<commit_message>
add some changes to the methods
</commit_message>
<xml_diff>
--- a/drafts/CNP_npMeta_ms_v0.1.docx
+++ b/drafts/CNP_npMeta_ms_v0.1.docx
@@ -87,13 +87,7 @@
         <w:t>XX</w:t>
       </w:r>
       <w:r>
-        <w:t xml:space="preserve">] journal articles, including data compiled from an existing database of plant functional trait responses to nitrogen and phosphorus addition. Our objectives were two-fold. First, we sought to quantify the effects of N, P, and N+P addition on </w:t>
-      </w:r>
-      <w:r>
-        <w:t>net photosynthesis, photosynthetic capacity, leaf nutrient content and partitioning, resource use efficiencies, plant growth, and biomass partitioning</w:t>
-      </w:r>
-      <w:r>
-        <w:t xml:space="preserve">. Second, we used these responses to make inferences about whether the effects of N+P addition </w:t>
+        <w:t xml:space="preserve">] journal articles, including data compiled from an existing database of plant functional trait responses to nitrogen and phosphorus addition. Our objectives were two-fold. First, we sought to quantify the effects of N, P, and N+P addition on net photosynthesis, photosynthetic capacity, leaf nutrient content and partitioning, resource use efficiencies, plant growth, and biomass partitioning. Second, we used these responses to make inferences about whether the effects of N+P addition </w:t>
       </w:r>
       <w:r>
         <w:t>are the product of</w:t>
@@ -142,6 +136,143 @@
       <w:pPr>
         <w:spacing w:line="360" w:lineRule="auto"/>
       </w:pPr>
+      <w:r>
+        <w:t>[introduction, eutrophication and global change]</w:t>
+      </w:r>
+    </w:p>
+    <w:p>
+      <w:pPr>
+        <w:spacing w:line="360" w:lineRule="auto"/>
+      </w:pPr>
+    </w:p>
+    <w:p>
+      <w:pPr>
+        <w:spacing w:line="360" w:lineRule="auto"/>
+      </w:pPr>
+      <w:r>
+        <w:t>[N addition effects on leaf and whole-plant traits]</w:t>
+      </w:r>
+    </w:p>
+    <w:p>
+      <w:pPr>
+        <w:spacing w:line="360" w:lineRule="auto"/>
+      </w:pPr>
+    </w:p>
+    <w:p>
+      <w:pPr>
+        <w:spacing w:line="360" w:lineRule="auto"/>
+      </w:pPr>
+      <w:r>
+        <w:t>[P addition effects on leaf and whole-plant traits]</w:t>
+      </w:r>
+    </w:p>
+    <w:p>
+      <w:pPr>
+        <w:spacing w:line="360" w:lineRule="auto"/>
+      </w:pPr>
+    </w:p>
+    <w:p>
+      <w:pPr>
+        <w:spacing w:line="360" w:lineRule="auto"/>
+      </w:pPr>
+      <w:r>
+        <w:t>[Combined N and P effects on leaf and whole-plant traits, including knowledge gaps]</w:t>
+      </w:r>
+    </w:p>
+    <w:p>
+      <w:pPr>
+        <w:spacing w:line="360" w:lineRule="auto"/>
+      </w:pPr>
+    </w:p>
+    <w:p>
+      <w:pPr>
+        <w:spacing w:line="360" w:lineRule="auto"/>
+      </w:pPr>
+      <w:r>
+        <w:t>[study objectives]</w:t>
+      </w:r>
+    </w:p>
+    <w:p>
+      <w:pPr>
+        <w:spacing w:line="360" w:lineRule="auto"/>
+      </w:pPr>
+      <w:r>
+        <w:lastRenderedPageBreak/>
+        <w:t>Here, we conducted a global meta-analysis using [</w:t>
+      </w:r>
+      <w:r>
+        <w:rPr>
+          <w:highlight w:val="yellow"/>
+        </w:rPr>
+        <w:t>XX</w:t>
+      </w:r>
+      <w:r>
+        <w:t>] observations from [</w:t>
+      </w:r>
+      <w:r>
+        <w:rPr>
+          <w:highlight w:val="yellow"/>
+        </w:rPr>
+        <w:t>XX</w:t>
+      </w:r>
+      <w:r>
+        <w:t>] journal articles, including data compiled from an existing database of plant functional trait responses to nitrogen and phosphorus addition. Our objectives were two-fold. First, we sought to quantify the effects of N, P, and N+P addition on net photosynthesis, photosynthetic capacity, leaf nutrient content and partitioning, resource use efficiencies, plant growth, and biomass partitioning. Second, we used these responses to make inferences about whether the effects of N+P addition are the product of additive, synergistic, or antagonistic individual effects of N and P addition.</w:t>
+      </w:r>
+      <w:r>
+        <w:t xml:space="preserve"> We used this meta-analytic approach to test the following hypotheses:</w:t>
+      </w:r>
+    </w:p>
+    <w:p>
+      <w:pPr>
+        <w:pStyle w:val="ListParagraph"/>
+        <w:numPr>
+          <w:ilvl w:val="0"/>
+          <w:numId w:val="3"/>
+        </w:numPr>
+        <w:spacing w:line="360" w:lineRule="auto"/>
+      </w:pPr>
+      <w:r>
+        <w:t>Nitrogen and phosphorus addition will increase leaf nitrogen content and leaf phosphorus content, respectively, but will not influence photosynthetic parameters as demand to build and maintain photosynthetic enzymes will not change based on nitrogen or phosphorus availability. Despite this, nitrogen and phosphorus addition will each strongly increase total biomass through stronger increases in aboveground biomass than belowground biomass, which will decrease the root-to-shoot ratio and root mass fraction.</w:t>
+      </w:r>
+      <w:r>
+        <w:t xml:space="preserve"> We expected that plant functional group would largely regulate the magnitude of species’ responses to nitrogen and phosphorus addition. C</w:t>
+      </w:r>
+      <w:r>
+        <w:rPr>
+          <w:vertAlign w:val="subscript"/>
+        </w:rPr>
+        <w:t>4</w:t>
+      </w:r>
+      <w:r>
+        <w:t xml:space="preserve"> species, species forming strong associations with microbial symbionts, woody species, and perennial species were each predicted to exhibit weaker responses to nutrient additions than C</w:t>
+      </w:r>
+      <w:r>
+        <w:rPr>
+          <w:vertAlign w:val="subscript"/>
+        </w:rPr>
+        <w:t>3</w:t>
+      </w:r>
+      <w:r>
+        <w:t xml:space="preserve"> species, species that rely on direct uptake methods, herbaceous species, and annual species </w:t>
+      </w:r>
+    </w:p>
+    <w:p>
+      <w:pPr>
+        <w:pStyle w:val="ListParagraph"/>
+        <w:numPr>
+          <w:ilvl w:val="0"/>
+          <w:numId w:val="3"/>
+        </w:numPr>
+        <w:spacing w:line="360" w:lineRule="auto"/>
+      </w:pPr>
+      <w:r>
+        <w:t>The combined effects of nitrogen and phosphorus addition on leaf and whole-plant traits will be the sum of the corresponding individual effects of nitrogen and phosphorus addition. In other words, the combined effects of nitrogen and phosphorus addition will be the product of additive responses, not synergistic or antagonistic.</w:t>
+      </w:r>
+    </w:p>
+    <w:p>
+      <w:pPr>
+        <w:spacing w:line="360" w:lineRule="auto"/>
+      </w:pPr>
     </w:p>
     <w:p>
       <w:pPr>
@@ -168,18 +299,31 @@
           <w:i/>
           <w:iCs/>
         </w:rPr>
-        <w:t>Data sources</w:t>
-      </w:r>
-    </w:p>
-    <w:p>
-      <w:pPr>
-        <w:spacing w:line="360" w:lineRule="auto"/>
-        <w:rPr>
-          <w:color w:val="000000"/>
-        </w:rPr>
-      </w:pPr>
-      <w:r>
-        <w:t xml:space="preserve">Initial data for the meta-analysis were collected from the Manipulation Experiments Synthesis Initiative (MESI) database </w:t>
+        <w:t xml:space="preserve">Data </w:t>
+      </w:r>
+      <w:r>
+        <w:rPr>
+          <w:i/>
+          <w:iCs/>
+        </w:rPr>
+        <w:t>compilation</w:t>
+      </w:r>
+    </w:p>
+    <w:p>
+      <w:pPr>
+        <w:spacing w:line="360" w:lineRule="auto"/>
+        <w:rPr>
+          <w:color w:val="000000"/>
+        </w:rPr>
+      </w:pPr>
+      <w:r>
+        <w:t xml:space="preserve">Initial data for the meta-analysis were collected </w:t>
+      </w:r>
+      <w:r>
+        <w:t xml:space="preserve">using citations listed in </w:t>
+      </w:r>
+      <w:r>
+        <w:t xml:space="preserve">the Manipulation Experiments Synthesis Initiative (MESI) database </w:t>
       </w:r>
       <w:sdt>
         <w:sdtPr>
@@ -197,21 +341,58 @@
             <w:rPr>
               <w:color w:val="000000"/>
             </w:rPr>
-            <w:t xml:space="preserve">(Van </w:t>
+            <w:t>(Van Sundert et al., 2023)</w:t>
           </w:r>
-          <w:proofErr w:type="spellStart"/>
+        </w:sdtContent>
+      </w:sdt>
+      <w:r>
+        <w:rPr>
+          <w:color w:val="000000"/>
+        </w:rPr>
+        <w:t xml:space="preserve">. </w:t>
+      </w:r>
+      <w:r>
+        <w:rPr>
+          <w:color w:val="000000"/>
+        </w:rPr>
+        <w:t xml:space="preserve">We selected </w:t>
+      </w:r>
+      <w:r>
+        <w:rPr>
+          <w:color w:val="000000"/>
+        </w:rPr>
+        <w:t xml:space="preserve">field manipulation experiments that added N and P in a full-factorial design to ensure that any comparisons made between N, P, and N+P addition responses were from the same subset of experiments. </w:t>
+      </w:r>
+      <w:r>
+        <w:rPr>
+          <w:color w:val="000000"/>
+        </w:rPr>
+        <w:t xml:space="preserve">All data for manuscripts included in the MESI database that fit these criteria were </w:t>
+      </w:r>
+      <w:r>
+        <w:rPr>
+          <w:color w:val="000000"/>
+        </w:rPr>
+        <w:lastRenderedPageBreak/>
+        <w:t xml:space="preserve">downloaded or extracted using a plot digitizer to 1) ensure that all relevant traits were included in the meta-analysis and 2) undergo a round of quality control to avoid any data entry issues that may arise when using large ecological datasets </w:t>
+      </w:r>
+      <w:sdt>
+        <w:sdtPr>
+          <w:rPr>
+            <w:color w:val="000000"/>
+          </w:rPr>
+          <w:tag w:val="MENDELEY_CITATION_v3_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"/>
+          <w:id w:val="-2108726310"/>
+          <w:placeholder>
+            <w:docPart w:val="DefaultPlaceholder_-1854013440"/>
+          </w:placeholder>
+        </w:sdtPr>
+        <w:sdtContent>
           <w:r>
             <w:rPr>
               <w:color w:val="000000"/>
             </w:rPr>
-            <w:t>Sundert</w:t>
-          </w:r>
-          <w:proofErr w:type="spellEnd"/>
-          <w:r>
-            <w:rPr>
-              <w:color w:val="000000"/>
-            </w:rPr>
-            <w:t xml:space="preserve"> et al., 2023)</w:t>
+            <w:t>(Augustine et al., 2024)</w:t>
           </w:r>
         </w:sdtContent>
       </w:sdt>
@@ -219,14 +400,13 @@
         <w:rPr>
           <w:color w:val="000000"/>
         </w:rPr>
-        <w:t xml:space="preserve">. We selected field manipulation experiments that added N and P in a full-factorial design to ensure that any comparisons made between N, P, and N+P addition responses were from the same subset of experiments. As a supplement, data published from studies part of the Nutrient Network were included in the meta-analysis, again only selecting measurements collected from control, N, P, and N+P addition plots. Each site in the Nutrient Network dataset was treated as an independent experiment, following </w:t>
-      </w:r>
-      <w:r>
-        <w:rPr>
-          <w:color w:val="000000"/>
-        </w:rPr>
-        <w:lastRenderedPageBreak/>
-        <w:t xml:space="preserve">that the Nutrient Network is a globally distributed experiment where independent sites share a similar nutrient addition and experimental design scheme </w:t>
+        <w:t xml:space="preserve">. To supplement papers included in the MESI database, data published from studies part of the </w:t>
+      </w:r>
+      <w:r>
+        <w:rPr>
+          <w:color w:val="000000"/>
+        </w:rPr>
+        <w:t xml:space="preserve">Nutrient Network were included in the meta-analysis, including only measurements collected from control, N, P, and N+P addition plots. Each site in the Nutrient Network database was treated as an independent experiment, following that the Nutrient Network is a globally distributed experiment where independent sites share a similar nutrient addition and experimental design scheme </w:t>
       </w:r>
       <w:sdt>
         <w:sdtPr>
@@ -284,19 +464,11 @@
           </w:placeholder>
         </w:sdtPr>
         <w:sdtContent>
-          <w:proofErr w:type="spellStart"/>
           <w:r>
             <w:rPr>
               <w:color w:val="000000"/>
             </w:rPr>
-            <w:t>Firn</w:t>
-          </w:r>
-          <w:proofErr w:type="spellEnd"/>
-          <w:r>
-            <w:rPr>
-              <w:color w:val="000000"/>
-            </w:rPr>
-            <w:t xml:space="preserve"> et al. (2019)</w:t>
+            <w:t>Firn et al. (2019)</w:t>
           </w:r>
         </w:sdtContent>
       </w:sdt>
@@ -343,7 +515,7 @@
           <w:rPr>
             <w:color w:val="000000"/>
           </w:rPr>
-          <w:tag w:val="MENDELEY_CITATION_v3_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"/>
+          <w:tag w:val="MENDELEY_CITATION_v3_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"/>
           <w:id w:val="1091894875"/>
           <w:placeholder>
             <w:docPart w:val="DefaultPlaceholder_-1854013440"/>
@@ -364,26 +536,11 @@
         </w:rPr>
         <w:t>.</w:t>
       </w:r>
-    </w:p>
-    <w:p>
-      <w:pPr>
-        <w:spacing w:line="360" w:lineRule="auto"/>
-        <w:ind w:firstLine="720"/>
-        <w:rPr>
-          <w:color w:val="000000"/>
-        </w:rPr>
-      </w:pPr>
-      <w:r>
-        <w:rPr>
-          <w:color w:val="000000"/>
-        </w:rPr>
-        <w:t>W</w:t>
-      </w:r>
-      <w:r>
-        <w:rPr>
-          <w:color w:val="000000"/>
-        </w:rPr>
-        <w:t xml:space="preserve">e supplemented our compilation of measurements from the MESI database and Nutrient Network data by adding a series of additional field manipulation experiments using journal articles published online before January 2025. To compile these experiments, </w:t>
+      <w:r>
+        <w:rPr>
+          <w:color w:val="000000"/>
+        </w:rPr>
+        <w:t xml:space="preserve"> We then added a series of additional field manipulation experiments using journal articles published on or before March 2025. To compile these experiments, </w:t>
       </w:r>
       <w:r>
         <w:rPr>
@@ -395,7 +552,13 @@
         <w:rPr>
           <w:color w:val="000000"/>
         </w:rPr>
-        <w:t>adapting our approach using similar search terms adopted from</w:t>
+        <w:t xml:space="preserve">using similar search terms </w:t>
+      </w:r>
+      <w:r>
+        <w:rPr>
+          <w:color w:val="000000"/>
+        </w:rPr>
+        <w:t>as used in</w:t>
       </w:r>
       <w:r>
         <w:rPr>
@@ -427,7 +590,13 @@
         <w:rPr>
           <w:color w:val="000000"/>
         </w:rPr>
-        <w:t>. Specifically, our query mined for the following terms in the article title, abstract, or keyword list</w:t>
+        <w:t xml:space="preserve">. Specifically, our query mined for the following </w:t>
+      </w:r>
+      <w:r>
+        <w:rPr>
+          <w:color w:val="000000"/>
+        </w:rPr>
+        <w:t>topics</w:t>
       </w:r>
       <w:r>
         <w:rPr>
@@ -445,75 +614,19 @@
         <w:rPr>
           <w:color w:val="000000"/>
         </w:rPr>
+        <w:t xml:space="preserve"> AND (fertiliz* OR addition)</w:t>
+      </w:r>
+      <w:r>
+        <w:rPr>
+          <w:color w:val="000000"/>
+        </w:rPr>
         <w:t xml:space="preserve"> AND (</w:t>
       </w:r>
-      <w:proofErr w:type="spellStart"/>
-      <w:r>
-        <w:rPr>
-          <w:color w:val="000000"/>
-        </w:rPr>
-        <w:t>fertiliz</w:t>
-      </w:r>
-      <w:proofErr w:type="spellEnd"/>
-      <w:r>
-        <w:rPr>
-          <w:color w:val="000000"/>
-        </w:rPr>
-        <w:t>* OR addition)</w:t>
-      </w:r>
-      <w:r>
-        <w:rPr>
-          <w:color w:val="000000"/>
-        </w:rPr>
-        <w:t xml:space="preserve"> AND (</w:t>
-      </w:r>
-      <w:r>
-        <w:rPr>
-          <w:color w:val="000000"/>
-        </w:rPr>
-        <w:t xml:space="preserve">effect* OR </w:t>
-      </w:r>
-      <w:proofErr w:type="spellStart"/>
-      <w:r>
-        <w:rPr>
-          <w:color w:val="000000"/>
-        </w:rPr>
-        <w:t>respon</w:t>
-      </w:r>
-      <w:proofErr w:type="spellEnd"/>
-      <w:r>
-        <w:rPr>
-          <w:color w:val="000000"/>
-        </w:rPr>
-        <w:t xml:space="preserve">* OR affect* OR impact* OR </w:t>
-      </w:r>
-      <w:proofErr w:type="spellStart"/>
-      <w:r>
-        <w:rPr>
-          <w:color w:val="000000"/>
-        </w:rPr>
-        <w:t>increas</w:t>
-      </w:r>
-      <w:proofErr w:type="spellEnd"/>
-      <w:r>
-        <w:rPr>
-          <w:color w:val="000000"/>
-        </w:rPr>
-        <w:t xml:space="preserve">* OR </w:t>
-      </w:r>
-      <w:proofErr w:type="spellStart"/>
-      <w:r>
-        <w:rPr>
-          <w:color w:val="000000"/>
-        </w:rPr>
-        <w:t>decreas</w:t>
-      </w:r>
-      <w:proofErr w:type="spellEnd"/>
-      <w:r>
-        <w:rPr>
-          <w:color w:val="000000"/>
-        </w:rPr>
-        <w:t>* OR alter* OR deposition OR enrich*</w:t>
+      <w:r>
+        <w:rPr>
+          <w:color w:val="000000"/>
+        </w:rPr>
+        <w:t>effect* OR respon* OR affect* OR impact* OR increas* OR decreas* OR alter* OR deposition OR enrich*</w:t>
       </w:r>
       <w:r>
         <w:rPr>
@@ -537,21 +650,7 @@
         <w:rPr>
           <w:color w:val="000000"/>
         </w:rPr>
-        <w:t xml:space="preserve">leaf nitrogen* OR leaf phosphorus* OR *use efficiency OR biomass OR mass fraction OR </w:t>
-      </w:r>
-      <w:proofErr w:type="spellStart"/>
-      <w:r>
-        <w:rPr>
-          <w:color w:val="000000"/>
-        </w:rPr>
-        <w:t>root:shoot</w:t>
-      </w:r>
-      <w:proofErr w:type="spellEnd"/>
-      <w:r>
-        <w:rPr>
-          <w:color w:val="000000"/>
-        </w:rPr>
-        <w:t xml:space="preserve"> OR LMA OR SLA OR chlorophyll OR Vcmax OR Jmax</w:t>
+        <w:t>leaf nitrogen* OR leaf phosphorus* OR *use efficiency OR biomass OR mass fraction OR root:shoot OR LMA OR SLA OR chlorophyll OR Vcmax OR Jmax</w:t>
       </w:r>
       <w:r>
         <w:rPr>
@@ -581,19 +680,7 @@
         <w:rPr>
           <w:color w:val="000000"/>
         </w:rPr>
-        <w:t xml:space="preserve">, which were </w:t>
-      </w:r>
-      <w:r>
-        <w:rPr>
-          <w:color w:val="000000"/>
-        </w:rPr>
-        <w:t xml:space="preserve">further </w:t>
-      </w:r>
-      <w:r>
-        <w:rPr>
-          <w:color w:val="000000"/>
-        </w:rPr>
-        <w:t>distilled to satisfy the following criteria:</w:t>
+        <w:t>, which were distilled to satisfy the following criteria:</w:t>
       </w:r>
     </w:p>
     <w:p>
@@ -612,25 +699,7 @@
         <w:rPr>
           <w:color w:val="000000"/>
         </w:rPr>
-        <w:t>F</w:t>
-      </w:r>
-      <w:r>
-        <w:rPr>
-          <w:color w:val="000000"/>
-        </w:rPr>
-        <w:t>unctional tra</w:t>
-      </w:r>
-      <w:r>
-        <w:rPr>
-          <w:color w:val="000000"/>
-        </w:rPr>
-        <w:t>i</w:t>
-      </w:r>
-      <w:r>
-        <w:rPr>
-          <w:color w:val="000000"/>
-        </w:rPr>
-        <w:t>ts must be measured in plants growing in a field manipulation experiment. Data from greenhouse or growth chamber experiments were omitted from the meta-analysis to avoid any influence of pot size restricting growth, biomass partitioning, or investment toward photosynthesis</w:t>
+        <w:t>Field manipulation experiment where N and P are added in a full-factorial design (that is, experiments must have a control, N, P, and N+P treatment). The dosage of N and P in isolation must be the same dosage of N and P included in the N+P treatment.</w:t>
       </w:r>
     </w:p>
     <w:p>
@@ -649,7 +718,7 @@
         <w:rPr>
           <w:color w:val="000000"/>
         </w:rPr>
-        <w:t>Nutrient manipulation experiment must add full-factorial combinations of N and P</w:t>
+        <w:t>Experiment must measure traits related to leaf photosynthesis (e.g., net photosynthesis photosynthetic capacity, stomatal conductance), leaf nutrient content (e.g., mass- or area-based leaf nitrogen content, mass- or area-based leaf phosphorus content), biomass (e.g., above-ground or belowground biomass), biomass partitioning (e.g., root:shoot ratio), or nutrient partitioning (e.g., aboveground nitrogen biomass, aboveground phosphorus biomass).</w:t>
       </w:r>
     </w:p>
     <w:p>
@@ -668,53 +737,110 @@
         <w:rPr>
           <w:color w:val="000000"/>
         </w:rPr>
-        <w:t>Associated data for the manuscript were available (noted by checking the “Associated Data” tab in the Web of Science user interface)</w:t>
-      </w:r>
-    </w:p>
-    <w:p>
-      <w:pPr>
-        <w:spacing w:line="360" w:lineRule="auto"/>
-        <w:rPr>
-          <w:color w:val="000000"/>
-        </w:rPr>
-      </w:pPr>
-      <w:r>
-        <w:rPr>
-          <w:color w:val="000000"/>
-        </w:rPr>
-        <w:t>These criteria rendered the addition of XX additional studies.</w:t>
-      </w:r>
-    </w:p>
-    <w:p>
-      <w:pPr>
-        <w:spacing w:line="360" w:lineRule="auto"/>
-        <w:rPr>
-          <w:color w:val="000000"/>
-        </w:rPr>
-      </w:pPr>
-      <w:r>
-        <w:rPr>
-          <w:color w:val="000000"/>
-        </w:rPr>
-        <w:t xml:space="preserve">These criteria yielded XX </w:t>
-      </w:r>
-      <w:r>
-        <w:rPr>
-          <w:color w:val="000000"/>
-        </w:rPr>
-        <w:t xml:space="preserve">additional </w:t>
-      </w:r>
-      <w:r>
-        <w:rPr>
-          <w:color w:val="000000"/>
-        </w:rPr>
-        <w:t>observations</w:t>
-      </w:r>
-      <w:r>
-        <w:rPr>
-          <w:color w:val="000000"/>
-        </w:rPr>
-        <w:t xml:space="preserve"> from XX additional studies. The final size of the dataset, including the MESI database and Nutrient Network data, included XX observations from XX studies.</w:t>
+        <w:t>Experiment must report the treatment replication scheme to extract experiment summary statistics. This can be included directly in the paper or implicitly if data were publicly available.</w:t>
+      </w:r>
+    </w:p>
+    <w:p>
+      <w:pPr>
+        <w:pStyle w:val="ListParagraph"/>
+        <w:numPr>
+          <w:ilvl w:val="0"/>
+          <w:numId w:val="2"/>
+        </w:numPr>
+        <w:spacing w:line="360" w:lineRule="auto"/>
+        <w:rPr>
+          <w:color w:val="000000"/>
+        </w:rPr>
+      </w:pPr>
+      <w:r>
+        <w:rPr>
+          <w:color w:val="000000"/>
+        </w:rPr>
+        <w:lastRenderedPageBreak/>
+        <w:t>Experiment must report the duration of the fertilization treatments</w:t>
+      </w:r>
+      <w:r>
+        <w:rPr>
+          <w:color w:val="000000"/>
+        </w:rPr>
+        <w:t>.</w:t>
+      </w:r>
+    </w:p>
+    <w:p>
+      <w:pPr>
+        <w:spacing w:line="360" w:lineRule="auto"/>
+        <w:rPr>
+          <w:color w:val="000000"/>
+        </w:rPr>
+      </w:pPr>
+      <w:r>
+        <w:rPr>
+          <w:color w:val="000000"/>
+        </w:rPr>
+        <w:t>These criteria rendered the addition of XX additional studies. The final dataset included measurements from XX studies (Table SX).</w:t>
+      </w:r>
+    </w:p>
+    <w:p>
+      <w:pPr>
+        <w:spacing w:line="360" w:lineRule="auto"/>
+        <w:rPr>
+          <w:color w:val="000000"/>
+        </w:rPr>
+      </w:pPr>
+      <w:r>
+        <w:rPr>
+          <w:color w:val="000000"/>
+        </w:rPr>
+        <w:tab/>
+        <w:t xml:space="preserve">For leaf-level measurements, one “mean value </w:t>
+      </w:r>
+      <w:r>
+        <w:rPr>
+          <w:color w:val="000000"/>
+        </w:rPr>
+        <w:sym w:font="Symbol" w:char="F0B1"/>
+      </w:r>
+      <w:r>
+        <w:rPr>
+          <w:color w:val="000000"/>
+        </w:rPr>
+        <w:t xml:space="preserve"> standard deviation” per trait per species per nutrient fertilization treatment per experiment was considered as one “observation”.</w:t>
+      </w:r>
+      <w:r>
+        <w:rPr>
+          <w:color w:val="000000"/>
+        </w:rPr>
+        <w:t xml:space="preserve"> Observations for different species from the same study were considered independent and allowed us to determine the effects of plant functional group (e.g., mycorrhizal type, photosynthetic pathway, growth form) on plant responses to nutrient fertilization treatments.</w:t>
+      </w:r>
+      <w:r>
+        <w:rPr>
+          <w:color w:val="000000"/>
+        </w:rPr>
+        <w:t xml:space="preserve"> Due to the difficulty associated with isolating whole-plant traits (e.g., belowground biomass) in the field to the species-level (e.g., below-ground biomass), </w:t>
+      </w:r>
+      <w:r>
+        <w:rPr>
+          <w:color w:val="000000"/>
+        </w:rPr>
+        <w:t xml:space="preserve">one “mean value </w:t>
+      </w:r>
+      <w:r>
+        <w:rPr>
+          <w:color w:val="000000"/>
+        </w:rPr>
+        <w:sym w:font="Symbol" w:char="F0B1"/>
+      </w:r>
+      <w:r>
+        <w:rPr>
+          <w:color w:val="000000"/>
+        </w:rPr>
+        <w:t xml:space="preserve"> standard deviation”</w:t>
+      </w:r>
+      <w:r>
+        <w:rPr>
+          <w:color w:val="000000"/>
+        </w:rPr>
+        <w:t xml:space="preserve"> per nutrient fertilization treatment per experiment was considered as one “observation”.</w:t>
       </w:r>
     </w:p>
     <w:p>
@@ -752,124 +878,132 @@
         <w:rPr>
           <w:color w:val="000000"/>
         </w:rPr>
-        <w:t xml:space="preserve">For observations included in the MESI database, means, standard deviations, and sample sizes of the control and nutrient addition treatment groups were readily available and used directly in the meta-analysis. For observations in the Nutrient Network data compilation, summary statistics for </w:t>
-      </w:r>
+        <w:t>For observations included in the MESI database, means, standard deviations, and sample sizes of the control and nutrient addition treatment groups were readily available and used directly in the meta-analysis. For observations in the Nutrient Network data compilation, summary statistics for the control and nutrient addition treatment groups were determined for each trait</w:t>
+      </w:r>
+      <w:r>
+        <w:rPr>
+          <w:color w:val="000000"/>
+        </w:rPr>
+        <w:t xml:space="preserve"> for each species</w:t>
+      </w:r>
+      <w:r>
+        <w:rPr>
+          <w:color w:val="000000"/>
+        </w:rPr>
+        <w:t xml:space="preserve"> at each site. Summary statistics for </w:t>
+      </w:r>
+      <w:r>
+        <w:rPr>
+          <w:color w:val="000000"/>
+        </w:rPr>
+        <w:t>Firn et al. (2019) and Hersch-Green et al. (2024) were determined</w:t>
+      </w:r>
+      <w:r>
+        <w:rPr>
+          <w:color w:val="000000"/>
+        </w:rPr>
+        <w:t xml:space="preserve"> for each treatment </w:t>
+      </w:r>
+      <w:r>
+        <w:rPr>
+          <w:color w:val="000000"/>
+        </w:rPr>
+        <w:t>such that there was one mean, standard deviation, and sample size value for each each treatment for each trait for each</w:t>
+      </w:r>
+      <w:r>
+        <w:rPr>
+          <w:color w:val="000000"/>
+        </w:rPr>
+        <w:t xml:space="preserve"> species for each</w:t>
+      </w:r>
+      <w:r>
+        <w:rPr>
+          <w:color w:val="000000"/>
+        </w:rPr>
+        <w:t xml:space="preserve"> site.</w:t>
+      </w:r>
+    </w:p>
+    <w:p>
+      <w:pPr>
+        <w:spacing w:line="360" w:lineRule="auto"/>
+        <w:rPr>
+          <w:color w:val="000000"/>
+        </w:rPr>
+      </w:pPr>
+    </w:p>
+    <w:p>
+      <w:pPr>
+        <w:spacing w:line="360" w:lineRule="auto"/>
+        <w:rPr>
+          <w:color w:val="000000"/>
+        </w:rPr>
+      </w:pPr>
+    </w:p>
+    <w:p>
+      <w:pPr>
+        <w:spacing w:line="360" w:lineRule="auto"/>
+        <w:rPr>
+          <w:color w:val="000000"/>
+        </w:rPr>
+      </w:pPr>
+    </w:p>
+    <w:p>
+      <w:pPr>
+        <w:spacing w:line="360" w:lineRule="auto"/>
+        <w:rPr>
+          <w:color w:val="000000"/>
+        </w:rPr>
+      </w:pPr>
+      <w:r>
+        <w:rPr>
+          <w:color w:val="000000"/>
+        </w:rPr>
+        <w:t>the Nutrient Network data were pooled across species</w:t>
+      </w:r>
+      <w:r>
+        <w:rPr>
+          <w:color w:val="000000"/>
+        </w:rPr>
+        <w:t xml:space="preserve">, such that there was one mean, standard deviation, and sample size for each treatment within each trait for each site. For additional experiments added through Web of Science, we calculated summary statistics for the control and nutrient addition treatment groups for each trait, again pooling the statistics across species such that there was one mean, standard deviation, and sample size value for each treatment. </w:t>
+      </w:r>
+    </w:p>
+    <w:p>
+      <w:pPr>
+        <w:spacing w:line="360" w:lineRule="auto"/>
+        <w:rPr>
+          <w:color w:val="000000"/>
+        </w:rPr>
+      </w:pPr>
+    </w:p>
+    <w:p>
+      <w:pPr>
+        <w:spacing w:line="360" w:lineRule="auto"/>
+        <w:rPr>
+          <w:color w:val="000000"/>
+        </w:rPr>
+      </w:pPr>
+    </w:p>
+    <w:p>
+      <w:pPr>
+        <w:spacing w:line="360" w:lineRule="auto"/>
+        <w:rPr>
+          <w:color w:val="000000"/>
+        </w:rPr>
+      </w:pPr>
+    </w:p>
+    <w:p>
+      <w:pPr>
+        <w:spacing w:line="360" w:lineRule="auto"/>
+        <w:rPr>
+          <w:color w:val="000000"/>
+        </w:rPr>
+      </w:pPr>
       <w:r>
         <w:rPr>
           <w:color w:val="000000"/>
         </w:rPr>
         <w:lastRenderedPageBreak/>
-        <w:t xml:space="preserve">the control and nutrient addition treatment groups were determined for each trait at each site. Summary statistics for </w:t>
-      </w:r>
-      <w:proofErr w:type="spellStart"/>
-      <w:r>
-        <w:rPr>
-          <w:color w:val="000000"/>
-        </w:rPr>
-        <w:t>Firn</w:t>
-      </w:r>
-      <w:proofErr w:type="spellEnd"/>
-      <w:r>
-        <w:rPr>
-          <w:color w:val="000000"/>
-        </w:rPr>
-        <w:t xml:space="preserve"> et al. (2019) and Hersch-Green et al. (2024) were determined within each species, such that there was one mean, standard deviation, and sample size value for each individual measured within each treatment for each trait for each site.</w:t>
-      </w:r>
-    </w:p>
-    <w:p>
-      <w:pPr>
-        <w:spacing w:line="360" w:lineRule="auto"/>
-        <w:rPr>
-          <w:color w:val="000000"/>
-        </w:rPr>
-      </w:pPr>
-    </w:p>
-    <w:p>
-      <w:pPr>
-        <w:spacing w:line="360" w:lineRule="auto"/>
-        <w:rPr>
-          <w:color w:val="000000"/>
-        </w:rPr>
-      </w:pPr>
-    </w:p>
-    <w:p>
-      <w:pPr>
-        <w:spacing w:line="360" w:lineRule="auto"/>
-        <w:rPr>
-          <w:color w:val="000000"/>
-        </w:rPr>
-      </w:pPr>
-    </w:p>
-    <w:p>
-      <w:pPr>
-        <w:spacing w:line="360" w:lineRule="auto"/>
-        <w:rPr>
-          <w:color w:val="000000"/>
-        </w:rPr>
-      </w:pPr>
-      <w:r>
-        <w:rPr>
-          <w:color w:val="000000"/>
-        </w:rPr>
-        <w:t>the Nutrient Network data were pooled across species</w:t>
-      </w:r>
-      <w:r>
-        <w:rPr>
-          <w:color w:val="000000"/>
-        </w:rPr>
-        <w:t xml:space="preserve">, such that there was one mean, standard deviation, and sample size for each treatment within each trait for each site. For additional experiments added through Web of Science, we calculated summary statistics for the control and nutrient addition treatment groups for each trait, again pooling the statistics across species such that there was one mean, standard deviation, and sample size value for each treatment. </w:t>
-      </w:r>
-    </w:p>
-    <w:p>
-      <w:pPr>
-        <w:spacing w:line="360" w:lineRule="auto"/>
-        <w:rPr>
-          <w:color w:val="000000"/>
-        </w:rPr>
-      </w:pPr>
-    </w:p>
-    <w:p>
-      <w:pPr>
-        <w:spacing w:line="360" w:lineRule="auto"/>
-        <w:rPr>
-          <w:color w:val="000000"/>
-        </w:rPr>
-      </w:pPr>
-    </w:p>
-    <w:p>
-      <w:pPr>
-        <w:spacing w:line="360" w:lineRule="auto"/>
-        <w:rPr>
-          <w:color w:val="000000"/>
-        </w:rPr>
-      </w:pPr>
-    </w:p>
-    <w:p>
-      <w:pPr>
-        <w:spacing w:line="360" w:lineRule="auto"/>
-        <w:rPr>
-          <w:color w:val="000000"/>
-        </w:rPr>
-      </w:pPr>
-      <w:r>
-        <w:rPr>
-          <w:color w:val="000000"/>
-        </w:rPr>
-        <w:t>Due to an abundance of articles that did not publish data alongside the article, we used the ‘</w:t>
-      </w:r>
-      <w:proofErr w:type="spellStart"/>
-      <w:r>
-        <w:rPr>
-          <w:color w:val="000000"/>
-        </w:rPr>
-        <w:t>metaDigitise</w:t>
-      </w:r>
-      <w:proofErr w:type="spellEnd"/>
-      <w:r>
-        <w:rPr>
-          <w:color w:val="000000"/>
-        </w:rPr>
-        <w:t xml:space="preserve">’ R package to estimate summary statistics from plots when articles included sample sizes </w:t>
+        <w:t xml:space="preserve">Due to an abundance of articles that did not publish data alongside the article, we used the ‘metaDigitise’ R package to estimate summary statistics from plots when articles included sample sizes </w:t>
       </w:r>
       <w:sdt>
         <w:sdtPr>
@@ -897,6 +1031,240 @@
         </w:rPr>
         <w:t>. A column is included in our compiled dataset that notes whether summary statistics were determined using actual data or estimates from plots.</w:t>
       </w:r>
+    </w:p>
+    <w:p>
+      <w:pPr>
+        <w:spacing w:line="360" w:lineRule="auto"/>
+        <w:rPr>
+          <w:color w:val="000000"/>
+        </w:rPr>
+      </w:pPr>
+    </w:p>
+    <w:p>
+      <w:pPr>
+        <w:spacing w:line="360" w:lineRule="auto"/>
+        <w:rPr>
+          <w:color w:val="000000"/>
+        </w:rPr>
+      </w:pPr>
+      <w:r>
+        <w:rPr>
+          <w:i/>
+          <w:iCs/>
+          <w:color w:val="000000"/>
+        </w:rPr>
+        <w:t>Data analysis</w:t>
+      </w:r>
+    </w:p>
+    <w:p>
+      <w:pPr>
+        <w:spacing w:line="360" w:lineRule="auto"/>
+        <w:rPr>
+          <w:color w:val="000000"/>
+        </w:rPr>
+      </w:pPr>
+      <w:r>
+        <w:rPr>
+          <w:color w:val="000000"/>
+        </w:rPr>
+        <w:t>The individual effect of nutrient t</w:t>
+      </w:r>
+      <w:r>
+        <w:rPr>
+          <w:color w:val="000000"/>
+        </w:rPr>
+        <w:t>reatments on leaf and whole-plant traits were calculated using the natural logarithm of the response ratio, calculated as:</w:t>
+      </w:r>
+    </w:p>
+    <w:p>
+      <w:pPr>
+        <w:spacing w:line="360" w:lineRule="auto"/>
+        <w:rPr>
+          <w:rFonts w:eastAsiaTheme="minorEastAsia"/>
+          <w:color w:val="000000"/>
+        </w:rPr>
+      </w:pPr>
+      <m:oMathPara>
+        <m:oMathParaPr>
+          <m:jc m:val="left"/>
+        </m:oMathParaPr>
+        <m:oMath>
+          <m:r>
+            <w:rPr>
+              <w:rFonts w:ascii="Cambria Math" w:hAnsi="Cambria Math"/>
+              <w:color w:val="000000"/>
+            </w:rPr>
+            <m:t>lnRR=ln</m:t>
+          </m:r>
+          <m:d>
+            <m:dPr>
+              <m:ctrlPr>
+                <w:rPr>
+                  <w:rFonts w:ascii="Cambria Math" w:hAnsi="Cambria Math"/>
+                  <w:i/>
+                  <w:color w:val="000000"/>
+                </w:rPr>
+              </m:ctrlPr>
+            </m:dPr>
+            <m:e>
+              <m:f>
+                <m:fPr>
+                  <m:ctrlPr>
+                    <w:rPr>
+                      <w:rFonts w:ascii="Cambria Math" w:hAnsi="Cambria Math"/>
+                      <w:i/>
+                      <w:color w:val="000000"/>
+                    </w:rPr>
+                  </m:ctrlPr>
+                </m:fPr>
+                <m:num>
+                  <m:sSub>
+                    <m:sSubPr>
+                      <m:ctrlPr>
+                        <w:rPr>
+                          <w:rFonts w:ascii="Cambria Math" w:hAnsi="Cambria Math"/>
+                          <w:i/>
+                          <w:color w:val="000000"/>
+                        </w:rPr>
+                      </m:ctrlPr>
+                    </m:sSubPr>
+                    <m:e>
+                      <m:r>
+                        <w:rPr>
+                          <w:rFonts w:ascii="Cambria Math" w:hAnsi="Cambria Math"/>
+                          <w:color w:val="000000"/>
+                        </w:rPr>
+                        <m:t>X</m:t>
+                      </m:r>
+                    </m:e>
+                    <m:sub>
+                      <m:r>
+                        <w:rPr>
+                          <w:rFonts w:ascii="Cambria Math" w:hAnsi="Cambria Math"/>
+                          <w:color w:val="000000"/>
+                        </w:rPr>
+                        <m:t>t</m:t>
+                      </m:r>
+                    </m:sub>
+                  </m:sSub>
+                </m:num>
+                <m:den>
+                  <m:sSub>
+                    <m:sSubPr>
+                      <m:ctrlPr>
+                        <w:rPr>
+                          <w:rFonts w:ascii="Cambria Math" w:hAnsi="Cambria Math"/>
+                          <w:i/>
+                          <w:color w:val="000000"/>
+                        </w:rPr>
+                      </m:ctrlPr>
+                    </m:sSubPr>
+                    <m:e>
+                      <m:r>
+                        <w:rPr>
+                          <w:rFonts w:ascii="Cambria Math" w:hAnsi="Cambria Math"/>
+                          <w:color w:val="000000"/>
+                        </w:rPr>
+                        <m:t>X</m:t>
+                      </m:r>
+                    </m:e>
+                    <m:sub>
+                      <m:r>
+                        <w:rPr>
+                          <w:rFonts w:ascii="Cambria Math" w:hAnsi="Cambria Math"/>
+                          <w:color w:val="000000"/>
+                        </w:rPr>
+                        <m:t>c</m:t>
+                      </m:r>
+                    </m:sub>
+                  </m:sSub>
+                </m:den>
+              </m:f>
+            </m:e>
+          </m:d>
+        </m:oMath>
+      </m:oMathPara>
+    </w:p>
+    <w:p>
+      <w:pPr>
+        <w:spacing w:line="360" w:lineRule="auto"/>
+        <w:rPr>
+          <w:rFonts w:eastAsiaTheme="minorEastAsia"/>
+          <w:color w:val="000000"/>
+        </w:rPr>
+      </w:pPr>
+      <w:r>
+        <w:rPr>
+          <w:rFonts w:eastAsiaTheme="minorEastAsia"/>
+          <w:color w:val="000000"/>
+        </w:rPr>
+        <w:t xml:space="preserve">Where </w:t>
+      </w:r>
+      <w:r>
+        <w:rPr>
+          <w:rFonts w:eastAsiaTheme="minorEastAsia"/>
+          <w:i/>
+          <w:iCs/>
+          <w:color w:val="000000"/>
+        </w:rPr>
+        <w:t>X</w:t>
+      </w:r>
+      <w:r>
+        <w:rPr>
+          <w:rFonts w:eastAsiaTheme="minorEastAsia"/>
+          <w:color w:val="000000"/>
+          <w:vertAlign w:val="subscript"/>
+        </w:rPr>
+        <w:t>t</w:t>
+      </w:r>
+      <w:r>
+        <w:rPr>
+          <w:rFonts w:eastAsiaTheme="minorEastAsia"/>
+          <w:color w:val="000000"/>
+        </w:rPr>
+        <w:t xml:space="preserve"> is the experimental treatment mean and </w:t>
+      </w:r>
+      <w:r>
+        <w:rPr>
+          <w:rFonts w:eastAsiaTheme="minorEastAsia"/>
+          <w:i/>
+          <w:iCs/>
+          <w:color w:val="000000"/>
+        </w:rPr>
+        <w:t>X</w:t>
+      </w:r>
+      <w:r>
+        <w:rPr>
+          <w:rFonts w:eastAsiaTheme="minorEastAsia"/>
+          <w:color w:val="000000"/>
+          <w:vertAlign w:val="subscript"/>
+        </w:rPr>
+        <w:t>c</w:t>
+      </w:r>
+      <w:r>
+        <w:rPr>
+          <w:rFonts w:eastAsiaTheme="minorEastAsia"/>
+          <w:color w:val="000000"/>
+        </w:rPr>
+        <w:t xml:space="preserve"> is the control mean.</w:t>
+      </w:r>
+    </w:p>
+    <w:p>
+      <w:pPr>
+        <w:spacing w:line="360" w:lineRule="auto"/>
+        <w:rPr>
+          <w:rFonts w:eastAsiaTheme="minorEastAsia"/>
+          <w:color w:val="000000"/>
+        </w:rPr>
+      </w:pPr>
+    </w:p>
+    <w:p>
+      <w:pPr>
+        <w:spacing w:line="360" w:lineRule="auto"/>
+        <w:rPr>
+          <w:color w:val="000000"/>
+        </w:rPr>
+      </w:pPr>
     </w:p>
     <w:sectPr>
       <w:pgSz w:w="12240" w:h="15840"/>
@@ -1085,11 +1453,100 @@
       </w:pPr>
     </w:lvl>
   </w:abstractNum>
+  <w:abstractNum w:abstractNumId="2" w15:restartNumberingAfterBreak="0">
+    <w:nsid w:val="3ADB1ED1"/>
+    <w:multiLevelType w:val="hybridMultilevel"/>
+    <w:tmpl w:val="EEAC0402"/>
+    <w:lvl w:ilvl="0" w:tplc="0409000F">
+      <w:start w:val="1"/>
+      <w:numFmt w:val="decimal"/>
+      <w:lvlText w:val="%1."/>
+      <w:lvlJc w:val="left"/>
+      <w:pPr>
+        <w:ind w:left="720" w:hanging="360"/>
+      </w:pPr>
+    </w:lvl>
+    <w:lvl w:ilvl="1" w:tplc="04090019" w:tentative="1">
+      <w:start w:val="1"/>
+      <w:numFmt w:val="lowerLetter"/>
+      <w:lvlText w:val="%2."/>
+      <w:lvlJc w:val="left"/>
+      <w:pPr>
+        <w:ind w:left="1440" w:hanging="360"/>
+      </w:pPr>
+    </w:lvl>
+    <w:lvl w:ilvl="2" w:tplc="0409001B" w:tentative="1">
+      <w:start w:val="1"/>
+      <w:numFmt w:val="lowerRoman"/>
+      <w:lvlText w:val="%3."/>
+      <w:lvlJc w:val="right"/>
+      <w:pPr>
+        <w:ind w:left="2160" w:hanging="180"/>
+      </w:pPr>
+    </w:lvl>
+    <w:lvl w:ilvl="3" w:tplc="0409000F" w:tentative="1">
+      <w:start w:val="1"/>
+      <w:numFmt w:val="decimal"/>
+      <w:lvlText w:val="%4."/>
+      <w:lvlJc w:val="left"/>
+      <w:pPr>
+        <w:ind w:left="2880" w:hanging="360"/>
+      </w:pPr>
+    </w:lvl>
+    <w:lvl w:ilvl="4" w:tplc="04090019" w:tentative="1">
+      <w:start w:val="1"/>
+      <w:numFmt w:val="lowerLetter"/>
+      <w:lvlText w:val="%5."/>
+      <w:lvlJc w:val="left"/>
+      <w:pPr>
+        <w:ind w:left="3600" w:hanging="360"/>
+      </w:pPr>
+    </w:lvl>
+    <w:lvl w:ilvl="5" w:tplc="0409001B" w:tentative="1">
+      <w:start w:val="1"/>
+      <w:numFmt w:val="lowerRoman"/>
+      <w:lvlText w:val="%6."/>
+      <w:lvlJc w:val="right"/>
+      <w:pPr>
+        <w:ind w:left="4320" w:hanging="180"/>
+      </w:pPr>
+    </w:lvl>
+    <w:lvl w:ilvl="6" w:tplc="0409000F" w:tentative="1">
+      <w:start w:val="1"/>
+      <w:numFmt w:val="decimal"/>
+      <w:lvlText w:val="%7."/>
+      <w:lvlJc w:val="left"/>
+      <w:pPr>
+        <w:ind w:left="5040" w:hanging="360"/>
+      </w:pPr>
+    </w:lvl>
+    <w:lvl w:ilvl="7" w:tplc="04090019" w:tentative="1">
+      <w:start w:val="1"/>
+      <w:numFmt w:val="lowerLetter"/>
+      <w:lvlText w:val="%8."/>
+      <w:lvlJc w:val="left"/>
+      <w:pPr>
+        <w:ind w:left="5760" w:hanging="360"/>
+      </w:pPr>
+    </w:lvl>
+    <w:lvl w:ilvl="8" w:tplc="0409001B" w:tentative="1">
+      <w:start w:val="1"/>
+      <w:numFmt w:val="lowerRoman"/>
+      <w:lvlText w:val="%9."/>
+      <w:lvlJc w:val="right"/>
+      <w:pPr>
+        <w:ind w:left="6480" w:hanging="180"/>
+      </w:pPr>
+    </w:lvl>
+  </w:abstractNum>
   <w:num w:numId="1" w16cid:durableId="206451509">
     <w:abstractNumId w:val="0"/>
   </w:num>
   <w:num w:numId="2" w16cid:durableId="500051048">
     <w:abstractNumId w:val="1"/>
+  </w:num>
+  <w:num w:numId="3" w16cid:durableId="1741903952">
+    <w:abstractNumId w:val="2"/>
   </w:num>
 </w:numbering>
 </file>
@@ -2075,6 +2532,20 @@
     <w:pitch w:val="variable"/>
     <w:sig w:usb0="20000287" w:usb1="00000003" w:usb2="00000000" w:usb3="00000000" w:csb0="0000019F" w:csb1="00000000"/>
   </w:font>
+  <w:font w:name="Symbol">
+    <w:panose1 w:val="05050102010706020507"/>
+    <w:charset w:val="02"/>
+    <w:family w:val="decorative"/>
+    <w:pitch w:val="variable"/>
+    <w:sig w:usb0="00000000" w:usb1="10000000" w:usb2="00000000" w:usb3="00000000" w:csb0="80000000" w:csb1="00000000"/>
+  </w:font>
+  <w:font w:name="Cambria Math">
+    <w:panose1 w:val="02040503050406030204"/>
+    <w:charset w:val="00"/>
+    <w:family w:val="roman"/>
+    <w:pitch w:val="variable"/>
+    <w:sig w:usb0="E00002FF" w:usb1="420024FF" w:usb2="00000000" w:usb3="00000000" w:csb0="0000019F" w:csb1="00000000"/>
+  </w:font>
 </w:fonts>
 </file>
 
@@ -2095,8 +2566,17 @@
   <w:rsids>
     <w:rsidRoot w:val="00457200"/>
     <w:rsid w:val="00033A27"/>
+    <w:rsid w:val="00091F5B"/>
+    <w:rsid w:val="00106EDA"/>
     <w:rsid w:val="00457200"/>
+    <w:rsid w:val="004D7609"/>
+    <w:rsid w:val="00543E20"/>
+    <w:rsid w:val="00615AF0"/>
+    <w:rsid w:val="00654655"/>
+    <w:rsid w:val="007E48CB"/>
+    <w:rsid w:val="007E6A34"/>
     <w:rsid w:val="00C7496E"/>
+    <w:rsid w:val="00D81D61"/>
   </w:rsids>
   <m:mathPr>
     <m:mathFont m:val="Cambria Math"/>
@@ -2552,10 +3032,14 @@
     <w:basedOn w:val="DefaultParagraphFont"/>
     <w:uiPriority w:val="99"/>
     <w:semiHidden/>
-    <w:rsid w:val="00457200"/>
+    <w:rsid w:val="00615AF0"/>
     <w:rPr>
       <w:color w:val="666666"/>
     </w:rPr>
+  </w:style>
+  <w:style w:type="paragraph" w:customStyle="1" w:styleId="74743D5B6F63F7418A49DA40206B7D0D">
+    <w:name w:val="74743D5B6F63F7418A49DA40206B7D0D"/>
+    <w:rsid w:val="00615AF0"/>
   </w:style>
 </w:styles>
 </file>
@@ -2877,7 +3361,7 @@
     <we:reference id="wa104382081" version="1.55.1.0" store="" storeType="OMEX"/>
   </we:alternateReferences>
   <we:properties>
-    <we:property name="MENDELEY_CITATIONS" value="[{&quot;citationID&quot;:&quot;MENDELEY_CITATION_580b71b0-9ddf-46bc-a7c5-d995812bca50&quot;,&quot;properties&quot;:{&quot;noteIndex&quot;:0},&quot;isEdited&quot;:false,&quot;manualOverride&quot;:{&quot;isManuallyOverridden&quot;:false,&quot;citeprocText&quot;:&quot;(Van Sundert et al., 2023)&quot;,&quot;manualOverrideText&quot;:&quot;&quot;},&quot;citationTag&quot;:&quot;MENDELEY_CITATION_v3_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&quot;,&quot;citationItems&quot;:[{&quot;id&quot;:&quot;ddb3fa1d-f730-3370-a34d-ee661fcc7c85&quot;,&quot;itemData&quot;:{&quot;type&quot;:&quot;article-journal&quot;,&quot;id&quot;:&quot;ddb3fa1d-f730-3370-a34d-ee661fcc7c85&quot;,&quot;title&quot;:&quot;When things get MESI: The Manipulation Experiments Synthesis Initiative—A coordinated effort to synthesize terrestrial global change experiments&quot;,&quot;author&quot;:[{&quot;family&quot;:&quot;Sundert&quot;,&quot;given&quot;:&quot;Kevin&quot;,&quot;parse-names&quot;:false,&quot;dropping-particle&quot;:&quot;&quot;,&quot;non-dropping-particle&quot;:&quot;Van&quot;},{&quot;family&quot;:&quot;Leuzinger&quot;,&quot;given&quot;:&quot;Sebastian&quot;,&quot;parse-names&quot;:false,&quot;dropping-particle&quot;:&quot;&quot;,&quot;non-dropping-particle&quot;:&quot;&quot;},{&quot;family&quot;:&quot;Bader&quot;,&quot;given&quot;:&quot;Martin Karl Friedrich&quot;,&quot;parse-names&quot;:false,&quot;dropping-particle&quot;:&quot;&quot;,&quot;non-dropping-particle&quot;:&quot;&quot;},{&quot;family&quot;:&quot;Chang&quot;,&quot;given&quot;:&quot;Scott X&quot;,&quot;parse-names&quot;:false,&quot;dropping-particle&quot;:&quot;&quot;,&quot;non-dropping-particle&quot;:&quot;&quot;},{&quot;family&quot;:&quot;Kauwe&quot;,&quot;given&quot;:&quot;Martin G&quot;,&quot;parse-names&quot;:false,&quot;dropping-particle&quot;:&quot;&quot;,&quot;non-dropping-particle&quot;:&quot;De&quot;},{&quot;family&quot;:&quot;Dukes&quot;,&quot;given&quot;:&quot;Jeffrey S&quot;,&quot;parse-names&quot;:false,&quot;dropping-particle&quot;:&quot;&quot;,&quot;non-dropping-particle&quot;:&quot;&quot;},{&quot;family&quot;:&quot;Langley&quot;,&quot;given&quot;:&quot;J Adam&quot;,&quot;parse-names&quot;:false,&quot;dropping-particle&quot;:&quot;&quot;,&quot;non-dropping-particle&quot;:&quot;&quot;},{&quot;family&quot;:&quot;Ma&quot;,&quot;given&quot;:&quot;Zilong&quot;,&quot;parse-names&quot;:false,&quot;dropping-particle&quot;:&quot;&quot;,&quot;non-dropping-particle&quot;:&quot;&quot;},{&quot;family&quot;:&quot;Mariën&quot;,&quot;given&quot;:&quot;Bertold&quot;,&quot;parse-names&quot;:false,&quot;dropping-particle&quot;:&quot;&quot;,&quot;non-dropping-particle&quot;:&quot;&quot;},{&quot;family&quot;:&quot;Reynaert&quot;,&quot;given&quot;:&quot;Simon&quot;,&quot;parse-names&quot;:false,&quot;dropping-particle&quot;:&quot;&quot;,&quot;non-dropping-particle&quot;:&quot;&quot;},{&quot;family&quot;:&quot;Ru&quot;,&quot;given&quot;:&quot;Jingyi&quot;,&quot;parse-names&quot;:false,&quot;dropping-particle&quot;:&quot;&quot;,&quot;non-dropping-particle&quot;:&quot;&quot;},{&quot;family&quot;:&quot;Song&quot;,&quot;given&quot;:&quot;Jian&quot;,&quot;parse-names&quot;:false,&quot;dropping-particle&quot;:&quot;&quot;,&quot;non-dropping-particle&quot;:&quot;&quot;},{&quot;family&quot;:&quot;Stocker&quot;,&quot;given&quot;:&quot;Benjamin D&quot;,&quot;parse-names&quot;:false,&quot;dropping-particle&quot;:&quot;&quot;,&quot;non-dropping-particle&quot;:&quot;&quot;},{&quot;family&quot;:&quot;Terrer&quot;,&quot;given&quot;:&quot;César&quot;,&quot;parse-names&quot;:false,&quot;dropping-particle&quot;:&quot;&quot;,&quot;non-dropping-particle&quot;:&quot;&quot;},{&quot;family&quot;:&quot;Thoresen&quot;,&quot;given&quot;:&quot;Joshua&quot;,&quot;parse-names&quot;:false,&quot;dropping-particle&quot;:&quot;&quot;,&quot;non-dropping-particle&quot;:&quot;&quot;},{&quot;family&quot;:&quot;Vanuytrecht&quot;,&quot;given&quot;:&quot;Eline&quot;,&quot;parse-names&quot;:false,&quot;dropping-particle&quot;:&quot;&quot;,&quot;non-dropping-particle&quot;:&quot;&quot;},{&quot;family&quot;:&quot;Wan&quot;,&quot;given&quot;:&quot;Shiqiang&quot;,&quot;parse-names&quot;:false,&quot;dropping-particle&quot;:&quot;&quot;,&quot;non-dropping-particle&quot;:&quot;&quot;},{&quot;family&quot;:&quot;Yue&quot;,&quot;given&quot;:&quot;Kai&quot;,&quot;parse-names&quot;:false,&quot;dropping-particle&quot;:&quot;&quot;,&quot;non-dropping-particle&quot;:&quot;&quot;},{&quot;family&quot;:&quot;Vicca&quot;,&quot;given&quot;:&quot;Sara&quot;,&quot;parse-names&quot;:false,&quot;dropping-particle&quot;:&quot;&quot;,&quot;non-dropping-particle&quot;:&quot;&quot;}],&quot;container-title&quot;:&quot;Global Change Biology&quot;,&quot;container-title-short&quot;:&quot;Glob Chang Biol&quot;,&quot;DOI&quot;:&quot;10.1111/gcb.16585&quot;,&quot;ISSN&quot;:&quot;13652486&quot;,&quot;issued&quot;:{&quot;date-parts&quot;:[[2023]]},&quot;page&quot;:&quot;1922-1938&quot;,&quot;abstract&quot;:&quot;Responses of the terrestrial biosphere to rapidly changing environmental conditions are a major source of uncertainty in climate projections. In an effort to reduce this uncertainty, a wide range of global change experiments have been conducted that mimic future conditions in terrestrial ecosystems, manipulating CO2, temperature, and nutrient and water availability. Syntheses of results across experiments provide a more general sense of ecosystem responses to global change, and help to discern the influence of background conditions such as climate and vegetation type in determining global change responses. Several independent syntheses of published data have yielded distinct databases for specific objectives. Such parallel, uncoordinated initiatives carry the risk of producing redundant data collection efforts and have led to contrasting outcomes without clarifying the underlying reason for divergence. These problems could be avoided by creating a publicly available, updatable, curated database. Here, we report on a global effort to collect and curate 57,089 treatment responses across 3644 manipulation experiments at 1145 sites, simulating elevated CO2, warming, nutrient addition, and precipitation changes. In the resulting Manipulation Experiments Synthesis Initiative (MESI) database, effects of experimental global change drivers on carbon and nutrient cycles are included, as well as ancillary data such as background climate, vegetation type, treatment magnitude, duration, and, unique to our database, measured soil properties. Our analysis of the database indicates that most experiments are short term (one or few growing seasons), conducted in the USA, Europe, or China, and that the most abundantly reported variable is aboveground biomass. We provide the most comprehensive multifactor global change database to date, enabling the research community to tackle open research questions, vital to global policymaking. The MESI database, freely accessible at doi.org/10.5281/zenodo.7153253, opens new avenues for model evaluation and synthesis-based understanding of how global change affects terrestrial biomes. We welcome contributions to the database on GitHub.&quot;,&quot;issue&quot;:&quot;7&quot;,&quot;volume&quot;:&quot;29&quot;},&quot;isTemporary&quot;:false}]},{&quot;citationID&quot;:&quot;MENDELEY_CITATION_aa60e678-d0d6-42bb-8f95-17e0ef98b4d0&quot;,&quot;properties&quot;:{&quot;noteIndex&quot;:0},&quot;isEdited&quot;:false,&quot;manualOverride&quot;:{&quot;isManuallyOverridden&quot;:false,&quot;citeprocText&quot;:&quot;(Borer et al., 2014)&quot;,&quot;manualOverrideText&quot;:&quot;&quot;},&quot;citationTag&quot;:&quot;MENDELEY_CITATION_v3_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&quot;,&quot;citationItems&quot;:[{&quot;id&quot;:&quot;e199ce7b-5579-322c-9d78-cdc140184312&quot;,&quot;itemData&quot;:{&quot;type&quot;:&quot;article-journal&quot;,&quot;id&quot;:&quot;e199ce7b-5579-322c-9d78-cdc140184312&quot;,&quot;title&quot;:&quot;Finding generality in ecology: A model for globally distributed experiments&quot;,&quot;author&quot;:[{&quot;family&quot;:&quot;Borer&quot;,&quot;given&quot;:&quot;Elizabeth T&quot;,&quot;parse-names&quot;:false,&quot;dropping-particle&quot;:&quot;&quot;,&quot;non-dropping-particle&quot;:&quot;&quot;},{&quot;family&quot;:&quot;Harpole&quot;,&quot;given&quot;:&quot;W Stanley&quot;,&quot;parse-names&quot;:false,&quot;dropping-particle&quot;:&quot;&quot;,&quot;non-dropping-particle&quot;:&quot;&quot;},{&quot;family&quot;:&quot;Adler&quot;,&quot;given&quot;:&quot;Peter B&quot;,&quot;parse-names&quot;:false,&quot;dropping-particle&quot;:&quot;&quot;,&quot;non-dropping-particle&quot;:&quot;&quot;},{&quot;family&quot;:&quot;Lind&quot;,&quot;given&quot;:&quot;Eric M&quot;,&quot;parse-names&quot;:false,&quot;dropping-particle&quot;:&quot;&quot;,&quot;non-dropping-particle&quot;:&quot;&quot;},{&quot;family&quot;:&quot;Orrock&quot;,&quot;given&quot;:&quot;John L&quot;,&quot;parse-names&quot;:false,&quot;dropping-particle&quot;:&quot;&quot;,&quot;non-dropping-particle&quot;:&quot;&quot;},{&quot;family&quot;:&quot;Seabloom&quot;,&quot;given&quot;:&quot;Eric W&quot;,&quot;parse-names&quot;:false,&quot;dropping-particle&quot;:&quot;&quot;,&quot;non-dropping-particle&quot;:&quot;&quot;},{&quot;family&quot;:&quot;Smith&quot;,&quot;given&quot;:&quot;Melinda D&quot;,&quot;parse-names&quot;:false,&quot;dropping-particle&quot;:&quot;&quot;,&quot;non-dropping-particle&quot;:&quot;&quot;}],&quot;container-title&quot;:&quot;Methods in Ecology and Evolution&quot;,&quot;container-title-short&quot;:&quot;Methods Ecol Evol&quot;,&quot;DOI&quot;:&quot;10.1111/2041-210X.12125&quot;,&quot;ISSN&quot;:&quot;2041210X&quot;,&quot;issued&quot;:{&quot;date-parts&quot;:[[2014]]},&quot;page&quot;:&quot;65-73&quot;,&quot;abstract&quot;:&quot;Summary: Advancing the field of ecology relies on understanding generalities and developing theories based on empirical and functional relationships that integrate across organismal to global spatial scales and span temporal scales. Significant advances in predicting responses of ecological communities to globally extensive anthropogenic perturbations, for example, require understanding the role of environmental context in determining outcomes, which in turn requires standardized experiments across sites and regions. Distributed collaborative experiments can lead to high-impact advances that would otherwise be unachievable. Here, we provide specific advice and considerations relevant to researchers interested in employing this emerging approach using as a case study our experience developing and running the Nutrient Network, a globally distributed experimental network (currently &gt;75 sites in 17 countries) that arose from a grassroots, cooperative research effort. We clarify the design, goals and function of the Nutrient Network as a model to empower others in the scientific community to employ distributed experiments to advance our predictive understanding of global-scale ecological trends and responses. Our experiences to date demonstrate that globally distributed experimental science need not be prohibitively expensive or time-consuming on a per capita basis and is not limited to senior scientists or countries where science is well funded. While distributed experiments are not a panacea for understanding ecological systems, they can substantially complement existing approaches. © 2013 British Ecological Society.&quot;,&quot;issue&quot;:&quot;1&quot;,&quot;volume&quot;:&quot;5&quot;},&quot;isTemporary&quot;:false}]},{&quot;citationID&quot;:&quot;MENDELEY_CITATION_c6a153c3-30da-4d4f-a764-cb0a902f1128&quot;,&quot;properties&quot;:{&quot;noteIndex&quot;:0},&quot;isEdited&quot;:false,&quot;manualOverride&quot;:{&quot;isManuallyOverridden&quot;:true,&quot;citeprocText&quot;:&quot;(Firn et al., 2019)&quot;,&quot;manualOverrideText&quot;:&quot;Firn et al. (2019)&quot;},&quot;citationTag&quot;:&quot;MENDELEY_CITATION_v3_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&quot;,&quot;citationItems&quot;:[{&quot;id&quot;:&quot;c6eb0ed5-0ab0-38a6-8800-c6d2b49098b0&quot;,&quot;itemData&quot;:{&quot;type&quot;:&quot;article-journal&quot;,&quot;id&quot;:&quot;c6eb0ed5-0ab0-38a6-8800-c6d2b49098b0&quot;,&quot;title&quot;:&quot;Leaf nutrients, not specific leaf area, are consistent indicators of elevated nutrient inputs&quot;,&quot;author&quot;:[{&quot;family&quot;:&quot;Firn&quot;,&quot;given&quot;:&quot;Jennifer&quot;,&quot;parse-names&quot;:false,&quot;dropping-particle&quot;:&quot;&quot;,&quot;non-dropping-particle&quot;:&quot;&quot;},{&quot;family&quot;:&quot;McGree&quot;,&quot;given&quot;:&quot;James M&quot;,&quot;parse-names&quot;:false,&quot;dropping-particle&quot;:&quot;&quot;,&quot;non-dropping-particle&quot;:&quot;&quot;},{&quot;family&quot;:&quot;Harvey&quot;,&quot;given&quot;:&quot;Eric&quot;,&quot;parse-names&quot;:false,&quot;dropping-particle&quot;:&quot;&quot;,&quot;non-dropping-particle&quot;:&quot;&quot;},{&quot;family&quot;:&quot;Flores-Moreno&quot;,&quot;given&quot;:&quot;Habacuc&quot;,&quot;parse-names&quot;:false,&quot;dropping-particle&quot;:&quot;&quot;,&quot;non-dropping-particle&quot;:&quot;&quot;},{&quot;family&quot;:&quot;Schütz&quot;,&quot;given&quot;:&quot;Martin&quot;,&quot;parse-names&quot;:false,&quot;dropping-particle&quot;:&quot;&quot;,&quot;non-dropping-particle&quot;:&quot;&quot;},{&quot;family&quot;:&quot;Buckley&quot;,&quot;given&quot;:&quot;Yvonne M&quot;,&quot;parse-names&quot;:false,&quot;dropping-particle&quot;:&quot;&quot;,&quot;non-dropping-particle&quot;:&quot;&quot;},{&quot;family&quot;:&quot;Borer&quot;,&quot;given&quot;:&quot;Elizabeth T&quot;,&quot;parse-names&quot;:false,&quot;dropping-particle&quot;:&quot;&quot;,&quot;non-dropping-particle&quot;:&quot;&quot;},{&quot;family&quot;:&quot;Seabloom&quot;,&quot;given&quot;:&quot;Eric W&quot;,&quot;parse-names&quot;:false,&quot;dropping-particle&quot;:&quot;&quot;,&quot;non-dropping-particle&quot;:&quot;&quot;},{&quot;family&quot;:&quot;Pierre&quot;,&quot;given&quot;:&quot;Kimberly J&quot;,&quot;parse-names&quot;:false,&quot;dropping-particle&quot;:&quot;&quot;,&quot;non-dropping-particle&quot;:&quot;La&quot;},{&quot;family&quot;:&quot;MacDougall&quot;,&quot;given&quot;:&quot;Andrew M&quot;,&quot;parse-names&quot;:false,&quot;dropping-particle&quot;:&quot;&quot;,&quot;non-dropping-particle&quot;:&quot;&quot;},{&quot;family&quot;:&quot;Prober&quot;,&quot;given&quot;:&quot;Suzanne M&quot;,&quot;parse-names&quot;:false,&quot;dropping-particle&quot;:&quot;&quot;,&quot;non-dropping-particle&quot;:&quot;&quot;},{&quot;family&quot;:&quot;Stevens&quot;,&quot;given&quot;:&quot;Carly J&quot;,&quot;parse-names&quot;:false,&quot;dropping-particle&quot;:&quot;&quot;,&quot;non-dropping-particle&quot;:&quot;&quot;},{&quot;family&quot;:&quot;Sullivan&quot;,&quot;given&quot;:&quot;Lauren L&quot;,&quot;parse-names&quot;:false,&quot;dropping-particle&quot;:&quot;&quot;,&quot;non-dropping-particle&quot;:&quot;&quot;},{&quot;family&quot;:&quot;Porter&quot;,&quot;given&quot;:&quot;Erica&quot;,&quot;parse-names&quot;:false,&quot;dropping-particle&quot;:&quot;&quot;,&quot;non-dropping-particle&quot;:&quot;&quot;},{&quot;family&quot;:&quot;Ladouceur&quot;,&quot;given&quot;:&quot;Emma&quot;,&quot;parse-names&quot;:false,&quot;dropping-particle&quot;:&quot;&quot;,&quot;non-dropping-particle&quot;:&quot;&quot;},{&quot;family&quot;:&quot;Allen&quot;,&quot;given&quot;:&quot;Charlotte&quot;,&quot;parse-names&quot;:false,&quot;dropping-particle&quot;:&quot;&quot;,&quot;non-dropping-particle&quot;:&quot;&quot;},{&quot;family&quot;:&quot;Moromizato&quot;,&quot;given&quot;:&quot;Karine H&quot;,&quot;parse-names&quot;:false,&quot;dropping-particle&quot;:&quot;&quot;,&quot;non-dropping-particle&quot;:&quot;&quot;},{&quot;family&quot;:&quot;Morgan&quot;,&quot;given&quot;:&quot;John W&quot;,&quot;parse-names&quot;:false,&quot;dropping-particle&quot;:&quot;&quot;,&quot;non-dropping-particle&quot;:&quot;&quot;},{&quot;family&quot;:&quot;Harpole&quot;,&quot;given&quot;:&quot;W Stanley&quot;,&quot;parse-names&quot;:false,&quot;dropping-particle&quot;:&quot;&quot;,&quot;non-dropping-particle&quot;:&quot;&quot;},{&quot;family&quot;:&quot;Hautier&quot;,&quot;given&quot;:&quot;Yann&quot;,&quot;parse-names&quot;:false,&quot;dropping-particle&quot;:&quot;&quot;,&quot;non-dropping-particle&quot;:&quot;&quot;},{&quot;family&quot;:&quot;Eisenhauer&quot;,&quot;given&quot;:&quot;Nico&quot;,&quot;parse-names&quot;:false,&quot;dropping-particle&quot;:&quot;&quot;,&quot;non-dropping-particle&quot;:&quot;&quot;},{&quot;family&quot;:&quot;Wright&quot;,&quot;given&quot;:&quot;Justin P&quot;,&quot;parse-names&quot;:false,&quot;dropping-particle&quot;:&quot;&quot;,&quot;non-dropping-particle&quot;:&quot;&quot;},{&quot;family&quot;:&quot;Adler&quot;,&quot;given&quot;:&quot;Peter B&quot;,&quot;parse-names&quot;:false,&quot;dropping-particle&quot;:&quot;&quot;,&quot;non-dropping-particle&quot;:&quot;&quot;},{&quot;family&quot;:&quot;Arnillas&quot;,&quot;given&quot;:&quot;Carlos Alberto&quot;,&quot;parse-names&quot;:false,&quot;dropping-particle&quot;:&quot;&quot;,&quot;non-dropping-particle&quot;:&quot;&quot;},{&quot;family&quot;:&quot;Bakker&quot;,&quot;given&quot;:&quot;Jonathan D&quot;,&quot;parse-names&quot;:false,&quot;dropping-particle&quot;:&quot;&quot;,&quot;non-dropping-particle&quot;:&quot;&quot;},{&quot;family&quot;:&quot;Biederman&quot;,&quot;given&quot;:&quot;Lori&quot;,&quot;parse-names&quot;:false,&quot;dropping-particle&quot;:&quot;&quot;,&quot;non-dropping-particle&quot;:&quot;&quot;},{&quot;family&quot;:&quot;Broadbent&quot;,&quot;given&quot;:&quot;Arthur A D&quot;,&quot;parse-names&quot;:false,&quot;dropping-particle&quot;:&quot;&quot;,&quot;non-dropping-particle&quot;:&quot;&quot;},{&quot;family&quot;:&quot;Brown&quot;,&quot;given&quot;:&quot;Cynthia S&quot;,&quot;parse-names&quot;:false,&quot;dropping-particle&quot;:&quot;&quot;,&quot;non-dropping-particle&quot;:&quot;&quot;},{&quot;family&quot;:&quot;Bugalho&quot;,&quot;given&quot;:&quot;Miguel N&quot;,&quot;parse-names&quot;:false,&quot;dropping-particle&quot;:&quot;&quot;,&quot;non-dropping-particle&quot;:&quot;&quot;},{&quot;family&quot;:&quot;Caldeira&quot;,&quot;given&quot;:&quot;Maria C&quot;,&quot;parse-names&quot;:false,&quot;dropping-particle&quot;:&quot;&quot;,&quot;non-dropping-particle&quot;:&quot;&quot;},{&quot;family&quot;:&quot;Cleland&quot;,&quot;given&quot;:&quot;Elsa E&quot;,&quot;parse-names&quot;:false,&quot;dropping-particle&quot;:&quot;&quot;,&quot;non-dropping-particle&quot;:&quot;&quot;},{&quot;family&quot;:&quot;Ebeling&quot;,&quot;given&quot;:&quot;Anne&quot;,&quot;parse-names&quot;:false,&quot;dropping-particle&quot;:&quot;&quot;,&quot;non-dropping-particle&quot;:&quot;&quot;},{&quot;family&quot;:&quot;Fay&quot;,&quot;given&quot;:&quot;Philip A&quot;,&quot;parse-names&quot;:false,&quot;dropping-particle&quot;:&quot;&quot;,&quot;non-dropping-particle&quot;:&quot;&quot;},{&quot;family&quot;:&quot;Hagenah&quot;,&quot;given&quot;:&quot;Nicole&quot;,&quot;parse-names&quot;:false,&quot;dropping-particle&quot;:&quot;&quot;,&quot;non-dropping-particle&quot;:&quot;&quot;},{&quot;family&quot;:&quot;Kleinhesselink&quot;,&quot;given&quot;:&quot;Andrew M&quot;,&quot;parse-names&quot;:false,&quot;dropping-particle&quot;:&quot;&quot;,&quot;non-dropping-particle&quot;:&quot;&quot;},{&quot;family&quot;:&quot;Mitchell&quot;,&quot;given&quot;:&quot;Rachel&quot;,&quot;parse-names&quot;:false,&quot;dropping-particle&quot;:&quot;&quot;,&quot;non-dropping-particle&quot;:&quot;&quot;},{&quot;family&quot;:&quot;Moore&quot;,&quot;given&quot;:&quot;Joslin L&quot;,&quot;parse-names&quot;:false,&quot;dropping-particle&quot;:&quot;&quot;,&quot;non-dropping-particle&quot;:&quot;&quot;},{&quot;family&quot;:&quot;Nogueira&quot;,&quot;given&quot;:&quot;Carla&quot;,&quot;parse-names&quot;:false,&quot;dropping-particle&quot;:&quot;&quot;,&quot;non-dropping-particle&quot;:&quot;&quot;},{&quot;family&quot;:&quot;Peri&quot;,&quot;given&quot;:&quot;Pablo Luis&quot;,&quot;parse-names&quot;:false,&quot;dropping-particle&quot;:&quot;&quot;,&quot;non-dropping-particle&quot;:&quot;&quot;},{&quot;family&quot;:&quot;Roscher&quot;,&quot;given&quot;:&quot;Christiane&quot;,&quot;parse-names&quot;:false,&quot;dropping-particle&quot;:&quot;&quot;,&quot;non-dropping-particle&quot;:&quot;&quot;},{&quot;family&quot;:&quot;Smith&quot;,&quot;given&quot;:&quot;Melinda D&quot;,&quot;parse-names&quot;:false,&quot;dropping-particle&quot;:&quot;&quot;,&quot;non-dropping-particle&quot;:&quot;&quot;},{&quot;family&quot;:&quot;Wragg&quot;,&quot;given&quot;:&quot;Peter D&quot;,&quot;parse-names&quot;:false,&quot;dropping-particle&quot;:&quot;&quot;,&quot;non-dropping-particle&quot;:&quot;&quot;},{&quot;family&quot;:&quot;Risch&quot;,&quot;given&quot;:&quot;Anita C&quot;,&quot;parse-names&quot;:false,&quot;dropping-particle&quot;:&quot;&quot;,&quot;non-dropping-particle&quot;:&quot;&quot;}],&quot;container-title&quot;:&quot;Nature Ecology &amp; Evolution&quot;,&quot;container-title-short&quot;:&quot;Nat Ecol Evol&quot;,&quot;DOI&quot;:&quot;10.1038/s41559-018-0790-1&quot;,&quot;ISSN&quot;:&quot;2397-334X&quot;,&quot;URL&quot;:&quot;https://www.nature.com/articles/s41559-018-0790-1&quot;,&quot;issued&quot;:{&quot;date-parts&quot;:[[2019,2,4]]},&quot;page&quot;:&quot;400-406&quot;,&quot;issue&quot;:&quot;3&quot;,&quot;volume&quot;:&quot;3&quot;},&quot;isTemporary&quot;:false}]},{&quot;citationID&quot;:&quot;MENDELEY_CITATION_e01835aa-e2b1-4692-a782-40feef45e4a4&quot;,&quot;properties&quot;:{&quot;noteIndex&quot;:0},&quot;isEdited&quot;:false,&quot;manualOverride&quot;:{&quot;isManuallyOverridden&quot;:true,&quot;citeprocText&quot;:&quot;(Cleland et al., 2019)&quot;,&quot;manualOverrideText&quot;:&quot;Cleland et al. (2019)&quot;},&quot;citationTag&quot;:&quot;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&quot;,&quot;citationItems&quot;:[{&quot;id&quot;:&quot;16dad6da-42e3-3b2e-ade4-7f9230e738ed&quot;,&quot;itemData&quot;:{&quot;type&quot;:&quot;article-journal&quot;,&quot;id&quot;:&quot;16dad6da-42e3-3b2e-ade4-7f9230e738ed&quot;,&quot;title&quot;:&quot;Belowground Biomass Response to Nutrient Enrichment Depends on Light Limitation Across Globally Distributed Grasslands&quot;,&quot;author&quot;:[{&quot;family&quot;:&quot;Cleland&quot;,&quot;given&quot;:&quot;Elsa E&quot;,&quot;parse-names&quot;:false,&quot;dropping-particle&quot;:&quot;&quot;,&quot;non-dropping-particle&quot;:&quot;&quot;},{&quot;family&quot;:&quot;Lind&quot;,&quot;given&quot;:&quot;Eric M&quot;,&quot;parse-names&quot;:false,&quot;dropping-particle&quot;:&quot;&quot;,&quot;non-dropping-particle&quot;:&quot;&quot;},{&quot;family&quot;:&quot;DeCrappeo&quot;,&quot;given&quot;:&quot;Nicole M&quot;,&quot;parse-names&quot;:false,&quot;dropping-particle&quot;:&quot;&quot;,&quot;non-dropping-particle&quot;:&quot;&quot;},{&quot;family&quot;:&quot;DeLorenze&quot;,&quot;given&quot;:&quot;Elizabeth&quot;,&quot;parse-names&quot;:false,&quot;dropping-particle&quot;:&quot;&quot;,&quot;non-dropping-particle&quot;:&quot;&quot;},{&quot;family&quot;:&quot;Wilkins&quot;,&quot;given&quot;:&quot;Rachel Abbott&quot;,&quot;parse-names&quot;:false,&quot;dropping-particle&quot;:&quot;&quot;,&quot;non-dropping-particle&quot;:&quot;&quot;},{&quot;family&quot;:&quot;Adler&quot;,&quot;given&quot;:&quot;Peter B&quot;,&quot;parse-names&quot;:false,&quot;dropping-particle&quot;:&quot;&quot;,&quot;non-dropping-particle&quot;:&quot;&quot;},{&quot;family&quot;:&quot;Bakker&quot;,&quot;given&quot;:&quot;Jonathan D&quot;,&quot;parse-names&quot;:false,&quot;dropping-particle&quot;:&quot;&quot;,&quot;non-dropping-particle&quot;:&quot;&quot;},{&quot;family&quot;:&quot;Brown&quot;,&quot;given&quot;:&quot;Cynthia S&quot;,&quot;parse-names&quot;:false,&quot;dropping-particle&quot;:&quot;&quot;,&quot;non-dropping-particle&quot;:&quot;&quot;},{&quot;family&quot;:&quot;Davies&quot;,&quot;given&quot;:&quot;Kendi F&quot;,&quot;parse-names&quot;:false,&quot;dropping-particle&quot;:&quot;&quot;,&quot;non-dropping-particle&quot;:&quot;&quot;},{&quot;family&quot;:&quot;Esch&quot;,&quot;given&quot;:&quot;Ellen&quot;,&quot;parse-names&quot;:false,&quot;dropping-particle&quot;:&quot;&quot;,&quot;non-dropping-particle&quot;:&quot;&quot;},{&quot;family&quot;:&quot;Firn&quot;,&quot;given&quot;:&quot;Jennifer&quot;,&quot;parse-names&quot;:false,&quot;dropping-particle&quot;:&quot;&quot;,&quot;non-dropping-particle&quot;:&quot;&quot;},{&quot;family&quot;:&quot;Gressard&quot;,&quot;given&quot;:&quot;Scott&quot;,&quot;parse-names&quot;:false,&quot;dropping-particle&quot;:&quot;&quot;,&quot;non-dropping-particle&quot;:&quot;&quot;},{&quot;family&quot;:&quot;Gruner&quot;,&quot;given&quot;:&quot;Daniel S&quot;,&quot;parse-names&quot;:false,&quot;dropping-particle&quot;:&quot;&quot;,&quot;non-dropping-particle&quot;:&quot;&quot;},{&quot;family&quot;:&quot;Hagenah&quot;,&quot;given&quot;:&quot;Nicole&quot;,&quot;parse-names&quot;:false,&quot;dropping-particle&quot;:&quot;&quot;,&quot;non-dropping-particle&quot;:&quot;&quot;},{&quot;family&quot;:&quot;Harpole&quot;,&quot;given&quot;:&quot;W. Stanley&quot;,&quot;parse-names&quot;:false,&quot;dropping-particle&quot;:&quot;&quot;,&quot;non-dropping-particle&quot;:&quot;&quot;},{&quot;family&quot;:&quot;Hautier&quot;,&quot;given&quot;:&quot;Yann&quot;,&quot;parse-names&quot;:false,&quot;dropping-particle&quot;:&quot;&quot;,&quot;non-dropping-particle&quot;:&quot;&quot;},{&quot;family&quot;:&quot;Hobbie&quot;,&quot;given&quot;:&quot;Sarah E&quot;,&quot;parse-names&quot;:false,&quot;dropping-particle&quot;:&quot;&quot;,&quot;non-dropping-particle&quot;:&quot;&quot;},{&quot;family&quot;:&quot;Hofmockel&quot;,&quot;given&quot;:&quot;Kirsten S&quot;,&quot;parse-names&quot;:false,&quot;dropping-particle&quot;:&quot;&quot;,&quot;non-dropping-particle&quot;:&quot;&quot;},{&quot;family&quot;:&quot;Kirkman&quot;,&quot;given&quot;:&quot;Kevin&quot;,&quot;parse-names&quot;:false,&quot;dropping-particle&quot;:&quot;&quot;,&quot;non-dropping-particle&quot;:&quot;&quot;},{&quot;family&quot;:&quot;Knops&quot;,&quot;given&quot;:&quot;Johannes&quot;,&quot;parse-names&quot;:false,&quot;dropping-particle&quot;:&quot;&quot;,&quot;non-dropping-particle&quot;:&quot;&quot;},{&quot;family&quot;:&quot;Kopp&quot;,&quot;given&quot;:&quot;Christopher W&quot;,&quot;parse-names&quot;:false,&quot;dropping-particle&quot;:&quot;&quot;,&quot;non-dropping-particle&quot;:&quot;&quot;},{&quot;family&quot;:&quot;Pierre&quot;,&quot;given&quot;:&quot;Kimberly J&quot;,&quot;parse-names&quot;:false,&quot;dropping-particle&quot;:&quot;&quot;,&quot;non-dropping-particle&quot;:&quot;La&quot;},{&quot;family&quot;:&quot;MacDougall&quot;,&quot;given&quot;:&quot;Andrew&quot;,&quot;parse-names&quot;:false,&quot;dropping-particle&quot;:&quot;&quot;,&quot;non-dropping-particle&quot;:&quot;&quot;},{&quot;family&quot;:&quot;McCulley&quot;,&quot;given&quot;:&quot;Rebecca L&quot;,&quot;parse-names&quot;:false,&quot;dropping-particle&quot;:&quot;&quot;,&quot;non-dropping-particle&quot;:&quot;&quot;},{&quot;family&quot;:&quot;Melbourne&quot;,&quot;given&quot;:&quot;Brett A&quot;,&quot;parse-names&quot;:false,&quot;dropping-particle&quot;:&quot;&quot;,&quot;non-dropping-particle&quot;:&quot;&quot;},{&quot;family&quot;:&quot;Moore&quot;,&quot;given&quot;:&quot;Joslin L&quot;,&quot;parse-names&quot;:false,&quot;dropping-particle&quot;:&quot;&quot;,&quot;non-dropping-particle&quot;:&quot;&quot;},{&quot;family&quot;:&quot;Prober&quot;,&quot;given&quot;:&quot;Suzanne M&quot;,&quot;parse-names&quot;:false,&quot;dropping-particle&quot;:&quot;&quot;,&quot;non-dropping-particle&quot;:&quot;&quot;},{&quot;family&quot;:&quot;Riggs&quot;,&quot;given&quot;:&quot;Charlotte&quot;,&quot;parse-names&quot;:false,&quot;dropping-particle&quot;:&quot;&quot;,&quot;non-dropping-particle&quot;:&quot;&quot;},{&quot;family&quot;:&quot;Risch&quot;,&quot;given&quot;:&quot;Anita C&quot;,&quot;parse-names&quot;:false,&quot;dropping-particle&quot;:&quot;&quot;,&quot;non-dropping-particle&quot;:&quot;&quot;},{&quot;family&quot;:&quot;Schuetz&quot;,&quot;given&quot;:&quot;Martin&quot;,&quot;parse-names&quot;:false,&quot;dropping-particle&quot;:&quot;&quot;,&quot;non-dropping-particle&quot;:&quot;&quot;},{&quot;family&quot;:&quot;Stevens&quot;,&quot;given&quot;:&quot;Carly&quot;,&quot;parse-names&quot;:false,&quot;dropping-particle&quot;:&quot;&quot;,&quot;non-dropping-particle&quot;:&quot;&quot;},{&quot;family&quot;:&quot;Wragg&quot;,&quot;given&quot;:&quot;Peter D&quot;,&quot;parse-names&quot;:false,&quot;dropping-particle&quot;:&quot;&quot;,&quot;non-dropping-particle&quot;:&quot;&quot;},{&quot;family&quot;:&quot;Wright&quot;,&quot;given&quot;:&quot;Justin&quot;,&quot;parse-names&quot;:false,&quot;dropping-particle&quot;:&quot;&quot;,&quot;non-dropping-particle&quot;:&quot;&quot;},{&quot;family&quot;:&quot;Borer&quot;,&quot;given&quot;:&quot;Elizabeth T&quot;,&quot;parse-names&quot;:false,&quot;dropping-particle&quot;:&quot;&quot;,&quot;non-dropping-particle&quot;:&quot;&quot;},{&quot;family&quot;:&quot;Seabloom&quot;,&quot;given&quot;:&quot;Eric W&quot;,&quot;parse-names&quot;:false,&quot;dropping-particle&quot;:&quot;&quot;,&quot;non-dropping-particle&quot;:&quot;&quot;}],&quot;container-title&quot;:&quot;Ecosystems&quot;,&quot;DOI&quot;:&quot;10.1007/s10021-019-00350-4&quot;,&quot;ISSN&quot;:&quot;14350629&quot;,&quot;URL&quot;:&quot;https://doi.org/10.1007/s10021-019-00350-4&quot;,&quot;issued&quot;:{&quot;date-parts&quot;:[[2019]]},&quot;page&quot;:&quot;1466-1477&quot;,&quot;abstract&quot;:&quot;Anthropogenic activities are increasing nutrient inputs to ecosystems worldwide, with consequences for global carbon and nutrient cycles. Recent meta-analyses show that aboveground primary production is often co-limited by multiple nutrients; however, little is known about how root production responds to changes in nutrient availability. At twenty-nine grassland sites on four continents, we quantified shallow root biomass responses to nitrogen (N), phosphorus (P) and potassium plus micronutrient enrichment and compared below- and aboveground responses. We hypothesized that optimal allocation theory would predict context dependence in root biomass responses to nutrient enrichment, given variation among sites in the resources limiting to plant growth (specifically light versus nutrients). Consistent with the predictions of optimal allocation theory, the proportion of total biomass belowground declined with N or P addition, due to increased biomass aboveground (for N and P) and decreased biomass belowground (N, particularly in sites with low canopy light penetration). Absolute root biomass increased with N addition where light was abundant at the soil surface, but declined in sites where the grassland canopy intercepted a large proportion of incoming light. These results demonstrate that belowground responses to changes in resource supply can differ strongly from aboveground responses, which could significantly modify predictions of future rates of nutrient cycling and carbon sequestration. Our results also highlight how optimal allocation theory developed for individual plants may help predict belowground biomass responses to nutrient enrichment at the ecosystem scale across wide climatic and environmental gradients.&quot;,&quot;publisher&quot;:&quot;Springer US&quot;,&quot;issue&quot;:&quot;7&quot;,&quot;volume&quot;:&quot;22&quot;,&quot;container-title-short&quot;:&quot;&quot;},&quot;isTemporary&quot;:false}]},{&quot;citationID&quot;:&quot;MENDELEY_CITATION_f13c2147-cea0-4eb1-9717-e949e20a9c2b&quot;,&quot;properties&quot;:{&quot;noteIndex&quot;:0},&quot;isEdited&quot;:false,&quot;manualOverride&quot;:{&quot;isManuallyOverridden&quot;:true,&quot;citeprocText&quot;:&quot;(Hersch-Green et al., 2024)&quot;,&quot;manualOverrideText&quot;:&quot;Hersch-Green et al. (2024)&quot;},&quot;citationTag&quot;:&quot;MENDELEY_CITATION_v3_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&quot;,&quot;citationItems&quot;:[{&quot;id&quot;:&quot;9a914c06-e445-38c7-9318-765f1c302242&quot;,&quot;itemData&quot;:{&quot;type&quot;:&quot;article-journal&quot;,&quot;id&quot;:&quot;9a914c06-e445-38c7-9318-765f1c302242&quot;,&quot;title&quot;:&quot;Mechanistic insights into plant community responses to environmental variables: genome size, cellular nutrient investments, and metabolic tradeoffs&quot;,&quot;author&quot;:[{&quot;family&quot;:&quot;Hersch-Green&quot;,&quot;given&quot;:&quot;Erika I&quot;,&quot;parse-names&quot;:false,&quot;dropping-particle&quot;:&quot;&quot;,&quot;non-dropping-particle&quot;:&quot;&quot;},{&quot;family&quot;:&quot;Fay&quot;,&quot;given&quot;:&quot;Philip A&quot;,&quot;parse-names&quot;:false,&quot;dropping-particle&quot;:&quot;&quot;,&quot;non-dropping-particle&quot;:&quot;&quot;},{&quot;family&quot;:&quot;Hass&quot;,&quot;given&quot;:&quot;Hailee B&quot;,&quot;parse-names&quot;:false,&quot;dropping-particle&quot;:&quot;&quot;,&quot;non-dropping-particle&quot;:&quot;&quot;},{&quot;family&quot;:&quot;Smith&quot;,&quot;given&quot;:&quot;Nicholas G&quot;,&quot;parse-names&quot;:false,&quot;dropping-particle&quot;:&quot;&quot;,&quot;non-dropping-particle&quot;:&quot;&quot;}],&quot;container-title&quot;:&quot;New Phytologist&quot;,&quot;DOI&quot;:&quot;10.1111/nph.20374&quot;,&quot;ISSN&quot;:&quot;14698137&quot;,&quot;issued&quot;:{&quot;date-parts&quot;:[[2024]]},&quot;abstract&quot;:&quot;Affecting biodiversity, plants with larger genome sizes (GS) may be restricted in nutrient-poor conditions. This pattern has been attributed to their greater cellular nitrogen (N) and phosphorus (P) investments and hypothesized nutrient–investment tradeoffs between cell synthesis and physiological attributes associated with growth. However, the influence of GS on cell size and functioning may also contribute to GS-dependent growth responses to nutrients. To test whether and how GS is associated with cellular nutrient, stomata, and/or physiological attributes, we examined &gt; 500 forbs and grasses from seven grassland sites conducting a long-term N and P fertilization experiment. Larger GS plants had increased cellular nutrient contents and larger, but fewer stomata than smaller GS plants. Larger GS grasses (but not forbs) also had lower photosynthetic rates and water-use efficiencies. However, nutrients had no direct effect on GS-dependent physiological attributes and GS-dependent physiological changes likely arise from how GS influences cells. At the driest sites, large GS grasses displayed high water-use efficiency mostly because transpiration was reduced relative to photosynthesis in these conditions. We suggest that climatic conditions and GS-associated cell traits that modify physiological responses, rather than resource–investment tradeoffs, largely explain GS-dependent growth responses to nutrients (especially for grasses).&quot;},&quot;isTemporary&quot;:false}]},{&quot;citationID&quot;:&quot;MENDELEY_CITATION_2d028b02-2ef0-4ced-bdd6-b3a34d3faa78&quot;,&quot;properties&quot;:{&quot;noteIndex&quot;:0},&quot;isEdited&quot;:false,&quot;manualOverride&quot;:{&quot;isManuallyOverridden&quot;:false,&quot;citeprocText&quot;:&quot;(Liang et al., 2020)&quot;,&quot;manualOverrideText&quot;:&quot;&quot;},&quot;citationTag&quot;:&quot;MENDELEY_CITATION_v3_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&quot;,&quot;citationItems&quot;:[{&quot;id&quot;:&quot;c3e0823d-e853-3f32-8ea9-ca1f30e2286a&quot;,&quot;itemData&quot;:{&quot;type&quot;:&quot;article-journal&quot;,&quot;id&quot;:&quot;c3e0823d-e853-3f32-8ea9-ca1f30e2286a&quot;,&quot;title&quot;:&quot;Global response patterns of plant photosynthesis to nitrogen addition: A meta‐analysis&quot;,&quot;author&quot;:[{&quot;family&quot;:&quot;Liang&quot;,&quot;given&quot;:&quot;Xingyun&quot;,&quot;parse-names&quot;:false,&quot;dropping-particle&quot;:&quot;&quot;,&quot;non-dropping-particle&quot;:&quot;&quot;},{&quot;family&quot;:&quot;Zhang&quot;,&quot;given&quot;:&quot;Tong&quot;,&quot;parse-names&quot;:false,&quot;dropping-particle&quot;:&quot;&quot;,&quot;non-dropping-particle&quot;:&quot;&quot;},{&quot;family&quot;:&quot;Lu&quot;,&quot;given&quot;:&quot;Xiankai&quot;,&quot;parse-names&quot;:false,&quot;dropping-particle&quot;:&quot;&quot;,&quot;non-dropping-particle&quot;:&quot;&quot;},{&quot;family&quot;:&quot;Ellsworth&quot;,&quot;given&quot;:&quot;David S&quot;,&quot;parse-names&quot;:false,&quot;dropping-particle&quot;:&quot;&quot;,&quot;non-dropping-particle&quot;:&quot;&quot;},{&quot;family&quot;:&quot;BassiriRad&quot;,&quot;given&quot;:&quot;Hormoz&quot;,&quot;parse-names&quot;:false,&quot;dropping-particle&quot;:&quot;&quot;,&quot;non-dropping-particle&quot;:&quot;&quot;},{&quot;family&quot;:&quot;You&quot;,&quot;given&quot;:&quot;Chengming&quot;,&quot;parse-names&quot;:false,&quot;dropping-particle&quot;:&quot;&quot;,&quot;non-dropping-particle&quot;:&quot;&quot;},{&quot;family&quot;:&quot;Wang&quot;,&quot;given&quot;:&quot;Dong&quot;,&quot;parse-names&quot;:false,&quot;dropping-particle&quot;:&quot;&quot;,&quot;non-dropping-particle&quot;:&quot;&quot;},{&quot;family&quot;:&quot;He&quot;,&quot;given&quot;:&quot;Pengcheng&quot;,&quot;parse-names&quot;:false,&quot;dropping-particle&quot;:&quot;&quot;,&quot;non-dropping-particle&quot;:&quot;&quot;},{&quot;family&quot;:&quot;Deng&quot;,&quot;given&quot;:&quot;Qi&quot;,&quot;parse-names&quot;:false,&quot;dropping-particle&quot;:&quot;&quot;,&quot;non-dropping-particle&quot;:&quot;&quot;},{&quot;family&quot;:&quot;Liu&quot;,&quot;given&quot;:&quot;Hui&quot;,&quot;parse-names&quot;:false,&quot;dropping-particle&quot;:&quot;&quot;,&quot;non-dropping-particle&quot;:&quot;&quot;},{&quot;family&quot;:&quot;Mo&quot;,&quot;given&quot;:&quot;Jiangming&quot;,&quot;parse-names&quot;:false,&quot;dropping-particle&quot;:&quot;&quot;,&quot;non-dropping-particle&quot;:&quot;&quot;},{&quot;family&quot;:&quot;Ye&quot;,&quot;given&quot;:&quot;Qing&quot;,&quot;parse-names&quot;:false,&quot;dropping-particle&quot;:&quot;&quot;,&quot;non-dropping-particle&quot;:&quot;&quot;}],&quot;container-title&quot;:&quot;Global Change Biology&quot;,&quot;container-title-short&quot;:&quot;Glob Chang Biol&quot;,&quot;DOI&quot;:&quot;10.1111/gcb.15071&quot;,&quot;ISSN&quot;:&quot;1354-1013&quot;,&quot;URL&quot;:&quot;https://onlinelibrary.wiley.com/doi/10.1111/gcb.15071&quot;,&quot;issued&quot;:{&quot;date-parts&quot;:[[2020,6,8]]},&quot;page&quot;:&quot;3585-3600&quot;,&quot;abstract&quot;:&quot;A mechanistic understanding of plant photosynthetic response is needed to reliably predict changes in terrestrial carbon (C) gain under conditions of chronically elevated atmospheric nitrogen (N) deposition. Here, using 2,683 observations from 240 journal articles, we conducted a global meta-analysis to reveal effects of N addition on 14 photosynthesis-related traits and affecting moderators. We found that across 320 terrestrial plant species, leaf N was enhanced comparably on mass basis (Nmass , +18.4%) and area basis (Narea, +14.3%), with no changes in specific leaf area or leaf mass per area. Total leaf area (TLA) was increased significantly, as indicated by the in- creases in total leaf biomass (+46.5%), leaf area per plant (+29.7%), and leaf area index (LAI, +24.4%). To a lesser extent than for TLA, N addition significantly enhanced leaf photosynthetic rate per area (Aarea, +12.6%), stomatal conductance (gs, +7.5%), and transpiration rate (E, +10.5%). The responses of Aarea were positively related with that of gs, with no changes in instantaneous water-use efficiency and only slight in- creases in long-term water-use efficiency (+2.5%) inferred from 13C composition. The responses of traits depended on biological, experimental, and environmental moder- ators. As experimental duration and N load increased, the responses of LAI and Aarea diminished while that of E increased significantly. The observed patterns of increases in both TLA and E indicate that N deposition will increase the amount of water used by plants. Taken together, N deposition will enhance gross photosynthetic C gain of the terrestrial plants while increasing their water loss to the atmosphere, but the effects on C gain might diminish over time and that on plant water use would be am- plified if N deposition persists&quot;,&quot;issue&quot;:&quot;6&quot;,&quot;volume&quot;:&quot;26&quot;},&quot;isTemporary&quot;:false}]},{&quot;citationID&quot;:&quot;MENDELEY_CITATION_0a6f54f2-1918-4fc1-9ff5-5ad8752357ce&quot;,&quot;properties&quot;:{&quot;noteIndex&quot;:0},&quot;isEdited&quot;:false,&quot;manualOverride&quot;:{&quot;isManuallyOverridden&quot;:false,&quot;citeprocText&quot;:&quot;(Pick et al., 2019)&quot;,&quot;manualOverrideText&quot;:&quot;&quot;},&quot;citationTag&quot;:&quot;MENDELEY_CITATION_v3_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&quot;,&quot;citationItems&quot;:[{&quot;id&quot;:&quot;97057484-2309-3559-a481-1af2a3d4d4e2&quot;,&quot;itemData&quot;:{&quot;type&quot;:&quot;article-journal&quot;,&quot;id&quot;:&quot;97057484-2309-3559-a481-1af2a3d4d4e2&quot;,&quot;title&quot;:&quot;Reproducible, flexible and high-throughput data extraction from primary literature: The metaDigitise r package&quot;,&quot;author&quot;:[{&quot;family&quot;:&quot;Pick&quot;,&quot;given&quot;:&quot;Joel L&quot;,&quot;parse-names&quot;:false,&quot;dropping-particle&quot;:&quot;&quot;,&quot;non-dropping-particle&quot;:&quot;&quot;},{&quot;family&quot;:&quot;Nakagawa&quot;,&quot;given&quot;:&quot;Shinichi&quot;,&quot;parse-names&quot;:false,&quot;dropping-particle&quot;:&quot;&quot;,&quot;non-dropping-particle&quot;:&quot;&quot;},{&quot;family&quot;:&quot;Noble&quot;,&quot;given&quot;:&quot;Daniel W A&quot;,&quot;parse-names&quot;:false,&quot;dropping-particle&quot;:&quot;&quot;,&quot;non-dropping-particle&quot;:&quot;&quot;}],&quot;container-title&quot;:&quot;Methods in Ecology and Evolution&quot;,&quot;container-title-short&quot;:&quot;Methods Ecol Evol&quot;,&quot;DOI&quot;:&quot;10.1111/2041-210X.13118&quot;,&quot;ISSN&quot;:&quot;2041210X&quot;,&quot;issued&quot;:{&quot;date-parts&quot;:[[2019]]},&quot;page&quot;:&quot;426-431&quot;,&quot;abstract&quot;:&quot;Research synthesis, such as comparative and meta-analyses, requires the extraction of effect sizes from primary literature, which are commonly calculated from descriptive statistics. However, the exact values of such statistics are commonly hidden in figures. Extracting descriptive statistics from figures can be a slow process that is not easily reproducible. Additionally, current software lacks an ability to incorporate important metadata (e.g. sample sizes, treatment/variable names) about experiments and is not integrated with other software to streamline analysis pipelines. Here we present the r package metaDigitise which extracts descriptive statistics such as means, standard deviations and correlations from four plot types: (a) mean/error plots (e.g. bar graphs with standard errors), (b) box plots, (c) scatter plots and (d) histograms. metaDigitise is user-friendly and easy to learn as it interactively guides the user through the data extraction process. Notably, it enables large-scale extraction by automatically loading image files, letting the user stop processing, edit and add to the resulting data-frame at any point. Digitised data can be easily re-plotted and checked, facilitating reproducible data extraction from plots with little inter-observer bias. We hope that by making the process of figure extraction more flexible and easy to conduct, it will improve the transparency and quality of meta-analyses in the future.&quot;,&quot;issue&quot;:&quot;3&quot;,&quot;volume&quot;:&quot;10&quot;},&quot;isTemporary&quot;:false}]}]"/>
+    <we:property name="MENDELEY_CITATIONS" value="[{&quot;citationID&quot;:&quot;MENDELEY_CITATION_580b71b0-9ddf-46bc-a7c5-d995812bca50&quot;,&quot;properties&quot;:{&quot;noteIndex&quot;:0},&quot;isEdited&quot;:false,&quot;manualOverride&quot;:{&quot;isManuallyOverridden&quot;:false,&quot;citeprocText&quot;:&quot;(Van Sundert et al., 2023)&quot;,&quot;manualOverrideText&quot;:&quot;&quot;},&quot;citationTag&quot;:&quot;MENDELEY_CITATION_v3_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&quot;,&quot;citationItems&quot;:[{&quot;id&quot;:&quot;ddb3fa1d-f730-3370-a34d-ee661fcc7c85&quot;,&quot;itemData&quot;:{&quot;type&quot;:&quot;article-journal&quot;,&quot;id&quot;:&quot;ddb3fa1d-f730-3370-a34d-ee661fcc7c85&quot;,&quot;title&quot;:&quot;When things get MESI: The Manipulation Experiments Synthesis Initiative—A coordinated effort to synthesize terrestrial global change experiments&quot;,&quot;author&quot;:[{&quot;family&quot;:&quot;Sundert&quot;,&quot;given&quot;:&quot;Kevin&quot;,&quot;parse-names&quot;:false,&quot;dropping-particle&quot;:&quot;&quot;,&quot;non-dropping-particle&quot;:&quot;Van&quot;},{&quot;family&quot;:&quot;Leuzinger&quot;,&quot;given&quot;:&quot;Sebastian&quot;,&quot;parse-names&quot;:false,&quot;dropping-particle&quot;:&quot;&quot;,&quot;non-dropping-particle&quot;:&quot;&quot;},{&quot;family&quot;:&quot;Bader&quot;,&quot;given&quot;:&quot;Martin Karl Friedrich&quot;,&quot;parse-names&quot;:false,&quot;dropping-particle&quot;:&quot;&quot;,&quot;non-dropping-particle&quot;:&quot;&quot;},{&quot;family&quot;:&quot;Chang&quot;,&quot;given&quot;:&quot;Scott X&quot;,&quot;parse-names&quot;:false,&quot;dropping-particle&quot;:&quot;&quot;,&quot;non-dropping-particle&quot;:&quot;&quot;},{&quot;family&quot;:&quot;Kauwe&quot;,&quot;given&quot;:&quot;Martin G&quot;,&quot;parse-names&quot;:false,&quot;dropping-particle&quot;:&quot;&quot;,&quot;non-dropping-particle&quot;:&quot;De&quot;},{&quot;family&quot;:&quot;Dukes&quot;,&quot;given&quot;:&quot;Jeffrey S&quot;,&quot;parse-names&quot;:false,&quot;dropping-particle&quot;:&quot;&quot;,&quot;non-dropping-particle&quot;:&quot;&quot;},{&quot;family&quot;:&quot;Langley&quot;,&quot;given&quot;:&quot;J Adam&quot;,&quot;parse-names&quot;:false,&quot;dropping-particle&quot;:&quot;&quot;,&quot;non-dropping-particle&quot;:&quot;&quot;},{&quot;family&quot;:&quot;Ma&quot;,&quot;given&quot;:&quot;Zilong&quot;,&quot;parse-names&quot;:false,&quot;dropping-particle&quot;:&quot;&quot;,&quot;non-dropping-particle&quot;:&quot;&quot;},{&quot;family&quot;:&quot;Mariën&quot;,&quot;given&quot;:&quot;Bertold&quot;,&quot;parse-names&quot;:false,&quot;dropping-particle&quot;:&quot;&quot;,&quot;non-dropping-particle&quot;:&quot;&quot;},{&quot;family&quot;:&quot;Reynaert&quot;,&quot;given&quot;:&quot;Simon&quot;,&quot;parse-names&quot;:false,&quot;dropping-particle&quot;:&quot;&quot;,&quot;non-dropping-particle&quot;:&quot;&quot;},{&quot;family&quot;:&quot;Ru&quot;,&quot;given&quot;:&quot;Jingyi&quot;,&quot;parse-names&quot;:false,&quot;dropping-particle&quot;:&quot;&quot;,&quot;non-dropping-particle&quot;:&quot;&quot;},{&quot;family&quot;:&quot;Song&quot;,&quot;given&quot;:&quot;Jian&quot;,&quot;parse-names&quot;:false,&quot;dropping-particle&quot;:&quot;&quot;,&quot;non-dropping-particle&quot;:&quot;&quot;},{&quot;family&quot;:&quot;Stocker&quot;,&quot;given&quot;:&quot;Benjamin D&quot;,&quot;parse-names&quot;:false,&quot;dropping-particle&quot;:&quot;&quot;,&quot;non-dropping-particle&quot;:&quot;&quot;},{&quot;family&quot;:&quot;Terrer&quot;,&quot;given&quot;:&quot;César&quot;,&quot;parse-names&quot;:false,&quot;dropping-particle&quot;:&quot;&quot;,&quot;non-dropping-particle&quot;:&quot;&quot;},{&quot;family&quot;:&quot;Thoresen&quot;,&quot;given&quot;:&quot;Joshua&quot;,&quot;parse-names&quot;:false,&quot;dropping-particle&quot;:&quot;&quot;,&quot;non-dropping-particle&quot;:&quot;&quot;},{&quot;family&quot;:&quot;Vanuytrecht&quot;,&quot;given&quot;:&quot;Eline&quot;,&quot;parse-names&quot;:false,&quot;dropping-particle&quot;:&quot;&quot;,&quot;non-dropping-particle&quot;:&quot;&quot;},{&quot;family&quot;:&quot;Wan&quot;,&quot;given&quot;:&quot;Shiqiang&quot;,&quot;parse-names&quot;:false,&quot;dropping-particle&quot;:&quot;&quot;,&quot;non-dropping-particle&quot;:&quot;&quot;},{&quot;family&quot;:&quot;Yue&quot;,&quot;given&quot;:&quot;Kai&quot;,&quot;parse-names&quot;:false,&quot;dropping-particle&quot;:&quot;&quot;,&quot;non-dropping-particle&quot;:&quot;&quot;},{&quot;family&quot;:&quot;Vicca&quot;,&quot;given&quot;:&quot;Sara&quot;,&quot;parse-names&quot;:false,&quot;dropping-particle&quot;:&quot;&quot;,&quot;non-dropping-particle&quot;:&quot;&quot;}],&quot;container-title&quot;:&quot;Global Change Biology&quot;,&quot;container-title-short&quot;:&quot;Glob Chang Biol&quot;,&quot;DOI&quot;:&quot;10.1111/gcb.16585&quot;,&quot;ISSN&quot;:&quot;13652486&quot;,&quot;issued&quot;:{&quot;date-parts&quot;:[[2023]]},&quot;page&quot;:&quot;1922-1938&quot;,&quot;abstract&quot;:&quot;Responses of the terrestrial biosphere to rapidly changing environmental conditions are a major source of uncertainty in climate projections. In an effort to reduce this uncertainty, a wide range of global change experiments have been conducted that mimic future conditions in terrestrial ecosystems, manipulating CO2, temperature, and nutrient and water availability. Syntheses of results across experiments provide a more general sense of ecosystem responses to global change, and help to discern the influence of background conditions such as climate and vegetation type in determining global change responses. Several independent syntheses of published data have yielded distinct databases for specific objectives. Such parallel, uncoordinated initiatives carry the risk of producing redundant data collection efforts and have led to contrasting outcomes without clarifying the underlying reason for divergence. These problems could be avoided by creating a publicly available, updatable, curated database. Here, we report on a global effort to collect and curate 57,089 treatment responses across 3644 manipulation experiments at 1145 sites, simulating elevated CO2, warming, nutrient addition, and precipitation changes. In the resulting Manipulation Experiments Synthesis Initiative (MESI) database, effects of experimental global change drivers on carbon and nutrient cycles are included, as well as ancillary data such as background climate, vegetation type, treatment magnitude, duration, and, unique to our database, measured soil properties. Our analysis of the database indicates that most experiments are short term (one or few growing seasons), conducted in the USA, Europe, or China, and that the most abundantly reported variable is aboveground biomass. We provide the most comprehensive multifactor global change database to date, enabling the research community to tackle open research questions, vital to global policymaking. The MESI database, freely accessible at doi.org/10.5281/zenodo.7153253, opens new avenues for model evaluation and synthesis-based understanding of how global change affects terrestrial biomes. We welcome contributions to the database on GitHub.&quot;,&quot;issue&quot;:&quot;7&quot;,&quot;volume&quot;:&quot;29&quot;},&quot;isTemporary&quot;:false}]},{&quot;citationID&quot;:&quot;MENDELEY_CITATION_615e78d7-7396-46e0-926d-c457a0371f19&quot;,&quot;properties&quot;:{&quot;noteIndex&quot;:0},&quot;isEdited&quot;:false,&quot;manualOverride&quot;:{&quot;isManuallyOverridden&quot;:false,&quot;citeprocText&quot;:&quot;(Augustine et al., 2024)&quot;,&quot;manualOverrideText&quot;:&quot;&quot;},&quot;citationTag&quot;:&quot;MENDELEY_CITATION_v3_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&quot;,&quot;citationItems&quot;:[{&quot;id&quot;:&quot;aec9e912-6980-381f-bd90-3bd8f35e9368&quot;,&quot;itemData&quot;:{&quot;type&quot;:&quot;article-journal&quot;,&quot;id&quot;:&quot;aec9e912-6980-381f-bd90-3bd8f35e9368&quot;,&quot;title&quot;:&quot;Improper data practices erode the quality of global ecological databases and impede the progress of ecological research&quot;,&quot;author&quot;:[{&quot;family&quot;:&quot;Augustine&quot;,&quot;given&quot;:&quot;Steven P.&quot;,&quot;parse-names&quot;:false,&quot;dropping-particle&quot;:&quot;&quot;,&quot;non-dropping-particle&quot;:&quot;&quot;},{&quot;family&quot;:&quot;Bailey-Marren&quot;,&quot;given&quot;:&quot;Isaac&quot;,&quot;parse-names&quot;:false,&quot;dropping-particle&quot;:&quot;&quot;,&quot;non-dropping-particle&quot;:&quot;&quot;},{&quot;family&quot;:&quot;Charton&quot;,&quot;given&quot;:&quot;Katherine T.&quot;,&quot;parse-names&quot;:false,&quot;dropping-particle&quot;:&quot;&quot;,&quot;non-dropping-particle&quot;:&quot;&quot;},{&quot;family&quot;:&quot;Kiel&quot;,&quot;given&quot;:&quot;Nathan G.&quot;,&quot;parse-names&quot;:false,&quot;dropping-particle&quot;:&quot;&quot;,&quot;non-dropping-particle&quot;:&quot;&quot;},{&quot;family&quot;:&quot;Peyton&quot;,&quot;given&quot;:&quot;Michael S.&quot;,&quot;parse-names&quot;:false,&quot;dropping-particle&quot;:&quot;&quot;,&quot;non-dropping-particle&quot;:&quot;&quot;}],&quot;container-title&quot;:&quot;Global Change Biology&quot;,&quot;container-title-short&quot;:&quot;Glob Chang Biol&quot;,&quot;DOI&quot;:&quot;10.1111/gcb.17116&quot;,&quot;ISSN&quot;:&quot;13652486&quot;,&quot;PMID&quot;:&quot;38273575&quot;,&quot;issued&quot;:{&quot;date-parts&quot;:[[2024]]},&quot;page&quot;:&quot;1-11&quot;,&quot;abstract&quot;:&quot;The scientific community has entered an era of big data. However, with big data comes big responsibilities, and best practices for how data are contributed to databases have not kept pace with the collection, aggregation, and analysis of big data. Here, we rigorously assess the quantity of data for specific leaf area (SLA) available within the largest and most frequently used global plant trait database, the TRY Plant Trait Database, exploring how much of the data were applicable (i.e., original, representative, logical, and comparable) and traceable (i.e., published, cited, and consistent). Over three-quarters of the SLA data in TRY either lacked applicability or traceability, leaving only 22.9% of the original data usable compared with the 64.9% typically deemed usable by standard data cleaning protocols. The remaining usable data differed markedly from the original for many species, which led to altered interpretation of ecological analyses. Though the data we consider here make up only 4.5% of SLA data within TRY, similar issues of applicability and traceability likely apply to SLA data for other species as well as other commonly measured, uploaded, and downloaded plant traits. We end with suggested steps forward for global ecological databases, including suggestions for both uploaders to and curators of databases with the hope that, through addressing the issues raised here, we can increase data quality and integrity within the ecological community.&quot;,&quot;issue&quot;:&quot;1&quot;,&quot;volume&quot;:&quot;30&quot;},&quot;isTemporary&quot;:false}]},{&quot;citationID&quot;:&quot;MENDELEY_CITATION_aa60e678-d0d6-42bb-8f95-17e0ef98b4d0&quot;,&quot;properties&quot;:{&quot;noteIndex&quot;:0},&quot;isEdited&quot;:false,&quot;manualOverride&quot;:{&quot;isManuallyOverridden&quot;:false,&quot;citeprocText&quot;:&quot;(Borer et al., 2014)&quot;,&quot;manualOverrideText&quot;:&quot;&quot;},&quot;citationTag&quot;:&quot;MENDELEY_CITATION_v3_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&quot;,&quot;citationItems&quot;:[{&quot;id&quot;:&quot;e199ce7b-5579-322c-9d78-cdc140184312&quot;,&quot;itemData&quot;:{&quot;type&quot;:&quot;article-journal&quot;,&quot;id&quot;:&quot;e199ce7b-5579-322c-9d78-cdc140184312&quot;,&quot;title&quot;:&quot;Finding generality in ecology: A model for globally distributed experiments&quot;,&quot;author&quot;:[{&quot;family&quot;:&quot;Borer&quot;,&quot;given&quot;:&quot;Elizabeth T&quot;,&quot;parse-names&quot;:false,&quot;dropping-particle&quot;:&quot;&quot;,&quot;non-dropping-particle&quot;:&quot;&quot;},{&quot;family&quot;:&quot;Harpole&quot;,&quot;given&quot;:&quot;W Stanley&quot;,&quot;parse-names&quot;:false,&quot;dropping-particle&quot;:&quot;&quot;,&quot;non-dropping-particle&quot;:&quot;&quot;},{&quot;family&quot;:&quot;Adler&quot;,&quot;given&quot;:&quot;Peter B&quot;,&quot;parse-names&quot;:false,&quot;dropping-particle&quot;:&quot;&quot;,&quot;non-dropping-particle&quot;:&quot;&quot;},{&quot;family&quot;:&quot;Lind&quot;,&quot;given&quot;:&quot;Eric M&quot;,&quot;parse-names&quot;:false,&quot;dropping-particle&quot;:&quot;&quot;,&quot;non-dropping-particle&quot;:&quot;&quot;},{&quot;family&quot;:&quot;Orrock&quot;,&quot;given&quot;:&quot;John L&quot;,&quot;parse-names&quot;:false,&quot;dropping-particle&quot;:&quot;&quot;,&quot;non-dropping-particle&quot;:&quot;&quot;},{&quot;family&quot;:&quot;Seabloom&quot;,&quot;given&quot;:&quot;Eric W&quot;,&quot;parse-names&quot;:false,&quot;dropping-particle&quot;:&quot;&quot;,&quot;non-dropping-particle&quot;:&quot;&quot;},{&quot;family&quot;:&quot;Smith&quot;,&quot;given&quot;:&quot;Melinda D&quot;,&quot;parse-names&quot;:false,&quot;dropping-particle&quot;:&quot;&quot;,&quot;non-dropping-particle&quot;:&quot;&quot;}],&quot;container-title&quot;:&quot;Methods in Ecology and Evolution&quot;,&quot;container-title-short&quot;:&quot;Methods Ecol Evol&quot;,&quot;DOI&quot;:&quot;10.1111/2041-210X.12125&quot;,&quot;ISSN&quot;:&quot;2041210X&quot;,&quot;issued&quot;:{&quot;date-parts&quot;:[[2014]]},&quot;page&quot;:&quot;65-73&quot;,&quot;abstract&quot;:&quot;Summary: Advancing the field of ecology relies on understanding generalities and developing theories based on empirical and functional relationships that integrate across organismal to global spatial scales and span temporal scales. Significant advances in predicting responses of ecological communities to globally extensive anthropogenic perturbations, for example, require understanding the role of environmental context in determining outcomes, which in turn requires standardized experiments across sites and regions. Distributed collaborative experiments can lead to high-impact advances that would otherwise be unachievable. Here, we provide specific advice and considerations relevant to researchers interested in employing this emerging approach using as a case study our experience developing and running the Nutrient Network, a globally distributed experimental network (currently &gt;75 sites in 17 countries) that arose from a grassroots, cooperative research effort. We clarify the design, goals and function of the Nutrient Network as a model to empower others in the scientific community to employ distributed experiments to advance our predictive understanding of global-scale ecological trends and responses. Our experiences to date demonstrate that globally distributed experimental science need not be prohibitively expensive or time-consuming on a per capita basis and is not limited to senior scientists or countries where science is well funded. While distributed experiments are not a panacea for understanding ecological systems, they can substantially complement existing approaches. © 2013 British Ecological Society.&quot;,&quot;issue&quot;:&quot;1&quot;,&quot;volume&quot;:&quot;5&quot;},&quot;isTemporary&quot;:false}]},{&quot;citationID&quot;:&quot;MENDELEY_CITATION_c6a153c3-30da-4d4f-a764-cb0a902f1128&quot;,&quot;properties&quot;:{&quot;noteIndex&quot;:0},&quot;isEdited&quot;:false,&quot;manualOverride&quot;:{&quot;isManuallyOverridden&quot;:true,&quot;citeprocText&quot;:&quot;(Firn et al., 2019)&quot;,&quot;manualOverrideText&quot;:&quot;Firn et al. (2019)&quot;},&quot;citationTag&quot;:&quot;MENDELEY_CITATION_v3_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&quot;,&quot;citationItems&quot;:[{&quot;id&quot;:&quot;c6eb0ed5-0ab0-38a6-8800-c6d2b49098b0&quot;,&quot;itemData&quot;:{&quot;type&quot;:&quot;article-journal&quot;,&quot;id&quot;:&quot;c6eb0ed5-0ab0-38a6-8800-c6d2b49098b0&quot;,&quot;title&quot;:&quot;Leaf nutrients, not specific leaf area, are consistent indicators of elevated nutrient inputs&quot;,&quot;author&quot;:[{&quot;family&quot;:&quot;Firn&quot;,&quot;given&quot;:&quot;Jennifer&quot;,&quot;parse-names&quot;:false,&quot;dropping-particle&quot;:&quot;&quot;,&quot;non-dropping-particle&quot;:&quot;&quot;},{&quot;family&quot;:&quot;McGree&quot;,&quot;given&quot;:&quot;James M&quot;,&quot;parse-names&quot;:false,&quot;dropping-particle&quot;:&quot;&quot;,&quot;non-dropping-particle&quot;:&quot;&quot;},{&quot;family&quot;:&quot;Harvey&quot;,&quot;given&quot;:&quot;Eric&quot;,&quot;parse-names&quot;:false,&quot;dropping-particle&quot;:&quot;&quot;,&quot;non-dropping-particle&quot;:&quot;&quot;},{&quot;family&quot;:&quot;Flores-Moreno&quot;,&quot;given&quot;:&quot;Habacuc&quot;,&quot;parse-names&quot;:false,&quot;dropping-particle&quot;:&quot;&quot;,&quot;non-dropping-particle&quot;:&quot;&quot;},{&quot;family&quot;:&quot;Schütz&quot;,&quot;given&quot;:&quot;Martin&quot;,&quot;parse-names&quot;:false,&quot;dropping-particle&quot;:&quot;&quot;,&quot;non-dropping-particle&quot;:&quot;&quot;},{&quot;family&quot;:&quot;Buckley&quot;,&quot;given&quot;:&quot;Yvonne M&quot;,&quot;parse-names&quot;:false,&quot;dropping-particle&quot;:&quot;&quot;,&quot;non-dropping-particle&quot;:&quot;&quot;},{&quot;family&quot;:&quot;Borer&quot;,&quot;given&quot;:&quot;Elizabeth T&quot;,&quot;parse-names&quot;:false,&quot;dropping-particle&quot;:&quot;&quot;,&quot;non-dropping-particle&quot;:&quot;&quot;},{&quot;family&quot;:&quot;Seabloom&quot;,&quot;given&quot;:&quot;Eric W&quot;,&quot;parse-names&quot;:false,&quot;dropping-particle&quot;:&quot;&quot;,&quot;non-dropping-particle&quot;:&quot;&quot;},{&quot;family&quot;:&quot;Pierre&quot;,&quot;given&quot;:&quot;Kimberly J&quot;,&quot;parse-names&quot;:false,&quot;dropping-particle&quot;:&quot;&quot;,&quot;non-dropping-particle&quot;:&quot;La&quot;},{&quot;family&quot;:&quot;MacDougall&quot;,&quot;given&quot;:&quot;Andrew M&quot;,&quot;parse-names&quot;:false,&quot;dropping-particle&quot;:&quot;&quot;,&quot;non-dropping-particle&quot;:&quot;&quot;},{&quot;family&quot;:&quot;Prober&quot;,&quot;given&quot;:&quot;Suzanne M&quot;,&quot;parse-names&quot;:false,&quot;dropping-particle&quot;:&quot;&quot;,&quot;non-dropping-particle&quot;:&quot;&quot;},{&quot;family&quot;:&quot;Stevens&quot;,&quot;given&quot;:&quot;Carly J&quot;,&quot;parse-names&quot;:false,&quot;dropping-particle&quot;:&quot;&quot;,&quot;non-dropping-particle&quot;:&quot;&quot;},{&quot;family&quot;:&quot;Sullivan&quot;,&quot;given&quot;:&quot;Lauren L&quot;,&quot;parse-names&quot;:false,&quot;dropping-particle&quot;:&quot;&quot;,&quot;non-dropping-particle&quot;:&quot;&quot;},{&quot;family&quot;:&quot;Porter&quot;,&quot;given&quot;:&quot;Erica&quot;,&quot;parse-names&quot;:false,&quot;dropping-particle&quot;:&quot;&quot;,&quot;non-dropping-particle&quot;:&quot;&quot;},{&quot;family&quot;:&quot;Ladouceur&quot;,&quot;given&quot;:&quot;Emma&quot;,&quot;parse-names&quot;:false,&quot;dropping-particle&quot;:&quot;&quot;,&quot;non-dropping-particle&quot;:&quot;&quot;},{&quot;family&quot;:&quot;Allen&quot;,&quot;given&quot;:&quot;Charlotte&quot;,&quot;parse-names&quot;:false,&quot;dropping-particle&quot;:&quot;&quot;,&quot;non-dropping-particle&quot;:&quot;&quot;},{&quot;family&quot;:&quot;Moromizato&quot;,&quot;given&quot;:&quot;Karine H&quot;,&quot;parse-names&quot;:false,&quot;dropping-particle&quot;:&quot;&quot;,&quot;non-dropping-particle&quot;:&quot;&quot;},{&quot;family&quot;:&quot;Morgan&quot;,&quot;given&quot;:&quot;John W&quot;,&quot;parse-names&quot;:false,&quot;dropping-particle&quot;:&quot;&quot;,&quot;non-dropping-particle&quot;:&quot;&quot;},{&quot;family&quot;:&quot;Harpole&quot;,&quot;given&quot;:&quot;W Stanley&quot;,&quot;parse-names&quot;:false,&quot;dropping-particle&quot;:&quot;&quot;,&quot;non-dropping-particle&quot;:&quot;&quot;},{&quot;family&quot;:&quot;Hautier&quot;,&quot;given&quot;:&quot;Yann&quot;,&quot;parse-names&quot;:false,&quot;dropping-particle&quot;:&quot;&quot;,&quot;non-dropping-particle&quot;:&quot;&quot;},{&quot;family&quot;:&quot;Eisenhauer&quot;,&quot;given&quot;:&quot;Nico&quot;,&quot;parse-names&quot;:false,&quot;dropping-particle&quot;:&quot;&quot;,&quot;non-dropping-particle&quot;:&quot;&quot;},{&quot;family&quot;:&quot;Wright&quot;,&quot;given&quot;:&quot;Justin P&quot;,&quot;parse-names&quot;:false,&quot;dropping-particle&quot;:&quot;&quot;,&quot;non-dropping-particle&quot;:&quot;&quot;},{&quot;family&quot;:&quot;Adler&quot;,&quot;given&quot;:&quot;Peter B&quot;,&quot;parse-names&quot;:false,&quot;dropping-particle&quot;:&quot;&quot;,&quot;non-dropping-particle&quot;:&quot;&quot;},{&quot;family&quot;:&quot;Arnillas&quot;,&quot;given&quot;:&quot;Carlos Alberto&quot;,&quot;parse-names&quot;:false,&quot;dropping-particle&quot;:&quot;&quot;,&quot;non-dropping-particle&quot;:&quot;&quot;},{&quot;family&quot;:&quot;Bakker&quot;,&quot;given&quot;:&quot;Jonathan D&quot;,&quot;parse-names&quot;:false,&quot;dropping-particle&quot;:&quot;&quot;,&quot;non-dropping-particle&quot;:&quot;&quot;},{&quot;family&quot;:&quot;Biederman&quot;,&quot;given&quot;:&quot;Lori&quot;,&quot;parse-names&quot;:false,&quot;dropping-particle&quot;:&quot;&quot;,&quot;non-dropping-particle&quot;:&quot;&quot;},{&quot;family&quot;:&quot;Broadbent&quot;,&quot;given&quot;:&quot;Arthur A D&quot;,&quot;parse-names&quot;:false,&quot;dropping-particle&quot;:&quot;&quot;,&quot;non-dropping-particle&quot;:&quot;&quot;},{&quot;family&quot;:&quot;Brown&quot;,&quot;given&quot;:&quot;Cynthia S&quot;,&quot;parse-names&quot;:false,&quot;dropping-particle&quot;:&quot;&quot;,&quot;non-dropping-particle&quot;:&quot;&quot;},{&quot;family&quot;:&quot;Bugalho&quot;,&quot;given&quot;:&quot;Miguel N&quot;,&quot;parse-names&quot;:false,&quot;dropping-particle&quot;:&quot;&quot;,&quot;non-dropping-particle&quot;:&quot;&quot;},{&quot;family&quot;:&quot;Caldeira&quot;,&quot;given&quot;:&quot;Maria C&quot;,&quot;parse-names&quot;:false,&quot;dropping-particle&quot;:&quot;&quot;,&quot;non-dropping-particle&quot;:&quot;&quot;},{&quot;family&quot;:&quot;Cleland&quot;,&quot;given&quot;:&quot;Elsa E&quot;,&quot;parse-names&quot;:false,&quot;dropping-particle&quot;:&quot;&quot;,&quot;non-dropping-particle&quot;:&quot;&quot;},{&quot;family&quot;:&quot;Ebeling&quot;,&quot;given&quot;:&quot;Anne&quot;,&quot;parse-names&quot;:false,&quot;dropping-particle&quot;:&quot;&quot;,&quot;non-dropping-particle&quot;:&quot;&quot;},{&quot;family&quot;:&quot;Fay&quot;,&quot;given&quot;:&quot;Philip A&quot;,&quot;parse-names&quot;:false,&quot;dropping-particle&quot;:&quot;&quot;,&quot;non-dropping-particle&quot;:&quot;&quot;},{&quot;family&quot;:&quot;Hagenah&quot;,&quot;given&quot;:&quot;Nicole&quot;,&quot;parse-names&quot;:false,&quot;dropping-particle&quot;:&quot;&quot;,&quot;non-dropping-particle&quot;:&quot;&quot;},{&quot;family&quot;:&quot;Kleinhesselink&quot;,&quot;given&quot;:&quot;Andrew M&quot;,&quot;parse-names&quot;:false,&quot;dropping-particle&quot;:&quot;&quot;,&quot;non-dropping-particle&quot;:&quot;&quot;},{&quot;family&quot;:&quot;Mitchell&quot;,&quot;given&quot;:&quot;Rachel&quot;,&quot;parse-names&quot;:false,&quot;dropping-particle&quot;:&quot;&quot;,&quot;non-dropping-particle&quot;:&quot;&quot;},{&quot;family&quot;:&quot;Moore&quot;,&quot;given&quot;:&quot;Joslin L&quot;,&quot;parse-names&quot;:false,&quot;dropping-particle&quot;:&quot;&quot;,&quot;non-dropping-particle&quot;:&quot;&quot;},{&quot;family&quot;:&quot;Nogueira&quot;,&quot;given&quot;:&quot;Carla&quot;,&quot;parse-names&quot;:false,&quot;dropping-particle&quot;:&quot;&quot;,&quot;non-dropping-particle&quot;:&quot;&quot;},{&quot;family&quot;:&quot;Peri&quot;,&quot;given&quot;:&quot;Pablo Luis&quot;,&quot;parse-names&quot;:false,&quot;dropping-particle&quot;:&quot;&quot;,&quot;non-dropping-particle&quot;:&quot;&quot;},{&quot;family&quot;:&quot;Roscher&quot;,&quot;given&quot;:&quot;Christiane&quot;,&quot;parse-names&quot;:false,&quot;dropping-particle&quot;:&quot;&quot;,&quot;non-dropping-particle&quot;:&quot;&quot;},{&quot;family&quot;:&quot;Smith&quot;,&quot;given&quot;:&quot;Melinda D&quot;,&quot;parse-names&quot;:false,&quot;dropping-particle&quot;:&quot;&quot;,&quot;non-dropping-particle&quot;:&quot;&quot;},{&quot;family&quot;:&quot;Wragg&quot;,&quot;given&quot;:&quot;Peter D&quot;,&quot;parse-names&quot;:false,&quot;dropping-particle&quot;:&quot;&quot;,&quot;non-dropping-particle&quot;:&quot;&quot;},{&quot;family&quot;:&quot;Risch&quot;,&quot;given&quot;:&quot;Anita C&quot;,&quot;parse-names&quot;:false,&quot;dropping-particle&quot;:&quot;&quot;,&quot;non-dropping-particle&quot;:&quot;&quot;}],&quot;container-title&quot;:&quot;Nature Ecology &amp; Evolution&quot;,&quot;container-title-short&quot;:&quot;Nat Ecol Evol&quot;,&quot;DOI&quot;:&quot;10.1038/s41559-018-0790-1&quot;,&quot;ISSN&quot;:&quot;2397-334X&quot;,&quot;URL&quot;:&quot;https://www.nature.com/articles/s41559-018-0790-1&quot;,&quot;issued&quot;:{&quot;date-parts&quot;:[[2019,2,4]]},&quot;page&quot;:&quot;400-406&quot;,&quot;issue&quot;:&quot;3&quot;,&quot;volume&quot;:&quot;3&quot;},&quot;isTemporary&quot;:false}]},{&quot;citationID&quot;:&quot;MENDELEY_CITATION_e01835aa-e2b1-4692-a782-40feef45e4a4&quot;,&quot;properties&quot;:{&quot;noteIndex&quot;:0},&quot;isEdited&quot;:false,&quot;manualOverride&quot;:{&quot;isManuallyOverridden&quot;:true,&quot;citeprocText&quot;:&quot;(Cleland et al., 2019)&quot;,&quot;manualOverrideText&quot;:&quot;Cleland et al. (2019)&quot;},&quot;citationTag&quot;:&quot;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&quot;,&quot;citationItems&quot;:[{&quot;id&quot;:&quot;16dad6da-42e3-3b2e-ade4-7f9230e738ed&quot;,&quot;itemData&quot;:{&quot;type&quot;:&quot;article-journal&quot;,&quot;id&quot;:&quot;16dad6da-42e3-3b2e-ade4-7f9230e738ed&quot;,&quot;title&quot;:&quot;Belowground Biomass Response to Nutrient Enrichment Depends on Light Limitation Across Globally Distributed Grasslands&quot;,&quot;author&quot;:[{&quot;family&quot;:&quot;Cleland&quot;,&quot;given&quot;:&quot;Elsa E&quot;,&quot;parse-names&quot;:false,&quot;dropping-particle&quot;:&quot;&quot;,&quot;non-dropping-particle&quot;:&quot;&quot;},{&quot;family&quot;:&quot;Lind&quot;,&quot;given&quot;:&quot;Eric M&quot;,&quot;parse-names&quot;:false,&quot;dropping-particle&quot;:&quot;&quot;,&quot;non-dropping-particle&quot;:&quot;&quot;},{&quot;family&quot;:&quot;DeCrappeo&quot;,&quot;given&quot;:&quot;Nicole M&quot;,&quot;parse-names&quot;:false,&quot;dropping-particle&quot;:&quot;&quot;,&quot;non-dropping-particle&quot;:&quot;&quot;},{&quot;family&quot;:&quot;DeLorenze&quot;,&quot;given&quot;:&quot;Elizabeth&quot;,&quot;parse-names&quot;:false,&quot;dropping-particle&quot;:&quot;&quot;,&quot;non-dropping-particle&quot;:&quot;&quot;},{&quot;family&quot;:&quot;Wilkins&quot;,&quot;given&quot;:&quot;Rachel Abbott&quot;,&quot;parse-names&quot;:false,&quot;dropping-particle&quot;:&quot;&quot;,&quot;non-dropping-particle&quot;:&quot;&quot;},{&quot;family&quot;:&quot;Adler&quot;,&quot;given&quot;:&quot;Peter B&quot;,&quot;parse-names&quot;:false,&quot;dropping-particle&quot;:&quot;&quot;,&quot;non-dropping-particle&quot;:&quot;&quot;},{&quot;family&quot;:&quot;Bakker&quot;,&quot;given&quot;:&quot;Jonathan D&quot;,&quot;parse-names&quot;:false,&quot;dropping-particle&quot;:&quot;&quot;,&quot;non-dropping-particle&quot;:&quot;&quot;},{&quot;family&quot;:&quot;Brown&quot;,&quot;given&quot;:&quot;Cynthia S&quot;,&quot;parse-names&quot;:false,&quot;dropping-particle&quot;:&quot;&quot;,&quot;non-dropping-particle&quot;:&quot;&quot;},{&quot;family&quot;:&quot;Davies&quot;,&quot;given&quot;:&quot;Kendi F&quot;,&quot;parse-names&quot;:false,&quot;dropping-particle&quot;:&quot;&quot;,&quot;non-dropping-particle&quot;:&quot;&quot;},{&quot;family&quot;:&quot;Esch&quot;,&quot;given&quot;:&quot;Ellen&quot;,&quot;parse-names&quot;:false,&quot;dropping-particle&quot;:&quot;&quot;,&quot;non-dropping-particle&quot;:&quot;&quot;},{&quot;family&quot;:&quot;Firn&quot;,&quot;given&quot;:&quot;Jennifer&quot;,&quot;parse-names&quot;:false,&quot;dropping-particle&quot;:&quot;&quot;,&quot;non-dropping-particle&quot;:&quot;&quot;},{&quot;family&quot;:&quot;Gressard&quot;,&quot;given&quot;:&quot;Scott&quot;,&quot;parse-names&quot;:false,&quot;dropping-particle&quot;:&quot;&quot;,&quot;non-dropping-particle&quot;:&quot;&quot;},{&quot;family&quot;:&quot;Gruner&quot;,&quot;given&quot;:&quot;Daniel S&quot;,&quot;parse-names&quot;:false,&quot;dropping-particle&quot;:&quot;&quot;,&quot;non-dropping-particle&quot;:&quot;&quot;},{&quot;family&quot;:&quot;Hagenah&quot;,&quot;given&quot;:&quot;Nicole&quot;,&quot;parse-names&quot;:false,&quot;dropping-particle&quot;:&quot;&quot;,&quot;non-dropping-particle&quot;:&quot;&quot;},{&quot;family&quot;:&quot;Harpole&quot;,&quot;given&quot;:&quot;W. Stanley&quot;,&quot;parse-names&quot;:false,&quot;dropping-particle&quot;:&quot;&quot;,&quot;non-dropping-particle&quot;:&quot;&quot;},{&quot;family&quot;:&quot;Hautier&quot;,&quot;given&quot;:&quot;Yann&quot;,&quot;parse-names&quot;:false,&quot;dropping-particle&quot;:&quot;&quot;,&quot;non-dropping-particle&quot;:&quot;&quot;},{&quot;family&quot;:&quot;Hobbie&quot;,&quot;given&quot;:&quot;Sarah E&quot;,&quot;parse-names&quot;:false,&quot;dropping-particle&quot;:&quot;&quot;,&quot;non-dropping-particle&quot;:&quot;&quot;},{&quot;family&quot;:&quot;Hofmockel&quot;,&quot;given&quot;:&quot;Kirsten S&quot;,&quot;parse-names&quot;:false,&quot;dropping-particle&quot;:&quot;&quot;,&quot;non-dropping-particle&quot;:&quot;&quot;},{&quot;family&quot;:&quot;Kirkman&quot;,&quot;given&quot;:&quot;Kevin&quot;,&quot;parse-names&quot;:false,&quot;dropping-particle&quot;:&quot;&quot;,&quot;non-dropping-particle&quot;:&quot;&quot;},{&quot;family&quot;:&quot;Knops&quot;,&quot;given&quot;:&quot;Johannes&quot;,&quot;parse-names&quot;:false,&quot;dropping-particle&quot;:&quot;&quot;,&quot;non-dropping-particle&quot;:&quot;&quot;},{&quot;family&quot;:&quot;Kopp&quot;,&quot;given&quot;:&quot;Christopher W&quot;,&quot;parse-names&quot;:false,&quot;dropping-particle&quot;:&quot;&quot;,&quot;non-dropping-particle&quot;:&quot;&quot;},{&quot;family&quot;:&quot;Pierre&quot;,&quot;given&quot;:&quot;Kimberly J&quot;,&quot;parse-names&quot;:false,&quot;dropping-particle&quot;:&quot;&quot;,&quot;non-dropping-particle&quot;:&quot;La&quot;},{&quot;family&quot;:&quot;MacDougall&quot;,&quot;given&quot;:&quot;Andrew&quot;,&quot;parse-names&quot;:false,&quot;dropping-particle&quot;:&quot;&quot;,&quot;non-dropping-particle&quot;:&quot;&quot;},{&quot;family&quot;:&quot;McCulley&quot;,&quot;given&quot;:&quot;Rebecca L&quot;,&quot;parse-names&quot;:false,&quot;dropping-particle&quot;:&quot;&quot;,&quot;non-dropping-particle&quot;:&quot;&quot;},{&quot;family&quot;:&quot;Melbourne&quot;,&quot;given&quot;:&quot;Brett A&quot;,&quot;parse-names&quot;:false,&quot;dropping-particle&quot;:&quot;&quot;,&quot;non-dropping-particle&quot;:&quot;&quot;},{&quot;family&quot;:&quot;Moore&quot;,&quot;given&quot;:&quot;Joslin L&quot;,&quot;parse-names&quot;:false,&quot;dropping-particle&quot;:&quot;&quot;,&quot;non-dropping-particle&quot;:&quot;&quot;},{&quot;family&quot;:&quot;Prober&quot;,&quot;given&quot;:&quot;Suzanne M&quot;,&quot;parse-names&quot;:false,&quot;dropping-particle&quot;:&quot;&quot;,&quot;non-dropping-particle&quot;:&quot;&quot;},{&quot;family&quot;:&quot;Riggs&quot;,&quot;given&quot;:&quot;Charlotte&quot;,&quot;parse-names&quot;:false,&quot;dropping-particle&quot;:&quot;&quot;,&quot;non-dropping-particle&quot;:&quot;&quot;},{&quot;family&quot;:&quot;Risch&quot;,&quot;given&quot;:&quot;Anita C&quot;,&quot;parse-names&quot;:false,&quot;dropping-particle&quot;:&quot;&quot;,&quot;non-dropping-particle&quot;:&quot;&quot;},{&quot;family&quot;:&quot;Schuetz&quot;,&quot;given&quot;:&quot;Martin&quot;,&quot;parse-names&quot;:false,&quot;dropping-particle&quot;:&quot;&quot;,&quot;non-dropping-particle&quot;:&quot;&quot;},{&quot;family&quot;:&quot;Stevens&quot;,&quot;given&quot;:&quot;Carly&quot;,&quot;parse-names&quot;:false,&quot;dropping-particle&quot;:&quot;&quot;,&quot;non-dropping-particle&quot;:&quot;&quot;},{&quot;family&quot;:&quot;Wragg&quot;,&quot;given&quot;:&quot;Peter D&quot;,&quot;parse-names&quot;:false,&quot;dropping-particle&quot;:&quot;&quot;,&quot;non-dropping-particle&quot;:&quot;&quot;},{&quot;family&quot;:&quot;Wright&quot;,&quot;given&quot;:&quot;Justin&quot;,&quot;parse-names&quot;:false,&quot;dropping-particle&quot;:&quot;&quot;,&quot;non-dropping-particle&quot;:&quot;&quot;},{&quot;family&quot;:&quot;Borer&quot;,&quot;given&quot;:&quot;Elizabeth T&quot;,&quot;parse-names&quot;:false,&quot;dropping-particle&quot;:&quot;&quot;,&quot;non-dropping-particle&quot;:&quot;&quot;},{&quot;family&quot;:&quot;Seabloom&quot;,&quot;given&quot;:&quot;Eric W&quot;,&quot;parse-names&quot;:false,&quot;dropping-particle&quot;:&quot;&quot;,&quot;non-dropping-particle&quot;:&quot;&quot;}],&quot;container-title&quot;:&quot;Ecosystems&quot;,&quot;DOI&quot;:&quot;10.1007/s10021-019-00350-4&quot;,&quot;ISSN&quot;:&quot;14350629&quot;,&quot;URL&quot;:&quot;https://doi.org/10.1007/s10021-019-00350-4&quot;,&quot;issued&quot;:{&quot;date-parts&quot;:[[2019]]},&quot;page&quot;:&quot;1466-1477&quot;,&quot;abstract&quot;:&quot;Anthropogenic activities are increasing nutrient inputs to ecosystems worldwide, with consequences for global carbon and nutrient cycles. Recent meta-analyses show that aboveground primary production is often co-limited by multiple nutrients; however, little is known about how root production responds to changes in nutrient availability. At twenty-nine grassland sites on four continents, we quantified shallow root biomass responses to nitrogen (N), phosphorus (P) and potassium plus micronutrient enrichment and compared below- and aboveground responses. We hypothesized that optimal allocation theory would predict context dependence in root biomass responses to nutrient enrichment, given variation among sites in the resources limiting to plant growth (specifically light versus nutrients). Consistent with the predictions of optimal allocation theory, the proportion of total biomass belowground declined with N or P addition, due to increased biomass aboveground (for N and P) and decreased biomass belowground (N, particularly in sites with low canopy light penetration). Absolute root biomass increased with N addition where light was abundant at the soil surface, but declined in sites where the grassland canopy intercepted a large proportion of incoming light. These results demonstrate that belowground responses to changes in resource supply can differ strongly from aboveground responses, which could significantly modify predictions of future rates of nutrient cycling and carbon sequestration. Our results also highlight how optimal allocation theory developed for individual plants may help predict belowground biomass responses to nutrient enrichment at the ecosystem scale across wide climatic and environmental gradients.&quot;,&quot;publisher&quot;:&quot;Springer US&quot;,&quot;issue&quot;:&quot;7&quot;,&quot;volume&quot;:&quot;22&quot;,&quot;container-title-short&quot;:&quot;&quot;},&quot;isTemporary&quot;:false}]},{&quot;citationID&quot;:&quot;MENDELEY_CITATION_f13c2147-cea0-4eb1-9717-e949e20a9c2b&quot;,&quot;properties&quot;:{&quot;noteIndex&quot;:0},&quot;isEdited&quot;:false,&quot;manualOverride&quot;:{&quot;isManuallyOverridden&quot;:true,&quot;citeprocText&quot;:&quot;(Hersch-Green et al., 2024)&quot;,&quot;manualOverrideText&quot;:&quot;Hersch-Green et al. (2024)&quot;},&quot;citationTag&quot;:&quot;MENDELEY_CITATION_v3_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&quot;,&quot;citationItems&quot;:[{&quot;id&quot;:&quot;9a914c06-e445-38c7-9318-765f1c302242&quot;,&quot;itemData&quot;:{&quot;type&quot;:&quot;article-journal&quot;,&quot;id&quot;:&quot;9a914c06-e445-38c7-9318-765f1c302242&quot;,&quot;title&quot;:&quot;Mechanistic insights into plant community responses to environmental variables: genome size, cellular nutrient investments, and metabolic tradeoffs&quot;,&quot;author&quot;:[{&quot;family&quot;:&quot;Hersch-Green&quot;,&quot;given&quot;:&quot;Erika I&quot;,&quot;parse-names&quot;:false,&quot;dropping-particle&quot;:&quot;&quot;,&quot;non-dropping-particle&quot;:&quot;&quot;},{&quot;family&quot;:&quot;Fay&quot;,&quot;given&quot;:&quot;Philip A&quot;,&quot;parse-names&quot;:false,&quot;dropping-particle&quot;:&quot;&quot;,&quot;non-dropping-particle&quot;:&quot;&quot;},{&quot;family&quot;:&quot;Hass&quot;,&quot;given&quot;:&quot;Hailee B&quot;,&quot;parse-names&quot;:false,&quot;dropping-particle&quot;:&quot;&quot;,&quot;non-dropping-particle&quot;:&quot;&quot;},{&quot;family&quot;:&quot;Smith&quot;,&quot;given&quot;:&quot;Nicholas G&quot;,&quot;parse-names&quot;:false,&quot;dropping-particle&quot;:&quot;&quot;,&quot;non-dropping-particle&quot;:&quot;&quot;}],&quot;container-title&quot;:&quot;New Phytologist&quot;,&quot;DOI&quot;:&quot;10.1111/nph.20374&quot;,&quot;ISSN&quot;:&quot;14698137&quot;,&quot;issued&quot;:{&quot;date-parts&quot;:[[2024]]},&quot;abstract&quot;:&quot;Affecting biodiversity, plants with larger genome sizes (GS) may be restricted in nutrient-poor conditions. This pattern has been attributed to their greater cellular nitrogen (N) and phosphorus (P) investments and hypothesized nutrient–investment tradeoffs between cell synthesis and physiological attributes associated with growth. However, the influence of GS on cell size and functioning may also contribute to GS-dependent growth responses to nutrients. To test whether and how GS is associated with cellular nutrient, stomata, and/or physiological attributes, we examined &gt; 500 forbs and grasses from seven grassland sites conducting a long-term N and P fertilization experiment. Larger GS plants had increased cellular nutrient contents and larger, but fewer stomata than smaller GS plants. Larger GS grasses (but not forbs) also had lower photosynthetic rates and water-use efficiencies. However, nutrients had no direct effect on GS-dependent physiological attributes and GS-dependent physiological changes likely arise from how GS influences cells. At the driest sites, large GS grasses displayed high water-use efficiency mostly because transpiration was reduced relative to photosynthesis in these conditions. We suggest that climatic conditions and GS-associated cell traits that modify physiological responses, rather than resource–investment tradeoffs, largely explain GS-dependent growth responses to nutrients (especially for grasses).&quot;,&quot;container-title-short&quot;:&quot;&quot;},&quot;isTemporary&quot;:false}]},{&quot;citationID&quot;:&quot;MENDELEY_CITATION_2d028b02-2ef0-4ced-bdd6-b3a34d3faa78&quot;,&quot;properties&quot;:{&quot;noteIndex&quot;:0},&quot;isEdited&quot;:false,&quot;manualOverride&quot;:{&quot;isManuallyOverridden&quot;:false,&quot;citeprocText&quot;:&quot;(Liang et al., 2020)&quot;,&quot;manualOverrideText&quot;:&quot;&quot;},&quot;citationTag&quot;:&quot;MENDELEY_CITATION_v3_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&quot;,&quot;citationItems&quot;:[{&quot;id&quot;:&quot;c3e0823d-e853-3f32-8ea9-ca1f30e2286a&quot;,&quot;itemData&quot;:{&quot;type&quot;:&quot;article-journal&quot;,&quot;id&quot;:&quot;c3e0823d-e853-3f32-8ea9-ca1f30e2286a&quot;,&quot;title&quot;:&quot;Global response patterns of plant photosynthesis to nitrogen addition: A meta‐analysis&quot;,&quot;author&quot;:[{&quot;family&quot;:&quot;Liang&quot;,&quot;given&quot;:&quot;Xingyun&quot;,&quot;parse-names&quot;:false,&quot;dropping-particle&quot;:&quot;&quot;,&quot;non-dropping-particle&quot;:&quot;&quot;},{&quot;family&quot;:&quot;Zhang&quot;,&quot;given&quot;:&quot;Tong&quot;,&quot;parse-names&quot;:false,&quot;dropping-particle&quot;:&quot;&quot;,&quot;non-dropping-particle&quot;:&quot;&quot;},{&quot;family&quot;:&quot;Lu&quot;,&quot;given&quot;:&quot;Xiankai&quot;,&quot;parse-names&quot;:false,&quot;dropping-particle&quot;:&quot;&quot;,&quot;non-dropping-particle&quot;:&quot;&quot;},{&quot;family&quot;:&quot;Ellsworth&quot;,&quot;given&quot;:&quot;David S&quot;,&quot;parse-names&quot;:false,&quot;dropping-particle&quot;:&quot;&quot;,&quot;non-dropping-particle&quot;:&quot;&quot;},{&quot;family&quot;:&quot;BassiriRad&quot;,&quot;given&quot;:&quot;Hormoz&quot;,&quot;parse-names&quot;:false,&quot;dropping-particle&quot;:&quot;&quot;,&quot;non-dropping-particle&quot;:&quot;&quot;},{&quot;family&quot;:&quot;You&quot;,&quot;given&quot;:&quot;Chengming&quot;,&quot;parse-names&quot;:false,&quot;dropping-particle&quot;:&quot;&quot;,&quot;non-dropping-particle&quot;:&quot;&quot;},{&quot;family&quot;:&quot;Wang&quot;,&quot;given&quot;:&quot;Dong&quot;,&quot;parse-names&quot;:false,&quot;dropping-particle&quot;:&quot;&quot;,&quot;non-dropping-particle&quot;:&quot;&quot;},{&quot;family&quot;:&quot;He&quot;,&quot;given&quot;:&quot;Pengcheng&quot;,&quot;parse-names&quot;:false,&quot;dropping-particle&quot;:&quot;&quot;,&quot;non-dropping-particle&quot;:&quot;&quot;},{&quot;family&quot;:&quot;Deng&quot;,&quot;given&quot;:&quot;Qi&quot;,&quot;parse-names&quot;:false,&quot;dropping-particle&quot;:&quot;&quot;,&quot;non-dropping-particle&quot;:&quot;&quot;},{&quot;family&quot;:&quot;Liu&quot;,&quot;given&quot;:&quot;Hui&quot;,&quot;parse-names&quot;:false,&quot;dropping-particle&quot;:&quot;&quot;,&quot;non-dropping-particle&quot;:&quot;&quot;},{&quot;family&quot;:&quot;Mo&quot;,&quot;given&quot;:&quot;Jiangming&quot;,&quot;parse-names&quot;:false,&quot;dropping-particle&quot;:&quot;&quot;,&quot;non-dropping-particle&quot;:&quot;&quot;},{&quot;family&quot;:&quot;Ye&quot;,&quot;given&quot;:&quot;Qing&quot;,&quot;parse-names&quot;:false,&quot;dropping-particle&quot;:&quot;&quot;,&quot;non-dropping-particle&quot;:&quot;&quot;}],&quot;container-title&quot;:&quot;Global Change Biology&quot;,&quot;container-title-short&quot;:&quot;Glob Chang Biol&quot;,&quot;DOI&quot;:&quot;10.1111/gcb.15071&quot;,&quot;ISSN&quot;:&quot;1354-1013&quot;,&quot;URL&quot;:&quot;https://onlinelibrary.wiley.com/doi/10.1111/gcb.15071&quot;,&quot;issued&quot;:{&quot;date-parts&quot;:[[2020,6,8]]},&quot;page&quot;:&quot;3585-3600&quot;,&quot;abstract&quot;:&quot;A mechanistic understanding of plant photosynthetic response is needed to reliably predict changes in terrestrial carbon (C) gain under conditions of chronically elevated atmospheric nitrogen (N) deposition. Here, using 2,683 observations from 240 journal articles, we conducted a global meta-analysis to reveal effects of N addition on 14 photosynthesis-related traits and affecting moderators. We found that across 320 terrestrial plant species, leaf N was enhanced comparably on mass basis (Nmass , +18.4%) and area basis (Narea, +14.3%), with no changes in specific leaf area or leaf mass per area. Total leaf area (TLA) was increased significantly, as indicated by the in- creases in total leaf biomass (+46.5%), leaf area per plant (+29.7%), and leaf area index (LAI, +24.4%). To a lesser extent than for TLA, N addition significantly enhanced leaf photosynthetic rate per area (Aarea, +12.6%), stomatal conductance (gs, +7.5%), and transpiration rate (E, +10.5%). The responses of Aarea were positively related with that of gs, with no changes in instantaneous water-use efficiency and only slight in- creases in long-term water-use efficiency (+2.5%) inferred from 13C composition. The responses of traits depended on biological, experimental, and environmental moder- ators. As experimental duration and N load increased, the responses of LAI and Aarea diminished while that of E increased significantly. The observed patterns of increases in both TLA and E indicate that N deposition will increase the amount of water used by plants. Taken together, N deposition will enhance gross photosynthetic C gain of the terrestrial plants while increasing their water loss to the atmosphere, but the effects on C gain might diminish over time and that on plant water use would be am- plified if N deposition persists&quot;,&quot;issue&quot;:&quot;6&quot;,&quot;volume&quot;:&quot;26&quot;},&quot;isTemporary&quot;:false}]},{&quot;citationID&quot;:&quot;MENDELEY_CITATION_0a6f54f2-1918-4fc1-9ff5-5ad8752357ce&quot;,&quot;properties&quot;:{&quot;noteIndex&quot;:0},&quot;isEdited&quot;:false,&quot;manualOverride&quot;:{&quot;isManuallyOverridden&quot;:false,&quot;citeprocText&quot;:&quot;(Pick et al., 2019)&quot;,&quot;manualOverrideText&quot;:&quot;&quot;},&quot;citationTag&quot;:&quot;MENDELEY_CITATION_v3_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&quot;,&quot;citationItems&quot;:[{&quot;id&quot;:&quot;97057484-2309-3559-a481-1af2a3d4d4e2&quot;,&quot;itemData&quot;:{&quot;type&quot;:&quot;article-journal&quot;,&quot;id&quot;:&quot;97057484-2309-3559-a481-1af2a3d4d4e2&quot;,&quot;title&quot;:&quot;Reproducible, flexible and high-throughput data extraction from primary literature: The metaDigitise r package&quot;,&quot;author&quot;:[{&quot;family&quot;:&quot;Pick&quot;,&quot;given&quot;:&quot;Joel L&quot;,&quot;parse-names&quot;:false,&quot;dropping-particle&quot;:&quot;&quot;,&quot;non-dropping-particle&quot;:&quot;&quot;},{&quot;family&quot;:&quot;Nakagawa&quot;,&quot;given&quot;:&quot;Shinichi&quot;,&quot;parse-names&quot;:false,&quot;dropping-particle&quot;:&quot;&quot;,&quot;non-dropping-particle&quot;:&quot;&quot;},{&quot;family&quot;:&quot;Noble&quot;,&quot;given&quot;:&quot;Daniel W A&quot;,&quot;parse-names&quot;:false,&quot;dropping-particle&quot;:&quot;&quot;,&quot;non-dropping-particle&quot;:&quot;&quot;}],&quot;container-title&quot;:&quot;Methods in Ecology and Evolution&quot;,&quot;container-title-short&quot;:&quot;Methods Ecol Evol&quot;,&quot;DOI&quot;:&quot;10.1111/2041-210X.13118&quot;,&quot;ISSN&quot;:&quot;2041210X&quot;,&quot;issued&quot;:{&quot;date-parts&quot;:[[2019]]},&quot;page&quot;:&quot;426-431&quot;,&quot;abstract&quot;:&quot;Research synthesis, such as comparative and meta-analyses, requires the extraction of effect sizes from primary literature, which are commonly calculated from descriptive statistics. However, the exact values of such statistics are commonly hidden in figures. Extracting descriptive statistics from figures can be a slow process that is not easily reproducible. Additionally, current software lacks an ability to incorporate important metadata (e.g. sample sizes, treatment/variable names) about experiments and is not integrated with other software to streamline analysis pipelines. Here we present the r package metaDigitise which extracts descriptive statistics such as means, standard deviations and correlations from four plot types: (a) mean/error plots (e.g. bar graphs with standard errors), (b) box plots, (c) scatter plots and (d) histograms. metaDigitise is user-friendly and easy to learn as it interactively guides the user through the data extraction process. Notably, it enables large-scale extraction by automatically loading image files, letting the user stop processing, edit and add to the resulting data-frame at any point. Digitised data can be easily re-plotted and checked, facilitating reproducible data extraction from plots with little inter-observer bias. We hope that by making the process of figure extraction more flexible and easy to conduct, it will improve the transparency and quality of meta-analyses in the future.&quot;,&quot;issue&quot;:&quot;3&quot;,&quot;volume&quot;:&quot;10&quot;},&quot;isTemporary&quot;:false}]}]"/>
     <we:property name="MENDELEY_CITATIONS_STYLE" value="{&quot;id&quot;:&quot;https://www.zotero.org/styles/functional-ecology&quot;,&quot;title&quot;:&quot;Functional Ecology&quot;,&quot;format&quot;:&quot;author-date&quot;,&quot;defaultLocale&quot;:null,&quot;isLocaleCodeValid&quot;:true}"/>
   </we:properties>
   <we:bindings/>

</xml_diff>

<commit_message>
add some language about interaction effects, clean up CRU scripts
</commit_message>
<xml_diff>
--- a/drafts/CNP_npMeta_ms_v0.1.docx
+++ b/drafts/CNP_npMeta_ms_v0.1.docx
@@ -1615,7 +1615,452 @@
         <w:rPr>
           <w:color w:val="000000"/>
         </w:rPr>
-        <w:t xml:space="preserve">Using experiment coordinate data, we </w:t>
+        <w:t xml:space="preserve">All field experiments reported site latitude and longitude coordinates. Using these coordinates, we extracted monthly climate data spanning 1901-2024 using the Climatic Research Unit Time Series </w:t>
+      </w:r>
+      <w:r>
+        <w:rPr>
+          <w:color w:val="000000"/>
+        </w:rPr>
+        <w:t xml:space="preserve">gridded data </w:t>
+      </w:r>
+      <w:r>
+        <w:rPr>
+          <w:color w:val="000000"/>
+        </w:rPr>
+        <w:t>product at a 0.5</w:t>
+      </w:r>
+      <w:r>
+        <w:rPr>
+          <w:color w:val="000000"/>
+        </w:rPr>
+        <w:sym w:font="Symbol" w:char="F0B0"/>
+      </w:r>
+      <w:r>
+        <w:rPr>
+          <w:color w:val="000000"/>
+        </w:rPr>
+        <w:t xml:space="preserve"> resolution (CRU TS v4.09; </w:t>
+      </w:r>
+      <w:sdt>
+        <w:sdtPr>
+          <w:rPr>
+            <w:color w:val="000000"/>
+          </w:rPr>
+          <w:tag w:val="MENDELEY_CITATION_v3_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"/>
+          <w:id w:val="-1462962333"/>
+          <w:placeholder>
+            <w:docPart w:val="DefaultPlaceholder_-1854013440"/>
+          </w:placeholder>
+        </w:sdtPr>
+        <w:sdtContent>
+          <w:r>
+            <w:rPr>
+              <w:rFonts w:eastAsia="Times New Roman"/>
+              <w:color w:val="000000"/>
+            </w:rPr>
+            <w:t xml:space="preserve">(Harris </w:t>
+          </w:r>
+          <w:r>
+            <w:rPr>
+              <w:rFonts w:eastAsia="Times New Roman"/>
+              <w:i/>
+              <w:iCs/>
+              <w:color w:val="000000"/>
+            </w:rPr>
+            <w:t>et al.</w:t>
+          </w:r>
+          <w:r>
+            <w:rPr>
+              <w:rFonts w:eastAsia="Times New Roman"/>
+              <w:color w:val="000000"/>
+            </w:rPr>
+            <w:t>, 2020)</w:t>
+          </w:r>
+        </w:sdtContent>
+      </w:sdt>
+      <w:r>
+        <w:rPr>
+          <w:color w:val="000000"/>
+        </w:rPr>
+        <w:t xml:space="preserve">. </w:t>
+      </w:r>
+      <w:r>
+        <w:rPr>
+          <w:color w:val="000000"/>
+        </w:rPr>
+        <w:t xml:space="preserve">Data were extracted from the grid cell containing each site using the “extract” function in the “raster” R package </w:t>
+      </w:r>
+      <w:sdt>
+        <w:sdtPr>
+          <w:rPr>
+            <w:color w:val="000000"/>
+          </w:rPr>
+          <w:tag w:val="MENDELEY_CITATION_v3_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"/>
+          <w:id w:val="-1964573122"/>
+          <w:placeholder>
+            <w:docPart w:val="EBC1EB924A983748AC0EB85F680DDB81"/>
+          </w:placeholder>
+        </w:sdtPr>
+        <w:sdtContent>
+          <w:r>
+            <w:rPr>
+              <w:color w:val="000000"/>
+            </w:rPr>
+            <w:t>(</w:t>
+          </w:r>
+          <w:proofErr w:type="spellStart"/>
+          <w:r>
+            <w:rPr>
+              <w:color w:val="000000"/>
+            </w:rPr>
+            <w:t>Hijmans</w:t>
+          </w:r>
+          <w:proofErr w:type="spellEnd"/>
+          <w:r>
+            <w:rPr>
+              <w:color w:val="000000"/>
+            </w:rPr>
+            <w:t>, 2010)</w:t>
+          </w:r>
+        </w:sdtContent>
+      </w:sdt>
+      <w:r>
+        <w:rPr>
+          <w:color w:val="000000"/>
+        </w:rPr>
+        <w:t>. Specifically, we extracted data for monthly</w:t>
+      </w:r>
+      <w:r>
+        <w:rPr>
+          <w:color w:val="000000"/>
+        </w:rPr>
+        <w:t xml:space="preserve"> average temperature </w:t>
+      </w:r>
+      <w:r>
+        <w:rPr>
+          <w:color w:val="000000"/>
+        </w:rPr>
+        <w:t>(</w:t>
+      </w:r>
+      <w:r>
+        <w:rPr>
+          <w:color w:val="000000"/>
+        </w:rPr>
+        <w:sym w:font="Symbol" w:char="F0B0"/>
+      </w:r>
+      <w:r>
+        <w:rPr>
+          <w:color w:val="000000"/>
+        </w:rPr>
+        <w:t>C)</w:t>
+      </w:r>
+      <w:r>
+        <w:rPr>
+          <w:color w:val="000000"/>
+        </w:rPr>
+        <w:t>,</w:t>
+      </w:r>
+      <w:r>
+        <w:rPr>
+          <w:color w:val="000000"/>
+        </w:rPr>
+        <w:t xml:space="preserve"> </w:t>
+      </w:r>
+      <w:r>
+        <w:rPr>
+          <w:color w:val="000000"/>
+        </w:rPr>
+        <w:lastRenderedPageBreak/>
+        <w:t xml:space="preserve">total monthly </w:t>
+      </w:r>
+      <w:r>
+        <w:rPr>
+          <w:color w:val="000000"/>
+        </w:rPr>
+        <w:t>precipitation (mm month</w:t>
+      </w:r>
+      <w:r>
+        <w:rPr>
+          <w:color w:val="000000"/>
+          <w:vertAlign w:val="superscript"/>
+        </w:rPr>
+        <w:t>-1</w:t>
+      </w:r>
+      <w:r>
+        <w:rPr>
+          <w:color w:val="000000"/>
+        </w:rPr>
+        <w:t xml:space="preserve">), </w:t>
+      </w:r>
+      <w:r>
+        <w:rPr>
+          <w:color w:val="000000"/>
+        </w:rPr>
+        <w:t xml:space="preserve">and total monthly </w:t>
+      </w:r>
+      <w:r>
+        <w:rPr>
+          <w:color w:val="000000"/>
+        </w:rPr>
+        <w:t>potential evapotranspiration (cm month</w:t>
+      </w:r>
+      <w:r>
+        <w:rPr>
+          <w:color w:val="000000"/>
+          <w:vertAlign w:val="superscript"/>
+        </w:rPr>
+        <w:t>-1</w:t>
+      </w:r>
+      <w:r>
+        <w:rPr>
+          <w:color w:val="000000"/>
+        </w:rPr>
+        <w:t>)</w:t>
+      </w:r>
+      <w:r>
+        <w:rPr>
+          <w:color w:val="000000"/>
+        </w:rPr>
+        <w:t>. Mean annual temperature, precipitation, and potential evapotranspiration were calculated for each site by first calculating the mean temperature, total precipitation, and total potential evapotranspiration for each year separately, then calculating the average of these climatic variables across the 1901-2024 period. We used mean annual precipitation and mean annual potential evapotranspiration to calculate the mean annual aridity inde</w:t>
+      </w:r>
+      <w:r>
+        <w:rPr>
+          <w:color w:val="000000"/>
+        </w:rPr>
+        <w:t>x (AI, unitless). Low AI values indicate more arid sites.</w:t>
+      </w:r>
+      <w:r>
+        <w:rPr>
+          <w:color w:val="000000"/>
+        </w:rPr>
+        <w:t xml:space="preserve"> Site climate data are reported in </w:t>
+      </w:r>
+      <w:r>
+        <w:rPr>
+          <w:color w:val="000000"/>
+          <w:highlight w:val="yellow"/>
+        </w:rPr>
+        <w:t>Table XX</w:t>
+      </w:r>
+      <w:r>
+        <w:rPr>
+          <w:color w:val="000000"/>
+        </w:rPr>
+        <w:t>.</w:t>
+      </w:r>
+    </w:p>
+    <w:p>
+      <w:pPr>
+        <w:spacing w:line="360" w:lineRule="auto"/>
+        <w:rPr>
+          <w:color w:val="000000"/>
+        </w:rPr>
+      </w:pPr>
+      <w:r>
+        <w:rPr>
+          <w:color w:val="000000"/>
+        </w:rPr>
+        <w:tab/>
+      </w:r>
+      <w:r>
+        <w:rPr>
+          <w:color w:val="000000"/>
+        </w:rPr>
+        <w:t>Species identity traits were included for all measurements that were collected at the species level. Specifically, we included information about species family, growth form (tree/shrub, graminoid, forb), growth duration (annual, perennial), photosynthetic pathway (C</w:t>
+      </w:r>
+      <w:r>
+        <w:rPr>
+          <w:color w:val="000000"/>
+          <w:vertAlign w:val="subscript"/>
+        </w:rPr>
+        <w:t>3</w:t>
+      </w:r>
+      <w:r>
+        <w:rPr>
+          <w:color w:val="000000"/>
+        </w:rPr>
+        <w:t>, C</w:t>
+      </w:r>
+      <w:r>
+        <w:rPr>
+          <w:color w:val="000000"/>
+          <w:vertAlign w:val="subscript"/>
+        </w:rPr>
+        <w:t>4</w:t>
+      </w:r>
+      <w:r>
+        <w:rPr>
+          <w:color w:val="000000"/>
+        </w:rPr>
+        <w:t>), N</w:t>
+      </w:r>
+      <w:r>
+        <w:rPr>
+          <w:color w:val="000000"/>
+          <w:vertAlign w:val="subscript"/>
+        </w:rPr>
+        <w:t>2</w:t>
+      </w:r>
+      <w:r>
+        <w:rPr>
+          <w:color w:val="000000"/>
+        </w:rPr>
+        <w:t>-fixation ability (N</w:t>
+      </w:r>
+      <w:r>
+        <w:rPr>
+          <w:color w:val="000000"/>
+          <w:vertAlign w:val="subscript"/>
+        </w:rPr>
+        <w:t>2</w:t>
+      </w:r>
+      <w:r>
+        <w:rPr>
+          <w:color w:val="000000"/>
+        </w:rPr>
+        <w:t xml:space="preserve">-fixer or non-fixer), and mycorrhizal type (AM, </w:t>
+      </w:r>
+      <w:proofErr w:type="spellStart"/>
+      <w:r>
+        <w:rPr>
+          <w:color w:val="000000"/>
+        </w:rPr>
+        <w:t>EcM</w:t>
+      </w:r>
+      <w:proofErr w:type="spellEnd"/>
+      <w:r>
+        <w:rPr>
+          <w:color w:val="000000"/>
+        </w:rPr>
+        <w:t>, dual AM-</w:t>
+      </w:r>
+      <w:proofErr w:type="spellStart"/>
+      <w:r>
+        <w:rPr>
+          <w:color w:val="000000"/>
+        </w:rPr>
+        <w:t>EcM</w:t>
+      </w:r>
+      <w:proofErr w:type="spellEnd"/>
+      <w:r>
+        <w:rPr>
+          <w:color w:val="000000"/>
+        </w:rPr>
+        <w:t xml:space="preserve">, facultative AM, </w:t>
+      </w:r>
+      <w:proofErr w:type="spellStart"/>
+      <w:r>
+        <w:rPr>
+          <w:color w:val="000000"/>
+        </w:rPr>
+        <w:t>ErM</w:t>
+      </w:r>
+      <w:proofErr w:type="spellEnd"/>
+      <w:r>
+        <w:rPr>
+          <w:color w:val="000000"/>
+        </w:rPr>
+        <w:t>, and non-mycorrhizal). N</w:t>
+      </w:r>
+      <w:r>
+        <w:rPr>
+          <w:color w:val="000000"/>
+          <w:vertAlign w:val="subscript"/>
+        </w:rPr>
+        <w:t>2</w:t>
+      </w:r>
+      <w:r>
+        <w:rPr>
+          <w:color w:val="000000"/>
+        </w:rPr>
+        <w:t xml:space="preserve">-fixation ability was determined based on whether species were in the </w:t>
+      </w:r>
+      <w:r>
+        <w:rPr>
+          <w:i/>
+          <w:iCs/>
+          <w:color w:val="000000"/>
+        </w:rPr>
+        <w:t>Fabaceae</w:t>
+      </w:r>
+      <w:r>
+        <w:rPr>
+          <w:color w:val="000000"/>
+        </w:rPr>
+        <w:t xml:space="preserve"> family. Mycorrhizal type was assigned from the </w:t>
+      </w:r>
+      <w:proofErr w:type="spellStart"/>
+      <w:r>
+        <w:rPr>
+          <w:color w:val="000000"/>
+        </w:rPr>
+        <w:t>FungalRoot</w:t>
+      </w:r>
+      <w:proofErr w:type="spellEnd"/>
+      <w:r>
+        <w:rPr>
+          <w:color w:val="000000"/>
+        </w:rPr>
+        <w:t xml:space="preserve"> database using the genus of each species </w:t>
+      </w:r>
+      <w:sdt>
+        <w:sdtPr>
+          <w:rPr>
+            <w:color w:val="000000"/>
+          </w:rPr>
+          <w:tag w:val="MENDELEY_CITATION_v3_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"/>
+          <w:id w:val="2051180612"/>
+          <w:placeholder>
+            <w:docPart w:val="DefaultPlaceholder_-1854013440"/>
+          </w:placeholder>
+        </w:sdtPr>
+        <w:sdtContent>
+          <w:r>
+            <w:rPr>
+              <w:rFonts w:eastAsia="Times New Roman"/>
+              <w:color w:val="000000"/>
+            </w:rPr>
+            <w:t>(</w:t>
+          </w:r>
+          <w:proofErr w:type="spellStart"/>
+          <w:r>
+            <w:rPr>
+              <w:rFonts w:eastAsia="Times New Roman"/>
+              <w:color w:val="000000"/>
+            </w:rPr>
+            <w:t>Soudzilovskaia</w:t>
+          </w:r>
+          <w:proofErr w:type="spellEnd"/>
+          <w:r>
+            <w:rPr>
+              <w:rFonts w:eastAsia="Times New Roman"/>
+              <w:color w:val="000000"/>
+            </w:rPr>
+            <w:t xml:space="preserve"> </w:t>
+          </w:r>
+          <w:r>
+            <w:rPr>
+              <w:rFonts w:eastAsia="Times New Roman"/>
+              <w:i/>
+              <w:iCs/>
+              <w:color w:val="000000"/>
+            </w:rPr>
+            <w:t>et al.</w:t>
+          </w:r>
+          <w:r>
+            <w:rPr>
+              <w:rFonts w:eastAsia="Times New Roman"/>
+              <w:color w:val="000000"/>
+            </w:rPr>
+            <w:t>, 2020)</w:t>
+          </w:r>
+        </w:sdtContent>
+      </w:sdt>
+      <w:r>
+        <w:rPr>
+          <w:color w:val="000000"/>
+        </w:rPr>
+        <w:t>.</w:t>
       </w:r>
     </w:p>
     <w:p>
@@ -1782,14 +2227,7 @@
         <w:rPr>
           <w:color w:val="000000"/>
         </w:rPr>
-        <w:t xml:space="preserve">used the natural logarithm of </w:t>
-      </w:r>
-      <w:r>
-        <w:rPr>
-          <w:color w:val="000000"/>
-        </w:rPr>
-        <w:lastRenderedPageBreak/>
-        <w:t>the response ratio</w:t>
+        <w:t>used the natural logarithm of the response ratio</w:t>
       </w:r>
       <w:r>
         <w:rPr>
@@ -2712,6 +3150,7 @@
           <w:rFonts w:eastAsiaTheme="minorEastAsia"/>
           <w:color w:val="000000"/>
         </w:rPr>
+        <w:lastRenderedPageBreak/>
         <w:t xml:space="preserve">Where ln </w:t>
       </w:r>
       <w:proofErr w:type="spellStart"/>
@@ -2971,7 +3410,6 @@
           <w:temporary/>
           <w:equation/>
         </w:sdtPr>
-        <w:sdtEndPr/>
         <w:sdtContent>
           <m:oMath>
             <m:sSub>
@@ -2986,21 +3424,21 @@
               </m:sSubPr>
               <m:e>
                 <m:r>
+                  <m:rPr>
+                    <m:sty m:val="p"/>
+                  </m:rPr>
                   <w:rPr>
                     <w:rFonts w:ascii="Cambria Math" w:hAnsi="Cambria Math"/>
                     <w:color w:val="000000"/>
                   </w:rPr>
                   <m:t>v</m:t>
                 </m:r>
-                <m:r>
-                  <w:rPr>
-                    <w:rFonts w:ascii="Cambria Math" w:hAnsi="Cambria Math"/>
-                    <w:i/>
-                  </w:rPr>
-                </m:r>
               </m:e>
               <m:sub>
                 <m:r>
+                  <m:rPr>
+                    <m:sty m:val="p"/>
+                  </m:rPr>
                   <w:rPr>
                     <w:rFonts w:ascii="Cambria Math" w:hAnsi="Cambria Math"/>
                     <w:color w:val="000000"/>
@@ -3010,6 +3448,9 @@
               </m:sub>
             </m:sSub>
             <m:r>
+              <m:rPr>
+                <m:sty m:val="p"/>
+              </m:rPr>
               <w:rPr>
                 <w:rFonts w:ascii="Cambria Math" w:hAnsi="Cambria Math"/>
                 <w:color w:val="000000"/>
@@ -3061,6 +3502,9 @@
                           </m:sSubPr>
                           <m:e>
                             <m:r>
+                              <m:rPr>
+                                <m:sty m:val="p"/>
+                              </m:rPr>
                               <w:rPr>
                                 <w:rFonts w:ascii="Cambria Math" w:hAnsi="Cambria Math"/>
                                 <w:color w:val="000000"/>
@@ -3070,6 +3514,9 @@
                           </m:e>
                           <m:sub>
                             <m:r>
+                              <m:rPr>
+                                <m:sty m:val="p"/>
+                              </m:rPr>
                               <w:rPr>
                                 <w:rFonts w:ascii="Cambria Math" w:hAnsi="Cambria Math"/>
                                 <w:color w:val="000000"/>
@@ -3083,6 +3530,9 @@
                   </m:e>
                   <m:sup>
                     <m:r>
+                      <m:rPr>
+                        <m:sty m:val="p"/>
+                      </m:rPr>
                       <w:rPr>
                         <w:rFonts w:ascii="Cambria Math" w:hAnsi="Cambria Math"/>
                         <w:color w:val="000000"/>
@@ -3105,6 +3555,9 @@
                   </m:sSubPr>
                   <m:e>
                     <m:r>
+                      <m:rPr>
+                        <m:sty m:val="p"/>
+                      </m:rPr>
                       <w:rPr>
                         <w:rFonts w:ascii="Cambria Math" w:hAnsi="Cambria Math"/>
                         <w:color w:val="000000"/>
@@ -3114,6 +3567,9 @@
                   </m:e>
                   <m:sub>
                     <m:r>
+                      <m:rPr>
+                        <m:sty m:val="p"/>
+                      </m:rPr>
                       <w:rPr>
                         <w:rFonts w:ascii="Cambria Math" w:hAnsi="Cambria Math"/>
                         <w:color w:val="000000"/>
@@ -3146,6 +3602,9 @@
                       </m:accPr>
                       <m:e>
                         <m:r>
+                          <m:rPr>
+                            <m:sty m:val="p"/>
+                          </m:rPr>
                           <w:rPr>
                             <w:rFonts w:ascii="Cambria Math" w:hAnsi="Cambria Math"/>
                             <w:color w:val="000000"/>
@@ -3157,6 +3616,9 @@
                   </m:e>
                   <m:sub>
                     <m:r>
+                      <m:rPr>
+                        <m:sty m:val="p"/>
+                      </m:rPr>
                       <w:rPr>
                         <w:rFonts w:ascii="Cambria Math" w:hAnsi="Cambria Math"/>
                         <w:color w:val="000000"/>
@@ -3166,6 +3628,9 @@
                   </m:sub>
                   <m:sup>
                     <m:r>
+                      <m:rPr>
+                        <m:sty m:val="p"/>
+                      </m:rPr>
                       <w:rPr>
                         <w:rFonts w:ascii="Cambria Math" w:hAnsi="Cambria Math"/>
                         <w:color w:val="000000"/>
@@ -3177,6 +3642,9 @@
               </m:den>
             </m:f>
             <m:r>
+              <m:rPr>
+                <m:sty m:val="p"/>
+              </m:rPr>
               <w:rPr>
                 <w:rFonts w:ascii="Cambria Math" w:hAnsi="Cambria Math"/>
                 <w:color w:val="000000"/>
@@ -3228,6 +3696,9 @@
                           </m:sSubPr>
                           <m:e>
                             <m:r>
+                              <m:rPr>
+                                <m:sty m:val="p"/>
+                              </m:rPr>
                               <w:rPr>
                                 <w:rFonts w:ascii="Cambria Math" w:hAnsi="Cambria Math"/>
                                 <w:color w:val="000000"/>
@@ -3237,6 +3708,9 @@
                           </m:e>
                           <m:sub>
                             <m:r>
+                              <m:rPr>
+                                <m:sty m:val="p"/>
+                              </m:rPr>
                               <w:rPr>
                                 <w:rFonts w:ascii="Cambria Math" w:hAnsi="Cambria Math"/>
                                 <w:color w:val="000000"/>
@@ -3250,6 +3724,9 @@
                   </m:e>
                   <m:sup>
                     <m:r>
+                      <m:rPr>
+                        <m:sty m:val="p"/>
+                      </m:rPr>
                       <w:rPr>
                         <w:rFonts w:ascii="Cambria Math" w:hAnsi="Cambria Math"/>
                         <w:color w:val="000000"/>
@@ -3272,6 +3749,9 @@
                   </m:sSubPr>
                   <m:e>
                     <m:r>
+                      <m:rPr>
+                        <m:sty m:val="p"/>
+                      </m:rPr>
                       <w:rPr>
                         <w:rFonts w:ascii="Cambria Math" w:hAnsi="Cambria Math"/>
                         <w:color w:val="000000"/>
@@ -3281,6 +3761,9 @@
                   </m:e>
                   <m:sub>
                     <m:r>
+                      <m:rPr>
+                        <m:sty m:val="p"/>
+                      </m:rPr>
                       <w:rPr>
                         <w:rFonts w:ascii="Cambria Math" w:hAnsi="Cambria Math"/>
                         <w:color w:val="000000"/>
@@ -3313,6 +3796,9 @@
                       </m:accPr>
                       <m:e>
                         <m:r>
+                          <m:rPr>
+                            <m:sty m:val="p"/>
+                          </m:rPr>
                           <w:rPr>
                             <w:rFonts w:ascii="Cambria Math" w:hAnsi="Cambria Math"/>
                             <w:color w:val="000000"/>
@@ -3324,6 +3810,9 @@
                   </m:e>
                   <m:sub>
                     <m:r>
+                      <m:rPr>
+                        <m:sty m:val="p"/>
+                      </m:rPr>
                       <w:rPr>
                         <w:rFonts w:ascii="Cambria Math" w:hAnsi="Cambria Math"/>
                         <w:color w:val="000000"/>
@@ -3333,6 +3822,9 @@
                   </m:sub>
                   <m:sup>
                     <m:r>
+                      <m:rPr>
+                        <m:sty m:val="p"/>
+                      </m:rPr>
                       <w:rPr>
                         <w:rFonts w:ascii="Cambria Math" w:hAnsi="Cambria Math"/>
                         <w:color w:val="000000"/>
@@ -7407,22 +7899,50 @@
           <w:rFonts w:eastAsiaTheme="minorEastAsia"/>
           <w:color w:val="000000"/>
         </w:rPr>
-        <w:t xml:space="preserve">, manually specifying the weights of each observation as explained above and fitting each model using restricted maximum likelihood </w:t>
-      </w:r>
-      <w:r>
-        <w:rPr>
-          <w:rFonts w:eastAsiaTheme="minorEastAsia"/>
-          <w:color w:val="000000"/>
-        </w:rPr>
-        <w:lastRenderedPageBreak/>
-        <w:t>estimation.</w:t>
-      </w:r>
-      <w:r>
-        <w:rPr>
-          <w:rFonts w:eastAsiaTheme="minorEastAsia"/>
-          <w:color w:val="000000"/>
-        </w:rPr>
-        <w:t xml:space="preserve"> All models included climatic moderator variables (MAT, MAP, AI). In leaf-level analyses where observations were included at the species-level, species identity traits such as growth form, growth duration, mycorrhizal association, and photosynthetic pathway were included as additional moderator variables.</w:t>
+        <w:t>, manually specifying the weights of each observation as explained above and fitting each model using restricted maximum likelihood estimation.</w:t>
+      </w:r>
+      <w:r>
+        <w:rPr>
+          <w:rFonts w:eastAsiaTheme="minorEastAsia"/>
+          <w:color w:val="000000"/>
+        </w:rPr>
+        <w:t xml:space="preserve"> </w:t>
+      </w:r>
+      <w:r>
+        <w:rPr>
+          <w:rFonts w:eastAsiaTheme="minorEastAsia"/>
+          <w:color w:val="000000"/>
+        </w:rPr>
+        <w:t>All models included climatic moderator variables (MAT, MAP, AI)</w:t>
+      </w:r>
+      <w:r>
+        <w:rPr>
+          <w:rFonts w:eastAsiaTheme="minorEastAsia"/>
+          <w:color w:val="000000"/>
+        </w:rPr>
+        <w:t xml:space="preserve"> and species identity moderator variables (growth form, growth duration, photosynthetic pathway, N</w:t>
+      </w:r>
+      <w:r>
+        <w:rPr>
+          <w:rFonts w:eastAsiaTheme="minorEastAsia"/>
+          <w:color w:val="000000"/>
+          <w:vertAlign w:val="subscript"/>
+        </w:rPr>
+        <w:t>2</w:t>
+      </w:r>
+      <w:r>
+        <w:rPr>
+          <w:rFonts w:eastAsiaTheme="minorEastAsia"/>
+          <w:color w:val="000000"/>
+        </w:rPr>
+        <w:t>-fixation ability, mycorrhizal status) as fixed effects</w:t>
+      </w:r>
+      <w:r>
+        <w:rPr>
+          <w:rFonts w:eastAsiaTheme="minorEastAsia"/>
+          <w:color w:val="000000"/>
+        </w:rPr>
+        <w:t>.</w:t>
       </w:r>
     </w:p>
     <w:p>
@@ -7446,7 +7966,42 @@
           <w:rFonts w:eastAsiaTheme="minorEastAsia"/>
           <w:color w:val="000000"/>
         </w:rPr>
-        <w:t>If positive or negative effects of N or P addition corresponded with a null interaction effect (i.e. 95% confidence intervals overlapping with zero), then the combined effect of N and P addition did not have stronger effects than when nutrients were added in isolation, indicating an additive effect. However, if positive individual effects of N or P addition corresponded with a significant positive interaction effect (i.e. the interaction effect size and confidence intervals were all positive), then the combined positive effect of N and P addition was stronger than in isolation, indicating a synergistic interaction. Similarly, if negative individual effects of N or P addition corresponded with a significant negative interaction effect, then the combined negative effect of N and P addition was stronger than when nutrients were added in isolation, also indicating a synergistic effect. Finally, if positive individual effects of N or P addition corresponded with a significant negative interaction effect, then the combined effect of N and P addition was weaker than when nutrients were added in isolation, indicating an antagonistic effect.</w:t>
+        <w:t>Following</w:t>
+      </w:r>
+    </w:p>
+    <w:p>
+      <w:pPr>
+        <w:spacing w:line="360" w:lineRule="auto"/>
+        <w:ind w:firstLine="720"/>
+        <w:rPr>
+          <w:rFonts w:eastAsiaTheme="minorEastAsia"/>
+          <w:color w:val="000000"/>
+        </w:rPr>
+      </w:pPr>
+    </w:p>
+    <w:p>
+      <w:pPr>
+        <w:spacing w:line="360" w:lineRule="auto"/>
+        <w:ind w:firstLine="720"/>
+        <w:rPr>
+          <w:rFonts w:eastAsiaTheme="minorEastAsia"/>
+          <w:color w:val="000000"/>
+        </w:rPr>
+      </w:pPr>
+      <w:r>
+        <w:rPr>
+          <w:rFonts w:eastAsiaTheme="minorEastAsia"/>
+          <w:color w:val="000000"/>
+        </w:rPr>
+        <w:t xml:space="preserve">If positive or negative effects of N or P addition corresponded with a null interaction effect (i.e. 95% confidence intervals overlapping with zero), then the combined effect of N and P addition did not have stronger effects than when nutrients were added in isolation, indicating an additive effect. However, if positive individual effects of N or P addition corresponded with a significant positive interaction effect (i.e. the interaction effect size and confidence intervals were all positive), then the combined positive effect of N and P addition was stronger than in isolation, indicating a synergistic interaction. Similarly, if negative individual effects of N or P </w:t>
+      </w:r>
+      <w:r>
+        <w:rPr>
+          <w:rFonts w:eastAsiaTheme="minorEastAsia"/>
+          <w:color w:val="000000"/>
+        </w:rPr>
+        <w:lastRenderedPageBreak/>
+        <w:t>addition corresponded with a significant negative interaction effect, then the combined negative effect of N and P addition was stronger than when nutrients were added in isolation, also indicating a synergistic effect. Finally, if positive individual effects of N or P addition corresponded with a significant negative interaction effect, then the combined effect of N and P addition was weaker than when nutrients were added in isolation, indicating an antagonistic effect.</w:t>
       </w:r>
     </w:p>
     <w:p>
@@ -8834,6 +9389,35 @@
         </w:p>
       </w:docPartBody>
     </w:docPart>
+    <w:docPart>
+      <w:docPartPr>
+        <w:name w:val="EBC1EB924A983748AC0EB85F680DDB81"/>
+        <w:category>
+          <w:name w:val="General"/>
+          <w:gallery w:val="placeholder"/>
+        </w:category>
+        <w:types>
+          <w:type w:val="bbPlcHdr"/>
+        </w:types>
+        <w:behaviors>
+          <w:behavior w:val="content"/>
+        </w:behaviors>
+        <w:guid w:val="{7DA3EF2E-1A3B-4345-ABB9-97AF8C06AC98}"/>
+      </w:docPartPr>
+      <w:docPartBody>
+        <w:p>
+          <w:pPr>
+            <w:pStyle w:val="EBC1EB924A983748AC0EB85F680DDB81"/>
+          </w:pPr>
+          <w:r>
+            <w:rPr>
+              <w:rStyle w:val="PlaceholderText"/>
+            </w:rPr>
+            <w:t>Click or tap here to enter text.</w:t>
+          </w:r>
+        </w:p>
+      </w:docPartBody>
+    </w:docPart>
   </w:docParts>
 </w:glossaryDocument>
 </file>
@@ -8901,6 +9485,7 @@
     <w:rsid w:val="00106EDA"/>
     <w:rsid w:val="00136C62"/>
     <w:rsid w:val="001E5640"/>
+    <w:rsid w:val="00283C9B"/>
     <w:rsid w:val="003141A6"/>
     <w:rsid w:val="0040541E"/>
     <w:rsid w:val="00457200"/>
@@ -8910,7 +9495,9 @@
     <w:rsid w:val="00654655"/>
     <w:rsid w:val="007E48CB"/>
     <w:rsid w:val="007E6A34"/>
+    <w:rsid w:val="0080463F"/>
     <w:rsid w:val="00855235"/>
+    <w:rsid w:val="008B1650"/>
     <w:rsid w:val="00C7496E"/>
     <w:rsid w:val="00D81D61"/>
     <w:rsid w:val="00D91DD8"/>
@@ -9371,7 +9958,7 @@
     <w:basedOn w:val="DefaultParagraphFont"/>
     <w:uiPriority w:val="99"/>
     <w:semiHidden/>
-    <w:rsid w:val="00021942"/>
+    <w:rsid w:val="0080463F"/>
     <w:rPr>
       <w:color w:val="666666"/>
     </w:rPr>
@@ -9379,6 +9966,10 @@
   <w:style w:type="paragraph" w:customStyle="1" w:styleId="73A80E822D99E742B92E05E31C8BA08A">
     <w:name w:val="73A80E822D99E742B92E05E31C8BA08A"/>
     <w:rsid w:val="00EA1865"/>
+  </w:style>
+  <w:style w:type="paragraph" w:customStyle="1" w:styleId="EBC1EB924A983748AC0EB85F680DDB81">
+    <w:name w:val="EBC1EB924A983748AC0EB85F680DDB81"/>
+    <w:rsid w:val="0080463F"/>
   </w:style>
 </w:styles>
 </file>
@@ -9700,7 +10291,7 @@
     <we:reference id="wa104382081" version="1.55.1.0" store="" storeType="OMEX"/>
   </we:alternateReferences>
   <we:properties>
-    <we:property name="MENDELEY_CITATIONS" value="[{&quot;citationID&quot;:&quot;MENDELEY_CITATION_580b71b0-9ddf-46bc-a7c5-d995812bca50&quot;,&quot;properties&quot;:{&quot;noteIndex&quot;:0},&quot;isEdited&quot;:false,&quot;manualOverride&quot;:{&quot;isManuallyOverridden&quot;:false,&quot;citeprocText&quot;:&quot;(Van Sundert &lt;i&gt;et al.&lt;/i&gt;, 2023)&quot;,&quot;manualOverrideText&quot;:&quot;&quot;},&quot;citationTag&quot;:&quot;MENDELEY_CITATION_v3_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&quot;,&quot;citationItems&quot;:[{&quot;id&quot;:&quot;ddb3fa1d-f730-3370-a34d-ee661fcc7c85&quot;,&quot;itemData&quot;:{&quot;type&quot;:&quot;article-journal&quot;,&quot;id&quot;:&quot;ddb3fa1d-f730-3370-a34d-ee661fcc7c85&quot;,&quot;title&quot;:&quot;When things get MESI: The Manipulation Experiments Synthesis Initiative—A coordinated effort to synthesize terrestrial global change experiments&quot;,&quot;author&quot;:[{&quot;family&quot;:&quot;Sundert&quot;,&quot;given&quot;:&quot;Kevin&quot;,&quot;parse-names&quot;:false,&quot;dropping-particle&quot;:&quot;&quot;,&quot;non-dropping-particle&quot;:&quot;Van&quot;},{&quot;family&quot;:&quot;Leuzinger&quot;,&quot;given&quot;:&quot;Sebastian&quot;,&quot;parse-names&quot;:false,&quot;dropping-particle&quot;:&quot;&quot;,&quot;non-dropping-particle&quot;:&quot;&quot;},{&quot;family&quot;:&quot;Bader&quot;,&quot;given&quot;:&quot;Martin Karl Friedrich&quot;,&quot;parse-names&quot;:false,&quot;dropping-particle&quot;:&quot;&quot;,&quot;non-dropping-particle&quot;:&quot;&quot;},{&quot;family&quot;:&quot;Chang&quot;,&quot;given&quot;:&quot;Scott X&quot;,&quot;parse-names&quot;:false,&quot;dropping-particle&quot;:&quot;&quot;,&quot;non-dropping-particle&quot;:&quot;&quot;},{&quot;family&quot;:&quot;Kauwe&quot;,&quot;given&quot;:&quot;Martin G&quot;,&quot;parse-names&quot;:false,&quot;dropping-particle&quot;:&quot;&quot;,&quot;non-dropping-particle&quot;:&quot;De&quot;},{&quot;family&quot;:&quot;Dukes&quot;,&quot;given&quot;:&quot;Jeffrey S&quot;,&quot;parse-names&quot;:false,&quot;dropping-particle&quot;:&quot;&quot;,&quot;non-dropping-particle&quot;:&quot;&quot;},{&quot;family&quot;:&quot;Langley&quot;,&quot;given&quot;:&quot;J Adam&quot;,&quot;parse-names&quot;:false,&quot;dropping-particle&quot;:&quot;&quot;,&quot;non-dropping-particle&quot;:&quot;&quot;},{&quot;family&quot;:&quot;Ma&quot;,&quot;given&quot;:&quot;Zilong&quot;,&quot;parse-names&quot;:false,&quot;dropping-particle&quot;:&quot;&quot;,&quot;non-dropping-particle&quot;:&quot;&quot;},{&quot;family&quot;:&quot;Mariën&quot;,&quot;given&quot;:&quot;Bertold&quot;,&quot;parse-names&quot;:false,&quot;dropping-particle&quot;:&quot;&quot;,&quot;non-dropping-particle&quot;:&quot;&quot;},{&quot;family&quot;:&quot;Reynaert&quot;,&quot;given&quot;:&quot;Simon&quot;,&quot;parse-names&quot;:false,&quot;dropping-particle&quot;:&quot;&quot;,&quot;non-dropping-particle&quot;:&quot;&quot;},{&quot;family&quot;:&quot;Ru&quot;,&quot;given&quot;:&quot;Jingyi&quot;,&quot;parse-names&quot;:false,&quot;dropping-particle&quot;:&quot;&quot;,&quot;non-dropping-particle&quot;:&quot;&quot;},{&quot;family&quot;:&quot;Song&quot;,&quot;given&quot;:&quot;Jian&quot;,&quot;parse-names&quot;:false,&quot;dropping-particle&quot;:&quot;&quot;,&quot;non-dropping-particle&quot;:&quot;&quot;},{&quot;family&quot;:&quot;Stocker&quot;,&quot;given&quot;:&quot;Benjamin D&quot;,&quot;parse-names&quot;:false,&quot;dropping-particle&quot;:&quot;&quot;,&quot;non-dropping-particle&quot;:&quot;&quot;},{&quot;family&quot;:&quot;Terrer&quot;,&quot;given&quot;:&quot;César&quot;,&quot;parse-names&quot;:false,&quot;dropping-particle&quot;:&quot;&quot;,&quot;non-dropping-particle&quot;:&quot;&quot;},{&quot;family&quot;:&quot;Thoresen&quot;,&quot;given&quot;:&quot;Joshua&quot;,&quot;parse-names&quot;:false,&quot;dropping-particle&quot;:&quot;&quot;,&quot;non-dropping-particle&quot;:&quot;&quot;},{&quot;family&quot;:&quot;Vanuytrecht&quot;,&quot;given&quot;:&quot;Eline&quot;,&quot;parse-names&quot;:false,&quot;dropping-particle&quot;:&quot;&quot;,&quot;non-dropping-particle&quot;:&quot;&quot;},{&quot;family&quot;:&quot;Wan&quot;,&quot;given&quot;:&quot;Shiqiang&quot;,&quot;parse-names&quot;:false,&quot;dropping-particle&quot;:&quot;&quot;,&quot;non-dropping-particle&quot;:&quot;&quot;},{&quot;family&quot;:&quot;Yue&quot;,&quot;given&quot;:&quot;Kai&quot;,&quot;parse-names&quot;:false,&quot;dropping-particle&quot;:&quot;&quot;,&quot;non-dropping-particle&quot;:&quot;&quot;},{&quot;family&quot;:&quot;Vicca&quot;,&quot;given&quot;:&quot;Sara&quot;,&quot;parse-names&quot;:false,&quot;dropping-particle&quot;:&quot;&quot;,&quot;non-dropping-particle&quot;:&quot;&quot;}],&quot;container-title&quot;:&quot;Global Change Biology&quot;,&quot;container-title-short&quot;:&quot;Glob Chang Biol&quot;,&quot;DOI&quot;:&quot;10.1111/gcb.16585&quot;,&quot;ISSN&quot;:&quot;13652486&quot;,&quot;issued&quot;:{&quot;date-parts&quot;:[[2023]]},&quot;page&quot;:&quot;1922-1938&quot;,&quot;abstract&quot;:&quot;Responses of the terrestrial biosphere to rapidly changing environmental conditions are a major source of uncertainty in climate projections. In an effort to reduce this uncertainty, a wide range of global change experiments have been conducted that mimic future conditions in terrestrial ecosystems, manipulating CO2, temperature, and nutrient and water availability. Syntheses of results across experiments provide a more general sense of ecosystem responses to global change, and help to discern the influence of background conditions such as climate and vegetation type in determining global change responses. Several independent syntheses of published data have yielded distinct databases for specific objectives. Such parallel, uncoordinated initiatives carry the risk of producing redundant data collection efforts and have led to contrasting outcomes without clarifying the underlying reason for divergence. These problems could be avoided by creating a publicly available, updatable, curated database. Here, we report on a global effort to collect and curate 57,089 treatment responses across 3644 manipulation experiments at 1145 sites, simulating elevated CO2, warming, nutrient addition, and precipitation changes. In the resulting Manipulation Experiments Synthesis Initiative (MESI) database, effects of experimental global change drivers on carbon and nutrient cycles are included, as well as ancillary data such as background climate, vegetation type, treatment magnitude, duration, and, unique to our database, measured soil properties. Our analysis of the database indicates that most experiments are short term (one or few growing seasons), conducted in the USA, Europe, or China, and that the most abundantly reported variable is aboveground biomass. We provide the most comprehensive multifactor global change database to date, enabling the research community to tackle open research questions, vital to global policymaking. The MESI database, freely accessible at doi.org/10.5281/zenodo.7153253, opens new avenues for model evaluation and synthesis-based understanding of how global change affects terrestrial biomes. We welcome contributions to the database on GitHub.&quot;,&quot;issue&quot;:&quot;7&quot;,&quot;volume&quot;:&quot;29&quot;},&quot;isTemporary&quot;:false}]},{&quot;citationID&quot;:&quot;MENDELEY_CITATION_615e78d7-7396-46e0-926d-c457a0371f19&quot;,&quot;properties&quot;:{&quot;noteIndex&quot;:0},&quot;isEdited&quot;:false,&quot;manualOverride&quot;:{&quot;isManuallyOverridden&quot;:false,&quot;citeprocText&quot;:&quot;(Augustine &lt;i&gt;et al.&lt;/i&gt;, 2024)&quot;,&quot;manualOverrideText&quot;:&quot;&quot;},&quot;citationTag&quot;:&quot;MENDELEY_CITATION_v3_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&quot;,&quot;citationItems&quot;:[{&quot;id&quot;:&quot;aec9e912-6980-381f-bd90-3bd8f35e9368&quot;,&quot;itemData&quot;:{&quot;type&quot;:&quot;article-journal&quot;,&quot;id&quot;:&quot;aec9e912-6980-381f-bd90-3bd8f35e9368&quot;,&quot;title&quot;:&quot;Improper data practices erode the quality of global ecological databases and impede the progress of ecological research&quot;,&quot;author&quot;:[{&quot;family&quot;:&quot;Augustine&quot;,&quot;given&quot;:&quot;Steven P.&quot;,&quot;parse-names&quot;:false,&quot;dropping-particle&quot;:&quot;&quot;,&quot;non-dropping-particle&quot;:&quot;&quot;},{&quot;family&quot;:&quot;Bailey-Marren&quot;,&quot;given&quot;:&quot;Isaac&quot;,&quot;parse-names&quot;:false,&quot;dropping-particle&quot;:&quot;&quot;,&quot;non-dropping-particle&quot;:&quot;&quot;},{&quot;family&quot;:&quot;Charton&quot;,&quot;given&quot;:&quot;Katherine T.&quot;,&quot;parse-names&quot;:false,&quot;dropping-particle&quot;:&quot;&quot;,&quot;non-dropping-particle&quot;:&quot;&quot;},{&quot;family&quot;:&quot;Kiel&quot;,&quot;given&quot;:&quot;Nathan G.&quot;,&quot;parse-names&quot;:false,&quot;dropping-particle&quot;:&quot;&quot;,&quot;non-dropping-particle&quot;:&quot;&quot;},{&quot;family&quot;:&quot;Peyton&quot;,&quot;given&quot;:&quot;Michael S.&quot;,&quot;parse-names&quot;:false,&quot;dropping-particle&quot;:&quot;&quot;,&quot;non-dropping-particle&quot;:&quot;&quot;}],&quot;container-title&quot;:&quot;Global Change Biology&quot;,&quot;container-title-short&quot;:&quot;Glob Chang Biol&quot;,&quot;DOI&quot;:&quot;10.1111/gcb.17116&quot;,&quot;ISSN&quot;:&quot;13652486&quot;,&quot;PMID&quot;:&quot;38273575&quot;,&quot;issued&quot;:{&quot;date-parts&quot;:[[2024]]},&quot;page&quot;:&quot;1-11&quot;,&quot;abstract&quot;:&quot;The scientific community has entered an era of big data. However, with big data comes big responsibilities, and best practices for how data are contributed to databases have not kept pace with the collection, aggregation, and analysis of big data. Here, we rigorously assess the quantity of data for specific leaf area (SLA) available within the largest and most frequently used global plant trait database, the TRY Plant Trait Database, exploring how much of the data were applicable (i.e., original, representative, logical, and comparable) and traceable (i.e., published, cited, and consistent). Over three-quarters of the SLA data in TRY either lacked applicability or traceability, leaving only 22.9% of the original data usable compared with the 64.9% typically deemed usable by standard data cleaning protocols. The remaining usable data differed markedly from the original for many species, which led to altered interpretation of ecological analyses. Though the data we consider here make up only 4.5% of SLA data within TRY, similar issues of applicability and traceability likely apply to SLA data for other species as well as other commonly measured, uploaded, and downloaded plant traits. We end with suggested steps forward for global ecological databases, including suggestions for both uploaders to and curators of databases with the hope that, through addressing the issues raised here, we can increase data quality and integrity within the ecological community.&quot;,&quot;issue&quot;:&quot;1&quot;,&quot;volume&quot;:&quot;30&quot;},&quot;isTemporary&quot;:false}]},{&quot;citationID&quot;:&quot;MENDELEY_CITATION_aa60e678-d0d6-42bb-8f95-17e0ef98b4d0&quot;,&quot;properties&quot;:{&quot;noteIndex&quot;:0},&quot;isEdited&quot;:false,&quot;manualOverride&quot;:{&quot;isManuallyOverridden&quot;:false,&quot;citeprocText&quot;:&quot;(Borer &lt;i&gt;et al.&lt;/i&gt;, 2014)&quot;,&quot;manualOverrideText&quot;:&quot;&quot;},&quot;citationTag&quot;:&quot;MENDELEY_CITATION_v3_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&quot;,&quot;citationItems&quot;:[{&quot;id&quot;:&quot;e199ce7b-5579-322c-9d78-cdc140184312&quot;,&quot;itemData&quot;:{&quot;type&quot;:&quot;article-journal&quot;,&quot;id&quot;:&quot;e199ce7b-5579-322c-9d78-cdc140184312&quot;,&quot;title&quot;:&quot;Finding generality in ecology: A model for globally distributed experiments&quot;,&quot;author&quot;:[{&quot;family&quot;:&quot;Borer&quot;,&quot;given&quot;:&quot;Elizabeth T&quot;,&quot;parse-names&quot;:false,&quot;dropping-particle&quot;:&quot;&quot;,&quot;non-dropping-particle&quot;:&quot;&quot;},{&quot;family&quot;:&quot;Harpole&quot;,&quot;given&quot;:&quot;W Stanley&quot;,&quot;parse-names&quot;:false,&quot;dropping-particle&quot;:&quot;&quot;,&quot;non-dropping-particle&quot;:&quot;&quot;},{&quot;family&quot;:&quot;Adler&quot;,&quot;given&quot;:&quot;Peter B&quot;,&quot;parse-names&quot;:false,&quot;dropping-particle&quot;:&quot;&quot;,&quot;non-dropping-particle&quot;:&quot;&quot;},{&quot;family&quot;:&quot;Lind&quot;,&quot;given&quot;:&quot;Eric M&quot;,&quot;parse-names&quot;:false,&quot;dropping-particle&quot;:&quot;&quot;,&quot;non-dropping-particle&quot;:&quot;&quot;},{&quot;family&quot;:&quot;Orrock&quot;,&quot;given&quot;:&quot;John L&quot;,&quot;parse-names&quot;:false,&quot;dropping-particle&quot;:&quot;&quot;,&quot;non-dropping-particle&quot;:&quot;&quot;},{&quot;family&quot;:&quot;Seabloom&quot;,&quot;given&quot;:&quot;Eric W&quot;,&quot;parse-names&quot;:false,&quot;dropping-particle&quot;:&quot;&quot;,&quot;non-dropping-particle&quot;:&quot;&quot;},{&quot;family&quot;:&quot;Smith&quot;,&quot;given&quot;:&quot;Melinda D&quot;,&quot;parse-names&quot;:false,&quot;dropping-particle&quot;:&quot;&quot;,&quot;non-dropping-particle&quot;:&quot;&quot;}],&quot;container-title&quot;:&quot;Methods in Ecology and Evolution&quot;,&quot;container-title-short&quot;:&quot;Methods Ecol Evol&quot;,&quot;DOI&quot;:&quot;10.1111/2041-210X.12125&quot;,&quot;ISSN&quot;:&quot;2041210X&quot;,&quot;issued&quot;:{&quot;date-parts&quot;:[[2014]]},&quot;page&quot;:&quot;65-73&quot;,&quot;abstract&quot;:&quot;Summary: Advancing the field of ecology relies on understanding generalities and developing theories based on empirical and functional relationships that integrate across organismal to global spatial scales and span temporal scales. Significant advances in predicting responses of ecological communities to globally extensive anthropogenic perturbations, for example, require understanding the role of environmental context in determining outcomes, which in turn requires standardized experiments across sites and regions. Distributed collaborative experiments can lead to high-impact advances that would otherwise be unachievable. Here, we provide specific advice and considerations relevant to researchers interested in employing this emerging approach using as a case study our experience developing and running the Nutrient Network, a globally distributed experimental network (currently &gt;75 sites in 17 countries) that arose from a grassroots, cooperative research effort. We clarify the design, goals and function of the Nutrient Network as a model to empower others in the scientific community to employ distributed experiments to advance our predictive understanding of global-scale ecological trends and responses. Our experiences to date demonstrate that globally distributed experimental science need not be prohibitively expensive or time-consuming on a per capita basis and is not limited to senior scientists or countries where science is well funded. While distributed experiments are not a panacea for understanding ecological systems, they can substantially complement existing approaches. © 2013 British Ecological Society.&quot;,&quot;issue&quot;:&quot;1&quot;,&quot;volume&quot;:&quot;5&quot;},&quot;isTemporary&quot;:false}]},{&quot;citationID&quot;:&quot;MENDELEY_CITATION_c6a153c3-30da-4d4f-a764-cb0a902f1128&quot;,&quot;properties&quot;:{&quot;noteIndex&quot;:0},&quot;isEdited&quot;:false,&quot;manualOverride&quot;:{&quot;isManuallyOverridden&quot;:true,&quot;citeprocText&quot;:&quot;(Firn &lt;i&gt;et al.&lt;/i&gt;, 2019)&quot;,&quot;manualOverrideText&quot;:&quot;Firn et al. (2019)&quot;},&quot;citationTag&quot;:&quot;MENDELEY_CITATION_v3_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&quot;,&quot;citationItems&quot;:[{&quot;id&quot;:&quot;c6eb0ed5-0ab0-38a6-8800-c6d2b49098b0&quot;,&quot;itemData&quot;:{&quot;type&quot;:&quot;article-journal&quot;,&quot;id&quot;:&quot;c6eb0ed5-0ab0-38a6-8800-c6d2b49098b0&quot;,&quot;title&quot;:&quot;Leaf nutrients, not specific leaf area, are consistent indicators of elevated nutrient inputs&quot;,&quot;author&quot;:[{&quot;family&quot;:&quot;Firn&quot;,&quot;given&quot;:&quot;Jennifer&quot;,&quot;parse-names&quot;:false,&quot;dropping-particle&quot;:&quot;&quot;,&quot;non-dropping-particle&quot;:&quot;&quot;},{&quot;family&quot;:&quot;McGree&quot;,&quot;given&quot;:&quot;James M&quot;,&quot;parse-names&quot;:false,&quot;dropping-particle&quot;:&quot;&quot;,&quot;non-dropping-particle&quot;:&quot;&quot;},{&quot;family&quot;:&quot;Harvey&quot;,&quot;given&quot;:&quot;Eric&quot;,&quot;parse-names&quot;:false,&quot;dropping-particle&quot;:&quot;&quot;,&quot;non-dropping-particle&quot;:&quot;&quot;},{&quot;family&quot;:&quot;Flores-Moreno&quot;,&quot;given&quot;:&quot;Habacuc&quot;,&quot;parse-names&quot;:false,&quot;dropping-particle&quot;:&quot;&quot;,&quot;non-dropping-particle&quot;:&quot;&quot;},{&quot;family&quot;:&quot;Schütz&quot;,&quot;given&quot;:&quot;Martin&quot;,&quot;parse-names&quot;:false,&quot;dropping-particle&quot;:&quot;&quot;,&quot;non-dropping-particle&quot;:&quot;&quot;},{&quot;family&quot;:&quot;Buckley&quot;,&quot;given&quot;:&quot;Yvonne M&quot;,&quot;parse-names&quot;:false,&quot;dropping-particle&quot;:&quot;&quot;,&quot;non-dropping-particle&quot;:&quot;&quot;},{&quot;family&quot;:&quot;Borer&quot;,&quot;given&quot;:&quot;Elizabeth T&quot;,&quot;parse-names&quot;:false,&quot;dropping-particle&quot;:&quot;&quot;,&quot;non-dropping-particle&quot;:&quot;&quot;},{&quot;family&quot;:&quot;Seabloom&quot;,&quot;given&quot;:&quot;Eric W&quot;,&quot;parse-names&quot;:false,&quot;dropping-particle&quot;:&quot;&quot;,&quot;non-dropping-particle&quot;:&quot;&quot;},{&quot;family&quot;:&quot;Pierre&quot;,&quot;given&quot;:&quot;Kimberly J&quot;,&quot;parse-names&quot;:false,&quot;dropping-particle&quot;:&quot;&quot;,&quot;non-dropping-particle&quot;:&quot;La&quot;},{&quot;family&quot;:&quot;MacDougall&quot;,&quot;given&quot;:&quot;Andrew M&quot;,&quot;parse-names&quot;:false,&quot;dropping-particle&quot;:&quot;&quot;,&quot;non-dropping-particle&quot;:&quot;&quot;},{&quot;family&quot;:&quot;Prober&quot;,&quot;given&quot;:&quot;Suzanne M&quot;,&quot;parse-names&quot;:false,&quot;dropping-particle&quot;:&quot;&quot;,&quot;non-dropping-particle&quot;:&quot;&quot;},{&quot;family&quot;:&quot;Stevens&quot;,&quot;given&quot;:&quot;Carly J&quot;,&quot;parse-names&quot;:false,&quot;dropping-particle&quot;:&quot;&quot;,&quot;non-dropping-particle&quot;:&quot;&quot;},{&quot;family&quot;:&quot;Sullivan&quot;,&quot;given&quot;:&quot;Lauren L&quot;,&quot;parse-names&quot;:false,&quot;dropping-particle&quot;:&quot;&quot;,&quot;non-dropping-particle&quot;:&quot;&quot;},{&quot;family&quot;:&quot;Porter&quot;,&quot;given&quot;:&quot;Erica&quot;,&quot;parse-names&quot;:false,&quot;dropping-particle&quot;:&quot;&quot;,&quot;non-dropping-particle&quot;:&quot;&quot;},{&quot;family&quot;:&quot;Ladouceur&quot;,&quot;given&quot;:&quot;Emma&quot;,&quot;parse-names&quot;:false,&quot;dropping-particle&quot;:&quot;&quot;,&quot;non-dropping-particle&quot;:&quot;&quot;},{&quot;family&quot;:&quot;Allen&quot;,&quot;given&quot;:&quot;Charlotte&quot;,&quot;parse-names&quot;:false,&quot;dropping-particle&quot;:&quot;&quot;,&quot;non-dropping-particle&quot;:&quot;&quot;},{&quot;family&quot;:&quot;Moromizato&quot;,&quot;given&quot;:&quot;Karine H&quot;,&quot;parse-names&quot;:false,&quot;dropping-particle&quot;:&quot;&quot;,&quot;non-dropping-particle&quot;:&quot;&quot;},{&quot;family&quot;:&quot;Morgan&quot;,&quot;given&quot;:&quot;John W&quot;,&quot;parse-names&quot;:false,&quot;dropping-particle&quot;:&quot;&quot;,&quot;non-dropping-particle&quot;:&quot;&quot;},{&quot;family&quot;:&quot;Harpole&quot;,&quot;given&quot;:&quot;W Stanley&quot;,&quot;parse-names&quot;:false,&quot;dropping-particle&quot;:&quot;&quot;,&quot;non-dropping-particle&quot;:&quot;&quot;},{&quot;family&quot;:&quot;Hautier&quot;,&quot;given&quot;:&quot;Yann&quot;,&quot;parse-names&quot;:false,&quot;dropping-particle&quot;:&quot;&quot;,&quot;non-dropping-particle&quot;:&quot;&quot;},{&quot;family&quot;:&quot;Eisenhauer&quot;,&quot;given&quot;:&quot;Nico&quot;,&quot;parse-names&quot;:false,&quot;dropping-particle&quot;:&quot;&quot;,&quot;non-dropping-particle&quot;:&quot;&quot;},{&quot;family&quot;:&quot;Wright&quot;,&quot;given&quot;:&quot;Justin P&quot;,&quot;parse-names&quot;:false,&quot;dropping-particle&quot;:&quot;&quot;,&quot;non-dropping-particle&quot;:&quot;&quot;},{&quot;family&quot;:&quot;Adler&quot;,&quot;given&quot;:&quot;Peter B&quot;,&quot;parse-names&quot;:false,&quot;dropping-particle&quot;:&quot;&quot;,&quot;non-dropping-particle&quot;:&quot;&quot;},{&quot;family&quot;:&quot;Arnillas&quot;,&quot;given&quot;:&quot;Carlos Alberto&quot;,&quot;parse-names&quot;:false,&quot;dropping-particle&quot;:&quot;&quot;,&quot;non-dropping-particle&quot;:&quot;&quot;},{&quot;family&quot;:&quot;Bakker&quot;,&quot;given&quot;:&quot;Jonathan D&quot;,&quot;parse-names&quot;:false,&quot;dropping-particle&quot;:&quot;&quot;,&quot;non-dropping-particle&quot;:&quot;&quot;},{&quot;family&quot;:&quot;Biederman&quot;,&quot;given&quot;:&quot;Lori&quot;,&quot;parse-names&quot;:false,&quot;dropping-particle&quot;:&quot;&quot;,&quot;non-dropping-particle&quot;:&quot;&quot;},{&quot;family&quot;:&quot;Broadbent&quot;,&quot;given&quot;:&quot;Arthur A D&quot;,&quot;parse-names&quot;:false,&quot;dropping-particle&quot;:&quot;&quot;,&quot;non-dropping-particle&quot;:&quot;&quot;},{&quot;family&quot;:&quot;Brown&quot;,&quot;given&quot;:&quot;Cynthia S&quot;,&quot;parse-names&quot;:false,&quot;dropping-particle&quot;:&quot;&quot;,&quot;non-dropping-particle&quot;:&quot;&quot;},{&quot;family&quot;:&quot;Bugalho&quot;,&quot;given&quot;:&quot;Miguel N&quot;,&quot;parse-names&quot;:false,&quot;dropping-particle&quot;:&quot;&quot;,&quot;non-dropping-particle&quot;:&quot;&quot;},{&quot;family&quot;:&quot;Caldeira&quot;,&quot;given&quot;:&quot;Maria C&quot;,&quot;parse-names&quot;:false,&quot;dropping-particle&quot;:&quot;&quot;,&quot;non-dropping-particle&quot;:&quot;&quot;},{&quot;family&quot;:&quot;Cleland&quot;,&quot;given&quot;:&quot;Elsa E&quot;,&quot;parse-names&quot;:false,&quot;dropping-particle&quot;:&quot;&quot;,&quot;non-dropping-particle&quot;:&quot;&quot;},{&quot;family&quot;:&quot;Ebeling&quot;,&quot;given&quot;:&quot;Anne&quot;,&quot;parse-names&quot;:false,&quot;dropping-particle&quot;:&quot;&quot;,&quot;non-dropping-particle&quot;:&quot;&quot;},{&quot;family&quot;:&quot;Fay&quot;,&quot;given&quot;:&quot;Philip A&quot;,&quot;parse-names&quot;:false,&quot;dropping-particle&quot;:&quot;&quot;,&quot;non-dropping-particle&quot;:&quot;&quot;},{&quot;family&quot;:&quot;Hagenah&quot;,&quot;given&quot;:&quot;Nicole&quot;,&quot;parse-names&quot;:false,&quot;dropping-particle&quot;:&quot;&quot;,&quot;non-dropping-particle&quot;:&quot;&quot;},{&quot;family&quot;:&quot;Kleinhesselink&quot;,&quot;given&quot;:&quot;Andrew M&quot;,&quot;parse-names&quot;:false,&quot;dropping-particle&quot;:&quot;&quot;,&quot;non-dropping-particle&quot;:&quot;&quot;},{&quot;family&quot;:&quot;Mitchell&quot;,&quot;given&quot;:&quot;Rachel&quot;,&quot;parse-names&quot;:false,&quot;dropping-particle&quot;:&quot;&quot;,&quot;non-dropping-particle&quot;:&quot;&quot;},{&quot;family&quot;:&quot;Moore&quot;,&quot;given&quot;:&quot;Joslin L&quot;,&quot;parse-names&quot;:false,&quot;dropping-particle&quot;:&quot;&quot;,&quot;non-dropping-particle&quot;:&quot;&quot;},{&quot;family&quot;:&quot;Nogueira&quot;,&quot;given&quot;:&quot;Carla&quot;,&quot;parse-names&quot;:false,&quot;dropping-particle&quot;:&quot;&quot;,&quot;non-dropping-particle&quot;:&quot;&quot;},{&quot;family&quot;:&quot;Peri&quot;,&quot;given&quot;:&quot;Pablo Luis&quot;,&quot;parse-names&quot;:false,&quot;dropping-particle&quot;:&quot;&quot;,&quot;non-dropping-particle&quot;:&quot;&quot;},{&quot;family&quot;:&quot;Roscher&quot;,&quot;given&quot;:&quot;Christiane&quot;,&quot;parse-names&quot;:false,&quot;dropping-particle&quot;:&quot;&quot;,&quot;non-dropping-particle&quot;:&quot;&quot;},{&quot;family&quot;:&quot;Smith&quot;,&quot;given&quot;:&quot;Melinda D&quot;,&quot;parse-names&quot;:false,&quot;dropping-particle&quot;:&quot;&quot;,&quot;non-dropping-particle&quot;:&quot;&quot;},{&quot;family&quot;:&quot;Wragg&quot;,&quot;given&quot;:&quot;Peter D&quot;,&quot;parse-names&quot;:false,&quot;dropping-particle&quot;:&quot;&quot;,&quot;non-dropping-particle&quot;:&quot;&quot;},{&quot;family&quot;:&quot;Risch&quot;,&quot;given&quot;:&quot;Anita C&quot;,&quot;parse-names&quot;:false,&quot;dropping-particle&quot;:&quot;&quot;,&quot;non-dropping-particle&quot;:&quot;&quot;}],&quot;container-title&quot;:&quot;Nature Ecology &amp; Evolution&quot;,&quot;container-title-short&quot;:&quot;Nat Ecol Evol&quot;,&quot;DOI&quot;:&quot;10.1038/s41559-018-0790-1&quot;,&quot;ISSN&quot;:&quot;2397-334X&quot;,&quot;URL&quot;:&quot;https://www.nature.com/articles/s41559-018-0790-1&quot;,&quot;issued&quot;:{&quot;date-parts&quot;:[[2019,2,4]]},&quot;page&quot;:&quot;400-406&quot;,&quot;issue&quot;:&quot;3&quot;,&quot;volume&quot;:&quot;3&quot;},&quot;isTemporary&quot;:false}]},{&quot;citationID&quot;:&quot;MENDELEY_CITATION_e01835aa-e2b1-4692-a782-40feef45e4a4&quot;,&quot;properties&quot;:{&quot;noteIndex&quot;:0},&quot;isEdited&quot;:false,&quot;manualOverride&quot;:{&quot;isManuallyOverridden&quot;:true,&quot;citeprocText&quot;:&quot;(Cleland &lt;i&gt;et al.&lt;/i&gt;, 2019)&quot;,&quot;manualOverrideText&quot;:&quot;Cleland et al. (2019)&quot;},&quot;citationTag&quot;:&quot;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&quot;,&quot;citationItems&quot;:[{&quot;id&quot;:&quot;16dad6da-42e3-3b2e-ade4-7f9230e738ed&quot;,&quot;itemData&quot;:{&quot;type&quot;:&quot;article-journal&quot;,&quot;id&quot;:&quot;16dad6da-42e3-3b2e-ade4-7f9230e738ed&quot;,&quot;title&quot;:&quot;Belowground Biomass Response to Nutrient Enrichment Depends on Light Limitation Across Globally Distributed Grasslands&quot;,&quot;author&quot;:[{&quot;family&quot;:&quot;Cleland&quot;,&quot;given&quot;:&quot;Elsa E&quot;,&quot;parse-names&quot;:false,&quot;dropping-particle&quot;:&quot;&quot;,&quot;non-dropping-particle&quot;:&quot;&quot;},{&quot;family&quot;:&quot;Lind&quot;,&quot;given&quot;:&quot;Eric M&quot;,&quot;parse-names&quot;:false,&quot;dropping-particle&quot;:&quot;&quot;,&quot;non-dropping-particle&quot;:&quot;&quot;},{&quot;family&quot;:&quot;DeCrappeo&quot;,&quot;given&quot;:&quot;Nicole M&quot;,&quot;parse-names&quot;:false,&quot;dropping-particle&quot;:&quot;&quot;,&quot;non-dropping-particle&quot;:&quot;&quot;},{&quot;family&quot;:&quot;DeLorenze&quot;,&quot;given&quot;:&quot;Elizabeth&quot;,&quot;parse-names&quot;:false,&quot;dropping-particle&quot;:&quot;&quot;,&quot;non-dropping-particle&quot;:&quot;&quot;},{&quot;family&quot;:&quot;Wilkins&quot;,&quot;given&quot;:&quot;Rachel Abbott&quot;,&quot;parse-names&quot;:false,&quot;dropping-particle&quot;:&quot;&quot;,&quot;non-dropping-particle&quot;:&quot;&quot;},{&quot;family&quot;:&quot;Adler&quot;,&quot;given&quot;:&quot;Peter B&quot;,&quot;parse-names&quot;:false,&quot;dropping-particle&quot;:&quot;&quot;,&quot;non-dropping-particle&quot;:&quot;&quot;},{&quot;family&quot;:&quot;Bakker&quot;,&quot;given&quot;:&quot;Jonathan D&quot;,&quot;parse-names&quot;:false,&quot;dropping-particle&quot;:&quot;&quot;,&quot;non-dropping-particle&quot;:&quot;&quot;},{&quot;family&quot;:&quot;Brown&quot;,&quot;given&quot;:&quot;Cynthia S&quot;,&quot;parse-names&quot;:false,&quot;dropping-particle&quot;:&quot;&quot;,&quot;non-dropping-particle&quot;:&quot;&quot;},{&quot;family&quot;:&quot;Davies&quot;,&quot;given&quot;:&quot;Kendi F&quot;,&quot;parse-names&quot;:false,&quot;dropping-particle&quot;:&quot;&quot;,&quot;non-dropping-particle&quot;:&quot;&quot;},{&quot;family&quot;:&quot;Esch&quot;,&quot;given&quot;:&quot;Ellen&quot;,&quot;parse-names&quot;:false,&quot;dropping-particle&quot;:&quot;&quot;,&quot;non-dropping-particle&quot;:&quot;&quot;},{&quot;family&quot;:&quot;Firn&quot;,&quot;given&quot;:&quot;Jennifer&quot;,&quot;parse-names&quot;:false,&quot;dropping-particle&quot;:&quot;&quot;,&quot;non-dropping-particle&quot;:&quot;&quot;},{&quot;family&quot;:&quot;Gressard&quot;,&quot;given&quot;:&quot;Scott&quot;,&quot;parse-names&quot;:false,&quot;dropping-particle&quot;:&quot;&quot;,&quot;non-dropping-particle&quot;:&quot;&quot;},{&quot;family&quot;:&quot;Gruner&quot;,&quot;given&quot;:&quot;Daniel S&quot;,&quot;parse-names&quot;:false,&quot;dropping-particle&quot;:&quot;&quot;,&quot;non-dropping-particle&quot;:&quot;&quot;},{&quot;family&quot;:&quot;Hagenah&quot;,&quot;given&quot;:&quot;Nicole&quot;,&quot;parse-names&quot;:false,&quot;dropping-particle&quot;:&quot;&quot;,&quot;non-dropping-particle&quot;:&quot;&quot;},{&quot;family&quot;:&quot;Harpole&quot;,&quot;given&quot;:&quot;W. Stanley&quot;,&quot;parse-names&quot;:false,&quot;dropping-particle&quot;:&quot;&quot;,&quot;non-dropping-particle&quot;:&quot;&quot;},{&quot;family&quot;:&quot;Hautier&quot;,&quot;given&quot;:&quot;Yann&quot;,&quot;parse-names&quot;:false,&quot;dropping-particle&quot;:&quot;&quot;,&quot;non-dropping-particle&quot;:&quot;&quot;},{&quot;family&quot;:&quot;Hobbie&quot;,&quot;given&quot;:&quot;Sarah E&quot;,&quot;parse-names&quot;:false,&quot;dropping-particle&quot;:&quot;&quot;,&quot;non-dropping-particle&quot;:&quot;&quot;},{&quot;family&quot;:&quot;Hofmockel&quot;,&quot;given&quot;:&quot;Kirsten S&quot;,&quot;parse-names&quot;:false,&quot;dropping-particle&quot;:&quot;&quot;,&quot;non-dropping-particle&quot;:&quot;&quot;},{&quot;family&quot;:&quot;Kirkman&quot;,&quot;given&quot;:&quot;Kevin&quot;,&quot;parse-names&quot;:false,&quot;dropping-particle&quot;:&quot;&quot;,&quot;non-dropping-particle&quot;:&quot;&quot;},{&quot;family&quot;:&quot;Knops&quot;,&quot;given&quot;:&quot;Johannes&quot;,&quot;parse-names&quot;:false,&quot;dropping-particle&quot;:&quot;&quot;,&quot;non-dropping-particle&quot;:&quot;&quot;},{&quot;family&quot;:&quot;Kopp&quot;,&quot;given&quot;:&quot;Christopher W&quot;,&quot;parse-names&quot;:false,&quot;dropping-particle&quot;:&quot;&quot;,&quot;non-dropping-particle&quot;:&quot;&quot;},{&quot;family&quot;:&quot;Pierre&quot;,&quot;given&quot;:&quot;Kimberly J&quot;,&quot;parse-names&quot;:false,&quot;dropping-particle&quot;:&quot;&quot;,&quot;non-dropping-particle&quot;:&quot;La&quot;},{&quot;family&quot;:&quot;MacDougall&quot;,&quot;given&quot;:&quot;Andrew&quot;,&quot;parse-names&quot;:false,&quot;dropping-particle&quot;:&quot;&quot;,&quot;non-dropping-particle&quot;:&quot;&quot;},{&quot;family&quot;:&quot;McCulley&quot;,&quot;given&quot;:&quot;Rebecca L&quot;,&quot;parse-names&quot;:false,&quot;dropping-particle&quot;:&quot;&quot;,&quot;non-dropping-particle&quot;:&quot;&quot;},{&quot;family&quot;:&quot;Melbourne&quot;,&quot;given&quot;:&quot;Brett A&quot;,&quot;parse-names&quot;:false,&quot;dropping-particle&quot;:&quot;&quot;,&quot;non-dropping-particle&quot;:&quot;&quot;},{&quot;family&quot;:&quot;Moore&quot;,&quot;given&quot;:&quot;Joslin L&quot;,&quot;parse-names&quot;:false,&quot;dropping-particle&quot;:&quot;&quot;,&quot;non-dropping-particle&quot;:&quot;&quot;},{&quot;family&quot;:&quot;Prober&quot;,&quot;given&quot;:&quot;Suzanne M&quot;,&quot;parse-names&quot;:false,&quot;dropping-particle&quot;:&quot;&quot;,&quot;non-dropping-particle&quot;:&quot;&quot;},{&quot;family&quot;:&quot;Riggs&quot;,&quot;given&quot;:&quot;Charlotte&quot;,&quot;parse-names&quot;:false,&quot;dropping-particle&quot;:&quot;&quot;,&quot;non-dropping-particle&quot;:&quot;&quot;},{&quot;family&quot;:&quot;Risch&quot;,&quot;given&quot;:&quot;Anita C&quot;,&quot;parse-names&quot;:false,&quot;dropping-particle&quot;:&quot;&quot;,&quot;non-dropping-particle&quot;:&quot;&quot;},{&quot;family&quot;:&quot;Schuetz&quot;,&quot;given&quot;:&quot;Martin&quot;,&quot;parse-names&quot;:false,&quot;dropping-particle&quot;:&quot;&quot;,&quot;non-dropping-particle&quot;:&quot;&quot;},{&quot;family&quot;:&quot;Stevens&quot;,&quot;given&quot;:&quot;Carly&quot;,&quot;parse-names&quot;:false,&quot;dropping-particle&quot;:&quot;&quot;,&quot;non-dropping-particle&quot;:&quot;&quot;},{&quot;family&quot;:&quot;Wragg&quot;,&quot;given&quot;:&quot;Peter D&quot;,&quot;parse-names&quot;:false,&quot;dropping-particle&quot;:&quot;&quot;,&quot;non-dropping-particle&quot;:&quot;&quot;},{&quot;family&quot;:&quot;Wright&quot;,&quot;given&quot;:&quot;Justin&quot;,&quot;parse-names&quot;:false,&quot;dropping-particle&quot;:&quot;&quot;,&quot;non-dropping-particle&quot;:&quot;&quot;},{&quot;family&quot;:&quot;Borer&quot;,&quot;given&quot;:&quot;Elizabeth T&quot;,&quot;parse-names&quot;:false,&quot;dropping-particle&quot;:&quot;&quot;,&quot;non-dropping-particle&quot;:&quot;&quot;},{&quot;family&quot;:&quot;Seabloom&quot;,&quot;given&quot;:&quot;Eric W&quot;,&quot;parse-names&quot;:false,&quot;dropping-particle&quot;:&quot;&quot;,&quot;non-dropping-particle&quot;:&quot;&quot;}],&quot;container-title&quot;:&quot;Ecosystems&quot;,&quot;DOI&quot;:&quot;10.1007/s10021-019-00350-4&quot;,&quot;ISSN&quot;:&quot;14350629&quot;,&quot;URL&quot;:&quot;https://doi.org/10.1007/s10021-019-00350-4&quot;,&quot;issued&quot;:{&quot;date-parts&quot;:[[2019]]},&quot;page&quot;:&quot;1466-1477&quot;,&quot;abstract&quot;:&quot;Anthropogenic activities are increasing nutrient inputs to ecosystems worldwide, with consequences for global carbon and nutrient cycles. Recent meta-analyses show that aboveground primary production is often co-limited by multiple nutrients; however, little is known about how root production responds to changes in nutrient availability. At twenty-nine grassland sites on four continents, we quantified shallow root biomass responses to nitrogen (N), phosphorus (P) and potassium plus micronutrient enrichment and compared below- and aboveground responses. We hypothesized that optimal allocation theory would predict context dependence in root biomass responses to nutrient enrichment, given variation among sites in the resources limiting to plant growth (specifically light versus nutrients). Consistent with the predictions of optimal allocation theory, the proportion of total biomass belowground declined with N or P addition, due to increased biomass aboveground (for N and P) and decreased biomass belowground (N, particularly in sites with low canopy light penetration). Absolute root biomass increased with N addition where light was abundant at the soil surface, but declined in sites where the grassland canopy intercepted a large proportion of incoming light. These results demonstrate that belowground responses to changes in resource supply can differ strongly from aboveground responses, which could significantly modify predictions of future rates of nutrient cycling and carbon sequestration. Our results also highlight how optimal allocation theory developed for individual plants may help predict belowground biomass responses to nutrient enrichment at the ecosystem scale across wide climatic and environmental gradients.&quot;,&quot;publisher&quot;:&quot;Springer US&quot;,&quot;issue&quot;:&quot;7&quot;,&quot;volume&quot;:&quot;22&quot;,&quot;container-title-short&quot;:&quot;&quot;},&quot;isTemporary&quot;:false}]},{&quot;citationID&quot;:&quot;MENDELEY_CITATION_f13c2147-cea0-4eb1-9717-e949e20a9c2b&quot;,&quot;properties&quot;:{&quot;noteIndex&quot;:0},&quot;isEdited&quot;:false,&quot;manualOverride&quot;:{&quot;isManuallyOverridden&quot;:true,&quot;citeprocText&quot;:&quot;(Hersch-Green &lt;i&gt;et al.&lt;/i&gt;, 2024)&quot;,&quot;manualOverrideText&quot;:&quot;Hersch-Green et al. (2024)&quot;},&quot;citationTag&quot;:&quot;MENDELEY_CITATION_v3_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&quot;,&quot;citationItems&quot;:[{&quot;id&quot;:&quot;9a914c06-e445-38c7-9318-765f1c302242&quot;,&quot;itemData&quot;:{&quot;type&quot;:&quot;article-journal&quot;,&quot;id&quot;:&quot;9a914c06-e445-38c7-9318-765f1c302242&quot;,&quot;title&quot;:&quot;Mechanistic insights into plant community responses to environmental variables: genome size, cellular nutrient investments, and metabolic tradeoffs&quot;,&quot;author&quot;:[{&quot;family&quot;:&quot;Hersch-Green&quot;,&quot;given&quot;:&quot;Erika I&quot;,&quot;parse-names&quot;:false,&quot;dropping-particle&quot;:&quot;&quot;,&quot;non-dropping-particle&quot;:&quot;&quot;},{&quot;family&quot;:&quot;Fay&quot;,&quot;given&quot;:&quot;Philip A&quot;,&quot;parse-names&quot;:false,&quot;dropping-particle&quot;:&quot;&quot;,&quot;non-dropping-particle&quot;:&quot;&quot;},{&quot;family&quot;:&quot;Hass&quot;,&quot;given&quot;:&quot;Hailee B&quot;,&quot;parse-names&quot;:false,&quot;dropping-particle&quot;:&quot;&quot;,&quot;non-dropping-particle&quot;:&quot;&quot;},{&quot;family&quot;:&quot;Smith&quot;,&quot;given&quot;:&quot;Nicholas G&quot;,&quot;parse-names&quot;:false,&quot;dropping-particle&quot;:&quot;&quot;,&quot;non-dropping-particle&quot;:&quot;&quot;}],&quot;container-title&quot;:&quot;New Phytologist&quot;,&quot;DOI&quot;:&quot;10.1111/nph.20374&quot;,&quot;ISSN&quot;:&quot;14698137&quot;,&quot;issued&quot;:{&quot;date-parts&quot;:[[2024]]},&quot;abstract&quot;:&quot;Affecting biodiversity, plants with larger genome sizes (GS) may be restricted in nutrient-poor conditions. This pattern has been attributed to their greater cellular nitrogen (N) and phosphorus (P) investments and hypothesized nutrient–investment tradeoffs between cell synthesis and physiological attributes associated with growth. However, the influence of GS on cell size and functioning may also contribute to GS-dependent growth responses to nutrients. To test whether and how GS is associated with cellular nutrient, stomata, and/or physiological attributes, we examined &gt; 500 forbs and grasses from seven grassland sites conducting a long-term N and P fertilization experiment. Larger GS plants had increased cellular nutrient contents and larger, but fewer stomata than smaller GS plants. Larger GS grasses (but not forbs) also had lower photosynthetic rates and water-use efficiencies. However, nutrients had no direct effect on GS-dependent physiological attributes and GS-dependent physiological changes likely arise from how GS influences cells. At the driest sites, large GS grasses displayed high water-use efficiency mostly because transpiration was reduced relative to photosynthesis in these conditions. We suggest that climatic conditions and GS-associated cell traits that modify physiological responses, rather than resource–investment tradeoffs, largely explain GS-dependent growth responses to nutrients (especially for grasses).&quot;,&quot;container-title-short&quot;:&quot;&quot;},&quot;isTemporary&quot;:false}]},{&quot;citationID&quot;:&quot;MENDELEY_CITATION_2d028b02-2ef0-4ced-bdd6-b3a34d3faa78&quot;,&quot;properties&quot;:{&quot;noteIndex&quot;:0},&quot;isEdited&quot;:false,&quot;manualOverride&quot;:{&quot;isManuallyOverridden&quot;:false,&quot;citeprocText&quot;:&quot;(Liang &lt;i&gt;et al.&lt;/i&gt;, 2020)&quot;,&quot;manualOverrideText&quot;:&quot;&quot;},&quot;citationTag&quot;:&quot;MENDELEY_CITATION_v3_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&quot;,&quot;citationItems&quot;:[{&quot;id&quot;:&quot;c3e0823d-e853-3f32-8ea9-ca1f30e2286a&quot;,&quot;itemData&quot;:{&quot;type&quot;:&quot;article-journal&quot;,&quot;id&quot;:&quot;c3e0823d-e853-3f32-8ea9-ca1f30e2286a&quot;,&quot;title&quot;:&quot;Global response patterns of plant photosynthesis to nitrogen addition: A meta‐analysis&quot;,&quot;author&quot;:[{&quot;family&quot;:&quot;Liang&quot;,&quot;given&quot;:&quot;Xingyun&quot;,&quot;parse-names&quot;:false,&quot;dropping-particle&quot;:&quot;&quot;,&quot;non-dropping-particle&quot;:&quot;&quot;},{&quot;family&quot;:&quot;Zhang&quot;,&quot;given&quot;:&quot;Tong&quot;,&quot;parse-names&quot;:false,&quot;dropping-particle&quot;:&quot;&quot;,&quot;non-dropping-particle&quot;:&quot;&quot;},{&quot;family&quot;:&quot;Lu&quot;,&quot;given&quot;:&quot;Xiankai&quot;,&quot;parse-names&quot;:false,&quot;dropping-particle&quot;:&quot;&quot;,&quot;non-dropping-particle&quot;:&quot;&quot;},{&quot;family&quot;:&quot;Ellsworth&quot;,&quot;given&quot;:&quot;David S&quot;,&quot;parse-names&quot;:false,&quot;dropping-particle&quot;:&quot;&quot;,&quot;non-dropping-particle&quot;:&quot;&quot;},{&quot;family&quot;:&quot;BassiriRad&quot;,&quot;given&quot;:&quot;Hormoz&quot;,&quot;parse-names&quot;:false,&quot;dropping-particle&quot;:&quot;&quot;,&quot;non-dropping-particle&quot;:&quot;&quot;},{&quot;family&quot;:&quot;You&quot;,&quot;given&quot;:&quot;Chengming&quot;,&quot;parse-names&quot;:false,&quot;dropping-particle&quot;:&quot;&quot;,&quot;non-dropping-particle&quot;:&quot;&quot;},{&quot;family&quot;:&quot;Wang&quot;,&quot;given&quot;:&quot;Dong&quot;,&quot;parse-names&quot;:false,&quot;dropping-particle&quot;:&quot;&quot;,&quot;non-dropping-particle&quot;:&quot;&quot;},{&quot;family&quot;:&quot;He&quot;,&quot;given&quot;:&quot;Pengcheng&quot;,&quot;parse-names&quot;:false,&quot;dropping-particle&quot;:&quot;&quot;,&quot;non-dropping-particle&quot;:&quot;&quot;},{&quot;family&quot;:&quot;Deng&quot;,&quot;given&quot;:&quot;Qi&quot;,&quot;parse-names&quot;:false,&quot;dropping-particle&quot;:&quot;&quot;,&quot;non-dropping-particle&quot;:&quot;&quot;},{&quot;family&quot;:&quot;Liu&quot;,&quot;given&quot;:&quot;Hui&quot;,&quot;parse-names&quot;:false,&quot;dropping-particle&quot;:&quot;&quot;,&quot;non-dropping-particle&quot;:&quot;&quot;},{&quot;family&quot;:&quot;Mo&quot;,&quot;given&quot;:&quot;Jiangming&quot;,&quot;parse-names&quot;:false,&quot;dropping-particle&quot;:&quot;&quot;,&quot;non-dropping-particle&quot;:&quot;&quot;},{&quot;family&quot;:&quot;Ye&quot;,&quot;given&quot;:&quot;Qing&quot;,&quot;parse-names&quot;:false,&quot;dropping-particle&quot;:&quot;&quot;,&quot;non-dropping-particle&quot;:&quot;&quot;}],&quot;container-title&quot;:&quot;Global Change Biology&quot;,&quot;container-title-short&quot;:&quot;Glob Chang Biol&quot;,&quot;DOI&quot;:&quot;10.1111/gcb.15071&quot;,&quot;ISSN&quot;:&quot;1354-1013&quot;,&quot;URL&quot;:&quot;https://onlinelibrary.wiley.com/doi/10.1111/gcb.15071&quot;,&quot;issued&quot;:{&quot;date-parts&quot;:[[2020,6,8]]},&quot;page&quot;:&quot;3585-3600&quot;,&quot;abstract&quot;:&quot;A mechanistic understanding of plant photosynthetic response is needed to reliably predict changes in terrestrial carbon (C) gain under conditions of chronically elevated atmospheric nitrogen (N) deposition. Here, using 2,683 observations from 240 journal articles, we conducted a global meta-analysis to reveal effects of N addition on 14 photosynthesis-related traits and affecting moderators. We found that across 320 terrestrial plant species, leaf N was enhanced comparably on mass basis (Nmass , +18.4%) and area basis (Narea, +14.3%), with no changes in specific leaf area or leaf mass per area. Total leaf area (TLA) was increased significantly, as indicated by the in- creases in total leaf biomass (+46.5%), leaf area per plant (+29.7%), and leaf area index (LAI, +24.4%). To a lesser extent than for TLA, N addition significantly enhanced leaf photosynthetic rate per area (Aarea, +12.6%), stomatal conductance (gs, +7.5%), and transpiration rate (E, +10.5%). The responses of Aarea were positively related with that of gs, with no changes in instantaneous water-use efficiency and only slight in- creases in long-term water-use efficiency (+2.5%) inferred from 13C composition. The responses of traits depended on biological, experimental, and environmental moder- ators. As experimental duration and N load increased, the responses of LAI and Aarea diminished while that of E increased significantly. The observed patterns of increases in both TLA and E indicate that N deposition will increase the amount of water used by plants. Taken together, N deposition will enhance gross photosynthetic C gain of the terrestrial plants while increasing their water loss to the atmosphere, but the effects on C gain might diminish over time and that on plant water use would be am- plified if N deposition persists&quot;,&quot;issue&quot;:&quot;6&quot;,&quot;volume&quot;:&quot;26&quot;},&quot;isTemporary&quot;:false}]},{&quot;citationID&quot;:&quot;MENDELEY_CITATION_8fb7eee5-e485-4785-b680-1a45741183ed&quot;,&quot;properties&quot;:{&quot;noteIndex&quot;:0},&quot;isEdited&quot;:false,&quot;manualOverride&quot;:{&quot;isManuallyOverridden&quot;:false,&quot;citeprocText&quot;:&quot;(Pick &lt;i&gt;et al.&lt;/i&gt;, 2019)&quot;,&quot;manualOverrideText&quot;:&quot;&quot;},&quot;citationTag&quot;:&quot;MENDELEY_CITATION_v3_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&quot;,&quot;citationItems&quot;:[{&quot;id&quot;:&quot;97057484-2309-3559-a481-1af2a3d4d4e2&quot;,&quot;itemData&quot;:{&quot;type&quot;:&quot;article-journal&quot;,&quot;id&quot;:&quot;97057484-2309-3559-a481-1af2a3d4d4e2&quot;,&quot;title&quot;:&quot;Reproducible, flexible and high-throughput data extraction from primary literature: The metaDigitise r package&quot;,&quot;author&quot;:[{&quot;family&quot;:&quot;Pick&quot;,&quot;given&quot;:&quot;Joel L&quot;,&quot;parse-names&quot;:false,&quot;dropping-particle&quot;:&quot;&quot;,&quot;non-dropping-particle&quot;:&quot;&quot;},{&quot;family&quot;:&quot;Nakagawa&quot;,&quot;given&quot;:&quot;Shinichi&quot;,&quot;parse-names&quot;:false,&quot;dropping-particle&quot;:&quot;&quot;,&quot;non-dropping-particle&quot;:&quot;&quot;},{&quot;family&quot;:&quot;Noble&quot;,&quot;given&quot;:&quot;Daniel W A&quot;,&quot;parse-names&quot;:false,&quot;dropping-particle&quot;:&quot;&quot;,&quot;non-dropping-particle&quot;:&quot;&quot;}],&quot;container-title&quot;:&quot;Methods in Ecology and Evolution&quot;,&quot;container-title-short&quot;:&quot;Methods Ecol Evol&quot;,&quot;DOI&quot;:&quot;10.1111/2041-210X.13118&quot;,&quot;ISSN&quot;:&quot;2041210X&quot;,&quot;issued&quot;:{&quot;date-parts&quot;:[[2019]]},&quot;page&quot;:&quot;426-431&quot;,&quot;abstract&quot;:&quot;Research synthesis, such as comparative and meta-analyses, requires the extraction of effect sizes from primary literature, which are commonly calculated from descriptive statistics. However, the exact values of such statistics are commonly hidden in figures. Extracting descriptive statistics from figures can be a slow process that is not easily reproducible. Additionally, current software lacks an ability to incorporate important metadata (e.g. sample sizes, treatment/variable names) about experiments and is not integrated with other software to streamline analysis pipelines. Here we present the r package metaDigitise which extracts descriptive statistics such as means, standard deviations and correlations from four plot types: (a) mean/error plots (e.g. bar graphs with standard errors), (b) box plots, (c) scatter plots and (d) histograms. metaDigitise is user-friendly and easy to learn as it interactively guides the user through the data extraction process. Notably, it enables large-scale extraction by automatically loading image files, letting the user stop processing, edit and add to the resulting data-frame at any point. Digitised data can be easily re-plotted and checked, facilitating reproducible data extraction from plots with little inter-observer bias. We hope that by making the process of figure extraction more flexible and easy to conduct, it will improve the transparency and quality of meta-analyses in the future.&quot;,&quot;issue&quot;:&quot;3&quot;,&quot;volume&quot;:&quot;10&quot;},&quot;isTemporary&quot;:false}]},{&quot;citationID&quot;:&quot;MENDELEY_CITATION_e06dcde8-7a98-436e-ae74-ea44e1a44efd&quot;,&quot;properties&quot;:{&quot;noteIndex&quot;:0},&quot;isEdited&quot;:false,&quot;manualOverride&quot;:{&quot;isManuallyOverridden&quot;:false,&quot;citeprocText&quot;:&quot;(Yue &lt;i&gt;et al.&lt;/i&gt;, 2017)&quot;,&quot;manualOverrideText&quot;:&quot;&quot;},&quot;citationTag&quot;:&quot;MENDELEY_CITATION_v3_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&quot;,&quot;citationItems&quot;:[{&quot;id&quot;:&quot;8fc7f752-fb70-3548-8e58-e51b31ac7f8f&quot;,&quot;itemData&quot;:{&quot;type&quot;:&quot;article-journal&quot;,&quot;id&quot;:&quot;8fc7f752-fb70-3548-8e58-e51b31ac7f8f&quot;,&quot;title&quot;:&quot;Influence of multiple global change drivers on terrestrial carbon storage: additive effects are common&quot;,&quot;author&quot;:[{&quot;family&quot;:&quot;Yue&quot;,&quot;given&quot;:&quot;Kai&quot;,&quot;parse-names&quot;:false,&quot;dropping-particle&quot;:&quot;&quot;,&quot;non-dropping-particle&quot;:&quot;&quot;},{&quot;family&quot;:&quot;Fornara&quot;,&quot;given&quot;:&quot;Dario A.&quot;,&quot;parse-names&quot;:false,&quot;dropping-particle&quot;:&quot;&quot;,&quot;non-dropping-particle&quot;:&quot;&quot;},{&quot;family&quot;:&quot;Yang&quot;,&quot;given&quot;:&quot;Wanqin&quot;,&quot;parse-names&quot;:false,&quot;dropping-particle&quot;:&quot;&quot;,&quot;non-dropping-particle&quot;:&quot;&quot;},{&quot;family&quot;:&quot;Peng&quot;,&quot;given&quot;:&quot;Yan&quot;,&quot;parse-names&quot;:false,&quot;dropping-particle&quot;:&quot;&quot;,&quot;non-dropping-particle&quot;:&quot;&quot;},{&quot;family&quot;:&quot;Peng&quot;,&quot;given&quot;:&quot;Changhui&quot;,&quot;parse-names&quot;:false,&quot;dropping-particle&quot;:&quot;&quot;,&quot;non-dropping-particle&quot;:&quot;&quot;},{&quot;family&quot;:&quot;Liu&quot;,&quot;given&quot;:&quot;Zelin&quot;,&quot;parse-names&quot;:false,&quot;dropping-particle&quot;:&quot;&quot;,&quot;non-dropping-particle&quot;:&quot;&quot;},{&quot;family&quot;:&quot;Wu&quot;,&quot;given&quot;:&quot;Fuzhong&quot;,&quot;parse-names&quot;:false,&quot;dropping-particle&quot;:&quot;&quot;,&quot;non-dropping-particle&quot;:&quot;&quot;}],&quot;container-title&quot;:&quot;Ecology Letters&quot;,&quot;container-title-short&quot;:&quot;Ecol Lett&quot;,&quot;DOI&quot;:&quot;10.1111/ele.12767&quot;,&quot;ISSN&quot;:&quot;14610248&quot;,&quot;PMID&quot;:&quot;28370812&quot;,&quot;issued&quot;:{&quot;date-parts&quot;:[[2017]]},&quot;page&quot;:&quot;663-672&quot;,&quot;abstract&quot;:&quot;The interactive effects of multiple global change drivers on terrestrial carbon (C) storage remain poorly understood. Here, we synthesise data from 633 published studies to show how the interactive effects of multiple drivers are generally additive (i.e. not differing from the sum of their individual effects) rather than synergistic or antagonistic. We further show that (1) elevated CO2, warming, N addition, P addition and increased rainfall, all exerted positive individual effects on plant C pools at both single-plant and plant-community levels; (2) plant C pool responses to individual or combined effects of multiple drivers are seldom scale-dependent (i.e. not differing from single-plant to plant-community levels) and (3) soil and microbial biomass C pools are significantly less sensitive than plant C pools to individual or combined effects. We provide a quantitative basis for integrating additive effects of multiple global change drivers into future assessments of the C storage ability of terrestrial ecosystems.&quot;,&quot;issue&quot;:&quot;5&quot;,&quot;volume&quot;:&quot;20&quot;},&quot;isTemporary&quot;:false}]},{&quot;citationID&quot;:&quot;MENDELEY_CITATION_ae9f6cd2-88b6-4000-8b4b-e80496837bb8&quot;,&quot;properties&quot;:{&quot;noteIndex&quot;:0},&quot;isEdited&quot;:false,&quot;manualOverride&quot;:{&quot;isManuallyOverridden&quot;:false,&quot;citeprocText&quot;:&quot;(Yue &lt;i&gt;et al.&lt;/i&gt;, 2017; Ding &lt;i&gt;et al.&lt;/i&gt;, 2025)&quot;,&quot;manualOverrideText&quot;:&quot;&quot;},&quot;citationTag&quot;:&quot;MENDELEY_CITATION_v3_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&quot;,&quot;citationItems&quot;:[{&quot;id&quot;:&quot;8fc7f752-fb70-3548-8e58-e51b31ac7f8f&quot;,&quot;itemData&quot;:{&quot;type&quot;:&quot;article-journal&quot;,&quot;id&quot;:&quot;8fc7f752-fb70-3548-8e58-e51b31ac7f8f&quot;,&quot;title&quot;:&quot;Influence of multiple global change drivers on terrestrial carbon storage: additive effects are common&quot;,&quot;author&quot;:[{&quot;family&quot;:&quot;Yue&quot;,&quot;given&quot;:&quot;Kai&quot;,&quot;parse-names&quot;:false,&quot;dropping-particle&quot;:&quot;&quot;,&quot;non-dropping-particle&quot;:&quot;&quot;},{&quot;family&quot;:&quot;Fornara&quot;,&quot;given&quot;:&quot;Dario A.&quot;,&quot;parse-names&quot;:false,&quot;dropping-particle&quot;:&quot;&quot;,&quot;non-dropping-particle&quot;:&quot;&quot;},{&quot;family&quot;:&quot;Yang&quot;,&quot;given&quot;:&quot;Wanqin&quot;,&quot;parse-names&quot;:false,&quot;dropping-particle&quot;:&quot;&quot;,&quot;non-dropping-particle&quot;:&quot;&quot;},{&quot;family&quot;:&quot;Peng&quot;,&quot;given&quot;:&quot;Yan&quot;,&quot;parse-names&quot;:false,&quot;dropping-particle&quot;:&quot;&quot;,&quot;non-dropping-particle&quot;:&quot;&quot;},{&quot;family&quot;:&quot;Peng&quot;,&quot;given&quot;:&quot;Changhui&quot;,&quot;parse-names&quot;:false,&quot;dropping-particle&quot;:&quot;&quot;,&quot;non-dropping-particle&quot;:&quot;&quot;},{&quot;family&quot;:&quot;Liu&quot;,&quot;given&quot;:&quot;Zelin&quot;,&quot;parse-names&quot;:false,&quot;dropping-particle&quot;:&quot;&quot;,&quot;non-dropping-particle&quot;:&quot;&quot;},{&quot;family&quot;:&quot;Wu&quot;,&quot;given&quot;:&quot;Fuzhong&quot;,&quot;parse-names&quot;:false,&quot;dropping-particle&quot;:&quot;&quot;,&quot;non-dropping-particle&quot;:&quot;&quot;}],&quot;container-title&quot;:&quot;Ecology Letters&quot;,&quot;container-title-short&quot;:&quot;Ecol Lett&quot;,&quot;DOI&quot;:&quot;10.1111/ele.12767&quot;,&quot;ISSN&quot;:&quot;14610248&quot;,&quot;PMID&quot;:&quot;28370812&quot;,&quot;issued&quot;:{&quot;date-parts&quot;:[[2017]]},&quot;page&quot;:&quot;663-672&quot;,&quot;abstract&quot;:&quot;The interactive effects of multiple global change drivers on terrestrial carbon (C) storage remain poorly understood. Here, we synthesise data from 633 published studies to show how the interactive effects of multiple drivers are generally additive (i.e. not differing from the sum of their individual effects) rather than synergistic or antagonistic. We further show that (1) elevated CO2, warming, N addition, P addition and increased rainfall, all exerted positive individual effects on plant C pools at both single-plant and plant-community levels; (2) plant C pool responses to individual or combined effects of multiple drivers are seldom scale-dependent (i.e. not differing from single-plant to plant-community levels) and (3) soil and microbial biomass C pools are significantly less sensitive than plant C pools to individual or combined effects. We provide a quantitative basis for integrating additive effects of multiple global change drivers into future assessments of the C storage ability of terrestrial ecosystems.&quot;,&quot;issue&quot;:&quot;5&quot;,&quot;volume&quot;:&quot;20&quot;},&quot;isTemporary&quot;:false},{&quot;id&quot;:&quot;b3291df7-5148-3eaa-b01f-528ac601e962&quot;,&quot;itemData&quot;:{&quot;type&quot;:&quot;article-journal&quot;,&quot;id&quot;:&quot;b3291df7-5148-3eaa-b01f-528ac601e962&quot;,&quot;title&quot;:&quot;Additive Effects of Multiple Global Change Drivers on Terrestrial Nitrogen Cycling Worldwide&quot;,&quot;author&quot;:[{&quot;family&quot;:&quot;Ding&quot;,&quot;given&quot;:&quot;Bangjing&quot;,&quot;parse-names&quot;:false,&quot;dropping-particle&quot;:&quot;&quot;,&quot;non-dropping-particle&quot;:&quot;&quot;},{&quot;family&quot;:&quot;Xu&quot;,&quot;given&quot;:&quot;Di&quot;,&quot;parse-names&quot;:false,&quot;dropping-particle&quot;:&quot;&quot;,&quot;non-dropping-particle&quot;:&quot;&quot;},{&quot;family&quot;:&quot;Wang&quot;,&quot;given&quot;:&quot;Shuo&quot;,&quot;parse-names&quot;:false,&quot;dropping-particle&quot;:&quot;&quot;,&quot;non-dropping-particle&quot;:&quot;&quot;},{&quot;family&quot;:&quot;Liu&quot;,&quot;given&quot;:&quot;Wenzhi&quot;,&quot;parse-names&quot;:false,&quot;dropping-particle&quot;:&quot;&quot;,&quot;non-dropping-particle&quot;:&quot;&quot;},{&quot;family&quot;:&quot;Zhang&quot;,&quot;given&quot;:&quot;Quanfa&quot;,&quot;parse-names&quot;:false,&quot;dropping-particle&quot;:&quot;&quot;,&quot;non-dropping-particle&quot;:&quot;&quot;}],&quot;container-title&quot;:&quot;Global Change Biology&quot;,&quot;container-title-short&quot;:&quot;Glob Chang Biol&quot;,&quot;DOI&quot;:&quot;10.1111/gcb.70176&quot;,&quot;ISSN&quot;:&quot;1354-1013&quot;,&quot;URL&quot;:&quot;https://onlinelibrary.wiley.com/doi/10.1111/gcb.70176&quot;,&quot;issued&quot;:{&quot;date-parts&quot;:[[2025,4,3]]},&quot;page&quot;:&quot;1-16&quot;,&quot;abstract&quot;:&quot;Global change has dramatically altered the Earth's biogeochemical cycles. However, the interactive effects of multiple global change factors (GCFs) on terrestrial nitrogen (N) cycling worldwide remain unclear, limiting the ability to predict how future global change will affect the global N cycle. We conducted a meta‐analysis of 108 published articles to evaluate the main and interactive effects of elevated CO 2 , N addition, warming, and altered precipitation on soil N pools (NH 4 + , NO 3 − , and organic N) and transformation rates (N mineralization, nitrification, and denitrification) across terrestrial ecosystems. Results showed that single GCFs impacted the soil N cycle in different directions and magnitudes, with N addition and increased precipitation having the strongest positive effects on N pools and transformation rates, respectively. Moreover, the positive effects of N addition on the soil N cycle were generally enhanced when combined with other GCFs. Although the interactions of multiple GCFs were commonly additive (66.2%–83.3%), both synergistic (10.5%–15.1%) and antagonistic (2.8%–18.9%) effects were also observed. The types of treatment and ecosystem, geographic location, and climate all regulated the responses of soil N pools to GCFs to some degree, while only the types of treatment and ecosystem significantly affected the response of soil transformation rates to GCFs. These findings emphasize the importance of considering interactive effects among GCFs on terrestrial N cycling and highlight the necessity of incorporating these interactions into Earth system models for accurate predictions of N cycling responses to global changes.&quot;,&quot;issue&quot;:&quot;4&quot;,&quot;volume&quot;:&quot;31&quot;},&quot;isTemporary&quot;:false}]},{&quot;citationID&quot;:&quot;MENDELEY_CITATION_40f81e8a-0584-497e-bdd5-9c3af3b5dd82&quot;,&quot;properties&quot;:{&quot;noteIndex&quot;:0},&quot;isEdited&quot;:false,&quot;manualOverride&quot;:{&quot;isManuallyOverridden&quot;:false,&quot;citeprocText&quot;:&quot;(Viechtbauer, 2010)&quot;,&quot;manualOverrideText&quot;:&quot;&quot;},&quot;citationTag&quot;:&quot;MENDELEY_CITATION_v3_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&quot;,&quot;citationItems&quot;:[{&quot;id&quot;:&quot;15decc6c-a1bd-3aeb-86b7-5356d9902b3a&quot;,&quot;itemData&quot;:{&quot;type&quot;:&quot;article-journal&quot;,&quot;id&quot;:&quot;15decc6c-a1bd-3aeb-86b7-5356d9902b3a&quot;,&quot;title&quot;:&quot;Conducting Meta-Analyses in R with the metafor Package&quot;,&quot;author&quot;:[{&quot;family&quot;:&quot;Viechtbauer&quot;,&quot;given&quot;:&quot;Wolfgang&quot;,&quot;parse-names&quot;:false,&quot;dropping-particle&quot;:&quot;&quot;,&quot;non-dropping-particle&quot;:&quot;&quot;}],&quot;container-title&quot;:&quot;Journal of Statistical Software&quot;,&quot;container-title-short&quot;:&quot;J Stat Softw&quot;,&quot;DOI&quot;:&quot;10.18637/jss.v036.i03&quot;,&quot;ISSN&quot;:&quot;1548-7660&quot;,&quot;URL&quot;:&quot;http://www.jstatsoft.org/v36/i03/&quot;,&quot;issued&quot;:{&quot;date-parts&quot;:[[2010]]},&quot;page&quot;:&quot;1-48&quot;,&quot;abstract&quot;:&quot;The metafor package provides functions for conducting meta-analyses in R. The package includes functions for fitting the meta-analytic fixed- and random-effects models and allows for the inclusion of moderators variables (study-level covariates) in these models. Meta-regression analyses with continuous and categorical moderators can be conducted in this way. Functions for the Mantel-Haenszel and Peto's one-step method for metaanalyses of 2 × 2 table data are also available. Finally, the package provides various plot functions (for example, for forest, funnel, and radial plots) and functions for assessing the model fit, for obtaining case diagnostics, and for tests of publication bias.&quot;,&quot;issue&quot;:&quot;3&quot;,&quot;volume&quot;:&quot;36&quot;},&quot;isTemporary&quot;:false}]}]"/>
+    <we:property name="MENDELEY_CITATIONS" value="[{&quot;citationID&quot;:&quot;MENDELEY_CITATION_580b71b0-9ddf-46bc-a7c5-d995812bca50&quot;,&quot;properties&quot;:{&quot;noteIndex&quot;:0},&quot;isEdited&quot;:false,&quot;manualOverride&quot;:{&quot;isManuallyOverridden&quot;:false,&quot;citeprocText&quot;:&quot;(Van Sundert &lt;i&gt;et al.&lt;/i&gt;, 2023)&quot;,&quot;manualOverrideText&quot;:&quot;&quot;},&quot;citationTag&quot;:&quot;MENDELEY_CITATION_v3_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&quot;,&quot;citationItems&quot;:[{&quot;id&quot;:&quot;ddb3fa1d-f730-3370-a34d-ee661fcc7c85&quot;,&quot;itemData&quot;:{&quot;type&quot;:&quot;article-journal&quot;,&quot;id&quot;:&quot;ddb3fa1d-f730-3370-a34d-ee661fcc7c85&quot;,&quot;title&quot;:&quot;When things get MESI: The Manipulation Experiments Synthesis Initiative—A coordinated effort to synthesize terrestrial global change experiments&quot;,&quot;author&quot;:[{&quot;family&quot;:&quot;Sundert&quot;,&quot;given&quot;:&quot;Kevin&quot;,&quot;parse-names&quot;:false,&quot;dropping-particle&quot;:&quot;&quot;,&quot;non-dropping-particle&quot;:&quot;Van&quot;},{&quot;family&quot;:&quot;Leuzinger&quot;,&quot;given&quot;:&quot;Sebastian&quot;,&quot;parse-names&quot;:false,&quot;dropping-particle&quot;:&quot;&quot;,&quot;non-dropping-particle&quot;:&quot;&quot;},{&quot;family&quot;:&quot;Bader&quot;,&quot;given&quot;:&quot;Martin Karl Friedrich&quot;,&quot;parse-names&quot;:false,&quot;dropping-particle&quot;:&quot;&quot;,&quot;non-dropping-particle&quot;:&quot;&quot;},{&quot;family&quot;:&quot;Chang&quot;,&quot;given&quot;:&quot;Scott X&quot;,&quot;parse-names&quot;:false,&quot;dropping-particle&quot;:&quot;&quot;,&quot;non-dropping-particle&quot;:&quot;&quot;},{&quot;family&quot;:&quot;Kauwe&quot;,&quot;given&quot;:&quot;Martin G&quot;,&quot;parse-names&quot;:false,&quot;dropping-particle&quot;:&quot;&quot;,&quot;non-dropping-particle&quot;:&quot;De&quot;},{&quot;family&quot;:&quot;Dukes&quot;,&quot;given&quot;:&quot;Jeffrey S&quot;,&quot;parse-names&quot;:false,&quot;dropping-particle&quot;:&quot;&quot;,&quot;non-dropping-particle&quot;:&quot;&quot;},{&quot;family&quot;:&quot;Langley&quot;,&quot;given&quot;:&quot;J Adam&quot;,&quot;parse-names&quot;:false,&quot;dropping-particle&quot;:&quot;&quot;,&quot;non-dropping-particle&quot;:&quot;&quot;},{&quot;family&quot;:&quot;Ma&quot;,&quot;given&quot;:&quot;Zilong&quot;,&quot;parse-names&quot;:false,&quot;dropping-particle&quot;:&quot;&quot;,&quot;non-dropping-particle&quot;:&quot;&quot;},{&quot;family&quot;:&quot;Mariën&quot;,&quot;given&quot;:&quot;Bertold&quot;,&quot;parse-names&quot;:false,&quot;dropping-particle&quot;:&quot;&quot;,&quot;non-dropping-particle&quot;:&quot;&quot;},{&quot;family&quot;:&quot;Reynaert&quot;,&quot;given&quot;:&quot;Simon&quot;,&quot;parse-names&quot;:false,&quot;dropping-particle&quot;:&quot;&quot;,&quot;non-dropping-particle&quot;:&quot;&quot;},{&quot;family&quot;:&quot;Ru&quot;,&quot;given&quot;:&quot;Jingyi&quot;,&quot;parse-names&quot;:false,&quot;dropping-particle&quot;:&quot;&quot;,&quot;non-dropping-particle&quot;:&quot;&quot;},{&quot;family&quot;:&quot;Song&quot;,&quot;given&quot;:&quot;Jian&quot;,&quot;parse-names&quot;:false,&quot;dropping-particle&quot;:&quot;&quot;,&quot;non-dropping-particle&quot;:&quot;&quot;},{&quot;family&quot;:&quot;Stocker&quot;,&quot;given&quot;:&quot;Benjamin D&quot;,&quot;parse-names&quot;:false,&quot;dropping-particle&quot;:&quot;&quot;,&quot;non-dropping-particle&quot;:&quot;&quot;},{&quot;family&quot;:&quot;Terrer&quot;,&quot;given&quot;:&quot;César&quot;,&quot;parse-names&quot;:false,&quot;dropping-particle&quot;:&quot;&quot;,&quot;non-dropping-particle&quot;:&quot;&quot;},{&quot;family&quot;:&quot;Thoresen&quot;,&quot;given&quot;:&quot;Joshua&quot;,&quot;parse-names&quot;:false,&quot;dropping-particle&quot;:&quot;&quot;,&quot;non-dropping-particle&quot;:&quot;&quot;},{&quot;family&quot;:&quot;Vanuytrecht&quot;,&quot;given&quot;:&quot;Eline&quot;,&quot;parse-names&quot;:false,&quot;dropping-particle&quot;:&quot;&quot;,&quot;non-dropping-particle&quot;:&quot;&quot;},{&quot;family&quot;:&quot;Wan&quot;,&quot;given&quot;:&quot;Shiqiang&quot;,&quot;parse-names&quot;:false,&quot;dropping-particle&quot;:&quot;&quot;,&quot;non-dropping-particle&quot;:&quot;&quot;},{&quot;family&quot;:&quot;Yue&quot;,&quot;given&quot;:&quot;Kai&quot;,&quot;parse-names&quot;:false,&quot;dropping-particle&quot;:&quot;&quot;,&quot;non-dropping-particle&quot;:&quot;&quot;},{&quot;family&quot;:&quot;Vicca&quot;,&quot;given&quot;:&quot;Sara&quot;,&quot;parse-names&quot;:false,&quot;dropping-particle&quot;:&quot;&quot;,&quot;non-dropping-particle&quot;:&quot;&quot;}],&quot;container-title&quot;:&quot;Global Change Biology&quot;,&quot;container-title-short&quot;:&quot;Glob Chang Biol&quot;,&quot;DOI&quot;:&quot;10.1111/gcb.16585&quot;,&quot;ISSN&quot;:&quot;13652486&quot;,&quot;issued&quot;:{&quot;date-parts&quot;:[[2023]]},&quot;page&quot;:&quot;1922-1938&quot;,&quot;abstract&quot;:&quot;Responses of the terrestrial biosphere to rapidly changing environmental conditions are a major source of uncertainty in climate projections. In an effort to reduce this uncertainty, a wide range of global change experiments have been conducted that mimic future conditions in terrestrial ecosystems, manipulating CO2, temperature, and nutrient and water availability. Syntheses of results across experiments provide a more general sense of ecosystem responses to global change, and help to discern the influence of background conditions such as climate and vegetation type in determining global change responses. Several independent syntheses of published data have yielded distinct databases for specific objectives. Such parallel, uncoordinated initiatives carry the risk of producing redundant data collection efforts and have led to contrasting outcomes without clarifying the underlying reason for divergence. These problems could be avoided by creating a publicly available, updatable, curated database. Here, we report on a global effort to collect and curate 57,089 treatment responses across 3644 manipulation experiments at 1145 sites, simulating elevated CO2, warming, nutrient addition, and precipitation changes. In the resulting Manipulation Experiments Synthesis Initiative (MESI) database, effects of experimental global change drivers on carbon and nutrient cycles are included, as well as ancillary data such as background climate, vegetation type, treatment magnitude, duration, and, unique to our database, measured soil properties. Our analysis of the database indicates that most experiments are short term (one or few growing seasons), conducted in the USA, Europe, or China, and that the most abundantly reported variable is aboveground biomass. We provide the most comprehensive multifactor global change database to date, enabling the research community to tackle open research questions, vital to global policymaking. The MESI database, freely accessible at doi.org/10.5281/zenodo.7153253, opens new avenues for model evaluation and synthesis-based understanding of how global change affects terrestrial biomes. We welcome contributions to the database on GitHub.&quot;,&quot;issue&quot;:&quot;7&quot;,&quot;volume&quot;:&quot;29&quot;},&quot;isTemporary&quot;:false}]},{&quot;citationID&quot;:&quot;MENDELEY_CITATION_615e78d7-7396-46e0-926d-c457a0371f19&quot;,&quot;properties&quot;:{&quot;noteIndex&quot;:0},&quot;isEdited&quot;:false,&quot;manualOverride&quot;:{&quot;isManuallyOverridden&quot;:false,&quot;citeprocText&quot;:&quot;(Augustine &lt;i&gt;et al.&lt;/i&gt;, 2024)&quot;,&quot;manualOverrideText&quot;:&quot;&quot;},&quot;citationTag&quot;:&quot;MENDELEY_CITATION_v3_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&quot;,&quot;citationItems&quot;:[{&quot;id&quot;:&quot;aec9e912-6980-381f-bd90-3bd8f35e9368&quot;,&quot;itemData&quot;:{&quot;type&quot;:&quot;article-journal&quot;,&quot;id&quot;:&quot;aec9e912-6980-381f-bd90-3bd8f35e9368&quot;,&quot;title&quot;:&quot;Improper data practices erode the quality of global ecological databases and impede the progress of ecological research&quot;,&quot;author&quot;:[{&quot;family&quot;:&quot;Augustine&quot;,&quot;given&quot;:&quot;Steven P.&quot;,&quot;parse-names&quot;:false,&quot;dropping-particle&quot;:&quot;&quot;,&quot;non-dropping-particle&quot;:&quot;&quot;},{&quot;family&quot;:&quot;Bailey-Marren&quot;,&quot;given&quot;:&quot;Isaac&quot;,&quot;parse-names&quot;:false,&quot;dropping-particle&quot;:&quot;&quot;,&quot;non-dropping-particle&quot;:&quot;&quot;},{&quot;family&quot;:&quot;Charton&quot;,&quot;given&quot;:&quot;Katherine T.&quot;,&quot;parse-names&quot;:false,&quot;dropping-particle&quot;:&quot;&quot;,&quot;non-dropping-particle&quot;:&quot;&quot;},{&quot;family&quot;:&quot;Kiel&quot;,&quot;given&quot;:&quot;Nathan G.&quot;,&quot;parse-names&quot;:false,&quot;dropping-particle&quot;:&quot;&quot;,&quot;non-dropping-particle&quot;:&quot;&quot;},{&quot;family&quot;:&quot;Peyton&quot;,&quot;given&quot;:&quot;Michael S.&quot;,&quot;parse-names&quot;:false,&quot;dropping-particle&quot;:&quot;&quot;,&quot;non-dropping-particle&quot;:&quot;&quot;}],&quot;container-title&quot;:&quot;Global Change Biology&quot;,&quot;container-title-short&quot;:&quot;Glob Chang Biol&quot;,&quot;DOI&quot;:&quot;10.1111/gcb.17116&quot;,&quot;ISSN&quot;:&quot;13652486&quot;,&quot;PMID&quot;:&quot;38273575&quot;,&quot;issued&quot;:{&quot;date-parts&quot;:[[2024]]},&quot;page&quot;:&quot;1-11&quot;,&quot;abstract&quot;:&quot;The scientific community has entered an era of big data. However, with big data comes big responsibilities, and best practices for how data are contributed to databases have not kept pace with the collection, aggregation, and analysis of big data. Here, we rigorously assess the quantity of data for specific leaf area (SLA) available within the largest and most frequently used global plant trait database, the TRY Plant Trait Database, exploring how much of the data were applicable (i.e., original, representative, logical, and comparable) and traceable (i.e., published, cited, and consistent). Over three-quarters of the SLA data in TRY either lacked applicability or traceability, leaving only 22.9% of the original data usable compared with the 64.9% typically deemed usable by standard data cleaning protocols. The remaining usable data differed markedly from the original for many species, which led to altered interpretation of ecological analyses. Though the data we consider here make up only 4.5% of SLA data within TRY, similar issues of applicability and traceability likely apply to SLA data for other species as well as other commonly measured, uploaded, and downloaded plant traits. We end with suggested steps forward for global ecological databases, including suggestions for both uploaders to and curators of databases with the hope that, through addressing the issues raised here, we can increase data quality and integrity within the ecological community.&quot;,&quot;issue&quot;:&quot;1&quot;,&quot;volume&quot;:&quot;30&quot;},&quot;isTemporary&quot;:false}]},{&quot;citationID&quot;:&quot;MENDELEY_CITATION_aa60e678-d0d6-42bb-8f95-17e0ef98b4d0&quot;,&quot;properties&quot;:{&quot;noteIndex&quot;:0},&quot;isEdited&quot;:false,&quot;manualOverride&quot;:{&quot;isManuallyOverridden&quot;:false,&quot;citeprocText&quot;:&quot;(Borer &lt;i&gt;et al.&lt;/i&gt;, 2014)&quot;,&quot;manualOverrideText&quot;:&quot;&quot;},&quot;citationTag&quot;:&quot;MENDELEY_CITATION_v3_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&quot;,&quot;citationItems&quot;:[{&quot;id&quot;:&quot;e199ce7b-5579-322c-9d78-cdc140184312&quot;,&quot;itemData&quot;:{&quot;type&quot;:&quot;article-journal&quot;,&quot;id&quot;:&quot;e199ce7b-5579-322c-9d78-cdc140184312&quot;,&quot;title&quot;:&quot;Finding generality in ecology: A model for globally distributed experiments&quot;,&quot;author&quot;:[{&quot;family&quot;:&quot;Borer&quot;,&quot;given&quot;:&quot;Elizabeth T&quot;,&quot;parse-names&quot;:false,&quot;dropping-particle&quot;:&quot;&quot;,&quot;non-dropping-particle&quot;:&quot;&quot;},{&quot;family&quot;:&quot;Harpole&quot;,&quot;given&quot;:&quot;W Stanley&quot;,&quot;parse-names&quot;:false,&quot;dropping-particle&quot;:&quot;&quot;,&quot;non-dropping-particle&quot;:&quot;&quot;},{&quot;family&quot;:&quot;Adler&quot;,&quot;given&quot;:&quot;Peter B&quot;,&quot;parse-names&quot;:false,&quot;dropping-particle&quot;:&quot;&quot;,&quot;non-dropping-particle&quot;:&quot;&quot;},{&quot;family&quot;:&quot;Lind&quot;,&quot;given&quot;:&quot;Eric M&quot;,&quot;parse-names&quot;:false,&quot;dropping-particle&quot;:&quot;&quot;,&quot;non-dropping-particle&quot;:&quot;&quot;},{&quot;family&quot;:&quot;Orrock&quot;,&quot;given&quot;:&quot;John L&quot;,&quot;parse-names&quot;:false,&quot;dropping-particle&quot;:&quot;&quot;,&quot;non-dropping-particle&quot;:&quot;&quot;},{&quot;family&quot;:&quot;Seabloom&quot;,&quot;given&quot;:&quot;Eric W&quot;,&quot;parse-names&quot;:false,&quot;dropping-particle&quot;:&quot;&quot;,&quot;non-dropping-particle&quot;:&quot;&quot;},{&quot;family&quot;:&quot;Smith&quot;,&quot;given&quot;:&quot;Melinda D&quot;,&quot;parse-names&quot;:false,&quot;dropping-particle&quot;:&quot;&quot;,&quot;non-dropping-particle&quot;:&quot;&quot;}],&quot;container-title&quot;:&quot;Methods in Ecology and Evolution&quot;,&quot;container-title-short&quot;:&quot;Methods Ecol Evol&quot;,&quot;DOI&quot;:&quot;10.1111/2041-210X.12125&quot;,&quot;ISSN&quot;:&quot;2041210X&quot;,&quot;issued&quot;:{&quot;date-parts&quot;:[[2014]]},&quot;page&quot;:&quot;65-73&quot;,&quot;abstract&quot;:&quot;Summary: Advancing the field of ecology relies on understanding generalities and developing theories based on empirical and functional relationships that integrate across organismal to global spatial scales and span temporal scales. Significant advances in predicting responses of ecological communities to globally extensive anthropogenic perturbations, for example, require understanding the role of environmental context in determining outcomes, which in turn requires standardized experiments across sites and regions. Distributed collaborative experiments can lead to high-impact advances that would otherwise be unachievable. Here, we provide specific advice and considerations relevant to researchers interested in employing this emerging approach using as a case study our experience developing and running the Nutrient Network, a globally distributed experimental network (currently &gt;75 sites in 17 countries) that arose from a grassroots, cooperative research effort. We clarify the design, goals and function of the Nutrient Network as a model to empower others in the scientific community to employ distributed experiments to advance our predictive understanding of global-scale ecological trends and responses. Our experiences to date demonstrate that globally distributed experimental science need not be prohibitively expensive or time-consuming on a per capita basis and is not limited to senior scientists or countries where science is well funded. While distributed experiments are not a panacea for understanding ecological systems, they can substantially complement existing approaches. © 2013 British Ecological Society.&quot;,&quot;issue&quot;:&quot;1&quot;,&quot;volume&quot;:&quot;5&quot;},&quot;isTemporary&quot;:false}]},{&quot;citationID&quot;:&quot;MENDELEY_CITATION_c6a153c3-30da-4d4f-a764-cb0a902f1128&quot;,&quot;properties&quot;:{&quot;noteIndex&quot;:0},&quot;isEdited&quot;:false,&quot;manualOverride&quot;:{&quot;isManuallyOverridden&quot;:true,&quot;citeprocText&quot;:&quot;(Firn &lt;i&gt;et al.&lt;/i&gt;, 2019)&quot;,&quot;manualOverrideText&quot;:&quot;Firn et al. (2019)&quot;},&quot;citationTag&quot;:&quot;MENDELEY_CITATION_v3_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&quot;,&quot;citationItems&quot;:[{&quot;id&quot;:&quot;c6eb0ed5-0ab0-38a6-8800-c6d2b49098b0&quot;,&quot;itemData&quot;:{&quot;type&quot;:&quot;article-journal&quot;,&quot;id&quot;:&quot;c6eb0ed5-0ab0-38a6-8800-c6d2b49098b0&quot;,&quot;title&quot;:&quot;Leaf nutrients, not specific leaf area, are consistent indicators of elevated nutrient inputs&quot;,&quot;author&quot;:[{&quot;family&quot;:&quot;Firn&quot;,&quot;given&quot;:&quot;Jennifer&quot;,&quot;parse-names&quot;:false,&quot;dropping-particle&quot;:&quot;&quot;,&quot;non-dropping-particle&quot;:&quot;&quot;},{&quot;family&quot;:&quot;McGree&quot;,&quot;given&quot;:&quot;James M&quot;,&quot;parse-names&quot;:false,&quot;dropping-particle&quot;:&quot;&quot;,&quot;non-dropping-particle&quot;:&quot;&quot;},{&quot;family&quot;:&quot;Harvey&quot;,&quot;given&quot;:&quot;Eric&quot;,&quot;parse-names&quot;:false,&quot;dropping-particle&quot;:&quot;&quot;,&quot;non-dropping-particle&quot;:&quot;&quot;},{&quot;family&quot;:&quot;Flores-Moreno&quot;,&quot;given&quot;:&quot;Habacuc&quot;,&quot;parse-names&quot;:false,&quot;dropping-particle&quot;:&quot;&quot;,&quot;non-dropping-particle&quot;:&quot;&quot;},{&quot;family&quot;:&quot;Schütz&quot;,&quot;given&quot;:&quot;Martin&quot;,&quot;parse-names&quot;:false,&quot;dropping-particle&quot;:&quot;&quot;,&quot;non-dropping-particle&quot;:&quot;&quot;},{&quot;family&quot;:&quot;Buckley&quot;,&quot;given&quot;:&quot;Yvonne M&quot;,&quot;parse-names&quot;:false,&quot;dropping-particle&quot;:&quot;&quot;,&quot;non-dropping-particle&quot;:&quot;&quot;},{&quot;family&quot;:&quot;Borer&quot;,&quot;given&quot;:&quot;Elizabeth T&quot;,&quot;parse-names&quot;:false,&quot;dropping-particle&quot;:&quot;&quot;,&quot;non-dropping-particle&quot;:&quot;&quot;},{&quot;family&quot;:&quot;Seabloom&quot;,&quot;given&quot;:&quot;Eric W&quot;,&quot;parse-names&quot;:false,&quot;dropping-particle&quot;:&quot;&quot;,&quot;non-dropping-particle&quot;:&quot;&quot;},{&quot;family&quot;:&quot;Pierre&quot;,&quot;given&quot;:&quot;Kimberly J&quot;,&quot;parse-names&quot;:false,&quot;dropping-particle&quot;:&quot;&quot;,&quot;non-dropping-particle&quot;:&quot;La&quot;},{&quot;family&quot;:&quot;MacDougall&quot;,&quot;given&quot;:&quot;Andrew M&quot;,&quot;parse-names&quot;:false,&quot;dropping-particle&quot;:&quot;&quot;,&quot;non-dropping-particle&quot;:&quot;&quot;},{&quot;family&quot;:&quot;Prober&quot;,&quot;given&quot;:&quot;Suzanne M&quot;,&quot;parse-names&quot;:false,&quot;dropping-particle&quot;:&quot;&quot;,&quot;non-dropping-particle&quot;:&quot;&quot;},{&quot;family&quot;:&quot;Stevens&quot;,&quot;given&quot;:&quot;Carly J&quot;,&quot;parse-names&quot;:false,&quot;dropping-particle&quot;:&quot;&quot;,&quot;non-dropping-particle&quot;:&quot;&quot;},{&quot;family&quot;:&quot;Sullivan&quot;,&quot;given&quot;:&quot;Lauren L&quot;,&quot;parse-names&quot;:false,&quot;dropping-particle&quot;:&quot;&quot;,&quot;non-dropping-particle&quot;:&quot;&quot;},{&quot;family&quot;:&quot;Porter&quot;,&quot;given&quot;:&quot;Erica&quot;,&quot;parse-names&quot;:false,&quot;dropping-particle&quot;:&quot;&quot;,&quot;non-dropping-particle&quot;:&quot;&quot;},{&quot;family&quot;:&quot;Ladouceur&quot;,&quot;given&quot;:&quot;Emma&quot;,&quot;parse-names&quot;:false,&quot;dropping-particle&quot;:&quot;&quot;,&quot;non-dropping-particle&quot;:&quot;&quot;},{&quot;family&quot;:&quot;Allen&quot;,&quot;given&quot;:&quot;Charlotte&quot;,&quot;parse-names&quot;:false,&quot;dropping-particle&quot;:&quot;&quot;,&quot;non-dropping-particle&quot;:&quot;&quot;},{&quot;family&quot;:&quot;Moromizato&quot;,&quot;given&quot;:&quot;Karine H&quot;,&quot;parse-names&quot;:false,&quot;dropping-particle&quot;:&quot;&quot;,&quot;non-dropping-particle&quot;:&quot;&quot;},{&quot;family&quot;:&quot;Morgan&quot;,&quot;given&quot;:&quot;John W&quot;,&quot;parse-names&quot;:false,&quot;dropping-particle&quot;:&quot;&quot;,&quot;non-dropping-particle&quot;:&quot;&quot;},{&quot;family&quot;:&quot;Harpole&quot;,&quot;given&quot;:&quot;W Stanley&quot;,&quot;parse-names&quot;:false,&quot;dropping-particle&quot;:&quot;&quot;,&quot;non-dropping-particle&quot;:&quot;&quot;},{&quot;family&quot;:&quot;Hautier&quot;,&quot;given&quot;:&quot;Yann&quot;,&quot;parse-names&quot;:false,&quot;dropping-particle&quot;:&quot;&quot;,&quot;non-dropping-particle&quot;:&quot;&quot;},{&quot;family&quot;:&quot;Eisenhauer&quot;,&quot;given&quot;:&quot;Nico&quot;,&quot;parse-names&quot;:false,&quot;dropping-particle&quot;:&quot;&quot;,&quot;non-dropping-particle&quot;:&quot;&quot;},{&quot;family&quot;:&quot;Wright&quot;,&quot;given&quot;:&quot;Justin P&quot;,&quot;parse-names&quot;:false,&quot;dropping-particle&quot;:&quot;&quot;,&quot;non-dropping-particle&quot;:&quot;&quot;},{&quot;family&quot;:&quot;Adler&quot;,&quot;given&quot;:&quot;Peter B&quot;,&quot;parse-names&quot;:false,&quot;dropping-particle&quot;:&quot;&quot;,&quot;non-dropping-particle&quot;:&quot;&quot;},{&quot;family&quot;:&quot;Arnillas&quot;,&quot;given&quot;:&quot;Carlos Alberto&quot;,&quot;parse-names&quot;:false,&quot;dropping-particle&quot;:&quot;&quot;,&quot;non-dropping-particle&quot;:&quot;&quot;},{&quot;family&quot;:&quot;Bakker&quot;,&quot;given&quot;:&quot;Jonathan D&quot;,&quot;parse-names&quot;:false,&quot;dropping-particle&quot;:&quot;&quot;,&quot;non-dropping-particle&quot;:&quot;&quot;},{&quot;family&quot;:&quot;Biederman&quot;,&quot;given&quot;:&quot;Lori&quot;,&quot;parse-names&quot;:false,&quot;dropping-particle&quot;:&quot;&quot;,&quot;non-dropping-particle&quot;:&quot;&quot;},{&quot;family&quot;:&quot;Broadbent&quot;,&quot;given&quot;:&quot;Arthur A D&quot;,&quot;parse-names&quot;:false,&quot;dropping-particle&quot;:&quot;&quot;,&quot;non-dropping-particle&quot;:&quot;&quot;},{&quot;family&quot;:&quot;Brown&quot;,&quot;given&quot;:&quot;Cynthia S&quot;,&quot;parse-names&quot;:false,&quot;dropping-particle&quot;:&quot;&quot;,&quot;non-dropping-particle&quot;:&quot;&quot;},{&quot;family&quot;:&quot;Bugalho&quot;,&quot;given&quot;:&quot;Miguel N&quot;,&quot;parse-names&quot;:false,&quot;dropping-particle&quot;:&quot;&quot;,&quot;non-dropping-particle&quot;:&quot;&quot;},{&quot;family&quot;:&quot;Caldeira&quot;,&quot;given&quot;:&quot;Maria C&quot;,&quot;parse-names&quot;:false,&quot;dropping-particle&quot;:&quot;&quot;,&quot;non-dropping-particle&quot;:&quot;&quot;},{&quot;family&quot;:&quot;Cleland&quot;,&quot;given&quot;:&quot;Elsa E&quot;,&quot;parse-names&quot;:false,&quot;dropping-particle&quot;:&quot;&quot;,&quot;non-dropping-particle&quot;:&quot;&quot;},{&quot;family&quot;:&quot;Ebeling&quot;,&quot;given&quot;:&quot;Anne&quot;,&quot;parse-names&quot;:false,&quot;dropping-particle&quot;:&quot;&quot;,&quot;non-dropping-particle&quot;:&quot;&quot;},{&quot;family&quot;:&quot;Fay&quot;,&quot;given&quot;:&quot;Philip A&quot;,&quot;parse-names&quot;:false,&quot;dropping-particle&quot;:&quot;&quot;,&quot;non-dropping-particle&quot;:&quot;&quot;},{&quot;family&quot;:&quot;Hagenah&quot;,&quot;given&quot;:&quot;Nicole&quot;,&quot;parse-names&quot;:false,&quot;dropping-particle&quot;:&quot;&quot;,&quot;non-dropping-particle&quot;:&quot;&quot;},{&quot;family&quot;:&quot;Kleinhesselink&quot;,&quot;given&quot;:&quot;Andrew M&quot;,&quot;parse-names&quot;:false,&quot;dropping-particle&quot;:&quot;&quot;,&quot;non-dropping-particle&quot;:&quot;&quot;},{&quot;family&quot;:&quot;Mitchell&quot;,&quot;given&quot;:&quot;Rachel&quot;,&quot;parse-names&quot;:false,&quot;dropping-particle&quot;:&quot;&quot;,&quot;non-dropping-particle&quot;:&quot;&quot;},{&quot;family&quot;:&quot;Moore&quot;,&quot;given&quot;:&quot;Joslin L&quot;,&quot;parse-names&quot;:false,&quot;dropping-particle&quot;:&quot;&quot;,&quot;non-dropping-particle&quot;:&quot;&quot;},{&quot;family&quot;:&quot;Nogueira&quot;,&quot;given&quot;:&quot;Carla&quot;,&quot;parse-names&quot;:false,&quot;dropping-particle&quot;:&quot;&quot;,&quot;non-dropping-particle&quot;:&quot;&quot;},{&quot;family&quot;:&quot;Peri&quot;,&quot;given&quot;:&quot;Pablo Luis&quot;,&quot;parse-names&quot;:false,&quot;dropping-particle&quot;:&quot;&quot;,&quot;non-dropping-particle&quot;:&quot;&quot;},{&quot;family&quot;:&quot;Roscher&quot;,&quot;given&quot;:&quot;Christiane&quot;,&quot;parse-names&quot;:false,&quot;dropping-particle&quot;:&quot;&quot;,&quot;non-dropping-particle&quot;:&quot;&quot;},{&quot;family&quot;:&quot;Smith&quot;,&quot;given&quot;:&quot;Melinda D&quot;,&quot;parse-names&quot;:false,&quot;dropping-particle&quot;:&quot;&quot;,&quot;non-dropping-particle&quot;:&quot;&quot;},{&quot;family&quot;:&quot;Wragg&quot;,&quot;given&quot;:&quot;Peter D&quot;,&quot;parse-names&quot;:false,&quot;dropping-particle&quot;:&quot;&quot;,&quot;non-dropping-particle&quot;:&quot;&quot;},{&quot;family&quot;:&quot;Risch&quot;,&quot;given&quot;:&quot;Anita C&quot;,&quot;parse-names&quot;:false,&quot;dropping-particle&quot;:&quot;&quot;,&quot;non-dropping-particle&quot;:&quot;&quot;}],&quot;container-title&quot;:&quot;Nature Ecology &amp; Evolution&quot;,&quot;container-title-short&quot;:&quot;Nat Ecol Evol&quot;,&quot;DOI&quot;:&quot;10.1038/s41559-018-0790-1&quot;,&quot;ISSN&quot;:&quot;2397-334X&quot;,&quot;URL&quot;:&quot;https://www.nature.com/articles/s41559-018-0790-1&quot;,&quot;issued&quot;:{&quot;date-parts&quot;:[[2019,2,4]]},&quot;page&quot;:&quot;400-406&quot;,&quot;issue&quot;:&quot;3&quot;,&quot;volume&quot;:&quot;3&quot;},&quot;isTemporary&quot;:false}]},{&quot;citationID&quot;:&quot;MENDELEY_CITATION_e01835aa-e2b1-4692-a782-40feef45e4a4&quot;,&quot;properties&quot;:{&quot;noteIndex&quot;:0},&quot;isEdited&quot;:false,&quot;manualOverride&quot;:{&quot;isManuallyOverridden&quot;:true,&quot;citeprocText&quot;:&quot;(Cleland &lt;i&gt;et al.&lt;/i&gt;, 2019)&quot;,&quot;manualOverrideText&quot;:&quot;Cleland et al. (2019)&quot;},&quot;citationTag&quot;:&quot;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&quot;,&quot;citationItems&quot;:[{&quot;id&quot;:&quot;16dad6da-42e3-3b2e-ade4-7f9230e738ed&quot;,&quot;itemData&quot;:{&quot;type&quot;:&quot;article-journal&quot;,&quot;id&quot;:&quot;16dad6da-42e3-3b2e-ade4-7f9230e738ed&quot;,&quot;title&quot;:&quot;Belowground Biomass Response to Nutrient Enrichment Depends on Light Limitation Across Globally Distributed Grasslands&quot;,&quot;author&quot;:[{&quot;family&quot;:&quot;Cleland&quot;,&quot;given&quot;:&quot;Elsa E&quot;,&quot;parse-names&quot;:false,&quot;dropping-particle&quot;:&quot;&quot;,&quot;non-dropping-particle&quot;:&quot;&quot;},{&quot;family&quot;:&quot;Lind&quot;,&quot;given&quot;:&quot;Eric M&quot;,&quot;parse-names&quot;:false,&quot;dropping-particle&quot;:&quot;&quot;,&quot;non-dropping-particle&quot;:&quot;&quot;},{&quot;family&quot;:&quot;DeCrappeo&quot;,&quot;given&quot;:&quot;Nicole M&quot;,&quot;parse-names&quot;:false,&quot;dropping-particle&quot;:&quot;&quot;,&quot;non-dropping-particle&quot;:&quot;&quot;},{&quot;family&quot;:&quot;DeLorenze&quot;,&quot;given&quot;:&quot;Elizabeth&quot;,&quot;parse-names&quot;:false,&quot;dropping-particle&quot;:&quot;&quot;,&quot;non-dropping-particle&quot;:&quot;&quot;},{&quot;family&quot;:&quot;Wilkins&quot;,&quot;given&quot;:&quot;Rachel Abbott&quot;,&quot;parse-names&quot;:false,&quot;dropping-particle&quot;:&quot;&quot;,&quot;non-dropping-particle&quot;:&quot;&quot;},{&quot;family&quot;:&quot;Adler&quot;,&quot;given&quot;:&quot;Peter B&quot;,&quot;parse-names&quot;:false,&quot;dropping-particle&quot;:&quot;&quot;,&quot;non-dropping-particle&quot;:&quot;&quot;},{&quot;family&quot;:&quot;Bakker&quot;,&quot;given&quot;:&quot;Jonathan D&quot;,&quot;parse-names&quot;:false,&quot;dropping-particle&quot;:&quot;&quot;,&quot;non-dropping-particle&quot;:&quot;&quot;},{&quot;family&quot;:&quot;Brown&quot;,&quot;given&quot;:&quot;Cynthia S&quot;,&quot;parse-names&quot;:false,&quot;dropping-particle&quot;:&quot;&quot;,&quot;non-dropping-particle&quot;:&quot;&quot;},{&quot;family&quot;:&quot;Davies&quot;,&quot;given&quot;:&quot;Kendi F&quot;,&quot;parse-names&quot;:false,&quot;dropping-particle&quot;:&quot;&quot;,&quot;non-dropping-particle&quot;:&quot;&quot;},{&quot;family&quot;:&quot;Esch&quot;,&quot;given&quot;:&quot;Ellen&quot;,&quot;parse-names&quot;:false,&quot;dropping-particle&quot;:&quot;&quot;,&quot;non-dropping-particle&quot;:&quot;&quot;},{&quot;family&quot;:&quot;Firn&quot;,&quot;given&quot;:&quot;Jennifer&quot;,&quot;parse-names&quot;:false,&quot;dropping-particle&quot;:&quot;&quot;,&quot;non-dropping-particle&quot;:&quot;&quot;},{&quot;family&quot;:&quot;Gressard&quot;,&quot;given&quot;:&quot;Scott&quot;,&quot;parse-names&quot;:false,&quot;dropping-particle&quot;:&quot;&quot;,&quot;non-dropping-particle&quot;:&quot;&quot;},{&quot;family&quot;:&quot;Gruner&quot;,&quot;given&quot;:&quot;Daniel S&quot;,&quot;parse-names&quot;:false,&quot;dropping-particle&quot;:&quot;&quot;,&quot;non-dropping-particle&quot;:&quot;&quot;},{&quot;family&quot;:&quot;Hagenah&quot;,&quot;given&quot;:&quot;Nicole&quot;,&quot;parse-names&quot;:false,&quot;dropping-particle&quot;:&quot;&quot;,&quot;non-dropping-particle&quot;:&quot;&quot;},{&quot;family&quot;:&quot;Harpole&quot;,&quot;given&quot;:&quot;W. Stanley&quot;,&quot;parse-names&quot;:false,&quot;dropping-particle&quot;:&quot;&quot;,&quot;non-dropping-particle&quot;:&quot;&quot;},{&quot;family&quot;:&quot;Hautier&quot;,&quot;given&quot;:&quot;Yann&quot;,&quot;parse-names&quot;:false,&quot;dropping-particle&quot;:&quot;&quot;,&quot;non-dropping-particle&quot;:&quot;&quot;},{&quot;family&quot;:&quot;Hobbie&quot;,&quot;given&quot;:&quot;Sarah E&quot;,&quot;parse-names&quot;:false,&quot;dropping-particle&quot;:&quot;&quot;,&quot;non-dropping-particle&quot;:&quot;&quot;},{&quot;family&quot;:&quot;Hofmockel&quot;,&quot;given&quot;:&quot;Kirsten S&quot;,&quot;parse-names&quot;:false,&quot;dropping-particle&quot;:&quot;&quot;,&quot;non-dropping-particle&quot;:&quot;&quot;},{&quot;family&quot;:&quot;Kirkman&quot;,&quot;given&quot;:&quot;Kevin&quot;,&quot;parse-names&quot;:false,&quot;dropping-particle&quot;:&quot;&quot;,&quot;non-dropping-particle&quot;:&quot;&quot;},{&quot;family&quot;:&quot;Knops&quot;,&quot;given&quot;:&quot;Johannes&quot;,&quot;parse-names&quot;:false,&quot;dropping-particle&quot;:&quot;&quot;,&quot;non-dropping-particle&quot;:&quot;&quot;},{&quot;family&quot;:&quot;Kopp&quot;,&quot;given&quot;:&quot;Christopher W&quot;,&quot;parse-names&quot;:false,&quot;dropping-particle&quot;:&quot;&quot;,&quot;non-dropping-particle&quot;:&quot;&quot;},{&quot;family&quot;:&quot;Pierre&quot;,&quot;given&quot;:&quot;Kimberly J&quot;,&quot;parse-names&quot;:false,&quot;dropping-particle&quot;:&quot;&quot;,&quot;non-dropping-particle&quot;:&quot;La&quot;},{&quot;family&quot;:&quot;MacDougall&quot;,&quot;given&quot;:&quot;Andrew&quot;,&quot;parse-names&quot;:false,&quot;dropping-particle&quot;:&quot;&quot;,&quot;non-dropping-particle&quot;:&quot;&quot;},{&quot;family&quot;:&quot;McCulley&quot;,&quot;given&quot;:&quot;Rebecca L&quot;,&quot;parse-names&quot;:false,&quot;dropping-particle&quot;:&quot;&quot;,&quot;non-dropping-particle&quot;:&quot;&quot;},{&quot;family&quot;:&quot;Melbourne&quot;,&quot;given&quot;:&quot;Brett A&quot;,&quot;parse-names&quot;:false,&quot;dropping-particle&quot;:&quot;&quot;,&quot;non-dropping-particle&quot;:&quot;&quot;},{&quot;family&quot;:&quot;Moore&quot;,&quot;given&quot;:&quot;Joslin L&quot;,&quot;parse-names&quot;:false,&quot;dropping-particle&quot;:&quot;&quot;,&quot;non-dropping-particle&quot;:&quot;&quot;},{&quot;family&quot;:&quot;Prober&quot;,&quot;given&quot;:&quot;Suzanne M&quot;,&quot;parse-names&quot;:false,&quot;dropping-particle&quot;:&quot;&quot;,&quot;non-dropping-particle&quot;:&quot;&quot;},{&quot;family&quot;:&quot;Riggs&quot;,&quot;given&quot;:&quot;Charlotte&quot;,&quot;parse-names&quot;:false,&quot;dropping-particle&quot;:&quot;&quot;,&quot;non-dropping-particle&quot;:&quot;&quot;},{&quot;family&quot;:&quot;Risch&quot;,&quot;given&quot;:&quot;Anita C&quot;,&quot;parse-names&quot;:false,&quot;dropping-particle&quot;:&quot;&quot;,&quot;non-dropping-particle&quot;:&quot;&quot;},{&quot;family&quot;:&quot;Schuetz&quot;,&quot;given&quot;:&quot;Martin&quot;,&quot;parse-names&quot;:false,&quot;dropping-particle&quot;:&quot;&quot;,&quot;non-dropping-particle&quot;:&quot;&quot;},{&quot;family&quot;:&quot;Stevens&quot;,&quot;given&quot;:&quot;Carly&quot;,&quot;parse-names&quot;:false,&quot;dropping-particle&quot;:&quot;&quot;,&quot;non-dropping-particle&quot;:&quot;&quot;},{&quot;family&quot;:&quot;Wragg&quot;,&quot;given&quot;:&quot;Peter D&quot;,&quot;parse-names&quot;:false,&quot;dropping-particle&quot;:&quot;&quot;,&quot;non-dropping-particle&quot;:&quot;&quot;},{&quot;family&quot;:&quot;Wright&quot;,&quot;given&quot;:&quot;Justin&quot;,&quot;parse-names&quot;:false,&quot;dropping-particle&quot;:&quot;&quot;,&quot;non-dropping-particle&quot;:&quot;&quot;},{&quot;family&quot;:&quot;Borer&quot;,&quot;given&quot;:&quot;Elizabeth T&quot;,&quot;parse-names&quot;:false,&quot;dropping-particle&quot;:&quot;&quot;,&quot;non-dropping-particle&quot;:&quot;&quot;},{&quot;family&quot;:&quot;Seabloom&quot;,&quot;given&quot;:&quot;Eric W&quot;,&quot;parse-names&quot;:false,&quot;dropping-particle&quot;:&quot;&quot;,&quot;non-dropping-particle&quot;:&quot;&quot;}],&quot;container-title&quot;:&quot;Ecosystems&quot;,&quot;DOI&quot;:&quot;10.1007/s10021-019-00350-4&quot;,&quot;ISSN&quot;:&quot;14350629&quot;,&quot;URL&quot;:&quot;https://doi.org/10.1007/s10021-019-00350-4&quot;,&quot;issued&quot;:{&quot;date-parts&quot;:[[2019]]},&quot;page&quot;:&quot;1466-1477&quot;,&quot;abstract&quot;:&quot;Anthropogenic activities are increasing nutrient inputs to ecosystems worldwide, with consequences for global carbon and nutrient cycles. Recent meta-analyses show that aboveground primary production is often co-limited by multiple nutrients; however, little is known about how root production responds to changes in nutrient availability. At twenty-nine grassland sites on four continents, we quantified shallow root biomass responses to nitrogen (N), phosphorus (P) and potassium plus micronutrient enrichment and compared below- and aboveground responses. We hypothesized that optimal allocation theory would predict context dependence in root biomass responses to nutrient enrichment, given variation among sites in the resources limiting to plant growth (specifically light versus nutrients). Consistent with the predictions of optimal allocation theory, the proportion of total biomass belowground declined with N or P addition, due to increased biomass aboveground (for N and P) and decreased biomass belowground (N, particularly in sites with low canopy light penetration). Absolute root biomass increased with N addition where light was abundant at the soil surface, but declined in sites where the grassland canopy intercepted a large proportion of incoming light. These results demonstrate that belowground responses to changes in resource supply can differ strongly from aboveground responses, which could significantly modify predictions of future rates of nutrient cycling and carbon sequestration. Our results also highlight how optimal allocation theory developed for individual plants may help predict belowground biomass responses to nutrient enrichment at the ecosystem scale across wide climatic and environmental gradients.&quot;,&quot;publisher&quot;:&quot;Springer US&quot;,&quot;issue&quot;:&quot;7&quot;,&quot;volume&quot;:&quot;22&quot;,&quot;container-title-short&quot;:&quot;&quot;},&quot;isTemporary&quot;:false}]},{&quot;citationID&quot;:&quot;MENDELEY_CITATION_f13c2147-cea0-4eb1-9717-e949e20a9c2b&quot;,&quot;properties&quot;:{&quot;noteIndex&quot;:0},&quot;isEdited&quot;:false,&quot;manualOverride&quot;:{&quot;isManuallyOverridden&quot;:true,&quot;citeprocText&quot;:&quot;(Hersch-Green &lt;i&gt;et al.&lt;/i&gt;, 2024)&quot;,&quot;manualOverrideText&quot;:&quot;Hersch-Green et al. (2024)&quot;},&quot;citationTag&quot;:&quot;MENDELEY_CITATION_v3_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&quot;,&quot;citationItems&quot;:[{&quot;id&quot;:&quot;9a914c06-e445-38c7-9318-765f1c302242&quot;,&quot;itemData&quot;:{&quot;type&quot;:&quot;article-journal&quot;,&quot;id&quot;:&quot;9a914c06-e445-38c7-9318-765f1c302242&quot;,&quot;title&quot;:&quot;Mechanistic insights into plant community responses to environmental variables: genome size, cellular nutrient investments, and metabolic tradeoffs&quot;,&quot;author&quot;:[{&quot;family&quot;:&quot;Hersch-Green&quot;,&quot;given&quot;:&quot;Erika I&quot;,&quot;parse-names&quot;:false,&quot;dropping-particle&quot;:&quot;&quot;,&quot;non-dropping-particle&quot;:&quot;&quot;},{&quot;family&quot;:&quot;Fay&quot;,&quot;given&quot;:&quot;Philip A&quot;,&quot;parse-names&quot;:false,&quot;dropping-particle&quot;:&quot;&quot;,&quot;non-dropping-particle&quot;:&quot;&quot;},{&quot;family&quot;:&quot;Hass&quot;,&quot;given&quot;:&quot;Hailee B&quot;,&quot;parse-names&quot;:false,&quot;dropping-particle&quot;:&quot;&quot;,&quot;non-dropping-particle&quot;:&quot;&quot;},{&quot;family&quot;:&quot;Smith&quot;,&quot;given&quot;:&quot;Nicholas G&quot;,&quot;parse-names&quot;:false,&quot;dropping-particle&quot;:&quot;&quot;,&quot;non-dropping-particle&quot;:&quot;&quot;}],&quot;container-title&quot;:&quot;New Phytologist&quot;,&quot;DOI&quot;:&quot;10.1111/nph.20374&quot;,&quot;ISSN&quot;:&quot;14698137&quot;,&quot;issued&quot;:{&quot;date-parts&quot;:[[2024]]},&quot;abstract&quot;:&quot;Affecting biodiversity, plants with larger genome sizes (GS) may be restricted in nutrient-poor conditions. This pattern has been attributed to their greater cellular nitrogen (N) and phosphorus (P) investments and hypothesized nutrient–investment tradeoffs between cell synthesis and physiological attributes associated with growth. However, the influence of GS on cell size and functioning may also contribute to GS-dependent growth responses to nutrients. To test whether and how GS is associated with cellular nutrient, stomata, and/or physiological attributes, we examined &gt; 500 forbs and grasses from seven grassland sites conducting a long-term N and P fertilization experiment. Larger GS plants had increased cellular nutrient contents and larger, but fewer stomata than smaller GS plants. Larger GS grasses (but not forbs) also had lower photosynthetic rates and water-use efficiencies. However, nutrients had no direct effect on GS-dependent physiological attributes and GS-dependent physiological changes likely arise from how GS influences cells. At the driest sites, large GS grasses displayed high water-use efficiency mostly because transpiration was reduced relative to photosynthesis in these conditions. We suggest that climatic conditions and GS-associated cell traits that modify physiological responses, rather than resource–investment tradeoffs, largely explain GS-dependent growth responses to nutrients (especially for grasses).&quot;,&quot;container-title-short&quot;:&quot;&quot;},&quot;isTemporary&quot;:false}]},{&quot;citationID&quot;:&quot;MENDELEY_CITATION_2d028b02-2ef0-4ced-bdd6-b3a34d3faa78&quot;,&quot;properties&quot;:{&quot;noteIndex&quot;:0},&quot;isEdited&quot;:false,&quot;manualOverride&quot;:{&quot;isManuallyOverridden&quot;:false,&quot;citeprocText&quot;:&quot;(Liang &lt;i&gt;et al.&lt;/i&gt;, 2020)&quot;,&quot;manualOverrideText&quot;:&quot;&quot;},&quot;citationTag&quot;:&quot;MENDELEY_CITATION_v3_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&quot;,&quot;citationItems&quot;:[{&quot;id&quot;:&quot;c3e0823d-e853-3f32-8ea9-ca1f30e2286a&quot;,&quot;itemData&quot;:{&quot;type&quot;:&quot;article-journal&quot;,&quot;id&quot;:&quot;c3e0823d-e853-3f32-8ea9-ca1f30e2286a&quot;,&quot;title&quot;:&quot;Global response patterns of plant photosynthesis to nitrogen addition: A meta‐analysis&quot;,&quot;author&quot;:[{&quot;family&quot;:&quot;Liang&quot;,&quot;given&quot;:&quot;Xingyun&quot;,&quot;parse-names&quot;:false,&quot;dropping-particle&quot;:&quot;&quot;,&quot;non-dropping-particle&quot;:&quot;&quot;},{&quot;family&quot;:&quot;Zhang&quot;,&quot;given&quot;:&quot;Tong&quot;,&quot;parse-names&quot;:false,&quot;dropping-particle&quot;:&quot;&quot;,&quot;non-dropping-particle&quot;:&quot;&quot;},{&quot;family&quot;:&quot;Lu&quot;,&quot;given&quot;:&quot;Xiankai&quot;,&quot;parse-names&quot;:false,&quot;dropping-particle&quot;:&quot;&quot;,&quot;non-dropping-particle&quot;:&quot;&quot;},{&quot;family&quot;:&quot;Ellsworth&quot;,&quot;given&quot;:&quot;David S&quot;,&quot;parse-names&quot;:false,&quot;dropping-particle&quot;:&quot;&quot;,&quot;non-dropping-particle&quot;:&quot;&quot;},{&quot;family&quot;:&quot;BassiriRad&quot;,&quot;given&quot;:&quot;Hormoz&quot;,&quot;parse-names&quot;:false,&quot;dropping-particle&quot;:&quot;&quot;,&quot;non-dropping-particle&quot;:&quot;&quot;},{&quot;family&quot;:&quot;You&quot;,&quot;given&quot;:&quot;Chengming&quot;,&quot;parse-names&quot;:false,&quot;dropping-particle&quot;:&quot;&quot;,&quot;non-dropping-particle&quot;:&quot;&quot;},{&quot;family&quot;:&quot;Wang&quot;,&quot;given&quot;:&quot;Dong&quot;,&quot;parse-names&quot;:false,&quot;dropping-particle&quot;:&quot;&quot;,&quot;non-dropping-particle&quot;:&quot;&quot;},{&quot;family&quot;:&quot;He&quot;,&quot;given&quot;:&quot;Pengcheng&quot;,&quot;parse-names&quot;:false,&quot;dropping-particle&quot;:&quot;&quot;,&quot;non-dropping-particle&quot;:&quot;&quot;},{&quot;family&quot;:&quot;Deng&quot;,&quot;given&quot;:&quot;Qi&quot;,&quot;parse-names&quot;:false,&quot;dropping-particle&quot;:&quot;&quot;,&quot;non-dropping-particle&quot;:&quot;&quot;},{&quot;family&quot;:&quot;Liu&quot;,&quot;given&quot;:&quot;Hui&quot;,&quot;parse-names&quot;:false,&quot;dropping-particle&quot;:&quot;&quot;,&quot;non-dropping-particle&quot;:&quot;&quot;},{&quot;family&quot;:&quot;Mo&quot;,&quot;given&quot;:&quot;Jiangming&quot;,&quot;parse-names&quot;:false,&quot;dropping-particle&quot;:&quot;&quot;,&quot;non-dropping-particle&quot;:&quot;&quot;},{&quot;family&quot;:&quot;Ye&quot;,&quot;given&quot;:&quot;Qing&quot;,&quot;parse-names&quot;:false,&quot;dropping-particle&quot;:&quot;&quot;,&quot;non-dropping-particle&quot;:&quot;&quot;}],&quot;container-title&quot;:&quot;Global Change Biology&quot;,&quot;container-title-short&quot;:&quot;Glob Chang Biol&quot;,&quot;DOI&quot;:&quot;10.1111/gcb.15071&quot;,&quot;ISSN&quot;:&quot;1354-1013&quot;,&quot;URL&quot;:&quot;https://onlinelibrary.wiley.com/doi/10.1111/gcb.15071&quot;,&quot;issued&quot;:{&quot;date-parts&quot;:[[2020,6,8]]},&quot;page&quot;:&quot;3585-3600&quot;,&quot;abstract&quot;:&quot;A mechanistic understanding of plant photosynthetic response is needed to reliably predict changes in terrestrial carbon (C) gain under conditions of chronically elevated atmospheric nitrogen (N) deposition. Here, using 2,683 observations from 240 journal articles, we conducted a global meta-analysis to reveal effects of N addition on 14 photosynthesis-related traits and affecting moderators. We found that across 320 terrestrial plant species, leaf N was enhanced comparably on mass basis (Nmass , +18.4%) and area basis (Narea, +14.3%), with no changes in specific leaf area or leaf mass per area. Total leaf area (TLA) was increased significantly, as indicated by the in- creases in total leaf biomass (+46.5%), leaf area per plant (+29.7%), and leaf area index (LAI, +24.4%). To a lesser extent than for TLA, N addition significantly enhanced leaf photosynthetic rate per area (Aarea, +12.6%), stomatal conductance (gs, +7.5%), and transpiration rate (E, +10.5%). The responses of Aarea were positively related with that of gs, with no changes in instantaneous water-use efficiency and only slight in- creases in long-term water-use efficiency (+2.5%) inferred from 13C composition. The responses of traits depended on biological, experimental, and environmental moder- ators. As experimental duration and N load increased, the responses of LAI and Aarea diminished while that of E increased significantly. The observed patterns of increases in both TLA and E indicate that N deposition will increase the amount of water used by plants. Taken together, N deposition will enhance gross photosynthetic C gain of the terrestrial plants while increasing their water loss to the atmosphere, but the effects on C gain might diminish over time and that on plant water use would be am- plified if N deposition persists&quot;,&quot;issue&quot;:&quot;6&quot;,&quot;volume&quot;:&quot;26&quot;},&quot;isTemporary&quot;:false}]},{&quot;citationID&quot;:&quot;MENDELEY_CITATION_8fb7eee5-e485-4785-b680-1a45741183ed&quot;,&quot;properties&quot;:{&quot;noteIndex&quot;:0},&quot;isEdited&quot;:false,&quot;manualOverride&quot;:{&quot;isManuallyOverridden&quot;:false,&quot;citeprocText&quot;:&quot;(Pick &lt;i&gt;et al.&lt;/i&gt;, 2019)&quot;,&quot;manualOverrideText&quot;:&quot;&quot;},&quot;citationTag&quot;:&quot;MENDELEY_CITATION_v3_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&quot;,&quot;citationItems&quot;:[{&quot;id&quot;:&quot;97057484-2309-3559-a481-1af2a3d4d4e2&quot;,&quot;itemData&quot;:{&quot;type&quot;:&quot;article-journal&quot;,&quot;id&quot;:&quot;97057484-2309-3559-a481-1af2a3d4d4e2&quot;,&quot;title&quot;:&quot;Reproducible, flexible and high-throughput data extraction from primary literature: The metaDigitise r package&quot;,&quot;author&quot;:[{&quot;family&quot;:&quot;Pick&quot;,&quot;given&quot;:&quot;Joel L&quot;,&quot;parse-names&quot;:false,&quot;dropping-particle&quot;:&quot;&quot;,&quot;non-dropping-particle&quot;:&quot;&quot;},{&quot;family&quot;:&quot;Nakagawa&quot;,&quot;given&quot;:&quot;Shinichi&quot;,&quot;parse-names&quot;:false,&quot;dropping-particle&quot;:&quot;&quot;,&quot;non-dropping-particle&quot;:&quot;&quot;},{&quot;family&quot;:&quot;Noble&quot;,&quot;given&quot;:&quot;Daniel W A&quot;,&quot;parse-names&quot;:false,&quot;dropping-particle&quot;:&quot;&quot;,&quot;non-dropping-particle&quot;:&quot;&quot;}],&quot;container-title&quot;:&quot;Methods in Ecology and Evolution&quot;,&quot;container-title-short&quot;:&quot;Methods Ecol Evol&quot;,&quot;DOI&quot;:&quot;10.1111/2041-210X.13118&quot;,&quot;ISSN&quot;:&quot;2041210X&quot;,&quot;issued&quot;:{&quot;date-parts&quot;:[[2019]]},&quot;page&quot;:&quot;426-431&quot;,&quot;abstract&quot;:&quot;Research synthesis, such as comparative and meta-analyses, requires the extraction of effect sizes from primary literature, which are commonly calculated from descriptive statistics. However, the exact values of such statistics are commonly hidden in figures. Extracting descriptive statistics from figures can be a slow process that is not easily reproducible. Additionally, current software lacks an ability to incorporate important metadata (e.g. sample sizes, treatment/variable names) about experiments and is not integrated with other software to streamline analysis pipelines. Here we present the r package metaDigitise which extracts descriptive statistics such as means, standard deviations and correlations from four plot types: (a) mean/error plots (e.g. bar graphs with standard errors), (b) box plots, (c) scatter plots and (d) histograms. metaDigitise is user-friendly and easy to learn as it interactively guides the user through the data extraction process. Notably, it enables large-scale extraction by automatically loading image files, letting the user stop processing, edit and add to the resulting data-frame at any point. Digitised data can be easily re-plotted and checked, facilitating reproducible data extraction from plots with little inter-observer bias. We hope that by making the process of figure extraction more flexible and easy to conduct, it will improve the transparency and quality of meta-analyses in the future.&quot;,&quot;issue&quot;:&quot;3&quot;,&quot;volume&quot;:&quot;10&quot;},&quot;isTemporary&quot;:false}]},{&quot;citationID&quot;:&quot;MENDELEY_CITATION_ef9c274c-21af-4c52-bdfc-1eeebe3010b3&quot;,&quot;properties&quot;:{&quot;noteIndex&quot;:0},&quot;isEdited&quot;:false,&quot;manualOverride&quot;:{&quot;isManuallyOverridden&quot;:false,&quot;citeprocText&quot;:&quot;(Harris &lt;i&gt;et al.&lt;/i&gt;, 2020)&quot;,&quot;manualOverrideText&quot;:&quot;&quot;},&quot;citationTag&quot;:&quot;MENDELEY_CITATION_v3_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&quot;,&quot;citationItems&quot;:[{&quot;id&quot;:&quot;bf6c5424-9cc5-3a84-91ce-3469f9f79cf1&quot;,&quot;itemData&quot;:{&quot;type&quot;:&quot;article-journal&quot;,&quot;id&quot;:&quot;bf6c5424-9cc5-3a84-91ce-3469f9f79cf1&quot;,&quot;title&quot;:&quot;Version 4 of the CRU TS monthly high-resolution gridded multivariate climate dataset&quot;,&quot;author&quot;:[{&quot;family&quot;:&quot;Harris&quot;,&quot;given&quot;:&quot;Ian&quot;,&quot;parse-names&quot;:false,&quot;dropping-particle&quot;:&quot;&quot;,&quot;non-dropping-particle&quot;:&quot;&quot;},{&quot;family&quot;:&quot;Osborn&quot;,&quot;given&quot;:&quot;Timothy J.&quot;,&quot;parse-names&quot;:false,&quot;dropping-particle&quot;:&quot;&quot;,&quot;non-dropping-particle&quot;:&quot;&quot;},{&quot;family&quot;:&quot;Jones&quot;,&quot;given&quot;:&quot;Phil&quot;,&quot;parse-names&quot;:false,&quot;dropping-particle&quot;:&quot;&quot;,&quot;non-dropping-particle&quot;:&quot;&quot;},{&quot;family&quot;:&quot;Lister&quot;,&quot;given&quot;:&quot;David&quot;,&quot;parse-names&quot;:false,&quot;dropping-particle&quot;:&quot;&quot;,&quot;non-dropping-particle&quot;:&quot;&quot;}],&quot;container-title&quot;:&quot;Scientific Data&quot;,&quot;container-title-short&quot;:&quot;Sci Data&quot;,&quot;DOI&quot;:&quot;10.1038/s41597-020-0453-3&quot;,&quot;ISSN&quot;:&quot;20524463&quot;,&quot;PMID&quot;:&quot;32246091&quot;,&quot;issued&quot;:{&quot;date-parts&quot;:[[2020,12,1]]},&quot;abstract&quot;:&quot;CRU TS (Climatic Research Unit gridded Time Series) is a widely used climate dataset on a 0.5° latitude by 0.5° longitude grid over all land domains of the world except Antarctica. It is derived by the interpolation of monthly climate anomalies from extensive networks of weather station observations. Here we describe the construction of a major new version, CRU TS v4. It is updated to span 1901–2018 by the inclusion of additional station observations, and it will be updated annually. The interpolation process has been changed to use angular-distance weighting (ADW), and the production of secondary variables has been revised to better suit this approach. This implementation of ADW provides improved traceability between each gridded value and the input observations, and allows more informative diagnostics that dataset users can utilise to assess how dataset quality might vary geographically.&quot;,&quot;publisher&quot;:&quot;Nature Research&quot;,&quot;issue&quot;:&quot;1&quot;,&quot;volume&quot;:&quot;7&quot;},&quot;isTemporary&quot;:false}]},{&quot;citationID&quot;:&quot;MENDELEY_CITATION_b7ce0372-8e48-4734-b77f-8a5a58690df6&quot;,&quot;properties&quot;:{&quot;noteIndex&quot;:0},&quot;isEdited&quot;:false,&quot;manualOverride&quot;:{&quot;isManuallyOverridden&quot;:false,&quot;citeprocText&quot;:&quot;(Hijmans, 2010)&quot;,&quot;manualOverrideText&quot;:&quot;&quot;},&quot;citationItems&quot;:[{&quot;id&quot;:&quot;26fa4b05-97ba-343f-955e-80d667af2c98&quot;,&quot;itemData&quot;:{&quot;type&quot;:&quot;article&quot;,&quot;id&quot;:&quot;26fa4b05-97ba-343f-955e-80d667af2c98&quot;,&quot;title&quot;:&quot;raster: Geographic Data Analysis and Modeling&quot;,&quot;author&quot;:[{&quot;family&quot;:&quot;Hijmans&quot;,&quot;given&quot;:&quot;Robert J.&quot;,&quot;parse-names&quot;:false,&quot;dropping-particle&quot;:&quot;&quot;,&quot;non-dropping-particle&quot;:&quot;&quot;}],&quot;container-title&quot;:&quot;CRAN: Contributed Packages&quot;,&quot;DOI&quot;:&quot;10.32614/CRAN.package.raster&quot;,&quot;issued&quot;:{&quot;date-parts&quot;:[[2010,3,20]]},&quot;container-title-short&quot;:&quot;&quot;},&quot;isTemporary&quot;:false}],&quot;citationTag&quot;:&quot;MENDELEY_CITATION_v3_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&quot;},{&quot;citationID&quot;:&quot;MENDELEY_CITATION_285e1f99-84a0-4e82-873f-0b886a0da803&quot;,&quot;properties&quot;:{&quot;noteIndex&quot;:0},&quot;isEdited&quot;:false,&quot;manualOverride&quot;:{&quot;isManuallyOverridden&quot;:false,&quot;citeprocText&quot;:&quot;(Soudzilovskaia &lt;i&gt;et al.&lt;/i&gt;, 2020)&quot;,&quot;manualOverrideText&quot;:&quot;&quot;},&quot;citationTag&quot;:&quot;MENDELEY_CITATION_v3_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&quot;,&quot;citationItems&quot;:[{&quot;id&quot;:&quot;de4de57d-6cd7-34e2-9c04-3711a18ed6af&quot;,&quot;itemData&quot;:{&quot;type&quot;:&quot;article-journal&quot;,&quot;id&quot;:&quot;de4de57d-6cd7-34e2-9c04-3711a18ed6af&quot;,&quot;title&quot;:&quot;FungalRoot: global online database of plant mycorrhizal associations&quot;,&quot;author&quot;:[{&quot;family&quot;:&quot;Soudzilovskaia&quot;,&quot;given&quot;:&quot;Nadejda A&quot;,&quot;parse-names&quot;:false,&quot;dropping-particle&quot;:&quot;&quot;,&quot;non-dropping-particle&quot;:&quot;&quot;},{&quot;family&quot;:&quot;Vaessen&quot;,&quot;given&quot;:&quot;Stijn&quot;,&quot;parse-names&quot;:false,&quot;dropping-particle&quot;:&quot;&quot;,&quot;non-dropping-particle&quot;:&quot;&quot;},{&quot;family&quot;:&quot;Barceló&quot;,&quot;given&quot;:&quot;Milagros&quot;,&quot;parse-names&quot;:false,&quot;dropping-particle&quot;:&quot;&quot;,&quot;non-dropping-particle&quot;:&quot;&quot;},{&quot;family&quot;:&quot;He&quot;,&quot;given&quot;:&quot;Jinhong&quot;,&quot;parse-names&quot;:false,&quot;dropping-particle&quot;:&quot;&quot;,&quot;non-dropping-particle&quot;:&quot;&quot;},{&quot;family&quot;:&quot;Rahimlou&quot;,&quot;given&quot;:&quot;Saleh&quot;,&quot;parse-names&quot;:false,&quot;dropping-particle&quot;:&quot;&quot;,&quot;non-dropping-particle&quot;:&quot;&quot;},{&quot;family&quot;:&quot;Abarenkov&quot;,&quot;given&quot;:&quot;Kessy&quot;,&quot;parse-names&quot;:false,&quot;dropping-particle&quot;:&quot;&quot;,&quot;non-dropping-particle&quot;:&quot;&quot;},{&quot;family&quot;:&quot;Brundrett&quot;,&quot;given&quot;:&quot;Mark C&quot;,&quot;parse-names&quot;:false,&quot;dropping-particle&quot;:&quot;&quot;,&quot;non-dropping-particle&quot;:&quot;&quot;},{&quot;family&quot;:&quot;Gomes&quot;,&quot;given&quot;:&quot;Sofia I F&quot;,&quot;parse-names&quot;:false,&quot;dropping-particle&quot;:&quot;&quot;,&quot;non-dropping-particle&quot;:&quot;&quot;},{&quot;family&quot;:&quot;Merckx&quot;,&quot;given&quot;:&quot;Vincent S F T&quot;,&quot;parse-names&quot;:false,&quot;dropping-particle&quot;:&quot;&quot;,&quot;non-dropping-particle&quot;:&quot;&quot;},{&quot;family&quot;:&quot;Tedersoo&quot;,&quot;given&quot;:&quot;Leho&quot;,&quot;parse-names&quot;:false,&quot;dropping-particle&quot;:&quot;&quot;,&quot;non-dropping-particle&quot;:&quot;&quot;}],&quot;container-title&quot;:&quot;New Phytologist&quot;,&quot;DOI&quot;:&quot;10.1111/nph.16569&quot;,&quot;ISSN&quot;:&quot;0028-646X&quot;,&quot;URL&quot;:&quot;http://doi.wiley.com/10.1111/nph.16569&quot;,&quot;issued&quot;:{&quot;date-parts&quot;:[[2020,8,20]]},&quot;page&quot;:&quot;955-966&quot;,&quot;issue&quot;:&quot;3&quot;,&quot;volume&quot;:&quot;227&quot;,&quot;container-title-short&quot;:&quot;&quot;},&quot;isTemporary&quot;:false}]},{&quot;citationID&quot;:&quot;MENDELEY_CITATION_e06dcde8-7a98-436e-ae74-ea44e1a44efd&quot;,&quot;properties&quot;:{&quot;noteIndex&quot;:0},&quot;isEdited&quot;:false,&quot;manualOverride&quot;:{&quot;isManuallyOverridden&quot;:false,&quot;citeprocText&quot;:&quot;(Yue &lt;i&gt;et al.&lt;/i&gt;, 2017)&quot;,&quot;manualOverrideText&quot;:&quot;&quot;},&quot;citationTag&quot;:&quot;MENDELEY_CITATION_v3_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&quot;,&quot;citationItems&quot;:[{&quot;id&quot;:&quot;8fc7f752-fb70-3548-8e58-e51b31ac7f8f&quot;,&quot;itemData&quot;:{&quot;type&quot;:&quot;article-journal&quot;,&quot;id&quot;:&quot;8fc7f752-fb70-3548-8e58-e51b31ac7f8f&quot;,&quot;title&quot;:&quot;Influence of multiple global change drivers on terrestrial carbon storage: additive effects are common&quot;,&quot;author&quot;:[{&quot;family&quot;:&quot;Yue&quot;,&quot;given&quot;:&quot;Kai&quot;,&quot;parse-names&quot;:false,&quot;dropping-particle&quot;:&quot;&quot;,&quot;non-dropping-particle&quot;:&quot;&quot;},{&quot;family&quot;:&quot;Fornara&quot;,&quot;given&quot;:&quot;Dario A.&quot;,&quot;parse-names&quot;:false,&quot;dropping-particle&quot;:&quot;&quot;,&quot;non-dropping-particle&quot;:&quot;&quot;},{&quot;family&quot;:&quot;Yang&quot;,&quot;given&quot;:&quot;Wanqin&quot;,&quot;parse-names&quot;:false,&quot;dropping-particle&quot;:&quot;&quot;,&quot;non-dropping-particle&quot;:&quot;&quot;},{&quot;family&quot;:&quot;Peng&quot;,&quot;given&quot;:&quot;Yan&quot;,&quot;parse-names&quot;:false,&quot;dropping-particle&quot;:&quot;&quot;,&quot;non-dropping-particle&quot;:&quot;&quot;},{&quot;family&quot;:&quot;Peng&quot;,&quot;given&quot;:&quot;Changhui&quot;,&quot;parse-names&quot;:false,&quot;dropping-particle&quot;:&quot;&quot;,&quot;non-dropping-particle&quot;:&quot;&quot;},{&quot;family&quot;:&quot;Liu&quot;,&quot;given&quot;:&quot;Zelin&quot;,&quot;parse-names&quot;:false,&quot;dropping-particle&quot;:&quot;&quot;,&quot;non-dropping-particle&quot;:&quot;&quot;},{&quot;family&quot;:&quot;Wu&quot;,&quot;given&quot;:&quot;Fuzhong&quot;,&quot;parse-names&quot;:false,&quot;dropping-particle&quot;:&quot;&quot;,&quot;non-dropping-particle&quot;:&quot;&quot;}],&quot;container-title&quot;:&quot;Ecology Letters&quot;,&quot;container-title-short&quot;:&quot;Ecol Lett&quot;,&quot;DOI&quot;:&quot;10.1111/ele.12767&quot;,&quot;ISSN&quot;:&quot;14610248&quot;,&quot;PMID&quot;:&quot;28370812&quot;,&quot;issued&quot;:{&quot;date-parts&quot;:[[2017]]},&quot;page&quot;:&quot;663-672&quot;,&quot;abstract&quot;:&quot;The interactive effects of multiple global change drivers on terrestrial carbon (C) storage remain poorly understood. Here, we synthesise data from 633 published studies to show how the interactive effects of multiple drivers are generally additive (i.e. not differing from the sum of their individual effects) rather than synergistic or antagonistic. We further show that (1) elevated CO2, warming, N addition, P addition and increased rainfall, all exerted positive individual effects on plant C pools at both single-plant and plant-community levels; (2) plant C pool responses to individual or combined effects of multiple drivers are seldom scale-dependent (i.e. not differing from single-plant to plant-community levels) and (3) soil and microbial biomass C pools are significantly less sensitive than plant C pools to individual or combined effects. We provide a quantitative basis for integrating additive effects of multiple global change drivers into future assessments of the C storage ability of terrestrial ecosystems.&quot;,&quot;issue&quot;:&quot;5&quot;,&quot;volume&quot;:&quot;20&quot;},&quot;isTemporary&quot;:false}]},{&quot;citationID&quot;:&quot;MENDELEY_CITATION_ae9f6cd2-88b6-4000-8b4b-e80496837bb8&quot;,&quot;properties&quot;:{&quot;noteIndex&quot;:0},&quot;isEdited&quot;:false,&quot;manualOverride&quot;:{&quot;isManuallyOverridden&quot;:false,&quot;citeprocText&quot;:&quot;(Yue &lt;i&gt;et al.&lt;/i&gt;, 2017; Ding &lt;i&gt;et al.&lt;/i&gt;, 2025)&quot;,&quot;manualOverrideText&quot;:&quot;&quot;},&quot;citationTag&quot;:&quot;MENDELEY_CITATION_v3_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&quot;,&quot;citationItems&quot;:[{&quot;id&quot;:&quot;8fc7f752-fb70-3548-8e58-e51b31ac7f8f&quot;,&quot;itemData&quot;:{&quot;type&quot;:&quot;article-journal&quot;,&quot;id&quot;:&quot;8fc7f752-fb70-3548-8e58-e51b31ac7f8f&quot;,&quot;title&quot;:&quot;Influence of multiple global change drivers on terrestrial carbon storage: additive effects are common&quot;,&quot;author&quot;:[{&quot;family&quot;:&quot;Yue&quot;,&quot;given&quot;:&quot;Kai&quot;,&quot;parse-names&quot;:false,&quot;dropping-particle&quot;:&quot;&quot;,&quot;non-dropping-particle&quot;:&quot;&quot;},{&quot;family&quot;:&quot;Fornara&quot;,&quot;given&quot;:&quot;Dario A.&quot;,&quot;parse-names&quot;:false,&quot;dropping-particle&quot;:&quot;&quot;,&quot;non-dropping-particle&quot;:&quot;&quot;},{&quot;family&quot;:&quot;Yang&quot;,&quot;given&quot;:&quot;Wanqin&quot;,&quot;parse-names&quot;:false,&quot;dropping-particle&quot;:&quot;&quot;,&quot;non-dropping-particle&quot;:&quot;&quot;},{&quot;family&quot;:&quot;Peng&quot;,&quot;given&quot;:&quot;Yan&quot;,&quot;parse-names&quot;:false,&quot;dropping-particle&quot;:&quot;&quot;,&quot;non-dropping-particle&quot;:&quot;&quot;},{&quot;family&quot;:&quot;Peng&quot;,&quot;given&quot;:&quot;Changhui&quot;,&quot;parse-names&quot;:false,&quot;dropping-particle&quot;:&quot;&quot;,&quot;non-dropping-particle&quot;:&quot;&quot;},{&quot;family&quot;:&quot;Liu&quot;,&quot;given&quot;:&quot;Zelin&quot;,&quot;parse-names&quot;:false,&quot;dropping-particle&quot;:&quot;&quot;,&quot;non-dropping-particle&quot;:&quot;&quot;},{&quot;family&quot;:&quot;Wu&quot;,&quot;given&quot;:&quot;Fuzhong&quot;,&quot;parse-names&quot;:false,&quot;dropping-particle&quot;:&quot;&quot;,&quot;non-dropping-particle&quot;:&quot;&quot;}],&quot;container-title&quot;:&quot;Ecology Letters&quot;,&quot;container-title-short&quot;:&quot;Ecol Lett&quot;,&quot;DOI&quot;:&quot;10.1111/ele.12767&quot;,&quot;ISSN&quot;:&quot;14610248&quot;,&quot;PMID&quot;:&quot;28370812&quot;,&quot;issued&quot;:{&quot;date-parts&quot;:[[2017]]},&quot;page&quot;:&quot;663-672&quot;,&quot;abstract&quot;:&quot;The interactive effects of multiple global change drivers on terrestrial carbon (C) storage remain poorly understood. Here, we synthesise data from 633 published studies to show how the interactive effects of multiple drivers are generally additive (i.e. not differing from the sum of their individual effects) rather than synergistic or antagonistic. We further show that (1) elevated CO2, warming, N addition, P addition and increased rainfall, all exerted positive individual effects on plant C pools at both single-plant and plant-community levels; (2) plant C pool responses to individual or combined effects of multiple drivers are seldom scale-dependent (i.e. not differing from single-plant to plant-community levels) and (3) soil and microbial biomass C pools are significantly less sensitive than plant C pools to individual or combined effects. We provide a quantitative basis for integrating additive effects of multiple global change drivers into future assessments of the C storage ability of terrestrial ecosystems.&quot;,&quot;issue&quot;:&quot;5&quot;,&quot;volume&quot;:&quot;20&quot;},&quot;isTemporary&quot;:false},{&quot;id&quot;:&quot;b3291df7-5148-3eaa-b01f-528ac601e962&quot;,&quot;itemData&quot;:{&quot;type&quot;:&quot;article-journal&quot;,&quot;id&quot;:&quot;b3291df7-5148-3eaa-b01f-528ac601e962&quot;,&quot;title&quot;:&quot;Additive Effects of Multiple Global Change Drivers on Terrestrial Nitrogen Cycling Worldwide&quot;,&quot;author&quot;:[{&quot;family&quot;:&quot;Ding&quot;,&quot;given&quot;:&quot;Bangjing&quot;,&quot;parse-names&quot;:false,&quot;dropping-particle&quot;:&quot;&quot;,&quot;non-dropping-particle&quot;:&quot;&quot;},{&quot;family&quot;:&quot;Xu&quot;,&quot;given&quot;:&quot;Di&quot;,&quot;parse-names&quot;:false,&quot;dropping-particle&quot;:&quot;&quot;,&quot;non-dropping-particle&quot;:&quot;&quot;},{&quot;family&quot;:&quot;Wang&quot;,&quot;given&quot;:&quot;Shuo&quot;,&quot;parse-names&quot;:false,&quot;dropping-particle&quot;:&quot;&quot;,&quot;non-dropping-particle&quot;:&quot;&quot;},{&quot;family&quot;:&quot;Liu&quot;,&quot;given&quot;:&quot;Wenzhi&quot;,&quot;parse-names&quot;:false,&quot;dropping-particle&quot;:&quot;&quot;,&quot;non-dropping-particle&quot;:&quot;&quot;},{&quot;family&quot;:&quot;Zhang&quot;,&quot;given&quot;:&quot;Quanfa&quot;,&quot;parse-names&quot;:false,&quot;dropping-particle&quot;:&quot;&quot;,&quot;non-dropping-particle&quot;:&quot;&quot;}],&quot;container-title&quot;:&quot;Global Change Biology&quot;,&quot;container-title-short&quot;:&quot;Glob Chang Biol&quot;,&quot;DOI&quot;:&quot;10.1111/gcb.70176&quot;,&quot;ISSN&quot;:&quot;1354-1013&quot;,&quot;URL&quot;:&quot;https://onlinelibrary.wiley.com/doi/10.1111/gcb.70176&quot;,&quot;issued&quot;:{&quot;date-parts&quot;:[[2025,4,3]]},&quot;page&quot;:&quot;1-16&quot;,&quot;abstract&quot;:&quot;Global change has dramatically altered the Earth's biogeochemical cycles. However, the interactive effects of multiple global change factors (GCFs) on terrestrial nitrogen (N) cycling worldwide remain unclear, limiting the ability to predict how future global change will affect the global N cycle. We conducted a meta‐analysis of 108 published articles to evaluate the main and interactive effects of elevated CO 2 , N addition, warming, and altered precipitation on soil N pools (NH 4 + , NO 3 − , and organic N) and transformation rates (N mineralization, nitrification, and denitrification) across terrestrial ecosystems. Results showed that single GCFs impacted the soil N cycle in different directions and magnitudes, with N addition and increased precipitation having the strongest positive effects on N pools and transformation rates, respectively. Moreover, the positive effects of N addition on the soil N cycle were generally enhanced when combined with other GCFs. Although the interactions of multiple GCFs were commonly additive (66.2%–83.3%), both synergistic (10.5%–15.1%) and antagonistic (2.8%–18.9%) effects were also observed. The types of treatment and ecosystem, geographic location, and climate all regulated the responses of soil N pools to GCFs to some degree, while only the types of treatment and ecosystem significantly affected the response of soil transformation rates to GCFs. These findings emphasize the importance of considering interactive effects among GCFs on terrestrial N cycling and highlight the necessity of incorporating these interactions into Earth system models for accurate predictions of N cycling responses to global changes.&quot;,&quot;issue&quot;:&quot;4&quot;,&quot;volume&quot;:&quot;31&quot;},&quot;isTemporary&quot;:false}]},{&quot;citationID&quot;:&quot;MENDELEY_CITATION_40f81e8a-0584-497e-bdd5-9c3af3b5dd82&quot;,&quot;properties&quot;:{&quot;noteIndex&quot;:0},&quot;isEdited&quot;:false,&quot;manualOverride&quot;:{&quot;isManuallyOverridden&quot;:false,&quot;citeprocText&quot;:&quot;(Viechtbauer, 2010)&quot;,&quot;manualOverrideText&quot;:&quot;&quot;},&quot;citationTag&quot;:&quot;MENDELEY_CITATION_v3_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&quot;,&quot;citationItems&quot;:[{&quot;id&quot;:&quot;15decc6c-a1bd-3aeb-86b7-5356d9902b3a&quot;,&quot;itemData&quot;:{&quot;type&quot;:&quot;article-journal&quot;,&quot;id&quot;:&quot;15decc6c-a1bd-3aeb-86b7-5356d9902b3a&quot;,&quot;title&quot;:&quot;Conducting Meta-Analyses in R with the metafor Package&quot;,&quot;author&quot;:[{&quot;family&quot;:&quot;Viechtbauer&quot;,&quot;given&quot;:&quot;Wolfgang&quot;,&quot;parse-names&quot;:false,&quot;dropping-particle&quot;:&quot;&quot;,&quot;non-dropping-particle&quot;:&quot;&quot;}],&quot;container-title&quot;:&quot;Journal of Statistical Software&quot;,&quot;container-title-short&quot;:&quot;J Stat Softw&quot;,&quot;DOI&quot;:&quot;10.18637/jss.v036.i03&quot;,&quot;ISSN&quot;:&quot;1548-7660&quot;,&quot;URL&quot;:&quot;http://www.jstatsoft.org/v36/i03/&quot;,&quot;issued&quot;:{&quot;date-parts&quot;:[[2010]]},&quot;page&quot;:&quot;1-48&quot;,&quot;abstract&quot;:&quot;The metafor package provides functions for conducting meta-analyses in R. The package includes functions for fitting the meta-analytic fixed- and random-effects models and allows for the inclusion of moderators variables (study-level covariates) in these models. Meta-regression analyses with continuous and categorical moderators can be conducted in this way. Functions for the Mantel-Haenszel and Peto's one-step method for metaanalyses of 2 × 2 table data are also available. Finally, the package provides various plot functions (for example, for forest, funnel, and radial plots) and functions for assessing the model fit, for obtaining case diagnostics, and for tests of publication bias.&quot;,&quot;issue&quot;:&quot;3&quot;,&quot;volume&quot;:&quot;36&quot;},&quot;isTemporary&quot;:false}]}]"/>
     <we:property name="MENDELEY_CITATIONS_LOCALE_CODE" value="&quot;en-GB&quot;"/>
     <we:property name="MENDELEY_CITATIONS_STYLE" value="{&quot;id&quot;:&quot;https://www.zotero.org/styles/new-phytologist&quot;,&quot;title&quot;:&quot;New Phytologist&quot;,&quot;format&quot;:&quot;author-date&quot;,&quot;defaultLocale&quot;:&quot;en-GB&quot;,&quot;isLocaleCodeValid&quot;:true}"/>
   </we:properties>

</xml_diff>

<commit_message>
add some content to the methods for clarity
</commit_message>
<xml_diff>
--- a/drafts/CNP_npMeta_ms_v0.1.docx
+++ b/drafts/CNP_npMeta_ms_v0.1.docx
@@ -80,15 +80,7 @@
         <w:t>3</w:t>
       </w:r>
       <w:r>
-        <w:t xml:space="preserve">, </w:t>
-      </w:r>
-      <w:proofErr w:type="spellStart"/>
-      <w:r>
-        <w:t>Alissar</w:t>
-      </w:r>
-      <w:proofErr w:type="spellEnd"/>
-      <w:r>
-        <w:t xml:space="preserve"> Cheaib</w:t>
+        <w:t>, Alissar Cheaib</w:t>
       </w:r>
       <w:r>
         <w:rPr>
@@ -232,13 +224,8 @@
       <w:r>
         <w:t xml:space="preserve">, </w:t>
       </w:r>
-      <w:proofErr w:type="spellStart"/>
-      <w:r>
-        <w:t>Silwood</w:t>
-      </w:r>
-      <w:proofErr w:type="spellEnd"/>
-      <w:r>
-        <w:t xml:space="preserve"> Park Campus,</w:t>
+      <w:r>
+        <w:t>Silwood Park Campus,</w:t>
       </w:r>
       <w:r>
         <w:t xml:space="preserve"> Ascot, UK</w:t>
@@ -480,15 +467,7 @@
         <w:t xml:space="preserve"> phosphorus on net photosynthesis, photosynthetic capacity, leaf nutrient content, plant biomass accumulation, and biomass partitioning. Across experiments, nitrogen addition generally increased leaf nitrogen content on both a mass- and area-basis but did not change leaf phosphorus content, leading to an increase in the leaf nitrogen-to-phosphorus ratio. In contrast, phosphorus addition increased leaf phosphorus on a mass- and area-basis but did not change leaf nitrogen content, leading to a decrease in the leaf nitrogen-to-phosphorus ratio. We found no evidence that nitrogen or phosphorus addition influenced net photosynthesis apparent photosynthetic capacity</w:t>
       </w:r>
       <w:r>
-        <w:t xml:space="preserve">, or photosynthetic nitrogen and phosphorus use </w:t>
-      </w:r>
-      <w:proofErr w:type="spellStart"/>
-      <w:r>
-        <w:t>effiicencies</w:t>
-      </w:r>
-      <w:proofErr w:type="spellEnd"/>
-      <w:r>
-        <w:t>. N</w:t>
+        <w:t>, or photosynthetic nitrogen and phosphorus use effiicencies. N</w:t>
       </w:r>
       <w:r>
         <w:t xml:space="preserve">itrogen and phosphorus addition each increased aboveground biomass and did not alter belowground biomass, leading to a reduction in the root mass fraction and root-to-shoot ratio. </w:t>
@@ -633,28 +612,84 @@
         <w:spacing w:line="360" w:lineRule="auto"/>
       </w:pPr>
       <w:r>
-        <w:t>Nitrogen and phosphorus addition will increase leaf nitrogen content and leaf phosphorus content, respectively, but will not influence photosynthetic parameters as demand to build and maintain photosynthetic enzymes will not change based on nitrogen or phosphorus availability. Despite this, nitrogen and phosphorus addition will each strongly increase total biomass through stronger increases in aboveground biomass than belowground biomass, which will decrease the root-to-shoot ratio and root mass fraction.</w:t>
-      </w:r>
-      <w:r>
-        <w:t xml:space="preserve"> We expected that plant functional group would largely regulate the magnitude of species’ responses to nitrogen and phosphorus addition. C</w:t>
-      </w:r>
-      <w:r>
-        <w:rPr>
+        <w:t>Nitrogen and phosphorus addition will increase leaf nitrogen content and leaf phosphorus content, respectively</w:t>
+      </w:r>
+      <w:r>
+        <w:t xml:space="preserve">. This will lead to an increase in the leaf N:P ratio with nitrogen addition and a decrease in the leaf N:P ratio with phosphorus addition. The effects of nitrogen and phosphorus addition on leaf nitrogen and phosphorus content </w:t>
+      </w:r>
+      <w:r>
+        <w:t>are</w:t>
+      </w:r>
+      <w:r>
+        <w:t xml:space="preserve"> expected to be amplified </w:t>
+      </w:r>
+      <w:r>
+        <w:t>in regions where</w:t>
+      </w:r>
+      <w:r>
+        <w:t xml:space="preserve"> demand for building and maintaining photosynthetic enzymes</w:t>
+      </w:r>
+      <w:r>
+        <w:t xml:space="preserve"> is high (e.g., high aridity, low temperature, high light availability; </w:t>
+      </w:r>
+      <w:sdt>
+        <w:sdtPr>
+          <w:rPr>
+            <w:color w:val="000000"/>
+          </w:rPr>
+          <w:tag w:val="MENDELEY_CITATION_v3_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"/>
+          <w:id w:val="-1677953970"/>
+          <w:placeholder>
+            <w:docPart w:val="DefaultPlaceholder_-1854013440"/>
+          </w:placeholder>
+        </w:sdtPr>
+        <w:sdtContent>
+          <w:r>
+            <w:rPr>
+              <w:rFonts w:eastAsia="Times New Roman"/>
+              <w:color w:val="000000"/>
+            </w:rPr>
+            <w:t xml:space="preserve">(Cheaib </w:t>
+          </w:r>
+          <w:r>
+            <w:rPr>
+              <w:rFonts w:eastAsia="Times New Roman"/>
+              <w:i/>
+              <w:iCs/>
+              <w:color w:val="000000"/>
+            </w:rPr>
+            <w:t>et al.</w:t>
+          </w:r>
+          <w:r>
+            <w:rPr>
+              <w:rFonts w:eastAsia="Times New Roman"/>
+              <w:color w:val="000000"/>
+            </w:rPr>
+            <w:t>, 2025)</w:t>
+          </w:r>
+        </w:sdtContent>
+      </w:sdt>
+      <w:r>
+        <w:rPr>
+          <w:color w:val="000000"/>
+        </w:rPr>
+        <w:t>, or in species with high demand for building and maintaining photosynthetic enzymes (e.g., N</w:t>
+      </w:r>
+      <w:r>
+        <w:rPr>
+          <w:color w:val="000000"/>
           <w:vertAlign w:val="subscript"/>
         </w:rPr>
-        <w:t>4</w:t>
-      </w:r>
-      <w:r>
-        <w:t xml:space="preserve"> species, species forming strong associations with microbial symbionts, woody species, and perennial species were each predicted to exhibit weaker responses to nutrient additions than C</w:t>
-      </w:r>
-      <w:r>
-        <w:rPr>
-          <w:vertAlign w:val="subscript"/>
-        </w:rPr>
-        <w:t>3</w:t>
-      </w:r>
-      <w:r>
-        <w:t xml:space="preserve"> species, species that rely on direct uptake methods, herbaceous species, and annual species </w:t>
+        <w:t>2</w:t>
+      </w:r>
+      <w:r>
+        <w:rPr>
+          <w:color w:val="000000"/>
+        </w:rPr>
+        <w:t>-fixers, AM-association species)</w:t>
+      </w:r>
+      <w:r>
+        <w:t>.</w:t>
       </w:r>
     </w:p>
     <w:p>
@@ -667,16 +702,49 @@
         <w:spacing w:line="360" w:lineRule="auto"/>
       </w:pPr>
       <w:r>
-        <w:t>The combined effects of nitrogen and phosphorus addition on leaf and whole-plant traits will be the sum of the corresponding individual effects of nitrogen and phosphorus addition. In other words, the combined effects of nitrogen and phosphorus addition will be the product of additive responses, not synergistic or antagonistic.</w:t>
+        <w:t xml:space="preserve">Nitrogen and phosphorus addition will not influence photosynthetic parameters unless the availability of these resources is insufficient to satisfy demand to build and maintain photosynthetic enzymes. </w:t>
+      </w:r>
+      <w:r>
+        <w:t>In nitrogen-limited systems, nitrogen addition is expected to increase the maximum rate of Rubisco carboxylation. In phosphorus-limited systems, phosphorus addition is expected to increase the maximum rate of electron transport for RuBP regeneration.</w:t>
       </w:r>
     </w:p>
     <w:p>
       <w:pPr>
+        <w:pStyle w:val="ListParagraph"/>
+        <w:numPr>
+          <w:ilvl w:val="0"/>
+          <w:numId w:val="3"/>
+        </w:numPr>
         <w:spacing w:line="360" w:lineRule="auto"/>
       </w:pPr>
+      <w:r>
+        <w:lastRenderedPageBreak/>
+        <w:t>N</w:t>
+      </w:r>
+      <w:r>
+        <w:t>itrogen and phosphorus addition will increase total biomass through stronger increases in aboveground biomass than belowground biomass, which will decrease the root-to-shoot ratio and root mass fraction.</w:t>
+      </w:r>
     </w:p>
     <w:p>
       <w:pPr>
+        <w:pStyle w:val="ListParagraph"/>
+        <w:numPr>
+          <w:ilvl w:val="0"/>
+          <w:numId w:val="3"/>
+        </w:numPr>
+        <w:spacing w:line="360" w:lineRule="auto"/>
+      </w:pPr>
+      <w:r>
+        <w:t>The combined effects of nitrogen and phosphorus addition on leaf and whole-plant traits will be the sum of the corresponding individual effects of nitrogen and phosphorus addition. In other words, the combined effects of nitrogen and phosphorus addition will be the product of additive responses, not synergistic or antagonistic.</w:t>
+      </w:r>
+    </w:p>
+    <w:p>
+      <w:pPr>
+        <w:spacing w:line="360" w:lineRule="auto"/>
+      </w:pPr>
+    </w:p>
+    <w:p>
+      <w:pPr>
         <w:spacing w:line="360" w:lineRule="auto"/>
       </w:pPr>
       <w:r>
@@ -684,7 +752,6 @@
           <w:b/>
           <w:bCs/>
         </w:rPr>
-        <w:lastRenderedPageBreak/>
         <w:t>Materials and Methods</w:t>
       </w:r>
     </w:p>
@@ -744,23 +811,7 @@
               <w:rFonts w:eastAsia="Times New Roman"/>
               <w:color w:val="000000"/>
             </w:rPr>
-            <w:t xml:space="preserve">(Van </w:t>
-          </w:r>
-          <w:proofErr w:type="spellStart"/>
-          <w:r>
-            <w:rPr>
-              <w:rFonts w:eastAsia="Times New Roman"/>
-              <w:color w:val="000000"/>
-            </w:rPr>
-            <w:t>Sundert</w:t>
-          </w:r>
-          <w:proofErr w:type="spellEnd"/>
-          <w:r>
-            <w:rPr>
-              <w:rFonts w:eastAsia="Times New Roman"/>
-              <w:color w:val="000000"/>
-            </w:rPr>
-            <w:t xml:space="preserve"> </w:t>
+            <w:t xml:space="preserve">(Van Sundert </w:t>
           </w:r>
           <w:r>
             <w:rPr>
@@ -790,13 +841,31 @@
         <w:rPr>
           <w:color w:val="000000"/>
         </w:rPr>
-        <w:t xml:space="preserve">We selected </w:t>
-      </w:r>
-      <w:r>
-        <w:rPr>
-          <w:color w:val="000000"/>
-        </w:rPr>
-        <w:t xml:space="preserve">field manipulation experiments that added N and P in a full-factorial design to ensure that any comparisons made between N, P, and N+P addition responses were from the same subset of experiments. </w:t>
+        <w:t>We selected</w:t>
+      </w:r>
+      <w:r>
+        <w:rPr>
+          <w:color w:val="000000"/>
+        </w:rPr>
+        <w:t xml:space="preserve"> </w:t>
+      </w:r>
+      <w:r>
+        <w:rPr>
+          <w:color w:val="000000"/>
+        </w:rPr>
+        <w:t>manipulation experiments that added N and P in a full-factorial design to ensure that any comparisons made between</w:t>
+      </w:r>
+      <w:r>
+        <w:rPr>
+          <w:color w:val="000000"/>
+        </w:rPr>
+        <w:t xml:space="preserve"> </w:t>
+      </w:r>
+      <w:r>
+        <w:rPr>
+          <w:color w:val="000000"/>
+        </w:rPr>
+        <w:t xml:space="preserve">N, P, and N+P addition responses were from the same subset of experiments. </w:t>
       </w:r>
       <w:r>
         <w:rPr>
@@ -1004,19 +1073,11 @@
           </w:placeholder>
         </w:sdtPr>
         <w:sdtContent>
-          <w:proofErr w:type="spellStart"/>
           <w:r>
             <w:rPr>
               <w:color w:val="000000"/>
             </w:rPr>
-            <w:t>Firn</w:t>
-          </w:r>
-          <w:proofErr w:type="spellEnd"/>
-          <w:r>
-            <w:rPr>
-              <w:color w:val="000000"/>
-            </w:rPr>
-            <w:t xml:space="preserve"> et al. (2019)</w:t>
+            <w:t>Firn et al. (2019)</w:t>
           </w:r>
         </w:sdtContent>
       </w:sdt>
@@ -1115,27 +1176,26 @@
         <w:rPr>
           <w:color w:val="000000"/>
         </w:rPr>
-        <w:t>re added in a full-factorial design (that is, experiments must have a control, N, P, and N+P treatment)</w:t>
-      </w:r>
-      <w:r>
-        <w:rPr>
-          <w:color w:val="000000"/>
-        </w:rPr>
-        <w:t xml:space="preserve">. From this, we selected experiments that measured traits related to leaf photosynthesis (e.g., net photosynthesis photosynthetic capacity, stomatal conductance), leaf nutrient content (e.g., mass- or area-based leaf nitrogen content, mass- or area-based leaf phosphorus content), biomass (e.g., above-ground or belowground biomass), biomass partitioning (e.g., </w:t>
-      </w:r>
-      <w:proofErr w:type="spellStart"/>
-      <w:r>
-        <w:rPr>
-          <w:color w:val="000000"/>
-        </w:rPr>
-        <w:t>root:shoot</w:t>
-      </w:r>
-      <w:proofErr w:type="spellEnd"/>
-      <w:r>
-        <w:rPr>
-          <w:color w:val="000000"/>
-        </w:rPr>
-        <w:t xml:space="preserve"> ratio), or nutrient partitioning of the biomass (e.g., aboveground nitrogen biomass, aboveground phosphorus biomass). Finally, we selected experiments that included explicit explanations of treatment replication schemes to accurately calculate summary statistics. We first searched for studies that followed these guidelines using citations included in the MESI and Nutrient Network papers. To supplement these studies, we also created a search query in </w:t>
+        <w:t>re added in a full-factorial design</w:t>
+      </w:r>
+      <w:r>
+        <w:rPr>
+          <w:color w:val="000000"/>
+        </w:rPr>
+        <w:t xml:space="preserve">. </w:t>
+      </w:r>
+      <w:r>
+        <w:rPr>
+          <w:color w:val="000000"/>
+        </w:rPr>
+        <w:t xml:space="preserve">From this, we selected experiments that measured traits related to leaf photosynthesis (e.g., net photosynthesis photosynthetic capacity, stomatal conductance), leaf nutrient content (e.g., mass- or area-based </w:t>
+      </w:r>
+      <w:r>
+        <w:rPr>
+          <w:color w:val="000000"/>
+        </w:rPr>
+        <w:lastRenderedPageBreak/>
+        <w:t xml:space="preserve">leaf nitrogen content, mass- or area-based leaf phosphorus content), biomass (e.g., above-ground or belowground biomass), biomass partitioning (e.g., root:shoot ratio), or nutrient partitioning of the biomass (e.g., aboveground nitrogen biomass, aboveground phosphorus biomass). Finally, we selected experiments that included explicit explanations of treatment replication schemes to accurately calculate summary statistics. We first searched for studies that followed these guidelines using citations included in the MESI and Nutrient Network papers. To supplement these studies, we also created a search query in </w:t>
       </w:r>
       <w:r>
         <w:rPr>
@@ -1226,75 +1286,19 @@
         <w:rPr>
           <w:color w:val="000000"/>
         </w:rPr>
+        <w:t xml:space="preserve"> AND (fertiliz* OR addition)</w:t>
+      </w:r>
+      <w:r>
+        <w:rPr>
+          <w:color w:val="000000"/>
+        </w:rPr>
         <w:t xml:space="preserve"> AND (</w:t>
       </w:r>
-      <w:proofErr w:type="spellStart"/>
-      <w:r>
-        <w:rPr>
-          <w:color w:val="000000"/>
-        </w:rPr>
-        <w:t>fertiliz</w:t>
-      </w:r>
-      <w:proofErr w:type="spellEnd"/>
-      <w:r>
-        <w:rPr>
-          <w:color w:val="000000"/>
-        </w:rPr>
-        <w:t>* OR addition)</w:t>
-      </w:r>
-      <w:r>
-        <w:rPr>
-          <w:color w:val="000000"/>
-        </w:rPr>
-        <w:t xml:space="preserve"> AND (</w:t>
-      </w:r>
-      <w:r>
-        <w:rPr>
-          <w:color w:val="000000"/>
-        </w:rPr>
-        <w:t xml:space="preserve">effect* OR </w:t>
-      </w:r>
-      <w:proofErr w:type="spellStart"/>
-      <w:r>
-        <w:rPr>
-          <w:color w:val="000000"/>
-        </w:rPr>
-        <w:t>respon</w:t>
-      </w:r>
-      <w:proofErr w:type="spellEnd"/>
-      <w:r>
-        <w:rPr>
-          <w:color w:val="000000"/>
-        </w:rPr>
-        <w:t xml:space="preserve">* OR affect* OR impact* OR </w:t>
-      </w:r>
-      <w:proofErr w:type="spellStart"/>
-      <w:r>
-        <w:rPr>
-          <w:color w:val="000000"/>
-        </w:rPr>
-        <w:t>increas</w:t>
-      </w:r>
-      <w:proofErr w:type="spellEnd"/>
-      <w:r>
-        <w:rPr>
-          <w:color w:val="000000"/>
-        </w:rPr>
-        <w:t xml:space="preserve">* OR </w:t>
-      </w:r>
-      <w:proofErr w:type="spellStart"/>
-      <w:r>
-        <w:rPr>
-          <w:color w:val="000000"/>
-        </w:rPr>
-        <w:t>decreas</w:t>
-      </w:r>
-      <w:proofErr w:type="spellEnd"/>
-      <w:r>
-        <w:rPr>
-          <w:color w:val="000000"/>
-        </w:rPr>
-        <w:t>* OR alter* OR deposition OR enrich*</w:t>
+      <w:r>
+        <w:rPr>
+          <w:color w:val="000000"/>
+        </w:rPr>
+        <w:t>effect* OR respon* OR affect* OR impact* OR increas* OR decreas* OR alter* OR deposition OR enrich*</w:t>
       </w:r>
       <w:r>
         <w:rPr>
@@ -1318,21 +1322,7 @@
         <w:rPr>
           <w:color w:val="000000"/>
         </w:rPr>
-        <w:t xml:space="preserve">leaf nitrogen* OR leaf phosphorus* OR *use efficiency OR biomass OR mass fraction OR </w:t>
-      </w:r>
-      <w:proofErr w:type="spellStart"/>
-      <w:r>
-        <w:rPr>
-          <w:color w:val="000000"/>
-        </w:rPr>
-        <w:t>root:shoot</w:t>
-      </w:r>
-      <w:proofErr w:type="spellEnd"/>
-      <w:r>
-        <w:rPr>
-          <w:color w:val="000000"/>
-        </w:rPr>
-        <w:t xml:space="preserve"> OR LMA OR SLA OR chlorophyll </w:t>
+        <w:t xml:space="preserve">leaf nitrogen* OR leaf phosphorus* OR *use efficiency OR biomass OR mass fraction OR root:shoot OR LMA OR SLA OR chlorophyll </w:t>
       </w:r>
       <w:r>
         <w:rPr>
@@ -1394,7 +1384,7 @@
         <w:rPr>
           <w:color w:val="000000"/>
         </w:rPr>
-        <w:t xml:space="preserve">For leaf-level measurements, one “mean value </w:t>
+        <w:t xml:space="preserve">For experiments that reported results at the species-level, one mean value </w:t>
       </w:r>
       <w:r>
         <w:rPr>
@@ -1406,19 +1396,37 @@
         <w:rPr>
           <w:color w:val="000000"/>
         </w:rPr>
-        <w:t xml:space="preserve"> standard deviation” per trait per species per nutrient fertilization treatment per experiment was considered one “observation”.</w:t>
-      </w:r>
-      <w:r>
-        <w:rPr>
-          <w:color w:val="000000"/>
-        </w:rPr>
-        <w:t xml:space="preserve"> Observations for different species from the same study were considered independent and allowed us to determine the effects of plant functional group (e.g., mycorrhizal type, photosynthetic pathway, growth form) on plant responses to nutrient fertilization treatments.</w:t>
-      </w:r>
-      <w:r>
-        <w:rPr>
-          <w:color w:val="000000"/>
-        </w:rPr>
-        <w:t xml:space="preserve"> For whole-plant measurements, one “mean value </w:t>
+        <w:t xml:space="preserve"> standard deviation per trait per species per nutrient fertilization treatment per experiment</w:t>
+      </w:r>
+      <w:r>
+        <w:rPr>
+          <w:color w:val="000000"/>
+        </w:rPr>
+        <w:t>al site</w:t>
+      </w:r>
+      <w:r>
+        <w:rPr>
+          <w:color w:val="000000"/>
+        </w:rPr>
+        <w:t xml:space="preserve"> was considered one observation. Observations for different species from the same study were considered </w:t>
+      </w:r>
+      <w:r>
+        <w:rPr>
+          <w:color w:val="000000"/>
+        </w:rPr>
+        <w:t xml:space="preserve">to be </w:t>
+      </w:r>
+      <w:r>
+        <w:rPr>
+          <w:color w:val="000000"/>
+        </w:rPr>
+        <w:t>independent</w:t>
+      </w:r>
+      <w:r>
+        <w:rPr>
+          <w:color w:val="000000"/>
+        </w:rPr>
+        <w:t xml:space="preserve"> and allowed us to determine the effects of species identity traits (e.g., mycorrhizal type, photosynthetic pathway, growth form) on plant responses to nutrient treatments. For experiments that reported results at the treatment level, one mean value </w:t>
       </w:r>
       <w:r>
         <w:rPr>
@@ -1430,52 +1438,33 @@
         <w:rPr>
           <w:color w:val="000000"/>
         </w:rPr>
-        <w:t xml:space="preserve"> standard deviation” per nutrient fertilization treatment per experiment was considered as one “observation” to account for challenges associated with isolating whole-plant traits to the species-level in the field.</w:t>
-      </w:r>
-      <w:r>
-        <w:rPr>
-          <w:color w:val="000000"/>
-        </w:rPr>
-        <w:t xml:space="preserve"> Given this, the final dataset used for the meta-analysis included </w:t>
-      </w:r>
-      <w:r>
-        <w:rPr>
-          <w:color w:val="000000"/>
-          <w:highlight w:val="yellow"/>
-        </w:rPr>
-        <w:t>XX</w:t>
-      </w:r>
-      <w:r>
-        <w:rPr>
-          <w:color w:val="000000"/>
-        </w:rPr>
-        <w:t xml:space="preserve"> observations from </w:t>
-      </w:r>
-      <w:r>
-        <w:rPr>
-          <w:color w:val="000000"/>
-          <w:highlight w:val="yellow"/>
-        </w:rPr>
-        <w:t>XX</w:t>
-      </w:r>
-      <w:r>
-        <w:rPr>
-          <w:color w:val="000000"/>
-        </w:rPr>
-        <w:t xml:space="preserve"> studies (Table </w:t>
-      </w:r>
-      <w:r>
-        <w:rPr>
-          <w:color w:val="000000"/>
-          <w:highlight w:val="yellow"/>
-        </w:rPr>
-        <w:t>SX</w:t>
-      </w:r>
-      <w:r>
-        <w:rPr>
-          <w:color w:val="000000"/>
-        </w:rPr>
-        <w:t>).</w:t>
+        <w:t xml:space="preserve"> standard deviation per trait per nutrient fertilization treatment per experiment</w:t>
+      </w:r>
+      <w:r>
+        <w:rPr>
+          <w:color w:val="000000"/>
+        </w:rPr>
+        <w:t xml:space="preserve">al site was considered one observation. </w:t>
+      </w:r>
+      <w:r>
+        <w:rPr>
+          <w:color w:val="000000"/>
+        </w:rPr>
+        <w:t xml:space="preserve">Additional analyses are included in the </w:t>
+      </w:r>
+      <w:r>
+        <w:rPr>
+          <w:i/>
+          <w:iCs/>
+          <w:color w:val="000000"/>
+        </w:rPr>
+        <w:t>Supplement</w:t>
+      </w:r>
+      <w:r>
+        <w:rPr>
+          <w:color w:val="000000"/>
+        </w:rPr>
+        <w:t xml:space="preserve"> to isolate the effects of species- versus treatment-level responses.</w:t>
       </w:r>
     </w:p>
     <w:p>
@@ -1490,51 +1479,26 @@
         <w:rPr>
           <w:color w:val="000000"/>
         </w:rPr>
-        <w:t xml:space="preserve">Data were </w:t>
-      </w:r>
-      <w:r>
-        <w:rPr>
-          <w:color w:val="000000"/>
-        </w:rPr>
-        <w:t>integrated into a compiled dataset</w:t>
-      </w:r>
-      <w:r>
-        <w:rPr>
-          <w:color w:val="000000"/>
-        </w:rPr>
-        <w:t xml:space="preserve"> through multiple pathways. First, we manually calculated summary statistics using datasets from studies that adopted open data practices. Next, we sifted studies for summary statistics included in tables included in the main text or supplemental information</w:t>
-      </w:r>
-      <w:r>
-        <w:rPr>
-          <w:color w:val="000000"/>
-        </w:rPr>
-        <w:t xml:space="preserve"> and included these values directly in our dataset</w:t>
-      </w:r>
-      <w:r>
-        <w:rPr>
-          <w:color w:val="000000"/>
-        </w:rPr>
-        <w:t>.</w:t>
-      </w:r>
-      <w:r>
-        <w:rPr>
-          <w:color w:val="000000"/>
-        </w:rPr>
-        <w:t xml:space="preserve"> If studies did not include their data or provide summary statistics in tables, we digitized plots using information about treatment and sample replication information. Plots were digitized in R (version 4.4.2) using the ‘</w:t>
-      </w:r>
-      <w:proofErr w:type="spellStart"/>
-      <w:r>
-        <w:rPr>
-          <w:color w:val="000000"/>
-        </w:rPr>
-        <w:t>metadigitise</w:t>
-      </w:r>
-      <w:proofErr w:type="spellEnd"/>
-      <w:r>
-        <w:rPr>
-          <w:color w:val="000000"/>
-        </w:rPr>
-        <w:t xml:space="preserve">’ package </w:t>
+        <w:t>Observations were integrated into a compiled dataset through multiple pathways. First, summary statistics (mean, standard deviation, replication scheme) were calculated directly from published datasets from studies that adopted open data practices (n = XX studies). Where possible, summary statistics were extracted from tables included in the main text or supplemental information if studies did not explicitly provide data.</w:t>
+      </w:r>
+      <w:r>
+        <w:rPr>
+          <w:color w:val="000000"/>
+        </w:rPr>
+        <w:t xml:space="preserve"> </w:t>
+      </w:r>
+      <w:r>
+        <w:rPr>
+          <w:color w:val="000000"/>
+        </w:rPr>
+        <w:t xml:space="preserve">If studies did not include their data or provide summary statistics in tables, we digitized plots using information about treatment and sample replication information. Plots were digitized in R (version 4.4.2) using the ‘metadigitise’ </w:t>
+      </w:r>
+      <w:r>
+        <w:rPr>
+          <w:color w:val="000000"/>
+        </w:rPr>
+        <w:lastRenderedPageBreak/>
+        <w:t xml:space="preserve">package </w:t>
       </w:r>
       <w:sdt>
         <w:sdtPr>
@@ -1542,9 +1506,9 @@
             <w:color w:val="000000"/>
           </w:rPr>
           <w:tag w:val="MENDELEY_CITATION_v3_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"/>
-          <w:id w:val="-844478120"/>
+          <w:id w:val="1634674718"/>
           <w:placeholder>
-            <w:docPart w:val="DefaultPlaceholder_-1854013440"/>
+            <w:docPart w:val="C0B3A075052CBC4B843F988436460077"/>
           </w:placeholder>
         </w:sdtPr>
         <w:sdtContent>
@@ -1579,14 +1543,37 @@
         </w:rPr>
         <w:t>.</w:t>
       </w:r>
+      <w:r>
+        <w:rPr>
+          <w:color w:val="000000"/>
+        </w:rPr>
+        <w:t xml:space="preserve"> Studies that did not include clear descriptions about the replication scheme were not included in the dataset. Overall, this data extraction procedure rendered 4680 observations (1560 observations each for N, P, and N+P treatments)</w:t>
+      </w:r>
+      <w:r>
+        <w:rPr>
+          <w:color w:val="000000"/>
+        </w:rPr>
+        <w:t xml:space="preserve"> from 85 studies. Of these studies, </w:t>
+      </w:r>
+      <w:r>
+        <w:rPr>
+          <w:color w:val="000000"/>
+        </w:rPr>
+        <w:t>78 were field manipulation experiments, 6 were greenhouse manipulation experiments, and 1 was a growth chamber experiment. Of the field manipulation experiments, 166 independent sites were represented, spanning a broad global gradient and diverse array of biome types (Table S1; Fig. 1). The dataset also includes 170 species from 54 families, representing diverse growth forms, growth durations, nutrient acquisition strategy, and photosynthetic pathway.</w:t>
+      </w:r>
     </w:p>
     <w:p>
       <w:pPr>
-        <w:spacing w:line="360" w:lineRule="auto"/>
-        <w:rPr>
-          <w:color w:val="000000"/>
-        </w:rPr>
-      </w:pPr>
+        <w:rPr>
+          <w:color w:val="000000"/>
+        </w:rPr>
+      </w:pPr>
+      <w:r>
+        <w:rPr>
+          <w:color w:val="000000"/>
+        </w:rPr>
+        <w:br w:type="page"/>
+      </w:r>
     </w:p>
     <w:p>
       <w:pPr>
@@ -1597,10 +1584,118 @@
       </w:pPr>
       <w:r>
         <w:rPr>
+          <w:b/>
+          <w:bCs/>
+          <w:color w:val="000000"/>
+        </w:rPr>
+        <w:lastRenderedPageBreak/>
+        <w:t>Figure 1</w:t>
+      </w:r>
+    </w:p>
+    <w:p>
+      <w:pPr>
+        <w:spacing w:line="360" w:lineRule="auto"/>
+        <w:rPr>
+          <w:color w:val="000000"/>
+        </w:rPr>
+      </w:pPr>
+      <w:r>
+        <w:rPr>
+          <w:noProof/>
+          <w:color w:val="000000"/>
+        </w:rPr>
+        <w:drawing>
+          <wp:inline distT="0" distB="0" distL="0" distR="0" wp14:anchorId="6726B416" wp14:editId="1EC2570B">
+            <wp:extent cx="5302577" cy="3535051"/>
+            <wp:effectExtent l="0" t="0" r="6350" b="0"/>
+            <wp:docPr id="110650747" name="Picture 1"/>
+            <wp:cNvGraphicFramePr>
+              <a:graphicFrameLocks xmlns:a="http://schemas.openxmlformats.org/drawingml/2006/main" noChangeAspect="1"/>
+            </wp:cNvGraphicFramePr>
+            <a:graphic xmlns:a="http://schemas.openxmlformats.org/drawingml/2006/main">
+              <a:graphicData uri="http://schemas.openxmlformats.org/drawingml/2006/picture">
+                <pic:pic xmlns:pic="http://schemas.openxmlformats.org/drawingml/2006/picture">
+                  <pic:nvPicPr>
+                    <pic:cNvPr id="110650747" name="Picture 110650747"/>
+                    <pic:cNvPicPr/>
+                  </pic:nvPicPr>
+                  <pic:blipFill>
+                    <a:blip r:embed="rId7" cstate="print">
+                      <a:extLst>
+                        <a:ext uri="{28A0092B-C50C-407E-A947-70E740481C1C}">
+                          <a14:useLocalDpi xmlns:a14="http://schemas.microsoft.com/office/drawing/2010/main" val="0"/>
+                        </a:ext>
+                      </a:extLst>
+                    </a:blip>
+                    <a:stretch>
+                      <a:fillRect/>
+                    </a:stretch>
+                  </pic:blipFill>
+                  <pic:spPr>
+                    <a:xfrm>
+                      <a:off x="0" y="0"/>
+                      <a:ext cx="5311432" cy="3540954"/>
+                    </a:xfrm>
+                    <a:prstGeom prst="rect">
+                      <a:avLst/>
+                    </a:prstGeom>
+                  </pic:spPr>
+                </pic:pic>
+              </a:graphicData>
+            </a:graphic>
+          </wp:inline>
+        </w:drawing>
+      </w:r>
+    </w:p>
+    <w:p>
+      <w:pPr>
+        <w:spacing w:line="360" w:lineRule="auto"/>
+        <w:rPr>
+          <w:b/>
+          <w:bCs/>
+          <w:color w:val="000000"/>
+        </w:rPr>
+      </w:pPr>
+      <w:r>
+        <w:rPr>
+          <w:b/>
+          <w:bCs/>
+          <w:color w:val="000000"/>
+        </w:rPr>
+        <w:t>Figure 1</w:t>
+      </w:r>
+    </w:p>
+    <w:p>
+      <w:pPr>
+        <w:rPr>
+          <w:b/>
+          <w:bCs/>
+          <w:color w:val="000000"/>
+        </w:rPr>
+      </w:pPr>
+      <w:r>
+        <w:rPr>
+          <w:b/>
+          <w:bCs/>
+          <w:color w:val="000000"/>
+        </w:rPr>
+        <w:br w:type="page"/>
+      </w:r>
+    </w:p>
+    <w:p>
+      <w:pPr>
+        <w:spacing w:line="360" w:lineRule="auto"/>
+        <w:rPr>
+          <w:color w:val="000000"/>
+        </w:rPr>
+      </w:pPr>
+      <w:r>
+        <w:rPr>
           <w:i/>
           <w:iCs/>
           <w:color w:val="000000"/>
         </w:rPr>
+        <w:lastRenderedPageBreak/>
         <w:t>Moderator variables</w:t>
       </w:r>
     </w:p>
@@ -1646,7 +1741,7 @@
           <w:rPr>
             <w:color w:val="000000"/>
           </w:rPr>
-          <w:tag w:val="MENDELEY_CITATION_v3_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"/>
+          <w:tag w:val="MENDELEY_CITATION_v3_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"/>
           <w:id w:val="-1462962333"/>
           <w:placeholder>
             <w:docPart w:val="DefaultPlaceholder_-1854013440"/>
@@ -1706,21 +1801,7 @@
             <w:rPr>
               <w:color w:val="000000"/>
             </w:rPr>
-            <w:t>(</w:t>
-          </w:r>
-          <w:proofErr w:type="spellStart"/>
-          <w:r>
-            <w:rPr>
-              <w:color w:val="000000"/>
-            </w:rPr>
-            <w:t>Hijmans</w:t>
-          </w:r>
-          <w:proofErr w:type="spellEnd"/>
-          <w:r>
-            <w:rPr>
-              <w:color w:val="000000"/>
-            </w:rPr>
-            <w:t>, 2010)</w:t>
+            <w:t>(Hijmans, 2010)</w:t>
           </w:r>
         </w:sdtContent>
       </w:sdt>
@@ -1734,13 +1815,7 @@
         <w:rPr>
           <w:color w:val="000000"/>
         </w:rPr>
-        <w:t xml:space="preserve"> average temperature </w:t>
-      </w:r>
-      <w:r>
-        <w:rPr>
-          <w:color w:val="000000"/>
-        </w:rPr>
-        <w:t>(</w:t>
+        <w:t xml:space="preserve"> average temperature (</w:t>
       </w:r>
       <w:r>
         <w:rPr>
@@ -1752,13 +1827,7 @@
         <w:rPr>
           <w:color w:val="000000"/>
         </w:rPr>
-        <w:t>C)</w:t>
-      </w:r>
-      <w:r>
-        <w:rPr>
-          <w:color w:val="000000"/>
-        </w:rPr>
-        <w:t>,</w:t>
+        <w:t>C),</w:t>
       </w:r>
       <w:r>
         <w:rPr>
@@ -1770,7 +1839,6 @@
         <w:rPr>
           <w:color w:val="000000"/>
         </w:rPr>
-        <w:lastRenderedPageBreak/>
         <w:t xml:space="preserve">total monthly </w:t>
       </w:r>
       <w:r>
@@ -1918,49 +1986,7 @@
         <w:rPr>
           <w:color w:val="000000"/>
         </w:rPr>
-        <w:t xml:space="preserve">-fixer or non-fixer), and mycorrhizal type (AM, </w:t>
-      </w:r>
-      <w:proofErr w:type="spellStart"/>
-      <w:r>
-        <w:rPr>
-          <w:color w:val="000000"/>
-        </w:rPr>
-        <w:t>EcM</w:t>
-      </w:r>
-      <w:proofErr w:type="spellEnd"/>
-      <w:r>
-        <w:rPr>
-          <w:color w:val="000000"/>
-        </w:rPr>
-        <w:t>, dual AM-</w:t>
-      </w:r>
-      <w:proofErr w:type="spellStart"/>
-      <w:r>
-        <w:rPr>
-          <w:color w:val="000000"/>
-        </w:rPr>
-        <w:t>EcM</w:t>
-      </w:r>
-      <w:proofErr w:type="spellEnd"/>
-      <w:r>
-        <w:rPr>
-          <w:color w:val="000000"/>
-        </w:rPr>
-        <w:t xml:space="preserve">, facultative AM, </w:t>
-      </w:r>
-      <w:proofErr w:type="spellStart"/>
-      <w:r>
-        <w:rPr>
-          <w:color w:val="000000"/>
-        </w:rPr>
-        <w:t>ErM</w:t>
-      </w:r>
-      <w:proofErr w:type="spellEnd"/>
-      <w:r>
-        <w:rPr>
-          <w:color w:val="000000"/>
-        </w:rPr>
-        <w:t>, and non-mycorrhizal). N</w:t>
+        <w:t>-fixer or non-fixer), and mycorrhizal type (AM, EcM, dual AM-EcM, facultative AM, ErM, and non-mycorrhizal). N</w:t>
       </w:r>
       <w:r>
         <w:rPr>
@@ -1987,21 +2013,7 @@
         <w:rPr>
           <w:color w:val="000000"/>
         </w:rPr>
-        <w:t xml:space="preserve"> family. Mycorrhizal type was assigned from the </w:t>
-      </w:r>
-      <w:proofErr w:type="spellStart"/>
-      <w:r>
-        <w:rPr>
-          <w:color w:val="000000"/>
-        </w:rPr>
-        <w:t>FungalRoot</w:t>
-      </w:r>
-      <w:proofErr w:type="spellEnd"/>
-      <w:r>
-        <w:rPr>
-          <w:color w:val="000000"/>
-        </w:rPr>
-        <w:t xml:space="preserve"> database using the genus of each species </w:t>
+        <w:t xml:space="preserve"> family. Mycorrhizal type was assigned from the FungalRoot database using the genus of each species </w:t>
       </w:r>
       <w:sdt>
         <w:sdtPr>
@@ -2020,23 +2032,7 @@
               <w:rFonts w:eastAsia="Times New Roman"/>
               <w:color w:val="000000"/>
             </w:rPr>
-            <w:t>(</w:t>
-          </w:r>
-          <w:proofErr w:type="spellStart"/>
-          <w:r>
-            <w:rPr>
-              <w:rFonts w:eastAsia="Times New Roman"/>
-              <w:color w:val="000000"/>
-            </w:rPr>
-            <w:t>Soudzilovskaia</w:t>
-          </w:r>
-          <w:proofErr w:type="spellEnd"/>
-          <w:r>
-            <w:rPr>
-              <w:rFonts w:eastAsia="Times New Roman"/>
-              <w:color w:val="000000"/>
-            </w:rPr>
-            <w:t xml:space="preserve"> </w:t>
+            <w:t xml:space="preserve">(Soudzilovskaia </w:t>
           </w:r>
           <w:r>
             <w:rPr>
@@ -2173,7 +2169,7 @@
           <w:rPr>
             <w:color w:val="000000"/>
           </w:rPr>
-          <w:tag w:val="MENDELEY_CITATION_v3_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"/>
+          <w:tag w:val="MENDELEY_CITATION_v3_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"/>
           <w:id w:val="-1842305081"/>
           <w:placeholder>
             <w:docPart w:val="DefaultPlaceholder_-1854013440"/>
@@ -2253,7 +2249,6 @@
         </w:rPr>
         <w:t xml:space="preserve"> </w:t>
       </w:r>
-      <w:proofErr w:type="spellStart"/>
       <w:r>
         <w:rPr>
           <w:i/>
@@ -2262,7 +2257,6 @@
         </w:rPr>
         <w:t>i</w:t>
       </w:r>
-      <w:proofErr w:type="spellEnd"/>
       <w:r>
         <w:rPr>
           <w:color w:val="000000"/>
@@ -2599,6 +2593,7 @@
           <w:rFonts w:eastAsiaTheme="minorEastAsia"/>
           <w:color w:val="000000"/>
         </w:rPr>
+        <w:lastRenderedPageBreak/>
         <w:t xml:space="preserve">Where </w:t>
       </w:r>
       <m:oMath>
@@ -3150,16 +3145,7 @@
           <w:rFonts w:eastAsiaTheme="minorEastAsia"/>
           <w:color w:val="000000"/>
         </w:rPr>
-        <w:lastRenderedPageBreak/>
-        <w:t xml:space="preserve">Where ln </w:t>
-      </w:r>
-      <w:proofErr w:type="spellStart"/>
-      <w:r>
-        <w:rPr>
-          <w:rFonts w:eastAsiaTheme="minorEastAsia"/>
-          <w:color w:val="000000"/>
-        </w:rPr>
-        <w:t>RR</w:t>
+        <w:t>Where ln RR</w:t>
       </w:r>
       <w:r>
         <w:rPr>
@@ -3169,7 +3155,6 @@
         </w:rPr>
         <w:t>i</w:t>
       </w:r>
-      <w:proofErr w:type="spellEnd"/>
       <w:r>
         <w:rPr>
           <w:rFonts w:eastAsiaTheme="minorEastAsia"/>
@@ -3177,7 +3162,6 @@
         </w:rPr>
         <w:t xml:space="preserve"> is the log-response ratio of observation </w:t>
       </w:r>
-      <w:proofErr w:type="spellStart"/>
       <w:r>
         <w:rPr>
           <w:rFonts w:eastAsiaTheme="minorEastAsia"/>
@@ -3187,7 +3171,6 @@
         </w:rPr>
         <w:t>i</w:t>
       </w:r>
-      <w:proofErr w:type="spellEnd"/>
       <w:r>
         <w:rPr>
           <w:rFonts w:eastAsiaTheme="minorEastAsia"/>
@@ -3195,7 +3178,6 @@
         </w:rPr>
         <w:t xml:space="preserve"> given in (1), </w:t>
       </w:r>
-      <w:proofErr w:type="spellStart"/>
       <w:r>
         <w:rPr>
           <w:rFonts w:eastAsiaTheme="minorEastAsia"/>
@@ -3213,7 +3195,6 @@
         </w:rPr>
         <w:t>i</w:t>
       </w:r>
-      <w:proofErr w:type="spellEnd"/>
       <w:r>
         <w:rPr>
           <w:rFonts w:eastAsiaTheme="minorEastAsia"/>
@@ -3237,7 +3218,6 @@
         </w:rPr>
         <w:t xml:space="preserve"> is the total number of observations. </w:t>
       </w:r>
-      <w:proofErr w:type="spellStart"/>
       <w:r>
         <w:rPr>
           <w:rFonts w:eastAsiaTheme="minorEastAsia"/>
@@ -3255,7 +3235,6 @@
         </w:rPr>
         <w:t>i</w:t>
       </w:r>
-      <w:proofErr w:type="spellEnd"/>
       <w:r>
         <w:rPr>
           <w:rFonts w:eastAsiaTheme="minorEastAsia"/>
@@ -3287,7 +3266,6 @@
         </w:rPr>
         <w:t xml:space="preserve">) of observation </w:t>
       </w:r>
-      <w:proofErr w:type="spellStart"/>
       <w:r>
         <w:rPr>
           <w:rFonts w:eastAsiaTheme="minorEastAsia"/>
@@ -3297,7 +3275,6 @@
         </w:rPr>
         <w:t>i</w:t>
       </w:r>
-      <w:proofErr w:type="spellEnd"/>
       <w:r>
         <w:rPr>
           <w:rFonts w:eastAsiaTheme="minorEastAsia"/>
@@ -3305,7 +3282,6 @@
         </w:rPr>
         <w:t xml:space="preserve"> (that is, </w:t>
       </w:r>
-      <w:proofErr w:type="spellStart"/>
       <w:r>
         <w:rPr>
           <w:rFonts w:eastAsiaTheme="minorEastAsia"/>
@@ -3323,7 +3299,6 @@
         </w:rPr>
         <w:t>i</w:t>
       </w:r>
-      <w:proofErr w:type="spellEnd"/>
       <w:r>
         <w:rPr>
           <w:rFonts w:eastAsiaTheme="minorEastAsia"/>
@@ -3927,7 +3902,6 @@
         </w:rPr>
         <w:t xml:space="preserve">Where </w:t>
       </w:r>
-      <w:proofErr w:type="spellStart"/>
       <w:r>
         <w:rPr>
           <w:i/>
@@ -3943,14 +3917,12 @@
         </w:rPr>
         <w:t>t</w:t>
       </w:r>
-      <w:proofErr w:type="spellEnd"/>
       <w:r>
         <w:rPr>
           <w:color w:val="000000"/>
         </w:rPr>
         <w:t xml:space="preserve"> and </w:t>
       </w:r>
-      <w:proofErr w:type="spellStart"/>
       <w:r>
         <w:rPr>
           <w:i/>
@@ -3966,14 +3938,12 @@
         </w:rPr>
         <w:t>c</w:t>
       </w:r>
-      <w:proofErr w:type="spellEnd"/>
       <w:r>
         <w:rPr>
           <w:color w:val="000000"/>
         </w:rPr>
         <w:t xml:space="preserve"> are the standard deviations of the treatment and control groups, respectively, and </w:t>
       </w:r>
-      <w:proofErr w:type="spellStart"/>
       <w:r>
         <w:rPr>
           <w:i/>
@@ -3989,14 +3959,12 @@
         </w:rPr>
         <w:t>t</w:t>
       </w:r>
-      <w:proofErr w:type="spellEnd"/>
       <w:r>
         <w:rPr>
           <w:color w:val="000000"/>
         </w:rPr>
         <w:t xml:space="preserve"> and </w:t>
       </w:r>
-      <w:proofErr w:type="spellStart"/>
       <w:r>
         <w:rPr>
           <w:i/>
@@ -4012,7 +3980,6 @@
         </w:rPr>
         <w:t>c</w:t>
       </w:r>
-      <w:proofErr w:type="spellEnd"/>
       <w:r>
         <w:rPr>
           <w:color w:val="000000"/>
@@ -4083,7 +4050,7 @@
           <w:rPr>
             <w:color w:val="000000"/>
           </w:rPr>
-          <w:tag w:val="MENDELEY_CITATION_v3_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"/>
+          <w:tag w:val="MENDELEY_CITATION_v3_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"/>
           <w:id w:val="638688132"/>
           <w:placeholder>
             <w:docPart w:val="DefaultPlaceholder_-1854013440"/>
@@ -4137,7 +4104,6 @@
         </w:rPr>
         <w:t xml:space="preserve">. For each observation </w:t>
       </w:r>
-      <w:proofErr w:type="spellStart"/>
       <w:r>
         <w:rPr>
           <w:i/>
@@ -4146,7 +4112,6 @@
         </w:rPr>
         <w:t>i</w:t>
       </w:r>
-      <w:proofErr w:type="spellEnd"/>
       <w:r>
         <w:rPr>
           <w:color w:val="000000"/>
@@ -4189,7 +4154,6 @@
         </w:rPr>
         <w:t xml:space="preserve"> and P addition (</w:t>
       </w:r>
-      <w:proofErr w:type="spellStart"/>
       <w:r>
         <w:rPr>
           <w:color w:val="000000"/>
@@ -4210,7 +4174,6 @@
         </w:rPr>
         <w:t>Pi</w:t>
       </w:r>
-      <w:proofErr w:type="spellEnd"/>
       <w:r>
         <w:rPr>
           <w:color w:val="000000"/>
@@ -5060,7 +5023,6 @@
         </w:rPr>
         <w:t xml:space="preserve"> mean of the N, P, N+P, and control treatments, respectively, for observation </w:t>
       </w:r>
-      <w:proofErr w:type="spellStart"/>
       <w:r>
         <w:rPr>
           <w:rFonts w:eastAsiaTheme="minorEastAsia"/>
@@ -5070,7 +5032,6 @@
         </w:rPr>
         <w:t>i</w:t>
       </w:r>
-      <w:proofErr w:type="spellEnd"/>
       <w:r>
         <w:rPr>
           <w:rFonts w:eastAsiaTheme="minorEastAsia"/>
@@ -5078,7 +5039,6 @@
         </w:rPr>
         <w:t xml:space="preserve">. </w:t>
       </w:r>
-      <w:proofErr w:type="spellStart"/>
       <w:r>
         <w:rPr>
           <w:rFonts w:eastAsiaTheme="minorEastAsia"/>
@@ -5096,7 +5056,6 @@
         </w:rPr>
         <w:t>int</w:t>
       </w:r>
-      <w:proofErr w:type="spellEnd"/>
       <w:r>
         <w:rPr>
           <w:rFonts w:eastAsiaTheme="minorEastAsia"/>
@@ -5874,6 +5833,7 @@
           <w:rFonts w:eastAsiaTheme="minorEastAsia"/>
           <w:color w:val="000000"/>
         </w:rPr>
+        <w:lastRenderedPageBreak/>
         <w:t xml:space="preserve">Where </w:t>
       </w:r>
       <w:r>
@@ -5900,7 +5860,6 @@
         </w:rPr>
         <w:t xml:space="preserve">, </w:t>
       </w:r>
-      <w:proofErr w:type="spellStart"/>
       <w:r>
         <w:rPr>
           <w:rFonts w:eastAsiaTheme="minorEastAsia"/>
@@ -5918,7 +5877,6 @@
         </w:rPr>
         <w:t>n</w:t>
       </w:r>
-      <w:proofErr w:type="spellEnd"/>
       <w:r>
         <w:rPr>
           <w:rFonts w:eastAsiaTheme="minorEastAsia"/>
@@ -5950,7 +5908,6 @@
         </w:rPr>
         <w:t xml:space="preserve">, and </w:t>
       </w:r>
-      <w:proofErr w:type="spellStart"/>
       <w:r>
         <w:rPr>
           <w:rFonts w:eastAsiaTheme="minorEastAsia"/>
@@ -5968,7 +5925,6 @@
         </w:rPr>
         <w:t>np</w:t>
       </w:r>
-      <w:proofErr w:type="spellEnd"/>
       <w:r>
         <w:rPr>
           <w:rFonts w:eastAsiaTheme="minorEastAsia"/>
@@ -6040,7 +5996,6 @@
         </w:rPr>
         <w:t xml:space="preserve">, </w:t>
       </w:r>
-      <w:proofErr w:type="spellStart"/>
       <w:r>
         <w:rPr>
           <w:rFonts w:eastAsiaTheme="minorEastAsia"/>
@@ -6058,7 +6013,6 @@
         </w:rPr>
         <w:t>p</w:t>
       </w:r>
-      <w:proofErr w:type="spellEnd"/>
       <w:r>
         <w:rPr>
           <w:rFonts w:eastAsiaTheme="minorEastAsia"/>
@@ -6066,7 +6020,6 @@
         </w:rPr>
         <w:t xml:space="preserve">, and </w:t>
       </w:r>
-      <w:proofErr w:type="spellStart"/>
       <w:r>
         <w:rPr>
           <w:rFonts w:eastAsiaTheme="minorEastAsia"/>
@@ -6084,7 +6037,6 @@
         </w:rPr>
         <w:t>np</w:t>
       </w:r>
-      <w:proofErr w:type="spellEnd"/>
       <w:r>
         <w:rPr>
           <w:rFonts w:eastAsiaTheme="minorEastAsia"/>
@@ -6092,7 +6044,6 @@
         </w:rPr>
         <w:t xml:space="preserve"> refer to the sample sizes of control, N, P, and N+P treatments, respectively. In (6), </w:t>
       </w:r>
-      <w:proofErr w:type="spellStart"/>
       <w:r>
         <w:rPr>
           <w:rFonts w:eastAsiaTheme="minorEastAsia"/>
@@ -6110,7 +6061,6 @@
         </w:rPr>
         <w:t>int</w:t>
       </w:r>
-      <w:proofErr w:type="spellEnd"/>
       <w:r>
         <w:rPr>
           <w:rFonts w:eastAsiaTheme="minorEastAsia"/>
@@ -6830,7 +6780,6 @@
         </w:rPr>
         <w:t xml:space="preserve">Where </w:t>
       </w:r>
-      <w:proofErr w:type="spellStart"/>
       <w:r>
         <w:rPr>
           <w:rFonts w:eastAsiaTheme="minorEastAsia"/>
@@ -6848,7 +6797,6 @@
         </w:rPr>
         <w:t>NPi</w:t>
       </w:r>
-      <w:proofErr w:type="spellEnd"/>
       <w:r>
         <w:rPr>
           <w:rFonts w:eastAsiaTheme="minorEastAsia"/>
@@ -6856,7 +6804,6 @@
         </w:rPr>
         <w:t xml:space="preserve"> is the interaction effect size of observation </w:t>
       </w:r>
-      <w:proofErr w:type="spellStart"/>
       <w:r>
         <w:rPr>
           <w:rFonts w:eastAsiaTheme="minorEastAsia"/>
@@ -6866,7 +6813,6 @@
         </w:rPr>
         <w:t>i</w:t>
       </w:r>
-      <w:proofErr w:type="spellEnd"/>
       <w:r>
         <w:rPr>
           <w:rFonts w:eastAsiaTheme="minorEastAsia"/>
@@ -6874,7 +6820,6 @@
         </w:rPr>
         <w:t xml:space="preserve"> given in (6), </w:t>
       </w:r>
-      <w:proofErr w:type="spellStart"/>
       <w:r>
         <w:rPr>
           <w:rFonts w:eastAsiaTheme="minorEastAsia"/>
@@ -6900,7 +6845,6 @@
         </w:rPr>
         <w:t>i</w:t>
       </w:r>
-      <w:proofErr w:type="spellEnd"/>
       <w:r>
         <w:rPr>
           <w:rFonts w:eastAsiaTheme="minorEastAsia"/>
@@ -6924,7 +6868,6 @@
         </w:rPr>
         <w:t xml:space="preserve"> represents the total number of observations. </w:t>
       </w:r>
-      <w:proofErr w:type="spellStart"/>
       <w:r>
         <w:rPr>
           <w:rFonts w:eastAsiaTheme="minorEastAsia"/>
@@ -6950,7 +6893,6 @@
         </w:rPr>
         <w:t>i</w:t>
       </w:r>
-      <w:proofErr w:type="spellEnd"/>
       <w:r>
         <w:rPr>
           <w:rFonts w:eastAsiaTheme="minorEastAsia"/>
@@ -6958,7 +6900,6 @@
         </w:rPr>
         <w:t xml:space="preserve"> was calculated as the inverse of the variance (</w:t>
       </w:r>
-      <w:proofErr w:type="spellStart"/>
       <w:r>
         <w:rPr>
           <w:rFonts w:eastAsiaTheme="minorEastAsia"/>
@@ -6976,7 +6917,6 @@
         </w:rPr>
         <w:t>NPi</w:t>
       </w:r>
-      <w:proofErr w:type="spellEnd"/>
       <w:r>
         <w:rPr>
           <w:rFonts w:eastAsiaTheme="minorEastAsia"/>
@@ -6984,7 +6924,6 @@
         </w:rPr>
         <w:t xml:space="preserve">) of observation </w:t>
       </w:r>
-      <w:proofErr w:type="spellStart"/>
       <w:r>
         <w:rPr>
           <w:rFonts w:eastAsiaTheme="minorEastAsia"/>
@@ -6994,7 +6933,6 @@
         </w:rPr>
         <w:t>i</w:t>
       </w:r>
-      <w:proofErr w:type="spellEnd"/>
       <w:r>
         <w:rPr>
           <w:rFonts w:eastAsiaTheme="minorEastAsia"/>
@@ -7002,7 +6940,6 @@
         </w:rPr>
         <w:t xml:space="preserve"> (that is, </w:t>
       </w:r>
-      <w:proofErr w:type="spellStart"/>
       <w:r>
         <w:rPr>
           <w:rFonts w:eastAsiaTheme="minorEastAsia"/>
@@ -7028,7 +6965,6 @@
         </w:rPr>
         <w:t>i</w:t>
       </w:r>
-      <w:proofErr w:type="spellEnd"/>
       <w:r>
         <w:rPr>
           <w:rFonts w:eastAsiaTheme="minorEastAsia"/>
@@ -7036,7 +6972,6 @@
         </w:rPr>
         <w:t xml:space="preserve"> = 1 / </w:t>
       </w:r>
-      <w:proofErr w:type="spellStart"/>
       <w:r>
         <w:rPr>
           <w:rFonts w:eastAsiaTheme="minorEastAsia"/>
@@ -7054,7 +6989,6 @@
         </w:rPr>
         <w:t>NPi</w:t>
       </w:r>
-      <w:proofErr w:type="spellEnd"/>
       <w:r>
         <w:rPr>
           <w:rFonts w:eastAsiaTheme="minorEastAsia"/>
@@ -7062,7 +6996,6 @@
         </w:rPr>
         <w:t xml:space="preserve">). </w:t>
       </w:r>
-      <w:proofErr w:type="spellStart"/>
       <w:r>
         <w:rPr>
           <w:rFonts w:eastAsiaTheme="minorEastAsia"/>
@@ -7080,7 +7013,6 @@
         </w:rPr>
         <w:t>NPi</w:t>
       </w:r>
-      <w:proofErr w:type="spellEnd"/>
       <w:r>
         <w:rPr>
           <w:rFonts w:eastAsiaTheme="minorEastAsia"/>
@@ -7814,7 +7746,6 @@
         </w:rPr>
         <w:t xml:space="preserve"> We created a fourth model for each trait to assess the interactive effect of N and P addition using </w:t>
       </w:r>
-      <w:proofErr w:type="spellStart"/>
       <w:r>
         <w:rPr>
           <w:rFonts w:eastAsiaTheme="minorEastAsia"/>
@@ -7832,29 +7763,12 @@
         </w:rPr>
         <w:t>NPi</w:t>
       </w:r>
-      <w:proofErr w:type="spellEnd"/>
-      <w:r>
-        <w:rPr>
-          <w:rFonts w:eastAsiaTheme="minorEastAsia"/>
-          <w:color w:val="000000"/>
-        </w:rPr>
-        <w:t xml:space="preserve"> values and their associated variances and weights. In all cases, we built mixed-effects meta-regression models using the ‘rma.mv’ function in the ‘</w:t>
-      </w:r>
-      <w:proofErr w:type="spellStart"/>
-      <w:r>
-        <w:rPr>
-          <w:rFonts w:eastAsiaTheme="minorEastAsia"/>
-          <w:color w:val="000000"/>
-        </w:rPr>
-        <w:t>metafor</w:t>
-      </w:r>
-      <w:proofErr w:type="spellEnd"/>
-      <w:r>
-        <w:rPr>
-          <w:rFonts w:eastAsiaTheme="minorEastAsia"/>
-          <w:color w:val="000000"/>
-        </w:rPr>
-        <w:t xml:space="preserve">’ R package </w:t>
+      <w:r>
+        <w:rPr>
+          <w:rFonts w:eastAsiaTheme="minorEastAsia"/>
+          <w:color w:val="000000"/>
+        </w:rPr>
+        <w:t xml:space="preserve"> values and their associated variances and weights. In all cases, we built mixed-effects meta-regression models using the ‘rma.mv’ function in the ‘metafor’ R package </w:t>
       </w:r>
       <w:sdt>
         <w:sdtPr>
@@ -7874,23 +7788,7 @@
               <w:rFonts w:eastAsiaTheme="minorEastAsia"/>
               <w:color w:val="000000"/>
             </w:rPr>
-            <w:t>(</w:t>
-          </w:r>
-          <w:proofErr w:type="spellStart"/>
-          <w:r>
-            <w:rPr>
-              <w:rFonts w:eastAsiaTheme="minorEastAsia"/>
-              <w:color w:val="000000"/>
-            </w:rPr>
-            <w:t>Viechtbauer</w:t>
-          </w:r>
-          <w:proofErr w:type="spellEnd"/>
-          <w:r>
-            <w:rPr>
-              <w:rFonts w:eastAsiaTheme="minorEastAsia"/>
-              <w:color w:val="000000"/>
-            </w:rPr>
-            <w:t>, 2010)</w:t>
+            <w:t>(Viechtbauer, 2010)</w:t>
           </w:r>
         </w:sdtContent>
       </w:sdt>
@@ -7959,6 +7857,7 @@
           <w:rFonts w:eastAsiaTheme="minorEastAsia"/>
           <w:color w:val="000000"/>
         </w:rPr>
+        <w:lastRenderedPageBreak/>
         <w:t xml:space="preserve">Interactions between N and P addition on leaf and whole-plant traits were classified into three categories: additive, synergistic, and antagonistic. </w:t>
       </w:r>
       <w:r>
@@ -7993,15 +7892,7 @@
           <w:rFonts w:eastAsiaTheme="minorEastAsia"/>
           <w:color w:val="000000"/>
         </w:rPr>
-        <w:t xml:space="preserve">If positive or negative effects of N or P addition corresponded with a null interaction effect (i.e. 95% confidence intervals overlapping with zero), then the combined effect of N and P addition did not have stronger effects than when nutrients were added in isolation, indicating an additive effect. However, if positive individual effects of N or P addition corresponded with a significant positive interaction effect (i.e. the interaction effect size and confidence intervals were all positive), then the combined positive effect of N and P addition was stronger than in isolation, indicating a synergistic interaction. Similarly, if negative individual effects of N or P </w:t>
-      </w:r>
-      <w:r>
-        <w:rPr>
-          <w:rFonts w:eastAsiaTheme="minorEastAsia"/>
-          <w:color w:val="000000"/>
-        </w:rPr>
-        <w:lastRenderedPageBreak/>
-        <w:t>addition corresponded with a significant negative interaction effect, then the combined negative effect of N and P addition was stronger than when nutrients were added in isolation, also indicating a synergistic effect. Finally, if positive individual effects of N or P addition corresponded with a significant negative interaction effect, then the combined effect of N and P addition was weaker than when nutrients were added in isolation, indicating an antagonistic effect.</w:t>
+        <w:t>If positive or negative effects of N or P addition corresponded with a null interaction effect (i.e. 95% confidence intervals overlapping with zero), then the combined effect of N and P addition did not have stronger effects than when nutrients were added in isolation, indicating an additive effect. However, if positive individual effects of N or P addition corresponded with a significant positive interaction effect (i.e. the interaction effect size and confidence intervals were all positive), then the combined positive effect of N and P addition was stronger than in isolation, indicating a synergistic interaction. Similarly, if negative individual effects of N or P addition corresponded with a significant negative interaction effect, then the combined negative effect of N and P addition was stronger than when nutrients were added in isolation, also indicating a synergistic effect. Finally, if positive individual effects of N or P addition corresponded with a significant negative interaction effect, then the combined effect of N and P addition was weaker than when nutrients were added in isolation, indicating an antagonistic effect.</w:t>
       </w:r>
     </w:p>
     <w:p>
@@ -8070,9 +7961,106 @@
     <w:p>
       <w:pPr>
         <w:spacing w:line="360" w:lineRule="auto"/>
-        <w:ind w:firstLine="720"/>
-        <w:rPr>
-          <w:rFonts w:eastAsiaTheme="minorEastAsia"/>
+        <w:rPr>
+          <w:rFonts w:eastAsiaTheme="minorEastAsia"/>
+          <w:color w:val="000000"/>
+        </w:rPr>
+      </w:pPr>
+    </w:p>
+    <w:p>
+      <w:pPr>
+        <w:spacing w:line="360" w:lineRule="auto"/>
+        <w:rPr>
+          <w:rFonts w:eastAsiaTheme="minorEastAsia"/>
+          <w:color w:val="000000"/>
+        </w:rPr>
+      </w:pPr>
+      <w:r>
+        <w:rPr>
+          <w:rFonts w:eastAsiaTheme="minorEastAsia"/>
+          <w:b/>
+          <w:bCs/>
+          <w:color w:val="000000"/>
+        </w:rPr>
+        <w:t>Discussion</w:t>
+      </w:r>
+    </w:p>
+    <w:p>
+      <w:pPr>
+        <w:spacing w:line="360" w:lineRule="auto"/>
+        <w:rPr>
+          <w:rFonts w:eastAsiaTheme="minorEastAsia"/>
+          <w:color w:val="000000"/>
+        </w:rPr>
+      </w:pPr>
+    </w:p>
+    <w:p>
+      <w:pPr>
+        <w:spacing w:line="360" w:lineRule="auto"/>
+        <w:rPr>
+          <w:rFonts w:eastAsiaTheme="minorEastAsia"/>
+          <w:i/>
+          <w:iCs/>
+          <w:color w:val="000000"/>
+        </w:rPr>
+      </w:pPr>
+      <w:r>
+        <w:rPr>
+          <w:rFonts w:eastAsiaTheme="minorEastAsia"/>
+          <w:i/>
+          <w:iCs/>
+          <w:color w:val="000000"/>
+        </w:rPr>
+        <w:t>Plant responses to combined N and P addition are driven by additive interactions</w:t>
+      </w:r>
+    </w:p>
+    <w:p>
+      <w:pPr>
+        <w:spacing w:line="360" w:lineRule="auto"/>
+        <w:rPr>
+          <w:rFonts w:eastAsiaTheme="minorEastAsia"/>
+          <w:color w:val="000000"/>
+        </w:rPr>
+      </w:pPr>
+    </w:p>
+    <w:p>
+      <w:pPr>
+        <w:spacing w:line="360" w:lineRule="auto"/>
+        <w:rPr>
+          <w:rFonts w:eastAsiaTheme="minorEastAsia"/>
+          <w:i/>
+          <w:iCs/>
+          <w:color w:val="000000"/>
+        </w:rPr>
+      </w:pPr>
+      <w:r>
+        <w:rPr>
+          <w:rFonts w:eastAsiaTheme="minorEastAsia"/>
+          <w:i/>
+          <w:iCs/>
+          <w:color w:val="000000"/>
+        </w:rPr>
+        <w:t>Leaf nutrients and biomass responses to N and P additions are stronger than photosynthetic responses</w:t>
+      </w:r>
+    </w:p>
+    <w:p>
+      <w:pPr>
+        <w:spacing w:line="360" w:lineRule="auto"/>
+        <w:rPr>
+          <w:rFonts w:eastAsiaTheme="minorEastAsia"/>
+          <w:i/>
+          <w:iCs/>
+          <w:color w:val="000000"/>
+        </w:rPr>
+      </w:pPr>
+    </w:p>
+    <w:p>
+      <w:pPr>
+        <w:spacing w:line="360" w:lineRule="auto"/>
+        <w:rPr>
+          <w:rFonts w:eastAsiaTheme="minorEastAsia"/>
+          <w:i/>
+          <w:iCs/>
           <w:color w:val="000000"/>
         </w:rPr>
       </w:pPr>
@@ -9418,6 +9406,35 @@
         </w:p>
       </w:docPartBody>
     </w:docPart>
+    <w:docPart>
+      <w:docPartPr>
+        <w:name w:val="C0B3A075052CBC4B843F988436460077"/>
+        <w:category>
+          <w:name w:val="General"/>
+          <w:gallery w:val="placeholder"/>
+        </w:category>
+        <w:types>
+          <w:type w:val="bbPlcHdr"/>
+        </w:types>
+        <w:behaviors>
+          <w:behavior w:val="content"/>
+        </w:behaviors>
+        <w:guid w:val="{90208AF3-80FC-EE42-B949-CECA9A4E85BD}"/>
+      </w:docPartPr>
+      <w:docPartBody>
+        <w:p>
+          <w:pPr>
+            <w:pStyle w:val="C0B3A075052CBC4B843F988436460077"/>
+          </w:pPr>
+          <w:r>
+            <w:rPr>
+              <w:rStyle w:val="PlaceholderText"/>
+            </w:rPr>
+            <w:t>Click or tap here to enter text.</w:t>
+          </w:r>
+        </w:p>
+      </w:docPartBody>
+    </w:docPart>
   </w:docParts>
 </w:glossaryDocument>
 </file>
@@ -9490,15 +9507,18 @@
     <w:rsid w:val="0040541E"/>
     <w:rsid w:val="00457200"/>
     <w:rsid w:val="004D7609"/>
+    <w:rsid w:val="00527A6E"/>
     <w:rsid w:val="00543E20"/>
     <w:rsid w:val="00615AF0"/>
     <w:rsid w:val="00654655"/>
+    <w:rsid w:val="00665975"/>
     <w:rsid w:val="007E48CB"/>
     <w:rsid w:val="007E6A34"/>
     <w:rsid w:val="0080463F"/>
     <w:rsid w:val="00855235"/>
     <w:rsid w:val="008B1650"/>
     <w:rsid w:val="00C7496E"/>
+    <w:rsid w:val="00D23DB9"/>
     <w:rsid w:val="00D81D61"/>
     <w:rsid w:val="00D91DD8"/>
     <w:rsid w:val="00E57628"/>
@@ -9958,7 +9978,7 @@
     <w:basedOn w:val="DefaultParagraphFont"/>
     <w:uiPriority w:val="99"/>
     <w:semiHidden/>
-    <w:rsid w:val="0080463F"/>
+    <w:rsid w:val="00D23DB9"/>
     <w:rPr>
       <w:color w:val="666666"/>
     </w:rPr>
@@ -9970,6 +9990,14 @@
   <w:style w:type="paragraph" w:customStyle="1" w:styleId="EBC1EB924A983748AC0EB85F680DDB81">
     <w:name w:val="EBC1EB924A983748AC0EB85F680DDB81"/>
     <w:rsid w:val="0080463F"/>
+  </w:style>
+  <w:style w:type="paragraph" w:customStyle="1" w:styleId="8C3BFCD7903A0D40A0164BBEE7BD1792">
+    <w:name w:val="8C3BFCD7903A0D40A0164BBEE7BD1792"/>
+    <w:rsid w:val="00D23DB9"/>
+  </w:style>
+  <w:style w:type="paragraph" w:customStyle="1" w:styleId="C0B3A075052CBC4B843F988436460077">
+    <w:name w:val="C0B3A075052CBC4B843F988436460077"/>
+    <w:rsid w:val="00D23DB9"/>
   </w:style>
 </w:styles>
 </file>
@@ -10291,7 +10319,7 @@
     <we:reference id="wa104382081" version="1.55.1.0" store="" storeType="OMEX"/>
   </we:alternateReferences>
   <we:properties>
-    <we:property name="MENDELEY_CITATIONS" value="[{&quot;citationID&quot;:&quot;MENDELEY_CITATION_580b71b0-9ddf-46bc-a7c5-d995812bca50&quot;,&quot;properties&quot;:{&quot;noteIndex&quot;:0},&quot;isEdited&quot;:false,&quot;manualOverride&quot;:{&quot;isManuallyOverridden&quot;:false,&quot;citeprocText&quot;:&quot;(Van Sundert &lt;i&gt;et al.&lt;/i&gt;, 2023)&quot;,&quot;manualOverrideText&quot;:&quot;&quot;},&quot;citationTag&quot;:&quot;MENDELEY_CITATION_v3_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&quot;,&quot;citationItems&quot;:[{&quot;id&quot;:&quot;ddb3fa1d-f730-3370-a34d-ee661fcc7c85&quot;,&quot;itemData&quot;:{&quot;type&quot;:&quot;article-journal&quot;,&quot;id&quot;:&quot;ddb3fa1d-f730-3370-a34d-ee661fcc7c85&quot;,&quot;title&quot;:&quot;When things get MESI: The Manipulation Experiments Synthesis Initiative—A coordinated effort to synthesize terrestrial global change experiments&quot;,&quot;author&quot;:[{&quot;family&quot;:&quot;Sundert&quot;,&quot;given&quot;:&quot;Kevin&quot;,&quot;parse-names&quot;:false,&quot;dropping-particle&quot;:&quot;&quot;,&quot;non-dropping-particle&quot;:&quot;Van&quot;},{&quot;family&quot;:&quot;Leuzinger&quot;,&quot;given&quot;:&quot;Sebastian&quot;,&quot;parse-names&quot;:false,&quot;dropping-particle&quot;:&quot;&quot;,&quot;non-dropping-particle&quot;:&quot;&quot;},{&quot;family&quot;:&quot;Bader&quot;,&quot;given&quot;:&quot;Martin Karl Friedrich&quot;,&quot;parse-names&quot;:false,&quot;dropping-particle&quot;:&quot;&quot;,&quot;non-dropping-particle&quot;:&quot;&quot;},{&quot;family&quot;:&quot;Chang&quot;,&quot;given&quot;:&quot;Scott X&quot;,&quot;parse-names&quot;:false,&quot;dropping-particle&quot;:&quot;&quot;,&quot;non-dropping-particle&quot;:&quot;&quot;},{&quot;family&quot;:&quot;Kauwe&quot;,&quot;given&quot;:&quot;Martin G&quot;,&quot;parse-names&quot;:false,&quot;dropping-particle&quot;:&quot;&quot;,&quot;non-dropping-particle&quot;:&quot;De&quot;},{&quot;family&quot;:&quot;Dukes&quot;,&quot;given&quot;:&quot;Jeffrey S&quot;,&quot;parse-names&quot;:false,&quot;dropping-particle&quot;:&quot;&quot;,&quot;non-dropping-particle&quot;:&quot;&quot;},{&quot;family&quot;:&quot;Langley&quot;,&quot;given&quot;:&quot;J Adam&quot;,&quot;parse-names&quot;:false,&quot;dropping-particle&quot;:&quot;&quot;,&quot;non-dropping-particle&quot;:&quot;&quot;},{&quot;family&quot;:&quot;Ma&quot;,&quot;given&quot;:&quot;Zilong&quot;,&quot;parse-names&quot;:false,&quot;dropping-particle&quot;:&quot;&quot;,&quot;non-dropping-particle&quot;:&quot;&quot;},{&quot;family&quot;:&quot;Mariën&quot;,&quot;given&quot;:&quot;Bertold&quot;,&quot;parse-names&quot;:false,&quot;dropping-particle&quot;:&quot;&quot;,&quot;non-dropping-particle&quot;:&quot;&quot;},{&quot;family&quot;:&quot;Reynaert&quot;,&quot;given&quot;:&quot;Simon&quot;,&quot;parse-names&quot;:false,&quot;dropping-particle&quot;:&quot;&quot;,&quot;non-dropping-particle&quot;:&quot;&quot;},{&quot;family&quot;:&quot;Ru&quot;,&quot;given&quot;:&quot;Jingyi&quot;,&quot;parse-names&quot;:false,&quot;dropping-particle&quot;:&quot;&quot;,&quot;non-dropping-particle&quot;:&quot;&quot;},{&quot;family&quot;:&quot;Song&quot;,&quot;given&quot;:&quot;Jian&quot;,&quot;parse-names&quot;:false,&quot;dropping-particle&quot;:&quot;&quot;,&quot;non-dropping-particle&quot;:&quot;&quot;},{&quot;family&quot;:&quot;Stocker&quot;,&quot;given&quot;:&quot;Benjamin D&quot;,&quot;parse-names&quot;:false,&quot;dropping-particle&quot;:&quot;&quot;,&quot;non-dropping-particle&quot;:&quot;&quot;},{&quot;family&quot;:&quot;Terrer&quot;,&quot;given&quot;:&quot;César&quot;,&quot;parse-names&quot;:false,&quot;dropping-particle&quot;:&quot;&quot;,&quot;non-dropping-particle&quot;:&quot;&quot;},{&quot;family&quot;:&quot;Thoresen&quot;,&quot;given&quot;:&quot;Joshua&quot;,&quot;parse-names&quot;:false,&quot;dropping-particle&quot;:&quot;&quot;,&quot;non-dropping-particle&quot;:&quot;&quot;},{&quot;family&quot;:&quot;Vanuytrecht&quot;,&quot;given&quot;:&quot;Eline&quot;,&quot;parse-names&quot;:false,&quot;dropping-particle&quot;:&quot;&quot;,&quot;non-dropping-particle&quot;:&quot;&quot;},{&quot;family&quot;:&quot;Wan&quot;,&quot;given&quot;:&quot;Shiqiang&quot;,&quot;parse-names&quot;:false,&quot;dropping-particle&quot;:&quot;&quot;,&quot;non-dropping-particle&quot;:&quot;&quot;},{&quot;family&quot;:&quot;Yue&quot;,&quot;given&quot;:&quot;Kai&quot;,&quot;parse-names&quot;:false,&quot;dropping-particle&quot;:&quot;&quot;,&quot;non-dropping-particle&quot;:&quot;&quot;},{&quot;family&quot;:&quot;Vicca&quot;,&quot;given&quot;:&quot;Sara&quot;,&quot;parse-names&quot;:false,&quot;dropping-particle&quot;:&quot;&quot;,&quot;non-dropping-particle&quot;:&quot;&quot;}],&quot;container-title&quot;:&quot;Global Change Biology&quot;,&quot;container-title-short&quot;:&quot;Glob Chang Biol&quot;,&quot;DOI&quot;:&quot;10.1111/gcb.16585&quot;,&quot;ISSN&quot;:&quot;13652486&quot;,&quot;issued&quot;:{&quot;date-parts&quot;:[[2023]]},&quot;page&quot;:&quot;1922-1938&quot;,&quot;abstract&quot;:&quot;Responses of the terrestrial biosphere to rapidly changing environmental conditions are a major source of uncertainty in climate projections. In an effort to reduce this uncertainty, a wide range of global change experiments have been conducted that mimic future conditions in terrestrial ecosystems, manipulating CO2, temperature, and nutrient and water availability. Syntheses of results across experiments provide a more general sense of ecosystem responses to global change, and help to discern the influence of background conditions such as climate and vegetation type in determining global change responses. Several independent syntheses of published data have yielded distinct databases for specific objectives. Such parallel, uncoordinated initiatives carry the risk of producing redundant data collection efforts and have led to contrasting outcomes without clarifying the underlying reason for divergence. These problems could be avoided by creating a publicly available, updatable, curated database. Here, we report on a global effort to collect and curate 57,089 treatment responses across 3644 manipulation experiments at 1145 sites, simulating elevated CO2, warming, nutrient addition, and precipitation changes. In the resulting Manipulation Experiments Synthesis Initiative (MESI) database, effects of experimental global change drivers on carbon and nutrient cycles are included, as well as ancillary data such as background climate, vegetation type, treatment magnitude, duration, and, unique to our database, measured soil properties. Our analysis of the database indicates that most experiments are short term (one or few growing seasons), conducted in the USA, Europe, or China, and that the most abundantly reported variable is aboveground biomass. We provide the most comprehensive multifactor global change database to date, enabling the research community to tackle open research questions, vital to global policymaking. The MESI database, freely accessible at doi.org/10.5281/zenodo.7153253, opens new avenues for model evaluation and synthesis-based understanding of how global change affects terrestrial biomes. We welcome contributions to the database on GitHub.&quot;,&quot;issue&quot;:&quot;7&quot;,&quot;volume&quot;:&quot;29&quot;},&quot;isTemporary&quot;:false}]},{&quot;citationID&quot;:&quot;MENDELEY_CITATION_615e78d7-7396-46e0-926d-c457a0371f19&quot;,&quot;properties&quot;:{&quot;noteIndex&quot;:0},&quot;isEdited&quot;:false,&quot;manualOverride&quot;:{&quot;isManuallyOverridden&quot;:false,&quot;citeprocText&quot;:&quot;(Augustine &lt;i&gt;et al.&lt;/i&gt;, 2024)&quot;,&quot;manualOverrideText&quot;:&quot;&quot;},&quot;citationTag&quot;:&quot;MENDELEY_CITATION_v3_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&quot;,&quot;citationItems&quot;:[{&quot;id&quot;:&quot;aec9e912-6980-381f-bd90-3bd8f35e9368&quot;,&quot;itemData&quot;:{&quot;type&quot;:&quot;article-journal&quot;,&quot;id&quot;:&quot;aec9e912-6980-381f-bd90-3bd8f35e9368&quot;,&quot;title&quot;:&quot;Improper data practices erode the quality of global ecological databases and impede the progress of ecological research&quot;,&quot;author&quot;:[{&quot;family&quot;:&quot;Augustine&quot;,&quot;given&quot;:&quot;Steven P.&quot;,&quot;parse-names&quot;:false,&quot;dropping-particle&quot;:&quot;&quot;,&quot;non-dropping-particle&quot;:&quot;&quot;},{&quot;family&quot;:&quot;Bailey-Marren&quot;,&quot;given&quot;:&quot;Isaac&quot;,&quot;parse-names&quot;:false,&quot;dropping-particle&quot;:&quot;&quot;,&quot;non-dropping-particle&quot;:&quot;&quot;},{&quot;family&quot;:&quot;Charton&quot;,&quot;given&quot;:&quot;Katherine T.&quot;,&quot;parse-names&quot;:false,&quot;dropping-particle&quot;:&quot;&quot;,&quot;non-dropping-particle&quot;:&quot;&quot;},{&quot;family&quot;:&quot;Kiel&quot;,&quot;given&quot;:&quot;Nathan G.&quot;,&quot;parse-names&quot;:false,&quot;dropping-particle&quot;:&quot;&quot;,&quot;non-dropping-particle&quot;:&quot;&quot;},{&quot;family&quot;:&quot;Peyton&quot;,&quot;given&quot;:&quot;Michael S.&quot;,&quot;parse-names&quot;:false,&quot;dropping-particle&quot;:&quot;&quot;,&quot;non-dropping-particle&quot;:&quot;&quot;}],&quot;container-title&quot;:&quot;Global Change Biology&quot;,&quot;container-title-short&quot;:&quot;Glob Chang Biol&quot;,&quot;DOI&quot;:&quot;10.1111/gcb.17116&quot;,&quot;ISSN&quot;:&quot;13652486&quot;,&quot;PMID&quot;:&quot;38273575&quot;,&quot;issued&quot;:{&quot;date-parts&quot;:[[2024]]},&quot;page&quot;:&quot;1-11&quot;,&quot;abstract&quot;:&quot;The scientific community has entered an era of big data. However, with big data comes big responsibilities, and best practices for how data are contributed to databases have not kept pace with the collection, aggregation, and analysis of big data. Here, we rigorously assess the quantity of data for specific leaf area (SLA) available within the largest and most frequently used global plant trait database, the TRY Plant Trait Database, exploring how much of the data were applicable (i.e., original, representative, logical, and comparable) and traceable (i.e., published, cited, and consistent). Over three-quarters of the SLA data in TRY either lacked applicability or traceability, leaving only 22.9% of the original data usable compared with the 64.9% typically deemed usable by standard data cleaning protocols. The remaining usable data differed markedly from the original for many species, which led to altered interpretation of ecological analyses. Though the data we consider here make up only 4.5% of SLA data within TRY, similar issues of applicability and traceability likely apply to SLA data for other species as well as other commonly measured, uploaded, and downloaded plant traits. We end with suggested steps forward for global ecological databases, including suggestions for both uploaders to and curators of databases with the hope that, through addressing the issues raised here, we can increase data quality and integrity within the ecological community.&quot;,&quot;issue&quot;:&quot;1&quot;,&quot;volume&quot;:&quot;30&quot;},&quot;isTemporary&quot;:false}]},{&quot;citationID&quot;:&quot;MENDELEY_CITATION_aa60e678-d0d6-42bb-8f95-17e0ef98b4d0&quot;,&quot;properties&quot;:{&quot;noteIndex&quot;:0},&quot;isEdited&quot;:false,&quot;manualOverride&quot;:{&quot;isManuallyOverridden&quot;:false,&quot;citeprocText&quot;:&quot;(Borer &lt;i&gt;et al.&lt;/i&gt;, 2014)&quot;,&quot;manualOverrideText&quot;:&quot;&quot;},&quot;citationTag&quot;:&quot;MENDELEY_CITATION_v3_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&quot;,&quot;citationItems&quot;:[{&quot;id&quot;:&quot;e199ce7b-5579-322c-9d78-cdc140184312&quot;,&quot;itemData&quot;:{&quot;type&quot;:&quot;article-journal&quot;,&quot;id&quot;:&quot;e199ce7b-5579-322c-9d78-cdc140184312&quot;,&quot;title&quot;:&quot;Finding generality in ecology: A model for globally distributed experiments&quot;,&quot;author&quot;:[{&quot;family&quot;:&quot;Borer&quot;,&quot;given&quot;:&quot;Elizabeth T&quot;,&quot;parse-names&quot;:false,&quot;dropping-particle&quot;:&quot;&quot;,&quot;non-dropping-particle&quot;:&quot;&quot;},{&quot;family&quot;:&quot;Harpole&quot;,&quot;given&quot;:&quot;W Stanley&quot;,&quot;parse-names&quot;:false,&quot;dropping-particle&quot;:&quot;&quot;,&quot;non-dropping-particle&quot;:&quot;&quot;},{&quot;family&quot;:&quot;Adler&quot;,&quot;given&quot;:&quot;Peter B&quot;,&quot;parse-names&quot;:false,&quot;dropping-particle&quot;:&quot;&quot;,&quot;non-dropping-particle&quot;:&quot;&quot;},{&quot;family&quot;:&quot;Lind&quot;,&quot;given&quot;:&quot;Eric M&quot;,&quot;parse-names&quot;:false,&quot;dropping-particle&quot;:&quot;&quot;,&quot;non-dropping-particle&quot;:&quot;&quot;},{&quot;family&quot;:&quot;Orrock&quot;,&quot;given&quot;:&quot;John L&quot;,&quot;parse-names&quot;:false,&quot;dropping-particle&quot;:&quot;&quot;,&quot;non-dropping-particle&quot;:&quot;&quot;},{&quot;family&quot;:&quot;Seabloom&quot;,&quot;given&quot;:&quot;Eric W&quot;,&quot;parse-names&quot;:false,&quot;dropping-particle&quot;:&quot;&quot;,&quot;non-dropping-particle&quot;:&quot;&quot;},{&quot;family&quot;:&quot;Smith&quot;,&quot;given&quot;:&quot;Melinda D&quot;,&quot;parse-names&quot;:false,&quot;dropping-particle&quot;:&quot;&quot;,&quot;non-dropping-particle&quot;:&quot;&quot;}],&quot;container-title&quot;:&quot;Methods in Ecology and Evolution&quot;,&quot;container-title-short&quot;:&quot;Methods Ecol Evol&quot;,&quot;DOI&quot;:&quot;10.1111/2041-210X.12125&quot;,&quot;ISSN&quot;:&quot;2041210X&quot;,&quot;issued&quot;:{&quot;date-parts&quot;:[[2014]]},&quot;page&quot;:&quot;65-73&quot;,&quot;abstract&quot;:&quot;Summary: Advancing the field of ecology relies on understanding generalities and developing theories based on empirical and functional relationships that integrate across organismal to global spatial scales and span temporal scales. Significant advances in predicting responses of ecological communities to globally extensive anthropogenic perturbations, for example, require understanding the role of environmental context in determining outcomes, which in turn requires standardized experiments across sites and regions. Distributed collaborative experiments can lead to high-impact advances that would otherwise be unachievable. Here, we provide specific advice and considerations relevant to researchers interested in employing this emerging approach using as a case study our experience developing and running the Nutrient Network, a globally distributed experimental network (currently &gt;75 sites in 17 countries) that arose from a grassroots, cooperative research effort. We clarify the design, goals and function of the Nutrient Network as a model to empower others in the scientific community to employ distributed experiments to advance our predictive understanding of global-scale ecological trends and responses. Our experiences to date demonstrate that globally distributed experimental science need not be prohibitively expensive or time-consuming on a per capita basis and is not limited to senior scientists or countries where science is well funded. While distributed experiments are not a panacea for understanding ecological systems, they can substantially complement existing approaches. © 2013 British Ecological Society.&quot;,&quot;issue&quot;:&quot;1&quot;,&quot;volume&quot;:&quot;5&quot;},&quot;isTemporary&quot;:false}]},{&quot;citationID&quot;:&quot;MENDELEY_CITATION_c6a153c3-30da-4d4f-a764-cb0a902f1128&quot;,&quot;properties&quot;:{&quot;noteIndex&quot;:0},&quot;isEdited&quot;:false,&quot;manualOverride&quot;:{&quot;isManuallyOverridden&quot;:true,&quot;citeprocText&quot;:&quot;(Firn &lt;i&gt;et al.&lt;/i&gt;, 2019)&quot;,&quot;manualOverrideText&quot;:&quot;Firn et al. (2019)&quot;},&quot;citationTag&quot;:&quot;MENDELEY_CITATION_v3_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&quot;,&quot;citationItems&quot;:[{&quot;id&quot;:&quot;c6eb0ed5-0ab0-38a6-8800-c6d2b49098b0&quot;,&quot;itemData&quot;:{&quot;type&quot;:&quot;article-journal&quot;,&quot;id&quot;:&quot;c6eb0ed5-0ab0-38a6-8800-c6d2b49098b0&quot;,&quot;title&quot;:&quot;Leaf nutrients, not specific leaf area, are consistent indicators of elevated nutrient inputs&quot;,&quot;author&quot;:[{&quot;family&quot;:&quot;Firn&quot;,&quot;given&quot;:&quot;Jennifer&quot;,&quot;parse-names&quot;:false,&quot;dropping-particle&quot;:&quot;&quot;,&quot;non-dropping-particle&quot;:&quot;&quot;},{&quot;family&quot;:&quot;McGree&quot;,&quot;given&quot;:&quot;James M&quot;,&quot;parse-names&quot;:false,&quot;dropping-particle&quot;:&quot;&quot;,&quot;non-dropping-particle&quot;:&quot;&quot;},{&quot;family&quot;:&quot;Harvey&quot;,&quot;given&quot;:&quot;Eric&quot;,&quot;parse-names&quot;:false,&quot;dropping-particle&quot;:&quot;&quot;,&quot;non-dropping-particle&quot;:&quot;&quot;},{&quot;family&quot;:&quot;Flores-Moreno&quot;,&quot;given&quot;:&quot;Habacuc&quot;,&quot;parse-names&quot;:false,&quot;dropping-particle&quot;:&quot;&quot;,&quot;non-dropping-particle&quot;:&quot;&quot;},{&quot;family&quot;:&quot;Schütz&quot;,&quot;given&quot;:&quot;Martin&quot;,&quot;parse-names&quot;:false,&quot;dropping-particle&quot;:&quot;&quot;,&quot;non-dropping-particle&quot;:&quot;&quot;},{&quot;family&quot;:&quot;Buckley&quot;,&quot;given&quot;:&quot;Yvonne M&quot;,&quot;parse-names&quot;:false,&quot;dropping-particle&quot;:&quot;&quot;,&quot;non-dropping-particle&quot;:&quot;&quot;},{&quot;family&quot;:&quot;Borer&quot;,&quot;given&quot;:&quot;Elizabeth T&quot;,&quot;parse-names&quot;:false,&quot;dropping-particle&quot;:&quot;&quot;,&quot;non-dropping-particle&quot;:&quot;&quot;},{&quot;family&quot;:&quot;Seabloom&quot;,&quot;given&quot;:&quot;Eric W&quot;,&quot;parse-names&quot;:false,&quot;dropping-particle&quot;:&quot;&quot;,&quot;non-dropping-particle&quot;:&quot;&quot;},{&quot;family&quot;:&quot;Pierre&quot;,&quot;given&quot;:&quot;Kimberly J&quot;,&quot;parse-names&quot;:false,&quot;dropping-particle&quot;:&quot;&quot;,&quot;non-dropping-particle&quot;:&quot;La&quot;},{&quot;family&quot;:&quot;MacDougall&quot;,&quot;given&quot;:&quot;Andrew M&quot;,&quot;parse-names&quot;:false,&quot;dropping-particle&quot;:&quot;&quot;,&quot;non-dropping-particle&quot;:&quot;&quot;},{&quot;family&quot;:&quot;Prober&quot;,&quot;given&quot;:&quot;Suzanne M&quot;,&quot;parse-names&quot;:false,&quot;dropping-particle&quot;:&quot;&quot;,&quot;non-dropping-particle&quot;:&quot;&quot;},{&quot;family&quot;:&quot;Stevens&quot;,&quot;given&quot;:&quot;Carly J&quot;,&quot;parse-names&quot;:false,&quot;dropping-particle&quot;:&quot;&quot;,&quot;non-dropping-particle&quot;:&quot;&quot;},{&quot;family&quot;:&quot;Sullivan&quot;,&quot;given&quot;:&quot;Lauren L&quot;,&quot;parse-names&quot;:false,&quot;dropping-particle&quot;:&quot;&quot;,&quot;non-dropping-particle&quot;:&quot;&quot;},{&quot;family&quot;:&quot;Porter&quot;,&quot;given&quot;:&quot;Erica&quot;,&quot;parse-names&quot;:false,&quot;dropping-particle&quot;:&quot;&quot;,&quot;non-dropping-particle&quot;:&quot;&quot;},{&quot;family&quot;:&quot;Ladouceur&quot;,&quot;given&quot;:&quot;Emma&quot;,&quot;parse-names&quot;:false,&quot;dropping-particle&quot;:&quot;&quot;,&quot;non-dropping-particle&quot;:&quot;&quot;},{&quot;family&quot;:&quot;Allen&quot;,&quot;given&quot;:&quot;Charlotte&quot;,&quot;parse-names&quot;:false,&quot;dropping-particle&quot;:&quot;&quot;,&quot;non-dropping-particle&quot;:&quot;&quot;},{&quot;family&quot;:&quot;Moromizato&quot;,&quot;given&quot;:&quot;Karine H&quot;,&quot;parse-names&quot;:false,&quot;dropping-particle&quot;:&quot;&quot;,&quot;non-dropping-particle&quot;:&quot;&quot;},{&quot;family&quot;:&quot;Morgan&quot;,&quot;given&quot;:&quot;John W&quot;,&quot;parse-names&quot;:false,&quot;dropping-particle&quot;:&quot;&quot;,&quot;non-dropping-particle&quot;:&quot;&quot;},{&quot;family&quot;:&quot;Harpole&quot;,&quot;given&quot;:&quot;W Stanley&quot;,&quot;parse-names&quot;:false,&quot;dropping-particle&quot;:&quot;&quot;,&quot;non-dropping-particle&quot;:&quot;&quot;},{&quot;family&quot;:&quot;Hautier&quot;,&quot;given&quot;:&quot;Yann&quot;,&quot;parse-names&quot;:false,&quot;dropping-particle&quot;:&quot;&quot;,&quot;non-dropping-particle&quot;:&quot;&quot;},{&quot;family&quot;:&quot;Eisenhauer&quot;,&quot;given&quot;:&quot;Nico&quot;,&quot;parse-names&quot;:false,&quot;dropping-particle&quot;:&quot;&quot;,&quot;non-dropping-particle&quot;:&quot;&quot;},{&quot;family&quot;:&quot;Wright&quot;,&quot;given&quot;:&quot;Justin P&quot;,&quot;parse-names&quot;:false,&quot;dropping-particle&quot;:&quot;&quot;,&quot;non-dropping-particle&quot;:&quot;&quot;},{&quot;family&quot;:&quot;Adler&quot;,&quot;given&quot;:&quot;Peter B&quot;,&quot;parse-names&quot;:false,&quot;dropping-particle&quot;:&quot;&quot;,&quot;non-dropping-particle&quot;:&quot;&quot;},{&quot;family&quot;:&quot;Arnillas&quot;,&quot;given&quot;:&quot;Carlos Alberto&quot;,&quot;parse-names&quot;:false,&quot;dropping-particle&quot;:&quot;&quot;,&quot;non-dropping-particle&quot;:&quot;&quot;},{&quot;family&quot;:&quot;Bakker&quot;,&quot;given&quot;:&quot;Jonathan D&quot;,&quot;parse-names&quot;:false,&quot;dropping-particle&quot;:&quot;&quot;,&quot;non-dropping-particle&quot;:&quot;&quot;},{&quot;family&quot;:&quot;Biederman&quot;,&quot;given&quot;:&quot;Lori&quot;,&quot;parse-names&quot;:false,&quot;dropping-particle&quot;:&quot;&quot;,&quot;non-dropping-particle&quot;:&quot;&quot;},{&quot;family&quot;:&quot;Broadbent&quot;,&quot;given&quot;:&quot;Arthur A D&quot;,&quot;parse-names&quot;:false,&quot;dropping-particle&quot;:&quot;&quot;,&quot;non-dropping-particle&quot;:&quot;&quot;},{&quot;family&quot;:&quot;Brown&quot;,&quot;given&quot;:&quot;Cynthia S&quot;,&quot;parse-names&quot;:false,&quot;dropping-particle&quot;:&quot;&quot;,&quot;non-dropping-particle&quot;:&quot;&quot;},{&quot;family&quot;:&quot;Bugalho&quot;,&quot;given&quot;:&quot;Miguel N&quot;,&quot;parse-names&quot;:false,&quot;dropping-particle&quot;:&quot;&quot;,&quot;non-dropping-particle&quot;:&quot;&quot;},{&quot;family&quot;:&quot;Caldeira&quot;,&quot;given&quot;:&quot;Maria C&quot;,&quot;parse-names&quot;:false,&quot;dropping-particle&quot;:&quot;&quot;,&quot;non-dropping-particle&quot;:&quot;&quot;},{&quot;family&quot;:&quot;Cleland&quot;,&quot;given&quot;:&quot;Elsa E&quot;,&quot;parse-names&quot;:false,&quot;dropping-particle&quot;:&quot;&quot;,&quot;non-dropping-particle&quot;:&quot;&quot;},{&quot;family&quot;:&quot;Ebeling&quot;,&quot;given&quot;:&quot;Anne&quot;,&quot;parse-names&quot;:false,&quot;dropping-particle&quot;:&quot;&quot;,&quot;non-dropping-particle&quot;:&quot;&quot;},{&quot;family&quot;:&quot;Fay&quot;,&quot;given&quot;:&quot;Philip A&quot;,&quot;parse-names&quot;:false,&quot;dropping-particle&quot;:&quot;&quot;,&quot;non-dropping-particle&quot;:&quot;&quot;},{&quot;family&quot;:&quot;Hagenah&quot;,&quot;given&quot;:&quot;Nicole&quot;,&quot;parse-names&quot;:false,&quot;dropping-particle&quot;:&quot;&quot;,&quot;non-dropping-particle&quot;:&quot;&quot;},{&quot;family&quot;:&quot;Kleinhesselink&quot;,&quot;given&quot;:&quot;Andrew M&quot;,&quot;parse-names&quot;:false,&quot;dropping-particle&quot;:&quot;&quot;,&quot;non-dropping-particle&quot;:&quot;&quot;},{&quot;family&quot;:&quot;Mitchell&quot;,&quot;given&quot;:&quot;Rachel&quot;,&quot;parse-names&quot;:false,&quot;dropping-particle&quot;:&quot;&quot;,&quot;non-dropping-particle&quot;:&quot;&quot;},{&quot;family&quot;:&quot;Moore&quot;,&quot;given&quot;:&quot;Joslin L&quot;,&quot;parse-names&quot;:false,&quot;dropping-particle&quot;:&quot;&quot;,&quot;non-dropping-particle&quot;:&quot;&quot;},{&quot;family&quot;:&quot;Nogueira&quot;,&quot;given&quot;:&quot;Carla&quot;,&quot;parse-names&quot;:false,&quot;dropping-particle&quot;:&quot;&quot;,&quot;non-dropping-particle&quot;:&quot;&quot;},{&quot;family&quot;:&quot;Peri&quot;,&quot;given&quot;:&quot;Pablo Luis&quot;,&quot;parse-names&quot;:false,&quot;dropping-particle&quot;:&quot;&quot;,&quot;non-dropping-particle&quot;:&quot;&quot;},{&quot;family&quot;:&quot;Roscher&quot;,&quot;given&quot;:&quot;Christiane&quot;,&quot;parse-names&quot;:false,&quot;dropping-particle&quot;:&quot;&quot;,&quot;non-dropping-particle&quot;:&quot;&quot;},{&quot;family&quot;:&quot;Smith&quot;,&quot;given&quot;:&quot;Melinda D&quot;,&quot;parse-names&quot;:false,&quot;dropping-particle&quot;:&quot;&quot;,&quot;non-dropping-particle&quot;:&quot;&quot;},{&quot;family&quot;:&quot;Wragg&quot;,&quot;given&quot;:&quot;Peter D&quot;,&quot;parse-names&quot;:false,&quot;dropping-particle&quot;:&quot;&quot;,&quot;non-dropping-particle&quot;:&quot;&quot;},{&quot;family&quot;:&quot;Risch&quot;,&quot;given&quot;:&quot;Anita C&quot;,&quot;parse-names&quot;:false,&quot;dropping-particle&quot;:&quot;&quot;,&quot;non-dropping-particle&quot;:&quot;&quot;}],&quot;container-title&quot;:&quot;Nature Ecology &amp; Evolution&quot;,&quot;container-title-short&quot;:&quot;Nat Ecol Evol&quot;,&quot;DOI&quot;:&quot;10.1038/s41559-018-0790-1&quot;,&quot;ISSN&quot;:&quot;2397-334X&quot;,&quot;URL&quot;:&quot;https://www.nature.com/articles/s41559-018-0790-1&quot;,&quot;issued&quot;:{&quot;date-parts&quot;:[[2019,2,4]]},&quot;page&quot;:&quot;400-406&quot;,&quot;issue&quot;:&quot;3&quot;,&quot;volume&quot;:&quot;3&quot;},&quot;isTemporary&quot;:false}]},{&quot;citationID&quot;:&quot;MENDELEY_CITATION_e01835aa-e2b1-4692-a782-40feef45e4a4&quot;,&quot;properties&quot;:{&quot;noteIndex&quot;:0},&quot;isEdited&quot;:false,&quot;manualOverride&quot;:{&quot;isManuallyOverridden&quot;:true,&quot;citeprocText&quot;:&quot;(Cleland &lt;i&gt;et al.&lt;/i&gt;, 2019)&quot;,&quot;manualOverrideText&quot;:&quot;Cleland et al. (2019)&quot;},&quot;citationTag&quot;:&quot;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&quot;,&quot;citationItems&quot;:[{&quot;id&quot;:&quot;16dad6da-42e3-3b2e-ade4-7f9230e738ed&quot;,&quot;itemData&quot;:{&quot;type&quot;:&quot;article-journal&quot;,&quot;id&quot;:&quot;16dad6da-42e3-3b2e-ade4-7f9230e738ed&quot;,&quot;title&quot;:&quot;Belowground Biomass Response to Nutrient Enrichment Depends on Light Limitation Across Globally Distributed Grasslands&quot;,&quot;author&quot;:[{&quot;family&quot;:&quot;Cleland&quot;,&quot;given&quot;:&quot;Elsa E&quot;,&quot;parse-names&quot;:false,&quot;dropping-particle&quot;:&quot;&quot;,&quot;non-dropping-particle&quot;:&quot;&quot;},{&quot;family&quot;:&quot;Lind&quot;,&quot;given&quot;:&quot;Eric M&quot;,&quot;parse-names&quot;:false,&quot;dropping-particle&quot;:&quot;&quot;,&quot;non-dropping-particle&quot;:&quot;&quot;},{&quot;family&quot;:&quot;DeCrappeo&quot;,&quot;given&quot;:&quot;Nicole M&quot;,&quot;parse-names&quot;:false,&quot;dropping-particle&quot;:&quot;&quot;,&quot;non-dropping-particle&quot;:&quot;&quot;},{&quot;family&quot;:&quot;DeLorenze&quot;,&quot;given&quot;:&quot;Elizabeth&quot;,&quot;parse-names&quot;:false,&quot;dropping-particle&quot;:&quot;&quot;,&quot;non-dropping-particle&quot;:&quot;&quot;},{&quot;family&quot;:&quot;Wilkins&quot;,&quot;given&quot;:&quot;Rachel Abbott&quot;,&quot;parse-names&quot;:false,&quot;dropping-particle&quot;:&quot;&quot;,&quot;non-dropping-particle&quot;:&quot;&quot;},{&quot;family&quot;:&quot;Adler&quot;,&quot;given&quot;:&quot;Peter B&quot;,&quot;parse-names&quot;:false,&quot;dropping-particle&quot;:&quot;&quot;,&quot;non-dropping-particle&quot;:&quot;&quot;},{&quot;family&quot;:&quot;Bakker&quot;,&quot;given&quot;:&quot;Jonathan D&quot;,&quot;parse-names&quot;:false,&quot;dropping-particle&quot;:&quot;&quot;,&quot;non-dropping-particle&quot;:&quot;&quot;},{&quot;family&quot;:&quot;Brown&quot;,&quot;given&quot;:&quot;Cynthia S&quot;,&quot;parse-names&quot;:false,&quot;dropping-particle&quot;:&quot;&quot;,&quot;non-dropping-particle&quot;:&quot;&quot;},{&quot;family&quot;:&quot;Davies&quot;,&quot;given&quot;:&quot;Kendi F&quot;,&quot;parse-names&quot;:false,&quot;dropping-particle&quot;:&quot;&quot;,&quot;non-dropping-particle&quot;:&quot;&quot;},{&quot;family&quot;:&quot;Esch&quot;,&quot;given&quot;:&quot;Ellen&quot;,&quot;parse-names&quot;:false,&quot;dropping-particle&quot;:&quot;&quot;,&quot;non-dropping-particle&quot;:&quot;&quot;},{&quot;family&quot;:&quot;Firn&quot;,&quot;given&quot;:&quot;Jennifer&quot;,&quot;parse-names&quot;:false,&quot;dropping-particle&quot;:&quot;&quot;,&quot;non-dropping-particle&quot;:&quot;&quot;},{&quot;family&quot;:&quot;Gressard&quot;,&quot;given&quot;:&quot;Scott&quot;,&quot;parse-names&quot;:false,&quot;dropping-particle&quot;:&quot;&quot;,&quot;non-dropping-particle&quot;:&quot;&quot;},{&quot;family&quot;:&quot;Gruner&quot;,&quot;given&quot;:&quot;Daniel S&quot;,&quot;parse-names&quot;:false,&quot;dropping-particle&quot;:&quot;&quot;,&quot;non-dropping-particle&quot;:&quot;&quot;},{&quot;family&quot;:&quot;Hagenah&quot;,&quot;given&quot;:&quot;Nicole&quot;,&quot;parse-names&quot;:false,&quot;dropping-particle&quot;:&quot;&quot;,&quot;non-dropping-particle&quot;:&quot;&quot;},{&quot;family&quot;:&quot;Harpole&quot;,&quot;given&quot;:&quot;W. Stanley&quot;,&quot;parse-names&quot;:false,&quot;dropping-particle&quot;:&quot;&quot;,&quot;non-dropping-particle&quot;:&quot;&quot;},{&quot;family&quot;:&quot;Hautier&quot;,&quot;given&quot;:&quot;Yann&quot;,&quot;parse-names&quot;:false,&quot;dropping-particle&quot;:&quot;&quot;,&quot;non-dropping-particle&quot;:&quot;&quot;},{&quot;family&quot;:&quot;Hobbie&quot;,&quot;given&quot;:&quot;Sarah E&quot;,&quot;parse-names&quot;:false,&quot;dropping-particle&quot;:&quot;&quot;,&quot;non-dropping-particle&quot;:&quot;&quot;},{&quot;family&quot;:&quot;Hofmockel&quot;,&quot;given&quot;:&quot;Kirsten S&quot;,&quot;parse-names&quot;:false,&quot;dropping-particle&quot;:&quot;&quot;,&quot;non-dropping-particle&quot;:&quot;&quot;},{&quot;family&quot;:&quot;Kirkman&quot;,&quot;given&quot;:&quot;Kevin&quot;,&quot;parse-names&quot;:false,&quot;dropping-particle&quot;:&quot;&quot;,&quot;non-dropping-particle&quot;:&quot;&quot;},{&quot;family&quot;:&quot;Knops&quot;,&quot;given&quot;:&quot;Johannes&quot;,&quot;parse-names&quot;:false,&quot;dropping-particle&quot;:&quot;&quot;,&quot;non-dropping-particle&quot;:&quot;&quot;},{&quot;family&quot;:&quot;Kopp&quot;,&quot;given&quot;:&quot;Christopher W&quot;,&quot;parse-names&quot;:false,&quot;dropping-particle&quot;:&quot;&quot;,&quot;non-dropping-particle&quot;:&quot;&quot;},{&quot;family&quot;:&quot;Pierre&quot;,&quot;given&quot;:&quot;Kimberly J&quot;,&quot;parse-names&quot;:false,&quot;dropping-particle&quot;:&quot;&quot;,&quot;non-dropping-particle&quot;:&quot;La&quot;},{&quot;family&quot;:&quot;MacDougall&quot;,&quot;given&quot;:&quot;Andrew&quot;,&quot;parse-names&quot;:false,&quot;dropping-particle&quot;:&quot;&quot;,&quot;non-dropping-particle&quot;:&quot;&quot;},{&quot;family&quot;:&quot;McCulley&quot;,&quot;given&quot;:&quot;Rebecca L&quot;,&quot;parse-names&quot;:false,&quot;dropping-particle&quot;:&quot;&quot;,&quot;non-dropping-particle&quot;:&quot;&quot;},{&quot;family&quot;:&quot;Melbourne&quot;,&quot;given&quot;:&quot;Brett A&quot;,&quot;parse-names&quot;:false,&quot;dropping-particle&quot;:&quot;&quot;,&quot;non-dropping-particle&quot;:&quot;&quot;},{&quot;family&quot;:&quot;Moore&quot;,&quot;given&quot;:&quot;Joslin L&quot;,&quot;parse-names&quot;:false,&quot;dropping-particle&quot;:&quot;&quot;,&quot;non-dropping-particle&quot;:&quot;&quot;},{&quot;family&quot;:&quot;Prober&quot;,&quot;given&quot;:&quot;Suzanne M&quot;,&quot;parse-names&quot;:false,&quot;dropping-particle&quot;:&quot;&quot;,&quot;non-dropping-particle&quot;:&quot;&quot;},{&quot;family&quot;:&quot;Riggs&quot;,&quot;given&quot;:&quot;Charlotte&quot;,&quot;parse-names&quot;:false,&quot;dropping-particle&quot;:&quot;&quot;,&quot;non-dropping-particle&quot;:&quot;&quot;},{&quot;family&quot;:&quot;Risch&quot;,&quot;given&quot;:&quot;Anita C&quot;,&quot;parse-names&quot;:false,&quot;dropping-particle&quot;:&quot;&quot;,&quot;non-dropping-particle&quot;:&quot;&quot;},{&quot;family&quot;:&quot;Schuetz&quot;,&quot;given&quot;:&quot;Martin&quot;,&quot;parse-names&quot;:false,&quot;dropping-particle&quot;:&quot;&quot;,&quot;non-dropping-particle&quot;:&quot;&quot;},{&quot;family&quot;:&quot;Stevens&quot;,&quot;given&quot;:&quot;Carly&quot;,&quot;parse-names&quot;:false,&quot;dropping-particle&quot;:&quot;&quot;,&quot;non-dropping-particle&quot;:&quot;&quot;},{&quot;family&quot;:&quot;Wragg&quot;,&quot;given&quot;:&quot;Peter D&quot;,&quot;parse-names&quot;:false,&quot;dropping-particle&quot;:&quot;&quot;,&quot;non-dropping-particle&quot;:&quot;&quot;},{&quot;family&quot;:&quot;Wright&quot;,&quot;given&quot;:&quot;Justin&quot;,&quot;parse-names&quot;:false,&quot;dropping-particle&quot;:&quot;&quot;,&quot;non-dropping-particle&quot;:&quot;&quot;},{&quot;family&quot;:&quot;Borer&quot;,&quot;given&quot;:&quot;Elizabeth T&quot;,&quot;parse-names&quot;:false,&quot;dropping-particle&quot;:&quot;&quot;,&quot;non-dropping-particle&quot;:&quot;&quot;},{&quot;family&quot;:&quot;Seabloom&quot;,&quot;given&quot;:&quot;Eric W&quot;,&quot;parse-names&quot;:false,&quot;dropping-particle&quot;:&quot;&quot;,&quot;non-dropping-particle&quot;:&quot;&quot;}],&quot;container-title&quot;:&quot;Ecosystems&quot;,&quot;DOI&quot;:&quot;10.1007/s10021-019-00350-4&quot;,&quot;ISSN&quot;:&quot;14350629&quot;,&quot;URL&quot;:&quot;https://doi.org/10.1007/s10021-019-00350-4&quot;,&quot;issued&quot;:{&quot;date-parts&quot;:[[2019]]},&quot;page&quot;:&quot;1466-1477&quot;,&quot;abstract&quot;:&quot;Anthropogenic activities are increasing nutrient inputs to ecosystems worldwide, with consequences for global carbon and nutrient cycles. Recent meta-analyses show that aboveground primary production is often co-limited by multiple nutrients; however, little is known about how root production responds to changes in nutrient availability. At twenty-nine grassland sites on four continents, we quantified shallow root biomass responses to nitrogen (N), phosphorus (P) and potassium plus micronutrient enrichment and compared below- and aboveground responses. We hypothesized that optimal allocation theory would predict context dependence in root biomass responses to nutrient enrichment, given variation among sites in the resources limiting to plant growth (specifically light versus nutrients). Consistent with the predictions of optimal allocation theory, the proportion of total biomass belowground declined with N or P addition, due to increased biomass aboveground (for N and P) and decreased biomass belowground (N, particularly in sites with low canopy light penetration). Absolute root biomass increased with N addition where light was abundant at the soil surface, but declined in sites where the grassland canopy intercepted a large proportion of incoming light. These results demonstrate that belowground responses to changes in resource supply can differ strongly from aboveground responses, which could significantly modify predictions of future rates of nutrient cycling and carbon sequestration. Our results also highlight how optimal allocation theory developed for individual plants may help predict belowground biomass responses to nutrient enrichment at the ecosystem scale across wide climatic and environmental gradients.&quot;,&quot;publisher&quot;:&quot;Springer US&quot;,&quot;issue&quot;:&quot;7&quot;,&quot;volume&quot;:&quot;22&quot;,&quot;container-title-short&quot;:&quot;&quot;},&quot;isTemporary&quot;:false}]},{&quot;citationID&quot;:&quot;MENDELEY_CITATION_f13c2147-cea0-4eb1-9717-e949e20a9c2b&quot;,&quot;properties&quot;:{&quot;noteIndex&quot;:0},&quot;isEdited&quot;:false,&quot;manualOverride&quot;:{&quot;isManuallyOverridden&quot;:true,&quot;citeprocText&quot;:&quot;(Hersch-Green &lt;i&gt;et al.&lt;/i&gt;, 2024)&quot;,&quot;manualOverrideText&quot;:&quot;Hersch-Green et al. (2024)&quot;},&quot;citationTag&quot;:&quot;MENDELEY_CITATION_v3_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&quot;,&quot;citationItems&quot;:[{&quot;id&quot;:&quot;9a914c06-e445-38c7-9318-765f1c302242&quot;,&quot;itemData&quot;:{&quot;type&quot;:&quot;article-journal&quot;,&quot;id&quot;:&quot;9a914c06-e445-38c7-9318-765f1c302242&quot;,&quot;title&quot;:&quot;Mechanistic insights into plant community responses to environmental variables: genome size, cellular nutrient investments, and metabolic tradeoffs&quot;,&quot;author&quot;:[{&quot;family&quot;:&quot;Hersch-Green&quot;,&quot;given&quot;:&quot;Erika I&quot;,&quot;parse-names&quot;:false,&quot;dropping-particle&quot;:&quot;&quot;,&quot;non-dropping-particle&quot;:&quot;&quot;},{&quot;family&quot;:&quot;Fay&quot;,&quot;given&quot;:&quot;Philip A&quot;,&quot;parse-names&quot;:false,&quot;dropping-particle&quot;:&quot;&quot;,&quot;non-dropping-particle&quot;:&quot;&quot;},{&quot;family&quot;:&quot;Hass&quot;,&quot;given&quot;:&quot;Hailee B&quot;,&quot;parse-names&quot;:false,&quot;dropping-particle&quot;:&quot;&quot;,&quot;non-dropping-particle&quot;:&quot;&quot;},{&quot;family&quot;:&quot;Smith&quot;,&quot;given&quot;:&quot;Nicholas G&quot;,&quot;parse-names&quot;:false,&quot;dropping-particle&quot;:&quot;&quot;,&quot;non-dropping-particle&quot;:&quot;&quot;}],&quot;container-title&quot;:&quot;New Phytologist&quot;,&quot;DOI&quot;:&quot;10.1111/nph.20374&quot;,&quot;ISSN&quot;:&quot;14698137&quot;,&quot;issued&quot;:{&quot;date-parts&quot;:[[2024]]},&quot;abstract&quot;:&quot;Affecting biodiversity, plants with larger genome sizes (GS) may be restricted in nutrient-poor conditions. This pattern has been attributed to their greater cellular nitrogen (N) and phosphorus (P) investments and hypothesized nutrient–investment tradeoffs between cell synthesis and physiological attributes associated with growth. However, the influence of GS on cell size and functioning may also contribute to GS-dependent growth responses to nutrients. To test whether and how GS is associated with cellular nutrient, stomata, and/or physiological attributes, we examined &gt; 500 forbs and grasses from seven grassland sites conducting a long-term N and P fertilization experiment. Larger GS plants had increased cellular nutrient contents and larger, but fewer stomata than smaller GS plants. Larger GS grasses (but not forbs) also had lower photosynthetic rates and water-use efficiencies. However, nutrients had no direct effect on GS-dependent physiological attributes and GS-dependent physiological changes likely arise from how GS influences cells. At the driest sites, large GS grasses displayed high water-use efficiency mostly because transpiration was reduced relative to photosynthesis in these conditions. We suggest that climatic conditions and GS-associated cell traits that modify physiological responses, rather than resource–investment tradeoffs, largely explain GS-dependent growth responses to nutrients (especially for grasses).&quot;,&quot;container-title-short&quot;:&quot;&quot;},&quot;isTemporary&quot;:false}]},{&quot;citationID&quot;:&quot;MENDELEY_CITATION_2d028b02-2ef0-4ced-bdd6-b3a34d3faa78&quot;,&quot;properties&quot;:{&quot;noteIndex&quot;:0},&quot;isEdited&quot;:false,&quot;manualOverride&quot;:{&quot;isManuallyOverridden&quot;:false,&quot;citeprocText&quot;:&quot;(Liang &lt;i&gt;et al.&lt;/i&gt;, 2020)&quot;,&quot;manualOverrideText&quot;:&quot;&quot;},&quot;citationTag&quot;:&quot;MENDELEY_CITATION_v3_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&quot;,&quot;citationItems&quot;:[{&quot;id&quot;:&quot;c3e0823d-e853-3f32-8ea9-ca1f30e2286a&quot;,&quot;itemData&quot;:{&quot;type&quot;:&quot;article-journal&quot;,&quot;id&quot;:&quot;c3e0823d-e853-3f32-8ea9-ca1f30e2286a&quot;,&quot;title&quot;:&quot;Global response patterns of plant photosynthesis to nitrogen addition: A meta‐analysis&quot;,&quot;author&quot;:[{&quot;family&quot;:&quot;Liang&quot;,&quot;given&quot;:&quot;Xingyun&quot;,&quot;parse-names&quot;:false,&quot;dropping-particle&quot;:&quot;&quot;,&quot;non-dropping-particle&quot;:&quot;&quot;},{&quot;family&quot;:&quot;Zhang&quot;,&quot;given&quot;:&quot;Tong&quot;,&quot;parse-names&quot;:false,&quot;dropping-particle&quot;:&quot;&quot;,&quot;non-dropping-particle&quot;:&quot;&quot;},{&quot;family&quot;:&quot;Lu&quot;,&quot;given&quot;:&quot;Xiankai&quot;,&quot;parse-names&quot;:false,&quot;dropping-particle&quot;:&quot;&quot;,&quot;non-dropping-particle&quot;:&quot;&quot;},{&quot;family&quot;:&quot;Ellsworth&quot;,&quot;given&quot;:&quot;David S&quot;,&quot;parse-names&quot;:false,&quot;dropping-particle&quot;:&quot;&quot;,&quot;non-dropping-particle&quot;:&quot;&quot;},{&quot;family&quot;:&quot;BassiriRad&quot;,&quot;given&quot;:&quot;Hormoz&quot;,&quot;parse-names&quot;:false,&quot;dropping-particle&quot;:&quot;&quot;,&quot;non-dropping-particle&quot;:&quot;&quot;},{&quot;family&quot;:&quot;You&quot;,&quot;given&quot;:&quot;Chengming&quot;,&quot;parse-names&quot;:false,&quot;dropping-particle&quot;:&quot;&quot;,&quot;non-dropping-particle&quot;:&quot;&quot;},{&quot;family&quot;:&quot;Wang&quot;,&quot;given&quot;:&quot;Dong&quot;,&quot;parse-names&quot;:false,&quot;dropping-particle&quot;:&quot;&quot;,&quot;non-dropping-particle&quot;:&quot;&quot;},{&quot;family&quot;:&quot;He&quot;,&quot;given&quot;:&quot;Pengcheng&quot;,&quot;parse-names&quot;:false,&quot;dropping-particle&quot;:&quot;&quot;,&quot;non-dropping-particle&quot;:&quot;&quot;},{&quot;family&quot;:&quot;Deng&quot;,&quot;given&quot;:&quot;Qi&quot;,&quot;parse-names&quot;:false,&quot;dropping-particle&quot;:&quot;&quot;,&quot;non-dropping-particle&quot;:&quot;&quot;},{&quot;family&quot;:&quot;Liu&quot;,&quot;given&quot;:&quot;Hui&quot;,&quot;parse-names&quot;:false,&quot;dropping-particle&quot;:&quot;&quot;,&quot;non-dropping-particle&quot;:&quot;&quot;},{&quot;family&quot;:&quot;Mo&quot;,&quot;given&quot;:&quot;Jiangming&quot;,&quot;parse-names&quot;:false,&quot;dropping-particle&quot;:&quot;&quot;,&quot;non-dropping-particle&quot;:&quot;&quot;},{&quot;family&quot;:&quot;Ye&quot;,&quot;given&quot;:&quot;Qing&quot;,&quot;parse-names&quot;:false,&quot;dropping-particle&quot;:&quot;&quot;,&quot;non-dropping-particle&quot;:&quot;&quot;}],&quot;container-title&quot;:&quot;Global Change Biology&quot;,&quot;container-title-short&quot;:&quot;Glob Chang Biol&quot;,&quot;DOI&quot;:&quot;10.1111/gcb.15071&quot;,&quot;ISSN&quot;:&quot;1354-1013&quot;,&quot;URL&quot;:&quot;https://onlinelibrary.wiley.com/doi/10.1111/gcb.15071&quot;,&quot;issued&quot;:{&quot;date-parts&quot;:[[2020,6,8]]},&quot;page&quot;:&quot;3585-3600&quot;,&quot;abstract&quot;:&quot;A mechanistic understanding of plant photosynthetic response is needed to reliably predict changes in terrestrial carbon (C) gain under conditions of chronically elevated atmospheric nitrogen (N) deposition. Here, using 2,683 observations from 240 journal articles, we conducted a global meta-analysis to reveal effects of N addition on 14 photosynthesis-related traits and affecting moderators. We found that across 320 terrestrial plant species, leaf N was enhanced comparably on mass basis (Nmass , +18.4%) and area basis (Narea, +14.3%), with no changes in specific leaf area or leaf mass per area. Total leaf area (TLA) was increased significantly, as indicated by the in- creases in total leaf biomass (+46.5%), leaf area per plant (+29.7%), and leaf area index (LAI, +24.4%). To a lesser extent than for TLA, N addition significantly enhanced leaf photosynthetic rate per area (Aarea, +12.6%), stomatal conductance (gs, +7.5%), and transpiration rate (E, +10.5%). The responses of Aarea were positively related with that of gs, with no changes in instantaneous water-use efficiency and only slight in- creases in long-term water-use efficiency (+2.5%) inferred from 13C composition. The responses of traits depended on biological, experimental, and environmental moder- ators. As experimental duration and N load increased, the responses of LAI and Aarea diminished while that of E increased significantly. The observed patterns of increases in both TLA and E indicate that N deposition will increase the amount of water used by plants. Taken together, N deposition will enhance gross photosynthetic C gain of the terrestrial plants while increasing their water loss to the atmosphere, but the effects on C gain might diminish over time and that on plant water use would be am- plified if N deposition persists&quot;,&quot;issue&quot;:&quot;6&quot;,&quot;volume&quot;:&quot;26&quot;},&quot;isTemporary&quot;:false}]},{&quot;citationID&quot;:&quot;MENDELEY_CITATION_8fb7eee5-e485-4785-b680-1a45741183ed&quot;,&quot;properties&quot;:{&quot;noteIndex&quot;:0},&quot;isEdited&quot;:false,&quot;manualOverride&quot;:{&quot;isManuallyOverridden&quot;:false,&quot;citeprocText&quot;:&quot;(Pick &lt;i&gt;et al.&lt;/i&gt;, 2019)&quot;,&quot;manualOverrideText&quot;:&quot;&quot;},&quot;citationTag&quot;:&quot;MENDELEY_CITATION_v3_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&quot;,&quot;citationItems&quot;:[{&quot;id&quot;:&quot;97057484-2309-3559-a481-1af2a3d4d4e2&quot;,&quot;itemData&quot;:{&quot;type&quot;:&quot;article-journal&quot;,&quot;id&quot;:&quot;97057484-2309-3559-a481-1af2a3d4d4e2&quot;,&quot;title&quot;:&quot;Reproducible, flexible and high-throughput data extraction from primary literature: The metaDigitise r package&quot;,&quot;author&quot;:[{&quot;family&quot;:&quot;Pick&quot;,&quot;given&quot;:&quot;Joel L&quot;,&quot;parse-names&quot;:false,&quot;dropping-particle&quot;:&quot;&quot;,&quot;non-dropping-particle&quot;:&quot;&quot;},{&quot;family&quot;:&quot;Nakagawa&quot;,&quot;given&quot;:&quot;Shinichi&quot;,&quot;parse-names&quot;:false,&quot;dropping-particle&quot;:&quot;&quot;,&quot;non-dropping-particle&quot;:&quot;&quot;},{&quot;family&quot;:&quot;Noble&quot;,&quot;given&quot;:&quot;Daniel W A&quot;,&quot;parse-names&quot;:false,&quot;dropping-particle&quot;:&quot;&quot;,&quot;non-dropping-particle&quot;:&quot;&quot;}],&quot;container-title&quot;:&quot;Methods in Ecology and Evolution&quot;,&quot;container-title-short&quot;:&quot;Methods Ecol Evol&quot;,&quot;DOI&quot;:&quot;10.1111/2041-210X.13118&quot;,&quot;ISSN&quot;:&quot;2041210X&quot;,&quot;issued&quot;:{&quot;date-parts&quot;:[[2019]]},&quot;page&quot;:&quot;426-431&quot;,&quot;abstract&quot;:&quot;Research synthesis, such as comparative and meta-analyses, requires the extraction of effect sizes from primary literature, which are commonly calculated from descriptive statistics. However, the exact values of such statistics are commonly hidden in figures. Extracting descriptive statistics from figures can be a slow process that is not easily reproducible. Additionally, current software lacks an ability to incorporate important metadata (e.g. sample sizes, treatment/variable names) about experiments and is not integrated with other software to streamline analysis pipelines. Here we present the r package metaDigitise which extracts descriptive statistics such as means, standard deviations and correlations from four plot types: (a) mean/error plots (e.g. bar graphs with standard errors), (b) box plots, (c) scatter plots and (d) histograms. metaDigitise is user-friendly and easy to learn as it interactively guides the user through the data extraction process. Notably, it enables large-scale extraction by automatically loading image files, letting the user stop processing, edit and add to the resulting data-frame at any point. Digitised data can be easily re-plotted and checked, facilitating reproducible data extraction from plots with little inter-observer bias. We hope that by making the process of figure extraction more flexible and easy to conduct, it will improve the transparency and quality of meta-analyses in the future.&quot;,&quot;issue&quot;:&quot;3&quot;,&quot;volume&quot;:&quot;10&quot;},&quot;isTemporary&quot;:false}]},{&quot;citationID&quot;:&quot;MENDELEY_CITATION_ef9c274c-21af-4c52-bdfc-1eeebe3010b3&quot;,&quot;properties&quot;:{&quot;noteIndex&quot;:0},&quot;isEdited&quot;:false,&quot;manualOverride&quot;:{&quot;isManuallyOverridden&quot;:false,&quot;citeprocText&quot;:&quot;(Harris &lt;i&gt;et al.&lt;/i&gt;, 2020)&quot;,&quot;manualOverrideText&quot;:&quot;&quot;},&quot;citationTag&quot;:&quot;MENDELEY_CITATION_v3_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&quot;,&quot;citationItems&quot;:[{&quot;id&quot;:&quot;bf6c5424-9cc5-3a84-91ce-3469f9f79cf1&quot;,&quot;itemData&quot;:{&quot;type&quot;:&quot;article-journal&quot;,&quot;id&quot;:&quot;bf6c5424-9cc5-3a84-91ce-3469f9f79cf1&quot;,&quot;title&quot;:&quot;Version 4 of the CRU TS monthly high-resolution gridded multivariate climate dataset&quot;,&quot;author&quot;:[{&quot;family&quot;:&quot;Harris&quot;,&quot;given&quot;:&quot;Ian&quot;,&quot;parse-names&quot;:false,&quot;dropping-particle&quot;:&quot;&quot;,&quot;non-dropping-particle&quot;:&quot;&quot;},{&quot;family&quot;:&quot;Osborn&quot;,&quot;given&quot;:&quot;Timothy J.&quot;,&quot;parse-names&quot;:false,&quot;dropping-particle&quot;:&quot;&quot;,&quot;non-dropping-particle&quot;:&quot;&quot;},{&quot;family&quot;:&quot;Jones&quot;,&quot;given&quot;:&quot;Phil&quot;,&quot;parse-names&quot;:false,&quot;dropping-particle&quot;:&quot;&quot;,&quot;non-dropping-particle&quot;:&quot;&quot;},{&quot;family&quot;:&quot;Lister&quot;,&quot;given&quot;:&quot;David&quot;,&quot;parse-names&quot;:false,&quot;dropping-particle&quot;:&quot;&quot;,&quot;non-dropping-particle&quot;:&quot;&quot;}],&quot;container-title&quot;:&quot;Scientific Data&quot;,&quot;container-title-short&quot;:&quot;Sci Data&quot;,&quot;DOI&quot;:&quot;10.1038/s41597-020-0453-3&quot;,&quot;ISSN&quot;:&quot;20524463&quot;,&quot;PMID&quot;:&quot;32246091&quot;,&quot;issued&quot;:{&quot;date-parts&quot;:[[2020,12,1]]},&quot;abstract&quot;:&quot;CRU TS (Climatic Research Unit gridded Time Series) is a widely used climate dataset on a 0.5° latitude by 0.5° longitude grid over all land domains of the world except Antarctica. It is derived by the interpolation of monthly climate anomalies from extensive networks of weather station observations. Here we describe the construction of a major new version, CRU TS v4. It is updated to span 1901–2018 by the inclusion of additional station observations, and it will be updated annually. The interpolation process has been changed to use angular-distance weighting (ADW), and the production of secondary variables has been revised to better suit this approach. This implementation of ADW provides improved traceability between each gridded value and the input observations, and allows more informative diagnostics that dataset users can utilise to assess how dataset quality might vary geographically.&quot;,&quot;publisher&quot;:&quot;Nature Research&quot;,&quot;issue&quot;:&quot;1&quot;,&quot;volume&quot;:&quot;7&quot;},&quot;isTemporary&quot;:false}]},{&quot;citationID&quot;:&quot;MENDELEY_CITATION_b7ce0372-8e48-4734-b77f-8a5a58690df6&quot;,&quot;properties&quot;:{&quot;noteIndex&quot;:0},&quot;isEdited&quot;:false,&quot;manualOverride&quot;:{&quot;isManuallyOverridden&quot;:false,&quot;citeprocText&quot;:&quot;(Hijmans, 2010)&quot;,&quot;manualOverrideText&quot;:&quot;&quot;},&quot;citationItems&quot;:[{&quot;id&quot;:&quot;26fa4b05-97ba-343f-955e-80d667af2c98&quot;,&quot;itemData&quot;:{&quot;type&quot;:&quot;article&quot;,&quot;id&quot;:&quot;26fa4b05-97ba-343f-955e-80d667af2c98&quot;,&quot;title&quot;:&quot;raster: Geographic Data Analysis and Modeling&quot;,&quot;author&quot;:[{&quot;family&quot;:&quot;Hijmans&quot;,&quot;given&quot;:&quot;Robert J.&quot;,&quot;parse-names&quot;:false,&quot;dropping-particle&quot;:&quot;&quot;,&quot;non-dropping-particle&quot;:&quot;&quot;}],&quot;container-title&quot;:&quot;CRAN: Contributed Packages&quot;,&quot;DOI&quot;:&quot;10.32614/CRAN.package.raster&quot;,&quot;issued&quot;:{&quot;date-parts&quot;:[[2010,3,20]]},&quot;container-title-short&quot;:&quot;&quot;},&quot;isTemporary&quot;:false}],&quot;citationTag&quot;:&quot;MENDELEY_CITATION_v3_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&quot;},{&quot;citationID&quot;:&quot;MENDELEY_CITATION_285e1f99-84a0-4e82-873f-0b886a0da803&quot;,&quot;properties&quot;:{&quot;noteIndex&quot;:0},&quot;isEdited&quot;:false,&quot;manualOverride&quot;:{&quot;isManuallyOverridden&quot;:false,&quot;citeprocText&quot;:&quot;(Soudzilovskaia &lt;i&gt;et al.&lt;/i&gt;, 2020)&quot;,&quot;manualOverrideText&quot;:&quot;&quot;},&quot;citationTag&quot;:&quot;MENDELEY_CITATION_v3_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&quot;,&quot;citationItems&quot;:[{&quot;id&quot;:&quot;de4de57d-6cd7-34e2-9c04-3711a18ed6af&quot;,&quot;itemData&quot;:{&quot;type&quot;:&quot;article-journal&quot;,&quot;id&quot;:&quot;de4de57d-6cd7-34e2-9c04-3711a18ed6af&quot;,&quot;title&quot;:&quot;FungalRoot: global online database of plant mycorrhizal associations&quot;,&quot;author&quot;:[{&quot;family&quot;:&quot;Soudzilovskaia&quot;,&quot;given&quot;:&quot;Nadejda A&quot;,&quot;parse-names&quot;:false,&quot;dropping-particle&quot;:&quot;&quot;,&quot;non-dropping-particle&quot;:&quot;&quot;},{&quot;family&quot;:&quot;Vaessen&quot;,&quot;given&quot;:&quot;Stijn&quot;,&quot;parse-names&quot;:false,&quot;dropping-particle&quot;:&quot;&quot;,&quot;non-dropping-particle&quot;:&quot;&quot;},{&quot;family&quot;:&quot;Barceló&quot;,&quot;given&quot;:&quot;Milagros&quot;,&quot;parse-names&quot;:false,&quot;dropping-particle&quot;:&quot;&quot;,&quot;non-dropping-particle&quot;:&quot;&quot;},{&quot;family&quot;:&quot;He&quot;,&quot;given&quot;:&quot;Jinhong&quot;,&quot;parse-names&quot;:false,&quot;dropping-particle&quot;:&quot;&quot;,&quot;non-dropping-particle&quot;:&quot;&quot;},{&quot;family&quot;:&quot;Rahimlou&quot;,&quot;given&quot;:&quot;Saleh&quot;,&quot;parse-names&quot;:false,&quot;dropping-particle&quot;:&quot;&quot;,&quot;non-dropping-particle&quot;:&quot;&quot;},{&quot;family&quot;:&quot;Abarenkov&quot;,&quot;given&quot;:&quot;Kessy&quot;,&quot;parse-names&quot;:false,&quot;dropping-particle&quot;:&quot;&quot;,&quot;non-dropping-particle&quot;:&quot;&quot;},{&quot;family&quot;:&quot;Brundrett&quot;,&quot;given&quot;:&quot;Mark C&quot;,&quot;parse-names&quot;:false,&quot;dropping-particle&quot;:&quot;&quot;,&quot;non-dropping-particle&quot;:&quot;&quot;},{&quot;family&quot;:&quot;Gomes&quot;,&quot;given&quot;:&quot;Sofia I F&quot;,&quot;parse-names&quot;:false,&quot;dropping-particle&quot;:&quot;&quot;,&quot;non-dropping-particle&quot;:&quot;&quot;},{&quot;family&quot;:&quot;Merckx&quot;,&quot;given&quot;:&quot;Vincent S F T&quot;,&quot;parse-names&quot;:false,&quot;dropping-particle&quot;:&quot;&quot;,&quot;non-dropping-particle&quot;:&quot;&quot;},{&quot;family&quot;:&quot;Tedersoo&quot;,&quot;given&quot;:&quot;Leho&quot;,&quot;parse-names&quot;:false,&quot;dropping-particle&quot;:&quot;&quot;,&quot;non-dropping-particle&quot;:&quot;&quot;}],&quot;container-title&quot;:&quot;New Phytologist&quot;,&quot;DOI&quot;:&quot;10.1111/nph.16569&quot;,&quot;ISSN&quot;:&quot;0028-646X&quot;,&quot;URL&quot;:&quot;http://doi.wiley.com/10.1111/nph.16569&quot;,&quot;issued&quot;:{&quot;date-parts&quot;:[[2020,8,20]]},&quot;page&quot;:&quot;955-966&quot;,&quot;issue&quot;:&quot;3&quot;,&quot;volume&quot;:&quot;227&quot;,&quot;container-title-short&quot;:&quot;&quot;},&quot;isTemporary&quot;:false}]},{&quot;citationID&quot;:&quot;MENDELEY_CITATION_e06dcde8-7a98-436e-ae74-ea44e1a44efd&quot;,&quot;properties&quot;:{&quot;noteIndex&quot;:0},&quot;isEdited&quot;:false,&quot;manualOverride&quot;:{&quot;isManuallyOverridden&quot;:false,&quot;citeprocText&quot;:&quot;(Yue &lt;i&gt;et al.&lt;/i&gt;, 2017)&quot;,&quot;manualOverrideText&quot;:&quot;&quot;},&quot;citationTag&quot;:&quot;MENDELEY_CITATION_v3_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&quot;,&quot;citationItems&quot;:[{&quot;id&quot;:&quot;8fc7f752-fb70-3548-8e58-e51b31ac7f8f&quot;,&quot;itemData&quot;:{&quot;type&quot;:&quot;article-journal&quot;,&quot;id&quot;:&quot;8fc7f752-fb70-3548-8e58-e51b31ac7f8f&quot;,&quot;title&quot;:&quot;Influence of multiple global change drivers on terrestrial carbon storage: additive effects are common&quot;,&quot;author&quot;:[{&quot;family&quot;:&quot;Yue&quot;,&quot;given&quot;:&quot;Kai&quot;,&quot;parse-names&quot;:false,&quot;dropping-particle&quot;:&quot;&quot;,&quot;non-dropping-particle&quot;:&quot;&quot;},{&quot;family&quot;:&quot;Fornara&quot;,&quot;given&quot;:&quot;Dario A.&quot;,&quot;parse-names&quot;:false,&quot;dropping-particle&quot;:&quot;&quot;,&quot;non-dropping-particle&quot;:&quot;&quot;},{&quot;family&quot;:&quot;Yang&quot;,&quot;given&quot;:&quot;Wanqin&quot;,&quot;parse-names&quot;:false,&quot;dropping-particle&quot;:&quot;&quot;,&quot;non-dropping-particle&quot;:&quot;&quot;},{&quot;family&quot;:&quot;Peng&quot;,&quot;given&quot;:&quot;Yan&quot;,&quot;parse-names&quot;:false,&quot;dropping-particle&quot;:&quot;&quot;,&quot;non-dropping-particle&quot;:&quot;&quot;},{&quot;family&quot;:&quot;Peng&quot;,&quot;given&quot;:&quot;Changhui&quot;,&quot;parse-names&quot;:false,&quot;dropping-particle&quot;:&quot;&quot;,&quot;non-dropping-particle&quot;:&quot;&quot;},{&quot;family&quot;:&quot;Liu&quot;,&quot;given&quot;:&quot;Zelin&quot;,&quot;parse-names&quot;:false,&quot;dropping-particle&quot;:&quot;&quot;,&quot;non-dropping-particle&quot;:&quot;&quot;},{&quot;family&quot;:&quot;Wu&quot;,&quot;given&quot;:&quot;Fuzhong&quot;,&quot;parse-names&quot;:false,&quot;dropping-particle&quot;:&quot;&quot;,&quot;non-dropping-particle&quot;:&quot;&quot;}],&quot;container-title&quot;:&quot;Ecology Letters&quot;,&quot;container-title-short&quot;:&quot;Ecol Lett&quot;,&quot;DOI&quot;:&quot;10.1111/ele.12767&quot;,&quot;ISSN&quot;:&quot;14610248&quot;,&quot;PMID&quot;:&quot;28370812&quot;,&quot;issued&quot;:{&quot;date-parts&quot;:[[2017]]},&quot;page&quot;:&quot;663-672&quot;,&quot;abstract&quot;:&quot;The interactive effects of multiple global change drivers on terrestrial carbon (C) storage remain poorly understood. Here, we synthesise data from 633 published studies to show how the interactive effects of multiple drivers are generally additive (i.e. not differing from the sum of their individual effects) rather than synergistic or antagonistic. We further show that (1) elevated CO2, warming, N addition, P addition and increased rainfall, all exerted positive individual effects on plant C pools at both single-plant and plant-community levels; (2) plant C pool responses to individual or combined effects of multiple drivers are seldom scale-dependent (i.e. not differing from single-plant to plant-community levels) and (3) soil and microbial biomass C pools are significantly less sensitive than plant C pools to individual or combined effects. We provide a quantitative basis for integrating additive effects of multiple global change drivers into future assessments of the C storage ability of terrestrial ecosystems.&quot;,&quot;issue&quot;:&quot;5&quot;,&quot;volume&quot;:&quot;20&quot;},&quot;isTemporary&quot;:false}]},{&quot;citationID&quot;:&quot;MENDELEY_CITATION_ae9f6cd2-88b6-4000-8b4b-e80496837bb8&quot;,&quot;properties&quot;:{&quot;noteIndex&quot;:0},&quot;isEdited&quot;:false,&quot;manualOverride&quot;:{&quot;isManuallyOverridden&quot;:false,&quot;citeprocText&quot;:&quot;(Yue &lt;i&gt;et al.&lt;/i&gt;, 2017; Ding &lt;i&gt;et al.&lt;/i&gt;, 2025)&quot;,&quot;manualOverrideText&quot;:&quot;&quot;},&quot;citationTag&quot;:&quot;MENDELEY_CITATION_v3_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&quot;,&quot;citationItems&quot;:[{&quot;id&quot;:&quot;8fc7f752-fb70-3548-8e58-e51b31ac7f8f&quot;,&quot;itemData&quot;:{&quot;type&quot;:&quot;article-journal&quot;,&quot;id&quot;:&quot;8fc7f752-fb70-3548-8e58-e51b31ac7f8f&quot;,&quot;title&quot;:&quot;Influence of multiple global change drivers on terrestrial carbon storage: additive effects are common&quot;,&quot;author&quot;:[{&quot;family&quot;:&quot;Yue&quot;,&quot;given&quot;:&quot;Kai&quot;,&quot;parse-names&quot;:false,&quot;dropping-particle&quot;:&quot;&quot;,&quot;non-dropping-particle&quot;:&quot;&quot;},{&quot;family&quot;:&quot;Fornara&quot;,&quot;given&quot;:&quot;Dario A.&quot;,&quot;parse-names&quot;:false,&quot;dropping-particle&quot;:&quot;&quot;,&quot;non-dropping-particle&quot;:&quot;&quot;},{&quot;family&quot;:&quot;Yang&quot;,&quot;given&quot;:&quot;Wanqin&quot;,&quot;parse-names&quot;:false,&quot;dropping-particle&quot;:&quot;&quot;,&quot;non-dropping-particle&quot;:&quot;&quot;},{&quot;family&quot;:&quot;Peng&quot;,&quot;given&quot;:&quot;Yan&quot;,&quot;parse-names&quot;:false,&quot;dropping-particle&quot;:&quot;&quot;,&quot;non-dropping-particle&quot;:&quot;&quot;},{&quot;family&quot;:&quot;Peng&quot;,&quot;given&quot;:&quot;Changhui&quot;,&quot;parse-names&quot;:false,&quot;dropping-particle&quot;:&quot;&quot;,&quot;non-dropping-particle&quot;:&quot;&quot;},{&quot;family&quot;:&quot;Liu&quot;,&quot;given&quot;:&quot;Zelin&quot;,&quot;parse-names&quot;:false,&quot;dropping-particle&quot;:&quot;&quot;,&quot;non-dropping-particle&quot;:&quot;&quot;},{&quot;family&quot;:&quot;Wu&quot;,&quot;given&quot;:&quot;Fuzhong&quot;,&quot;parse-names&quot;:false,&quot;dropping-particle&quot;:&quot;&quot;,&quot;non-dropping-particle&quot;:&quot;&quot;}],&quot;container-title&quot;:&quot;Ecology Letters&quot;,&quot;container-title-short&quot;:&quot;Ecol Lett&quot;,&quot;DOI&quot;:&quot;10.1111/ele.12767&quot;,&quot;ISSN&quot;:&quot;14610248&quot;,&quot;PMID&quot;:&quot;28370812&quot;,&quot;issued&quot;:{&quot;date-parts&quot;:[[2017]]},&quot;page&quot;:&quot;663-672&quot;,&quot;abstract&quot;:&quot;The interactive effects of multiple global change drivers on terrestrial carbon (C) storage remain poorly understood. Here, we synthesise data from 633 published studies to show how the interactive effects of multiple drivers are generally additive (i.e. not differing from the sum of their individual effects) rather than synergistic or antagonistic. We further show that (1) elevated CO2, warming, N addition, P addition and increased rainfall, all exerted positive individual effects on plant C pools at both single-plant and plant-community levels; (2) plant C pool responses to individual or combined effects of multiple drivers are seldom scale-dependent (i.e. not differing from single-plant to plant-community levels) and (3) soil and microbial biomass C pools are significantly less sensitive than plant C pools to individual or combined effects. We provide a quantitative basis for integrating additive effects of multiple global change drivers into future assessments of the C storage ability of terrestrial ecosystems.&quot;,&quot;issue&quot;:&quot;5&quot;,&quot;volume&quot;:&quot;20&quot;},&quot;isTemporary&quot;:false},{&quot;id&quot;:&quot;b3291df7-5148-3eaa-b01f-528ac601e962&quot;,&quot;itemData&quot;:{&quot;type&quot;:&quot;article-journal&quot;,&quot;id&quot;:&quot;b3291df7-5148-3eaa-b01f-528ac601e962&quot;,&quot;title&quot;:&quot;Additive Effects of Multiple Global Change Drivers on Terrestrial Nitrogen Cycling Worldwide&quot;,&quot;author&quot;:[{&quot;family&quot;:&quot;Ding&quot;,&quot;given&quot;:&quot;Bangjing&quot;,&quot;parse-names&quot;:false,&quot;dropping-particle&quot;:&quot;&quot;,&quot;non-dropping-particle&quot;:&quot;&quot;},{&quot;family&quot;:&quot;Xu&quot;,&quot;given&quot;:&quot;Di&quot;,&quot;parse-names&quot;:false,&quot;dropping-particle&quot;:&quot;&quot;,&quot;non-dropping-particle&quot;:&quot;&quot;},{&quot;family&quot;:&quot;Wang&quot;,&quot;given&quot;:&quot;Shuo&quot;,&quot;parse-names&quot;:false,&quot;dropping-particle&quot;:&quot;&quot;,&quot;non-dropping-particle&quot;:&quot;&quot;},{&quot;family&quot;:&quot;Liu&quot;,&quot;given&quot;:&quot;Wenzhi&quot;,&quot;parse-names&quot;:false,&quot;dropping-particle&quot;:&quot;&quot;,&quot;non-dropping-particle&quot;:&quot;&quot;},{&quot;family&quot;:&quot;Zhang&quot;,&quot;given&quot;:&quot;Quanfa&quot;,&quot;parse-names&quot;:false,&quot;dropping-particle&quot;:&quot;&quot;,&quot;non-dropping-particle&quot;:&quot;&quot;}],&quot;container-title&quot;:&quot;Global Change Biology&quot;,&quot;container-title-short&quot;:&quot;Glob Chang Biol&quot;,&quot;DOI&quot;:&quot;10.1111/gcb.70176&quot;,&quot;ISSN&quot;:&quot;1354-1013&quot;,&quot;URL&quot;:&quot;https://onlinelibrary.wiley.com/doi/10.1111/gcb.70176&quot;,&quot;issued&quot;:{&quot;date-parts&quot;:[[2025,4,3]]},&quot;page&quot;:&quot;1-16&quot;,&quot;abstract&quot;:&quot;Global change has dramatically altered the Earth's biogeochemical cycles. However, the interactive effects of multiple global change factors (GCFs) on terrestrial nitrogen (N) cycling worldwide remain unclear, limiting the ability to predict how future global change will affect the global N cycle. We conducted a meta‐analysis of 108 published articles to evaluate the main and interactive effects of elevated CO 2 , N addition, warming, and altered precipitation on soil N pools (NH 4 + , NO 3 − , and organic N) and transformation rates (N mineralization, nitrification, and denitrification) across terrestrial ecosystems. Results showed that single GCFs impacted the soil N cycle in different directions and magnitudes, with N addition and increased precipitation having the strongest positive effects on N pools and transformation rates, respectively. Moreover, the positive effects of N addition on the soil N cycle were generally enhanced when combined with other GCFs. Although the interactions of multiple GCFs were commonly additive (66.2%–83.3%), both synergistic (10.5%–15.1%) and antagonistic (2.8%–18.9%) effects were also observed. The types of treatment and ecosystem, geographic location, and climate all regulated the responses of soil N pools to GCFs to some degree, while only the types of treatment and ecosystem significantly affected the response of soil transformation rates to GCFs. These findings emphasize the importance of considering interactive effects among GCFs on terrestrial N cycling and highlight the necessity of incorporating these interactions into Earth system models for accurate predictions of N cycling responses to global changes.&quot;,&quot;issue&quot;:&quot;4&quot;,&quot;volume&quot;:&quot;31&quot;},&quot;isTemporary&quot;:false}]},{&quot;citationID&quot;:&quot;MENDELEY_CITATION_40f81e8a-0584-497e-bdd5-9c3af3b5dd82&quot;,&quot;properties&quot;:{&quot;noteIndex&quot;:0},&quot;isEdited&quot;:false,&quot;manualOverride&quot;:{&quot;isManuallyOverridden&quot;:false,&quot;citeprocText&quot;:&quot;(Viechtbauer, 2010)&quot;,&quot;manualOverrideText&quot;:&quot;&quot;},&quot;citationTag&quot;:&quot;MENDELEY_CITATION_v3_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&quot;,&quot;citationItems&quot;:[{&quot;id&quot;:&quot;15decc6c-a1bd-3aeb-86b7-5356d9902b3a&quot;,&quot;itemData&quot;:{&quot;type&quot;:&quot;article-journal&quot;,&quot;id&quot;:&quot;15decc6c-a1bd-3aeb-86b7-5356d9902b3a&quot;,&quot;title&quot;:&quot;Conducting Meta-Analyses in R with the metafor Package&quot;,&quot;author&quot;:[{&quot;family&quot;:&quot;Viechtbauer&quot;,&quot;given&quot;:&quot;Wolfgang&quot;,&quot;parse-names&quot;:false,&quot;dropping-particle&quot;:&quot;&quot;,&quot;non-dropping-particle&quot;:&quot;&quot;}],&quot;container-title&quot;:&quot;Journal of Statistical Software&quot;,&quot;container-title-short&quot;:&quot;J Stat Softw&quot;,&quot;DOI&quot;:&quot;10.18637/jss.v036.i03&quot;,&quot;ISSN&quot;:&quot;1548-7660&quot;,&quot;URL&quot;:&quot;http://www.jstatsoft.org/v36/i03/&quot;,&quot;issued&quot;:{&quot;date-parts&quot;:[[2010]]},&quot;page&quot;:&quot;1-48&quot;,&quot;abstract&quot;:&quot;The metafor package provides functions for conducting meta-analyses in R. The package includes functions for fitting the meta-analytic fixed- and random-effects models and allows for the inclusion of moderators variables (study-level covariates) in these models. Meta-regression analyses with continuous and categorical moderators can be conducted in this way. Functions for the Mantel-Haenszel and Peto's one-step method for metaanalyses of 2 × 2 table data are also available. Finally, the package provides various plot functions (for example, for forest, funnel, and radial plots) and functions for assessing the model fit, for obtaining case diagnostics, and for tests of publication bias.&quot;,&quot;issue&quot;:&quot;3&quot;,&quot;volume&quot;:&quot;36&quot;},&quot;isTemporary&quot;:false}]}]"/>
+    <we:property name="MENDELEY_CITATIONS" value="[{&quot;citationID&quot;:&quot;MENDELEY_CITATION_86689e6a-824e-40c6-94b3-325a8a2d8401&quot;,&quot;properties&quot;:{&quot;noteIndex&quot;:0},&quot;isEdited&quot;:false,&quot;manualOverride&quot;:{&quot;isManuallyOverridden&quot;:false,&quot;citeprocText&quot;:&quot;(Cheaib &lt;i&gt;et al.&lt;/i&gt;, 2025)&quot;,&quot;manualOverrideText&quot;:&quot;&quot;},&quot;citationTag&quot;:&quot;MENDELEY_CITATION_v3_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&quot;,&quot;citationItems&quot;:[{&quot;id&quot;:&quot;5a180149-1cf6-3c1a-ab00-3737287f6242&quot;,&quot;itemData&quot;:{&quot;type&quot;:&quot;article-journal&quot;,&quot;id&quot;:&quot;5a180149-1cf6-3c1a-ab00-3737287f6242&quot;,&quot;title&quot;:&quot;Soil Nitrogen Supply Exerts Largest Influence on Leaf Nitrogen in Environments with the Greatest Leaf Nitrogen Demand&quot;,&quot;author&quot;:[{&quot;family&quot;:&quot;Cheaib&quot;,&quot;given&quot;:&quot;Alissar&quot;,&quot;parse-names&quot;:false,&quot;dropping-particle&quot;:&quot;&quot;,&quot;non-dropping-particle&quot;:&quot;&quot;},{&quot;family&quot;:&quot;Waring&quot;,&quot;given&quot;:&quot;Elizabeth F&quot;,&quot;parse-names&quot;:false,&quot;dropping-particle&quot;:&quot;&quot;,&quot;non-dropping-particle&quot;:&quot;&quot;},{&quot;family&quot;:&quot;McNellis&quot;,&quot;given&quot;:&quot;Risa&quot;,&quot;parse-names&quot;:false,&quot;dropping-particle&quot;:&quot;&quot;,&quot;non-dropping-particle&quot;:&quot;&quot;},{&quot;family&quot;:&quot;Perkowski&quot;,&quot;given&quot;:&quot;Evan A&quot;,&quot;parse-names&quot;:false,&quot;dropping-particle&quot;:&quot;&quot;,&quot;non-dropping-particle&quot;:&quot;&quot;},{&quot;family&quot;:&quot;Martina&quot;,&quot;given&quot;:&quot;Jason P&quot;,&quot;parse-names&quot;:false,&quot;dropping-particle&quot;:&quot;&quot;,&quot;non-dropping-particle&quot;:&quot;&quot;},{&quot;family&quot;:&quot;Seabloom&quot;,&quot;given&quot;:&quot;Eric W&quot;,&quot;parse-names&quot;:false,&quot;dropping-particle&quot;:&quot;&quot;,&quot;non-dropping-particle&quot;:&quot;&quot;},{&quot;family&quot;:&quot;Borer&quot;,&quot;given&quot;:&quot;Elizabeth T&quot;,&quot;parse-names&quot;:false,&quot;dropping-particle&quot;:&quot;&quot;,&quot;non-dropping-particle&quot;:&quot;&quot;},{&quot;family&quot;:&quot;Wilfahrt&quot;,&quot;given&quot;:&quot;Peter A&quot;,&quot;parse-names&quot;:false,&quot;dropping-particle&quot;:&quot;&quot;,&quot;non-dropping-particle&quot;:&quot;&quot;},{&quot;family&quot;:&quot;Dong&quot;,&quot;given&quot;:&quot;Ning&quot;,&quot;parse-names&quot;:false,&quot;dropping-particle&quot;:&quot;&quot;,&quot;non-dropping-particle&quot;:&quot;&quot;},{&quot;family&quot;:&quot;Prentice&quot;,&quot;given&quot;:&quot;Iain Colin&quot;,&quot;parse-names&quot;:false,&quot;dropping-particle&quot;:&quot;&quot;,&quot;non-dropping-particle&quot;:&quot;&quot;},{&quot;family&quot;:&quot;Wright&quot;,&quot;given&quot;:&quot;Ian J&quot;,&quot;parse-names&quot;:false,&quot;dropping-particle&quot;:&quot;&quot;,&quot;non-dropping-particle&quot;:&quot;&quot;},{&quot;family&quot;:&quot;Power&quot;,&quot;given&quot;:&quot;Sally A&quot;,&quot;parse-names&quot;:false,&quot;dropping-particle&quot;:&quot;&quot;,&quot;non-dropping-particle&quot;:&quot;&quot;},{&quot;family&quot;:&quot;Hersch-Green&quot;,&quot;given&quot;:&quot;Erika I&quot;,&quot;parse-names&quot;:false,&quot;dropping-particle&quot;:&quot;&quot;,&quot;non-dropping-particle&quot;:&quot;&quot;},{&quot;family&quot;:&quot;Risch&quot;,&quot;given&quot;:&quot;Anita C&quot;,&quot;parse-names&quot;:false,&quot;dropping-particle&quot;:&quot;&quot;,&quot;non-dropping-particle&quot;:&quot;&quot;},{&quot;family&quot;:&quot;Caldeira&quot;,&quot;given&quot;:&quot;Maria C&quot;,&quot;parse-names&quot;:false,&quot;dropping-particle&quot;:&quot;&quot;,&quot;non-dropping-particle&quot;:&quot;&quot;},{&quot;family&quot;:&quot;Nogueira&quot;,&quot;given&quot;:&quot;Carla&quot;,&quot;parse-names&quot;:false,&quot;dropping-particle&quot;:&quot;&quot;,&quot;non-dropping-particle&quot;:&quot;&quot;},{&quot;family&quot;:&quot;Chen&quot;,&quot;given&quot;:&quot;Qingqing&quot;,&quot;parse-names&quot;:false,&quot;dropping-particle&quot;:&quot;&quot;,&quot;non-dropping-particle&quot;:&quot;&quot;},{&quot;family&quot;:&quot;Smith&quot;,&quot;given&quot;:&quot;Nicholas G&quot;,&quot;parse-names&quot;:false,&quot;dropping-particle&quot;:&quot;&quot;,&quot;non-dropping-particle&quot;:&quot;&quot;}],&quot;container-title&quot;:&quot;Ecology Letters&quot;,&quot;container-title-short&quot;:&quot;Ecol Lett&quot;,&quot;DOI&quot;:&quot;10.1111/ele.70015&quot;,&quot;ISSN&quot;:&quot;14610248&quot;,&quot;issued&quot;:{&quot;date-parts&quot;:[[2025]]},&quot;page&quot;:&quot;1-13&quot;,&quot;abstract&quot;:&quot;Accurately representing the relationships between nitrogen supply and photosynthesis is crucial for reliably predicting carbon–nitrogen cycle coupling in Earth System Models (ESMs). Most ESMs assume positive correlations amongst soil nitrogen supply, leaf nitrogen content, and photosynthetic capacity. However, leaf photosynthetic nitrogen demand may influence the leaf nitrogen response to soil nitrogen supply; thus, responses to nitrogen supply are expected to be the largest in environments where demand is the greatest. Using a nutrient addition experiment replicated across 26 sites spanning four continents, we demonstrated that climate variables were stronger predictors of leaf nitrogen content than soil nutrient supply. Leaf nitrogen increased more strongly with soil nitrogen supply in regions with the highest theoretical leaf nitrogen demand, increasing more in colder and drier environments than warmer and wetter environments. Thus, leaf nitrogen responses to nitrogen supply are primarily influenced by climatic gradients in photosynthetic nitrogen demand, an insight that could improve ESM predictions.&quot;,&quot;issue&quot;:&quot;1&quot;,&quot;volume&quot;:&quot;28&quot;},&quot;isTemporary&quot;:false}]},{&quot;citationID&quot;:&quot;MENDELEY_CITATION_580b71b0-9ddf-46bc-a7c5-d995812bca50&quot;,&quot;properties&quot;:{&quot;noteIndex&quot;:0},&quot;isEdited&quot;:false,&quot;manualOverride&quot;:{&quot;isManuallyOverridden&quot;:false,&quot;citeprocText&quot;:&quot;(Van Sundert &lt;i&gt;et al.&lt;/i&gt;, 2023)&quot;,&quot;manualOverrideText&quot;:&quot;&quot;},&quot;citationTag&quot;:&quot;MENDELEY_CITATION_v3_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&quot;,&quot;citationItems&quot;:[{&quot;id&quot;:&quot;ddb3fa1d-f730-3370-a34d-ee661fcc7c85&quot;,&quot;itemData&quot;:{&quot;type&quot;:&quot;article-journal&quot;,&quot;id&quot;:&quot;ddb3fa1d-f730-3370-a34d-ee661fcc7c85&quot;,&quot;title&quot;:&quot;When things get MESI: The Manipulation Experiments Synthesis Initiative—A coordinated effort to synthesize terrestrial global change experiments&quot;,&quot;author&quot;:[{&quot;family&quot;:&quot;Sundert&quot;,&quot;given&quot;:&quot;Kevin&quot;,&quot;parse-names&quot;:false,&quot;dropping-particle&quot;:&quot;&quot;,&quot;non-dropping-particle&quot;:&quot;Van&quot;},{&quot;family&quot;:&quot;Leuzinger&quot;,&quot;given&quot;:&quot;Sebastian&quot;,&quot;parse-names&quot;:false,&quot;dropping-particle&quot;:&quot;&quot;,&quot;non-dropping-particle&quot;:&quot;&quot;},{&quot;family&quot;:&quot;Bader&quot;,&quot;given&quot;:&quot;Martin Karl Friedrich&quot;,&quot;parse-names&quot;:false,&quot;dropping-particle&quot;:&quot;&quot;,&quot;non-dropping-particle&quot;:&quot;&quot;},{&quot;family&quot;:&quot;Chang&quot;,&quot;given&quot;:&quot;Scott X&quot;,&quot;parse-names&quot;:false,&quot;dropping-particle&quot;:&quot;&quot;,&quot;non-dropping-particle&quot;:&quot;&quot;},{&quot;family&quot;:&quot;Kauwe&quot;,&quot;given&quot;:&quot;Martin G&quot;,&quot;parse-names&quot;:false,&quot;dropping-particle&quot;:&quot;&quot;,&quot;non-dropping-particle&quot;:&quot;De&quot;},{&quot;family&quot;:&quot;Dukes&quot;,&quot;given&quot;:&quot;Jeffrey S&quot;,&quot;parse-names&quot;:false,&quot;dropping-particle&quot;:&quot;&quot;,&quot;non-dropping-particle&quot;:&quot;&quot;},{&quot;family&quot;:&quot;Langley&quot;,&quot;given&quot;:&quot;J Adam&quot;,&quot;parse-names&quot;:false,&quot;dropping-particle&quot;:&quot;&quot;,&quot;non-dropping-particle&quot;:&quot;&quot;},{&quot;family&quot;:&quot;Ma&quot;,&quot;given&quot;:&quot;Zilong&quot;,&quot;parse-names&quot;:false,&quot;dropping-particle&quot;:&quot;&quot;,&quot;non-dropping-particle&quot;:&quot;&quot;},{&quot;family&quot;:&quot;Mariën&quot;,&quot;given&quot;:&quot;Bertold&quot;,&quot;parse-names&quot;:false,&quot;dropping-particle&quot;:&quot;&quot;,&quot;non-dropping-particle&quot;:&quot;&quot;},{&quot;family&quot;:&quot;Reynaert&quot;,&quot;given&quot;:&quot;Simon&quot;,&quot;parse-names&quot;:false,&quot;dropping-particle&quot;:&quot;&quot;,&quot;non-dropping-particle&quot;:&quot;&quot;},{&quot;family&quot;:&quot;Ru&quot;,&quot;given&quot;:&quot;Jingyi&quot;,&quot;parse-names&quot;:false,&quot;dropping-particle&quot;:&quot;&quot;,&quot;non-dropping-particle&quot;:&quot;&quot;},{&quot;family&quot;:&quot;Song&quot;,&quot;given&quot;:&quot;Jian&quot;,&quot;parse-names&quot;:false,&quot;dropping-particle&quot;:&quot;&quot;,&quot;non-dropping-particle&quot;:&quot;&quot;},{&quot;family&quot;:&quot;Stocker&quot;,&quot;given&quot;:&quot;Benjamin D&quot;,&quot;parse-names&quot;:false,&quot;dropping-particle&quot;:&quot;&quot;,&quot;non-dropping-particle&quot;:&quot;&quot;},{&quot;family&quot;:&quot;Terrer&quot;,&quot;given&quot;:&quot;César&quot;,&quot;parse-names&quot;:false,&quot;dropping-particle&quot;:&quot;&quot;,&quot;non-dropping-particle&quot;:&quot;&quot;},{&quot;family&quot;:&quot;Thoresen&quot;,&quot;given&quot;:&quot;Joshua&quot;,&quot;parse-names&quot;:false,&quot;dropping-particle&quot;:&quot;&quot;,&quot;non-dropping-particle&quot;:&quot;&quot;},{&quot;family&quot;:&quot;Vanuytrecht&quot;,&quot;given&quot;:&quot;Eline&quot;,&quot;parse-names&quot;:false,&quot;dropping-particle&quot;:&quot;&quot;,&quot;non-dropping-particle&quot;:&quot;&quot;},{&quot;family&quot;:&quot;Wan&quot;,&quot;given&quot;:&quot;Shiqiang&quot;,&quot;parse-names&quot;:false,&quot;dropping-particle&quot;:&quot;&quot;,&quot;non-dropping-particle&quot;:&quot;&quot;},{&quot;family&quot;:&quot;Yue&quot;,&quot;given&quot;:&quot;Kai&quot;,&quot;parse-names&quot;:false,&quot;dropping-particle&quot;:&quot;&quot;,&quot;non-dropping-particle&quot;:&quot;&quot;},{&quot;family&quot;:&quot;Vicca&quot;,&quot;given&quot;:&quot;Sara&quot;,&quot;parse-names&quot;:false,&quot;dropping-particle&quot;:&quot;&quot;,&quot;non-dropping-particle&quot;:&quot;&quot;}],&quot;container-title&quot;:&quot;Global Change Biology&quot;,&quot;container-title-short&quot;:&quot;Glob Chang Biol&quot;,&quot;DOI&quot;:&quot;10.1111/gcb.16585&quot;,&quot;ISSN&quot;:&quot;13652486&quot;,&quot;issued&quot;:{&quot;date-parts&quot;:[[2023]]},&quot;page&quot;:&quot;1922-1938&quot;,&quot;abstract&quot;:&quot;Responses of the terrestrial biosphere to rapidly changing environmental conditions are a major source of uncertainty in climate projections. In an effort to reduce this uncertainty, a wide range of global change experiments have been conducted that mimic future conditions in terrestrial ecosystems, manipulating CO2, temperature, and nutrient and water availability. Syntheses of results across experiments provide a more general sense of ecosystem responses to global change, and help to discern the influence of background conditions such as climate and vegetation type in determining global change responses. Several independent syntheses of published data have yielded distinct databases for specific objectives. Such parallel, uncoordinated initiatives carry the risk of producing redundant data collection efforts and have led to contrasting outcomes without clarifying the underlying reason for divergence. These problems could be avoided by creating a publicly available, updatable, curated database. Here, we report on a global effort to collect and curate 57,089 treatment responses across 3644 manipulation experiments at 1145 sites, simulating elevated CO2, warming, nutrient addition, and precipitation changes. In the resulting Manipulation Experiments Synthesis Initiative (MESI) database, effects of experimental global change drivers on carbon and nutrient cycles are included, as well as ancillary data such as background climate, vegetation type, treatment magnitude, duration, and, unique to our database, measured soil properties. Our analysis of the database indicates that most experiments are short term (one or few growing seasons), conducted in the USA, Europe, or China, and that the most abundantly reported variable is aboveground biomass. We provide the most comprehensive multifactor global change database to date, enabling the research community to tackle open research questions, vital to global policymaking. The MESI database, freely accessible at doi.org/10.5281/zenodo.7153253, opens new avenues for model evaluation and synthesis-based understanding of how global change affects terrestrial biomes. We welcome contributions to the database on GitHub.&quot;,&quot;issue&quot;:&quot;7&quot;,&quot;volume&quot;:&quot;29&quot;},&quot;isTemporary&quot;:false}]},{&quot;citationID&quot;:&quot;MENDELEY_CITATION_615e78d7-7396-46e0-926d-c457a0371f19&quot;,&quot;properties&quot;:{&quot;noteIndex&quot;:0},&quot;isEdited&quot;:false,&quot;manualOverride&quot;:{&quot;isManuallyOverridden&quot;:false,&quot;citeprocText&quot;:&quot;(Augustine &lt;i&gt;et al.&lt;/i&gt;, 2024)&quot;,&quot;manualOverrideText&quot;:&quot;&quot;},&quot;citationTag&quot;:&quot;MENDELEY_CITATION_v3_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&quot;,&quot;citationItems&quot;:[{&quot;id&quot;:&quot;aec9e912-6980-381f-bd90-3bd8f35e9368&quot;,&quot;itemData&quot;:{&quot;type&quot;:&quot;article-journal&quot;,&quot;id&quot;:&quot;aec9e912-6980-381f-bd90-3bd8f35e9368&quot;,&quot;title&quot;:&quot;Improper data practices erode the quality of global ecological databases and impede the progress of ecological research&quot;,&quot;author&quot;:[{&quot;family&quot;:&quot;Augustine&quot;,&quot;given&quot;:&quot;Steven P.&quot;,&quot;parse-names&quot;:false,&quot;dropping-particle&quot;:&quot;&quot;,&quot;non-dropping-particle&quot;:&quot;&quot;},{&quot;family&quot;:&quot;Bailey-Marren&quot;,&quot;given&quot;:&quot;Isaac&quot;,&quot;parse-names&quot;:false,&quot;dropping-particle&quot;:&quot;&quot;,&quot;non-dropping-particle&quot;:&quot;&quot;},{&quot;family&quot;:&quot;Charton&quot;,&quot;given&quot;:&quot;Katherine T.&quot;,&quot;parse-names&quot;:false,&quot;dropping-particle&quot;:&quot;&quot;,&quot;non-dropping-particle&quot;:&quot;&quot;},{&quot;family&quot;:&quot;Kiel&quot;,&quot;given&quot;:&quot;Nathan G.&quot;,&quot;parse-names&quot;:false,&quot;dropping-particle&quot;:&quot;&quot;,&quot;non-dropping-particle&quot;:&quot;&quot;},{&quot;family&quot;:&quot;Peyton&quot;,&quot;given&quot;:&quot;Michael S.&quot;,&quot;parse-names&quot;:false,&quot;dropping-particle&quot;:&quot;&quot;,&quot;non-dropping-particle&quot;:&quot;&quot;}],&quot;container-title&quot;:&quot;Global Change Biology&quot;,&quot;container-title-short&quot;:&quot;Glob Chang Biol&quot;,&quot;DOI&quot;:&quot;10.1111/gcb.17116&quot;,&quot;ISSN&quot;:&quot;13652486&quot;,&quot;PMID&quot;:&quot;38273575&quot;,&quot;issued&quot;:{&quot;date-parts&quot;:[[2024]]},&quot;page&quot;:&quot;1-11&quot;,&quot;abstract&quot;:&quot;The scientific community has entered an era of big data. However, with big data comes big responsibilities, and best practices for how data are contributed to databases have not kept pace with the collection, aggregation, and analysis of big data. Here, we rigorously assess the quantity of data for specific leaf area (SLA) available within the largest and most frequently used global plant trait database, the TRY Plant Trait Database, exploring how much of the data were applicable (i.e., original, representative, logical, and comparable) and traceable (i.e., published, cited, and consistent). Over three-quarters of the SLA data in TRY either lacked applicability or traceability, leaving only 22.9% of the original data usable compared with the 64.9% typically deemed usable by standard data cleaning protocols. The remaining usable data differed markedly from the original for many species, which led to altered interpretation of ecological analyses. Though the data we consider here make up only 4.5% of SLA data within TRY, similar issues of applicability and traceability likely apply to SLA data for other species as well as other commonly measured, uploaded, and downloaded plant traits. We end with suggested steps forward for global ecological databases, including suggestions for both uploaders to and curators of databases with the hope that, through addressing the issues raised here, we can increase data quality and integrity within the ecological community.&quot;,&quot;issue&quot;:&quot;1&quot;,&quot;volume&quot;:&quot;30&quot;},&quot;isTemporary&quot;:false}]},{&quot;citationID&quot;:&quot;MENDELEY_CITATION_aa60e678-d0d6-42bb-8f95-17e0ef98b4d0&quot;,&quot;properties&quot;:{&quot;noteIndex&quot;:0},&quot;isEdited&quot;:false,&quot;manualOverride&quot;:{&quot;isManuallyOverridden&quot;:false,&quot;citeprocText&quot;:&quot;(Borer &lt;i&gt;et al.&lt;/i&gt;, 2014)&quot;,&quot;manualOverrideText&quot;:&quot;&quot;},&quot;citationTag&quot;:&quot;MENDELEY_CITATION_v3_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&quot;,&quot;citationItems&quot;:[{&quot;id&quot;:&quot;e199ce7b-5579-322c-9d78-cdc140184312&quot;,&quot;itemData&quot;:{&quot;type&quot;:&quot;article-journal&quot;,&quot;id&quot;:&quot;e199ce7b-5579-322c-9d78-cdc140184312&quot;,&quot;title&quot;:&quot;Finding generality in ecology: A model for globally distributed experiments&quot;,&quot;author&quot;:[{&quot;family&quot;:&quot;Borer&quot;,&quot;given&quot;:&quot;Elizabeth T&quot;,&quot;parse-names&quot;:false,&quot;dropping-particle&quot;:&quot;&quot;,&quot;non-dropping-particle&quot;:&quot;&quot;},{&quot;family&quot;:&quot;Harpole&quot;,&quot;given&quot;:&quot;W Stanley&quot;,&quot;parse-names&quot;:false,&quot;dropping-particle&quot;:&quot;&quot;,&quot;non-dropping-particle&quot;:&quot;&quot;},{&quot;family&quot;:&quot;Adler&quot;,&quot;given&quot;:&quot;Peter B&quot;,&quot;parse-names&quot;:false,&quot;dropping-particle&quot;:&quot;&quot;,&quot;non-dropping-particle&quot;:&quot;&quot;},{&quot;family&quot;:&quot;Lind&quot;,&quot;given&quot;:&quot;Eric M&quot;,&quot;parse-names&quot;:false,&quot;dropping-particle&quot;:&quot;&quot;,&quot;non-dropping-particle&quot;:&quot;&quot;},{&quot;family&quot;:&quot;Orrock&quot;,&quot;given&quot;:&quot;John L&quot;,&quot;parse-names&quot;:false,&quot;dropping-particle&quot;:&quot;&quot;,&quot;non-dropping-particle&quot;:&quot;&quot;},{&quot;family&quot;:&quot;Seabloom&quot;,&quot;given&quot;:&quot;Eric W&quot;,&quot;parse-names&quot;:false,&quot;dropping-particle&quot;:&quot;&quot;,&quot;non-dropping-particle&quot;:&quot;&quot;},{&quot;family&quot;:&quot;Smith&quot;,&quot;given&quot;:&quot;Melinda D&quot;,&quot;parse-names&quot;:false,&quot;dropping-particle&quot;:&quot;&quot;,&quot;non-dropping-particle&quot;:&quot;&quot;}],&quot;container-title&quot;:&quot;Methods in Ecology and Evolution&quot;,&quot;container-title-short&quot;:&quot;Methods Ecol Evol&quot;,&quot;DOI&quot;:&quot;10.1111/2041-210X.12125&quot;,&quot;ISSN&quot;:&quot;2041210X&quot;,&quot;issued&quot;:{&quot;date-parts&quot;:[[2014]]},&quot;page&quot;:&quot;65-73&quot;,&quot;abstract&quot;:&quot;Summary: Advancing the field of ecology relies on understanding generalities and developing theories based on empirical and functional relationships that integrate across organismal to global spatial scales and span temporal scales. Significant advances in predicting responses of ecological communities to globally extensive anthropogenic perturbations, for example, require understanding the role of environmental context in determining outcomes, which in turn requires standardized experiments across sites and regions. Distributed collaborative experiments can lead to high-impact advances that would otherwise be unachievable. Here, we provide specific advice and considerations relevant to researchers interested in employing this emerging approach using as a case study our experience developing and running the Nutrient Network, a globally distributed experimental network (currently &gt;75 sites in 17 countries) that arose from a grassroots, cooperative research effort. We clarify the design, goals and function of the Nutrient Network as a model to empower others in the scientific community to employ distributed experiments to advance our predictive understanding of global-scale ecological trends and responses. Our experiences to date demonstrate that globally distributed experimental science need not be prohibitively expensive or time-consuming on a per capita basis and is not limited to senior scientists or countries where science is well funded. While distributed experiments are not a panacea for understanding ecological systems, they can substantially complement existing approaches. © 2013 British Ecological Society.&quot;,&quot;issue&quot;:&quot;1&quot;,&quot;volume&quot;:&quot;5&quot;},&quot;isTemporary&quot;:false}]},{&quot;citationID&quot;:&quot;MENDELEY_CITATION_c6a153c3-30da-4d4f-a764-cb0a902f1128&quot;,&quot;properties&quot;:{&quot;noteIndex&quot;:0},&quot;isEdited&quot;:false,&quot;manualOverride&quot;:{&quot;isManuallyOverridden&quot;:true,&quot;citeprocText&quot;:&quot;(Firn &lt;i&gt;et al.&lt;/i&gt;, 2019)&quot;,&quot;manualOverrideText&quot;:&quot;Firn et al. (2019)&quot;},&quot;citationTag&quot;:&quot;MENDELEY_CITATION_v3_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&quot;,&quot;citationItems&quot;:[{&quot;id&quot;:&quot;c6eb0ed5-0ab0-38a6-8800-c6d2b49098b0&quot;,&quot;itemData&quot;:{&quot;type&quot;:&quot;article-journal&quot;,&quot;id&quot;:&quot;c6eb0ed5-0ab0-38a6-8800-c6d2b49098b0&quot;,&quot;title&quot;:&quot;Leaf nutrients, not specific leaf area, are consistent indicators of elevated nutrient inputs&quot;,&quot;author&quot;:[{&quot;family&quot;:&quot;Firn&quot;,&quot;given&quot;:&quot;Jennifer&quot;,&quot;parse-names&quot;:false,&quot;dropping-particle&quot;:&quot;&quot;,&quot;non-dropping-particle&quot;:&quot;&quot;},{&quot;family&quot;:&quot;McGree&quot;,&quot;given&quot;:&quot;James M&quot;,&quot;parse-names&quot;:false,&quot;dropping-particle&quot;:&quot;&quot;,&quot;non-dropping-particle&quot;:&quot;&quot;},{&quot;family&quot;:&quot;Harvey&quot;,&quot;given&quot;:&quot;Eric&quot;,&quot;parse-names&quot;:false,&quot;dropping-particle&quot;:&quot;&quot;,&quot;non-dropping-particle&quot;:&quot;&quot;},{&quot;family&quot;:&quot;Flores-Moreno&quot;,&quot;given&quot;:&quot;Habacuc&quot;,&quot;parse-names&quot;:false,&quot;dropping-particle&quot;:&quot;&quot;,&quot;non-dropping-particle&quot;:&quot;&quot;},{&quot;family&quot;:&quot;Schütz&quot;,&quot;given&quot;:&quot;Martin&quot;,&quot;parse-names&quot;:false,&quot;dropping-particle&quot;:&quot;&quot;,&quot;non-dropping-particle&quot;:&quot;&quot;},{&quot;family&quot;:&quot;Buckley&quot;,&quot;given&quot;:&quot;Yvonne M&quot;,&quot;parse-names&quot;:false,&quot;dropping-particle&quot;:&quot;&quot;,&quot;non-dropping-particle&quot;:&quot;&quot;},{&quot;family&quot;:&quot;Borer&quot;,&quot;given&quot;:&quot;Elizabeth T&quot;,&quot;parse-names&quot;:false,&quot;dropping-particle&quot;:&quot;&quot;,&quot;non-dropping-particle&quot;:&quot;&quot;},{&quot;family&quot;:&quot;Seabloom&quot;,&quot;given&quot;:&quot;Eric W&quot;,&quot;parse-names&quot;:false,&quot;dropping-particle&quot;:&quot;&quot;,&quot;non-dropping-particle&quot;:&quot;&quot;},{&quot;family&quot;:&quot;Pierre&quot;,&quot;given&quot;:&quot;Kimberly J&quot;,&quot;parse-names&quot;:false,&quot;dropping-particle&quot;:&quot;&quot;,&quot;non-dropping-particle&quot;:&quot;La&quot;},{&quot;family&quot;:&quot;MacDougall&quot;,&quot;given&quot;:&quot;Andrew M&quot;,&quot;parse-names&quot;:false,&quot;dropping-particle&quot;:&quot;&quot;,&quot;non-dropping-particle&quot;:&quot;&quot;},{&quot;family&quot;:&quot;Prober&quot;,&quot;given&quot;:&quot;Suzanne M&quot;,&quot;parse-names&quot;:false,&quot;dropping-particle&quot;:&quot;&quot;,&quot;non-dropping-particle&quot;:&quot;&quot;},{&quot;family&quot;:&quot;Stevens&quot;,&quot;given&quot;:&quot;Carly J&quot;,&quot;parse-names&quot;:false,&quot;dropping-particle&quot;:&quot;&quot;,&quot;non-dropping-particle&quot;:&quot;&quot;},{&quot;family&quot;:&quot;Sullivan&quot;,&quot;given&quot;:&quot;Lauren L&quot;,&quot;parse-names&quot;:false,&quot;dropping-particle&quot;:&quot;&quot;,&quot;non-dropping-particle&quot;:&quot;&quot;},{&quot;family&quot;:&quot;Porter&quot;,&quot;given&quot;:&quot;Erica&quot;,&quot;parse-names&quot;:false,&quot;dropping-particle&quot;:&quot;&quot;,&quot;non-dropping-particle&quot;:&quot;&quot;},{&quot;family&quot;:&quot;Ladouceur&quot;,&quot;given&quot;:&quot;Emma&quot;,&quot;parse-names&quot;:false,&quot;dropping-particle&quot;:&quot;&quot;,&quot;non-dropping-particle&quot;:&quot;&quot;},{&quot;family&quot;:&quot;Allen&quot;,&quot;given&quot;:&quot;Charlotte&quot;,&quot;parse-names&quot;:false,&quot;dropping-particle&quot;:&quot;&quot;,&quot;non-dropping-particle&quot;:&quot;&quot;},{&quot;family&quot;:&quot;Moromizato&quot;,&quot;given&quot;:&quot;Karine H&quot;,&quot;parse-names&quot;:false,&quot;dropping-particle&quot;:&quot;&quot;,&quot;non-dropping-particle&quot;:&quot;&quot;},{&quot;family&quot;:&quot;Morgan&quot;,&quot;given&quot;:&quot;John W&quot;,&quot;parse-names&quot;:false,&quot;dropping-particle&quot;:&quot;&quot;,&quot;non-dropping-particle&quot;:&quot;&quot;},{&quot;family&quot;:&quot;Harpole&quot;,&quot;given&quot;:&quot;W Stanley&quot;,&quot;parse-names&quot;:false,&quot;dropping-particle&quot;:&quot;&quot;,&quot;non-dropping-particle&quot;:&quot;&quot;},{&quot;family&quot;:&quot;Hautier&quot;,&quot;given&quot;:&quot;Yann&quot;,&quot;parse-names&quot;:false,&quot;dropping-particle&quot;:&quot;&quot;,&quot;non-dropping-particle&quot;:&quot;&quot;},{&quot;family&quot;:&quot;Eisenhauer&quot;,&quot;given&quot;:&quot;Nico&quot;,&quot;parse-names&quot;:false,&quot;dropping-particle&quot;:&quot;&quot;,&quot;non-dropping-particle&quot;:&quot;&quot;},{&quot;family&quot;:&quot;Wright&quot;,&quot;given&quot;:&quot;Justin P&quot;,&quot;parse-names&quot;:false,&quot;dropping-particle&quot;:&quot;&quot;,&quot;non-dropping-particle&quot;:&quot;&quot;},{&quot;family&quot;:&quot;Adler&quot;,&quot;given&quot;:&quot;Peter B&quot;,&quot;parse-names&quot;:false,&quot;dropping-particle&quot;:&quot;&quot;,&quot;non-dropping-particle&quot;:&quot;&quot;},{&quot;family&quot;:&quot;Arnillas&quot;,&quot;given&quot;:&quot;Carlos Alberto&quot;,&quot;parse-names&quot;:false,&quot;dropping-particle&quot;:&quot;&quot;,&quot;non-dropping-particle&quot;:&quot;&quot;},{&quot;family&quot;:&quot;Bakker&quot;,&quot;given&quot;:&quot;Jonathan D&quot;,&quot;parse-names&quot;:false,&quot;dropping-particle&quot;:&quot;&quot;,&quot;non-dropping-particle&quot;:&quot;&quot;},{&quot;family&quot;:&quot;Biederman&quot;,&quot;given&quot;:&quot;Lori&quot;,&quot;parse-names&quot;:false,&quot;dropping-particle&quot;:&quot;&quot;,&quot;non-dropping-particle&quot;:&quot;&quot;},{&quot;family&quot;:&quot;Broadbent&quot;,&quot;given&quot;:&quot;Arthur A D&quot;,&quot;parse-names&quot;:false,&quot;dropping-particle&quot;:&quot;&quot;,&quot;non-dropping-particle&quot;:&quot;&quot;},{&quot;family&quot;:&quot;Brown&quot;,&quot;given&quot;:&quot;Cynthia S&quot;,&quot;parse-names&quot;:false,&quot;dropping-particle&quot;:&quot;&quot;,&quot;non-dropping-particle&quot;:&quot;&quot;},{&quot;family&quot;:&quot;Bugalho&quot;,&quot;given&quot;:&quot;Miguel N&quot;,&quot;parse-names&quot;:false,&quot;dropping-particle&quot;:&quot;&quot;,&quot;non-dropping-particle&quot;:&quot;&quot;},{&quot;family&quot;:&quot;Caldeira&quot;,&quot;given&quot;:&quot;Maria C&quot;,&quot;parse-names&quot;:false,&quot;dropping-particle&quot;:&quot;&quot;,&quot;non-dropping-particle&quot;:&quot;&quot;},{&quot;family&quot;:&quot;Cleland&quot;,&quot;given&quot;:&quot;Elsa E&quot;,&quot;parse-names&quot;:false,&quot;dropping-particle&quot;:&quot;&quot;,&quot;non-dropping-particle&quot;:&quot;&quot;},{&quot;family&quot;:&quot;Ebeling&quot;,&quot;given&quot;:&quot;Anne&quot;,&quot;parse-names&quot;:false,&quot;dropping-particle&quot;:&quot;&quot;,&quot;non-dropping-particle&quot;:&quot;&quot;},{&quot;family&quot;:&quot;Fay&quot;,&quot;given&quot;:&quot;Philip A&quot;,&quot;parse-names&quot;:false,&quot;dropping-particle&quot;:&quot;&quot;,&quot;non-dropping-particle&quot;:&quot;&quot;},{&quot;family&quot;:&quot;Hagenah&quot;,&quot;given&quot;:&quot;Nicole&quot;,&quot;parse-names&quot;:false,&quot;dropping-particle&quot;:&quot;&quot;,&quot;non-dropping-particle&quot;:&quot;&quot;},{&quot;family&quot;:&quot;Kleinhesselink&quot;,&quot;given&quot;:&quot;Andrew M&quot;,&quot;parse-names&quot;:false,&quot;dropping-particle&quot;:&quot;&quot;,&quot;non-dropping-particle&quot;:&quot;&quot;},{&quot;family&quot;:&quot;Mitchell&quot;,&quot;given&quot;:&quot;Rachel&quot;,&quot;parse-names&quot;:false,&quot;dropping-particle&quot;:&quot;&quot;,&quot;non-dropping-particle&quot;:&quot;&quot;},{&quot;family&quot;:&quot;Moore&quot;,&quot;given&quot;:&quot;Joslin L&quot;,&quot;parse-names&quot;:false,&quot;dropping-particle&quot;:&quot;&quot;,&quot;non-dropping-particle&quot;:&quot;&quot;},{&quot;family&quot;:&quot;Nogueira&quot;,&quot;given&quot;:&quot;Carla&quot;,&quot;parse-names&quot;:false,&quot;dropping-particle&quot;:&quot;&quot;,&quot;non-dropping-particle&quot;:&quot;&quot;},{&quot;family&quot;:&quot;Peri&quot;,&quot;given&quot;:&quot;Pablo Luis&quot;,&quot;parse-names&quot;:false,&quot;dropping-particle&quot;:&quot;&quot;,&quot;non-dropping-particle&quot;:&quot;&quot;},{&quot;family&quot;:&quot;Roscher&quot;,&quot;given&quot;:&quot;Christiane&quot;,&quot;parse-names&quot;:false,&quot;dropping-particle&quot;:&quot;&quot;,&quot;non-dropping-particle&quot;:&quot;&quot;},{&quot;family&quot;:&quot;Smith&quot;,&quot;given&quot;:&quot;Melinda D&quot;,&quot;parse-names&quot;:false,&quot;dropping-particle&quot;:&quot;&quot;,&quot;non-dropping-particle&quot;:&quot;&quot;},{&quot;family&quot;:&quot;Wragg&quot;,&quot;given&quot;:&quot;Peter D&quot;,&quot;parse-names&quot;:false,&quot;dropping-particle&quot;:&quot;&quot;,&quot;non-dropping-particle&quot;:&quot;&quot;},{&quot;family&quot;:&quot;Risch&quot;,&quot;given&quot;:&quot;Anita C&quot;,&quot;parse-names&quot;:false,&quot;dropping-particle&quot;:&quot;&quot;,&quot;non-dropping-particle&quot;:&quot;&quot;}],&quot;container-title&quot;:&quot;Nature Ecology &amp; Evolution&quot;,&quot;container-title-short&quot;:&quot;Nat Ecol Evol&quot;,&quot;DOI&quot;:&quot;10.1038/s41559-018-0790-1&quot;,&quot;ISSN&quot;:&quot;2397-334X&quot;,&quot;URL&quot;:&quot;https://www.nature.com/articles/s41559-018-0790-1&quot;,&quot;issued&quot;:{&quot;date-parts&quot;:[[2019,2,4]]},&quot;page&quot;:&quot;400-406&quot;,&quot;issue&quot;:&quot;3&quot;,&quot;volume&quot;:&quot;3&quot;},&quot;isTemporary&quot;:false}]},{&quot;citationID&quot;:&quot;MENDELEY_CITATION_e01835aa-e2b1-4692-a782-40feef45e4a4&quot;,&quot;properties&quot;:{&quot;noteIndex&quot;:0},&quot;isEdited&quot;:false,&quot;manualOverride&quot;:{&quot;isManuallyOverridden&quot;:true,&quot;citeprocText&quot;:&quot;(Cleland &lt;i&gt;et al.&lt;/i&gt;, 2019)&quot;,&quot;manualOverrideText&quot;:&quot;Cleland et al. (2019)&quot;},&quot;citationTag&quot;:&quot;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&quot;,&quot;citationItems&quot;:[{&quot;id&quot;:&quot;16dad6da-42e3-3b2e-ade4-7f9230e738ed&quot;,&quot;itemData&quot;:{&quot;type&quot;:&quot;article-journal&quot;,&quot;id&quot;:&quot;16dad6da-42e3-3b2e-ade4-7f9230e738ed&quot;,&quot;title&quot;:&quot;Belowground Biomass Response to Nutrient Enrichment Depends on Light Limitation Across Globally Distributed Grasslands&quot;,&quot;author&quot;:[{&quot;family&quot;:&quot;Cleland&quot;,&quot;given&quot;:&quot;Elsa E&quot;,&quot;parse-names&quot;:false,&quot;dropping-particle&quot;:&quot;&quot;,&quot;non-dropping-particle&quot;:&quot;&quot;},{&quot;family&quot;:&quot;Lind&quot;,&quot;given&quot;:&quot;Eric M&quot;,&quot;parse-names&quot;:false,&quot;dropping-particle&quot;:&quot;&quot;,&quot;non-dropping-particle&quot;:&quot;&quot;},{&quot;family&quot;:&quot;DeCrappeo&quot;,&quot;given&quot;:&quot;Nicole M&quot;,&quot;parse-names&quot;:false,&quot;dropping-particle&quot;:&quot;&quot;,&quot;non-dropping-particle&quot;:&quot;&quot;},{&quot;family&quot;:&quot;DeLorenze&quot;,&quot;given&quot;:&quot;Elizabeth&quot;,&quot;parse-names&quot;:false,&quot;dropping-particle&quot;:&quot;&quot;,&quot;non-dropping-particle&quot;:&quot;&quot;},{&quot;family&quot;:&quot;Wilkins&quot;,&quot;given&quot;:&quot;Rachel Abbott&quot;,&quot;parse-names&quot;:false,&quot;dropping-particle&quot;:&quot;&quot;,&quot;non-dropping-particle&quot;:&quot;&quot;},{&quot;family&quot;:&quot;Adler&quot;,&quot;given&quot;:&quot;Peter B&quot;,&quot;parse-names&quot;:false,&quot;dropping-particle&quot;:&quot;&quot;,&quot;non-dropping-particle&quot;:&quot;&quot;},{&quot;family&quot;:&quot;Bakker&quot;,&quot;given&quot;:&quot;Jonathan D&quot;,&quot;parse-names&quot;:false,&quot;dropping-particle&quot;:&quot;&quot;,&quot;non-dropping-particle&quot;:&quot;&quot;},{&quot;family&quot;:&quot;Brown&quot;,&quot;given&quot;:&quot;Cynthia S&quot;,&quot;parse-names&quot;:false,&quot;dropping-particle&quot;:&quot;&quot;,&quot;non-dropping-particle&quot;:&quot;&quot;},{&quot;family&quot;:&quot;Davies&quot;,&quot;given&quot;:&quot;Kendi F&quot;,&quot;parse-names&quot;:false,&quot;dropping-particle&quot;:&quot;&quot;,&quot;non-dropping-particle&quot;:&quot;&quot;},{&quot;family&quot;:&quot;Esch&quot;,&quot;given&quot;:&quot;Ellen&quot;,&quot;parse-names&quot;:false,&quot;dropping-particle&quot;:&quot;&quot;,&quot;non-dropping-particle&quot;:&quot;&quot;},{&quot;family&quot;:&quot;Firn&quot;,&quot;given&quot;:&quot;Jennifer&quot;,&quot;parse-names&quot;:false,&quot;dropping-particle&quot;:&quot;&quot;,&quot;non-dropping-particle&quot;:&quot;&quot;},{&quot;family&quot;:&quot;Gressard&quot;,&quot;given&quot;:&quot;Scott&quot;,&quot;parse-names&quot;:false,&quot;dropping-particle&quot;:&quot;&quot;,&quot;non-dropping-particle&quot;:&quot;&quot;},{&quot;family&quot;:&quot;Gruner&quot;,&quot;given&quot;:&quot;Daniel S&quot;,&quot;parse-names&quot;:false,&quot;dropping-particle&quot;:&quot;&quot;,&quot;non-dropping-particle&quot;:&quot;&quot;},{&quot;family&quot;:&quot;Hagenah&quot;,&quot;given&quot;:&quot;Nicole&quot;,&quot;parse-names&quot;:false,&quot;dropping-particle&quot;:&quot;&quot;,&quot;non-dropping-particle&quot;:&quot;&quot;},{&quot;family&quot;:&quot;Harpole&quot;,&quot;given&quot;:&quot;W. Stanley&quot;,&quot;parse-names&quot;:false,&quot;dropping-particle&quot;:&quot;&quot;,&quot;non-dropping-particle&quot;:&quot;&quot;},{&quot;family&quot;:&quot;Hautier&quot;,&quot;given&quot;:&quot;Yann&quot;,&quot;parse-names&quot;:false,&quot;dropping-particle&quot;:&quot;&quot;,&quot;non-dropping-particle&quot;:&quot;&quot;},{&quot;family&quot;:&quot;Hobbie&quot;,&quot;given&quot;:&quot;Sarah E&quot;,&quot;parse-names&quot;:false,&quot;dropping-particle&quot;:&quot;&quot;,&quot;non-dropping-particle&quot;:&quot;&quot;},{&quot;family&quot;:&quot;Hofmockel&quot;,&quot;given&quot;:&quot;Kirsten S&quot;,&quot;parse-names&quot;:false,&quot;dropping-particle&quot;:&quot;&quot;,&quot;non-dropping-particle&quot;:&quot;&quot;},{&quot;family&quot;:&quot;Kirkman&quot;,&quot;given&quot;:&quot;Kevin&quot;,&quot;parse-names&quot;:false,&quot;dropping-particle&quot;:&quot;&quot;,&quot;non-dropping-particle&quot;:&quot;&quot;},{&quot;family&quot;:&quot;Knops&quot;,&quot;given&quot;:&quot;Johannes&quot;,&quot;parse-names&quot;:false,&quot;dropping-particle&quot;:&quot;&quot;,&quot;non-dropping-particle&quot;:&quot;&quot;},{&quot;family&quot;:&quot;Kopp&quot;,&quot;given&quot;:&quot;Christopher W&quot;,&quot;parse-names&quot;:false,&quot;dropping-particle&quot;:&quot;&quot;,&quot;non-dropping-particle&quot;:&quot;&quot;},{&quot;family&quot;:&quot;Pierre&quot;,&quot;given&quot;:&quot;Kimberly J&quot;,&quot;parse-names&quot;:false,&quot;dropping-particle&quot;:&quot;&quot;,&quot;non-dropping-particle&quot;:&quot;La&quot;},{&quot;family&quot;:&quot;MacDougall&quot;,&quot;given&quot;:&quot;Andrew&quot;,&quot;parse-names&quot;:false,&quot;dropping-particle&quot;:&quot;&quot;,&quot;non-dropping-particle&quot;:&quot;&quot;},{&quot;family&quot;:&quot;McCulley&quot;,&quot;given&quot;:&quot;Rebecca L&quot;,&quot;parse-names&quot;:false,&quot;dropping-particle&quot;:&quot;&quot;,&quot;non-dropping-particle&quot;:&quot;&quot;},{&quot;family&quot;:&quot;Melbourne&quot;,&quot;given&quot;:&quot;Brett A&quot;,&quot;parse-names&quot;:false,&quot;dropping-particle&quot;:&quot;&quot;,&quot;non-dropping-particle&quot;:&quot;&quot;},{&quot;family&quot;:&quot;Moore&quot;,&quot;given&quot;:&quot;Joslin L&quot;,&quot;parse-names&quot;:false,&quot;dropping-particle&quot;:&quot;&quot;,&quot;non-dropping-particle&quot;:&quot;&quot;},{&quot;family&quot;:&quot;Prober&quot;,&quot;given&quot;:&quot;Suzanne M&quot;,&quot;parse-names&quot;:false,&quot;dropping-particle&quot;:&quot;&quot;,&quot;non-dropping-particle&quot;:&quot;&quot;},{&quot;family&quot;:&quot;Riggs&quot;,&quot;given&quot;:&quot;Charlotte&quot;,&quot;parse-names&quot;:false,&quot;dropping-particle&quot;:&quot;&quot;,&quot;non-dropping-particle&quot;:&quot;&quot;},{&quot;family&quot;:&quot;Risch&quot;,&quot;given&quot;:&quot;Anita C&quot;,&quot;parse-names&quot;:false,&quot;dropping-particle&quot;:&quot;&quot;,&quot;non-dropping-particle&quot;:&quot;&quot;},{&quot;family&quot;:&quot;Schuetz&quot;,&quot;given&quot;:&quot;Martin&quot;,&quot;parse-names&quot;:false,&quot;dropping-particle&quot;:&quot;&quot;,&quot;non-dropping-particle&quot;:&quot;&quot;},{&quot;family&quot;:&quot;Stevens&quot;,&quot;given&quot;:&quot;Carly&quot;,&quot;parse-names&quot;:false,&quot;dropping-particle&quot;:&quot;&quot;,&quot;non-dropping-particle&quot;:&quot;&quot;},{&quot;family&quot;:&quot;Wragg&quot;,&quot;given&quot;:&quot;Peter D&quot;,&quot;parse-names&quot;:false,&quot;dropping-particle&quot;:&quot;&quot;,&quot;non-dropping-particle&quot;:&quot;&quot;},{&quot;family&quot;:&quot;Wright&quot;,&quot;given&quot;:&quot;Justin&quot;,&quot;parse-names&quot;:false,&quot;dropping-particle&quot;:&quot;&quot;,&quot;non-dropping-particle&quot;:&quot;&quot;},{&quot;family&quot;:&quot;Borer&quot;,&quot;given&quot;:&quot;Elizabeth T&quot;,&quot;parse-names&quot;:false,&quot;dropping-particle&quot;:&quot;&quot;,&quot;non-dropping-particle&quot;:&quot;&quot;},{&quot;family&quot;:&quot;Seabloom&quot;,&quot;given&quot;:&quot;Eric W&quot;,&quot;parse-names&quot;:false,&quot;dropping-particle&quot;:&quot;&quot;,&quot;non-dropping-particle&quot;:&quot;&quot;}],&quot;container-title&quot;:&quot;Ecosystems&quot;,&quot;DOI&quot;:&quot;10.1007/s10021-019-00350-4&quot;,&quot;ISSN&quot;:&quot;14350629&quot;,&quot;URL&quot;:&quot;https://doi.org/10.1007/s10021-019-00350-4&quot;,&quot;issued&quot;:{&quot;date-parts&quot;:[[2019]]},&quot;page&quot;:&quot;1466-1477&quot;,&quot;abstract&quot;:&quot;Anthropogenic activities are increasing nutrient inputs to ecosystems worldwide, with consequences for global carbon and nutrient cycles. Recent meta-analyses show that aboveground primary production is often co-limited by multiple nutrients; however, little is known about how root production responds to changes in nutrient availability. At twenty-nine grassland sites on four continents, we quantified shallow root biomass responses to nitrogen (N), phosphorus (P) and potassium plus micronutrient enrichment and compared below- and aboveground responses. We hypothesized that optimal allocation theory would predict context dependence in root biomass responses to nutrient enrichment, given variation among sites in the resources limiting to plant growth (specifically light versus nutrients). Consistent with the predictions of optimal allocation theory, the proportion of total biomass belowground declined with N or P addition, due to increased biomass aboveground (for N and P) and decreased biomass belowground (N, particularly in sites with low canopy light penetration). Absolute root biomass increased with N addition where light was abundant at the soil surface, but declined in sites where the grassland canopy intercepted a large proportion of incoming light. These results demonstrate that belowground responses to changes in resource supply can differ strongly from aboveground responses, which could significantly modify predictions of future rates of nutrient cycling and carbon sequestration. Our results also highlight how optimal allocation theory developed for individual plants may help predict belowground biomass responses to nutrient enrichment at the ecosystem scale across wide climatic and environmental gradients.&quot;,&quot;publisher&quot;:&quot;Springer US&quot;,&quot;issue&quot;:&quot;7&quot;,&quot;volume&quot;:&quot;22&quot;,&quot;container-title-short&quot;:&quot;&quot;},&quot;isTemporary&quot;:false}]},{&quot;citationID&quot;:&quot;MENDELEY_CITATION_f13c2147-cea0-4eb1-9717-e949e20a9c2b&quot;,&quot;properties&quot;:{&quot;noteIndex&quot;:0},&quot;isEdited&quot;:false,&quot;manualOverride&quot;:{&quot;isManuallyOverridden&quot;:true,&quot;citeprocText&quot;:&quot;(Hersch-Green &lt;i&gt;et al.&lt;/i&gt;, 2024)&quot;,&quot;manualOverrideText&quot;:&quot;Hersch-Green et al. (2024)&quot;},&quot;citationTag&quot;:&quot;MENDELEY_CITATION_v3_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&quot;,&quot;citationItems&quot;:[{&quot;id&quot;:&quot;9a914c06-e445-38c7-9318-765f1c302242&quot;,&quot;itemData&quot;:{&quot;type&quot;:&quot;article-journal&quot;,&quot;id&quot;:&quot;9a914c06-e445-38c7-9318-765f1c302242&quot;,&quot;title&quot;:&quot;Mechanistic insights into plant community responses to environmental variables: genome size, cellular nutrient investments, and metabolic tradeoffs&quot;,&quot;author&quot;:[{&quot;family&quot;:&quot;Hersch-Green&quot;,&quot;given&quot;:&quot;Erika I&quot;,&quot;parse-names&quot;:false,&quot;dropping-particle&quot;:&quot;&quot;,&quot;non-dropping-particle&quot;:&quot;&quot;},{&quot;family&quot;:&quot;Fay&quot;,&quot;given&quot;:&quot;Philip A&quot;,&quot;parse-names&quot;:false,&quot;dropping-particle&quot;:&quot;&quot;,&quot;non-dropping-particle&quot;:&quot;&quot;},{&quot;family&quot;:&quot;Hass&quot;,&quot;given&quot;:&quot;Hailee B&quot;,&quot;parse-names&quot;:false,&quot;dropping-particle&quot;:&quot;&quot;,&quot;non-dropping-particle&quot;:&quot;&quot;},{&quot;family&quot;:&quot;Smith&quot;,&quot;given&quot;:&quot;Nicholas G&quot;,&quot;parse-names&quot;:false,&quot;dropping-particle&quot;:&quot;&quot;,&quot;non-dropping-particle&quot;:&quot;&quot;}],&quot;container-title&quot;:&quot;New Phytologist&quot;,&quot;DOI&quot;:&quot;10.1111/nph.20374&quot;,&quot;ISSN&quot;:&quot;14698137&quot;,&quot;issued&quot;:{&quot;date-parts&quot;:[[2024]]},&quot;abstract&quot;:&quot;Affecting biodiversity, plants with larger genome sizes (GS) may be restricted in nutrient-poor conditions. This pattern has been attributed to their greater cellular nitrogen (N) and phosphorus (P) investments and hypothesized nutrient–investment tradeoffs between cell synthesis and physiological attributes associated with growth. However, the influence of GS on cell size and functioning may also contribute to GS-dependent growth responses to nutrients. To test whether and how GS is associated with cellular nutrient, stomata, and/or physiological attributes, we examined &gt; 500 forbs and grasses from seven grassland sites conducting a long-term N and P fertilization experiment. Larger GS plants had increased cellular nutrient contents and larger, but fewer stomata than smaller GS plants. Larger GS grasses (but not forbs) also had lower photosynthetic rates and water-use efficiencies. However, nutrients had no direct effect on GS-dependent physiological attributes and GS-dependent physiological changes likely arise from how GS influences cells. At the driest sites, large GS grasses displayed high water-use efficiency mostly because transpiration was reduced relative to photosynthesis in these conditions. We suggest that climatic conditions and GS-associated cell traits that modify physiological responses, rather than resource–investment tradeoffs, largely explain GS-dependent growth responses to nutrients (especially for grasses).&quot;,&quot;container-title-short&quot;:&quot;&quot;},&quot;isTemporary&quot;:false}]},{&quot;citationID&quot;:&quot;MENDELEY_CITATION_2d028b02-2ef0-4ced-bdd6-b3a34d3faa78&quot;,&quot;properties&quot;:{&quot;noteIndex&quot;:0},&quot;isEdited&quot;:false,&quot;manualOverride&quot;:{&quot;isManuallyOverridden&quot;:false,&quot;citeprocText&quot;:&quot;(Liang &lt;i&gt;et al.&lt;/i&gt;, 2020)&quot;,&quot;manualOverrideText&quot;:&quot;&quot;},&quot;citationTag&quot;:&quot;MENDELEY_CITATION_v3_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&quot;,&quot;citationItems&quot;:[{&quot;id&quot;:&quot;c3e0823d-e853-3f32-8ea9-ca1f30e2286a&quot;,&quot;itemData&quot;:{&quot;type&quot;:&quot;article-journal&quot;,&quot;id&quot;:&quot;c3e0823d-e853-3f32-8ea9-ca1f30e2286a&quot;,&quot;title&quot;:&quot;Global response patterns of plant photosynthesis to nitrogen addition: A meta‐analysis&quot;,&quot;author&quot;:[{&quot;family&quot;:&quot;Liang&quot;,&quot;given&quot;:&quot;Xingyun&quot;,&quot;parse-names&quot;:false,&quot;dropping-particle&quot;:&quot;&quot;,&quot;non-dropping-particle&quot;:&quot;&quot;},{&quot;family&quot;:&quot;Zhang&quot;,&quot;given&quot;:&quot;Tong&quot;,&quot;parse-names&quot;:false,&quot;dropping-particle&quot;:&quot;&quot;,&quot;non-dropping-particle&quot;:&quot;&quot;},{&quot;family&quot;:&quot;Lu&quot;,&quot;given&quot;:&quot;Xiankai&quot;,&quot;parse-names&quot;:false,&quot;dropping-particle&quot;:&quot;&quot;,&quot;non-dropping-particle&quot;:&quot;&quot;},{&quot;family&quot;:&quot;Ellsworth&quot;,&quot;given&quot;:&quot;David S&quot;,&quot;parse-names&quot;:false,&quot;dropping-particle&quot;:&quot;&quot;,&quot;non-dropping-particle&quot;:&quot;&quot;},{&quot;family&quot;:&quot;BassiriRad&quot;,&quot;given&quot;:&quot;Hormoz&quot;,&quot;parse-names&quot;:false,&quot;dropping-particle&quot;:&quot;&quot;,&quot;non-dropping-particle&quot;:&quot;&quot;},{&quot;family&quot;:&quot;You&quot;,&quot;given&quot;:&quot;Chengming&quot;,&quot;parse-names&quot;:false,&quot;dropping-particle&quot;:&quot;&quot;,&quot;non-dropping-particle&quot;:&quot;&quot;},{&quot;family&quot;:&quot;Wang&quot;,&quot;given&quot;:&quot;Dong&quot;,&quot;parse-names&quot;:false,&quot;dropping-particle&quot;:&quot;&quot;,&quot;non-dropping-particle&quot;:&quot;&quot;},{&quot;family&quot;:&quot;He&quot;,&quot;given&quot;:&quot;Pengcheng&quot;,&quot;parse-names&quot;:false,&quot;dropping-particle&quot;:&quot;&quot;,&quot;non-dropping-particle&quot;:&quot;&quot;},{&quot;family&quot;:&quot;Deng&quot;,&quot;given&quot;:&quot;Qi&quot;,&quot;parse-names&quot;:false,&quot;dropping-particle&quot;:&quot;&quot;,&quot;non-dropping-particle&quot;:&quot;&quot;},{&quot;family&quot;:&quot;Liu&quot;,&quot;given&quot;:&quot;Hui&quot;,&quot;parse-names&quot;:false,&quot;dropping-particle&quot;:&quot;&quot;,&quot;non-dropping-particle&quot;:&quot;&quot;},{&quot;family&quot;:&quot;Mo&quot;,&quot;given&quot;:&quot;Jiangming&quot;,&quot;parse-names&quot;:false,&quot;dropping-particle&quot;:&quot;&quot;,&quot;non-dropping-particle&quot;:&quot;&quot;},{&quot;family&quot;:&quot;Ye&quot;,&quot;given&quot;:&quot;Qing&quot;,&quot;parse-names&quot;:false,&quot;dropping-particle&quot;:&quot;&quot;,&quot;non-dropping-particle&quot;:&quot;&quot;}],&quot;container-title&quot;:&quot;Global Change Biology&quot;,&quot;container-title-short&quot;:&quot;Glob Chang Biol&quot;,&quot;DOI&quot;:&quot;10.1111/gcb.15071&quot;,&quot;ISSN&quot;:&quot;1354-1013&quot;,&quot;URL&quot;:&quot;https://onlinelibrary.wiley.com/doi/10.1111/gcb.15071&quot;,&quot;issued&quot;:{&quot;date-parts&quot;:[[2020,6,8]]},&quot;page&quot;:&quot;3585-3600&quot;,&quot;abstract&quot;:&quot;A mechanistic understanding of plant photosynthetic response is needed to reliably predict changes in terrestrial carbon (C) gain under conditions of chronically elevated atmospheric nitrogen (N) deposition. Here, using 2,683 observations from 240 journal articles, we conducted a global meta-analysis to reveal effects of N addition on 14 photosynthesis-related traits and affecting moderators. We found that across 320 terrestrial plant species, leaf N was enhanced comparably on mass basis (Nmass , +18.4%) and area basis (Narea, +14.3%), with no changes in specific leaf area or leaf mass per area. Total leaf area (TLA) was increased significantly, as indicated by the in- creases in total leaf biomass (+46.5%), leaf area per plant (+29.7%), and leaf area index (LAI, +24.4%). To a lesser extent than for TLA, N addition significantly enhanced leaf photosynthetic rate per area (Aarea, +12.6%), stomatal conductance (gs, +7.5%), and transpiration rate (E, +10.5%). The responses of Aarea were positively related with that of gs, with no changes in instantaneous water-use efficiency and only slight in- creases in long-term water-use efficiency (+2.5%) inferred from 13C composition. The responses of traits depended on biological, experimental, and environmental moder- ators. As experimental duration and N load increased, the responses of LAI and Aarea diminished while that of E increased significantly. The observed patterns of increases in both TLA and E indicate that N deposition will increase the amount of water used by plants. Taken together, N deposition will enhance gross photosynthetic C gain of the terrestrial plants while increasing their water loss to the atmosphere, but the effects on C gain might diminish over time and that on plant water use would be am- plified if N deposition persists&quot;,&quot;issue&quot;:&quot;6&quot;,&quot;volume&quot;:&quot;26&quot;},&quot;isTemporary&quot;:false}]},{&quot;citationID&quot;:&quot;MENDELEY_CITATION_8fb7eee5-e485-4785-b680-1a45741183ed&quot;,&quot;properties&quot;:{&quot;noteIndex&quot;:0},&quot;isEdited&quot;:false,&quot;manualOverride&quot;:{&quot;isManuallyOverridden&quot;:false,&quot;citeprocText&quot;:&quot;(Pick &lt;i&gt;et al.&lt;/i&gt;, 2019)&quot;,&quot;manualOverrideText&quot;:&quot;&quot;},&quot;citationTag&quot;:&quot;MENDELEY_CITATION_v3_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&quot;,&quot;citationItems&quot;:[{&quot;id&quot;:&quot;97057484-2309-3559-a481-1af2a3d4d4e2&quot;,&quot;itemData&quot;:{&quot;type&quot;:&quot;article-journal&quot;,&quot;id&quot;:&quot;97057484-2309-3559-a481-1af2a3d4d4e2&quot;,&quot;title&quot;:&quot;Reproducible, flexible and high-throughput data extraction from primary literature: The metaDigitise r package&quot;,&quot;author&quot;:[{&quot;family&quot;:&quot;Pick&quot;,&quot;given&quot;:&quot;Joel L&quot;,&quot;parse-names&quot;:false,&quot;dropping-particle&quot;:&quot;&quot;,&quot;non-dropping-particle&quot;:&quot;&quot;},{&quot;family&quot;:&quot;Nakagawa&quot;,&quot;given&quot;:&quot;Shinichi&quot;,&quot;parse-names&quot;:false,&quot;dropping-particle&quot;:&quot;&quot;,&quot;non-dropping-particle&quot;:&quot;&quot;},{&quot;family&quot;:&quot;Noble&quot;,&quot;given&quot;:&quot;Daniel W A&quot;,&quot;parse-names&quot;:false,&quot;dropping-particle&quot;:&quot;&quot;,&quot;non-dropping-particle&quot;:&quot;&quot;}],&quot;container-title&quot;:&quot;Methods in Ecology and Evolution&quot;,&quot;container-title-short&quot;:&quot;Methods Ecol Evol&quot;,&quot;DOI&quot;:&quot;10.1111/2041-210X.13118&quot;,&quot;ISSN&quot;:&quot;2041210X&quot;,&quot;issued&quot;:{&quot;date-parts&quot;:[[2019]]},&quot;page&quot;:&quot;426-431&quot;,&quot;abstract&quot;:&quot;Research synthesis, such as comparative and meta-analyses, requires the extraction of effect sizes from primary literature, which are commonly calculated from descriptive statistics. However, the exact values of such statistics are commonly hidden in figures. Extracting descriptive statistics from figures can be a slow process that is not easily reproducible. Additionally, current software lacks an ability to incorporate important metadata (e.g. sample sizes, treatment/variable names) about experiments and is not integrated with other software to streamline analysis pipelines. Here we present the r package metaDigitise which extracts descriptive statistics such as means, standard deviations and correlations from four plot types: (a) mean/error plots (e.g. bar graphs with standard errors), (b) box plots, (c) scatter plots and (d) histograms. metaDigitise is user-friendly and easy to learn as it interactively guides the user through the data extraction process. Notably, it enables large-scale extraction by automatically loading image files, letting the user stop processing, edit and add to the resulting data-frame at any point. Digitised data can be easily re-plotted and checked, facilitating reproducible data extraction from plots with little inter-observer bias. We hope that by making the process of figure extraction more flexible and easy to conduct, it will improve the transparency and quality of meta-analyses in the future.&quot;,&quot;issue&quot;:&quot;3&quot;,&quot;volume&quot;:&quot;10&quot;},&quot;isTemporary&quot;:false}]},{&quot;citationID&quot;:&quot;MENDELEY_CITATION_ef9c274c-21af-4c52-bdfc-1eeebe3010b3&quot;,&quot;properties&quot;:{&quot;noteIndex&quot;:0},&quot;isEdited&quot;:false,&quot;manualOverride&quot;:{&quot;isManuallyOverridden&quot;:false,&quot;citeprocText&quot;:&quot;(Harris &lt;i&gt;et al.&lt;/i&gt;, 2020)&quot;,&quot;manualOverrideText&quot;:&quot;&quot;},&quot;citationTag&quot;:&quot;MENDELEY_CITATION_v3_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&quot;,&quot;citationItems&quot;:[{&quot;id&quot;:&quot;bf6c5424-9cc5-3a84-91ce-3469f9f79cf1&quot;,&quot;itemData&quot;:{&quot;type&quot;:&quot;article-journal&quot;,&quot;id&quot;:&quot;bf6c5424-9cc5-3a84-91ce-3469f9f79cf1&quot;,&quot;title&quot;:&quot;Version 4 of the CRU TS monthly high-resolution gridded multivariate climate dataset&quot;,&quot;author&quot;:[{&quot;family&quot;:&quot;Harris&quot;,&quot;given&quot;:&quot;Ian&quot;,&quot;parse-names&quot;:false,&quot;dropping-particle&quot;:&quot;&quot;,&quot;non-dropping-particle&quot;:&quot;&quot;},{&quot;family&quot;:&quot;Osborn&quot;,&quot;given&quot;:&quot;Timothy J.&quot;,&quot;parse-names&quot;:false,&quot;dropping-particle&quot;:&quot;&quot;,&quot;non-dropping-particle&quot;:&quot;&quot;},{&quot;family&quot;:&quot;Jones&quot;,&quot;given&quot;:&quot;Phil&quot;,&quot;parse-names&quot;:false,&quot;dropping-particle&quot;:&quot;&quot;,&quot;non-dropping-particle&quot;:&quot;&quot;},{&quot;family&quot;:&quot;Lister&quot;,&quot;given&quot;:&quot;David&quot;,&quot;parse-names&quot;:false,&quot;dropping-particle&quot;:&quot;&quot;,&quot;non-dropping-particle&quot;:&quot;&quot;}],&quot;container-title&quot;:&quot;Scientific Data&quot;,&quot;DOI&quot;:&quot;10.1038/s41597-020-0453-3&quot;,&quot;ISSN&quot;:&quot;20524463&quot;,&quot;PMID&quot;:&quot;32246091&quot;,&quot;issued&quot;:{&quot;date-parts&quot;:[[2020,12,1]]},&quot;abstract&quot;:&quot;CRU TS (Climatic Research Unit gridded Time Series) is a widely used climate dataset on a 0.5° latitude by 0.5° longitude grid over all land domains of the world except Antarctica. It is derived by the interpolation of monthly climate anomalies from extensive networks of weather station observations. Here we describe the construction of a major new version, CRU TS v4. It is updated to span 1901–2018 by the inclusion of additional station observations, and it will be updated annually. The interpolation process has been changed to use angular-distance weighting (ADW), and the production of secondary variables has been revised to better suit this approach. This implementation of ADW provides improved traceability between each gridded value and the input observations, and allows more informative diagnostics that dataset users can utilise to assess how dataset quality might vary geographically.&quot;,&quot;publisher&quot;:&quot;Nature Research&quot;,&quot;issue&quot;:&quot;1&quot;,&quot;volume&quot;:&quot;7&quot;,&quot;container-title-short&quot;:&quot;Sci Data&quot;},&quot;isTemporary&quot;:false}]},{&quot;citationID&quot;:&quot;MENDELEY_CITATION_b7ce0372-8e48-4734-b77f-8a5a58690df6&quot;,&quot;properties&quot;:{&quot;noteIndex&quot;:0},&quot;isEdited&quot;:false,&quot;manualOverride&quot;:{&quot;isManuallyOverridden&quot;:false,&quot;citeprocText&quot;:&quot;(Hijmans, 2010)&quot;,&quot;manualOverrideText&quot;:&quot;&quot;},&quot;citationTag&quot;:&quot;MENDELEY_CITATION_v3_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&quot;,&quot;citationItems&quot;:[{&quot;id&quot;:&quot;26fa4b05-97ba-343f-955e-80d667af2c98&quot;,&quot;itemData&quot;:{&quot;type&quot;:&quot;article&quot;,&quot;id&quot;:&quot;26fa4b05-97ba-343f-955e-80d667af2c98&quot;,&quot;title&quot;:&quot;raster: Geographic Data Analysis and Modeling&quot;,&quot;author&quot;:[{&quot;family&quot;:&quot;Hijmans&quot;,&quot;given&quot;:&quot;Robert J.&quot;,&quot;parse-names&quot;:false,&quot;dropping-particle&quot;:&quot;&quot;,&quot;non-dropping-particle&quot;:&quot;&quot;}],&quot;container-title&quot;:&quot;CRAN: Contributed Packages&quot;,&quot;DOI&quot;:&quot;10.32614/CRAN.package.raster&quot;,&quot;issued&quot;:{&quot;date-parts&quot;:[[2010,3,20]]},&quot;container-title-short&quot;:&quot;&quot;},&quot;isTemporary&quot;:false}]},{&quot;citationID&quot;:&quot;MENDELEY_CITATION_285e1f99-84a0-4e82-873f-0b886a0da803&quot;,&quot;properties&quot;:{&quot;noteIndex&quot;:0},&quot;isEdited&quot;:false,&quot;manualOverride&quot;:{&quot;isManuallyOverridden&quot;:false,&quot;citeprocText&quot;:&quot;(Soudzilovskaia &lt;i&gt;et al.&lt;/i&gt;, 2020)&quot;,&quot;manualOverrideText&quot;:&quot;&quot;},&quot;citationTag&quot;:&quot;MENDELEY_CITATION_v3_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&quot;,&quot;citationItems&quot;:[{&quot;id&quot;:&quot;de4de57d-6cd7-34e2-9c04-3711a18ed6af&quot;,&quot;itemData&quot;:{&quot;type&quot;:&quot;article-journal&quot;,&quot;id&quot;:&quot;de4de57d-6cd7-34e2-9c04-3711a18ed6af&quot;,&quot;title&quot;:&quot;FungalRoot: global online database of plant mycorrhizal associations&quot;,&quot;author&quot;:[{&quot;family&quot;:&quot;Soudzilovskaia&quot;,&quot;given&quot;:&quot;Nadejda A&quot;,&quot;parse-names&quot;:false,&quot;dropping-particle&quot;:&quot;&quot;,&quot;non-dropping-particle&quot;:&quot;&quot;},{&quot;family&quot;:&quot;Vaessen&quot;,&quot;given&quot;:&quot;Stijn&quot;,&quot;parse-names&quot;:false,&quot;dropping-particle&quot;:&quot;&quot;,&quot;non-dropping-particle&quot;:&quot;&quot;},{&quot;family&quot;:&quot;Barceló&quot;,&quot;given&quot;:&quot;Milagros&quot;,&quot;parse-names&quot;:false,&quot;dropping-particle&quot;:&quot;&quot;,&quot;non-dropping-particle&quot;:&quot;&quot;},{&quot;family&quot;:&quot;He&quot;,&quot;given&quot;:&quot;Jinhong&quot;,&quot;parse-names&quot;:false,&quot;dropping-particle&quot;:&quot;&quot;,&quot;non-dropping-particle&quot;:&quot;&quot;},{&quot;family&quot;:&quot;Rahimlou&quot;,&quot;given&quot;:&quot;Saleh&quot;,&quot;parse-names&quot;:false,&quot;dropping-particle&quot;:&quot;&quot;,&quot;non-dropping-particle&quot;:&quot;&quot;},{&quot;family&quot;:&quot;Abarenkov&quot;,&quot;given&quot;:&quot;Kessy&quot;,&quot;parse-names&quot;:false,&quot;dropping-particle&quot;:&quot;&quot;,&quot;non-dropping-particle&quot;:&quot;&quot;},{&quot;family&quot;:&quot;Brundrett&quot;,&quot;given&quot;:&quot;Mark C&quot;,&quot;parse-names&quot;:false,&quot;dropping-particle&quot;:&quot;&quot;,&quot;non-dropping-particle&quot;:&quot;&quot;},{&quot;family&quot;:&quot;Gomes&quot;,&quot;given&quot;:&quot;Sofia I F&quot;,&quot;parse-names&quot;:false,&quot;dropping-particle&quot;:&quot;&quot;,&quot;non-dropping-particle&quot;:&quot;&quot;},{&quot;family&quot;:&quot;Merckx&quot;,&quot;given&quot;:&quot;Vincent S F T&quot;,&quot;parse-names&quot;:false,&quot;dropping-particle&quot;:&quot;&quot;,&quot;non-dropping-particle&quot;:&quot;&quot;},{&quot;family&quot;:&quot;Tedersoo&quot;,&quot;given&quot;:&quot;Leho&quot;,&quot;parse-names&quot;:false,&quot;dropping-particle&quot;:&quot;&quot;,&quot;non-dropping-particle&quot;:&quot;&quot;}],&quot;container-title&quot;:&quot;New Phytologist&quot;,&quot;DOI&quot;:&quot;10.1111/nph.16569&quot;,&quot;ISSN&quot;:&quot;0028-646X&quot;,&quot;URL&quot;:&quot;http://doi.wiley.com/10.1111/nph.16569&quot;,&quot;issued&quot;:{&quot;date-parts&quot;:[[2020,8,20]]},&quot;page&quot;:&quot;955-966&quot;,&quot;issue&quot;:&quot;3&quot;,&quot;volume&quot;:&quot;227&quot;,&quot;container-title-short&quot;:&quot;&quot;},&quot;isTemporary&quot;:false}]},{&quot;citationID&quot;:&quot;MENDELEY_CITATION_e06dcde8-7a98-436e-ae74-ea44e1a44efd&quot;,&quot;properties&quot;:{&quot;noteIndex&quot;:0},&quot;isEdited&quot;:false,&quot;manualOverride&quot;:{&quot;isManuallyOverridden&quot;:false,&quot;citeprocText&quot;:&quot;(Yue &lt;i&gt;et al.&lt;/i&gt;, 2017)&quot;,&quot;manualOverrideText&quot;:&quot;&quot;},&quot;citationTag&quot;:&quot;MENDELEY_CITATION_v3_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&quot;,&quot;citationItems&quot;:[{&quot;id&quot;:&quot;8fc7f752-fb70-3548-8e58-e51b31ac7f8f&quot;,&quot;itemData&quot;:{&quot;type&quot;:&quot;article-journal&quot;,&quot;id&quot;:&quot;8fc7f752-fb70-3548-8e58-e51b31ac7f8f&quot;,&quot;title&quot;:&quot;Influence of multiple global change drivers on terrestrial carbon storage: additive effects are common&quot;,&quot;author&quot;:[{&quot;family&quot;:&quot;Yue&quot;,&quot;given&quot;:&quot;Kai&quot;,&quot;parse-names&quot;:false,&quot;dropping-particle&quot;:&quot;&quot;,&quot;non-dropping-particle&quot;:&quot;&quot;},{&quot;family&quot;:&quot;Fornara&quot;,&quot;given&quot;:&quot;Dario A.&quot;,&quot;parse-names&quot;:false,&quot;dropping-particle&quot;:&quot;&quot;,&quot;non-dropping-particle&quot;:&quot;&quot;},{&quot;family&quot;:&quot;Yang&quot;,&quot;given&quot;:&quot;Wanqin&quot;,&quot;parse-names&quot;:false,&quot;dropping-particle&quot;:&quot;&quot;,&quot;non-dropping-particle&quot;:&quot;&quot;},{&quot;family&quot;:&quot;Peng&quot;,&quot;given&quot;:&quot;Yan&quot;,&quot;parse-names&quot;:false,&quot;dropping-particle&quot;:&quot;&quot;,&quot;non-dropping-particle&quot;:&quot;&quot;},{&quot;family&quot;:&quot;Peng&quot;,&quot;given&quot;:&quot;Changhui&quot;,&quot;parse-names&quot;:false,&quot;dropping-particle&quot;:&quot;&quot;,&quot;non-dropping-particle&quot;:&quot;&quot;},{&quot;family&quot;:&quot;Liu&quot;,&quot;given&quot;:&quot;Zelin&quot;,&quot;parse-names&quot;:false,&quot;dropping-particle&quot;:&quot;&quot;,&quot;non-dropping-particle&quot;:&quot;&quot;},{&quot;family&quot;:&quot;Wu&quot;,&quot;given&quot;:&quot;Fuzhong&quot;,&quot;parse-names&quot;:false,&quot;dropping-particle&quot;:&quot;&quot;,&quot;non-dropping-particle&quot;:&quot;&quot;}],&quot;container-title&quot;:&quot;Ecology Letters&quot;,&quot;DOI&quot;:&quot;10.1111/ele.12767&quot;,&quot;ISSN&quot;:&quot;14610248&quot;,&quot;PMID&quot;:&quot;28370812&quot;,&quot;issued&quot;:{&quot;date-parts&quot;:[[2017]]},&quot;page&quot;:&quot;663-672&quot;,&quot;abstract&quot;:&quot;The interactive effects of multiple global change drivers on terrestrial carbon (C) storage remain poorly understood. Here, we synthesise data from 633 published studies to show how the interactive effects of multiple drivers are generally additive (i.e. not differing from the sum of their individual effects) rather than synergistic or antagonistic. We further show that (1) elevated CO2, warming, N addition, P addition and increased rainfall, all exerted positive individual effects on plant C pools at both single-plant and plant-community levels; (2) plant C pool responses to individual or combined effects of multiple drivers are seldom scale-dependent (i.e. not differing from single-plant to plant-community levels) and (3) soil and microbial biomass C pools are significantly less sensitive than plant C pools to individual or combined effects. We provide a quantitative basis for integrating additive effects of multiple global change drivers into future assessments of the C storage ability of terrestrial ecosystems.&quot;,&quot;issue&quot;:&quot;5&quot;,&quot;volume&quot;:&quot;20&quot;,&quot;container-title-short&quot;:&quot;Ecol Lett&quot;},&quot;isTemporary&quot;:false}]},{&quot;citationID&quot;:&quot;MENDELEY_CITATION_ae9f6cd2-88b6-4000-8b4b-e80496837bb8&quot;,&quot;properties&quot;:{&quot;noteIndex&quot;:0},&quot;isEdited&quot;:false,&quot;manualOverride&quot;:{&quot;isManuallyOverridden&quot;:false,&quot;citeprocText&quot;:&quot;(Yue &lt;i&gt;et al.&lt;/i&gt;, 2017; Ding &lt;i&gt;et al.&lt;/i&gt;, 2025)&quot;,&quot;manualOverrideText&quot;:&quot;&quot;},&quot;citationTag&quot;:&quot;MENDELEY_CITATION_v3_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&quot;,&quot;citationItems&quot;:[{&quot;id&quot;:&quot;8fc7f752-fb70-3548-8e58-e51b31ac7f8f&quot;,&quot;itemData&quot;:{&quot;type&quot;:&quot;article-journal&quot;,&quot;id&quot;:&quot;8fc7f752-fb70-3548-8e58-e51b31ac7f8f&quot;,&quot;title&quot;:&quot;Influence of multiple global change drivers on terrestrial carbon storage: additive effects are common&quot;,&quot;author&quot;:[{&quot;family&quot;:&quot;Yue&quot;,&quot;given&quot;:&quot;Kai&quot;,&quot;parse-names&quot;:false,&quot;dropping-particle&quot;:&quot;&quot;,&quot;non-dropping-particle&quot;:&quot;&quot;},{&quot;family&quot;:&quot;Fornara&quot;,&quot;given&quot;:&quot;Dario A.&quot;,&quot;parse-names&quot;:false,&quot;dropping-particle&quot;:&quot;&quot;,&quot;non-dropping-particle&quot;:&quot;&quot;},{&quot;family&quot;:&quot;Yang&quot;,&quot;given&quot;:&quot;Wanqin&quot;,&quot;parse-names&quot;:false,&quot;dropping-particle&quot;:&quot;&quot;,&quot;non-dropping-particle&quot;:&quot;&quot;},{&quot;family&quot;:&quot;Peng&quot;,&quot;given&quot;:&quot;Yan&quot;,&quot;parse-names&quot;:false,&quot;dropping-particle&quot;:&quot;&quot;,&quot;non-dropping-particle&quot;:&quot;&quot;},{&quot;family&quot;:&quot;Peng&quot;,&quot;given&quot;:&quot;Changhui&quot;,&quot;parse-names&quot;:false,&quot;dropping-particle&quot;:&quot;&quot;,&quot;non-dropping-particle&quot;:&quot;&quot;},{&quot;family&quot;:&quot;Liu&quot;,&quot;given&quot;:&quot;Zelin&quot;,&quot;parse-names&quot;:false,&quot;dropping-particle&quot;:&quot;&quot;,&quot;non-dropping-particle&quot;:&quot;&quot;},{&quot;family&quot;:&quot;Wu&quot;,&quot;given&quot;:&quot;Fuzhong&quot;,&quot;parse-names&quot;:false,&quot;dropping-particle&quot;:&quot;&quot;,&quot;non-dropping-particle&quot;:&quot;&quot;}],&quot;container-title&quot;:&quot;Ecology Letters&quot;,&quot;DOI&quot;:&quot;10.1111/ele.12767&quot;,&quot;ISSN&quot;:&quot;14610248&quot;,&quot;PMID&quot;:&quot;28370812&quot;,&quot;issued&quot;:{&quot;date-parts&quot;:[[2017]]},&quot;page&quot;:&quot;663-672&quot;,&quot;abstract&quot;:&quot;The interactive effects of multiple global change drivers on terrestrial carbon (C) storage remain poorly understood. Here, we synthesise data from 633 published studies to show how the interactive effects of multiple drivers are generally additive (i.e. not differing from the sum of their individual effects) rather than synergistic or antagonistic. We further show that (1) elevated CO2, warming, N addition, P addition and increased rainfall, all exerted positive individual effects on plant C pools at both single-plant and plant-community levels; (2) plant C pool responses to individual or combined effects of multiple drivers are seldom scale-dependent (i.e. not differing from single-plant to plant-community levels) and (3) soil and microbial biomass C pools are significantly less sensitive than plant C pools to individual or combined effects. We provide a quantitative basis for integrating additive effects of multiple global change drivers into future assessments of the C storage ability of terrestrial ecosystems.&quot;,&quot;issue&quot;:&quot;5&quot;,&quot;volume&quot;:&quot;20&quot;,&quot;container-title-short&quot;:&quot;Ecol Lett&quot;},&quot;isTemporary&quot;:false},{&quot;id&quot;:&quot;b3291df7-5148-3eaa-b01f-528ac601e962&quot;,&quot;itemData&quot;:{&quot;type&quot;:&quot;article-journal&quot;,&quot;id&quot;:&quot;b3291df7-5148-3eaa-b01f-528ac601e962&quot;,&quot;title&quot;:&quot;Additive Effects of Multiple Global Change Drivers on Terrestrial Nitrogen Cycling Worldwide&quot;,&quot;author&quot;:[{&quot;family&quot;:&quot;Ding&quot;,&quot;given&quot;:&quot;Bangjing&quot;,&quot;parse-names&quot;:false,&quot;dropping-particle&quot;:&quot;&quot;,&quot;non-dropping-particle&quot;:&quot;&quot;},{&quot;family&quot;:&quot;Xu&quot;,&quot;given&quot;:&quot;Di&quot;,&quot;parse-names&quot;:false,&quot;dropping-particle&quot;:&quot;&quot;,&quot;non-dropping-particle&quot;:&quot;&quot;},{&quot;family&quot;:&quot;Wang&quot;,&quot;given&quot;:&quot;Shuo&quot;,&quot;parse-names&quot;:false,&quot;dropping-particle&quot;:&quot;&quot;,&quot;non-dropping-particle&quot;:&quot;&quot;},{&quot;family&quot;:&quot;Liu&quot;,&quot;given&quot;:&quot;Wenzhi&quot;,&quot;parse-names&quot;:false,&quot;dropping-particle&quot;:&quot;&quot;,&quot;non-dropping-particle&quot;:&quot;&quot;},{&quot;family&quot;:&quot;Zhang&quot;,&quot;given&quot;:&quot;Quanfa&quot;,&quot;parse-names&quot;:false,&quot;dropping-particle&quot;:&quot;&quot;,&quot;non-dropping-particle&quot;:&quot;&quot;}],&quot;container-title&quot;:&quot;Global Change Biology&quot;,&quot;DOI&quot;:&quot;10.1111/gcb.70176&quot;,&quot;ISSN&quot;:&quot;1354-1013&quot;,&quot;URL&quot;:&quot;https://onlinelibrary.wiley.com/doi/10.1111/gcb.70176&quot;,&quot;issued&quot;:{&quot;date-parts&quot;:[[2025,4,3]]},&quot;page&quot;:&quot;1-16&quot;,&quot;abstract&quot;:&quot;Global change has dramatically altered the Earth's biogeochemical cycles. However, the interactive effects of multiple global change factors (GCFs) on terrestrial nitrogen (N) cycling worldwide remain unclear, limiting the ability to predict how future global change will affect the global N cycle. We conducted a meta‐analysis of 108 published articles to evaluate the main and interactive effects of elevated CO 2 , N addition, warming, and altered precipitation on soil N pools (NH 4 + , NO 3 − , and organic N) and transformation rates (N mineralization, nitrification, and denitrification) across terrestrial ecosystems. Results showed that single GCFs impacted the soil N cycle in different directions and magnitudes, with N addition and increased precipitation having the strongest positive effects on N pools and transformation rates, respectively. Moreover, the positive effects of N addition on the soil N cycle were generally enhanced when combined with other GCFs. Although the interactions of multiple GCFs were commonly additive (66.2%–83.3%), both synergistic (10.5%–15.1%) and antagonistic (2.8%–18.9%) effects were also observed. The types of treatment and ecosystem, geographic location, and climate all regulated the responses of soil N pools to GCFs to some degree, while only the types of treatment and ecosystem significantly affected the response of soil transformation rates to GCFs. These findings emphasize the importance of considering interactive effects among GCFs on terrestrial N cycling and highlight the necessity of incorporating these interactions into Earth system models for accurate predictions of N cycling responses to global changes.&quot;,&quot;issue&quot;:&quot;4&quot;,&quot;volume&quot;:&quot;31&quot;,&quot;container-title-short&quot;:&quot;Glob Chang Biol&quot;},&quot;isTemporary&quot;:false}]},{&quot;citationID&quot;:&quot;MENDELEY_CITATION_40f81e8a-0584-497e-bdd5-9c3af3b5dd82&quot;,&quot;properties&quot;:{&quot;noteIndex&quot;:0},&quot;isEdited&quot;:false,&quot;manualOverride&quot;:{&quot;isManuallyOverridden&quot;:false,&quot;citeprocText&quot;:&quot;(Viechtbauer, 2010)&quot;,&quot;manualOverrideText&quot;:&quot;&quot;},&quot;citationTag&quot;:&quot;MENDELEY_CITATION_v3_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&quot;,&quot;citationItems&quot;:[{&quot;id&quot;:&quot;15decc6c-a1bd-3aeb-86b7-5356d9902b3a&quot;,&quot;itemData&quot;:{&quot;type&quot;:&quot;article-journal&quot;,&quot;id&quot;:&quot;15decc6c-a1bd-3aeb-86b7-5356d9902b3a&quot;,&quot;title&quot;:&quot;Conducting Meta-Analyses in R with the metafor Package&quot;,&quot;author&quot;:[{&quot;family&quot;:&quot;Viechtbauer&quot;,&quot;given&quot;:&quot;Wolfgang&quot;,&quot;parse-names&quot;:false,&quot;dropping-particle&quot;:&quot;&quot;,&quot;non-dropping-particle&quot;:&quot;&quot;}],&quot;container-title&quot;:&quot;Journal of Statistical Software&quot;,&quot;container-title-short&quot;:&quot;J Stat Softw&quot;,&quot;DOI&quot;:&quot;10.18637/jss.v036.i03&quot;,&quot;ISSN&quot;:&quot;1548-7660&quot;,&quot;URL&quot;:&quot;http://www.jstatsoft.org/v36/i03/&quot;,&quot;issued&quot;:{&quot;date-parts&quot;:[[2010]]},&quot;page&quot;:&quot;1-48&quot;,&quot;abstract&quot;:&quot;The metafor package provides functions for conducting meta-analyses in R. The package includes functions for fitting the meta-analytic fixed- and random-effects models and allows for the inclusion of moderators variables (study-level covariates) in these models. Meta-regression analyses with continuous and categorical moderators can be conducted in this way. Functions for the Mantel-Haenszel and Peto's one-step method for metaanalyses of 2 × 2 table data are also available. Finally, the package provides various plot functions (for example, for forest, funnel, and radial plots) and functions for assessing the model fit, for obtaining case diagnostics, and for tests of publication bias.&quot;,&quot;issue&quot;:&quot;3&quot;,&quot;volume&quot;:&quot;36&quot;},&quot;isTemporary&quot;:false}]}]"/>
     <we:property name="MENDELEY_CITATIONS_LOCALE_CODE" value="&quot;en-GB&quot;"/>
     <we:property name="MENDELEY_CITATIONS_STYLE" value="{&quot;id&quot;:&quot;https://www.zotero.org/styles/new-phytologist&quot;,&quot;title&quot;:&quot;New Phytologist&quot;,&quot;format&quot;:&quot;author-date&quot;,&quot;defaultLocale&quot;:&quot;en-GB&quot;,&quot;isLocaleCodeValid&quot;:true}"/>
   </we:properties>

</xml_diff>

<commit_message>
add some plots that visualise climate effects on lnRR vals
</commit_message>
<xml_diff>
--- a/drafts/CNP_npMeta_ms_v0.1.docx
+++ b/drafts/CNP_npMeta_ms_v0.1.docx
@@ -1396,37 +1396,7 @@
         <w:rPr>
           <w:color w:val="000000"/>
         </w:rPr>
-        <w:t xml:space="preserve"> standard deviation per trait per species per nutrient fertilization treatment per experiment</w:t>
-      </w:r>
-      <w:r>
-        <w:rPr>
-          <w:color w:val="000000"/>
-        </w:rPr>
-        <w:t>al site</w:t>
-      </w:r>
-      <w:r>
-        <w:rPr>
-          <w:color w:val="000000"/>
-        </w:rPr>
-        <w:t xml:space="preserve"> was considered one observation. Observations for different species from the same study were considered </w:t>
-      </w:r>
-      <w:r>
-        <w:rPr>
-          <w:color w:val="000000"/>
-        </w:rPr>
-        <w:t xml:space="preserve">to be </w:t>
-      </w:r>
-      <w:r>
-        <w:rPr>
-          <w:color w:val="000000"/>
-        </w:rPr>
-        <w:t>independent</w:t>
-      </w:r>
-      <w:r>
-        <w:rPr>
-          <w:color w:val="000000"/>
-        </w:rPr>
-        <w:t xml:space="preserve"> and allowed us to determine the effects of species identity traits (e.g., mycorrhizal type, photosynthetic pathway, growth form) on plant responses to nutrient treatments. For experiments that reported results at the treatment level, one mean value </w:t>
+        <w:t xml:space="preserve"> standard deviation per trait per species per nutrient fertilization treatment per experimental site was considered one observation. Observations for different species from the same study were considered to be independent and allowed us to determine the effects of species identity traits (e.g., mycorrhizal type, photosynthetic pathway, growth form) on plant responses to nutrient treatments. For experiments that reported results at the treatment level, one mean value </w:t>
       </w:r>
       <w:r>
         <w:rPr>
@@ -1438,13 +1408,7 @@
         <w:rPr>
           <w:color w:val="000000"/>
         </w:rPr>
-        <w:t xml:space="preserve"> standard deviation per trait per nutrient fertilization treatment per experiment</w:t>
-      </w:r>
-      <w:r>
-        <w:rPr>
-          <w:color w:val="000000"/>
-        </w:rPr>
-        <w:t xml:space="preserve">al site was considered one observation. </w:t>
+        <w:t xml:space="preserve"> standard deviation per trait per nutrient fertilization treatment per experimental site was considered one observation. </w:t>
       </w:r>
       <w:r>
         <w:rPr>
@@ -1541,13 +1505,7 @@
         <w:rPr>
           <w:color w:val="000000"/>
         </w:rPr>
-        <w:t>.</w:t>
-      </w:r>
-      <w:r>
-        <w:rPr>
-          <w:color w:val="000000"/>
-        </w:rPr>
-        <w:t xml:space="preserve"> Studies that did not include clear descriptions about the replication scheme were not included in the dataset. Overall, this data extraction procedure rendered 4680 observations (1560 observations each for N, P, and N+P treatments)</w:t>
+        <w:t>. Studies that did not include clear descriptions about the replication scheme were not included in the dataset. Overall, this data extraction procedure rendered 4680 observations (1560 observations each for N, P, and N+P treatments)</w:t>
       </w:r>
       <w:r>
         <w:rPr>
@@ -1559,7 +1517,19 @@
         <w:rPr>
           <w:color w:val="000000"/>
         </w:rPr>
-        <w:t>78 were field manipulation experiments, 6 were greenhouse manipulation experiments, and 1 was a growth chamber experiment. Of the field manipulation experiments, 166 independent sites were represented, spanning a broad global gradient and diverse array of biome types (Table S1; Fig. 1). The dataset also includes 170 species from 54 families, representing diverse growth forms, growth durations, nutrient acquisition strategy, and photosynthetic pathway.</w:t>
+        <w:t>78 were field manipulation experiments, 6 were greenhouse manipulation experiments, and 1 was a growth chamber experiment. Of the field manipulation experiments, 166 independent sites were represented, spanning a broad global gradient and diverse array of biome types (Table S1; Fig. 1</w:t>
+      </w:r>
+      <w:r>
+        <w:rPr>
+          <w:color w:val="000000"/>
+        </w:rPr>
+        <w:t>; Fig. S1</w:t>
+      </w:r>
+      <w:r>
+        <w:rPr>
+          <w:color w:val="000000"/>
+        </w:rPr>
+        <w:t>). The dataset also includes 170 species from 54 families, representing diverse growth forms, growth durations, nutrient acquisition strategy, and photosynthetic pathway.</w:t>
       </w:r>
     </w:p>
     <w:p>
@@ -2267,7 +2237,25 @@
         <w:rPr>
           <w:color w:val="000000"/>
         </w:rPr>
-        <w:t>the log-response ratio</w:t>
+        <w:t xml:space="preserve">the </w:t>
+      </w:r>
+      <w:r>
+        <w:rPr>
+          <w:color w:val="000000"/>
+        </w:rPr>
+        <w:t xml:space="preserve">natural logarithm of the </w:t>
+      </w:r>
+      <w:r>
+        <w:rPr>
+          <w:color w:val="000000"/>
+        </w:rPr>
+        <w:t>response ratio</w:t>
+      </w:r>
+      <w:r>
+        <w:rPr>
+          <w:color w:val="000000"/>
+        </w:rPr>
+        <w:t xml:space="preserve"> (ln RR)</w:t>
       </w:r>
       <w:r>
         <w:rPr>
@@ -2446,6 +2434,13 @@
                           </w:rPr>
                           <m:t>t</m:t>
                         </m:r>
+                        <m:r>
+                          <w:rPr>
+                            <w:rFonts w:ascii="Cambria Math" w:hAnsi="Cambria Math"/>
+                            <w:color w:val="000000"/>
+                          </w:rPr>
+                          <m:t>i</m:t>
+                        </m:r>
                       </m:sub>
                     </m:sSub>
                   </m:num>
@@ -2491,6 +2486,13 @@
                           </w:rPr>
                           <m:t>c</m:t>
                         </m:r>
+                        <m:r>
+                          <w:rPr>
+                            <w:rFonts w:ascii="Cambria Math" w:hAnsi="Cambria Math"/>
+                            <w:color w:val="000000"/>
+                          </w:rPr>
+                          <m:t>i</m:t>
+                        </m:r>
                       </m:sub>
                     </m:sSub>
                   </m:den>
@@ -2638,6 +2640,13 @@
               </w:rPr>
               <m:t>t</m:t>
             </m:r>
+            <m:r>
+              <w:rPr>
+                <w:rFonts w:ascii="Cambria Math" w:hAnsi="Cambria Math"/>
+                <w:color w:val="000000"/>
+              </w:rPr>
+              <m:t>i</m:t>
+            </m:r>
           </m:sub>
         </m:sSub>
       </m:oMath>
@@ -2690,6 +2699,13 @@
               </w:rPr>
               <m:t>c</m:t>
             </m:r>
+            <m:r>
+              <w:rPr>
+                <w:rFonts w:ascii="Cambria Math" w:hAnsi="Cambria Math"/>
+                <w:color w:val="000000"/>
+              </w:rPr>
+              <m:t>i</m:t>
+            </m:r>
           </m:sub>
         </m:sSub>
       </m:oMath>
@@ -2698,7 +2714,21 @@
           <w:rFonts w:eastAsiaTheme="minorEastAsia"/>
           <w:color w:val="000000"/>
         </w:rPr>
-        <w:t xml:space="preserve"> is the mean value of the control treatment. </w:t>
+        <w:t xml:space="preserve"> is the mean value of the control treatment</w:t>
+      </w:r>
+      <w:r>
+        <w:rPr>
+          <w:rFonts w:eastAsiaTheme="minorEastAsia"/>
+          <w:color w:val="000000"/>
+        </w:rPr>
+        <w:t xml:space="preserve"> for each observation</w:t>
+      </w:r>
+      <w:r>
+        <w:rPr>
+          <w:rFonts w:eastAsiaTheme="minorEastAsia"/>
+          <w:color w:val="000000"/>
+        </w:rPr>
+        <w:t xml:space="preserve">. </w:t>
       </w:r>
       <w:r>
         <w:rPr>
@@ -2760,30 +2790,21 @@
           <w:rFonts w:eastAsiaTheme="minorEastAsia"/>
           <w:color w:val="000000"/>
         </w:rPr>
-        <w:t>) of each trait</w:t>
-      </w:r>
-      <w:r>
-        <w:rPr>
-          <w:rFonts w:eastAsiaTheme="minorEastAsia"/>
-          <w:color w:val="000000"/>
-        </w:rPr>
-        <w:t xml:space="preserve"> </w:t>
-      </w:r>
-      <w:r>
-        <w:rPr>
-          <w:rFonts w:eastAsiaTheme="minorEastAsia"/>
-          <w:i/>
-          <w:iCs/>
-          <w:color w:val="000000"/>
-        </w:rPr>
-        <w:t>k</w:t>
-      </w:r>
-      <w:r>
-        <w:rPr>
-          <w:rFonts w:eastAsiaTheme="minorEastAsia"/>
-          <w:color w:val="000000"/>
-        </w:rPr>
-        <w:t xml:space="preserve"> as:</w:t>
+        <w:t xml:space="preserve">) </w:t>
+      </w:r>
+      <w:r>
+        <w:rPr>
+          <w:rFonts w:eastAsiaTheme="minorEastAsia"/>
+          <w:color w:val="000000"/>
+        </w:rPr>
+        <w:t xml:space="preserve">across observations </w:t>
+      </w:r>
+      <w:r>
+        <w:rPr>
+          <w:rFonts w:eastAsiaTheme="minorEastAsia"/>
+          <w:color w:val="000000"/>
+        </w:rPr>
+        <w:t>as:</w:t>
       </w:r>
     </w:p>
     <w:p>
@@ -4331,6 +4352,13 @@
                       </w:rPr>
                       <m:t>NP</m:t>
                     </m:r>
+                    <m:r>
+                      <w:rPr>
+                        <w:rFonts w:ascii="Cambria Math" w:hAnsi="Cambria Math"/>
+                        <w:color w:val="000000"/>
+                      </w:rPr>
+                      <m:t>i</m:t>
+                    </m:r>
                   </m:sub>
                 </m:sSub>
                 <m:r>
@@ -4380,6 +4408,13 @@
                         <w:color w:val="000000"/>
                       </w:rPr>
                       <m:t>c</m:t>
+                    </m:r>
+                    <m:r>
+                      <w:rPr>
+                        <w:rFonts w:ascii="Cambria Math" w:hAnsi="Cambria Math"/>
+                        <w:color w:val="000000"/>
+                      </w:rPr>
+                      <m:t>i</m:t>
                     </m:r>
                   </m:sub>
                 </m:sSub>
@@ -4444,6 +4479,13 @@
                       </w:rPr>
                       <m:t>N</m:t>
                     </m:r>
+                    <m:r>
+                      <w:rPr>
+                        <w:rFonts w:ascii="Cambria Math" w:hAnsi="Cambria Math"/>
+                        <w:color w:val="000000"/>
+                      </w:rPr>
+                      <m:t>i</m:t>
+                    </m:r>
                   </m:sub>
                 </m:sSub>
                 <m:r>
@@ -4493,6 +4535,13 @@
                         <w:color w:val="000000"/>
                       </w:rPr>
                       <m:t>c</m:t>
+                    </m:r>
+                    <m:r>
+                      <w:rPr>
+                        <w:rFonts w:ascii="Cambria Math" w:hAnsi="Cambria Math"/>
+                        <w:color w:val="000000"/>
+                      </w:rPr>
+                      <m:t>i</m:t>
                     </m:r>
                   </m:sub>
                 </m:sSub>
@@ -4557,6 +4606,13 @@
                       </w:rPr>
                       <m:t>P</m:t>
                     </m:r>
+                    <m:r>
+                      <w:rPr>
+                        <w:rFonts w:ascii="Cambria Math" w:hAnsi="Cambria Math"/>
+                        <w:color w:val="000000"/>
+                      </w:rPr>
+                      <m:t>i</m:t>
+                    </m:r>
                   </m:sub>
                 </m:sSub>
                 <m:r>
@@ -4606,6 +4662,13 @@
                         <w:color w:val="000000"/>
                       </w:rPr>
                       <m:t>c</m:t>
+                    </m:r>
+                    <m:r>
+                      <w:rPr>
+                        <w:rFonts w:ascii="Cambria Math" w:hAnsi="Cambria Math"/>
+                        <w:color w:val="000000"/>
+                      </w:rPr>
+                      <m:t>i</m:t>
                     </m:r>
                   </m:sub>
                 </m:sSub>
@@ -4817,6 +4880,13 @@
               </w:rPr>
               <m:t>N</m:t>
             </m:r>
+            <m:r>
+              <w:rPr>
+                <w:rFonts w:ascii="Cambria Math" w:hAnsi="Cambria Math"/>
+                <w:color w:val="000000"/>
+              </w:rPr>
+              <m:t>i</m:t>
+            </m:r>
           </m:sub>
         </m:sSub>
       </m:oMath>
@@ -4877,6 +4947,13 @@
               </w:rPr>
               <m:t>P</m:t>
             </m:r>
+            <m:r>
+              <w:rPr>
+                <w:rFonts w:ascii="Cambria Math" w:hAnsi="Cambria Math"/>
+                <w:color w:val="000000"/>
+              </w:rPr>
+              <m:t>i</m:t>
+            </m:r>
           </m:sub>
         </m:sSub>
       </m:oMath>
@@ -4937,6 +5014,13 @@
               </w:rPr>
               <m:t>NP</m:t>
             </m:r>
+            <m:r>
+              <w:rPr>
+                <w:rFonts w:ascii="Cambria Math" w:hAnsi="Cambria Math"/>
+                <w:color w:val="000000"/>
+              </w:rPr>
+              <m:t>i</m:t>
+            </m:r>
           </m:sub>
         </m:sSub>
       </m:oMath>
@@ -4998,6 +5082,13 @@
               </w:rPr>
               <m:t>c</m:t>
             </m:r>
+            <m:r>
+              <w:rPr>
+                <w:rFonts w:ascii="Cambria Math" w:hAnsi="Cambria Math"/>
+                <w:color w:val="000000"/>
+              </w:rPr>
+              <m:t>i</m:t>
+            </m:r>
           </m:sub>
         </m:sSub>
       </m:oMath>
@@ -5021,7 +5112,21 @@
           <w:rFonts w:eastAsiaTheme="minorEastAsia"/>
           <w:color w:val="000000"/>
         </w:rPr>
-        <w:t xml:space="preserve"> mean of the N, P, N+P, and control treatments, respectively, for observation </w:t>
+        <w:t xml:space="preserve"> mean of the N, P, N+P, and control treatments, respectively, for</w:t>
+      </w:r>
+      <w:r>
+        <w:rPr>
+          <w:rFonts w:eastAsiaTheme="minorEastAsia"/>
+          <w:color w:val="000000"/>
+        </w:rPr>
+        <w:t xml:space="preserve"> each</w:t>
+      </w:r>
+      <w:r>
+        <w:rPr>
+          <w:rFonts w:eastAsiaTheme="minorEastAsia"/>
+          <w:color w:val="000000"/>
+        </w:rPr>
+        <w:t xml:space="preserve"> observation </w:t>
       </w:r>
       <w:r>
         <w:rPr>
@@ -5055,6 +5160,14 @@
           <w:vertAlign w:val="subscript"/>
         </w:rPr>
         <w:t>int</w:t>
+      </w:r>
+      <w:r>
+        <w:rPr>
+          <w:rFonts w:eastAsiaTheme="minorEastAsia"/>
+          <w:color w:val="000000"/>
+          <w:vertAlign w:val="subscript"/>
+        </w:rPr>
+        <w:t>_i</w:t>
       </w:r>
       <w:r>
         <w:rPr>
@@ -5099,6 +5212,13 @@
                 <w:color w:val="000000"/>
               </w:rPr>
               <m:t>int</m:t>
+            </m:r>
+            <m:r>
+              <w:rPr>
+                <w:rFonts w:ascii="Cambria Math" w:eastAsiaTheme="minorEastAsia" w:hAnsi="Cambria Math"/>
+                <w:color w:val="000000"/>
+              </w:rPr>
+              <m:t>_i</m:t>
             </m:r>
           </m:sub>
         </m:sSub>
@@ -5171,6 +5291,13 @@
                           </w:rPr>
                           <m:t>c</m:t>
                         </m:r>
+                        <m:r>
+                          <w:rPr>
+                            <w:rFonts w:ascii="Cambria Math" w:eastAsiaTheme="minorEastAsia" w:hAnsi="Cambria Math"/>
+                            <w:color w:val="000000"/>
+                          </w:rPr>
+                          <m:t>i</m:t>
+                        </m:r>
                       </m:sub>
                     </m:sSub>
                     <m:r>
@@ -5226,6 +5353,13 @@
                             <w:color w:val="000000"/>
                           </w:rPr>
                           <m:t>c</m:t>
+                        </m:r>
+                        <m:r>
+                          <w:rPr>
+                            <w:rFonts w:ascii="Cambria Math" w:eastAsiaTheme="minorEastAsia" w:hAnsi="Cambria Math"/>
+                            <w:color w:val="000000"/>
+                          </w:rPr>
+                          <m:t>i</m:t>
                         </m:r>
                       </m:sub>
                     </m:sSub>
@@ -5292,6 +5426,13 @@
                           </w:rPr>
                           <m:t>n</m:t>
                         </m:r>
+                        <m:r>
+                          <w:rPr>
+                            <w:rFonts w:ascii="Cambria Math" w:eastAsiaTheme="minorEastAsia" w:hAnsi="Cambria Math"/>
+                            <w:color w:val="000000"/>
+                          </w:rPr>
+                          <m:t>i</m:t>
+                        </m:r>
                       </m:sub>
                     </m:sSub>
                     <m:r>
@@ -5347,6 +5488,13 @@
                             <w:color w:val="000000"/>
                           </w:rPr>
                           <m:t>n</m:t>
+                        </m:r>
+                        <m:r>
+                          <w:rPr>
+                            <w:rFonts w:ascii="Cambria Math" w:eastAsiaTheme="minorEastAsia" w:hAnsi="Cambria Math"/>
+                            <w:color w:val="000000"/>
+                          </w:rPr>
+                          <m:t>i</m:t>
                         </m:r>
                       </m:sub>
                     </m:sSub>
@@ -5413,6 +5561,13 @@
                           </w:rPr>
                           <m:t>p</m:t>
                         </m:r>
+                        <m:r>
+                          <w:rPr>
+                            <w:rFonts w:ascii="Cambria Math" w:eastAsiaTheme="minorEastAsia" w:hAnsi="Cambria Math"/>
+                            <w:color w:val="000000"/>
+                          </w:rPr>
+                          <m:t>i</m:t>
+                        </m:r>
                       </m:sub>
                     </m:sSub>
                     <m:r>
@@ -5468,6 +5623,13 @@
                             <w:color w:val="000000"/>
                           </w:rPr>
                           <m:t>p</m:t>
+                        </m:r>
+                        <m:r>
+                          <w:rPr>
+                            <w:rFonts w:ascii="Cambria Math" w:eastAsiaTheme="minorEastAsia" w:hAnsi="Cambria Math"/>
+                            <w:color w:val="000000"/>
+                          </w:rPr>
+                          <m:t>i</m:t>
                         </m:r>
                       </m:sub>
                     </m:sSub>
@@ -5534,6 +5696,13 @@
                           </w:rPr>
                           <m:t>np</m:t>
                         </m:r>
+                        <m:r>
+                          <w:rPr>
+                            <w:rFonts w:ascii="Cambria Math" w:eastAsiaTheme="minorEastAsia" w:hAnsi="Cambria Math"/>
+                            <w:color w:val="000000"/>
+                          </w:rPr>
+                          <m:t>i</m:t>
+                        </m:r>
                       </m:sub>
                     </m:sSub>
                     <m:r>
@@ -5590,6 +5759,13 @@
                           </w:rPr>
                           <m:t>np</m:t>
                         </m:r>
+                        <m:r>
+                          <w:rPr>
+                            <w:rFonts w:ascii="Cambria Math" w:eastAsiaTheme="minorEastAsia" w:hAnsi="Cambria Math"/>
+                            <w:color w:val="000000"/>
+                          </w:rPr>
+                          <m:t>i</m:t>
+                        </m:r>
                       </m:sub>
                     </m:sSub>
                     <m:r>
@@ -5639,6 +5815,13 @@
                       </w:rPr>
                       <m:t>c</m:t>
                     </m:r>
+                    <m:r>
+                      <w:rPr>
+                        <w:rFonts w:ascii="Cambria Math" w:eastAsiaTheme="minorEastAsia" w:hAnsi="Cambria Math"/>
+                        <w:color w:val="000000"/>
+                      </w:rPr>
+                      <m:t>i</m:t>
+                    </m:r>
                   </m:sub>
                 </m:sSub>
                 <m:r>
@@ -5674,6 +5857,13 @@
                         <w:color w:val="000000"/>
                       </w:rPr>
                       <m:t>n</m:t>
+                    </m:r>
+                    <m:r>
+                      <w:rPr>
+                        <w:rFonts w:ascii="Cambria Math" w:eastAsiaTheme="minorEastAsia" w:hAnsi="Cambria Math"/>
+                        <w:color w:val="000000"/>
+                      </w:rPr>
+                      <m:t>i</m:t>
                     </m:r>
                   </m:sub>
                 </m:sSub>
@@ -5711,6 +5901,13 @@
                       </w:rPr>
                       <m:t>p</m:t>
                     </m:r>
+                    <m:r>
+                      <w:rPr>
+                        <w:rFonts w:ascii="Cambria Math" w:eastAsiaTheme="minorEastAsia" w:hAnsi="Cambria Math"/>
+                        <w:color w:val="000000"/>
+                      </w:rPr>
+                      <m:t>i</m:t>
+                    </m:r>
                   </m:sub>
                 </m:sSub>
                 <m:r>
@@ -5747,6 +5944,13 @@
                       </w:rPr>
                       <m:t>np</m:t>
                     </m:r>
+                    <m:r>
+                      <w:rPr>
+                        <w:rFonts w:ascii="Cambria Math" w:eastAsiaTheme="minorEastAsia" w:hAnsi="Cambria Math"/>
+                        <w:color w:val="000000"/>
+                      </w:rPr>
+                      <m:t>i</m:t>
+                    </m:r>
                   </m:sub>
                 </m:sSub>
                 <m:r>
@@ -5833,7 +6037,6 @@
           <w:rFonts w:eastAsiaTheme="minorEastAsia"/>
           <w:color w:val="000000"/>
         </w:rPr>
-        <w:lastRenderedPageBreak/>
         <w:t xml:space="preserve">Where </w:t>
       </w:r>
       <w:r>
@@ -5857,6 +6060,14 @@
         <w:rPr>
           <w:rFonts w:eastAsiaTheme="minorEastAsia"/>
           <w:color w:val="000000"/>
+          <w:vertAlign w:val="subscript"/>
+        </w:rPr>
+        <w:t>i</w:t>
+      </w:r>
+      <w:r>
+        <w:rPr>
+          <w:rFonts w:eastAsiaTheme="minorEastAsia"/>
+          <w:color w:val="000000"/>
         </w:rPr>
         <w:t xml:space="preserve">, </w:t>
       </w:r>
@@ -5881,6 +6092,14 @@
         <w:rPr>
           <w:rFonts w:eastAsiaTheme="minorEastAsia"/>
           <w:color w:val="000000"/>
+          <w:vertAlign w:val="subscript"/>
+        </w:rPr>
+        <w:t>i</w:t>
+      </w:r>
+      <w:r>
+        <w:rPr>
+          <w:rFonts w:eastAsiaTheme="minorEastAsia"/>
+          <w:color w:val="000000"/>
         </w:rPr>
         <w:t xml:space="preserve">, </w:t>
       </w:r>
@@ -5905,6 +6124,14 @@
         <w:rPr>
           <w:rFonts w:eastAsiaTheme="minorEastAsia"/>
           <w:color w:val="000000"/>
+          <w:vertAlign w:val="subscript"/>
+        </w:rPr>
+        <w:t>i</w:t>
+      </w:r>
+      <w:r>
+        <w:rPr>
+          <w:rFonts w:eastAsiaTheme="minorEastAsia"/>
+          <w:color w:val="000000"/>
         </w:rPr>
         <w:t xml:space="preserve">, and </w:t>
       </w:r>
@@ -5929,6 +6156,14 @@
         <w:rPr>
           <w:rFonts w:eastAsiaTheme="minorEastAsia"/>
           <w:color w:val="000000"/>
+          <w:vertAlign w:val="subscript"/>
+        </w:rPr>
+        <w:t>i</w:t>
+      </w:r>
+      <w:r>
+        <w:rPr>
+          <w:rFonts w:eastAsiaTheme="minorEastAsia"/>
+          <w:color w:val="000000"/>
         </w:rPr>
         <w:t xml:space="preserve"> refer to the sample sizes of control, N, P, and N+P treatments, respectively</w:t>
       </w:r>
@@ -5969,6 +6204,14 @@
         <w:rPr>
           <w:rFonts w:eastAsiaTheme="minorEastAsia"/>
           <w:color w:val="000000"/>
+          <w:vertAlign w:val="subscript"/>
+        </w:rPr>
+        <w:t>i</w:t>
+      </w:r>
+      <w:r>
+        <w:rPr>
+          <w:rFonts w:eastAsiaTheme="minorEastAsia"/>
+          <w:color w:val="000000"/>
         </w:rPr>
         <w:t xml:space="preserve">, </w:t>
       </w:r>
@@ -5993,6 +6236,14 @@
         <w:rPr>
           <w:rFonts w:eastAsiaTheme="minorEastAsia"/>
           <w:color w:val="000000"/>
+          <w:vertAlign w:val="subscript"/>
+        </w:rPr>
+        <w:t>i</w:t>
+      </w:r>
+      <w:r>
+        <w:rPr>
+          <w:rFonts w:eastAsiaTheme="minorEastAsia"/>
+          <w:color w:val="000000"/>
         </w:rPr>
         <w:t xml:space="preserve">, </w:t>
       </w:r>
@@ -6017,6 +6268,14 @@
         <w:rPr>
           <w:rFonts w:eastAsiaTheme="minorEastAsia"/>
           <w:color w:val="000000"/>
+          <w:vertAlign w:val="subscript"/>
+        </w:rPr>
+        <w:t>i</w:t>
+      </w:r>
+      <w:r>
+        <w:rPr>
+          <w:rFonts w:eastAsiaTheme="minorEastAsia"/>
+          <w:color w:val="000000"/>
         </w:rPr>
         <w:t xml:space="preserve">, and </w:t>
       </w:r>
@@ -6041,8 +6300,30 @@
         <w:rPr>
           <w:rFonts w:eastAsiaTheme="minorEastAsia"/>
           <w:color w:val="000000"/>
-        </w:rPr>
-        <w:t xml:space="preserve"> refer to the sample sizes of control, N, P, and N+P treatments, respectively. In (6), </w:t>
+          <w:vertAlign w:val="subscript"/>
+        </w:rPr>
+        <w:t>i</w:t>
+      </w:r>
+      <w:r>
+        <w:rPr>
+          <w:rFonts w:eastAsiaTheme="minorEastAsia"/>
+          <w:color w:val="000000"/>
+        </w:rPr>
+        <w:t xml:space="preserve"> refer to the sample sizes of control, N, P, and N+P treatments, respectively</w:t>
+      </w:r>
+      <w:r>
+        <w:rPr>
+          <w:rFonts w:eastAsiaTheme="minorEastAsia"/>
+          <w:color w:val="000000"/>
+        </w:rPr>
+        <w:t>, for each observation</w:t>
+      </w:r>
+      <w:r>
+        <w:rPr>
+          <w:rFonts w:eastAsiaTheme="minorEastAsia"/>
+          <w:color w:val="000000"/>
+        </w:rPr>
+        <w:t xml:space="preserve">. In (6), </w:t>
       </w:r>
       <w:r>
         <w:rPr>
@@ -6060,6 +6341,14 @@
           <w:vertAlign w:val="subscript"/>
         </w:rPr>
         <w:t>int</w:t>
+      </w:r>
+      <w:r>
+        <w:rPr>
+          <w:rFonts w:eastAsiaTheme="minorEastAsia"/>
+          <w:color w:val="000000"/>
+          <w:vertAlign w:val="subscript"/>
+        </w:rPr>
+        <w:t>_i</w:t>
       </w:r>
       <w:r>
         <w:rPr>
@@ -6113,6 +6402,13 @@
                 <w:color w:val="000000"/>
               </w:rPr>
               <m:t>int</m:t>
+            </m:r>
+            <m:r>
+              <w:rPr>
+                <w:rFonts w:ascii="Cambria Math" w:eastAsiaTheme="minorEastAsia" w:hAnsi="Cambria Math"/>
+                <w:color w:val="000000"/>
+              </w:rPr>
+              <m:t>_i</m:t>
             </m:r>
           </m:sub>
         </m:sSub>
@@ -6210,6 +6506,13 @@
                               </w:rPr>
                               <m:t>c</m:t>
                             </m:r>
+                            <m:r>
+                              <w:rPr>
+                                <w:rFonts w:ascii="Cambria Math" w:eastAsiaTheme="minorEastAsia" w:hAnsi="Cambria Math"/>
+                                <w:color w:val="000000"/>
+                              </w:rPr>
+                              <m:t>i</m:t>
+                            </m:r>
                           </m:sub>
                         </m:sSub>
                         <m:r>
@@ -6228,6 +6531,13 @@
                           </w:rPr>
                           <m:t>n</m:t>
                         </m:r>
+                        <m:r>
+                          <w:rPr>
+                            <w:rFonts w:ascii="Cambria Math" w:eastAsiaTheme="minorEastAsia" w:hAnsi="Cambria Math"/>
+                            <w:color w:val="000000"/>
+                          </w:rPr>
+                          <m:t>i</m:t>
+                        </m:r>
                       </m:sub>
                     </m:sSub>
                     <m:r>
@@ -6245,6 +6555,13 @@
                         <w:color w:val="000000"/>
                       </w:rPr>
                       <m:t>p</m:t>
+                    </m:r>
+                    <m:r>
+                      <w:rPr>
+                        <w:rFonts w:ascii="Cambria Math" w:eastAsiaTheme="minorEastAsia" w:hAnsi="Cambria Math"/>
+                        <w:color w:val="000000"/>
+                      </w:rPr>
+                      <m:t>i</m:t>
                     </m:r>
                   </m:sub>
                 </m:sSub>
@@ -6281,6 +6598,13 @@
                         <w:color w:val="000000"/>
                       </w:rPr>
                       <m:t>np</m:t>
+                    </m:r>
+                    <m:r>
+                      <w:rPr>
+                        <w:rFonts w:ascii="Cambria Math" w:eastAsiaTheme="minorEastAsia" w:hAnsi="Cambria Math"/>
+                        <w:color w:val="000000"/>
+                      </w:rPr>
+                      <m:t>i</m:t>
                     </m:r>
                   </m:sub>
                 </m:sSub>
@@ -7857,21 +8181,112 @@
           <w:rFonts w:eastAsiaTheme="minorEastAsia"/>
           <w:color w:val="000000"/>
         </w:rPr>
+        <w:t xml:space="preserve">Interactions between N and P addition on leaf and whole-plant traits were classified into three categories: additive, synergistic, and antagonistic. </w:t>
+      </w:r>
+      <w:r>
+        <w:rPr>
+          <w:rFonts w:eastAsiaTheme="minorEastAsia"/>
+          <w:color w:val="000000"/>
+        </w:rPr>
+        <w:t>Following</w:t>
+      </w:r>
+      <w:r>
+        <w:rPr>
+          <w:rFonts w:eastAsiaTheme="minorEastAsia"/>
+          <w:color w:val="000000"/>
+        </w:rPr>
+        <w:t xml:space="preserve"> </w:t>
+      </w:r>
+      <w:sdt>
+        <w:sdtPr>
+          <w:rPr>
+            <w:rFonts w:eastAsiaTheme="minorEastAsia"/>
+            <w:color w:val="000000"/>
+          </w:rPr>
+          <w:tag w:val="MENDELEY_CITATION_v3_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"/>
+          <w:id w:val="-1932350994"/>
+          <w:placeholder>
+            <w:docPart w:val="DefaultPlaceholder_-1854013440"/>
+          </w:placeholder>
+        </w:sdtPr>
+        <w:sdtContent>
+          <w:r>
+            <w:rPr>
+              <w:rFonts w:eastAsiaTheme="minorEastAsia"/>
+              <w:color w:val="000000"/>
+            </w:rPr>
+            <w:t>Yue et al. (2017)</w:t>
+          </w:r>
+        </w:sdtContent>
+      </w:sdt>
+      <w:r>
+        <w:rPr>
+          <w:rFonts w:eastAsiaTheme="minorEastAsia"/>
+          <w:color w:val="000000"/>
+        </w:rPr>
+        <w:t xml:space="preserve">, null interaction effects (i.e. the 95% confidence intervals overlapped with zero) were classified as </w:t>
+      </w:r>
+      <w:r>
+        <w:rPr>
+          <w:rFonts w:eastAsiaTheme="minorEastAsia"/>
+          <w:color w:val="000000"/>
+        </w:rPr>
         <w:lastRenderedPageBreak/>
-        <w:t xml:space="preserve">Interactions between N and P addition on leaf and whole-plant traits were classified into three categories: additive, synergistic, and antagonistic. </w:t>
-      </w:r>
-      <w:r>
-        <w:rPr>
-          <w:rFonts w:eastAsiaTheme="minorEastAsia"/>
-          <w:color w:val="000000"/>
-        </w:rPr>
-        <w:t>Following</w:t>
+        <w:t>additive effects, where the combined effect of N and P addition</w:t>
+      </w:r>
+      <w:r>
+        <w:rPr>
+          <w:rFonts w:eastAsiaTheme="minorEastAsia"/>
+          <w:color w:val="000000"/>
+        </w:rPr>
+        <w:t xml:space="preserve"> had similar effects as the sum of the individual effects of N and P addition.</w:t>
+      </w:r>
+      <w:r>
+        <w:rPr>
+          <w:rFonts w:eastAsiaTheme="minorEastAsia"/>
+          <w:color w:val="000000"/>
+        </w:rPr>
+        <w:t xml:space="preserve"> An interaction was classified as synergistic (i.e. the combined effect of N and P addition was stronger than </w:t>
+      </w:r>
+      <w:r>
+        <w:rPr>
+          <w:rFonts w:eastAsiaTheme="minorEastAsia"/>
+          <w:color w:val="000000"/>
+        </w:rPr>
+        <w:t>predicted through individual effects</w:t>
+      </w:r>
+      <w:r>
+        <w:rPr>
+          <w:rFonts w:eastAsiaTheme="minorEastAsia"/>
+          <w:color w:val="000000"/>
+        </w:rPr>
+        <w:t>) if positive individual effects of N and P addition correspond with a significant positive interaction</w:t>
+      </w:r>
+      <w:r>
+        <w:rPr>
+          <w:rFonts w:eastAsiaTheme="minorEastAsia"/>
+          <w:color w:val="000000"/>
+        </w:rPr>
+        <w:t xml:space="preserve"> effect</w:t>
+      </w:r>
+      <w:r>
+        <w:rPr>
+          <w:rFonts w:eastAsiaTheme="minorEastAsia"/>
+          <w:color w:val="000000"/>
+        </w:rPr>
+        <w:t>, if negative individual effects of N and P addition correspond with a significant negative interaction</w:t>
+      </w:r>
+      <w:r>
+        <w:rPr>
+          <w:rFonts w:eastAsiaTheme="minorEastAsia"/>
+          <w:color w:val="000000"/>
+        </w:rPr>
+        <w:t xml:space="preserve"> effect, or if mixed sign individual effects (e.g., one positive and one negative effect) correspond with a significant negative interaction effect. An interaction was classified as antagonistic (that is, the combined effect of N and P addition was weaker than predicted through individual effects) if positive individual effects of N and P addition correspond with a significant negative interaction effect, if negative individual effects of N and P addition correspond with a significant positive interaction effect, or if mixed sign individual effects correspond with a significant positive interaction effect.</w:t>
       </w:r>
     </w:p>
     <w:p>
       <w:pPr>
         <w:spacing w:line="360" w:lineRule="auto"/>
-        <w:ind w:firstLine="720"/>
         <w:rPr>
           <w:rFonts w:eastAsiaTheme="minorEastAsia"/>
           <w:color w:val="000000"/>
@@ -7881,18 +8296,19 @@
     <w:p>
       <w:pPr>
         <w:spacing w:line="360" w:lineRule="auto"/>
-        <w:ind w:firstLine="720"/>
-        <w:rPr>
-          <w:rFonts w:eastAsiaTheme="minorEastAsia"/>
-          <w:color w:val="000000"/>
-        </w:rPr>
-      </w:pPr>
-      <w:r>
-        <w:rPr>
-          <w:rFonts w:eastAsiaTheme="minorEastAsia"/>
-          <w:color w:val="000000"/>
-        </w:rPr>
-        <w:t>If positive or negative effects of N or P addition corresponded with a null interaction effect (i.e. 95% confidence intervals overlapping with zero), then the combined effect of N and P addition did not have stronger effects than when nutrients were added in isolation, indicating an additive effect. However, if positive individual effects of N or P addition corresponded with a significant positive interaction effect (i.e. the interaction effect size and confidence intervals were all positive), then the combined positive effect of N and P addition was stronger than in isolation, indicating a synergistic interaction. Similarly, if negative individual effects of N or P addition corresponded with a significant negative interaction effect, then the combined negative effect of N and P addition was stronger than when nutrients were added in isolation, also indicating a synergistic effect. Finally, if positive individual effects of N or P addition corresponded with a significant negative interaction effect, then the combined effect of N and P addition was weaker than when nutrients were added in isolation, indicating an antagonistic effect.</w:t>
+        <w:rPr>
+          <w:rFonts w:eastAsiaTheme="minorEastAsia"/>
+          <w:color w:val="000000"/>
+        </w:rPr>
+      </w:pPr>
+      <w:r>
+        <w:rPr>
+          <w:rFonts w:eastAsiaTheme="minorEastAsia"/>
+          <w:b/>
+          <w:bCs/>
+          <w:color w:val="000000"/>
+        </w:rPr>
+        <w:t>Results</w:t>
       </w:r>
     </w:p>
     <w:p>
@@ -7903,12 +8319,1474 @@
           <w:color w:val="000000"/>
         </w:rPr>
       </w:pPr>
+      <w:r>
+        <w:rPr>
+          <w:rFonts w:eastAsiaTheme="minorEastAsia"/>
+          <w:i/>
+          <w:iCs/>
+          <w:color w:val="000000"/>
+        </w:rPr>
+        <w:t xml:space="preserve">Leaf </w:t>
+      </w:r>
+      <w:r>
+        <w:rPr>
+          <w:rFonts w:eastAsiaTheme="minorEastAsia"/>
+          <w:i/>
+          <w:iCs/>
+          <w:color w:val="000000"/>
+        </w:rPr>
+        <w:t>nutrient content</w:t>
+      </w:r>
     </w:p>
     <w:p>
       <w:pPr>
         <w:spacing w:line="360" w:lineRule="auto"/>
         <w:rPr>
           <w:rFonts w:eastAsiaTheme="minorEastAsia"/>
+          <w:iCs/>
+          <w:color w:val="000000"/>
+        </w:rPr>
+      </w:pPr>
+      <w:r>
+        <w:rPr>
+          <w:rFonts w:eastAsiaTheme="minorEastAsia"/>
+          <w:color w:val="000000"/>
+        </w:rPr>
+        <w:t xml:space="preserve">Nitrogen addition significantly decreased </w:t>
+      </w:r>
+      <w:r>
+        <w:rPr>
+          <w:rFonts w:eastAsiaTheme="minorEastAsia"/>
+          <w:i/>
+          <w:iCs/>
+          <w:color w:val="000000"/>
+        </w:rPr>
+        <w:t>M</w:t>
+      </w:r>
+      <w:r>
+        <w:rPr>
+          <w:rFonts w:eastAsiaTheme="minorEastAsia"/>
+          <w:color w:val="000000"/>
+          <w:vertAlign w:val="subscript"/>
+        </w:rPr>
+        <w:t>area</w:t>
+      </w:r>
+      <w:r>
+        <w:rPr>
+          <w:rFonts w:eastAsiaTheme="minorEastAsia"/>
+          <w:color w:val="000000"/>
+        </w:rPr>
+        <w:t xml:space="preserve"> </w:t>
+      </w:r>
+      <w:r>
+        <w:rPr>
+          <w:rFonts w:eastAsiaTheme="minorEastAsia"/>
+          <w:color w:val="000000"/>
+        </w:rPr>
+        <w:t xml:space="preserve">and </w:t>
+      </w:r>
+      <w:r>
+        <w:rPr>
+          <w:rFonts w:eastAsiaTheme="minorEastAsia"/>
+          <w:i/>
+          <w:iCs/>
+          <w:color w:val="000000"/>
+        </w:rPr>
+        <w:t>P</w:t>
+      </w:r>
+      <w:r>
+        <w:rPr>
+          <w:rFonts w:eastAsiaTheme="minorEastAsia"/>
+          <w:color w:val="000000"/>
+          <w:vertAlign w:val="subscript"/>
+        </w:rPr>
+        <w:t>mass</w:t>
+      </w:r>
+      <w:r>
+        <w:rPr>
+          <w:rFonts w:eastAsiaTheme="minorEastAsia"/>
+          <w:color w:val="000000"/>
+        </w:rPr>
+        <w:t>,</w:t>
+      </w:r>
+      <w:r>
+        <w:rPr>
+          <w:rFonts w:eastAsiaTheme="minorEastAsia"/>
+          <w:color w:val="000000"/>
+        </w:rPr>
+        <w:t xml:space="preserve"> but </w:t>
+      </w:r>
+      <w:r>
+        <w:rPr>
+          <w:rFonts w:eastAsiaTheme="minorEastAsia"/>
+          <w:color w:val="000000"/>
+        </w:rPr>
+        <w:t>increas</w:t>
+      </w:r>
+      <w:r>
+        <w:rPr>
+          <w:rFonts w:eastAsiaTheme="minorEastAsia"/>
+          <w:color w:val="000000"/>
+        </w:rPr>
+        <w:t>ed</w:t>
+      </w:r>
+      <w:r>
+        <w:rPr>
+          <w:rFonts w:eastAsiaTheme="minorEastAsia"/>
+          <w:color w:val="000000"/>
+        </w:rPr>
+        <w:t xml:space="preserve"> </w:t>
+      </w:r>
+      <w:r>
+        <w:rPr>
+          <w:rFonts w:eastAsiaTheme="minorEastAsia"/>
+          <w:i/>
+          <w:iCs/>
+          <w:color w:val="000000"/>
+        </w:rPr>
+        <w:t>N</w:t>
+      </w:r>
+      <w:r>
+        <w:rPr>
+          <w:rFonts w:eastAsiaTheme="minorEastAsia"/>
+          <w:iCs/>
+          <w:color w:val="000000"/>
+          <w:vertAlign w:val="subscript"/>
+        </w:rPr>
+        <w:t>mass</w:t>
+      </w:r>
+      <w:r>
+        <w:rPr>
+          <w:rFonts w:eastAsiaTheme="minorEastAsia"/>
+          <w:iCs/>
+          <w:color w:val="000000"/>
+        </w:rPr>
+        <w:t xml:space="preserve">, </w:t>
+      </w:r>
+      <w:r>
+        <w:rPr>
+          <w:rFonts w:eastAsiaTheme="minorEastAsia"/>
+          <w:i/>
+          <w:color w:val="000000"/>
+        </w:rPr>
+        <w:t>N</w:t>
+      </w:r>
+      <w:r>
+        <w:rPr>
+          <w:rFonts w:eastAsiaTheme="minorEastAsia"/>
+          <w:iCs/>
+          <w:color w:val="000000"/>
+          <w:vertAlign w:val="subscript"/>
+        </w:rPr>
+        <w:t>area</w:t>
+      </w:r>
+      <w:r>
+        <w:rPr>
+          <w:rFonts w:eastAsiaTheme="minorEastAsia"/>
+          <w:color w:val="000000"/>
+        </w:rPr>
+        <w:t>, and leaf N:P (</w:t>
+      </w:r>
+      <w:r>
+        <w:rPr>
+          <w:rFonts w:eastAsiaTheme="minorEastAsia"/>
+          <w:color w:val="000000"/>
+          <w:highlight w:val="yellow"/>
+        </w:rPr>
+        <w:t>Table X; Fig. X</w:t>
+      </w:r>
+      <w:r>
+        <w:rPr>
+          <w:rFonts w:eastAsiaTheme="minorEastAsia"/>
+          <w:color w:val="000000"/>
+        </w:rPr>
+        <w:t>)</w:t>
+      </w:r>
+      <w:r>
+        <w:rPr>
+          <w:rFonts w:eastAsiaTheme="minorEastAsia"/>
+          <w:color w:val="000000"/>
+        </w:rPr>
+        <w:t xml:space="preserve"> and did not influence </w:t>
+      </w:r>
+      <w:r>
+        <w:rPr>
+          <w:rFonts w:eastAsiaTheme="minorEastAsia"/>
+          <w:i/>
+          <w:iCs/>
+          <w:color w:val="000000"/>
+        </w:rPr>
+        <w:t>P</w:t>
+      </w:r>
+      <w:r>
+        <w:rPr>
+          <w:rFonts w:eastAsiaTheme="minorEastAsia"/>
+          <w:color w:val="000000"/>
+          <w:vertAlign w:val="subscript"/>
+        </w:rPr>
+        <w:t>area</w:t>
+      </w:r>
+      <w:r>
+        <w:rPr>
+          <w:rFonts w:eastAsiaTheme="minorEastAsia"/>
+          <w:iCs/>
+          <w:color w:val="000000"/>
+        </w:rPr>
+        <w:t xml:space="preserve"> </w:t>
+      </w:r>
+      <w:r>
+        <w:rPr>
+          <w:rFonts w:eastAsiaTheme="minorEastAsia"/>
+          <w:iCs/>
+          <w:color w:val="000000"/>
+        </w:rPr>
+        <w:t>(</w:t>
+      </w:r>
+      <w:r>
+        <w:rPr>
+          <w:rFonts w:eastAsiaTheme="minorEastAsia"/>
+          <w:color w:val="000000"/>
+          <w:highlight w:val="yellow"/>
+        </w:rPr>
+        <w:t>Table X; Fig. X</w:t>
+      </w:r>
+      <w:r>
+        <w:rPr>
+          <w:rFonts w:eastAsiaTheme="minorEastAsia"/>
+          <w:iCs/>
+          <w:color w:val="000000"/>
+        </w:rPr>
+        <w:t xml:space="preserve">). </w:t>
+      </w:r>
+      <w:r>
+        <w:rPr>
+          <w:rFonts w:eastAsiaTheme="minorEastAsia"/>
+          <w:iCs/>
+          <w:color w:val="000000"/>
+        </w:rPr>
+        <w:t>Phosphorus addition</w:t>
+      </w:r>
+      <w:r>
+        <w:rPr>
+          <w:rFonts w:eastAsiaTheme="minorEastAsia"/>
+          <w:iCs/>
+          <w:color w:val="000000"/>
+        </w:rPr>
+        <w:t xml:space="preserve"> had no effect on </w:t>
+      </w:r>
+      <w:r>
+        <w:rPr>
+          <w:rFonts w:eastAsiaTheme="minorEastAsia"/>
+          <w:i/>
+          <w:color w:val="000000"/>
+        </w:rPr>
+        <w:t>M</w:t>
+      </w:r>
+      <w:r>
+        <w:rPr>
+          <w:rFonts w:eastAsiaTheme="minorEastAsia"/>
+          <w:iCs/>
+          <w:color w:val="000000"/>
+          <w:vertAlign w:val="subscript"/>
+        </w:rPr>
+        <w:t>area</w:t>
+      </w:r>
+      <w:r>
+        <w:rPr>
+          <w:rFonts w:eastAsiaTheme="minorEastAsia"/>
+          <w:iCs/>
+          <w:color w:val="000000"/>
+        </w:rPr>
+        <w:t xml:space="preserve">, </w:t>
+      </w:r>
+      <w:r>
+        <w:rPr>
+          <w:rFonts w:eastAsiaTheme="minorEastAsia"/>
+          <w:i/>
+          <w:color w:val="000000"/>
+        </w:rPr>
+        <w:t>N</w:t>
+      </w:r>
+      <w:r>
+        <w:rPr>
+          <w:rFonts w:eastAsiaTheme="minorEastAsia"/>
+          <w:iCs/>
+          <w:color w:val="000000"/>
+          <w:vertAlign w:val="subscript"/>
+        </w:rPr>
+        <w:t>mass</w:t>
+      </w:r>
+      <w:r>
+        <w:rPr>
+          <w:rFonts w:eastAsiaTheme="minorEastAsia"/>
+          <w:iCs/>
+          <w:color w:val="000000"/>
+        </w:rPr>
+        <w:t xml:space="preserve">, </w:t>
+      </w:r>
+      <w:r>
+        <w:rPr>
+          <w:rFonts w:eastAsiaTheme="minorEastAsia"/>
+          <w:i/>
+          <w:color w:val="000000"/>
+        </w:rPr>
+        <w:t>N</w:t>
+      </w:r>
+      <w:r>
+        <w:rPr>
+          <w:rFonts w:eastAsiaTheme="minorEastAsia"/>
+          <w:iCs/>
+          <w:color w:val="000000"/>
+          <w:vertAlign w:val="subscript"/>
+        </w:rPr>
+        <w:t>area</w:t>
+      </w:r>
+      <w:r>
+        <w:rPr>
+          <w:rFonts w:eastAsiaTheme="minorEastAsia"/>
+          <w:iCs/>
+          <w:color w:val="000000"/>
+        </w:rPr>
+        <w:t xml:space="preserve">, but increased </w:t>
+      </w:r>
+      <w:r>
+        <w:rPr>
+          <w:rFonts w:eastAsiaTheme="minorEastAsia"/>
+          <w:i/>
+          <w:color w:val="000000"/>
+        </w:rPr>
+        <w:t>P</w:t>
+      </w:r>
+      <w:r>
+        <w:rPr>
+          <w:rFonts w:eastAsiaTheme="minorEastAsia"/>
+          <w:iCs/>
+          <w:color w:val="000000"/>
+          <w:vertAlign w:val="subscript"/>
+        </w:rPr>
+        <w:t>mass</w:t>
+      </w:r>
+      <w:r>
+        <w:rPr>
+          <w:rFonts w:eastAsiaTheme="minorEastAsia"/>
+          <w:iCs/>
+          <w:color w:val="000000"/>
+        </w:rPr>
+        <w:t xml:space="preserve"> and </w:t>
+      </w:r>
+      <w:r>
+        <w:rPr>
+          <w:rFonts w:eastAsiaTheme="minorEastAsia"/>
+          <w:i/>
+          <w:color w:val="000000"/>
+        </w:rPr>
+        <w:t>P</w:t>
+      </w:r>
+      <w:r>
+        <w:rPr>
+          <w:rFonts w:eastAsiaTheme="minorEastAsia"/>
+          <w:iCs/>
+          <w:color w:val="000000"/>
+          <w:vertAlign w:val="subscript"/>
+        </w:rPr>
+        <w:t>area</w:t>
+      </w:r>
+      <w:r>
+        <w:rPr>
+          <w:rFonts w:eastAsiaTheme="minorEastAsia"/>
+          <w:iCs/>
+          <w:color w:val="000000"/>
+        </w:rPr>
+        <w:t xml:space="preserve"> and decreased leaf N:P (</w:t>
+      </w:r>
+      <w:r>
+        <w:rPr>
+          <w:rFonts w:eastAsiaTheme="minorEastAsia"/>
+          <w:color w:val="000000"/>
+          <w:highlight w:val="yellow"/>
+        </w:rPr>
+        <w:t>Table X; Fig. X</w:t>
+      </w:r>
+      <w:r>
+        <w:rPr>
+          <w:rFonts w:eastAsiaTheme="minorEastAsia"/>
+          <w:color w:val="000000"/>
+        </w:rPr>
+        <w:t xml:space="preserve">). </w:t>
+      </w:r>
+      <w:r>
+        <w:rPr>
+          <w:rFonts w:eastAsiaTheme="minorEastAsia"/>
+          <w:color w:val="000000"/>
+        </w:rPr>
+        <w:t>The positive effect of phosphorus addition on leaf P content was associated with an increase</w:t>
+      </w:r>
+      <w:r>
+        <w:rPr>
+          <w:rFonts w:eastAsiaTheme="minorEastAsia"/>
+          <w:color w:val="000000"/>
+        </w:rPr>
+        <w:t xml:space="preserve"> the foliar inorganic and metabolic phosphorus pools, with no change in the nucleic acid or structural phosphorus pools</w:t>
+      </w:r>
+      <w:r>
+        <w:rPr>
+          <w:rFonts w:eastAsiaTheme="minorEastAsia"/>
+          <w:color w:val="000000"/>
+        </w:rPr>
+        <w:t xml:space="preserve"> (</w:t>
+      </w:r>
+      <w:r>
+        <w:rPr>
+          <w:rFonts w:eastAsiaTheme="minorEastAsia"/>
+          <w:color w:val="000000"/>
+          <w:highlight w:val="yellow"/>
+        </w:rPr>
+        <w:t>Table X; Fig. X</w:t>
+      </w:r>
+      <w:r>
+        <w:rPr>
+          <w:rFonts w:eastAsiaTheme="minorEastAsia"/>
+          <w:color w:val="000000"/>
+        </w:rPr>
+        <w:t>).</w:t>
+      </w:r>
+      <w:r>
+        <w:rPr>
+          <w:rFonts w:eastAsiaTheme="minorEastAsia"/>
+          <w:color w:val="000000"/>
+        </w:rPr>
+        <w:t xml:space="preserve"> </w:t>
+      </w:r>
+      <w:r>
+        <w:rPr>
+          <w:rFonts w:eastAsiaTheme="minorEastAsia"/>
+          <w:color w:val="000000"/>
+        </w:rPr>
+        <w:t xml:space="preserve">The addition of nitrogen and phosphorus together yielded a decrease in </w:t>
+      </w:r>
+      <w:r>
+        <w:rPr>
+          <w:rFonts w:eastAsiaTheme="minorEastAsia"/>
+          <w:i/>
+          <w:iCs/>
+          <w:color w:val="000000"/>
+        </w:rPr>
+        <w:t>M</w:t>
+      </w:r>
+      <w:r>
+        <w:rPr>
+          <w:rFonts w:eastAsiaTheme="minorEastAsia"/>
+          <w:color w:val="000000"/>
+          <w:vertAlign w:val="subscript"/>
+        </w:rPr>
+        <w:t>area</w:t>
+      </w:r>
+      <w:r>
+        <w:rPr>
+          <w:rFonts w:eastAsiaTheme="minorEastAsia"/>
+          <w:color w:val="000000"/>
+        </w:rPr>
+        <w:t xml:space="preserve"> and leaf N:P and an increase in </w:t>
+      </w:r>
+      <w:r>
+        <w:rPr>
+          <w:rFonts w:eastAsiaTheme="minorEastAsia"/>
+          <w:i/>
+          <w:iCs/>
+          <w:color w:val="000000"/>
+        </w:rPr>
+        <w:t>N</w:t>
+      </w:r>
+      <w:r>
+        <w:rPr>
+          <w:rFonts w:eastAsiaTheme="minorEastAsia"/>
+          <w:color w:val="000000"/>
+          <w:vertAlign w:val="subscript"/>
+        </w:rPr>
+        <w:t>mass</w:t>
+      </w:r>
+      <w:r>
+        <w:rPr>
+          <w:rFonts w:eastAsiaTheme="minorEastAsia"/>
+          <w:color w:val="000000"/>
+        </w:rPr>
+        <w:t xml:space="preserve">, </w:t>
+      </w:r>
+      <w:r>
+        <w:rPr>
+          <w:rFonts w:eastAsiaTheme="minorEastAsia"/>
+          <w:i/>
+          <w:iCs/>
+          <w:color w:val="000000"/>
+        </w:rPr>
+        <w:t>N</w:t>
+      </w:r>
+      <w:r>
+        <w:rPr>
+          <w:rFonts w:eastAsiaTheme="minorEastAsia"/>
+          <w:color w:val="000000"/>
+          <w:vertAlign w:val="subscript"/>
+        </w:rPr>
+        <w:t>area</w:t>
+      </w:r>
+      <w:r>
+        <w:rPr>
+          <w:rFonts w:eastAsiaTheme="minorEastAsia"/>
+          <w:color w:val="000000"/>
+        </w:rPr>
+        <w:t xml:space="preserve">, </w:t>
+      </w:r>
+      <w:r>
+        <w:rPr>
+          <w:rFonts w:eastAsiaTheme="minorEastAsia"/>
+          <w:i/>
+          <w:iCs/>
+          <w:color w:val="000000"/>
+        </w:rPr>
+        <w:t>P</w:t>
+      </w:r>
+      <w:r>
+        <w:rPr>
+          <w:rFonts w:eastAsiaTheme="minorEastAsia"/>
+          <w:color w:val="000000"/>
+          <w:vertAlign w:val="subscript"/>
+        </w:rPr>
+        <w:t>mass</w:t>
+      </w:r>
+      <w:r>
+        <w:rPr>
+          <w:rFonts w:eastAsiaTheme="minorEastAsia"/>
+          <w:color w:val="000000"/>
+        </w:rPr>
+        <w:t xml:space="preserve">, </w:t>
+      </w:r>
+      <w:r>
+        <w:rPr>
+          <w:rFonts w:eastAsiaTheme="minorEastAsia"/>
+          <w:i/>
+          <w:iCs/>
+          <w:color w:val="000000"/>
+        </w:rPr>
+        <w:t>P</w:t>
+      </w:r>
+      <w:r>
+        <w:rPr>
+          <w:rFonts w:eastAsiaTheme="minorEastAsia"/>
+          <w:color w:val="000000"/>
+          <w:vertAlign w:val="subscript"/>
+        </w:rPr>
+        <w:t>area</w:t>
+      </w:r>
+      <w:r>
+        <w:rPr>
+          <w:rFonts w:eastAsiaTheme="minorEastAsia"/>
+          <w:color w:val="000000"/>
+        </w:rPr>
+        <w:t>, the foliar inorganic P pool, and the foliar metabolic P pool</w:t>
+      </w:r>
+      <w:r>
+        <w:rPr>
+          <w:rFonts w:eastAsiaTheme="minorEastAsia"/>
+          <w:color w:val="000000"/>
+        </w:rPr>
+        <w:t xml:space="preserve">. Interaction effect sizes indicated that the combined effect of N and P addition resulted in additive interactions when both were added together for </w:t>
+      </w:r>
+      <w:r>
+        <w:rPr>
+          <w:rFonts w:eastAsiaTheme="minorEastAsia"/>
+          <w:i/>
+          <w:iCs/>
+          <w:color w:val="000000"/>
+        </w:rPr>
+        <w:t>M</w:t>
+      </w:r>
+      <w:r>
+        <w:rPr>
+          <w:rFonts w:eastAsiaTheme="minorEastAsia"/>
+          <w:iCs/>
+          <w:color w:val="000000"/>
+          <w:vertAlign w:val="subscript"/>
+        </w:rPr>
+        <w:t>area</w:t>
+      </w:r>
+      <w:r>
+        <w:rPr>
+          <w:rFonts w:eastAsiaTheme="minorEastAsia"/>
+          <w:iCs/>
+          <w:color w:val="000000"/>
+        </w:rPr>
+        <w:t xml:space="preserve">, </w:t>
+      </w:r>
+      <w:r>
+        <w:rPr>
+          <w:rFonts w:eastAsiaTheme="minorEastAsia"/>
+          <w:i/>
+          <w:iCs/>
+          <w:color w:val="000000"/>
+        </w:rPr>
+        <w:t>N</w:t>
+      </w:r>
+      <w:r>
+        <w:rPr>
+          <w:rFonts w:eastAsiaTheme="minorEastAsia"/>
+          <w:color w:val="000000"/>
+          <w:vertAlign w:val="subscript"/>
+        </w:rPr>
+        <w:t>mass</w:t>
+      </w:r>
+      <w:r>
+        <w:rPr>
+          <w:rFonts w:eastAsiaTheme="minorEastAsia"/>
+          <w:color w:val="000000"/>
+        </w:rPr>
+        <w:t xml:space="preserve">, </w:t>
+      </w:r>
+      <w:r>
+        <w:rPr>
+          <w:rFonts w:eastAsiaTheme="minorEastAsia"/>
+          <w:i/>
+          <w:iCs/>
+          <w:color w:val="000000"/>
+        </w:rPr>
+        <w:t>N</w:t>
+      </w:r>
+      <w:r>
+        <w:rPr>
+          <w:rFonts w:eastAsiaTheme="minorEastAsia"/>
+          <w:color w:val="000000"/>
+          <w:vertAlign w:val="subscript"/>
+        </w:rPr>
+        <w:t>area</w:t>
+      </w:r>
+      <w:r>
+        <w:rPr>
+          <w:rFonts w:eastAsiaTheme="minorEastAsia"/>
+          <w:color w:val="000000"/>
+        </w:rPr>
+        <w:t xml:space="preserve">, </w:t>
+      </w:r>
+      <w:r>
+        <w:rPr>
+          <w:rFonts w:eastAsiaTheme="minorEastAsia"/>
+          <w:i/>
+          <w:iCs/>
+          <w:color w:val="000000"/>
+        </w:rPr>
+        <w:t>P</w:t>
+      </w:r>
+      <w:r>
+        <w:rPr>
+          <w:rFonts w:eastAsiaTheme="minorEastAsia"/>
+          <w:color w:val="000000"/>
+          <w:vertAlign w:val="subscript"/>
+        </w:rPr>
+        <w:t>mass</w:t>
+      </w:r>
+      <w:r>
+        <w:rPr>
+          <w:rFonts w:eastAsiaTheme="minorEastAsia"/>
+          <w:color w:val="000000"/>
+        </w:rPr>
+        <w:t xml:space="preserve">, and </w:t>
+      </w:r>
+      <w:r>
+        <w:rPr>
+          <w:rFonts w:eastAsiaTheme="minorEastAsia"/>
+          <w:i/>
+          <w:iCs/>
+          <w:color w:val="000000"/>
+        </w:rPr>
+        <w:t>P</w:t>
+      </w:r>
+      <w:r>
+        <w:rPr>
+          <w:rFonts w:eastAsiaTheme="minorEastAsia"/>
+          <w:color w:val="000000"/>
+          <w:vertAlign w:val="subscript"/>
+        </w:rPr>
+        <w:t>area</w:t>
+      </w:r>
+      <w:r>
+        <w:rPr>
+          <w:rFonts w:eastAsiaTheme="minorEastAsia"/>
+          <w:color w:val="000000"/>
+        </w:rPr>
+        <w:t>, the foliar inorganic P pool, and the foliar metabolic P pool (</w:t>
+      </w:r>
+      <w:r>
+        <w:rPr>
+          <w:rFonts w:eastAsiaTheme="minorEastAsia"/>
+          <w:color w:val="000000"/>
+          <w:highlight w:val="yellow"/>
+        </w:rPr>
+        <w:t>Table X; Fig. X</w:t>
+      </w:r>
+      <w:r>
+        <w:rPr>
+          <w:rFonts w:eastAsiaTheme="minorEastAsia"/>
+          <w:color w:val="000000"/>
+        </w:rPr>
+        <w:t>)</w:t>
+      </w:r>
+      <w:r>
+        <w:rPr>
+          <w:rFonts w:eastAsiaTheme="minorEastAsia"/>
+          <w:iCs/>
+          <w:color w:val="000000"/>
+        </w:rPr>
+        <w:t>. However, leaf N:P exhibited a synergistic interaction</w:t>
+      </w:r>
+      <w:r>
+        <w:rPr>
+          <w:rFonts w:eastAsiaTheme="minorEastAsia"/>
+          <w:iCs/>
+          <w:color w:val="000000"/>
+        </w:rPr>
+        <w:t>, indicating a stronger negative effect of N and P addition in combination than would be predicted through the sum of the individual effects of N and P addition</w:t>
+      </w:r>
+      <w:r>
+        <w:rPr>
+          <w:rFonts w:eastAsiaTheme="minorEastAsia"/>
+          <w:iCs/>
+          <w:color w:val="000000"/>
+        </w:rPr>
+        <w:t xml:space="preserve"> (</w:t>
+      </w:r>
+      <w:r>
+        <w:rPr>
+          <w:rFonts w:eastAsiaTheme="minorEastAsia"/>
+          <w:color w:val="000000"/>
+          <w:highlight w:val="yellow"/>
+        </w:rPr>
+        <w:t>Table X; Fig. X</w:t>
+      </w:r>
+      <w:r>
+        <w:rPr>
+          <w:rFonts w:eastAsiaTheme="minorEastAsia"/>
+          <w:iCs/>
+          <w:color w:val="000000"/>
+        </w:rPr>
+        <w:t>)</w:t>
+      </w:r>
+      <w:r>
+        <w:rPr>
+          <w:rFonts w:eastAsiaTheme="minorEastAsia"/>
+          <w:iCs/>
+          <w:color w:val="000000"/>
+        </w:rPr>
+        <w:t>.</w:t>
+      </w:r>
+    </w:p>
+    <w:p>
+      <w:pPr>
+        <w:spacing w:line="360" w:lineRule="auto"/>
+        <w:rPr>
+          <w:rFonts w:eastAsiaTheme="minorEastAsia"/>
+          <w:color w:val="000000"/>
+        </w:rPr>
+      </w:pPr>
+      <w:r>
+        <w:rPr>
+          <w:rFonts w:eastAsiaTheme="minorEastAsia"/>
+          <w:iCs/>
+          <w:color w:val="000000"/>
+        </w:rPr>
+        <w:tab/>
+      </w:r>
+      <w:r>
+        <w:rPr>
+          <w:rFonts w:eastAsiaTheme="minorEastAsia"/>
+          <w:iCs/>
+          <w:color w:val="000000"/>
+        </w:rPr>
+        <w:t xml:space="preserve">Climatic variables indicated that the leaf nutrient responses to N and P addition were modulated by factors that influenced demand for building and maintaining photosynthetic enzymes. </w:t>
+      </w:r>
+    </w:p>
+    <w:p>
+      <w:pPr>
+        <w:spacing w:line="360" w:lineRule="auto"/>
+        <w:rPr>
+          <w:rFonts w:eastAsiaTheme="minorEastAsia"/>
+          <w:iCs/>
+          <w:color w:val="000000"/>
+          <w:sz w:val="22"/>
+          <w:szCs w:val="22"/>
+        </w:rPr>
+      </w:pPr>
+    </w:p>
+    <w:p>
+      <w:pPr>
+        <w:spacing w:line="360" w:lineRule="auto"/>
+        <w:rPr>
+          <w:rFonts w:eastAsiaTheme="minorEastAsia"/>
+          <w:iCs/>
+          <w:color w:val="000000"/>
+        </w:rPr>
+      </w:pPr>
+      <w:r>
+        <w:rPr>
+          <w:rFonts w:eastAsiaTheme="minorEastAsia"/>
+          <w:i/>
+          <w:color w:val="000000"/>
+        </w:rPr>
+        <w:t>Leaf photosynthetic traits</w:t>
+      </w:r>
+    </w:p>
+    <w:p>
+      <w:pPr>
+        <w:spacing w:line="360" w:lineRule="auto"/>
+        <w:rPr>
+          <w:rFonts w:eastAsiaTheme="minorEastAsia"/>
+          <w:color w:val="000000"/>
+        </w:rPr>
+      </w:pPr>
+      <w:r>
+        <w:rPr>
+          <w:rFonts w:eastAsiaTheme="minorEastAsia"/>
+          <w:iCs/>
+          <w:color w:val="000000"/>
+        </w:rPr>
+        <w:t xml:space="preserve">Nitrogen addition did not significantly modify </w:t>
+      </w:r>
+      <w:r>
+        <w:rPr>
+          <w:rFonts w:eastAsiaTheme="minorEastAsia"/>
+          <w:i/>
+          <w:color w:val="000000"/>
+        </w:rPr>
+        <w:t>A</w:t>
+      </w:r>
+      <w:r>
+        <w:rPr>
+          <w:rFonts w:eastAsiaTheme="minorEastAsia"/>
+          <w:iCs/>
+          <w:color w:val="000000"/>
+          <w:vertAlign w:val="subscript"/>
+        </w:rPr>
+        <w:t>sat</w:t>
+      </w:r>
+      <w:r>
+        <w:rPr>
+          <w:rFonts w:eastAsiaTheme="minorEastAsia"/>
+          <w:iCs/>
+          <w:color w:val="000000"/>
+        </w:rPr>
+        <w:t xml:space="preserve">, </w:t>
+      </w:r>
+      <w:r>
+        <w:rPr>
+          <w:rFonts w:eastAsiaTheme="minorEastAsia"/>
+          <w:i/>
+          <w:color w:val="000000"/>
+        </w:rPr>
+        <w:t>V</w:t>
+      </w:r>
+      <w:r>
+        <w:rPr>
+          <w:rFonts w:eastAsiaTheme="minorEastAsia"/>
+          <w:iCs/>
+          <w:color w:val="000000"/>
+          <w:vertAlign w:val="subscript"/>
+        </w:rPr>
+        <w:t>cmax</w:t>
+      </w:r>
+      <w:r>
+        <w:rPr>
+          <w:rFonts w:eastAsiaTheme="minorEastAsia"/>
+          <w:iCs/>
+          <w:color w:val="000000"/>
+        </w:rPr>
+        <w:t xml:space="preserve">, </w:t>
+      </w:r>
+      <w:r>
+        <w:rPr>
+          <w:rFonts w:eastAsiaTheme="minorEastAsia"/>
+          <w:i/>
+          <w:color w:val="000000"/>
+        </w:rPr>
+        <w:t>J</w:t>
+      </w:r>
+      <w:r>
+        <w:rPr>
+          <w:rFonts w:eastAsiaTheme="minorEastAsia"/>
+          <w:iCs/>
+          <w:color w:val="000000"/>
+          <w:vertAlign w:val="subscript"/>
+        </w:rPr>
+        <w:t>max</w:t>
+      </w:r>
+      <w:r>
+        <w:rPr>
+          <w:rFonts w:eastAsiaTheme="minorEastAsia"/>
+          <w:iCs/>
+          <w:color w:val="000000"/>
+        </w:rPr>
+        <w:t xml:space="preserve">, or photosynthetic nitrogen- and phosphorus-use efficiencies </w:t>
+      </w:r>
+      <w:r>
+        <w:rPr>
+          <w:rFonts w:eastAsiaTheme="minorEastAsia"/>
+          <w:iCs/>
+          <w:color w:val="000000"/>
+        </w:rPr>
+        <w:t>(</w:t>
+      </w:r>
+      <w:r>
+        <w:rPr>
+          <w:rFonts w:eastAsiaTheme="minorEastAsia"/>
+          <w:color w:val="000000"/>
+          <w:highlight w:val="yellow"/>
+        </w:rPr>
+        <w:t>Table X; Fig. X</w:t>
+      </w:r>
+      <w:r>
+        <w:rPr>
+          <w:rFonts w:eastAsiaTheme="minorEastAsia"/>
+          <w:iCs/>
+          <w:color w:val="000000"/>
+        </w:rPr>
+        <w:t>).</w:t>
+      </w:r>
+      <w:r>
+        <w:rPr>
+          <w:rFonts w:eastAsiaTheme="minorEastAsia"/>
+          <w:iCs/>
+          <w:color w:val="000000"/>
+        </w:rPr>
+        <w:t xml:space="preserve"> Similarly, phosphorus addition did not significantly modify </w:t>
+      </w:r>
+      <w:r>
+        <w:rPr>
+          <w:rFonts w:eastAsiaTheme="minorEastAsia"/>
+          <w:i/>
+          <w:color w:val="000000"/>
+        </w:rPr>
+        <w:t>A</w:t>
+      </w:r>
+      <w:r>
+        <w:rPr>
+          <w:rFonts w:eastAsiaTheme="minorEastAsia"/>
+          <w:iCs/>
+          <w:color w:val="000000"/>
+          <w:vertAlign w:val="subscript"/>
+        </w:rPr>
+        <w:t>sat</w:t>
+      </w:r>
+      <w:r>
+        <w:rPr>
+          <w:rFonts w:eastAsiaTheme="minorEastAsia"/>
+          <w:iCs/>
+          <w:color w:val="000000"/>
+        </w:rPr>
+        <w:t xml:space="preserve">, </w:t>
+      </w:r>
+      <w:r>
+        <w:rPr>
+          <w:rFonts w:eastAsiaTheme="minorEastAsia"/>
+          <w:i/>
+          <w:color w:val="000000"/>
+        </w:rPr>
+        <w:t>V</w:t>
+      </w:r>
+      <w:r>
+        <w:rPr>
+          <w:rFonts w:eastAsiaTheme="minorEastAsia"/>
+          <w:iCs/>
+          <w:color w:val="000000"/>
+          <w:vertAlign w:val="subscript"/>
+        </w:rPr>
+        <w:t>cmax</w:t>
+      </w:r>
+      <w:r>
+        <w:rPr>
+          <w:rFonts w:eastAsiaTheme="minorEastAsia"/>
+          <w:iCs/>
+          <w:color w:val="000000"/>
+        </w:rPr>
+        <w:t>, or photosynthetic nitrogen- and phosphorus-use efficiencies</w:t>
+      </w:r>
+      <w:r>
+        <w:rPr>
+          <w:rFonts w:eastAsiaTheme="minorEastAsia"/>
+          <w:iCs/>
+          <w:color w:val="000000"/>
+        </w:rPr>
+        <w:t xml:space="preserve">, but did slightly increase </w:t>
+      </w:r>
+      <w:r>
+        <w:rPr>
+          <w:rFonts w:eastAsiaTheme="minorEastAsia"/>
+          <w:i/>
+          <w:color w:val="000000"/>
+        </w:rPr>
+        <w:t>J</w:t>
+      </w:r>
+      <w:r>
+        <w:rPr>
+          <w:rFonts w:eastAsiaTheme="minorEastAsia"/>
+          <w:iCs/>
+          <w:color w:val="000000"/>
+          <w:vertAlign w:val="subscript"/>
+        </w:rPr>
+        <w:t>max</w:t>
+      </w:r>
+      <w:r>
+        <w:rPr>
+          <w:rFonts w:eastAsiaTheme="minorEastAsia"/>
+          <w:iCs/>
+          <w:color w:val="000000"/>
+        </w:rPr>
+        <w:t xml:space="preserve"> (</w:t>
+      </w:r>
+      <w:r>
+        <w:rPr>
+          <w:rFonts w:eastAsiaTheme="minorEastAsia"/>
+          <w:iCs/>
+          <w:color w:val="000000"/>
+          <w:highlight w:val="yellow"/>
+        </w:rPr>
+        <w:t>Table X; Fig. X</w:t>
+      </w:r>
+      <w:r>
+        <w:rPr>
+          <w:rFonts w:eastAsiaTheme="minorEastAsia"/>
+          <w:iCs/>
+          <w:color w:val="000000"/>
+        </w:rPr>
+        <w:t>).</w:t>
+      </w:r>
+      <w:r>
+        <w:rPr>
+          <w:rFonts w:eastAsiaTheme="minorEastAsia"/>
+          <w:iCs/>
+          <w:color w:val="000000"/>
+        </w:rPr>
+        <w:t xml:space="preserve"> </w:t>
+      </w:r>
+      <w:r>
+        <w:rPr>
+          <w:rFonts w:eastAsiaTheme="minorEastAsia"/>
+          <w:color w:val="000000"/>
+        </w:rPr>
+        <w:t>The addition of nitrogen and phosphorus together yielded a</w:t>
+      </w:r>
+      <w:r>
+        <w:rPr>
+          <w:rFonts w:eastAsiaTheme="minorEastAsia"/>
+          <w:color w:val="000000"/>
+        </w:rPr>
+        <w:t xml:space="preserve">n increase in </w:t>
+      </w:r>
+      <w:r>
+        <w:rPr>
+          <w:rFonts w:eastAsiaTheme="minorEastAsia"/>
+          <w:i/>
+          <w:iCs/>
+          <w:color w:val="000000"/>
+        </w:rPr>
+        <w:t>A</w:t>
+      </w:r>
+      <w:r>
+        <w:rPr>
+          <w:rFonts w:eastAsiaTheme="minorEastAsia"/>
+          <w:color w:val="000000"/>
+          <w:vertAlign w:val="subscript"/>
+        </w:rPr>
+        <w:t>sat</w:t>
+      </w:r>
+      <w:r>
+        <w:rPr>
+          <w:rFonts w:eastAsiaTheme="minorEastAsia"/>
+          <w:color w:val="000000"/>
+        </w:rPr>
+        <w:t xml:space="preserve"> and </w:t>
+      </w:r>
+      <w:r>
+        <w:rPr>
+          <w:rFonts w:eastAsiaTheme="minorEastAsia"/>
+          <w:i/>
+          <w:iCs/>
+          <w:color w:val="000000"/>
+        </w:rPr>
+        <w:t>J</w:t>
+      </w:r>
+      <w:r>
+        <w:rPr>
+          <w:rFonts w:eastAsiaTheme="minorEastAsia"/>
+          <w:color w:val="000000"/>
+          <w:vertAlign w:val="subscript"/>
+        </w:rPr>
+        <w:t>max</w:t>
+      </w:r>
+      <w:r>
+        <w:rPr>
+          <w:rFonts w:eastAsiaTheme="minorEastAsia"/>
+          <w:color w:val="000000"/>
+        </w:rPr>
+        <w:t xml:space="preserve">, but no change in </w:t>
+      </w:r>
+      <w:r>
+        <w:rPr>
+          <w:rFonts w:eastAsiaTheme="minorEastAsia"/>
+          <w:i/>
+          <w:iCs/>
+          <w:color w:val="000000"/>
+        </w:rPr>
+        <w:t>V</w:t>
+      </w:r>
+      <w:r>
+        <w:rPr>
+          <w:rFonts w:eastAsiaTheme="minorEastAsia"/>
+          <w:color w:val="000000"/>
+          <w:vertAlign w:val="subscript"/>
+        </w:rPr>
+        <w:t>cmax</w:t>
+      </w:r>
+      <w:r>
+        <w:rPr>
+          <w:rFonts w:eastAsiaTheme="minorEastAsia"/>
+          <w:color w:val="000000"/>
+        </w:rPr>
+        <w:t xml:space="preserve"> or photosynthetic nitrogen- and phosphorus-use efficiencies (</w:t>
+      </w:r>
+      <w:r>
+        <w:rPr>
+          <w:rFonts w:eastAsiaTheme="minorEastAsia"/>
+          <w:color w:val="000000"/>
+          <w:highlight w:val="yellow"/>
+        </w:rPr>
+        <w:t>Table X; Fig. X</w:t>
+      </w:r>
+      <w:r>
+        <w:rPr>
+          <w:rFonts w:eastAsiaTheme="minorEastAsia"/>
+          <w:color w:val="000000"/>
+        </w:rPr>
+        <w:t>). Interaction effect sizes suggested that all photosynthetic responses to nitrogen and phosphorus addition were the product of additive interactions (</w:t>
+      </w:r>
+      <w:r>
+        <w:rPr>
+          <w:rFonts w:eastAsiaTheme="minorEastAsia"/>
+          <w:color w:val="000000"/>
+          <w:highlight w:val="yellow"/>
+        </w:rPr>
+        <w:t>Table X; Fig. X</w:t>
+      </w:r>
+      <w:r>
+        <w:rPr>
+          <w:rFonts w:eastAsiaTheme="minorEastAsia"/>
+          <w:color w:val="000000"/>
+        </w:rPr>
+        <w:t>).</w:t>
+      </w:r>
+    </w:p>
+    <w:p>
+      <w:pPr>
+        <w:spacing w:line="360" w:lineRule="auto"/>
+        <w:rPr>
+          <w:rFonts w:eastAsiaTheme="minorEastAsia"/>
+          <w:color w:val="000000"/>
+        </w:rPr>
+      </w:pPr>
+    </w:p>
+    <w:p>
+      <w:pPr>
+        <w:spacing w:line="360" w:lineRule="auto"/>
+        <w:rPr>
+          <w:rFonts w:eastAsiaTheme="minorEastAsia"/>
+          <w:color w:val="000000"/>
+        </w:rPr>
+      </w:pPr>
+    </w:p>
+    <w:p>
+      <w:pPr>
+        <w:spacing w:line="360" w:lineRule="auto"/>
+        <w:rPr>
+          <w:rFonts w:eastAsiaTheme="minorEastAsia"/>
+          <w:color w:val="000000"/>
+        </w:rPr>
+      </w:pPr>
+      <w:r>
+        <w:rPr>
+          <w:rFonts w:eastAsiaTheme="minorEastAsia"/>
+          <w:i/>
+          <w:iCs/>
+          <w:color w:val="000000"/>
+        </w:rPr>
+        <w:t>Whole-plant traits</w:t>
+      </w:r>
+    </w:p>
+    <w:p>
+      <w:pPr>
+        <w:spacing w:line="360" w:lineRule="auto"/>
+        <w:rPr>
+          <w:rFonts w:eastAsiaTheme="minorEastAsia"/>
+          <w:color w:val="000000"/>
+        </w:rPr>
+      </w:pPr>
+      <w:r>
+        <w:rPr>
+          <w:rFonts w:eastAsiaTheme="minorEastAsia"/>
+          <w:color w:val="000000"/>
+        </w:rPr>
+        <w:t xml:space="preserve">Aboveground biomass, aboveground nitrogen standing stock, and aboveground phosphorus standing stock each increased with N addition, while root mass fraction and the root:shoot ratio each decreased </w:t>
+      </w:r>
+      <w:r>
+        <w:rPr>
+          <w:rFonts w:eastAsiaTheme="minorEastAsia"/>
+          <w:color w:val="000000"/>
+        </w:rPr>
+        <w:t>(</w:t>
+      </w:r>
+      <w:r>
+        <w:rPr>
+          <w:rFonts w:eastAsiaTheme="minorEastAsia"/>
+          <w:color w:val="000000"/>
+          <w:highlight w:val="yellow"/>
+        </w:rPr>
+        <w:t>Table X; Fig. X</w:t>
+      </w:r>
+      <w:r>
+        <w:rPr>
+          <w:rFonts w:eastAsiaTheme="minorEastAsia"/>
+          <w:color w:val="000000"/>
+        </w:rPr>
+        <w:t>).</w:t>
+      </w:r>
+      <w:r>
+        <w:rPr>
+          <w:rFonts w:eastAsiaTheme="minorEastAsia"/>
+          <w:color w:val="000000"/>
+        </w:rPr>
+        <w:t xml:space="preserve"> Total biomass and belowground biomass were both unaffected by nitrogen addition. Phosphorus addition increased total biomass, aboveground biomass, and aboveground phosphorus standing stock while decreasing the root:shoot ratio </w:t>
+      </w:r>
+      <w:r>
+        <w:rPr>
+          <w:rFonts w:eastAsiaTheme="minorEastAsia"/>
+          <w:color w:val="000000"/>
+        </w:rPr>
+        <w:t>(</w:t>
+      </w:r>
+      <w:r>
+        <w:rPr>
+          <w:rFonts w:eastAsiaTheme="minorEastAsia"/>
+          <w:color w:val="000000"/>
+          <w:highlight w:val="yellow"/>
+        </w:rPr>
+        <w:t>Table X; Fig. X</w:t>
+      </w:r>
+      <w:r>
+        <w:rPr>
+          <w:rFonts w:eastAsiaTheme="minorEastAsia"/>
+          <w:color w:val="000000"/>
+        </w:rPr>
+        <w:t>).</w:t>
+      </w:r>
+      <w:r>
+        <w:rPr>
+          <w:rFonts w:eastAsiaTheme="minorEastAsia"/>
+          <w:color w:val="000000"/>
+        </w:rPr>
+        <w:t xml:space="preserve"> Phosphorus addition had no effect on aboveground nitrogen standing stock, belowground biomass, or the root mass fraction </w:t>
+      </w:r>
+      <w:r>
+        <w:rPr>
+          <w:rFonts w:eastAsiaTheme="minorEastAsia"/>
+          <w:color w:val="000000"/>
+        </w:rPr>
+        <w:t>(</w:t>
+      </w:r>
+      <w:r>
+        <w:rPr>
+          <w:rFonts w:eastAsiaTheme="minorEastAsia"/>
+          <w:color w:val="000000"/>
+          <w:highlight w:val="yellow"/>
+        </w:rPr>
+        <w:t>Table X; Fig. X</w:t>
+      </w:r>
+      <w:r>
+        <w:rPr>
+          <w:rFonts w:eastAsiaTheme="minorEastAsia"/>
+          <w:color w:val="000000"/>
+        </w:rPr>
+        <w:t>).</w:t>
+      </w:r>
+      <w:r>
+        <w:rPr>
+          <w:rFonts w:eastAsiaTheme="minorEastAsia"/>
+          <w:color w:val="000000"/>
+        </w:rPr>
+        <w:t xml:space="preserve"> </w:t>
+      </w:r>
+      <w:r>
+        <w:rPr>
+          <w:rFonts w:eastAsiaTheme="minorEastAsia"/>
+          <w:color w:val="000000"/>
+        </w:rPr>
+        <w:t>The addition of nitrogen and phosphorus together yielded a</w:t>
+      </w:r>
+      <w:r>
+        <w:rPr>
+          <w:rFonts w:eastAsiaTheme="minorEastAsia"/>
+          <w:color w:val="000000"/>
+        </w:rPr>
+        <w:t>n increase in</w:t>
+      </w:r>
+      <w:r>
+        <w:rPr>
+          <w:rFonts w:eastAsiaTheme="minorEastAsia"/>
+          <w:color w:val="000000"/>
+        </w:rPr>
+        <w:t xml:space="preserve"> total biomass, aboveground biomass, aboveground nitrogen and phosphorus standing stocks paired with a decrease in the root mass fraction and root:shoot ratio </w:t>
+      </w:r>
+      <w:r>
+        <w:rPr>
+          <w:rFonts w:eastAsiaTheme="minorEastAsia"/>
+          <w:color w:val="000000"/>
+        </w:rPr>
+        <w:t>(</w:t>
+      </w:r>
+      <w:r>
+        <w:rPr>
+          <w:rFonts w:eastAsiaTheme="minorEastAsia"/>
+          <w:color w:val="000000"/>
+          <w:highlight w:val="yellow"/>
+        </w:rPr>
+        <w:t>Table X; Fig. X</w:t>
+      </w:r>
+      <w:r>
+        <w:rPr>
+          <w:rFonts w:eastAsiaTheme="minorEastAsia"/>
+          <w:color w:val="000000"/>
+        </w:rPr>
+        <w:t>).</w:t>
+      </w:r>
+      <w:r>
+        <w:rPr>
+          <w:rFonts w:eastAsiaTheme="minorEastAsia"/>
+          <w:color w:val="000000"/>
+        </w:rPr>
+        <w:t xml:space="preserve"> There was no effect of nitrogen and phosphorus addition together on belowground biomass. Interaction effect sizes suggested that biomass responses to nitrogen and phosphorus addition together were largely the product of additive interaction. </w:t>
+      </w:r>
+      <w:r>
+        <w:rPr>
+          <w:rFonts w:eastAsiaTheme="minorEastAsia"/>
+          <w:iCs/>
+          <w:color w:val="000000"/>
+        </w:rPr>
+        <w:t xml:space="preserve">However, </w:t>
+      </w:r>
+      <w:r>
+        <w:rPr>
+          <w:rFonts w:eastAsiaTheme="minorEastAsia"/>
+          <w:iCs/>
+          <w:color w:val="000000"/>
+        </w:rPr>
+        <w:t>aboveground</w:t>
+      </w:r>
+      <w:r>
+        <w:rPr>
+          <w:rFonts w:eastAsiaTheme="minorEastAsia"/>
+          <w:iCs/>
+          <w:color w:val="000000"/>
+        </w:rPr>
+        <w:t xml:space="preserve"> </w:t>
+      </w:r>
+      <w:r>
+        <w:rPr>
+          <w:rFonts w:eastAsiaTheme="minorEastAsia"/>
+          <w:iCs/>
+          <w:color w:val="000000"/>
+        </w:rPr>
+        <w:t xml:space="preserve">biomass </w:t>
+      </w:r>
+      <w:r>
+        <w:rPr>
+          <w:rFonts w:eastAsiaTheme="minorEastAsia"/>
+          <w:iCs/>
+          <w:color w:val="000000"/>
+        </w:rPr>
+        <w:t xml:space="preserve">exhibited a synergistic interaction, indicating a stronger </w:t>
+      </w:r>
+      <w:r>
+        <w:rPr>
+          <w:rFonts w:eastAsiaTheme="minorEastAsia"/>
+          <w:iCs/>
+          <w:color w:val="000000"/>
+        </w:rPr>
+        <w:t>positive</w:t>
+      </w:r>
+      <w:r>
+        <w:rPr>
+          <w:rFonts w:eastAsiaTheme="minorEastAsia"/>
+          <w:iCs/>
+          <w:color w:val="000000"/>
+        </w:rPr>
+        <w:t xml:space="preserve"> effect of N and P addition in combination</w:t>
+      </w:r>
+      <w:r>
+        <w:rPr>
+          <w:rFonts w:eastAsiaTheme="minorEastAsia"/>
+          <w:iCs/>
+          <w:color w:val="000000"/>
+        </w:rPr>
+        <w:t xml:space="preserve"> on aboveground biomass</w:t>
+      </w:r>
+      <w:r>
+        <w:rPr>
+          <w:rFonts w:eastAsiaTheme="minorEastAsia"/>
+          <w:iCs/>
+          <w:color w:val="000000"/>
+        </w:rPr>
+        <w:t xml:space="preserve"> than would be predicted through the sum of the individual effects of N and P addition</w:t>
+      </w:r>
+      <w:r>
+        <w:rPr>
+          <w:rFonts w:eastAsiaTheme="minorEastAsia"/>
+          <w:iCs/>
+          <w:color w:val="000000"/>
+        </w:rPr>
+        <w:t xml:space="preserve"> (</w:t>
+      </w:r>
+      <w:r>
+        <w:rPr>
+          <w:rFonts w:eastAsiaTheme="minorEastAsia"/>
+          <w:color w:val="000000"/>
+          <w:highlight w:val="yellow"/>
+        </w:rPr>
+        <w:t>Table X; Fig. X</w:t>
+      </w:r>
+      <w:r>
+        <w:rPr>
+          <w:rFonts w:eastAsiaTheme="minorEastAsia"/>
+          <w:iCs/>
+          <w:color w:val="000000"/>
+        </w:rPr>
+        <w:t>)</w:t>
+      </w:r>
+      <w:r>
+        <w:rPr>
+          <w:rFonts w:eastAsiaTheme="minorEastAsia"/>
+          <w:iCs/>
+          <w:color w:val="000000"/>
+        </w:rPr>
+        <w:t>.</w:t>
+      </w:r>
+    </w:p>
+    <w:p>
+      <w:pPr>
+        <w:spacing w:line="360" w:lineRule="auto"/>
+        <w:rPr>
+          <w:rFonts w:eastAsiaTheme="minorEastAsia"/>
+          <w:color w:val="000000"/>
+        </w:rPr>
+      </w:pPr>
+    </w:p>
+    <w:p>
+      <w:pPr>
+        <w:spacing w:line="360" w:lineRule="auto"/>
+        <w:rPr>
+          <w:rFonts w:eastAsiaTheme="minorEastAsia"/>
           <w:color w:val="000000"/>
         </w:rPr>
       </w:pPr>
@@ -7919,7 +9797,7 @@
           <w:bCs/>
           <w:color w:val="000000"/>
         </w:rPr>
-        <w:t>Results</w:t>
+        <w:t>Discussion</w:t>
       </w:r>
     </w:p>
     <w:p>
@@ -7933,20 +9811,137 @@
       <w:r>
         <w:rPr>
           <w:rFonts w:eastAsiaTheme="minorEastAsia"/>
-          <w:i/>
-          <w:iCs/>
-          <w:color w:val="000000"/>
-        </w:rPr>
-        <w:t xml:space="preserve">Leaf </w:t>
-      </w:r>
-      <w:r>
-        <w:rPr>
-          <w:rFonts w:eastAsiaTheme="minorEastAsia"/>
-          <w:i/>
-          <w:iCs/>
-          <w:color w:val="000000"/>
-        </w:rPr>
-        <w:t>nutrient content</w:t>
+          <w:color w:val="000000"/>
+        </w:rPr>
+        <w:lastRenderedPageBreak/>
+        <w:t>Here, we conducted a global meta-analysis to determine the effects of N, P, and the combined effect of N and P on a series of plant functional traits ranging from leaf morphological and chemical traits to whole-plant biomass. We used this approach to understand general effects of N and P addition</w:t>
+      </w:r>
+      <w:r>
+        <w:rPr>
+          <w:rFonts w:eastAsiaTheme="minorEastAsia"/>
+          <w:color w:val="000000"/>
+        </w:rPr>
+        <w:t xml:space="preserve"> on plant functional traits and to determine whether these responses were the product of additive, synergistic, or antagonistic responses. In general, our results indicate that nitrogen and phosphorus addition played a stronger role in modifying leaf morphological and chemical traits and whole-plant traits than photosynthetic traits, consistent with patterns expected from eco-evolutionary optimality theory</w:t>
+      </w:r>
+      <w:r>
+        <w:rPr>
+          <w:rFonts w:eastAsiaTheme="minorEastAsia"/>
+          <w:color w:val="000000"/>
+        </w:rPr>
+        <w:t xml:space="preserve"> </w:t>
+      </w:r>
+      <w:sdt>
+        <w:sdtPr>
+          <w:rPr>
+            <w:rFonts w:eastAsiaTheme="minorEastAsia"/>
+            <w:color w:val="000000"/>
+          </w:rPr>
+          <w:tag w:val="MENDELEY_CITATION_v3_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"/>
+          <w:id w:val="-1146359329"/>
+          <w:placeholder>
+            <w:docPart w:val="DefaultPlaceholder_-1854013440"/>
+          </w:placeholder>
+        </w:sdtPr>
+        <w:sdtContent>
+          <w:r>
+            <w:rPr>
+              <w:rFonts w:eastAsia="Times New Roman"/>
+              <w:color w:val="000000"/>
+            </w:rPr>
+            <w:t xml:space="preserve">(Stocker </w:t>
+          </w:r>
+          <w:r>
+            <w:rPr>
+              <w:rFonts w:eastAsia="Times New Roman"/>
+              <w:i/>
+              <w:iCs/>
+              <w:color w:val="000000"/>
+            </w:rPr>
+            <w:t>et al.</w:t>
+          </w:r>
+          <w:r>
+            <w:rPr>
+              <w:rFonts w:eastAsia="Times New Roman"/>
+              <w:color w:val="000000"/>
+            </w:rPr>
+            <w:t>, 2025)</w:t>
+          </w:r>
+        </w:sdtContent>
+      </w:sdt>
+      <w:r>
+        <w:rPr>
+          <w:rFonts w:eastAsiaTheme="minorEastAsia"/>
+          <w:color w:val="000000"/>
+        </w:rPr>
+        <w:t>. Additionally, our results indicate that plant responses to N and P addition in combination were largely the response of additive interactions between N and P addition</w:t>
+      </w:r>
+      <w:r>
+        <w:rPr>
+          <w:rFonts w:eastAsiaTheme="minorEastAsia"/>
+          <w:color w:val="000000"/>
+        </w:rPr>
+        <w:t xml:space="preserve">, supporting previous work noting that interactive effects of global change factors are often the product of additive interactions </w:t>
+      </w:r>
+      <w:sdt>
+        <w:sdtPr>
+          <w:rPr>
+            <w:rFonts w:eastAsiaTheme="minorEastAsia"/>
+            <w:color w:val="000000"/>
+          </w:rPr>
+          <w:tag w:val="MENDELEY_CITATION_v3_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"/>
+          <w:id w:val="-2054677441"/>
+          <w:placeholder>
+            <w:docPart w:val="DefaultPlaceholder_-1854013440"/>
+          </w:placeholder>
+        </w:sdtPr>
+        <w:sdtContent>
+          <w:r>
+            <w:rPr>
+              <w:rFonts w:eastAsia="Times New Roman"/>
+              <w:color w:val="000000"/>
+            </w:rPr>
+            <w:t xml:space="preserve">(Yue </w:t>
+          </w:r>
+          <w:r>
+            <w:rPr>
+              <w:rFonts w:eastAsia="Times New Roman"/>
+              <w:i/>
+              <w:iCs/>
+              <w:color w:val="000000"/>
+            </w:rPr>
+            <w:t>et al.</w:t>
+          </w:r>
+          <w:r>
+            <w:rPr>
+              <w:rFonts w:eastAsia="Times New Roman"/>
+              <w:color w:val="000000"/>
+            </w:rPr>
+            <w:t xml:space="preserve">, 2017; Ding </w:t>
+          </w:r>
+          <w:r>
+            <w:rPr>
+              <w:rFonts w:eastAsia="Times New Roman"/>
+              <w:i/>
+              <w:iCs/>
+              <w:color w:val="000000"/>
+            </w:rPr>
+            <w:t>et al.</w:t>
+          </w:r>
+          <w:r>
+            <w:rPr>
+              <w:rFonts w:eastAsia="Times New Roman"/>
+              <w:color w:val="000000"/>
+            </w:rPr>
+            <w:t>, 2025)</w:t>
+          </w:r>
+        </w:sdtContent>
+      </w:sdt>
+      <w:r>
+        <w:rPr>
+          <w:rFonts w:eastAsiaTheme="minorEastAsia"/>
+          <w:color w:val="000000"/>
+        </w:rPr>
+        <w:t>. In other words, plant responses to N and P addition in combination were no different than the sum of the individual effects of N and P addition. This was true for all traits with the exception of leaf N:P and aboveground biomass, which showed synergistic responses to N and P addition. Below, we explain and contextualize these patterns and use the responses observed here to suggest areas of future research to refine our understanding of interactions between nitrogen and phosphorus cycling.</w:t>
       </w:r>
     </w:p>
     <w:p>
@@ -7963,9 +9958,20 @@
         <w:spacing w:line="360" w:lineRule="auto"/>
         <w:rPr>
           <w:rFonts w:eastAsiaTheme="minorEastAsia"/>
-          <w:color w:val="000000"/>
-        </w:rPr>
-      </w:pPr>
+          <w:i/>
+          <w:iCs/>
+          <w:color w:val="000000"/>
+        </w:rPr>
+      </w:pPr>
+      <w:r>
+        <w:rPr>
+          <w:rFonts w:eastAsiaTheme="minorEastAsia"/>
+          <w:i/>
+          <w:iCs/>
+          <w:color w:val="000000"/>
+        </w:rPr>
+        <w:t>Plant responses to combined N and P addition are driven by additive interactions</w:t>
+      </w:r>
     </w:p>
     <w:p>
       <w:pPr>
@@ -7978,93 +9984,1887 @@
       <w:r>
         <w:rPr>
           <w:rFonts w:eastAsiaTheme="minorEastAsia"/>
+          <w:color w:val="000000"/>
+        </w:rPr>
+        <w:t>The majority of plant responses to N and P addition</w:t>
+      </w:r>
+      <w:r>
+        <w:rPr>
+          <w:rFonts w:eastAsiaTheme="minorEastAsia"/>
+          <w:color w:val="000000"/>
+        </w:rPr>
+        <w:t xml:space="preserve"> were driven by additive interactions. This was true regardless of whether plant functional traits were at the leaf or whole-plant level, with the exception of leaf N:P and aboveground biomass</w:t>
+      </w:r>
+    </w:p>
+    <w:p>
+      <w:pPr>
+        <w:spacing w:line="360" w:lineRule="auto"/>
+        <w:rPr>
+          <w:rFonts w:eastAsiaTheme="minorEastAsia"/>
+          <w:color w:val="000000"/>
+        </w:rPr>
+      </w:pPr>
+    </w:p>
+    <w:p>
+      <w:pPr>
+        <w:spacing w:line="360" w:lineRule="auto"/>
+        <w:rPr>
+          <w:rFonts w:eastAsiaTheme="minorEastAsia"/>
+          <w:i/>
+          <w:iCs/>
+          <w:color w:val="000000"/>
+        </w:rPr>
+      </w:pPr>
+      <w:r>
+        <w:rPr>
+          <w:rFonts w:eastAsiaTheme="minorEastAsia"/>
+          <w:i/>
+          <w:iCs/>
+          <w:color w:val="000000"/>
+        </w:rPr>
+        <w:t>Leaf nutrient and biomass responses to N and P additions are stronger than photosynthetic responses</w:t>
+      </w:r>
+    </w:p>
+    <w:p>
+      <w:pPr>
+        <w:spacing w:line="360" w:lineRule="auto"/>
+        <w:rPr>
+          <w:rFonts w:eastAsiaTheme="minorEastAsia"/>
+          <w:color w:val="000000"/>
+        </w:rPr>
+      </w:pPr>
+      <w:r>
+        <w:rPr>
+          <w:rFonts w:eastAsiaTheme="minorEastAsia"/>
+          <w:color w:val="000000"/>
+        </w:rPr>
+        <w:t xml:space="preserve">In general, leaf nutrient and biomass responses to N and P additions were stronger in magnitude than photosynthetic responses. N addition had no role in shaping photosynthetic traits, while P addition weakly increased </w:t>
+      </w:r>
+      <w:r>
+        <w:rPr>
+          <w:rFonts w:eastAsiaTheme="minorEastAsia"/>
+          <w:i/>
+          <w:iCs/>
+          <w:color w:val="000000"/>
+        </w:rPr>
+        <w:t>J</w:t>
+      </w:r>
+      <w:r>
+        <w:rPr>
+          <w:rFonts w:eastAsiaTheme="minorEastAsia"/>
+          <w:color w:val="000000"/>
+          <w:vertAlign w:val="subscript"/>
+        </w:rPr>
+        <w:t>max</w:t>
+      </w:r>
+      <w:r>
+        <w:rPr>
+          <w:rFonts w:eastAsiaTheme="minorEastAsia"/>
+          <w:color w:val="000000"/>
+        </w:rPr>
+        <w:t xml:space="preserve"> and had no effect on any other photosynthetic trait. </w:t>
+      </w:r>
+      <w:r>
+        <w:rPr>
+          <w:rFonts w:eastAsiaTheme="minorEastAsia"/>
+          <w:color w:val="000000"/>
+        </w:rPr>
+        <w:t xml:space="preserve">Previous work has demonstrated that investment in photosynthetic enzymes is largely determined as a function of demand for soil resources, where demand to build and maintain photosynthetic enzymes </w:t>
+      </w:r>
+      <w:r>
+        <w:rPr>
+          <w:rFonts w:eastAsiaTheme="minorEastAsia"/>
+          <w:color w:val="000000"/>
+        </w:rPr>
+        <w:lastRenderedPageBreak/>
+        <w:t xml:space="preserve">determines nutrient allocation to photosynthetic enzymes </w:t>
+      </w:r>
+      <w:sdt>
+        <w:sdtPr>
+          <w:rPr>
+            <w:rFonts w:eastAsiaTheme="minorEastAsia"/>
+            <w:color w:val="000000"/>
+          </w:rPr>
+          <w:tag w:val="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"/>
+          <w:id w:val="1292718973"/>
+          <w:placeholder>
+            <w:docPart w:val="DefaultPlaceholder_-1854013440"/>
+          </w:placeholder>
+        </w:sdtPr>
+        <w:sdtContent>
+          <w:r>
+            <w:rPr>
+              <w:rFonts w:eastAsia="Times New Roman"/>
+              <w:color w:val="000000"/>
+            </w:rPr>
+            <w:t xml:space="preserve">(Smith </w:t>
+          </w:r>
+          <w:r>
+            <w:rPr>
+              <w:rFonts w:eastAsia="Times New Roman"/>
+              <w:i/>
+              <w:iCs/>
+              <w:color w:val="000000"/>
+            </w:rPr>
+            <w:t>et al.</w:t>
+          </w:r>
+          <w:r>
+            <w:rPr>
+              <w:rFonts w:eastAsia="Times New Roman"/>
+              <w:color w:val="000000"/>
+            </w:rPr>
+            <w:t xml:space="preserve">, 2019, 2024; Harrison </w:t>
+          </w:r>
+          <w:r>
+            <w:rPr>
+              <w:rFonts w:eastAsia="Times New Roman"/>
+              <w:i/>
+              <w:iCs/>
+              <w:color w:val="000000"/>
+            </w:rPr>
+            <w:t>et al.</w:t>
+          </w:r>
+          <w:r>
+            <w:rPr>
+              <w:rFonts w:eastAsia="Times New Roman"/>
+              <w:color w:val="000000"/>
+            </w:rPr>
+            <w:t xml:space="preserve">, 2021; Stocker </w:t>
+          </w:r>
+          <w:r>
+            <w:rPr>
+              <w:rFonts w:eastAsia="Times New Roman"/>
+              <w:i/>
+              <w:iCs/>
+              <w:color w:val="000000"/>
+            </w:rPr>
+            <w:t>et al.</w:t>
+          </w:r>
+          <w:r>
+            <w:rPr>
+              <w:rFonts w:eastAsia="Times New Roman"/>
+              <w:color w:val="000000"/>
+            </w:rPr>
+            <w:t xml:space="preserve">, 2025; Perkowski </w:t>
+          </w:r>
+          <w:r>
+            <w:rPr>
+              <w:rFonts w:eastAsia="Times New Roman"/>
+              <w:i/>
+              <w:iCs/>
+              <w:color w:val="000000"/>
+            </w:rPr>
+            <w:t>et al.</w:t>
+          </w:r>
+          <w:r>
+            <w:rPr>
+              <w:rFonts w:eastAsia="Times New Roman"/>
+              <w:color w:val="000000"/>
+            </w:rPr>
+            <w:t>, 2025)</w:t>
+          </w:r>
+        </w:sdtContent>
+      </w:sdt>
+      <w:r>
+        <w:rPr>
+          <w:rFonts w:eastAsiaTheme="minorEastAsia"/>
+          <w:color w:val="000000"/>
+        </w:rPr>
+        <w:t>.</w:t>
+      </w:r>
+    </w:p>
+    <w:p>
+      <w:pPr>
+        <w:spacing w:line="360" w:lineRule="auto"/>
+        <w:rPr>
+          <w:rFonts w:eastAsiaTheme="minorEastAsia"/>
+          <w:i/>
+          <w:iCs/>
+          <w:color w:val="000000"/>
+        </w:rPr>
+      </w:pPr>
+    </w:p>
+    <w:p>
+      <w:pPr>
+        <w:spacing w:line="360" w:lineRule="auto"/>
+        <w:rPr>
+          <w:rFonts w:eastAsiaTheme="minorEastAsia"/>
+          <w:i/>
+          <w:iCs/>
+          <w:color w:val="000000"/>
+        </w:rPr>
+      </w:pPr>
+    </w:p>
+    <w:p>
+      <w:pPr>
+        <w:spacing w:line="360" w:lineRule="auto"/>
+        <w:rPr>
+          <w:rFonts w:eastAsiaTheme="minorEastAsia"/>
+          <w:i/>
+          <w:iCs/>
+          <w:color w:val="000000"/>
+        </w:rPr>
+      </w:pPr>
+      <w:r>
+        <w:rPr>
+          <w:rFonts w:eastAsiaTheme="minorEastAsia"/>
+          <w:i/>
+          <w:iCs/>
+          <w:color w:val="000000"/>
+        </w:rPr>
+        <w:t>Future research needs and directions</w:t>
+      </w:r>
+    </w:p>
+    <w:p>
+      <w:pPr>
+        <w:spacing w:line="360" w:lineRule="auto"/>
+        <w:rPr>
+          <w:rFonts w:eastAsiaTheme="minorEastAsia"/>
+          <w:color w:val="000000"/>
+        </w:rPr>
+      </w:pPr>
+      <w:r>
+        <w:rPr>
+          <w:rFonts w:eastAsiaTheme="minorEastAsia"/>
+          <w:color w:val="000000"/>
+        </w:rPr>
+        <w:t xml:space="preserve">Unfortunately, we </w:t>
+      </w:r>
+      <w:r>
+        <w:rPr>
+          <w:rFonts w:eastAsiaTheme="minorEastAsia"/>
+          <w:color w:val="000000"/>
+        </w:rPr>
+        <w:t>could not</w:t>
+      </w:r>
+      <w:r>
+        <w:rPr>
+          <w:rFonts w:eastAsiaTheme="minorEastAsia"/>
+          <w:color w:val="000000"/>
+        </w:rPr>
+        <w:t xml:space="preserve"> investigate the role of climate in modulating photosynthetic responses to nitrogen and phosphorus addition</w:t>
+      </w:r>
+      <w:r>
+        <w:rPr>
+          <w:rFonts w:eastAsiaTheme="minorEastAsia"/>
+          <w:color w:val="000000"/>
+        </w:rPr>
+        <w:t>. This limitation was</w:t>
+      </w:r>
+      <w:r>
+        <w:rPr>
+          <w:rFonts w:eastAsiaTheme="minorEastAsia"/>
+          <w:color w:val="000000"/>
+        </w:rPr>
+        <w:t xml:space="preserve"> due to the limited number of full-factorial nitrogen and phosphorus experiments</w:t>
+      </w:r>
+      <w:r>
+        <w:rPr>
+          <w:rFonts w:eastAsiaTheme="minorEastAsia"/>
+          <w:color w:val="000000"/>
+        </w:rPr>
+        <w:t xml:space="preserve"> that are conducted</w:t>
+      </w:r>
+      <w:r>
+        <w:rPr>
+          <w:rFonts w:eastAsiaTheme="minorEastAsia"/>
+          <w:color w:val="000000"/>
+        </w:rPr>
+        <w:t xml:space="preserve"> in the field</w:t>
+      </w:r>
+      <w:r>
+        <w:rPr>
+          <w:rFonts w:eastAsiaTheme="minorEastAsia"/>
+          <w:color w:val="000000"/>
+        </w:rPr>
+        <w:t xml:space="preserve">, representing a clear future area of needed research and key knowledge gap that remains in our understanding of how photosynthetic processes respond to nutrient additions. </w:t>
+      </w:r>
+      <w:r>
+        <w:rPr>
+          <w:rFonts w:eastAsiaTheme="minorEastAsia"/>
+          <w:color w:val="000000"/>
+        </w:rPr>
+        <w:t xml:space="preserve">Previous work has shown that climatic factors which influence demand play a predictable and key role in determining leaf nitrogen allocation responses to nitrogen and phosphorus addition </w:t>
+      </w:r>
+      <w:sdt>
+        <w:sdtPr>
+          <w:rPr>
+            <w:rFonts w:eastAsiaTheme="minorEastAsia"/>
+            <w:color w:val="000000"/>
+          </w:rPr>
+          <w:tag w:val="MENDELEY_CITATION_v3_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"/>
+          <w:id w:val="-1736775588"/>
+          <w:placeholder>
+            <w:docPart w:val="DefaultPlaceholder_-1854013440"/>
+          </w:placeholder>
+        </w:sdtPr>
+        <w:sdtContent>
+          <w:r>
+            <w:rPr>
+              <w:rFonts w:eastAsia="Times New Roman"/>
+              <w:color w:val="000000"/>
+            </w:rPr>
+            <w:t xml:space="preserve">(Cheaib </w:t>
+          </w:r>
+          <w:r>
+            <w:rPr>
+              <w:rFonts w:eastAsia="Times New Roman"/>
+              <w:i/>
+              <w:iCs/>
+              <w:color w:val="000000"/>
+            </w:rPr>
+            <w:t>et al.</w:t>
+          </w:r>
+          <w:r>
+            <w:rPr>
+              <w:rFonts w:eastAsia="Times New Roman"/>
+              <w:color w:val="000000"/>
+            </w:rPr>
+            <w:t>, 2025)</w:t>
+          </w:r>
+        </w:sdtContent>
+      </w:sdt>
+      <w:r>
+        <w:rPr>
+          <w:rFonts w:eastAsiaTheme="minorEastAsia"/>
+          <w:color w:val="000000"/>
+        </w:rPr>
+        <w:t xml:space="preserve">. Our work supports these findings by showing that leaf nutrient allocation responses to nitrogen and phosphorus addition are at least partly dependent on climate and associated demands for soil resources. However, similar field analyses that scale these patterns to photosynthetic traits remain lacking. Quantifying these responses is particularly important, as recent work has highlighted that the fraction of leaf nutrients (nitrogen in this case) allocated to photosynthetic tissues decrease in response to increasing nitrogen availability and are dependent on climate-related demand for soil resources </w:t>
+      </w:r>
+      <w:sdt>
+        <w:sdtPr>
+          <w:rPr>
+            <w:rFonts w:eastAsiaTheme="minorEastAsia"/>
+            <w:color w:val="000000"/>
+          </w:rPr>
+          <w:tag w:val="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"/>
+          <w:id w:val="-2070491740"/>
+          <w:placeholder>
+            <w:docPart w:val="DefaultPlaceholder_-1854013440"/>
+          </w:placeholder>
+        </w:sdtPr>
+        <w:sdtContent>
+          <w:r>
+            <w:rPr>
+              <w:rFonts w:eastAsia="Times New Roman"/>
+              <w:color w:val="000000"/>
+            </w:rPr>
+            <w:t xml:space="preserve">(Waring </w:t>
+          </w:r>
+          <w:r>
+            <w:rPr>
+              <w:rFonts w:eastAsia="Times New Roman"/>
+              <w:i/>
+              <w:iCs/>
+              <w:color w:val="000000"/>
+            </w:rPr>
+            <w:t>et al.</w:t>
+          </w:r>
+          <w:r>
+            <w:rPr>
+              <w:rFonts w:eastAsia="Times New Roman"/>
+              <w:color w:val="000000"/>
+            </w:rPr>
+            <w:t xml:space="preserve">, 2023; Cheaib </w:t>
+          </w:r>
+          <w:r>
+            <w:rPr>
+              <w:rFonts w:eastAsia="Times New Roman"/>
+              <w:i/>
+              <w:iCs/>
+              <w:color w:val="000000"/>
+            </w:rPr>
+            <w:t>et al.</w:t>
+          </w:r>
+          <w:r>
+            <w:rPr>
+              <w:rFonts w:eastAsia="Times New Roman"/>
+              <w:color w:val="000000"/>
+            </w:rPr>
+            <w:t xml:space="preserve">, 2025; Perkowski </w:t>
+          </w:r>
+          <w:r>
+            <w:rPr>
+              <w:rFonts w:eastAsia="Times New Roman"/>
+              <w:i/>
+              <w:iCs/>
+              <w:color w:val="000000"/>
+            </w:rPr>
+            <w:t>et al.</w:t>
+          </w:r>
+          <w:r>
+            <w:rPr>
+              <w:rFonts w:eastAsia="Times New Roman"/>
+              <w:color w:val="000000"/>
+            </w:rPr>
+            <w:t>, 2025)</w:t>
+          </w:r>
+        </w:sdtContent>
+      </w:sdt>
+      <w:r>
+        <w:rPr>
+          <w:rFonts w:eastAsiaTheme="minorEastAsia"/>
+          <w:color w:val="000000"/>
+        </w:rPr>
+        <w:t xml:space="preserve">. Without field experiments that quantify leaf photosynthetic responses to nutrient treatments, we are not able to comment on whether these responses scale with leaf nutrient allocation responses in ways that are predicted through eco-evolutionary optimality. </w:t>
+      </w:r>
+    </w:p>
+    <w:p>
+      <w:pPr>
+        <w:spacing w:line="360" w:lineRule="auto"/>
+        <w:rPr>
+          <w:rFonts w:eastAsiaTheme="minorEastAsia"/>
+          <w:color w:val="000000"/>
+        </w:rPr>
+      </w:pPr>
+    </w:p>
+    <w:p>
+      <w:pPr>
+        <w:spacing w:line="360" w:lineRule="auto"/>
+        <w:rPr>
+          <w:rFonts w:eastAsiaTheme="minorEastAsia"/>
+          <w:color w:val="000000"/>
+        </w:rPr>
+      </w:pPr>
+      <w:r>
+        <w:rPr>
+          <w:rFonts w:eastAsiaTheme="minorEastAsia"/>
           <w:b/>
           <w:bCs/>
           <w:color w:val="000000"/>
         </w:rPr>
-        <w:t>Discussion</w:t>
+        <w:t>References</w:t>
       </w:r>
     </w:p>
-    <w:p>
-      <w:pPr>
-        <w:spacing w:line="360" w:lineRule="auto"/>
-        <w:rPr>
-          <w:rFonts w:eastAsiaTheme="minorEastAsia"/>
-          <w:color w:val="000000"/>
-        </w:rPr>
-      </w:pPr>
-    </w:p>
-    <w:p>
-      <w:pPr>
-        <w:spacing w:line="360" w:lineRule="auto"/>
-        <w:rPr>
-          <w:rFonts w:eastAsiaTheme="minorEastAsia"/>
-          <w:i/>
-          <w:iCs/>
-          <w:color w:val="000000"/>
-        </w:rPr>
-      </w:pPr>
-      <w:r>
-        <w:rPr>
-          <w:rFonts w:eastAsiaTheme="minorEastAsia"/>
-          <w:i/>
-          <w:iCs/>
-          <w:color w:val="000000"/>
-        </w:rPr>
-        <w:t>Plant responses to combined N and P addition are driven by additive interactions</w:t>
-      </w:r>
-    </w:p>
-    <w:p>
-      <w:pPr>
-        <w:spacing w:line="360" w:lineRule="auto"/>
-        <w:rPr>
-          <w:rFonts w:eastAsiaTheme="minorEastAsia"/>
-          <w:color w:val="000000"/>
-        </w:rPr>
-      </w:pPr>
-    </w:p>
-    <w:p>
-      <w:pPr>
-        <w:spacing w:line="360" w:lineRule="auto"/>
-        <w:rPr>
-          <w:rFonts w:eastAsiaTheme="minorEastAsia"/>
-          <w:i/>
-          <w:iCs/>
-          <w:color w:val="000000"/>
-        </w:rPr>
-      </w:pPr>
-      <w:r>
-        <w:rPr>
-          <w:rFonts w:eastAsiaTheme="minorEastAsia"/>
-          <w:i/>
-          <w:iCs/>
-          <w:color w:val="000000"/>
-        </w:rPr>
-        <w:t>Leaf nutrients and biomass responses to N and P additions are stronger than photosynthetic responses</w:t>
-      </w:r>
-    </w:p>
-    <w:p>
-      <w:pPr>
-        <w:spacing w:line="360" w:lineRule="auto"/>
-        <w:rPr>
-          <w:rFonts w:eastAsiaTheme="minorEastAsia"/>
-          <w:i/>
-          <w:iCs/>
-          <w:color w:val="000000"/>
-        </w:rPr>
-      </w:pPr>
-    </w:p>
-    <w:p>
-      <w:pPr>
-        <w:spacing w:line="360" w:lineRule="auto"/>
-        <w:rPr>
-          <w:rFonts w:eastAsiaTheme="minorEastAsia"/>
-          <w:i/>
-          <w:iCs/>
-          <w:color w:val="000000"/>
-        </w:rPr>
-      </w:pPr>
-    </w:p>
+    <w:sdt>
+      <w:sdtPr>
+        <w:rPr>
+          <w:rFonts w:eastAsiaTheme="minorEastAsia"/>
+          <w:color w:val="000000"/>
+        </w:rPr>
+        <w:tag w:val="MENDELEY_BIBLIOGRAPHY"/>
+        <w:id w:val="30160033"/>
+        <w:placeholder>
+          <w:docPart w:val="DefaultPlaceholder_-1854013440"/>
+        </w:placeholder>
+      </w:sdtPr>
+      <w:sdtContent>
+        <w:p>
+          <w:pPr>
+            <w:divId w:val="248586479"/>
+            <w:rPr>
+              <w:rFonts w:eastAsia="Times New Roman"/>
+              <w:kern w:val="0"/>
+              <w14:ligatures w14:val="none"/>
+            </w:rPr>
+          </w:pPr>
+          <w:r>
+            <w:rPr>
+              <w:rFonts w:eastAsia="Times New Roman"/>
+              <w:b/>
+              <w:bCs/>
+            </w:rPr>
+            <w:t>Augustine SP, Bailey-Marren I, Charton KT, Kiel NG, Peyton MS</w:t>
+          </w:r>
+          <w:r>
+            <w:rPr>
+              <w:rFonts w:eastAsia="Times New Roman"/>
+            </w:rPr>
+            <w:t xml:space="preserve">. </w:t>
+          </w:r>
+          <w:r>
+            <w:rPr>
+              <w:rFonts w:eastAsia="Times New Roman"/>
+              <w:b/>
+              <w:bCs/>
+            </w:rPr>
+            <w:t>2024</w:t>
+          </w:r>
+          <w:r>
+            <w:rPr>
+              <w:rFonts w:eastAsia="Times New Roman"/>
+            </w:rPr>
+            <w:t xml:space="preserve">. Improper data practices erode the quality of global ecological databases and impede the progress of ecological research. </w:t>
+          </w:r>
+          <w:r>
+            <w:rPr>
+              <w:rFonts w:eastAsia="Times New Roman"/>
+              <w:i/>
+              <w:iCs/>
+            </w:rPr>
+            <w:t>Global Change Biology</w:t>
+          </w:r>
+          <w:r>
+            <w:rPr>
+              <w:rFonts w:eastAsia="Times New Roman"/>
+            </w:rPr>
+            <w:t xml:space="preserve"> </w:t>
+          </w:r>
+          <w:r>
+            <w:rPr>
+              <w:rFonts w:eastAsia="Times New Roman"/>
+              <w:b/>
+              <w:bCs/>
+            </w:rPr>
+            <w:t>30</w:t>
+          </w:r>
+          <w:r>
+            <w:rPr>
+              <w:rFonts w:eastAsia="Times New Roman"/>
+            </w:rPr>
+            <w:t>: 1–11.</w:t>
+          </w:r>
+        </w:p>
+        <w:p>
+          <w:pPr>
+            <w:divId w:val="1651401797"/>
+            <w:rPr>
+              <w:rFonts w:eastAsia="Times New Roman"/>
+            </w:rPr>
+          </w:pPr>
+          <w:r>
+            <w:rPr>
+              <w:rFonts w:eastAsia="Times New Roman"/>
+              <w:b/>
+              <w:bCs/>
+            </w:rPr>
+            <w:t>Borer ET, Harpole WS, Adler PB, Lind EM, Orrock JL, Seabloom EW, Smith MD</w:t>
+          </w:r>
+          <w:r>
+            <w:rPr>
+              <w:rFonts w:eastAsia="Times New Roman"/>
+            </w:rPr>
+            <w:t xml:space="preserve">. </w:t>
+          </w:r>
+          <w:r>
+            <w:rPr>
+              <w:rFonts w:eastAsia="Times New Roman"/>
+              <w:b/>
+              <w:bCs/>
+            </w:rPr>
+            <w:t>2014</w:t>
+          </w:r>
+          <w:r>
+            <w:rPr>
+              <w:rFonts w:eastAsia="Times New Roman"/>
+            </w:rPr>
+            <w:t xml:space="preserve">. Finding generality in ecology: A model for globally distributed experiments. </w:t>
+          </w:r>
+          <w:r>
+            <w:rPr>
+              <w:rFonts w:eastAsia="Times New Roman"/>
+              <w:i/>
+              <w:iCs/>
+            </w:rPr>
+            <w:t>Methods in Ecology and Evolution</w:t>
+          </w:r>
+          <w:r>
+            <w:rPr>
+              <w:rFonts w:eastAsia="Times New Roman"/>
+            </w:rPr>
+            <w:t xml:space="preserve"> </w:t>
+          </w:r>
+          <w:r>
+            <w:rPr>
+              <w:rFonts w:eastAsia="Times New Roman"/>
+              <w:b/>
+              <w:bCs/>
+            </w:rPr>
+            <w:t>5</w:t>
+          </w:r>
+          <w:r>
+            <w:rPr>
+              <w:rFonts w:eastAsia="Times New Roman"/>
+            </w:rPr>
+            <w:t>: 65–73.</w:t>
+          </w:r>
+        </w:p>
+        <w:p>
+          <w:pPr>
+            <w:divId w:val="180240990"/>
+            <w:rPr>
+              <w:rFonts w:eastAsia="Times New Roman"/>
+            </w:rPr>
+          </w:pPr>
+          <w:r>
+            <w:rPr>
+              <w:rFonts w:eastAsia="Times New Roman"/>
+              <w:b/>
+              <w:bCs/>
+            </w:rPr>
+            <w:t xml:space="preserve">Cheaib A, Waring EF, McNellis R, Perkowski EA, Martina JP, Seabloom EW, Borer ET, Wilfahrt PA, Dong N, Prentice IC, </w:t>
+          </w:r>
+          <w:r>
+            <w:rPr>
+              <w:rFonts w:eastAsia="Times New Roman"/>
+              <w:b/>
+              <w:bCs/>
+              <w:i/>
+              <w:iCs/>
+            </w:rPr>
+            <w:t>et al.</w:t>
+          </w:r>
+          <w:r>
+            <w:rPr>
+              <w:rFonts w:eastAsia="Times New Roman"/>
+            </w:rPr>
+            <w:t xml:space="preserve"> </w:t>
+          </w:r>
+          <w:r>
+            <w:rPr>
+              <w:rFonts w:eastAsia="Times New Roman"/>
+              <w:b/>
+              <w:bCs/>
+            </w:rPr>
+            <w:t>2025</w:t>
+          </w:r>
+          <w:r>
+            <w:rPr>
+              <w:rFonts w:eastAsia="Times New Roman"/>
+            </w:rPr>
+            <w:t xml:space="preserve">. Soil Nitrogen Supply Exerts Largest Influence on Leaf Nitrogen in Environments with the Greatest Leaf Nitrogen Demand. </w:t>
+          </w:r>
+          <w:r>
+            <w:rPr>
+              <w:rFonts w:eastAsia="Times New Roman"/>
+              <w:i/>
+              <w:iCs/>
+            </w:rPr>
+            <w:t>Ecology Letters</w:t>
+          </w:r>
+          <w:r>
+            <w:rPr>
+              <w:rFonts w:eastAsia="Times New Roman"/>
+            </w:rPr>
+            <w:t xml:space="preserve"> </w:t>
+          </w:r>
+          <w:r>
+            <w:rPr>
+              <w:rFonts w:eastAsia="Times New Roman"/>
+              <w:b/>
+              <w:bCs/>
+            </w:rPr>
+            <w:t>28</w:t>
+          </w:r>
+          <w:r>
+            <w:rPr>
+              <w:rFonts w:eastAsia="Times New Roman"/>
+            </w:rPr>
+            <w:t>: 1–13.</w:t>
+          </w:r>
+        </w:p>
+        <w:p>
+          <w:pPr>
+            <w:divId w:val="2085949031"/>
+            <w:rPr>
+              <w:rFonts w:eastAsia="Times New Roman"/>
+            </w:rPr>
+          </w:pPr>
+          <w:r>
+            <w:rPr>
+              <w:rFonts w:eastAsia="Times New Roman"/>
+              <w:b/>
+              <w:bCs/>
+            </w:rPr>
+            <w:lastRenderedPageBreak/>
+            <w:t xml:space="preserve">Cleland EE, Lind EM, DeCrappeo NM, DeLorenze E, Wilkins RA, Adler PB, Bakker JD, Brown CS, Davies KF, Esch E, </w:t>
+          </w:r>
+          <w:r>
+            <w:rPr>
+              <w:rFonts w:eastAsia="Times New Roman"/>
+              <w:b/>
+              <w:bCs/>
+              <w:i/>
+              <w:iCs/>
+            </w:rPr>
+            <w:t>et al.</w:t>
+          </w:r>
+          <w:r>
+            <w:rPr>
+              <w:rFonts w:eastAsia="Times New Roman"/>
+            </w:rPr>
+            <w:t xml:space="preserve"> </w:t>
+          </w:r>
+          <w:r>
+            <w:rPr>
+              <w:rFonts w:eastAsia="Times New Roman"/>
+              <w:b/>
+              <w:bCs/>
+            </w:rPr>
+            <w:t>2019</w:t>
+          </w:r>
+          <w:r>
+            <w:rPr>
+              <w:rFonts w:eastAsia="Times New Roman"/>
+            </w:rPr>
+            <w:t xml:space="preserve">. Belowground Biomass Response to Nutrient Enrichment Depends on Light Limitation Across Globally Distributed Grasslands. </w:t>
+          </w:r>
+          <w:r>
+            <w:rPr>
+              <w:rFonts w:eastAsia="Times New Roman"/>
+              <w:i/>
+              <w:iCs/>
+            </w:rPr>
+            <w:t>Ecosystems</w:t>
+          </w:r>
+          <w:r>
+            <w:rPr>
+              <w:rFonts w:eastAsia="Times New Roman"/>
+            </w:rPr>
+            <w:t xml:space="preserve"> </w:t>
+          </w:r>
+          <w:r>
+            <w:rPr>
+              <w:rFonts w:eastAsia="Times New Roman"/>
+              <w:b/>
+              <w:bCs/>
+            </w:rPr>
+            <w:t>22</w:t>
+          </w:r>
+          <w:r>
+            <w:rPr>
+              <w:rFonts w:eastAsia="Times New Roman"/>
+            </w:rPr>
+            <w:t>: 1466–1477.</w:t>
+          </w:r>
+        </w:p>
+        <w:p>
+          <w:pPr>
+            <w:divId w:val="1879974020"/>
+            <w:rPr>
+              <w:rFonts w:eastAsia="Times New Roman"/>
+            </w:rPr>
+          </w:pPr>
+          <w:r>
+            <w:rPr>
+              <w:rFonts w:eastAsia="Times New Roman"/>
+              <w:b/>
+              <w:bCs/>
+            </w:rPr>
+            <w:t>Ding B, Xu D, Wang S, Liu W, Zhang Q</w:t>
+          </w:r>
+          <w:r>
+            <w:rPr>
+              <w:rFonts w:eastAsia="Times New Roman"/>
+            </w:rPr>
+            <w:t xml:space="preserve">. </w:t>
+          </w:r>
+          <w:r>
+            <w:rPr>
+              <w:rFonts w:eastAsia="Times New Roman"/>
+              <w:b/>
+              <w:bCs/>
+            </w:rPr>
+            <w:t>2025</w:t>
+          </w:r>
+          <w:r>
+            <w:rPr>
+              <w:rFonts w:eastAsia="Times New Roman"/>
+            </w:rPr>
+            <w:t xml:space="preserve">. Additive Effects of Multiple Global Change Drivers on Terrestrial Nitrogen Cycling Worldwide. </w:t>
+          </w:r>
+          <w:r>
+            <w:rPr>
+              <w:rFonts w:eastAsia="Times New Roman"/>
+              <w:i/>
+              <w:iCs/>
+            </w:rPr>
+            <w:t>Global Change Biology</w:t>
+          </w:r>
+          <w:r>
+            <w:rPr>
+              <w:rFonts w:eastAsia="Times New Roman"/>
+            </w:rPr>
+            <w:t xml:space="preserve"> </w:t>
+          </w:r>
+          <w:r>
+            <w:rPr>
+              <w:rFonts w:eastAsia="Times New Roman"/>
+              <w:b/>
+              <w:bCs/>
+            </w:rPr>
+            <w:t>31</w:t>
+          </w:r>
+          <w:r>
+            <w:rPr>
+              <w:rFonts w:eastAsia="Times New Roman"/>
+            </w:rPr>
+            <w:t>: 1–16.</w:t>
+          </w:r>
+        </w:p>
+        <w:p>
+          <w:pPr>
+            <w:divId w:val="1253129011"/>
+            <w:rPr>
+              <w:rFonts w:eastAsia="Times New Roman"/>
+            </w:rPr>
+          </w:pPr>
+          <w:r>
+            <w:rPr>
+              <w:rFonts w:eastAsia="Times New Roman"/>
+              <w:b/>
+              <w:bCs/>
+            </w:rPr>
+            <w:t xml:space="preserve">Firn J, McGree JM, Harvey E, Flores-Moreno H, Schütz M, Buckley YM, Borer ET, Seabloom EW, La Pierre KJ, MacDougall AM, </w:t>
+          </w:r>
+          <w:r>
+            <w:rPr>
+              <w:rFonts w:eastAsia="Times New Roman"/>
+              <w:b/>
+              <w:bCs/>
+              <w:i/>
+              <w:iCs/>
+            </w:rPr>
+            <w:t>et al.</w:t>
+          </w:r>
+          <w:r>
+            <w:rPr>
+              <w:rFonts w:eastAsia="Times New Roman"/>
+            </w:rPr>
+            <w:t xml:space="preserve"> </w:t>
+          </w:r>
+          <w:r>
+            <w:rPr>
+              <w:rFonts w:eastAsia="Times New Roman"/>
+              <w:b/>
+              <w:bCs/>
+            </w:rPr>
+            <w:t>2019</w:t>
+          </w:r>
+          <w:r>
+            <w:rPr>
+              <w:rFonts w:eastAsia="Times New Roman"/>
+            </w:rPr>
+            <w:t xml:space="preserve">. Leaf nutrients, not specific leaf area, are consistent indicators of elevated nutrient inputs. </w:t>
+          </w:r>
+          <w:r>
+            <w:rPr>
+              <w:rFonts w:eastAsia="Times New Roman"/>
+              <w:i/>
+              <w:iCs/>
+            </w:rPr>
+            <w:t>Nature Ecology &amp; Evolution</w:t>
+          </w:r>
+          <w:r>
+            <w:rPr>
+              <w:rFonts w:eastAsia="Times New Roman"/>
+            </w:rPr>
+            <w:t xml:space="preserve"> </w:t>
+          </w:r>
+          <w:r>
+            <w:rPr>
+              <w:rFonts w:eastAsia="Times New Roman"/>
+              <w:b/>
+              <w:bCs/>
+            </w:rPr>
+            <w:t>3</w:t>
+          </w:r>
+          <w:r>
+            <w:rPr>
+              <w:rFonts w:eastAsia="Times New Roman"/>
+            </w:rPr>
+            <w:t>: 400–406.</w:t>
+          </w:r>
+        </w:p>
+        <w:p>
+          <w:pPr>
+            <w:divId w:val="2054426035"/>
+            <w:rPr>
+              <w:rFonts w:eastAsia="Times New Roman"/>
+            </w:rPr>
+          </w:pPr>
+          <w:r>
+            <w:rPr>
+              <w:rFonts w:eastAsia="Times New Roman"/>
+              <w:b/>
+              <w:bCs/>
+            </w:rPr>
+            <w:t>Harris I, Osborn TJ, Jones P, Lister D</w:t>
+          </w:r>
+          <w:r>
+            <w:rPr>
+              <w:rFonts w:eastAsia="Times New Roman"/>
+            </w:rPr>
+            <w:t xml:space="preserve">. </w:t>
+          </w:r>
+          <w:r>
+            <w:rPr>
+              <w:rFonts w:eastAsia="Times New Roman"/>
+              <w:b/>
+              <w:bCs/>
+            </w:rPr>
+            <w:t>2020</w:t>
+          </w:r>
+          <w:r>
+            <w:rPr>
+              <w:rFonts w:eastAsia="Times New Roman"/>
+            </w:rPr>
+            <w:t xml:space="preserve">. Version 4 of the CRU TS monthly high-resolution gridded multivariate climate dataset. </w:t>
+          </w:r>
+          <w:r>
+            <w:rPr>
+              <w:rFonts w:eastAsia="Times New Roman"/>
+              <w:i/>
+              <w:iCs/>
+            </w:rPr>
+            <w:t>Scientific Data</w:t>
+          </w:r>
+          <w:r>
+            <w:rPr>
+              <w:rFonts w:eastAsia="Times New Roman"/>
+            </w:rPr>
+            <w:t xml:space="preserve"> </w:t>
+          </w:r>
+          <w:r>
+            <w:rPr>
+              <w:rFonts w:eastAsia="Times New Roman"/>
+              <w:b/>
+              <w:bCs/>
+            </w:rPr>
+            <w:t>7</w:t>
+          </w:r>
+          <w:r>
+            <w:rPr>
+              <w:rFonts w:eastAsia="Times New Roman"/>
+            </w:rPr>
+            <w:t>.</w:t>
+          </w:r>
+        </w:p>
+        <w:p>
+          <w:pPr>
+            <w:divId w:val="1778527870"/>
+            <w:rPr>
+              <w:rFonts w:eastAsia="Times New Roman"/>
+            </w:rPr>
+          </w:pPr>
+          <w:r>
+            <w:rPr>
+              <w:rFonts w:eastAsia="Times New Roman"/>
+              <w:b/>
+              <w:bCs/>
+            </w:rPr>
+            <w:t xml:space="preserve">Harrison SP, Cramer W, Franklin O, Prentice IC, Wang H, Brännström Å, de Boer H, Dieckmann U, Joshi J, Keenan TF, </w:t>
+          </w:r>
+          <w:r>
+            <w:rPr>
+              <w:rFonts w:eastAsia="Times New Roman"/>
+              <w:b/>
+              <w:bCs/>
+              <w:i/>
+              <w:iCs/>
+            </w:rPr>
+            <w:t>et al.</w:t>
+          </w:r>
+          <w:r>
+            <w:rPr>
+              <w:rFonts w:eastAsia="Times New Roman"/>
+            </w:rPr>
+            <w:t xml:space="preserve"> </w:t>
+          </w:r>
+          <w:r>
+            <w:rPr>
+              <w:rFonts w:eastAsia="Times New Roman"/>
+              <w:b/>
+              <w:bCs/>
+            </w:rPr>
+            <w:t>2021</w:t>
+          </w:r>
+          <w:r>
+            <w:rPr>
+              <w:rFonts w:eastAsia="Times New Roman"/>
+            </w:rPr>
+            <w:t xml:space="preserve">. Eco-evolutionary optimality as a means to improve vegetation and land-surface models. </w:t>
+          </w:r>
+          <w:r>
+            <w:rPr>
+              <w:rFonts w:eastAsia="Times New Roman"/>
+              <w:i/>
+              <w:iCs/>
+            </w:rPr>
+            <w:t>New Phytologist</w:t>
+          </w:r>
+          <w:r>
+            <w:rPr>
+              <w:rFonts w:eastAsia="Times New Roman"/>
+            </w:rPr>
+            <w:t xml:space="preserve"> </w:t>
+          </w:r>
+          <w:r>
+            <w:rPr>
+              <w:rFonts w:eastAsia="Times New Roman"/>
+              <w:b/>
+              <w:bCs/>
+            </w:rPr>
+            <w:t>231</w:t>
+          </w:r>
+          <w:r>
+            <w:rPr>
+              <w:rFonts w:eastAsia="Times New Roman"/>
+            </w:rPr>
+            <w:t>: 2125–2141.</w:t>
+          </w:r>
+        </w:p>
+        <w:p>
+          <w:pPr>
+            <w:divId w:val="612248654"/>
+            <w:rPr>
+              <w:rFonts w:eastAsia="Times New Roman"/>
+            </w:rPr>
+          </w:pPr>
+          <w:r>
+            <w:rPr>
+              <w:rFonts w:eastAsia="Times New Roman"/>
+              <w:b/>
+              <w:bCs/>
+            </w:rPr>
+            <w:t>Hersch-Green EI, Fay PA, Hass HB, Smith NG</w:t>
+          </w:r>
+          <w:r>
+            <w:rPr>
+              <w:rFonts w:eastAsia="Times New Roman"/>
+            </w:rPr>
+            <w:t xml:space="preserve">. </w:t>
+          </w:r>
+          <w:r>
+            <w:rPr>
+              <w:rFonts w:eastAsia="Times New Roman"/>
+              <w:b/>
+              <w:bCs/>
+            </w:rPr>
+            <w:t>2024</w:t>
+          </w:r>
+          <w:r>
+            <w:rPr>
+              <w:rFonts w:eastAsia="Times New Roman"/>
+            </w:rPr>
+            <w:t xml:space="preserve">. Mechanistic insights into plant community responses to environmental variables: genome size, cellular nutrient investments, and metabolic tradeoffs. </w:t>
+          </w:r>
+          <w:r>
+            <w:rPr>
+              <w:rFonts w:eastAsia="Times New Roman"/>
+              <w:i/>
+              <w:iCs/>
+            </w:rPr>
+            <w:t>New Phytologist</w:t>
+          </w:r>
+          <w:r>
+            <w:rPr>
+              <w:rFonts w:eastAsia="Times New Roman"/>
+            </w:rPr>
+            <w:t>.</w:t>
+          </w:r>
+        </w:p>
+        <w:p>
+          <w:pPr>
+            <w:divId w:val="706762222"/>
+            <w:rPr>
+              <w:rFonts w:eastAsia="Times New Roman"/>
+            </w:rPr>
+          </w:pPr>
+          <w:r>
+            <w:rPr>
+              <w:rFonts w:eastAsia="Times New Roman"/>
+              <w:b/>
+              <w:bCs/>
+            </w:rPr>
+            <w:t>Hijmans RJ</w:t>
+          </w:r>
+          <w:r>
+            <w:rPr>
+              <w:rFonts w:eastAsia="Times New Roman"/>
+            </w:rPr>
+            <w:t xml:space="preserve">. </w:t>
+          </w:r>
+          <w:r>
+            <w:rPr>
+              <w:rFonts w:eastAsia="Times New Roman"/>
+              <w:b/>
+              <w:bCs/>
+            </w:rPr>
+            <w:t>2010</w:t>
+          </w:r>
+          <w:r>
+            <w:rPr>
+              <w:rFonts w:eastAsia="Times New Roman"/>
+            </w:rPr>
+            <w:t xml:space="preserve">. raster: Geographic Data Analysis and Modeling. </w:t>
+          </w:r>
+          <w:r>
+            <w:rPr>
+              <w:rFonts w:eastAsia="Times New Roman"/>
+              <w:i/>
+              <w:iCs/>
+            </w:rPr>
+            <w:t>CRAN: Contributed Packages</w:t>
+          </w:r>
+          <w:r>
+            <w:rPr>
+              <w:rFonts w:eastAsia="Times New Roman"/>
+            </w:rPr>
+            <w:t>.</w:t>
+          </w:r>
+        </w:p>
+        <w:p>
+          <w:pPr>
+            <w:divId w:val="1925988494"/>
+            <w:rPr>
+              <w:rFonts w:eastAsia="Times New Roman"/>
+            </w:rPr>
+          </w:pPr>
+          <w:r>
+            <w:rPr>
+              <w:rFonts w:eastAsia="Times New Roman"/>
+              <w:b/>
+              <w:bCs/>
+            </w:rPr>
+            <w:t xml:space="preserve">Liang X, Zhang T, Lu X, Ellsworth DS, BassiriRad H, You C, Wang D, He P, Deng Q, Liu H, </w:t>
+          </w:r>
+          <w:r>
+            <w:rPr>
+              <w:rFonts w:eastAsia="Times New Roman"/>
+              <w:b/>
+              <w:bCs/>
+              <w:i/>
+              <w:iCs/>
+            </w:rPr>
+            <w:t>et al.</w:t>
+          </w:r>
+          <w:r>
+            <w:rPr>
+              <w:rFonts w:eastAsia="Times New Roman"/>
+            </w:rPr>
+            <w:t xml:space="preserve"> </w:t>
+          </w:r>
+          <w:r>
+            <w:rPr>
+              <w:rFonts w:eastAsia="Times New Roman"/>
+              <w:b/>
+              <w:bCs/>
+            </w:rPr>
+            <w:t>2020</w:t>
+          </w:r>
+          <w:r>
+            <w:rPr>
+              <w:rFonts w:eastAsia="Times New Roman"/>
+            </w:rPr>
+            <w:t xml:space="preserve">. Global response patterns of plant photosynthesis to nitrogen addition: A meta‐analysis. </w:t>
+          </w:r>
+          <w:r>
+            <w:rPr>
+              <w:rFonts w:eastAsia="Times New Roman"/>
+              <w:i/>
+              <w:iCs/>
+            </w:rPr>
+            <w:t>Global Change Biology</w:t>
+          </w:r>
+          <w:r>
+            <w:rPr>
+              <w:rFonts w:eastAsia="Times New Roman"/>
+            </w:rPr>
+            <w:t xml:space="preserve"> </w:t>
+          </w:r>
+          <w:r>
+            <w:rPr>
+              <w:rFonts w:eastAsia="Times New Roman"/>
+              <w:b/>
+              <w:bCs/>
+            </w:rPr>
+            <w:t>26</w:t>
+          </w:r>
+          <w:r>
+            <w:rPr>
+              <w:rFonts w:eastAsia="Times New Roman"/>
+            </w:rPr>
+            <w:t>: 3585–3600.</w:t>
+          </w:r>
+        </w:p>
+        <w:p>
+          <w:pPr>
+            <w:divId w:val="2128153688"/>
+            <w:rPr>
+              <w:rFonts w:eastAsia="Times New Roman"/>
+            </w:rPr>
+          </w:pPr>
+          <w:r>
+            <w:rPr>
+              <w:rFonts w:eastAsia="Times New Roman"/>
+              <w:b/>
+              <w:bCs/>
+            </w:rPr>
+            <w:t>Perkowski EA, Ezekannagha E, Smith NG</w:t>
+          </w:r>
+          <w:r>
+            <w:rPr>
+              <w:rFonts w:eastAsia="Times New Roman"/>
+            </w:rPr>
+            <w:t xml:space="preserve">. </w:t>
+          </w:r>
+          <w:r>
+            <w:rPr>
+              <w:rFonts w:eastAsia="Times New Roman"/>
+              <w:b/>
+              <w:bCs/>
+            </w:rPr>
+            <w:t>2025</w:t>
+          </w:r>
+          <w:r>
+            <w:rPr>
+              <w:rFonts w:eastAsia="Times New Roman"/>
+            </w:rPr>
+            <w:t xml:space="preserve">. Nitrogen demand, availability, and acquisition strategy control plant responses to elevated CO2. </w:t>
+          </w:r>
+          <w:r>
+            <w:rPr>
+              <w:rFonts w:eastAsia="Times New Roman"/>
+              <w:i/>
+              <w:iCs/>
+            </w:rPr>
+            <w:t>Journal of Experimental Botany</w:t>
+          </w:r>
+          <w:r>
+            <w:rPr>
+              <w:rFonts w:eastAsia="Times New Roman"/>
+            </w:rPr>
+            <w:t>: eraf118.</w:t>
+          </w:r>
+        </w:p>
+        <w:p>
+          <w:pPr>
+            <w:divId w:val="1965966068"/>
+            <w:rPr>
+              <w:rFonts w:eastAsia="Times New Roman"/>
+            </w:rPr>
+          </w:pPr>
+          <w:r>
+            <w:rPr>
+              <w:rFonts w:eastAsia="Times New Roman"/>
+              <w:b/>
+              <w:bCs/>
+            </w:rPr>
+            <w:t>Pick JL, Nakagawa S, Noble DWA</w:t>
+          </w:r>
+          <w:r>
+            <w:rPr>
+              <w:rFonts w:eastAsia="Times New Roman"/>
+            </w:rPr>
+            <w:t xml:space="preserve">. </w:t>
+          </w:r>
+          <w:r>
+            <w:rPr>
+              <w:rFonts w:eastAsia="Times New Roman"/>
+              <w:b/>
+              <w:bCs/>
+            </w:rPr>
+            <w:t>2019</w:t>
+          </w:r>
+          <w:r>
+            <w:rPr>
+              <w:rFonts w:eastAsia="Times New Roman"/>
+            </w:rPr>
+            <w:t xml:space="preserve">. Reproducible, flexible and high-throughput data extraction from primary literature: The metaDigitise r package. </w:t>
+          </w:r>
+          <w:r>
+            <w:rPr>
+              <w:rFonts w:eastAsia="Times New Roman"/>
+              <w:i/>
+              <w:iCs/>
+            </w:rPr>
+            <w:t>Methods in Ecology and Evolution</w:t>
+          </w:r>
+          <w:r>
+            <w:rPr>
+              <w:rFonts w:eastAsia="Times New Roman"/>
+            </w:rPr>
+            <w:t xml:space="preserve"> </w:t>
+          </w:r>
+          <w:r>
+            <w:rPr>
+              <w:rFonts w:eastAsia="Times New Roman"/>
+              <w:b/>
+              <w:bCs/>
+            </w:rPr>
+            <w:t>10</w:t>
+          </w:r>
+          <w:r>
+            <w:rPr>
+              <w:rFonts w:eastAsia="Times New Roman"/>
+            </w:rPr>
+            <w:t>: 426–431.</w:t>
+          </w:r>
+        </w:p>
+        <w:p>
+          <w:pPr>
+            <w:divId w:val="84036194"/>
+            <w:rPr>
+              <w:rFonts w:eastAsia="Times New Roman"/>
+            </w:rPr>
+          </w:pPr>
+          <w:r>
+            <w:rPr>
+              <w:rFonts w:eastAsia="Times New Roman"/>
+              <w:b/>
+              <w:bCs/>
+            </w:rPr>
+            <w:t xml:space="preserve">Smith NG, Keenan TF, Prentice IC, Wang H, Wright IJ, Niinemets Ü, Crous KY, Domingues TF, Guerrieri R, Ishida FY, </w:t>
+          </w:r>
+          <w:r>
+            <w:rPr>
+              <w:rFonts w:eastAsia="Times New Roman"/>
+              <w:b/>
+              <w:bCs/>
+              <w:i/>
+              <w:iCs/>
+            </w:rPr>
+            <w:t>et al.</w:t>
+          </w:r>
+          <w:r>
+            <w:rPr>
+              <w:rFonts w:eastAsia="Times New Roman"/>
+            </w:rPr>
+            <w:t xml:space="preserve"> </w:t>
+          </w:r>
+          <w:r>
+            <w:rPr>
+              <w:rFonts w:eastAsia="Times New Roman"/>
+              <w:b/>
+              <w:bCs/>
+            </w:rPr>
+            <w:t>2019</w:t>
+          </w:r>
+          <w:r>
+            <w:rPr>
+              <w:rFonts w:eastAsia="Times New Roman"/>
+            </w:rPr>
+            <w:t xml:space="preserve">. Global photosynthetic capacity is optimized to the environment. </w:t>
+          </w:r>
+          <w:r>
+            <w:rPr>
+              <w:rFonts w:eastAsia="Times New Roman"/>
+              <w:i/>
+              <w:iCs/>
+            </w:rPr>
+            <w:t>Ecology Letters</w:t>
+          </w:r>
+          <w:r>
+            <w:rPr>
+              <w:rFonts w:eastAsia="Times New Roman"/>
+            </w:rPr>
+            <w:t xml:space="preserve"> </w:t>
+          </w:r>
+          <w:r>
+            <w:rPr>
+              <w:rFonts w:eastAsia="Times New Roman"/>
+              <w:b/>
+              <w:bCs/>
+            </w:rPr>
+            <w:t>22</w:t>
+          </w:r>
+          <w:r>
+            <w:rPr>
+              <w:rFonts w:eastAsia="Times New Roman"/>
+            </w:rPr>
+            <w:t>: 506–517.</w:t>
+          </w:r>
+        </w:p>
+        <w:p>
+          <w:pPr>
+            <w:divId w:val="417557079"/>
+            <w:rPr>
+              <w:rFonts w:eastAsia="Times New Roman"/>
+            </w:rPr>
+          </w:pPr>
+          <w:r>
+            <w:rPr>
+              <w:rFonts w:eastAsia="Times New Roman"/>
+              <w:b/>
+              <w:bCs/>
+            </w:rPr>
+            <w:t>Smith NG, Zhu Q, Keenan TF, Riley WJ</w:t>
+          </w:r>
+          <w:r>
+            <w:rPr>
+              <w:rFonts w:eastAsia="Times New Roman"/>
+            </w:rPr>
+            <w:t xml:space="preserve">. </w:t>
+          </w:r>
+          <w:r>
+            <w:rPr>
+              <w:rFonts w:eastAsia="Times New Roman"/>
+              <w:b/>
+              <w:bCs/>
+            </w:rPr>
+            <w:t>2024</w:t>
+          </w:r>
+          <w:r>
+            <w:rPr>
+              <w:rFonts w:eastAsia="Times New Roman"/>
+            </w:rPr>
+            <w:t>. Acclimation of photosynthesis to CO</w:t>
+          </w:r>
+          <w:r>
+            <w:rPr>
+              <w:rFonts w:eastAsia="Times New Roman"/>
+              <w:vertAlign w:val="subscript"/>
+            </w:rPr>
+            <w:t>2</w:t>
+          </w:r>
+          <w:r>
+            <w:rPr>
+              <w:rFonts w:eastAsia="Times New Roman"/>
+            </w:rPr>
+            <w:t xml:space="preserve"> increases ecosystem carbon storage due to leaf nitrogen savings. </w:t>
+          </w:r>
+          <w:r>
+            <w:rPr>
+              <w:rFonts w:eastAsia="Times New Roman"/>
+              <w:i/>
+              <w:iCs/>
+            </w:rPr>
+            <w:t>Global Change Biology</w:t>
+          </w:r>
+          <w:r>
+            <w:rPr>
+              <w:rFonts w:eastAsia="Times New Roman"/>
+            </w:rPr>
+            <w:t xml:space="preserve"> </w:t>
+          </w:r>
+          <w:r>
+            <w:rPr>
+              <w:rFonts w:eastAsia="Times New Roman"/>
+              <w:b/>
+              <w:bCs/>
+            </w:rPr>
+            <w:t>30</w:t>
+          </w:r>
+          <w:r>
+            <w:rPr>
+              <w:rFonts w:eastAsia="Times New Roman"/>
+            </w:rPr>
+            <w:t>: 1–10.</w:t>
+          </w:r>
+        </w:p>
+        <w:p>
+          <w:pPr>
+            <w:divId w:val="743259783"/>
+            <w:rPr>
+              <w:rFonts w:eastAsia="Times New Roman"/>
+            </w:rPr>
+          </w:pPr>
+          <w:r>
+            <w:rPr>
+              <w:rFonts w:eastAsia="Times New Roman"/>
+              <w:b/>
+              <w:bCs/>
+            </w:rPr>
+            <w:t>Soudzilovskaia NA, Vaessen S, Barceló M, He J, Rahimlou S, Abarenkov K, Brundrett MC, Gomes SIF, Merckx VSFT, Tedersoo L</w:t>
+          </w:r>
+          <w:r>
+            <w:rPr>
+              <w:rFonts w:eastAsia="Times New Roman"/>
+            </w:rPr>
+            <w:t xml:space="preserve">. </w:t>
+          </w:r>
+          <w:r>
+            <w:rPr>
+              <w:rFonts w:eastAsia="Times New Roman"/>
+              <w:b/>
+              <w:bCs/>
+            </w:rPr>
+            <w:t>2020</w:t>
+          </w:r>
+          <w:r>
+            <w:rPr>
+              <w:rFonts w:eastAsia="Times New Roman"/>
+            </w:rPr>
+            <w:t xml:space="preserve">. FungalRoot: global online database of plant mycorrhizal associations. </w:t>
+          </w:r>
+          <w:r>
+            <w:rPr>
+              <w:rFonts w:eastAsia="Times New Roman"/>
+              <w:i/>
+              <w:iCs/>
+            </w:rPr>
+            <w:t>New Phytologist</w:t>
+          </w:r>
+          <w:r>
+            <w:rPr>
+              <w:rFonts w:eastAsia="Times New Roman"/>
+            </w:rPr>
+            <w:t xml:space="preserve"> </w:t>
+          </w:r>
+          <w:r>
+            <w:rPr>
+              <w:rFonts w:eastAsia="Times New Roman"/>
+              <w:b/>
+              <w:bCs/>
+            </w:rPr>
+            <w:t>227</w:t>
+          </w:r>
+          <w:r>
+            <w:rPr>
+              <w:rFonts w:eastAsia="Times New Roman"/>
+            </w:rPr>
+            <w:t>: 955–966.</w:t>
+          </w:r>
+        </w:p>
+        <w:p>
+          <w:pPr>
+            <w:divId w:val="913047847"/>
+            <w:rPr>
+              <w:rFonts w:eastAsia="Times New Roman"/>
+            </w:rPr>
+          </w:pPr>
+          <w:r>
+            <w:rPr>
+              <w:rFonts w:eastAsia="Times New Roman"/>
+              <w:b/>
+              <w:bCs/>
+            </w:rPr>
+            <w:t xml:space="preserve">Stocker BD, Dong N, Perkowski EA, Schneider PD, Xu H, de Boer HJ, Rebel KT, Smith NG, Van Sundert K, Wang H, </w:t>
+          </w:r>
+          <w:r>
+            <w:rPr>
+              <w:rFonts w:eastAsia="Times New Roman"/>
+              <w:b/>
+              <w:bCs/>
+              <w:i/>
+              <w:iCs/>
+            </w:rPr>
+            <w:t>et al.</w:t>
+          </w:r>
+          <w:r>
+            <w:rPr>
+              <w:rFonts w:eastAsia="Times New Roman"/>
+            </w:rPr>
+            <w:t xml:space="preserve"> </w:t>
+          </w:r>
+          <w:r>
+            <w:rPr>
+              <w:rFonts w:eastAsia="Times New Roman"/>
+              <w:b/>
+              <w:bCs/>
+            </w:rPr>
+            <w:t>2025</w:t>
+          </w:r>
+          <w:r>
+            <w:rPr>
+              <w:rFonts w:eastAsia="Times New Roman"/>
+            </w:rPr>
+            <w:t xml:space="preserve">. Empirical evidence and theoretical understanding of ecosystem carbon and nitrogen cycle interactions. </w:t>
+          </w:r>
+          <w:r>
+            <w:rPr>
+              <w:rFonts w:eastAsia="Times New Roman"/>
+              <w:i/>
+              <w:iCs/>
+            </w:rPr>
+            <w:t>New Phytologist</w:t>
+          </w:r>
+          <w:r>
+            <w:rPr>
+              <w:rFonts w:eastAsia="Times New Roman"/>
+            </w:rPr>
+            <w:t xml:space="preserve"> </w:t>
+          </w:r>
+          <w:r>
+            <w:rPr>
+              <w:rFonts w:eastAsia="Times New Roman"/>
+              <w:b/>
+              <w:bCs/>
+            </w:rPr>
+            <w:t>245</w:t>
+          </w:r>
+          <w:r>
+            <w:rPr>
+              <w:rFonts w:eastAsia="Times New Roman"/>
+            </w:rPr>
+            <w:t>: 49–68.</w:t>
+          </w:r>
+        </w:p>
+        <w:p>
+          <w:pPr>
+            <w:divId w:val="1764719997"/>
+            <w:rPr>
+              <w:rFonts w:eastAsia="Times New Roman"/>
+            </w:rPr>
+          </w:pPr>
+          <w:r>
+            <w:rPr>
+              <w:rFonts w:eastAsia="Times New Roman"/>
+              <w:b/>
+              <w:bCs/>
+            </w:rPr>
+            <w:t xml:space="preserve">Van Sundert K, Leuzinger S, Bader MKF, Chang SX, De Kauwe MG, Dukes JS, Langley JA, Ma Z, Mariën B, Reynaert S, </w:t>
+          </w:r>
+          <w:r>
+            <w:rPr>
+              <w:rFonts w:eastAsia="Times New Roman"/>
+              <w:b/>
+              <w:bCs/>
+              <w:i/>
+              <w:iCs/>
+            </w:rPr>
+            <w:t>et al.</w:t>
+          </w:r>
+          <w:r>
+            <w:rPr>
+              <w:rFonts w:eastAsia="Times New Roman"/>
+            </w:rPr>
+            <w:t xml:space="preserve"> </w:t>
+          </w:r>
+          <w:r>
+            <w:rPr>
+              <w:rFonts w:eastAsia="Times New Roman"/>
+              <w:b/>
+              <w:bCs/>
+            </w:rPr>
+            <w:t>2023</w:t>
+          </w:r>
+          <w:r>
+            <w:rPr>
+              <w:rFonts w:eastAsia="Times New Roman"/>
+            </w:rPr>
+            <w:t xml:space="preserve">. When things get MESI: The Manipulation Experiments Synthesis Initiative—A coordinated effort to synthesize terrestrial global change experiments. </w:t>
+          </w:r>
+          <w:r>
+            <w:rPr>
+              <w:rFonts w:eastAsia="Times New Roman"/>
+              <w:i/>
+              <w:iCs/>
+            </w:rPr>
+            <w:t>Global Change Biology</w:t>
+          </w:r>
+          <w:r>
+            <w:rPr>
+              <w:rFonts w:eastAsia="Times New Roman"/>
+            </w:rPr>
+            <w:t xml:space="preserve"> </w:t>
+          </w:r>
+          <w:r>
+            <w:rPr>
+              <w:rFonts w:eastAsia="Times New Roman"/>
+              <w:b/>
+              <w:bCs/>
+            </w:rPr>
+            <w:t>29</w:t>
+          </w:r>
+          <w:r>
+            <w:rPr>
+              <w:rFonts w:eastAsia="Times New Roman"/>
+            </w:rPr>
+            <w:t>: 1922–1938.</w:t>
+          </w:r>
+        </w:p>
+        <w:p>
+          <w:pPr>
+            <w:divId w:val="1220630551"/>
+            <w:rPr>
+              <w:rFonts w:eastAsia="Times New Roman"/>
+            </w:rPr>
+          </w:pPr>
+          <w:r>
+            <w:rPr>
+              <w:rFonts w:eastAsia="Times New Roman"/>
+              <w:b/>
+              <w:bCs/>
+            </w:rPr>
+            <w:lastRenderedPageBreak/>
+            <w:t>Viechtbauer W</w:t>
+          </w:r>
+          <w:r>
+            <w:rPr>
+              <w:rFonts w:eastAsia="Times New Roman"/>
+            </w:rPr>
+            <w:t xml:space="preserve">. </w:t>
+          </w:r>
+          <w:r>
+            <w:rPr>
+              <w:rFonts w:eastAsia="Times New Roman"/>
+              <w:b/>
+              <w:bCs/>
+            </w:rPr>
+            <w:t>2010</w:t>
+          </w:r>
+          <w:r>
+            <w:rPr>
+              <w:rFonts w:eastAsia="Times New Roman"/>
+            </w:rPr>
+            <w:t xml:space="preserve">. Conducting Meta-Analyses in R with the metafor Package. </w:t>
+          </w:r>
+          <w:r>
+            <w:rPr>
+              <w:rFonts w:eastAsia="Times New Roman"/>
+              <w:i/>
+              <w:iCs/>
+            </w:rPr>
+            <w:t>Journal of Statistical Software</w:t>
+          </w:r>
+          <w:r>
+            <w:rPr>
+              <w:rFonts w:eastAsia="Times New Roman"/>
+            </w:rPr>
+            <w:t xml:space="preserve"> </w:t>
+          </w:r>
+          <w:r>
+            <w:rPr>
+              <w:rFonts w:eastAsia="Times New Roman"/>
+              <w:b/>
+              <w:bCs/>
+            </w:rPr>
+            <w:t>36</w:t>
+          </w:r>
+          <w:r>
+            <w:rPr>
+              <w:rFonts w:eastAsia="Times New Roman"/>
+            </w:rPr>
+            <w:t>: 1–48.</w:t>
+          </w:r>
+        </w:p>
+        <w:p>
+          <w:pPr>
+            <w:divId w:val="1770738717"/>
+            <w:rPr>
+              <w:rFonts w:eastAsia="Times New Roman"/>
+            </w:rPr>
+          </w:pPr>
+          <w:r>
+            <w:rPr>
+              <w:rFonts w:eastAsia="Times New Roman"/>
+              <w:b/>
+              <w:bCs/>
+            </w:rPr>
+            <w:t>Waring EF, Perkowski EA, Smith NG</w:t>
+          </w:r>
+          <w:r>
+            <w:rPr>
+              <w:rFonts w:eastAsia="Times New Roman"/>
+            </w:rPr>
+            <w:t xml:space="preserve">. </w:t>
+          </w:r>
+          <w:r>
+            <w:rPr>
+              <w:rFonts w:eastAsia="Times New Roman"/>
+              <w:b/>
+              <w:bCs/>
+            </w:rPr>
+            <w:t>2023</w:t>
+          </w:r>
+          <w:r>
+            <w:rPr>
+              <w:rFonts w:eastAsia="Times New Roman"/>
+            </w:rPr>
+            <w:t xml:space="preserve">. Soil nitrogen fertilization reduces relative leaf nitrogen allocation to photosynthesis. </w:t>
+          </w:r>
+          <w:r>
+            <w:rPr>
+              <w:rFonts w:eastAsia="Times New Roman"/>
+              <w:i/>
+              <w:iCs/>
+            </w:rPr>
+            <w:t>Journal of Experimental Botany</w:t>
+          </w:r>
+          <w:r>
+            <w:rPr>
+              <w:rFonts w:eastAsia="Times New Roman"/>
+            </w:rPr>
+            <w:t xml:space="preserve"> </w:t>
+          </w:r>
+          <w:r>
+            <w:rPr>
+              <w:rFonts w:eastAsia="Times New Roman"/>
+              <w:b/>
+              <w:bCs/>
+            </w:rPr>
+            <w:t>74</w:t>
+          </w:r>
+          <w:r>
+            <w:rPr>
+              <w:rFonts w:eastAsia="Times New Roman"/>
+            </w:rPr>
+            <w:t>: 5166–5180.</w:t>
+          </w:r>
+        </w:p>
+        <w:p>
+          <w:pPr>
+            <w:divId w:val="1569417533"/>
+            <w:rPr>
+              <w:rFonts w:eastAsia="Times New Roman"/>
+            </w:rPr>
+          </w:pPr>
+          <w:r>
+            <w:rPr>
+              <w:rFonts w:eastAsia="Times New Roman"/>
+              <w:b/>
+              <w:bCs/>
+            </w:rPr>
+            <w:t>Yue K, Fornara DA, Yang W, Peng Y, Peng C, Liu Z, Wu F</w:t>
+          </w:r>
+          <w:r>
+            <w:rPr>
+              <w:rFonts w:eastAsia="Times New Roman"/>
+            </w:rPr>
+            <w:t xml:space="preserve">. </w:t>
+          </w:r>
+          <w:r>
+            <w:rPr>
+              <w:rFonts w:eastAsia="Times New Roman"/>
+              <w:b/>
+              <w:bCs/>
+            </w:rPr>
+            <w:t>2017</w:t>
+          </w:r>
+          <w:r>
+            <w:rPr>
+              <w:rFonts w:eastAsia="Times New Roman"/>
+            </w:rPr>
+            <w:t xml:space="preserve">. Influence of multiple global change drivers on terrestrial carbon storage: additive effects are common. </w:t>
+          </w:r>
+          <w:r>
+            <w:rPr>
+              <w:rFonts w:eastAsia="Times New Roman"/>
+              <w:i/>
+              <w:iCs/>
+            </w:rPr>
+            <w:t>Ecology Letters</w:t>
+          </w:r>
+          <w:r>
+            <w:rPr>
+              <w:rFonts w:eastAsia="Times New Roman"/>
+            </w:rPr>
+            <w:t xml:space="preserve"> </w:t>
+          </w:r>
+          <w:r>
+            <w:rPr>
+              <w:rFonts w:eastAsia="Times New Roman"/>
+              <w:b/>
+              <w:bCs/>
+            </w:rPr>
+            <w:t>20</w:t>
+          </w:r>
+          <w:r>
+            <w:rPr>
+              <w:rFonts w:eastAsia="Times New Roman"/>
+            </w:rPr>
+            <w:t>: 663–672.</w:t>
+          </w:r>
+        </w:p>
+        <w:p>
+          <w:pPr>
+            <w:spacing w:line="360" w:lineRule="auto"/>
+            <w:rPr>
+              <w:rFonts w:eastAsiaTheme="minorEastAsia"/>
+              <w:color w:val="000000"/>
+            </w:rPr>
+          </w:pPr>
+          <w:r>
+            <w:rPr>
+              <w:rFonts w:eastAsia="Times New Roman"/>
+            </w:rPr>
+            <w:t> </w:t>
+          </w:r>
+        </w:p>
+      </w:sdtContent>
+    </w:sdt>
     <w:sectPr>
       <w:pgSz w:w="12240" w:h="15840"/>
       <w:pgMar w:top="1440" w:right="1440" w:bottom="1440" w:left="1440" w:header="720" w:footer="720" w:gutter="0"/>
@@ -9505,6 +13305,7 @@
     <w:rsid w:val="00283C9B"/>
     <w:rsid w:val="003141A6"/>
     <w:rsid w:val="0040541E"/>
+    <w:rsid w:val="004434C7"/>
     <w:rsid w:val="00457200"/>
     <w:rsid w:val="004D7609"/>
     <w:rsid w:val="00527A6E"/>
@@ -9512,6 +13313,7 @@
     <w:rsid w:val="00615AF0"/>
     <w:rsid w:val="00654655"/>
     <w:rsid w:val="00665975"/>
+    <w:rsid w:val="00740F2B"/>
     <w:rsid w:val="007E48CB"/>
     <w:rsid w:val="007E6A34"/>
     <w:rsid w:val="0080463F"/>
@@ -9523,6 +13325,7 @@
     <w:rsid w:val="00D91DD8"/>
     <w:rsid w:val="00E57628"/>
     <w:rsid w:val="00EA1865"/>
+    <w:rsid w:val="00ED1C51"/>
   </w:rsids>
   <m:mathPr>
     <m:mathFont m:val="Cambria Math"/>
@@ -9991,10 +13794,6 @@
     <w:name w:val="EBC1EB924A983748AC0EB85F680DDB81"/>
     <w:rsid w:val="0080463F"/>
   </w:style>
-  <w:style w:type="paragraph" w:customStyle="1" w:styleId="8C3BFCD7903A0D40A0164BBEE7BD1792">
-    <w:name w:val="8C3BFCD7903A0D40A0164BBEE7BD1792"/>
-    <w:rsid w:val="00D23DB9"/>
-  </w:style>
   <w:style w:type="paragraph" w:customStyle="1" w:styleId="C0B3A075052CBC4B843F988436460077">
     <w:name w:val="C0B3A075052CBC4B843F988436460077"/>
     <w:rsid w:val="00D23DB9"/>
@@ -10319,7 +14118,7 @@
     <we:reference id="wa104382081" version="1.55.1.0" store="" storeType="OMEX"/>
   </we:alternateReferences>
   <we:properties>
-    <we:property name="MENDELEY_CITATIONS" value="[{&quot;citationID&quot;:&quot;MENDELEY_CITATION_86689e6a-824e-40c6-94b3-325a8a2d8401&quot;,&quot;properties&quot;:{&quot;noteIndex&quot;:0},&quot;isEdited&quot;:false,&quot;manualOverride&quot;:{&quot;isManuallyOverridden&quot;:false,&quot;citeprocText&quot;:&quot;(Cheaib &lt;i&gt;et al.&lt;/i&gt;, 2025)&quot;,&quot;manualOverrideText&quot;:&quot;&quot;},&quot;citationTag&quot;:&quot;MENDELEY_CITATION_v3_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&quot;,&quot;citationItems&quot;:[{&quot;id&quot;:&quot;5a180149-1cf6-3c1a-ab00-3737287f6242&quot;,&quot;itemData&quot;:{&quot;type&quot;:&quot;article-journal&quot;,&quot;id&quot;:&quot;5a180149-1cf6-3c1a-ab00-3737287f6242&quot;,&quot;title&quot;:&quot;Soil Nitrogen Supply Exerts Largest Influence on Leaf Nitrogen in Environments with the Greatest Leaf Nitrogen Demand&quot;,&quot;author&quot;:[{&quot;family&quot;:&quot;Cheaib&quot;,&quot;given&quot;:&quot;Alissar&quot;,&quot;parse-names&quot;:false,&quot;dropping-particle&quot;:&quot;&quot;,&quot;non-dropping-particle&quot;:&quot;&quot;},{&quot;family&quot;:&quot;Waring&quot;,&quot;given&quot;:&quot;Elizabeth F&quot;,&quot;parse-names&quot;:false,&quot;dropping-particle&quot;:&quot;&quot;,&quot;non-dropping-particle&quot;:&quot;&quot;},{&quot;family&quot;:&quot;McNellis&quot;,&quot;given&quot;:&quot;Risa&quot;,&quot;parse-names&quot;:false,&quot;dropping-particle&quot;:&quot;&quot;,&quot;non-dropping-particle&quot;:&quot;&quot;},{&quot;family&quot;:&quot;Perkowski&quot;,&quot;given&quot;:&quot;Evan A&quot;,&quot;parse-names&quot;:false,&quot;dropping-particle&quot;:&quot;&quot;,&quot;non-dropping-particle&quot;:&quot;&quot;},{&quot;family&quot;:&quot;Martina&quot;,&quot;given&quot;:&quot;Jason P&quot;,&quot;parse-names&quot;:false,&quot;dropping-particle&quot;:&quot;&quot;,&quot;non-dropping-particle&quot;:&quot;&quot;},{&quot;family&quot;:&quot;Seabloom&quot;,&quot;given&quot;:&quot;Eric W&quot;,&quot;parse-names&quot;:false,&quot;dropping-particle&quot;:&quot;&quot;,&quot;non-dropping-particle&quot;:&quot;&quot;},{&quot;family&quot;:&quot;Borer&quot;,&quot;given&quot;:&quot;Elizabeth T&quot;,&quot;parse-names&quot;:false,&quot;dropping-particle&quot;:&quot;&quot;,&quot;non-dropping-particle&quot;:&quot;&quot;},{&quot;family&quot;:&quot;Wilfahrt&quot;,&quot;given&quot;:&quot;Peter A&quot;,&quot;parse-names&quot;:false,&quot;dropping-particle&quot;:&quot;&quot;,&quot;non-dropping-particle&quot;:&quot;&quot;},{&quot;family&quot;:&quot;Dong&quot;,&quot;given&quot;:&quot;Ning&quot;,&quot;parse-names&quot;:false,&quot;dropping-particle&quot;:&quot;&quot;,&quot;non-dropping-particle&quot;:&quot;&quot;},{&quot;family&quot;:&quot;Prentice&quot;,&quot;given&quot;:&quot;Iain Colin&quot;,&quot;parse-names&quot;:false,&quot;dropping-particle&quot;:&quot;&quot;,&quot;non-dropping-particle&quot;:&quot;&quot;},{&quot;family&quot;:&quot;Wright&quot;,&quot;given&quot;:&quot;Ian J&quot;,&quot;parse-names&quot;:false,&quot;dropping-particle&quot;:&quot;&quot;,&quot;non-dropping-particle&quot;:&quot;&quot;},{&quot;family&quot;:&quot;Power&quot;,&quot;given&quot;:&quot;Sally A&quot;,&quot;parse-names&quot;:false,&quot;dropping-particle&quot;:&quot;&quot;,&quot;non-dropping-particle&quot;:&quot;&quot;},{&quot;family&quot;:&quot;Hersch-Green&quot;,&quot;given&quot;:&quot;Erika I&quot;,&quot;parse-names&quot;:false,&quot;dropping-particle&quot;:&quot;&quot;,&quot;non-dropping-particle&quot;:&quot;&quot;},{&quot;family&quot;:&quot;Risch&quot;,&quot;given&quot;:&quot;Anita C&quot;,&quot;parse-names&quot;:false,&quot;dropping-particle&quot;:&quot;&quot;,&quot;non-dropping-particle&quot;:&quot;&quot;},{&quot;family&quot;:&quot;Caldeira&quot;,&quot;given&quot;:&quot;Maria C&quot;,&quot;parse-names&quot;:false,&quot;dropping-particle&quot;:&quot;&quot;,&quot;non-dropping-particle&quot;:&quot;&quot;},{&quot;family&quot;:&quot;Nogueira&quot;,&quot;given&quot;:&quot;Carla&quot;,&quot;parse-names&quot;:false,&quot;dropping-particle&quot;:&quot;&quot;,&quot;non-dropping-particle&quot;:&quot;&quot;},{&quot;family&quot;:&quot;Chen&quot;,&quot;given&quot;:&quot;Qingqing&quot;,&quot;parse-names&quot;:false,&quot;dropping-particle&quot;:&quot;&quot;,&quot;non-dropping-particle&quot;:&quot;&quot;},{&quot;family&quot;:&quot;Smith&quot;,&quot;given&quot;:&quot;Nicholas G&quot;,&quot;parse-names&quot;:false,&quot;dropping-particle&quot;:&quot;&quot;,&quot;non-dropping-particle&quot;:&quot;&quot;}],&quot;container-title&quot;:&quot;Ecology Letters&quot;,&quot;container-title-short&quot;:&quot;Ecol Lett&quot;,&quot;DOI&quot;:&quot;10.1111/ele.70015&quot;,&quot;ISSN&quot;:&quot;14610248&quot;,&quot;issued&quot;:{&quot;date-parts&quot;:[[2025]]},&quot;page&quot;:&quot;1-13&quot;,&quot;abstract&quot;:&quot;Accurately representing the relationships between nitrogen supply and photosynthesis is crucial for reliably predicting carbon–nitrogen cycle coupling in Earth System Models (ESMs). Most ESMs assume positive correlations amongst soil nitrogen supply, leaf nitrogen content, and photosynthetic capacity. However, leaf photosynthetic nitrogen demand may influence the leaf nitrogen response to soil nitrogen supply; thus, responses to nitrogen supply are expected to be the largest in environments where demand is the greatest. Using a nutrient addition experiment replicated across 26 sites spanning four continents, we demonstrated that climate variables were stronger predictors of leaf nitrogen content than soil nutrient supply. Leaf nitrogen increased more strongly with soil nitrogen supply in regions with the highest theoretical leaf nitrogen demand, increasing more in colder and drier environments than warmer and wetter environments. Thus, leaf nitrogen responses to nitrogen supply are primarily influenced by climatic gradients in photosynthetic nitrogen demand, an insight that could improve ESM predictions.&quot;,&quot;issue&quot;:&quot;1&quot;,&quot;volume&quot;:&quot;28&quot;},&quot;isTemporary&quot;:false}]},{&quot;citationID&quot;:&quot;MENDELEY_CITATION_580b71b0-9ddf-46bc-a7c5-d995812bca50&quot;,&quot;properties&quot;:{&quot;noteIndex&quot;:0},&quot;isEdited&quot;:false,&quot;manualOverride&quot;:{&quot;isManuallyOverridden&quot;:false,&quot;citeprocText&quot;:&quot;(Van Sundert &lt;i&gt;et al.&lt;/i&gt;, 2023)&quot;,&quot;manualOverrideText&quot;:&quot;&quot;},&quot;citationTag&quot;:&quot;MENDELEY_CITATION_v3_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&quot;,&quot;citationItems&quot;:[{&quot;id&quot;:&quot;ddb3fa1d-f730-3370-a34d-ee661fcc7c85&quot;,&quot;itemData&quot;:{&quot;type&quot;:&quot;article-journal&quot;,&quot;id&quot;:&quot;ddb3fa1d-f730-3370-a34d-ee661fcc7c85&quot;,&quot;title&quot;:&quot;When things get MESI: The Manipulation Experiments Synthesis Initiative—A coordinated effort to synthesize terrestrial global change experiments&quot;,&quot;author&quot;:[{&quot;family&quot;:&quot;Sundert&quot;,&quot;given&quot;:&quot;Kevin&quot;,&quot;parse-names&quot;:false,&quot;dropping-particle&quot;:&quot;&quot;,&quot;non-dropping-particle&quot;:&quot;Van&quot;},{&quot;family&quot;:&quot;Leuzinger&quot;,&quot;given&quot;:&quot;Sebastian&quot;,&quot;parse-names&quot;:false,&quot;dropping-particle&quot;:&quot;&quot;,&quot;non-dropping-particle&quot;:&quot;&quot;},{&quot;family&quot;:&quot;Bader&quot;,&quot;given&quot;:&quot;Martin Karl Friedrich&quot;,&quot;parse-names&quot;:false,&quot;dropping-particle&quot;:&quot;&quot;,&quot;non-dropping-particle&quot;:&quot;&quot;},{&quot;family&quot;:&quot;Chang&quot;,&quot;given&quot;:&quot;Scott X&quot;,&quot;parse-names&quot;:false,&quot;dropping-particle&quot;:&quot;&quot;,&quot;non-dropping-particle&quot;:&quot;&quot;},{&quot;family&quot;:&quot;Kauwe&quot;,&quot;given&quot;:&quot;Martin G&quot;,&quot;parse-names&quot;:false,&quot;dropping-particle&quot;:&quot;&quot;,&quot;non-dropping-particle&quot;:&quot;De&quot;},{&quot;family&quot;:&quot;Dukes&quot;,&quot;given&quot;:&quot;Jeffrey S&quot;,&quot;parse-names&quot;:false,&quot;dropping-particle&quot;:&quot;&quot;,&quot;non-dropping-particle&quot;:&quot;&quot;},{&quot;family&quot;:&quot;Langley&quot;,&quot;given&quot;:&quot;J Adam&quot;,&quot;parse-names&quot;:false,&quot;dropping-particle&quot;:&quot;&quot;,&quot;non-dropping-particle&quot;:&quot;&quot;},{&quot;family&quot;:&quot;Ma&quot;,&quot;given&quot;:&quot;Zilong&quot;,&quot;parse-names&quot;:false,&quot;dropping-particle&quot;:&quot;&quot;,&quot;non-dropping-particle&quot;:&quot;&quot;},{&quot;family&quot;:&quot;Mariën&quot;,&quot;given&quot;:&quot;Bertold&quot;,&quot;parse-names&quot;:false,&quot;dropping-particle&quot;:&quot;&quot;,&quot;non-dropping-particle&quot;:&quot;&quot;},{&quot;family&quot;:&quot;Reynaert&quot;,&quot;given&quot;:&quot;Simon&quot;,&quot;parse-names&quot;:false,&quot;dropping-particle&quot;:&quot;&quot;,&quot;non-dropping-particle&quot;:&quot;&quot;},{&quot;family&quot;:&quot;Ru&quot;,&quot;given&quot;:&quot;Jingyi&quot;,&quot;parse-names&quot;:false,&quot;dropping-particle&quot;:&quot;&quot;,&quot;non-dropping-particle&quot;:&quot;&quot;},{&quot;family&quot;:&quot;Song&quot;,&quot;given&quot;:&quot;Jian&quot;,&quot;parse-names&quot;:false,&quot;dropping-particle&quot;:&quot;&quot;,&quot;non-dropping-particle&quot;:&quot;&quot;},{&quot;family&quot;:&quot;Stocker&quot;,&quot;given&quot;:&quot;Benjamin D&quot;,&quot;parse-names&quot;:false,&quot;dropping-particle&quot;:&quot;&quot;,&quot;non-dropping-particle&quot;:&quot;&quot;},{&quot;family&quot;:&quot;Terrer&quot;,&quot;given&quot;:&quot;César&quot;,&quot;parse-names&quot;:false,&quot;dropping-particle&quot;:&quot;&quot;,&quot;non-dropping-particle&quot;:&quot;&quot;},{&quot;family&quot;:&quot;Thoresen&quot;,&quot;given&quot;:&quot;Joshua&quot;,&quot;parse-names&quot;:false,&quot;dropping-particle&quot;:&quot;&quot;,&quot;non-dropping-particle&quot;:&quot;&quot;},{&quot;family&quot;:&quot;Vanuytrecht&quot;,&quot;given&quot;:&quot;Eline&quot;,&quot;parse-names&quot;:false,&quot;dropping-particle&quot;:&quot;&quot;,&quot;non-dropping-particle&quot;:&quot;&quot;},{&quot;family&quot;:&quot;Wan&quot;,&quot;given&quot;:&quot;Shiqiang&quot;,&quot;parse-names&quot;:false,&quot;dropping-particle&quot;:&quot;&quot;,&quot;non-dropping-particle&quot;:&quot;&quot;},{&quot;family&quot;:&quot;Yue&quot;,&quot;given&quot;:&quot;Kai&quot;,&quot;parse-names&quot;:false,&quot;dropping-particle&quot;:&quot;&quot;,&quot;non-dropping-particle&quot;:&quot;&quot;},{&quot;family&quot;:&quot;Vicca&quot;,&quot;given&quot;:&quot;Sara&quot;,&quot;parse-names&quot;:false,&quot;dropping-particle&quot;:&quot;&quot;,&quot;non-dropping-particle&quot;:&quot;&quot;}],&quot;container-title&quot;:&quot;Global Change Biology&quot;,&quot;container-title-short&quot;:&quot;Glob Chang Biol&quot;,&quot;DOI&quot;:&quot;10.1111/gcb.16585&quot;,&quot;ISSN&quot;:&quot;13652486&quot;,&quot;issued&quot;:{&quot;date-parts&quot;:[[2023]]},&quot;page&quot;:&quot;1922-1938&quot;,&quot;abstract&quot;:&quot;Responses of the terrestrial biosphere to rapidly changing environmental conditions are a major source of uncertainty in climate projections. In an effort to reduce this uncertainty, a wide range of global change experiments have been conducted that mimic future conditions in terrestrial ecosystems, manipulating CO2, temperature, and nutrient and water availability. Syntheses of results across experiments provide a more general sense of ecosystem responses to global change, and help to discern the influence of background conditions such as climate and vegetation type in determining global change responses. Several independent syntheses of published data have yielded distinct databases for specific objectives. Such parallel, uncoordinated initiatives carry the risk of producing redundant data collection efforts and have led to contrasting outcomes without clarifying the underlying reason for divergence. These problems could be avoided by creating a publicly available, updatable, curated database. Here, we report on a global effort to collect and curate 57,089 treatment responses across 3644 manipulation experiments at 1145 sites, simulating elevated CO2, warming, nutrient addition, and precipitation changes. In the resulting Manipulation Experiments Synthesis Initiative (MESI) database, effects of experimental global change drivers on carbon and nutrient cycles are included, as well as ancillary data such as background climate, vegetation type, treatment magnitude, duration, and, unique to our database, measured soil properties. Our analysis of the database indicates that most experiments are short term (one or few growing seasons), conducted in the USA, Europe, or China, and that the most abundantly reported variable is aboveground biomass. We provide the most comprehensive multifactor global change database to date, enabling the research community to tackle open research questions, vital to global policymaking. The MESI database, freely accessible at doi.org/10.5281/zenodo.7153253, opens new avenues for model evaluation and synthesis-based understanding of how global change affects terrestrial biomes. We welcome contributions to the database on GitHub.&quot;,&quot;issue&quot;:&quot;7&quot;,&quot;volume&quot;:&quot;29&quot;},&quot;isTemporary&quot;:false}]},{&quot;citationID&quot;:&quot;MENDELEY_CITATION_615e78d7-7396-46e0-926d-c457a0371f19&quot;,&quot;properties&quot;:{&quot;noteIndex&quot;:0},&quot;isEdited&quot;:false,&quot;manualOverride&quot;:{&quot;isManuallyOverridden&quot;:false,&quot;citeprocText&quot;:&quot;(Augustine &lt;i&gt;et al.&lt;/i&gt;, 2024)&quot;,&quot;manualOverrideText&quot;:&quot;&quot;},&quot;citationTag&quot;:&quot;MENDELEY_CITATION_v3_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&quot;,&quot;citationItems&quot;:[{&quot;id&quot;:&quot;aec9e912-6980-381f-bd90-3bd8f35e9368&quot;,&quot;itemData&quot;:{&quot;type&quot;:&quot;article-journal&quot;,&quot;id&quot;:&quot;aec9e912-6980-381f-bd90-3bd8f35e9368&quot;,&quot;title&quot;:&quot;Improper data practices erode the quality of global ecological databases and impede the progress of ecological research&quot;,&quot;author&quot;:[{&quot;family&quot;:&quot;Augustine&quot;,&quot;given&quot;:&quot;Steven P.&quot;,&quot;parse-names&quot;:false,&quot;dropping-particle&quot;:&quot;&quot;,&quot;non-dropping-particle&quot;:&quot;&quot;},{&quot;family&quot;:&quot;Bailey-Marren&quot;,&quot;given&quot;:&quot;Isaac&quot;,&quot;parse-names&quot;:false,&quot;dropping-particle&quot;:&quot;&quot;,&quot;non-dropping-particle&quot;:&quot;&quot;},{&quot;family&quot;:&quot;Charton&quot;,&quot;given&quot;:&quot;Katherine T.&quot;,&quot;parse-names&quot;:false,&quot;dropping-particle&quot;:&quot;&quot;,&quot;non-dropping-particle&quot;:&quot;&quot;},{&quot;family&quot;:&quot;Kiel&quot;,&quot;given&quot;:&quot;Nathan G.&quot;,&quot;parse-names&quot;:false,&quot;dropping-particle&quot;:&quot;&quot;,&quot;non-dropping-particle&quot;:&quot;&quot;},{&quot;family&quot;:&quot;Peyton&quot;,&quot;given&quot;:&quot;Michael S.&quot;,&quot;parse-names&quot;:false,&quot;dropping-particle&quot;:&quot;&quot;,&quot;non-dropping-particle&quot;:&quot;&quot;}],&quot;container-title&quot;:&quot;Global Change Biology&quot;,&quot;container-title-short&quot;:&quot;Glob Chang Biol&quot;,&quot;DOI&quot;:&quot;10.1111/gcb.17116&quot;,&quot;ISSN&quot;:&quot;13652486&quot;,&quot;PMID&quot;:&quot;38273575&quot;,&quot;issued&quot;:{&quot;date-parts&quot;:[[2024]]},&quot;page&quot;:&quot;1-11&quot;,&quot;abstract&quot;:&quot;The scientific community has entered an era of big data. However, with big data comes big responsibilities, and best practices for how data are contributed to databases have not kept pace with the collection, aggregation, and analysis of big data. Here, we rigorously assess the quantity of data for specific leaf area (SLA) available within the largest and most frequently used global plant trait database, the TRY Plant Trait Database, exploring how much of the data were applicable (i.e., original, representative, logical, and comparable) and traceable (i.e., published, cited, and consistent). Over three-quarters of the SLA data in TRY either lacked applicability or traceability, leaving only 22.9% of the original data usable compared with the 64.9% typically deemed usable by standard data cleaning protocols. The remaining usable data differed markedly from the original for many species, which led to altered interpretation of ecological analyses. Though the data we consider here make up only 4.5% of SLA data within TRY, similar issues of applicability and traceability likely apply to SLA data for other species as well as other commonly measured, uploaded, and downloaded plant traits. We end with suggested steps forward for global ecological databases, including suggestions for both uploaders to and curators of databases with the hope that, through addressing the issues raised here, we can increase data quality and integrity within the ecological community.&quot;,&quot;issue&quot;:&quot;1&quot;,&quot;volume&quot;:&quot;30&quot;},&quot;isTemporary&quot;:false}]},{&quot;citationID&quot;:&quot;MENDELEY_CITATION_aa60e678-d0d6-42bb-8f95-17e0ef98b4d0&quot;,&quot;properties&quot;:{&quot;noteIndex&quot;:0},&quot;isEdited&quot;:false,&quot;manualOverride&quot;:{&quot;isManuallyOverridden&quot;:false,&quot;citeprocText&quot;:&quot;(Borer &lt;i&gt;et al.&lt;/i&gt;, 2014)&quot;,&quot;manualOverrideText&quot;:&quot;&quot;},&quot;citationTag&quot;:&quot;MENDELEY_CITATION_v3_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&quot;,&quot;citationItems&quot;:[{&quot;id&quot;:&quot;e199ce7b-5579-322c-9d78-cdc140184312&quot;,&quot;itemData&quot;:{&quot;type&quot;:&quot;article-journal&quot;,&quot;id&quot;:&quot;e199ce7b-5579-322c-9d78-cdc140184312&quot;,&quot;title&quot;:&quot;Finding generality in ecology: A model for globally distributed experiments&quot;,&quot;author&quot;:[{&quot;family&quot;:&quot;Borer&quot;,&quot;given&quot;:&quot;Elizabeth T&quot;,&quot;parse-names&quot;:false,&quot;dropping-particle&quot;:&quot;&quot;,&quot;non-dropping-particle&quot;:&quot;&quot;},{&quot;family&quot;:&quot;Harpole&quot;,&quot;given&quot;:&quot;W Stanley&quot;,&quot;parse-names&quot;:false,&quot;dropping-particle&quot;:&quot;&quot;,&quot;non-dropping-particle&quot;:&quot;&quot;},{&quot;family&quot;:&quot;Adler&quot;,&quot;given&quot;:&quot;Peter B&quot;,&quot;parse-names&quot;:false,&quot;dropping-particle&quot;:&quot;&quot;,&quot;non-dropping-particle&quot;:&quot;&quot;},{&quot;family&quot;:&quot;Lind&quot;,&quot;given&quot;:&quot;Eric M&quot;,&quot;parse-names&quot;:false,&quot;dropping-particle&quot;:&quot;&quot;,&quot;non-dropping-particle&quot;:&quot;&quot;},{&quot;family&quot;:&quot;Orrock&quot;,&quot;given&quot;:&quot;John L&quot;,&quot;parse-names&quot;:false,&quot;dropping-particle&quot;:&quot;&quot;,&quot;non-dropping-particle&quot;:&quot;&quot;},{&quot;family&quot;:&quot;Seabloom&quot;,&quot;given&quot;:&quot;Eric W&quot;,&quot;parse-names&quot;:false,&quot;dropping-particle&quot;:&quot;&quot;,&quot;non-dropping-particle&quot;:&quot;&quot;},{&quot;family&quot;:&quot;Smith&quot;,&quot;given&quot;:&quot;Melinda D&quot;,&quot;parse-names&quot;:false,&quot;dropping-particle&quot;:&quot;&quot;,&quot;non-dropping-particle&quot;:&quot;&quot;}],&quot;container-title&quot;:&quot;Methods in Ecology and Evolution&quot;,&quot;container-title-short&quot;:&quot;Methods Ecol Evol&quot;,&quot;DOI&quot;:&quot;10.1111/2041-210X.12125&quot;,&quot;ISSN&quot;:&quot;2041210X&quot;,&quot;issued&quot;:{&quot;date-parts&quot;:[[2014]]},&quot;page&quot;:&quot;65-73&quot;,&quot;abstract&quot;:&quot;Summary: Advancing the field of ecology relies on understanding generalities and developing theories based on empirical and functional relationships that integrate across organismal to global spatial scales and span temporal scales. Significant advances in predicting responses of ecological communities to globally extensive anthropogenic perturbations, for example, require understanding the role of environmental context in determining outcomes, which in turn requires standardized experiments across sites and regions. Distributed collaborative experiments can lead to high-impact advances that would otherwise be unachievable. Here, we provide specific advice and considerations relevant to researchers interested in employing this emerging approach using as a case study our experience developing and running the Nutrient Network, a globally distributed experimental network (currently &gt;75 sites in 17 countries) that arose from a grassroots, cooperative research effort. We clarify the design, goals and function of the Nutrient Network as a model to empower others in the scientific community to employ distributed experiments to advance our predictive understanding of global-scale ecological trends and responses. Our experiences to date demonstrate that globally distributed experimental science need not be prohibitively expensive or time-consuming on a per capita basis and is not limited to senior scientists or countries where science is well funded. While distributed experiments are not a panacea for understanding ecological systems, they can substantially complement existing approaches. © 2013 British Ecological Society.&quot;,&quot;issue&quot;:&quot;1&quot;,&quot;volume&quot;:&quot;5&quot;},&quot;isTemporary&quot;:false}]},{&quot;citationID&quot;:&quot;MENDELEY_CITATION_c6a153c3-30da-4d4f-a764-cb0a902f1128&quot;,&quot;properties&quot;:{&quot;noteIndex&quot;:0},&quot;isEdited&quot;:false,&quot;manualOverride&quot;:{&quot;isManuallyOverridden&quot;:true,&quot;citeprocText&quot;:&quot;(Firn &lt;i&gt;et al.&lt;/i&gt;, 2019)&quot;,&quot;manualOverrideText&quot;:&quot;Firn et al. (2019)&quot;},&quot;citationTag&quot;:&quot;MENDELEY_CITATION_v3_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&quot;,&quot;citationItems&quot;:[{&quot;id&quot;:&quot;c6eb0ed5-0ab0-38a6-8800-c6d2b49098b0&quot;,&quot;itemData&quot;:{&quot;type&quot;:&quot;article-journal&quot;,&quot;id&quot;:&quot;c6eb0ed5-0ab0-38a6-8800-c6d2b49098b0&quot;,&quot;title&quot;:&quot;Leaf nutrients, not specific leaf area, are consistent indicators of elevated nutrient inputs&quot;,&quot;author&quot;:[{&quot;family&quot;:&quot;Firn&quot;,&quot;given&quot;:&quot;Jennifer&quot;,&quot;parse-names&quot;:false,&quot;dropping-particle&quot;:&quot;&quot;,&quot;non-dropping-particle&quot;:&quot;&quot;},{&quot;family&quot;:&quot;McGree&quot;,&quot;given&quot;:&quot;James M&quot;,&quot;parse-names&quot;:false,&quot;dropping-particle&quot;:&quot;&quot;,&quot;non-dropping-particle&quot;:&quot;&quot;},{&quot;family&quot;:&quot;Harvey&quot;,&quot;given&quot;:&quot;Eric&quot;,&quot;parse-names&quot;:false,&quot;dropping-particle&quot;:&quot;&quot;,&quot;non-dropping-particle&quot;:&quot;&quot;},{&quot;family&quot;:&quot;Flores-Moreno&quot;,&quot;given&quot;:&quot;Habacuc&quot;,&quot;parse-names&quot;:false,&quot;dropping-particle&quot;:&quot;&quot;,&quot;non-dropping-particle&quot;:&quot;&quot;},{&quot;family&quot;:&quot;Schütz&quot;,&quot;given&quot;:&quot;Martin&quot;,&quot;parse-names&quot;:false,&quot;dropping-particle&quot;:&quot;&quot;,&quot;non-dropping-particle&quot;:&quot;&quot;},{&quot;family&quot;:&quot;Buckley&quot;,&quot;given&quot;:&quot;Yvonne M&quot;,&quot;parse-names&quot;:false,&quot;dropping-particle&quot;:&quot;&quot;,&quot;non-dropping-particle&quot;:&quot;&quot;},{&quot;family&quot;:&quot;Borer&quot;,&quot;given&quot;:&quot;Elizabeth T&quot;,&quot;parse-names&quot;:false,&quot;dropping-particle&quot;:&quot;&quot;,&quot;non-dropping-particle&quot;:&quot;&quot;},{&quot;family&quot;:&quot;Seabloom&quot;,&quot;given&quot;:&quot;Eric W&quot;,&quot;parse-names&quot;:false,&quot;dropping-particle&quot;:&quot;&quot;,&quot;non-dropping-particle&quot;:&quot;&quot;},{&quot;family&quot;:&quot;Pierre&quot;,&quot;given&quot;:&quot;Kimberly J&quot;,&quot;parse-names&quot;:false,&quot;dropping-particle&quot;:&quot;&quot;,&quot;non-dropping-particle&quot;:&quot;La&quot;},{&quot;family&quot;:&quot;MacDougall&quot;,&quot;given&quot;:&quot;Andrew M&quot;,&quot;parse-names&quot;:false,&quot;dropping-particle&quot;:&quot;&quot;,&quot;non-dropping-particle&quot;:&quot;&quot;},{&quot;family&quot;:&quot;Prober&quot;,&quot;given&quot;:&quot;Suzanne M&quot;,&quot;parse-names&quot;:false,&quot;dropping-particle&quot;:&quot;&quot;,&quot;non-dropping-particle&quot;:&quot;&quot;},{&quot;family&quot;:&quot;Stevens&quot;,&quot;given&quot;:&quot;Carly J&quot;,&quot;parse-names&quot;:false,&quot;dropping-particle&quot;:&quot;&quot;,&quot;non-dropping-particle&quot;:&quot;&quot;},{&quot;family&quot;:&quot;Sullivan&quot;,&quot;given&quot;:&quot;Lauren L&quot;,&quot;parse-names&quot;:false,&quot;dropping-particle&quot;:&quot;&quot;,&quot;non-dropping-particle&quot;:&quot;&quot;},{&quot;family&quot;:&quot;Porter&quot;,&quot;given&quot;:&quot;Erica&quot;,&quot;parse-names&quot;:false,&quot;dropping-particle&quot;:&quot;&quot;,&quot;non-dropping-particle&quot;:&quot;&quot;},{&quot;family&quot;:&quot;Ladouceur&quot;,&quot;given&quot;:&quot;Emma&quot;,&quot;parse-names&quot;:false,&quot;dropping-particle&quot;:&quot;&quot;,&quot;non-dropping-particle&quot;:&quot;&quot;},{&quot;family&quot;:&quot;Allen&quot;,&quot;given&quot;:&quot;Charlotte&quot;,&quot;parse-names&quot;:false,&quot;dropping-particle&quot;:&quot;&quot;,&quot;non-dropping-particle&quot;:&quot;&quot;},{&quot;family&quot;:&quot;Moromizato&quot;,&quot;given&quot;:&quot;Karine H&quot;,&quot;parse-names&quot;:false,&quot;dropping-particle&quot;:&quot;&quot;,&quot;non-dropping-particle&quot;:&quot;&quot;},{&quot;family&quot;:&quot;Morgan&quot;,&quot;given&quot;:&quot;John W&quot;,&quot;parse-names&quot;:false,&quot;dropping-particle&quot;:&quot;&quot;,&quot;non-dropping-particle&quot;:&quot;&quot;},{&quot;family&quot;:&quot;Harpole&quot;,&quot;given&quot;:&quot;W Stanley&quot;,&quot;parse-names&quot;:false,&quot;dropping-particle&quot;:&quot;&quot;,&quot;non-dropping-particle&quot;:&quot;&quot;},{&quot;family&quot;:&quot;Hautier&quot;,&quot;given&quot;:&quot;Yann&quot;,&quot;parse-names&quot;:false,&quot;dropping-particle&quot;:&quot;&quot;,&quot;non-dropping-particle&quot;:&quot;&quot;},{&quot;family&quot;:&quot;Eisenhauer&quot;,&quot;given&quot;:&quot;Nico&quot;,&quot;parse-names&quot;:false,&quot;dropping-particle&quot;:&quot;&quot;,&quot;non-dropping-particle&quot;:&quot;&quot;},{&quot;family&quot;:&quot;Wright&quot;,&quot;given&quot;:&quot;Justin P&quot;,&quot;parse-names&quot;:false,&quot;dropping-particle&quot;:&quot;&quot;,&quot;non-dropping-particle&quot;:&quot;&quot;},{&quot;family&quot;:&quot;Adler&quot;,&quot;given&quot;:&quot;Peter B&quot;,&quot;parse-names&quot;:false,&quot;dropping-particle&quot;:&quot;&quot;,&quot;non-dropping-particle&quot;:&quot;&quot;},{&quot;family&quot;:&quot;Arnillas&quot;,&quot;given&quot;:&quot;Carlos Alberto&quot;,&quot;parse-names&quot;:false,&quot;dropping-particle&quot;:&quot;&quot;,&quot;non-dropping-particle&quot;:&quot;&quot;},{&quot;family&quot;:&quot;Bakker&quot;,&quot;given&quot;:&quot;Jonathan D&quot;,&quot;parse-names&quot;:false,&quot;dropping-particle&quot;:&quot;&quot;,&quot;non-dropping-particle&quot;:&quot;&quot;},{&quot;family&quot;:&quot;Biederman&quot;,&quot;given&quot;:&quot;Lori&quot;,&quot;parse-names&quot;:false,&quot;dropping-particle&quot;:&quot;&quot;,&quot;non-dropping-particle&quot;:&quot;&quot;},{&quot;family&quot;:&quot;Broadbent&quot;,&quot;given&quot;:&quot;Arthur A D&quot;,&quot;parse-names&quot;:false,&quot;dropping-particle&quot;:&quot;&quot;,&quot;non-dropping-particle&quot;:&quot;&quot;},{&quot;family&quot;:&quot;Brown&quot;,&quot;given&quot;:&quot;Cynthia S&quot;,&quot;parse-names&quot;:false,&quot;dropping-particle&quot;:&quot;&quot;,&quot;non-dropping-particle&quot;:&quot;&quot;},{&quot;family&quot;:&quot;Bugalho&quot;,&quot;given&quot;:&quot;Miguel N&quot;,&quot;parse-names&quot;:false,&quot;dropping-particle&quot;:&quot;&quot;,&quot;non-dropping-particle&quot;:&quot;&quot;},{&quot;family&quot;:&quot;Caldeira&quot;,&quot;given&quot;:&quot;Maria C&quot;,&quot;parse-names&quot;:false,&quot;dropping-particle&quot;:&quot;&quot;,&quot;non-dropping-particle&quot;:&quot;&quot;},{&quot;family&quot;:&quot;Cleland&quot;,&quot;given&quot;:&quot;Elsa E&quot;,&quot;parse-names&quot;:false,&quot;dropping-particle&quot;:&quot;&quot;,&quot;non-dropping-particle&quot;:&quot;&quot;},{&quot;family&quot;:&quot;Ebeling&quot;,&quot;given&quot;:&quot;Anne&quot;,&quot;parse-names&quot;:false,&quot;dropping-particle&quot;:&quot;&quot;,&quot;non-dropping-particle&quot;:&quot;&quot;},{&quot;family&quot;:&quot;Fay&quot;,&quot;given&quot;:&quot;Philip A&quot;,&quot;parse-names&quot;:false,&quot;dropping-particle&quot;:&quot;&quot;,&quot;non-dropping-particle&quot;:&quot;&quot;},{&quot;family&quot;:&quot;Hagenah&quot;,&quot;given&quot;:&quot;Nicole&quot;,&quot;parse-names&quot;:false,&quot;dropping-particle&quot;:&quot;&quot;,&quot;non-dropping-particle&quot;:&quot;&quot;},{&quot;family&quot;:&quot;Kleinhesselink&quot;,&quot;given&quot;:&quot;Andrew M&quot;,&quot;parse-names&quot;:false,&quot;dropping-particle&quot;:&quot;&quot;,&quot;non-dropping-particle&quot;:&quot;&quot;},{&quot;family&quot;:&quot;Mitchell&quot;,&quot;given&quot;:&quot;Rachel&quot;,&quot;parse-names&quot;:false,&quot;dropping-particle&quot;:&quot;&quot;,&quot;non-dropping-particle&quot;:&quot;&quot;},{&quot;family&quot;:&quot;Moore&quot;,&quot;given&quot;:&quot;Joslin L&quot;,&quot;parse-names&quot;:false,&quot;dropping-particle&quot;:&quot;&quot;,&quot;non-dropping-particle&quot;:&quot;&quot;},{&quot;family&quot;:&quot;Nogueira&quot;,&quot;given&quot;:&quot;Carla&quot;,&quot;parse-names&quot;:false,&quot;dropping-particle&quot;:&quot;&quot;,&quot;non-dropping-particle&quot;:&quot;&quot;},{&quot;family&quot;:&quot;Peri&quot;,&quot;given&quot;:&quot;Pablo Luis&quot;,&quot;parse-names&quot;:false,&quot;dropping-particle&quot;:&quot;&quot;,&quot;non-dropping-particle&quot;:&quot;&quot;},{&quot;family&quot;:&quot;Roscher&quot;,&quot;given&quot;:&quot;Christiane&quot;,&quot;parse-names&quot;:false,&quot;dropping-particle&quot;:&quot;&quot;,&quot;non-dropping-particle&quot;:&quot;&quot;},{&quot;family&quot;:&quot;Smith&quot;,&quot;given&quot;:&quot;Melinda D&quot;,&quot;parse-names&quot;:false,&quot;dropping-particle&quot;:&quot;&quot;,&quot;non-dropping-particle&quot;:&quot;&quot;},{&quot;family&quot;:&quot;Wragg&quot;,&quot;given&quot;:&quot;Peter D&quot;,&quot;parse-names&quot;:false,&quot;dropping-particle&quot;:&quot;&quot;,&quot;non-dropping-particle&quot;:&quot;&quot;},{&quot;family&quot;:&quot;Risch&quot;,&quot;given&quot;:&quot;Anita C&quot;,&quot;parse-names&quot;:false,&quot;dropping-particle&quot;:&quot;&quot;,&quot;non-dropping-particle&quot;:&quot;&quot;}],&quot;container-title&quot;:&quot;Nature Ecology &amp; Evolution&quot;,&quot;container-title-short&quot;:&quot;Nat Ecol Evol&quot;,&quot;DOI&quot;:&quot;10.1038/s41559-018-0790-1&quot;,&quot;ISSN&quot;:&quot;2397-334X&quot;,&quot;URL&quot;:&quot;https://www.nature.com/articles/s41559-018-0790-1&quot;,&quot;issued&quot;:{&quot;date-parts&quot;:[[2019,2,4]]},&quot;page&quot;:&quot;400-406&quot;,&quot;issue&quot;:&quot;3&quot;,&quot;volume&quot;:&quot;3&quot;},&quot;isTemporary&quot;:false}]},{&quot;citationID&quot;:&quot;MENDELEY_CITATION_e01835aa-e2b1-4692-a782-40feef45e4a4&quot;,&quot;properties&quot;:{&quot;noteIndex&quot;:0},&quot;isEdited&quot;:false,&quot;manualOverride&quot;:{&quot;isManuallyOverridden&quot;:true,&quot;citeprocText&quot;:&quot;(Cleland &lt;i&gt;et al.&lt;/i&gt;, 2019)&quot;,&quot;manualOverrideText&quot;:&quot;Cleland et al. (2019)&quot;},&quot;citationTag&quot;:&quot;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&quot;,&quot;citationItems&quot;:[{&quot;id&quot;:&quot;16dad6da-42e3-3b2e-ade4-7f9230e738ed&quot;,&quot;itemData&quot;:{&quot;type&quot;:&quot;article-journal&quot;,&quot;id&quot;:&quot;16dad6da-42e3-3b2e-ade4-7f9230e738ed&quot;,&quot;title&quot;:&quot;Belowground Biomass Response to Nutrient Enrichment Depends on Light Limitation Across Globally Distributed Grasslands&quot;,&quot;author&quot;:[{&quot;family&quot;:&quot;Cleland&quot;,&quot;given&quot;:&quot;Elsa E&quot;,&quot;parse-names&quot;:false,&quot;dropping-particle&quot;:&quot;&quot;,&quot;non-dropping-particle&quot;:&quot;&quot;},{&quot;family&quot;:&quot;Lind&quot;,&quot;given&quot;:&quot;Eric M&quot;,&quot;parse-names&quot;:false,&quot;dropping-particle&quot;:&quot;&quot;,&quot;non-dropping-particle&quot;:&quot;&quot;},{&quot;family&quot;:&quot;DeCrappeo&quot;,&quot;given&quot;:&quot;Nicole M&quot;,&quot;parse-names&quot;:false,&quot;dropping-particle&quot;:&quot;&quot;,&quot;non-dropping-particle&quot;:&quot;&quot;},{&quot;family&quot;:&quot;DeLorenze&quot;,&quot;given&quot;:&quot;Elizabeth&quot;,&quot;parse-names&quot;:false,&quot;dropping-particle&quot;:&quot;&quot;,&quot;non-dropping-particle&quot;:&quot;&quot;},{&quot;family&quot;:&quot;Wilkins&quot;,&quot;given&quot;:&quot;Rachel Abbott&quot;,&quot;parse-names&quot;:false,&quot;dropping-particle&quot;:&quot;&quot;,&quot;non-dropping-particle&quot;:&quot;&quot;},{&quot;family&quot;:&quot;Adler&quot;,&quot;given&quot;:&quot;Peter B&quot;,&quot;parse-names&quot;:false,&quot;dropping-particle&quot;:&quot;&quot;,&quot;non-dropping-particle&quot;:&quot;&quot;},{&quot;family&quot;:&quot;Bakker&quot;,&quot;given&quot;:&quot;Jonathan D&quot;,&quot;parse-names&quot;:false,&quot;dropping-particle&quot;:&quot;&quot;,&quot;non-dropping-particle&quot;:&quot;&quot;},{&quot;family&quot;:&quot;Brown&quot;,&quot;given&quot;:&quot;Cynthia S&quot;,&quot;parse-names&quot;:false,&quot;dropping-particle&quot;:&quot;&quot;,&quot;non-dropping-particle&quot;:&quot;&quot;},{&quot;family&quot;:&quot;Davies&quot;,&quot;given&quot;:&quot;Kendi F&quot;,&quot;parse-names&quot;:false,&quot;dropping-particle&quot;:&quot;&quot;,&quot;non-dropping-particle&quot;:&quot;&quot;},{&quot;family&quot;:&quot;Esch&quot;,&quot;given&quot;:&quot;Ellen&quot;,&quot;parse-names&quot;:false,&quot;dropping-particle&quot;:&quot;&quot;,&quot;non-dropping-particle&quot;:&quot;&quot;},{&quot;family&quot;:&quot;Firn&quot;,&quot;given&quot;:&quot;Jennifer&quot;,&quot;parse-names&quot;:false,&quot;dropping-particle&quot;:&quot;&quot;,&quot;non-dropping-particle&quot;:&quot;&quot;},{&quot;family&quot;:&quot;Gressard&quot;,&quot;given&quot;:&quot;Scott&quot;,&quot;parse-names&quot;:false,&quot;dropping-particle&quot;:&quot;&quot;,&quot;non-dropping-particle&quot;:&quot;&quot;},{&quot;family&quot;:&quot;Gruner&quot;,&quot;given&quot;:&quot;Daniel S&quot;,&quot;parse-names&quot;:false,&quot;dropping-particle&quot;:&quot;&quot;,&quot;non-dropping-particle&quot;:&quot;&quot;},{&quot;family&quot;:&quot;Hagenah&quot;,&quot;given&quot;:&quot;Nicole&quot;,&quot;parse-names&quot;:false,&quot;dropping-particle&quot;:&quot;&quot;,&quot;non-dropping-particle&quot;:&quot;&quot;},{&quot;family&quot;:&quot;Harpole&quot;,&quot;given&quot;:&quot;W. Stanley&quot;,&quot;parse-names&quot;:false,&quot;dropping-particle&quot;:&quot;&quot;,&quot;non-dropping-particle&quot;:&quot;&quot;},{&quot;family&quot;:&quot;Hautier&quot;,&quot;given&quot;:&quot;Yann&quot;,&quot;parse-names&quot;:false,&quot;dropping-particle&quot;:&quot;&quot;,&quot;non-dropping-particle&quot;:&quot;&quot;},{&quot;family&quot;:&quot;Hobbie&quot;,&quot;given&quot;:&quot;Sarah E&quot;,&quot;parse-names&quot;:false,&quot;dropping-particle&quot;:&quot;&quot;,&quot;non-dropping-particle&quot;:&quot;&quot;},{&quot;family&quot;:&quot;Hofmockel&quot;,&quot;given&quot;:&quot;Kirsten S&quot;,&quot;parse-names&quot;:false,&quot;dropping-particle&quot;:&quot;&quot;,&quot;non-dropping-particle&quot;:&quot;&quot;},{&quot;family&quot;:&quot;Kirkman&quot;,&quot;given&quot;:&quot;Kevin&quot;,&quot;parse-names&quot;:false,&quot;dropping-particle&quot;:&quot;&quot;,&quot;non-dropping-particle&quot;:&quot;&quot;},{&quot;family&quot;:&quot;Knops&quot;,&quot;given&quot;:&quot;Johannes&quot;,&quot;parse-names&quot;:false,&quot;dropping-particle&quot;:&quot;&quot;,&quot;non-dropping-particle&quot;:&quot;&quot;},{&quot;family&quot;:&quot;Kopp&quot;,&quot;given&quot;:&quot;Christopher W&quot;,&quot;parse-names&quot;:false,&quot;dropping-particle&quot;:&quot;&quot;,&quot;non-dropping-particle&quot;:&quot;&quot;},{&quot;family&quot;:&quot;Pierre&quot;,&quot;given&quot;:&quot;Kimberly J&quot;,&quot;parse-names&quot;:false,&quot;dropping-particle&quot;:&quot;&quot;,&quot;non-dropping-particle&quot;:&quot;La&quot;},{&quot;family&quot;:&quot;MacDougall&quot;,&quot;given&quot;:&quot;Andrew&quot;,&quot;parse-names&quot;:false,&quot;dropping-particle&quot;:&quot;&quot;,&quot;non-dropping-particle&quot;:&quot;&quot;},{&quot;family&quot;:&quot;McCulley&quot;,&quot;given&quot;:&quot;Rebecca L&quot;,&quot;parse-names&quot;:false,&quot;dropping-particle&quot;:&quot;&quot;,&quot;non-dropping-particle&quot;:&quot;&quot;},{&quot;family&quot;:&quot;Melbourne&quot;,&quot;given&quot;:&quot;Brett A&quot;,&quot;parse-names&quot;:false,&quot;dropping-particle&quot;:&quot;&quot;,&quot;non-dropping-particle&quot;:&quot;&quot;},{&quot;family&quot;:&quot;Moore&quot;,&quot;given&quot;:&quot;Joslin L&quot;,&quot;parse-names&quot;:false,&quot;dropping-particle&quot;:&quot;&quot;,&quot;non-dropping-particle&quot;:&quot;&quot;},{&quot;family&quot;:&quot;Prober&quot;,&quot;given&quot;:&quot;Suzanne M&quot;,&quot;parse-names&quot;:false,&quot;dropping-particle&quot;:&quot;&quot;,&quot;non-dropping-particle&quot;:&quot;&quot;},{&quot;family&quot;:&quot;Riggs&quot;,&quot;given&quot;:&quot;Charlotte&quot;,&quot;parse-names&quot;:false,&quot;dropping-particle&quot;:&quot;&quot;,&quot;non-dropping-particle&quot;:&quot;&quot;},{&quot;family&quot;:&quot;Risch&quot;,&quot;given&quot;:&quot;Anita C&quot;,&quot;parse-names&quot;:false,&quot;dropping-particle&quot;:&quot;&quot;,&quot;non-dropping-particle&quot;:&quot;&quot;},{&quot;family&quot;:&quot;Schuetz&quot;,&quot;given&quot;:&quot;Martin&quot;,&quot;parse-names&quot;:false,&quot;dropping-particle&quot;:&quot;&quot;,&quot;non-dropping-particle&quot;:&quot;&quot;},{&quot;family&quot;:&quot;Stevens&quot;,&quot;given&quot;:&quot;Carly&quot;,&quot;parse-names&quot;:false,&quot;dropping-particle&quot;:&quot;&quot;,&quot;non-dropping-particle&quot;:&quot;&quot;},{&quot;family&quot;:&quot;Wragg&quot;,&quot;given&quot;:&quot;Peter D&quot;,&quot;parse-names&quot;:false,&quot;dropping-particle&quot;:&quot;&quot;,&quot;non-dropping-particle&quot;:&quot;&quot;},{&quot;family&quot;:&quot;Wright&quot;,&quot;given&quot;:&quot;Justin&quot;,&quot;parse-names&quot;:false,&quot;dropping-particle&quot;:&quot;&quot;,&quot;non-dropping-particle&quot;:&quot;&quot;},{&quot;family&quot;:&quot;Borer&quot;,&quot;given&quot;:&quot;Elizabeth T&quot;,&quot;parse-names&quot;:false,&quot;dropping-particle&quot;:&quot;&quot;,&quot;non-dropping-particle&quot;:&quot;&quot;},{&quot;family&quot;:&quot;Seabloom&quot;,&quot;given&quot;:&quot;Eric W&quot;,&quot;parse-names&quot;:false,&quot;dropping-particle&quot;:&quot;&quot;,&quot;non-dropping-particle&quot;:&quot;&quot;}],&quot;container-title&quot;:&quot;Ecosystems&quot;,&quot;DOI&quot;:&quot;10.1007/s10021-019-00350-4&quot;,&quot;ISSN&quot;:&quot;14350629&quot;,&quot;URL&quot;:&quot;https://doi.org/10.1007/s10021-019-00350-4&quot;,&quot;issued&quot;:{&quot;date-parts&quot;:[[2019]]},&quot;page&quot;:&quot;1466-1477&quot;,&quot;abstract&quot;:&quot;Anthropogenic activities are increasing nutrient inputs to ecosystems worldwide, with consequences for global carbon and nutrient cycles. Recent meta-analyses show that aboveground primary production is often co-limited by multiple nutrients; however, little is known about how root production responds to changes in nutrient availability. At twenty-nine grassland sites on four continents, we quantified shallow root biomass responses to nitrogen (N), phosphorus (P) and potassium plus micronutrient enrichment and compared below- and aboveground responses. We hypothesized that optimal allocation theory would predict context dependence in root biomass responses to nutrient enrichment, given variation among sites in the resources limiting to plant growth (specifically light versus nutrients). Consistent with the predictions of optimal allocation theory, the proportion of total biomass belowground declined with N or P addition, due to increased biomass aboveground (for N and P) and decreased biomass belowground (N, particularly in sites with low canopy light penetration). Absolute root biomass increased with N addition where light was abundant at the soil surface, but declined in sites where the grassland canopy intercepted a large proportion of incoming light. These results demonstrate that belowground responses to changes in resource supply can differ strongly from aboveground responses, which could significantly modify predictions of future rates of nutrient cycling and carbon sequestration. Our results also highlight how optimal allocation theory developed for individual plants may help predict belowground biomass responses to nutrient enrichment at the ecosystem scale across wide climatic and environmental gradients.&quot;,&quot;publisher&quot;:&quot;Springer US&quot;,&quot;issue&quot;:&quot;7&quot;,&quot;volume&quot;:&quot;22&quot;,&quot;container-title-short&quot;:&quot;&quot;},&quot;isTemporary&quot;:false}]},{&quot;citationID&quot;:&quot;MENDELEY_CITATION_f13c2147-cea0-4eb1-9717-e949e20a9c2b&quot;,&quot;properties&quot;:{&quot;noteIndex&quot;:0},&quot;isEdited&quot;:false,&quot;manualOverride&quot;:{&quot;isManuallyOverridden&quot;:true,&quot;citeprocText&quot;:&quot;(Hersch-Green &lt;i&gt;et al.&lt;/i&gt;, 2024)&quot;,&quot;manualOverrideText&quot;:&quot;Hersch-Green et al. (2024)&quot;},&quot;citationTag&quot;:&quot;MENDELEY_CITATION_v3_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&quot;,&quot;citationItems&quot;:[{&quot;id&quot;:&quot;9a914c06-e445-38c7-9318-765f1c302242&quot;,&quot;itemData&quot;:{&quot;type&quot;:&quot;article-journal&quot;,&quot;id&quot;:&quot;9a914c06-e445-38c7-9318-765f1c302242&quot;,&quot;title&quot;:&quot;Mechanistic insights into plant community responses to environmental variables: genome size, cellular nutrient investments, and metabolic tradeoffs&quot;,&quot;author&quot;:[{&quot;family&quot;:&quot;Hersch-Green&quot;,&quot;given&quot;:&quot;Erika I&quot;,&quot;parse-names&quot;:false,&quot;dropping-particle&quot;:&quot;&quot;,&quot;non-dropping-particle&quot;:&quot;&quot;},{&quot;family&quot;:&quot;Fay&quot;,&quot;given&quot;:&quot;Philip A&quot;,&quot;parse-names&quot;:false,&quot;dropping-particle&quot;:&quot;&quot;,&quot;non-dropping-particle&quot;:&quot;&quot;},{&quot;family&quot;:&quot;Hass&quot;,&quot;given&quot;:&quot;Hailee B&quot;,&quot;parse-names&quot;:false,&quot;dropping-particle&quot;:&quot;&quot;,&quot;non-dropping-particle&quot;:&quot;&quot;},{&quot;family&quot;:&quot;Smith&quot;,&quot;given&quot;:&quot;Nicholas G&quot;,&quot;parse-names&quot;:false,&quot;dropping-particle&quot;:&quot;&quot;,&quot;non-dropping-particle&quot;:&quot;&quot;}],&quot;container-title&quot;:&quot;New Phytologist&quot;,&quot;DOI&quot;:&quot;10.1111/nph.20374&quot;,&quot;ISSN&quot;:&quot;14698137&quot;,&quot;issued&quot;:{&quot;date-parts&quot;:[[2024]]},&quot;abstract&quot;:&quot;Affecting biodiversity, plants with larger genome sizes (GS) may be restricted in nutrient-poor conditions. This pattern has been attributed to their greater cellular nitrogen (N) and phosphorus (P) investments and hypothesized nutrient–investment tradeoffs between cell synthesis and physiological attributes associated with growth. However, the influence of GS on cell size and functioning may also contribute to GS-dependent growth responses to nutrients. To test whether and how GS is associated with cellular nutrient, stomata, and/or physiological attributes, we examined &gt; 500 forbs and grasses from seven grassland sites conducting a long-term N and P fertilization experiment. Larger GS plants had increased cellular nutrient contents and larger, but fewer stomata than smaller GS plants. Larger GS grasses (but not forbs) also had lower photosynthetic rates and water-use efficiencies. However, nutrients had no direct effect on GS-dependent physiological attributes and GS-dependent physiological changes likely arise from how GS influences cells. At the driest sites, large GS grasses displayed high water-use efficiency mostly because transpiration was reduced relative to photosynthesis in these conditions. We suggest that climatic conditions and GS-associated cell traits that modify physiological responses, rather than resource–investment tradeoffs, largely explain GS-dependent growth responses to nutrients (especially for grasses).&quot;,&quot;container-title-short&quot;:&quot;&quot;},&quot;isTemporary&quot;:false}]},{&quot;citationID&quot;:&quot;MENDELEY_CITATION_2d028b02-2ef0-4ced-bdd6-b3a34d3faa78&quot;,&quot;properties&quot;:{&quot;noteIndex&quot;:0},&quot;isEdited&quot;:false,&quot;manualOverride&quot;:{&quot;isManuallyOverridden&quot;:false,&quot;citeprocText&quot;:&quot;(Liang &lt;i&gt;et al.&lt;/i&gt;, 2020)&quot;,&quot;manualOverrideText&quot;:&quot;&quot;},&quot;citationTag&quot;:&quot;MENDELEY_CITATION_v3_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&quot;,&quot;citationItems&quot;:[{&quot;id&quot;:&quot;c3e0823d-e853-3f32-8ea9-ca1f30e2286a&quot;,&quot;itemData&quot;:{&quot;type&quot;:&quot;article-journal&quot;,&quot;id&quot;:&quot;c3e0823d-e853-3f32-8ea9-ca1f30e2286a&quot;,&quot;title&quot;:&quot;Global response patterns of plant photosynthesis to nitrogen addition: A meta‐analysis&quot;,&quot;author&quot;:[{&quot;family&quot;:&quot;Liang&quot;,&quot;given&quot;:&quot;Xingyun&quot;,&quot;parse-names&quot;:false,&quot;dropping-particle&quot;:&quot;&quot;,&quot;non-dropping-particle&quot;:&quot;&quot;},{&quot;family&quot;:&quot;Zhang&quot;,&quot;given&quot;:&quot;Tong&quot;,&quot;parse-names&quot;:false,&quot;dropping-particle&quot;:&quot;&quot;,&quot;non-dropping-particle&quot;:&quot;&quot;},{&quot;family&quot;:&quot;Lu&quot;,&quot;given&quot;:&quot;Xiankai&quot;,&quot;parse-names&quot;:false,&quot;dropping-particle&quot;:&quot;&quot;,&quot;non-dropping-particle&quot;:&quot;&quot;},{&quot;family&quot;:&quot;Ellsworth&quot;,&quot;given&quot;:&quot;David S&quot;,&quot;parse-names&quot;:false,&quot;dropping-particle&quot;:&quot;&quot;,&quot;non-dropping-particle&quot;:&quot;&quot;},{&quot;family&quot;:&quot;BassiriRad&quot;,&quot;given&quot;:&quot;Hormoz&quot;,&quot;parse-names&quot;:false,&quot;dropping-particle&quot;:&quot;&quot;,&quot;non-dropping-particle&quot;:&quot;&quot;},{&quot;family&quot;:&quot;You&quot;,&quot;given&quot;:&quot;Chengming&quot;,&quot;parse-names&quot;:false,&quot;dropping-particle&quot;:&quot;&quot;,&quot;non-dropping-particle&quot;:&quot;&quot;},{&quot;family&quot;:&quot;Wang&quot;,&quot;given&quot;:&quot;Dong&quot;,&quot;parse-names&quot;:false,&quot;dropping-particle&quot;:&quot;&quot;,&quot;non-dropping-particle&quot;:&quot;&quot;},{&quot;family&quot;:&quot;He&quot;,&quot;given&quot;:&quot;Pengcheng&quot;,&quot;parse-names&quot;:false,&quot;dropping-particle&quot;:&quot;&quot;,&quot;non-dropping-particle&quot;:&quot;&quot;},{&quot;family&quot;:&quot;Deng&quot;,&quot;given&quot;:&quot;Qi&quot;,&quot;parse-names&quot;:false,&quot;dropping-particle&quot;:&quot;&quot;,&quot;non-dropping-particle&quot;:&quot;&quot;},{&quot;family&quot;:&quot;Liu&quot;,&quot;given&quot;:&quot;Hui&quot;,&quot;parse-names&quot;:false,&quot;dropping-particle&quot;:&quot;&quot;,&quot;non-dropping-particle&quot;:&quot;&quot;},{&quot;family&quot;:&quot;Mo&quot;,&quot;given&quot;:&quot;Jiangming&quot;,&quot;parse-names&quot;:false,&quot;dropping-particle&quot;:&quot;&quot;,&quot;non-dropping-particle&quot;:&quot;&quot;},{&quot;family&quot;:&quot;Ye&quot;,&quot;given&quot;:&quot;Qing&quot;,&quot;parse-names&quot;:false,&quot;dropping-particle&quot;:&quot;&quot;,&quot;non-dropping-particle&quot;:&quot;&quot;}],&quot;container-title&quot;:&quot;Global Change Biology&quot;,&quot;container-title-short&quot;:&quot;Glob Chang Biol&quot;,&quot;DOI&quot;:&quot;10.1111/gcb.15071&quot;,&quot;ISSN&quot;:&quot;1354-1013&quot;,&quot;URL&quot;:&quot;https://onlinelibrary.wiley.com/doi/10.1111/gcb.15071&quot;,&quot;issued&quot;:{&quot;date-parts&quot;:[[2020,6,8]]},&quot;page&quot;:&quot;3585-3600&quot;,&quot;abstract&quot;:&quot;A mechanistic understanding of plant photosynthetic response is needed to reliably predict changes in terrestrial carbon (C) gain under conditions of chronically elevated atmospheric nitrogen (N) deposition. Here, using 2,683 observations from 240 journal articles, we conducted a global meta-analysis to reveal effects of N addition on 14 photosynthesis-related traits and affecting moderators. We found that across 320 terrestrial plant species, leaf N was enhanced comparably on mass basis (Nmass , +18.4%) and area basis (Narea, +14.3%), with no changes in specific leaf area or leaf mass per area. Total leaf area (TLA) was increased significantly, as indicated by the in- creases in total leaf biomass (+46.5%), leaf area per plant (+29.7%), and leaf area index (LAI, +24.4%). To a lesser extent than for TLA, N addition significantly enhanced leaf photosynthetic rate per area (Aarea, +12.6%), stomatal conductance (gs, +7.5%), and transpiration rate (E, +10.5%). The responses of Aarea were positively related with that of gs, with no changes in instantaneous water-use efficiency and only slight in- creases in long-term water-use efficiency (+2.5%) inferred from 13C composition. The responses of traits depended on biological, experimental, and environmental moder- ators. As experimental duration and N load increased, the responses of LAI and Aarea diminished while that of E increased significantly. The observed patterns of increases in both TLA and E indicate that N deposition will increase the amount of water used by plants. Taken together, N deposition will enhance gross photosynthetic C gain of the terrestrial plants while increasing their water loss to the atmosphere, but the effects on C gain might diminish over time and that on plant water use would be am- plified if N deposition persists&quot;,&quot;issue&quot;:&quot;6&quot;,&quot;volume&quot;:&quot;26&quot;},&quot;isTemporary&quot;:false}]},{&quot;citationID&quot;:&quot;MENDELEY_CITATION_8fb7eee5-e485-4785-b680-1a45741183ed&quot;,&quot;properties&quot;:{&quot;noteIndex&quot;:0},&quot;isEdited&quot;:false,&quot;manualOverride&quot;:{&quot;isManuallyOverridden&quot;:false,&quot;citeprocText&quot;:&quot;(Pick &lt;i&gt;et al.&lt;/i&gt;, 2019)&quot;,&quot;manualOverrideText&quot;:&quot;&quot;},&quot;citationTag&quot;:&quot;MENDELEY_CITATION_v3_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&quot;,&quot;citationItems&quot;:[{&quot;id&quot;:&quot;97057484-2309-3559-a481-1af2a3d4d4e2&quot;,&quot;itemData&quot;:{&quot;type&quot;:&quot;article-journal&quot;,&quot;id&quot;:&quot;97057484-2309-3559-a481-1af2a3d4d4e2&quot;,&quot;title&quot;:&quot;Reproducible, flexible and high-throughput data extraction from primary literature: The metaDigitise r package&quot;,&quot;author&quot;:[{&quot;family&quot;:&quot;Pick&quot;,&quot;given&quot;:&quot;Joel L&quot;,&quot;parse-names&quot;:false,&quot;dropping-particle&quot;:&quot;&quot;,&quot;non-dropping-particle&quot;:&quot;&quot;},{&quot;family&quot;:&quot;Nakagawa&quot;,&quot;given&quot;:&quot;Shinichi&quot;,&quot;parse-names&quot;:false,&quot;dropping-particle&quot;:&quot;&quot;,&quot;non-dropping-particle&quot;:&quot;&quot;},{&quot;family&quot;:&quot;Noble&quot;,&quot;given&quot;:&quot;Daniel W A&quot;,&quot;parse-names&quot;:false,&quot;dropping-particle&quot;:&quot;&quot;,&quot;non-dropping-particle&quot;:&quot;&quot;}],&quot;container-title&quot;:&quot;Methods in Ecology and Evolution&quot;,&quot;container-title-short&quot;:&quot;Methods Ecol Evol&quot;,&quot;DOI&quot;:&quot;10.1111/2041-210X.13118&quot;,&quot;ISSN&quot;:&quot;2041210X&quot;,&quot;issued&quot;:{&quot;date-parts&quot;:[[2019]]},&quot;page&quot;:&quot;426-431&quot;,&quot;abstract&quot;:&quot;Research synthesis, such as comparative and meta-analyses, requires the extraction of effect sizes from primary literature, which are commonly calculated from descriptive statistics. However, the exact values of such statistics are commonly hidden in figures. Extracting descriptive statistics from figures can be a slow process that is not easily reproducible. Additionally, current software lacks an ability to incorporate important metadata (e.g. sample sizes, treatment/variable names) about experiments and is not integrated with other software to streamline analysis pipelines. Here we present the r package metaDigitise which extracts descriptive statistics such as means, standard deviations and correlations from four plot types: (a) mean/error plots (e.g. bar graphs with standard errors), (b) box plots, (c) scatter plots and (d) histograms. metaDigitise is user-friendly and easy to learn as it interactively guides the user through the data extraction process. Notably, it enables large-scale extraction by automatically loading image files, letting the user stop processing, edit and add to the resulting data-frame at any point. Digitised data can be easily re-plotted and checked, facilitating reproducible data extraction from plots with little inter-observer bias. We hope that by making the process of figure extraction more flexible and easy to conduct, it will improve the transparency and quality of meta-analyses in the future.&quot;,&quot;issue&quot;:&quot;3&quot;,&quot;volume&quot;:&quot;10&quot;},&quot;isTemporary&quot;:false}]},{&quot;citationID&quot;:&quot;MENDELEY_CITATION_ef9c274c-21af-4c52-bdfc-1eeebe3010b3&quot;,&quot;properties&quot;:{&quot;noteIndex&quot;:0},&quot;isEdited&quot;:false,&quot;manualOverride&quot;:{&quot;isManuallyOverridden&quot;:false,&quot;citeprocText&quot;:&quot;(Harris &lt;i&gt;et al.&lt;/i&gt;, 2020)&quot;,&quot;manualOverrideText&quot;:&quot;&quot;},&quot;citationTag&quot;:&quot;MENDELEY_CITATION_v3_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&quot;,&quot;citationItems&quot;:[{&quot;id&quot;:&quot;bf6c5424-9cc5-3a84-91ce-3469f9f79cf1&quot;,&quot;itemData&quot;:{&quot;type&quot;:&quot;article-journal&quot;,&quot;id&quot;:&quot;bf6c5424-9cc5-3a84-91ce-3469f9f79cf1&quot;,&quot;title&quot;:&quot;Version 4 of the CRU TS monthly high-resolution gridded multivariate climate dataset&quot;,&quot;author&quot;:[{&quot;family&quot;:&quot;Harris&quot;,&quot;given&quot;:&quot;Ian&quot;,&quot;parse-names&quot;:false,&quot;dropping-particle&quot;:&quot;&quot;,&quot;non-dropping-particle&quot;:&quot;&quot;},{&quot;family&quot;:&quot;Osborn&quot;,&quot;given&quot;:&quot;Timothy J.&quot;,&quot;parse-names&quot;:false,&quot;dropping-particle&quot;:&quot;&quot;,&quot;non-dropping-particle&quot;:&quot;&quot;},{&quot;family&quot;:&quot;Jones&quot;,&quot;given&quot;:&quot;Phil&quot;,&quot;parse-names&quot;:false,&quot;dropping-particle&quot;:&quot;&quot;,&quot;non-dropping-particle&quot;:&quot;&quot;},{&quot;family&quot;:&quot;Lister&quot;,&quot;given&quot;:&quot;David&quot;,&quot;parse-names&quot;:false,&quot;dropping-particle&quot;:&quot;&quot;,&quot;non-dropping-particle&quot;:&quot;&quot;}],&quot;container-title&quot;:&quot;Scientific Data&quot;,&quot;DOI&quot;:&quot;10.1038/s41597-020-0453-3&quot;,&quot;ISSN&quot;:&quot;20524463&quot;,&quot;PMID&quot;:&quot;32246091&quot;,&quot;issued&quot;:{&quot;date-parts&quot;:[[2020,12,1]]},&quot;abstract&quot;:&quot;CRU TS (Climatic Research Unit gridded Time Series) is a widely used climate dataset on a 0.5° latitude by 0.5° longitude grid over all land domains of the world except Antarctica. It is derived by the interpolation of monthly climate anomalies from extensive networks of weather station observations. Here we describe the construction of a major new version, CRU TS v4. It is updated to span 1901–2018 by the inclusion of additional station observations, and it will be updated annually. The interpolation process has been changed to use angular-distance weighting (ADW), and the production of secondary variables has been revised to better suit this approach. This implementation of ADW provides improved traceability between each gridded value and the input observations, and allows more informative diagnostics that dataset users can utilise to assess how dataset quality might vary geographically.&quot;,&quot;publisher&quot;:&quot;Nature Research&quot;,&quot;issue&quot;:&quot;1&quot;,&quot;volume&quot;:&quot;7&quot;,&quot;container-title-short&quot;:&quot;Sci Data&quot;},&quot;isTemporary&quot;:false}]},{&quot;citationID&quot;:&quot;MENDELEY_CITATION_b7ce0372-8e48-4734-b77f-8a5a58690df6&quot;,&quot;properties&quot;:{&quot;noteIndex&quot;:0},&quot;isEdited&quot;:false,&quot;manualOverride&quot;:{&quot;isManuallyOverridden&quot;:false,&quot;citeprocText&quot;:&quot;(Hijmans, 2010)&quot;,&quot;manualOverrideText&quot;:&quot;&quot;},&quot;citationTag&quot;:&quot;MENDELEY_CITATION_v3_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&quot;,&quot;citationItems&quot;:[{&quot;id&quot;:&quot;26fa4b05-97ba-343f-955e-80d667af2c98&quot;,&quot;itemData&quot;:{&quot;type&quot;:&quot;article&quot;,&quot;id&quot;:&quot;26fa4b05-97ba-343f-955e-80d667af2c98&quot;,&quot;title&quot;:&quot;raster: Geographic Data Analysis and Modeling&quot;,&quot;author&quot;:[{&quot;family&quot;:&quot;Hijmans&quot;,&quot;given&quot;:&quot;Robert J.&quot;,&quot;parse-names&quot;:false,&quot;dropping-particle&quot;:&quot;&quot;,&quot;non-dropping-particle&quot;:&quot;&quot;}],&quot;container-title&quot;:&quot;CRAN: Contributed Packages&quot;,&quot;DOI&quot;:&quot;10.32614/CRAN.package.raster&quot;,&quot;issued&quot;:{&quot;date-parts&quot;:[[2010,3,20]]},&quot;container-title-short&quot;:&quot;&quot;},&quot;isTemporary&quot;:false}]},{&quot;citationID&quot;:&quot;MENDELEY_CITATION_285e1f99-84a0-4e82-873f-0b886a0da803&quot;,&quot;properties&quot;:{&quot;noteIndex&quot;:0},&quot;isEdited&quot;:false,&quot;manualOverride&quot;:{&quot;isManuallyOverridden&quot;:false,&quot;citeprocText&quot;:&quot;(Soudzilovskaia &lt;i&gt;et al.&lt;/i&gt;, 2020)&quot;,&quot;manualOverrideText&quot;:&quot;&quot;},&quot;citationTag&quot;:&quot;MENDELEY_CITATION_v3_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&quot;,&quot;citationItems&quot;:[{&quot;id&quot;:&quot;de4de57d-6cd7-34e2-9c04-3711a18ed6af&quot;,&quot;itemData&quot;:{&quot;type&quot;:&quot;article-journal&quot;,&quot;id&quot;:&quot;de4de57d-6cd7-34e2-9c04-3711a18ed6af&quot;,&quot;title&quot;:&quot;FungalRoot: global online database of plant mycorrhizal associations&quot;,&quot;author&quot;:[{&quot;family&quot;:&quot;Soudzilovskaia&quot;,&quot;given&quot;:&quot;Nadejda A&quot;,&quot;parse-names&quot;:false,&quot;dropping-particle&quot;:&quot;&quot;,&quot;non-dropping-particle&quot;:&quot;&quot;},{&quot;family&quot;:&quot;Vaessen&quot;,&quot;given&quot;:&quot;Stijn&quot;,&quot;parse-names&quot;:false,&quot;dropping-particle&quot;:&quot;&quot;,&quot;non-dropping-particle&quot;:&quot;&quot;},{&quot;family&quot;:&quot;Barceló&quot;,&quot;given&quot;:&quot;Milagros&quot;,&quot;parse-names&quot;:false,&quot;dropping-particle&quot;:&quot;&quot;,&quot;non-dropping-particle&quot;:&quot;&quot;},{&quot;family&quot;:&quot;He&quot;,&quot;given&quot;:&quot;Jinhong&quot;,&quot;parse-names&quot;:false,&quot;dropping-particle&quot;:&quot;&quot;,&quot;non-dropping-particle&quot;:&quot;&quot;},{&quot;family&quot;:&quot;Rahimlou&quot;,&quot;given&quot;:&quot;Saleh&quot;,&quot;parse-names&quot;:false,&quot;dropping-particle&quot;:&quot;&quot;,&quot;non-dropping-particle&quot;:&quot;&quot;},{&quot;family&quot;:&quot;Abarenkov&quot;,&quot;given&quot;:&quot;Kessy&quot;,&quot;parse-names&quot;:false,&quot;dropping-particle&quot;:&quot;&quot;,&quot;non-dropping-particle&quot;:&quot;&quot;},{&quot;family&quot;:&quot;Brundrett&quot;,&quot;given&quot;:&quot;Mark C&quot;,&quot;parse-names&quot;:false,&quot;dropping-particle&quot;:&quot;&quot;,&quot;non-dropping-particle&quot;:&quot;&quot;},{&quot;family&quot;:&quot;Gomes&quot;,&quot;given&quot;:&quot;Sofia I F&quot;,&quot;parse-names&quot;:false,&quot;dropping-particle&quot;:&quot;&quot;,&quot;non-dropping-particle&quot;:&quot;&quot;},{&quot;family&quot;:&quot;Merckx&quot;,&quot;given&quot;:&quot;Vincent S F T&quot;,&quot;parse-names&quot;:false,&quot;dropping-particle&quot;:&quot;&quot;,&quot;non-dropping-particle&quot;:&quot;&quot;},{&quot;family&quot;:&quot;Tedersoo&quot;,&quot;given&quot;:&quot;Leho&quot;,&quot;parse-names&quot;:false,&quot;dropping-particle&quot;:&quot;&quot;,&quot;non-dropping-particle&quot;:&quot;&quot;}],&quot;container-title&quot;:&quot;New Phytologist&quot;,&quot;DOI&quot;:&quot;10.1111/nph.16569&quot;,&quot;ISSN&quot;:&quot;0028-646X&quot;,&quot;URL&quot;:&quot;http://doi.wiley.com/10.1111/nph.16569&quot;,&quot;issued&quot;:{&quot;date-parts&quot;:[[2020,8,20]]},&quot;page&quot;:&quot;955-966&quot;,&quot;issue&quot;:&quot;3&quot;,&quot;volume&quot;:&quot;227&quot;,&quot;container-title-short&quot;:&quot;&quot;},&quot;isTemporary&quot;:false}]},{&quot;citationID&quot;:&quot;MENDELEY_CITATION_e06dcde8-7a98-436e-ae74-ea44e1a44efd&quot;,&quot;properties&quot;:{&quot;noteIndex&quot;:0},&quot;isEdited&quot;:false,&quot;manualOverride&quot;:{&quot;isManuallyOverridden&quot;:false,&quot;citeprocText&quot;:&quot;(Yue &lt;i&gt;et al.&lt;/i&gt;, 2017)&quot;,&quot;manualOverrideText&quot;:&quot;&quot;},&quot;citationTag&quot;:&quot;MENDELEY_CITATION_v3_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&quot;,&quot;citationItems&quot;:[{&quot;id&quot;:&quot;8fc7f752-fb70-3548-8e58-e51b31ac7f8f&quot;,&quot;itemData&quot;:{&quot;type&quot;:&quot;article-journal&quot;,&quot;id&quot;:&quot;8fc7f752-fb70-3548-8e58-e51b31ac7f8f&quot;,&quot;title&quot;:&quot;Influence of multiple global change drivers on terrestrial carbon storage: additive effects are common&quot;,&quot;author&quot;:[{&quot;family&quot;:&quot;Yue&quot;,&quot;given&quot;:&quot;Kai&quot;,&quot;parse-names&quot;:false,&quot;dropping-particle&quot;:&quot;&quot;,&quot;non-dropping-particle&quot;:&quot;&quot;},{&quot;family&quot;:&quot;Fornara&quot;,&quot;given&quot;:&quot;Dario A.&quot;,&quot;parse-names&quot;:false,&quot;dropping-particle&quot;:&quot;&quot;,&quot;non-dropping-particle&quot;:&quot;&quot;},{&quot;family&quot;:&quot;Yang&quot;,&quot;given&quot;:&quot;Wanqin&quot;,&quot;parse-names&quot;:false,&quot;dropping-particle&quot;:&quot;&quot;,&quot;non-dropping-particle&quot;:&quot;&quot;},{&quot;family&quot;:&quot;Peng&quot;,&quot;given&quot;:&quot;Yan&quot;,&quot;parse-names&quot;:false,&quot;dropping-particle&quot;:&quot;&quot;,&quot;non-dropping-particle&quot;:&quot;&quot;},{&quot;family&quot;:&quot;Peng&quot;,&quot;given&quot;:&quot;Changhui&quot;,&quot;parse-names&quot;:false,&quot;dropping-particle&quot;:&quot;&quot;,&quot;non-dropping-particle&quot;:&quot;&quot;},{&quot;family&quot;:&quot;Liu&quot;,&quot;given&quot;:&quot;Zelin&quot;,&quot;parse-names&quot;:false,&quot;dropping-particle&quot;:&quot;&quot;,&quot;non-dropping-particle&quot;:&quot;&quot;},{&quot;family&quot;:&quot;Wu&quot;,&quot;given&quot;:&quot;Fuzhong&quot;,&quot;parse-names&quot;:false,&quot;dropping-particle&quot;:&quot;&quot;,&quot;non-dropping-particle&quot;:&quot;&quot;}],&quot;container-title&quot;:&quot;Ecology Letters&quot;,&quot;DOI&quot;:&quot;10.1111/ele.12767&quot;,&quot;ISSN&quot;:&quot;14610248&quot;,&quot;PMID&quot;:&quot;28370812&quot;,&quot;issued&quot;:{&quot;date-parts&quot;:[[2017]]},&quot;page&quot;:&quot;663-672&quot;,&quot;abstract&quot;:&quot;The interactive effects of multiple global change drivers on terrestrial carbon (C) storage remain poorly understood. Here, we synthesise data from 633 published studies to show how the interactive effects of multiple drivers are generally additive (i.e. not differing from the sum of their individual effects) rather than synergistic or antagonistic. We further show that (1) elevated CO2, warming, N addition, P addition and increased rainfall, all exerted positive individual effects on plant C pools at both single-plant and plant-community levels; (2) plant C pool responses to individual or combined effects of multiple drivers are seldom scale-dependent (i.e. not differing from single-plant to plant-community levels) and (3) soil and microbial biomass C pools are significantly less sensitive than plant C pools to individual or combined effects. We provide a quantitative basis for integrating additive effects of multiple global change drivers into future assessments of the C storage ability of terrestrial ecosystems.&quot;,&quot;issue&quot;:&quot;5&quot;,&quot;volume&quot;:&quot;20&quot;,&quot;container-title-short&quot;:&quot;Ecol Lett&quot;},&quot;isTemporary&quot;:false}]},{&quot;citationID&quot;:&quot;MENDELEY_CITATION_ae9f6cd2-88b6-4000-8b4b-e80496837bb8&quot;,&quot;properties&quot;:{&quot;noteIndex&quot;:0},&quot;isEdited&quot;:false,&quot;manualOverride&quot;:{&quot;isManuallyOverridden&quot;:false,&quot;citeprocText&quot;:&quot;(Yue &lt;i&gt;et al.&lt;/i&gt;, 2017; Ding &lt;i&gt;et al.&lt;/i&gt;, 2025)&quot;,&quot;manualOverrideText&quot;:&quot;&quot;},&quot;citationTag&quot;:&quot;MENDELEY_CITATION_v3_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&quot;,&quot;citationItems&quot;:[{&quot;id&quot;:&quot;8fc7f752-fb70-3548-8e58-e51b31ac7f8f&quot;,&quot;itemData&quot;:{&quot;type&quot;:&quot;article-journal&quot;,&quot;id&quot;:&quot;8fc7f752-fb70-3548-8e58-e51b31ac7f8f&quot;,&quot;title&quot;:&quot;Influence of multiple global change drivers on terrestrial carbon storage: additive effects are common&quot;,&quot;author&quot;:[{&quot;family&quot;:&quot;Yue&quot;,&quot;given&quot;:&quot;Kai&quot;,&quot;parse-names&quot;:false,&quot;dropping-particle&quot;:&quot;&quot;,&quot;non-dropping-particle&quot;:&quot;&quot;},{&quot;family&quot;:&quot;Fornara&quot;,&quot;given&quot;:&quot;Dario A.&quot;,&quot;parse-names&quot;:false,&quot;dropping-particle&quot;:&quot;&quot;,&quot;non-dropping-particle&quot;:&quot;&quot;},{&quot;family&quot;:&quot;Yang&quot;,&quot;given&quot;:&quot;Wanqin&quot;,&quot;parse-names&quot;:false,&quot;dropping-particle&quot;:&quot;&quot;,&quot;non-dropping-particle&quot;:&quot;&quot;},{&quot;family&quot;:&quot;Peng&quot;,&quot;given&quot;:&quot;Yan&quot;,&quot;parse-names&quot;:false,&quot;dropping-particle&quot;:&quot;&quot;,&quot;non-dropping-particle&quot;:&quot;&quot;},{&quot;family&quot;:&quot;Peng&quot;,&quot;given&quot;:&quot;Changhui&quot;,&quot;parse-names&quot;:false,&quot;dropping-particle&quot;:&quot;&quot;,&quot;non-dropping-particle&quot;:&quot;&quot;},{&quot;family&quot;:&quot;Liu&quot;,&quot;given&quot;:&quot;Zelin&quot;,&quot;parse-names&quot;:false,&quot;dropping-particle&quot;:&quot;&quot;,&quot;non-dropping-particle&quot;:&quot;&quot;},{&quot;family&quot;:&quot;Wu&quot;,&quot;given&quot;:&quot;Fuzhong&quot;,&quot;parse-names&quot;:false,&quot;dropping-particle&quot;:&quot;&quot;,&quot;non-dropping-particle&quot;:&quot;&quot;}],&quot;container-title&quot;:&quot;Ecology Letters&quot;,&quot;DOI&quot;:&quot;10.1111/ele.12767&quot;,&quot;ISSN&quot;:&quot;14610248&quot;,&quot;PMID&quot;:&quot;28370812&quot;,&quot;issued&quot;:{&quot;date-parts&quot;:[[2017]]},&quot;page&quot;:&quot;663-672&quot;,&quot;abstract&quot;:&quot;The interactive effects of multiple global change drivers on terrestrial carbon (C) storage remain poorly understood. Here, we synthesise data from 633 published studies to show how the interactive effects of multiple drivers are generally additive (i.e. not differing from the sum of their individual effects) rather than synergistic or antagonistic. We further show that (1) elevated CO2, warming, N addition, P addition and increased rainfall, all exerted positive individual effects on plant C pools at both single-plant and plant-community levels; (2) plant C pool responses to individual or combined effects of multiple drivers are seldom scale-dependent (i.e. not differing from single-plant to plant-community levels) and (3) soil and microbial biomass C pools are significantly less sensitive than plant C pools to individual or combined effects. We provide a quantitative basis for integrating additive effects of multiple global change drivers into future assessments of the C storage ability of terrestrial ecosystems.&quot;,&quot;issue&quot;:&quot;5&quot;,&quot;volume&quot;:&quot;20&quot;,&quot;container-title-short&quot;:&quot;Ecol Lett&quot;},&quot;isTemporary&quot;:false},{&quot;id&quot;:&quot;b3291df7-5148-3eaa-b01f-528ac601e962&quot;,&quot;itemData&quot;:{&quot;type&quot;:&quot;article-journal&quot;,&quot;id&quot;:&quot;b3291df7-5148-3eaa-b01f-528ac601e962&quot;,&quot;title&quot;:&quot;Additive Effects of Multiple Global Change Drivers on Terrestrial Nitrogen Cycling Worldwide&quot;,&quot;author&quot;:[{&quot;family&quot;:&quot;Ding&quot;,&quot;given&quot;:&quot;Bangjing&quot;,&quot;parse-names&quot;:false,&quot;dropping-particle&quot;:&quot;&quot;,&quot;non-dropping-particle&quot;:&quot;&quot;},{&quot;family&quot;:&quot;Xu&quot;,&quot;given&quot;:&quot;Di&quot;,&quot;parse-names&quot;:false,&quot;dropping-particle&quot;:&quot;&quot;,&quot;non-dropping-particle&quot;:&quot;&quot;},{&quot;family&quot;:&quot;Wang&quot;,&quot;given&quot;:&quot;Shuo&quot;,&quot;parse-names&quot;:false,&quot;dropping-particle&quot;:&quot;&quot;,&quot;non-dropping-particle&quot;:&quot;&quot;},{&quot;family&quot;:&quot;Liu&quot;,&quot;given&quot;:&quot;Wenzhi&quot;,&quot;parse-names&quot;:false,&quot;dropping-particle&quot;:&quot;&quot;,&quot;non-dropping-particle&quot;:&quot;&quot;},{&quot;family&quot;:&quot;Zhang&quot;,&quot;given&quot;:&quot;Quanfa&quot;,&quot;parse-names&quot;:false,&quot;dropping-particle&quot;:&quot;&quot;,&quot;non-dropping-particle&quot;:&quot;&quot;}],&quot;container-title&quot;:&quot;Global Change Biology&quot;,&quot;DOI&quot;:&quot;10.1111/gcb.70176&quot;,&quot;ISSN&quot;:&quot;1354-1013&quot;,&quot;URL&quot;:&quot;https://onlinelibrary.wiley.com/doi/10.1111/gcb.70176&quot;,&quot;issued&quot;:{&quot;date-parts&quot;:[[2025,4,3]]},&quot;page&quot;:&quot;1-16&quot;,&quot;abstract&quot;:&quot;Global change has dramatically altered the Earth's biogeochemical cycles. However, the interactive effects of multiple global change factors (GCFs) on terrestrial nitrogen (N) cycling worldwide remain unclear, limiting the ability to predict how future global change will affect the global N cycle. We conducted a meta‐analysis of 108 published articles to evaluate the main and interactive effects of elevated CO 2 , N addition, warming, and altered precipitation on soil N pools (NH 4 + , NO 3 − , and organic N) and transformation rates (N mineralization, nitrification, and denitrification) across terrestrial ecosystems. Results showed that single GCFs impacted the soil N cycle in different directions and magnitudes, with N addition and increased precipitation having the strongest positive effects on N pools and transformation rates, respectively. Moreover, the positive effects of N addition on the soil N cycle were generally enhanced when combined with other GCFs. Although the interactions of multiple GCFs were commonly additive (66.2%–83.3%), both synergistic (10.5%–15.1%) and antagonistic (2.8%–18.9%) effects were also observed. The types of treatment and ecosystem, geographic location, and climate all regulated the responses of soil N pools to GCFs to some degree, while only the types of treatment and ecosystem significantly affected the response of soil transformation rates to GCFs. These findings emphasize the importance of considering interactive effects among GCFs on terrestrial N cycling and highlight the necessity of incorporating these interactions into Earth system models for accurate predictions of N cycling responses to global changes.&quot;,&quot;issue&quot;:&quot;4&quot;,&quot;volume&quot;:&quot;31&quot;,&quot;container-title-short&quot;:&quot;Glob Chang Biol&quot;},&quot;isTemporary&quot;:false}]},{&quot;citationID&quot;:&quot;MENDELEY_CITATION_40f81e8a-0584-497e-bdd5-9c3af3b5dd82&quot;,&quot;properties&quot;:{&quot;noteIndex&quot;:0},&quot;isEdited&quot;:false,&quot;manualOverride&quot;:{&quot;isManuallyOverridden&quot;:false,&quot;citeprocText&quot;:&quot;(Viechtbauer, 2010)&quot;,&quot;manualOverrideText&quot;:&quot;&quot;},&quot;citationTag&quot;:&quot;MENDELEY_CITATION_v3_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&quot;,&quot;citationItems&quot;:[{&quot;id&quot;:&quot;15decc6c-a1bd-3aeb-86b7-5356d9902b3a&quot;,&quot;itemData&quot;:{&quot;type&quot;:&quot;article-journal&quot;,&quot;id&quot;:&quot;15decc6c-a1bd-3aeb-86b7-5356d9902b3a&quot;,&quot;title&quot;:&quot;Conducting Meta-Analyses in R with the metafor Package&quot;,&quot;author&quot;:[{&quot;family&quot;:&quot;Viechtbauer&quot;,&quot;given&quot;:&quot;Wolfgang&quot;,&quot;parse-names&quot;:false,&quot;dropping-particle&quot;:&quot;&quot;,&quot;non-dropping-particle&quot;:&quot;&quot;}],&quot;container-title&quot;:&quot;Journal of Statistical Software&quot;,&quot;container-title-short&quot;:&quot;J Stat Softw&quot;,&quot;DOI&quot;:&quot;10.18637/jss.v036.i03&quot;,&quot;ISSN&quot;:&quot;1548-7660&quot;,&quot;URL&quot;:&quot;http://www.jstatsoft.org/v36/i03/&quot;,&quot;issued&quot;:{&quot;date-parts&quot;:[[2010]]},&quot;page&quot;:&quot;1-48&quot;,&quot;abstract&quot;:&quot;The metafor package provides functions for conducting meta-analyses in R. The package includes functions for fitting the meta-analytic fixed- and random-effects models and allows for the inclusion of moderators variables (study-level covariates) in these models. Meta-regression analyses with continuous and categorical moderators can be conducted in this way. Functions for the Mantel-Haenszel and Peto's one-step method for metaanalyses of 2 × 2 table data are also available. Finally, the package provides various plot functions (for example, for forest, funnel, and radial plots) and functions for assessing the model fit, for obtaining case diagnostics, and for tests of publication bias.&quot;,&quot;issue&quot;:&quot;3&quot;,&quot;volume&quot;:&quot;36&quot;},&quot;isTemporary&quot;:false}]}]"/>
+    <we:property name="MENDELEY_CITATIONS" value="[{&quot;citationID&quot;:&quot;MENDELEY_CITATION_86689e6a-824e-40c6-94b3-325a8a2d8401&quot;,&quot;properties&quot;:{&quot;noteIndex&quot;:0},&quot;isEdited&quot;:false,&quot;manualOverride&quot;:{&quot;isManuallyOverridden&quot;:false,&quot;citeprocText&quot;:&quot;(Cheaib &lt;i&gt;et al.&lt;/i&gt;, 2025)&quot;,&quot;manualOverrideText&quot;:&quot;&quot;},&quot;citationTag&quot;:&quot;MENDELEY_CITATION_v3_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&quot;,&quot;citationItems&quot;:[{&quot;id&quot;:&quot;5a180149-1cf6-3c1a-ab00-3737287f6242&quot;,&quot;itemData&quot;:{&quot;type&quot;:&quot;article-journal&quot;,&quot;id&quot;:&quot;5a180149-1cf6-3c1a-ab00-3737287f6242&quot;,&quot;title&quot;:&quot;Soil Nitrogen Supply Exerts Largest Influence on Leaf Nitrogen in Environments with the Greatest Leaf Nitrogen Demand&quot;,&quot;author&quot;:[{&quot;family&quot;:&quot;Cheaib&quot;,&quot;given&quot;:&quot;Alissar&quot;,&quot;parse-names&quot;:false,&quot;dropping-particle&quot;:&quot;&quot;,&quot;non-dropping-particle&quot;:&quot;&quot;},{&quot;family&quot;:&quot;Waring&quot;,&quot;given&quot;:&quot;Elizabeth F&quot;,&quot;parse-names&quot;:false,&quot;dropping-particle&quot;:&quot;&quot;,&quot;non-dropping-particle&quot;:&quot;&quot;},{&quot;family&quot;:&quot;McNellis&quot;,&quot;given&quot;:&quot;Risa&quot;,&quot;parse-names&quot;:false,&quot;dropping-particle&quot;:&quot;&quot;,&quot;non-dropping-particle&quot;:&quot;&quot;},{&quot;family&quot;:&quot;Perkowski&quot;,&quot;given&quot;:&quot;Evan A&quot;,&quot;parse-names&quot;:false,&quot;dropping-particle&quot;:&quot;&quot;,&quot;non-dropping-particle&quot;:&quot;&quot;},{&quot;family&quot;:&quot;Martina&quot;,&quot;given&quot;:&quot;Jason P&quot;,&quot;parse-names&quot;:false,&quot;dropping-particle&quot;:&quot;&quot;,&quot;non-dropping-particle&quot;:&quot;&quot;},{&quot;family&quot;:&quot;Seabloom&quot;,&quot;given&quot;:&quot;Eric W&quot;,&quot;parse-names&quot;:false,&quot;dropping-particle&quot;:&quot;&quot;,&quot;non-dropping-particle&quot;:&quot;&quot;},{&quot;family&quot;:&quot;Borer&quot;,&quot;given&quot;:&quot;Elizabeth T&quot;,&quot;parse-names&quot;:false,&quot;dropping-particle&quot;:&quot;&quot;,&quot;non-dropping-particle&quot;:&quot;&quot;},{&quot;family&quot;:&quot;Wilfahrt&quot;,&quot;given&quot;:&quot;Peter A&quot;,&quot;parse-names&quot;:false,&quot;dropping-particle&quot;:&quot;&quot;,&quot;non-dropping-particle&quot;:&quot;&quot;},{&quot;family&quot;:&quot;Dong&quot;,&quot;given&quot;:&quot;Ning&quot;,&quot;parse-names&quot;:false,&quot;dropping-particle&quot;:&quot;&quot;,&quot;non-dropping-particle&quot;:&quot;&quot;},{&quot;family&quot;:&quot;Prentice&quot;,&quot;given&quot;:&quot;Iain Colin&quot;,&quot;parse-names&quot;:false,&quot;dropping-particle&quot;:&quot;&quot;,&quot;non-dropping-particle&quot;:&quot;&quot;},{&quot;family&quot;:&quot;Wright&quot;,&quot;given&quot;:&quot;Ian J&quot;,&quot;parse-names&quot;:false,&quot;dropping-particle&quot;:&quot;&quot;,&quot;non-dropping-particle&quot;:&quot;&quot;},{&quot;family&quot;:&quot;Power&quot;,&quot;given&quot;:&quot;Sally A&quot;,&quot;parse-names&quot;:false,&quot;dropping-particle&quot;:&quot;&quot;,&quot;non-dropping-particle&quot;:&quot;&quot;},{&quot;family&quot;:&quot;Hersch-Green&quot;,&quot;given&quot;:&quot;Erika I&quot;,&quot;parse-names&quot;:false,&quot;dropping-particle&quot;:&quot;&quot;,&quot;non-dropping-particle&quot;:&quot;&quot;},{&quot;family&quot;:&quot;Risch&quot;,&quot;given&quot;:&quot;Anita C&quot;,&quot;parse-names&quot;:false,&quot;dropping-particle&quot;:&quot;&quot;,&quot;non-dropping-particle&quot;:&quot;&quot;},{&quot;family&quot;:&quot;Caldeira&quot;,&quot;given&quot;:&quot;Maria C&quot;,&quot;parse-names&quot;:false,&quot;dropping-particle&quot;:&quot;&quot;,&quot;non-dropping-particle&quot;:&quot;&quot;},{&quot;family&quot;:&quot;Nogueira&quot;,&quot;given&quot;:&quot;Carla&quot;,&quot;parse-names&quot;:false,&quot;dropping-particle&quot;:&quot;&quot;,&quot;non-dropping-particle&quot;:&quot;&quot;},{&quot;family&quot;:&quot;Chen&quot;,&quot;given&quot;:&quot;Qingqing&quot;,&quot;parse-names&quot;:false,&quot;dropping-particle&quot;:&quot;&quot;,&quot;non-dropping-particle&quot;:&quot;&quot;},{&quot;family&quot;:&quot;Smith&quot;,&quot;given&quot;:&quot;Nicholas G&quot;,&quot;parse-names&quot;:false,&quot;dropping-particle&quot;:&quot;&quot;,&quot;non-dropping-particle&quot;:&quot;&quot;}],&quot;container-title&quot;:&quot;Ecology Letters&quot;,&quot;container-title-short&quot;:&quot;Ecol Lett&quot;,&quot;DOI&quot;:&quot;10.1111/ele.70015&quot;,&quot;ISSN&quot;:&quot;14610248&quot;,&quot;issued&quot;:{&quot;date-parts&quot;:[[2025]]},&quot;page&quot;:&quot;1-13&quot;,&quot;abstract&quot;:&quot;Accurately representing the relationships between nitrogen supply and photosynthesis is crucial for reliably predicting carbon–nitrogen cycle coupling in Earth System Models (ESMs). Most ESMs assume positive correlations amongst soil nitrogen supply, leaf nitrogen content, and photosynthetic capacity. However, leaf photosynthetic nitrogen demand may influence the leaf nitrogen response to soil nitrogen supply; thus, responses to nitrogen supply are expected to be the largest in environments where demand is the greatest. Using a nutrient addition experiment replicated across 26 sites spanning four continents, we demonstrated that climate variables were stronger predictors of leaf nitrogen content than soil nutrient supply. Leaf nitrogen increased more strongly with soil nitrogen supply in regions with the highest theoretical leaf nitrogen demand, increasing more in colder and drier environments than warmer and wetter environments. Thus, leaf nitrogen responses to nitrogen supply are primarily influenced by climatic gradients in photosynthetic nitrogen demand, an insight that could improve ESM predictions.&quot;,&quot;issue&quot;:&quot;1&quot;,&quot;volume&quot;:&quot;28&quot;},&quot;isTemporary&quot;:false}]},{&quot;citationID&quot;:&quot;MENDELEY_CITATION_580b71b0-9ddf-46bc-a7c5-d995812bca50&quot;,&quot;properties&quot;:{&quot;noteIndex&quot;:0},&quot;isEdited&quot;:false,&quot;manualOverride&quot;:{&quot;isManuallyOverridden&quot;:false,&quot;citeprocText&quot;:&quot;(Van Sundert &lt;i&gt;et al.&lt;/i&gt;, 2023)&quot;,&quot;manualOverrideText&quot;:&quot;&quot;},&quot;citationTag&quot;:&quot;MENDELEY_CITATION_v3_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&quot;,&quot;citationItems&quot;:[{&quot;id&quot;:&quot;ddb3fa1d-f730-3370-a34d-ee661fcc7c85&quot;,&quot;itemData&quot;:{&quot;type&quot;:&quot;article-journal&quot;,&quot;id&quot;:&quot;ddb3fa1d-f730-3370-a34d-ee661fcc7c85&quot;,&quot;title&quot;:&quot;When things get MESI: The Manipulation Experiments Synthesis Initiative—A coordinated effort to synthesize terrestrial global change experiments&quot;,&quot;author&quot;:[{&quot;family&quot;:&quot;Sundert&quot;,&quot;given&quot;:&quot;Kevin&quot;,&quot;parse-names&quot;:false,&quot;dropping-particle&quot;:&quot;&quot;,&quot;non-dropping-particle&quot;:&quot;Van&quot;},{&quot;family&quot;:&quot;Leuzinger&quot;,&quot;given&quot;:&quot;Sebastian&quot;,&quot;parse-names&quot;:false,&quot;dropping-particle&quot;:&quot;&quot;,&quot;non-dropping-particle&quot;:&quot;&quot;},{&quot;family&quot;:&quot;Bader&quot;,&quot;given&quot;:&quot;Martin Karl Friedrich&quot;,&quot;parse-names&quot;:false,&quot;dropping-particle&quot;:&quot;&quot;,&quot;non-dropping-particle&quot;:&quot;&quot;},{&quot;family&quot;:&quot;Chang&quot;,&quot;given&quot;:&quot;Scott X&quot;,&quot;parse-names&quot;:false,&quot;dropping-particle&quot;:&quot;&quot;,&quot;non-dropping-particle&quot;:&quot;&quot;},{&quot;family&quot;:&quot;Kauwe&quot;,&quot;given&quot;:&quot;Martin G&quot;,&quot;parse-names&quot;:false,&quot;dropping-particle&quot;:&quot;&quot;,&quot;non-dropping-particle&quot;:&quot;De&quot;},{&quot;family&quot;:&quot;Dukes&quot;,&quot;given&quot;:&quot;Jeffrey S&quot;,&quot;parse-names&quot;:false,&quot;dropping-particle&quot;:&quot;&quot;,&quot;non-dropping-particle&quot;:&quot;&quot;},{&quot;family&quot;:&quot;Langley&quot;,&quot;given&quot;:&quot;J Adam&quot;,&quot;parse-names&quot;:false,&quot;dropping-particle&quot;:&quot;&quot;,&quot;non-dropping-particle&quot;:&quot;&quot;},{&quot;family&quot;:&quot;Ma&quot;,&quot;given&quot;:&quot;Zilong&quot;,&quot;parse-names&quot;:false,&quot;dropping-particle&quot;:&quot;&quot;,&quot;non-dropping-particle&quot;:&quot;&quot;},{&quot;family&quot;:&quot;Mariën&quot;,&quot;given&quot;:&quot;Bertold&quot;,&quot;parse-names&quot;:false,&quot;dropping-particle&quot;:&quot;&quot;,&quot;non-dropping-particle&quot;:&quot;&quot;},{&quot;family&quot;:&quot;Reynaert&quot;,&quot;given&quot;:&quot;Simon&quot;,&quot;parse-names&quot;:false,&quot;dropping-particle&quot;:&quot;&quot;,&quot;non-dropping-particle&quot;:&quot;&quot;},{&quot;family&quot;:&quot;Ru&quot;,&quot;given&quot;:&quot;Jingyi&quot;,&quot;parse-names&quot;:false,&quot;dropping-particle&quot;:&quot;&quot;,&quot;non-dropping-particle&quot;:&quot;&quot;},{&quot;family&quot;:&quot;Song&quot;,&quot;given&quot;:&quot;Jian&quot;,&quot;parse-names&quot;:false,&quot;dropping-particle&quot;:&quot;&quot;,&quot;non-dropping-particle&quot;:&quot;&quot;},{&quot;family&quot;:&quot;Stocker&quot;,&quot;given&quot;:&quot;Benjamin D&quot;,&quot;parse-names&quot;:false,&quot;dropping-particle&quot;:&quot;&quot;,&quot;non-dropping-particle&quot;:&quot;&quot;},{&quot;family&quot;:&quot;Terrer&quot;,&quot;given&quot;:&quot;César&quot;,&quot;parse-names&quot;:false,&quot;dropping-particle&quot;:&quot;&quot;,&quot;non-dropping-particle&quot;:&quot;&quot;},{&quot;family&quot;:&quot;Thoresen&quot;,&quot;given&quot;:&quot;Joshua&quot;,&quot;parse-names&quot;:false,&quot;dropping-particle&quot;:&quot;&quot;,&quot;non-dropping-particle&quot;:&quot;&quot;},{&quot;family&quot;:&quot;Vanuytrecht&quot;,&quot;given&quot;:&quot;Eline&quot;,&quot;parse-names&quot;:false,&quot;dropping-particle&quot;:&quot;&quot;,&quot;non-dropping-particle&quot;:&quot;&quot;},{&quot;family&quot;:&quot;Wan&quot;,&quot;given&quot;:&quot;Shiqiang&quot;,&quot;parse-names&quot;:false,&quot;dropping-particle&quot;:&quot;&quot;,&quot;non-dropping-particle&quot;:&quot;&quot;},{&quot;family&quot;:&quot;Yue&quot;,&quot;given&quot;:&quot;Kai&quot;,&quot;parse-names&quot;:false,&quot;dropping-particle&quot;:&quot;&quot;,&quot;non-dropping-particle&quot;:&quot;&quot;},{&quot;family&quot;:&quot;Vicca&quot;,&quot;given&quot;:&quot;Sara&quot;,&quot;parse-names&quot;:false,&quot;dropping-particle&quot;:&quot;&quot;,&quot;non-dropping-particle&quot;:&quot;&quot;}],&quot;container-title&quot;:&quot;Global Change Biology&quot;,&quot;container-title-short&quot;:&quot;Glob Chang Biol&quot;,&quot;DOI&quot;:&quot;10.1111/gcb.16585&quot;,&quot;ISSN&quot;:&quot;13652486&quot;,&quot;issued&quot;:{&quot;date-parts&quot;:[[2023]]},&quot;page&quot;:&quot;1922-1938&quot;,&quot;abstract&quot;:&quot;Responses of the terrestrial biosphere to rapidly changing environmental conditions are a major source of uncertainty in climate projections. In an effort to reduce this uncertainty, a wide range of global change experiments have been conducted that mimic future conditions in terrestrial ecosystems, manipulating CO2, temperature, and nutrient and water availability. Syntheses of results across experiments provide a more general sense of ecosystem responses to global change, and help to discern the influence of background conditions such as climate and vegetation type in determining global change responses. Several independent syntheses of published data have yielded distinct databases for specific objectives. Such parallel, uncoordinated initiatives carry the risk of producing redundant data collection efforts and have led to contrasting outcomes without clarifying the underlying reason for divergence. These problems could be avoided by creating a publicly available, updatable, curated database. Here, we report on a global effort to collect and curate 57,089 treatment responses across 3644 manipulation experiments at 1145 sites, simulating elevated CO2, warming, nutrient addition, and precipitation changes. In the resulting Manipulation Experiments Synthesis Initiative (MESI) database, effects of experimental global change drivers on carbon and nutrient cycles are included, as well as ancillary data such as background climate, vegetation type, treatment magnitude, duration, and, unique to our database, measured soil properties. Our analysis of the database indicates that most experiments are short term (one or few growing seasons), conducted in the USA, Europe, or China, and that the most abundantly reported variable is aboveground biomass. We provide the most comprehensive multifactor global change database to date, enabling the research community to tackle open research questions, vital to global policymaking. The MESI database, freely accessible at doi.org/10.5281/zenodo.7153253, opens new avenues for model evaluation and synthesis-based understanding of how global change affects terrestrial biomes. We welcome contributions to the database on GitHub.&quot;,&quot;issue&quot;:&quot;7&quot;,&quot;volume&quot;:&quot;29&quot;},&quot;isTemporary&quot;:false}]},{&quot;citationID&quot;:&quot;MENDELEY_CITATION_615e78d7-7396-46e0-926d-c457a0371f19&quot;,&quot;properties&quot;:{&quot;noteIndex&quot;:0},&quot;isEdited&quot;:false,&quot;manualOverride&quot;:{&quot;isManuallyOverridden&quot;:false,&quot;citeprocText&quot;:&quot;(Augustine &lt;i&gt;et al.&lt;/i&gt;, 2024)&quot;,&quot;manualOverrideText&quot;:&quot;&quot;},&quot;citationTag&quot;:&quot;MENDELEY_CITATION_v3_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&quot;,&quot;citationItems&quot;:[{&quot;id&quot;:&quot;aec9e912-6980-381f-bd90-3bd8f35e9368&quot;,&quot;itemData&quot;:{&quot;type&quot;:&quot;article-journal&quot;,&quot;id&quot;:&quot;aec9e912-6980-381f-bd90-3bd8f35e9368&quot;,&quot;title&quot;:&quot;Improper data practices erode the quality of global ecological databases and impede the progress of ecological research&quot;,&quot;author&quot;:[{&quot;family&quot;:&quot;Augustine&quot;,&quot;given&quot;:&quot;Steven P.&quot;,&quot;parse-names&quot;:false,&quot;dropping-particle&quot;:&quot;&quot;,&quot;non-dropping-particle&quot;:&quot;&quot;},{&quot;family&quot;:&quot;Bailey-Marren&quot;,&quot;given&quot;:&quot;Isaac&quot;,&quot;parse-names&quot;:false,&quot;dropping-particle&quot;:&quot;&quot;,&quot;non-dropping-particle&quot;:&quot;&quot;},{&quot;family&quot;:&quot;Charton&quot;,&quot;given&quot;:&quot;Katherine T.&quot;,&quot;parse-names&quot;:false,&quot;dropping-particle&quot;:&quot;&quot;,&quot;non-dropping-particle&quot;:&quot;&quot;},{&quot;family&quot;:&quot;Kiel&quot;,&quot;given&quot;:&quot;Nathan G.&quot;,&quot;parse-names&quot;:false,&quot;dropping-particle&quot;:&quot;&quot;,&quot;non-dropping-particle&quot;:&quot;&quot;},{&quot;family&quot;:&quot;Peyton&quot;,&quot;given&quot;:&quot;Michael S.&quot;,&quot;parse-names&quot;:false,&quot;dropping-particle&quot;:&quot;&quot;,&quot;non-dropping-particle&quot;:&quot;&quot;}],&quot;container-title&quot;:&quot;Global Change Biology&quot;,&quot;container-title-short&quot;:&quot;Glob Chang Biol&quot;,&quot;DOI&quot;:&quot;10.1111/gcb.17116&quot;,&quot;ISSN&quot;:&quot;13652486&quot;,&quot;PMID&quot;:&quot;38273575&quot;,&quot;issued&quot;:{&quot;date-parts&quot;:[[2024]]},&quot;page&quot;:&quot;1-11&quot;,&quot;abstract&quot;:&quot;The scientific community has entered an era of big data. However, with big data comes big responsibilities, and best practices for how data are contributed to databases have not kept pace with the collection, aggregation, and analysis of big data. Here, we rigorously assess the quantity of data for specific leaf area (SLA) available within the largest and most frequently used global plant trait database, the TRY Plant Trait Database, exploring how much of the data were applicable (i.e., original, representative, logical, and comparable) and traceable (i.e., published, cited, and consistent). Over three-quarters of the SLA data in TRY either lacked applicability or traceability, leaving only 22.9% of the original data usable compared with the 64.9% typically deemed usable by standard data cleaning protocols. The remaining usable data differed markedly from the original for many species, which led to altered interpretation of ecological analyses. Though the data we consider here make up only 4.5% of SLA data within TRY, similar issues of applicability and traceability likely apply to SLA data for other species as well as other commonly measured, uploaded, and downloaded plant traits. We end with suggested steps forward for global ecological databases, including suggestions for both uploaders to and curators of databases with the hope that, through addressing the issues raised here, we can increase data quality and integrity within the ecological community.&quot;,&quot;issue&quot;:&quot;1&quot;,&quot;volume&quot;:&quot;30&quot;},&quot;isTemporary&quot;:false}]},{&quot;citationID&quot;:&quot;MENDELEY_CITATION_aa60e678-d0d6-42bb-8f95-17e0ef98b4d0&quot;,&quot;properties&quot;:{&quot;noteIndex&quot;:0},&quot;isEdited&quot;:false,&quot;manualOverride&quot;:{&quot;isManuallyOverridden&quot;:false,&quot;citeprocText&quot;:&quot;(Borer &lt;i&gt;et al.&lt;/i&gt;, 2014)&quot;,&quot;manualOverrideText&quot;:&quot;&quot;},&quot;citationTag&quot;:&quot;MENDELEY_CITATION_v3_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&quot;,&quot;citationItems&quot;:[{&quot;id&quot;:&quot;e199ce7b-5579-322c-9d78-cdc140184312&quot;,&quot;itemData&quot;:{&quot;type&quot;:&quot;article-journal&quot;,&quot;id&quot;:&quot;e199ce7b-5579-322c-9d78-cdc140184312&quot;,&quot;title&quot;:&quot;Finding generality in ecology: A model for globally distributed experiments&quot;,&quot;author&quot;:[{&quot;family&quot;:&quot;Borer&quot;,&quot;given&quot;:&quot;Elizabeth T&quot;,&quot;parse-names&quot;:false,&quot;dropping-particle&quot;:&quot;&quot;,&quot;non-dropping-particle&quot;:&quot;&quot;},{&quot;family&quot;:&quot;Harpole&quot;,&quot;given&quot;:&quot;W Stanley&quot;,&quot;parse-names&quot;:false,&quot;dropping-particle&quot;:&quot;&quot;,&quot;non-dropping-particle&quot;:&quot;&quot;},{&quot;family&quot;:&quot;Adler&quot;,&quot;given&quot;:&quot;Peter B&quot;,&quot;parse-names&quot;:false,&quot;dropping-particle&quot;:&quot;&quot;,&quot;non-dropping-particle&quot;:&quot;&quot;},{&quot;family&quot;:&quot;Lind&quot;,&quot;given&quot;:&quot;Eric M&quot;,&quot;parse-names&quot;:false,&quot;dropping-particle&quot;:&quot;&quot;,&quot;non-dropping-particle&quot;:&quot;&quot;},{&quot;family&quot;:&quot;Orrock&quot;,&quot;given&quot;:&quot;John L&quot;,&quot;parse-names&quot;:false,&quot;dropping-particle&quot;:&quot;&quot;,&quot;non-dropping-particle&quot;:&quot;&quot;},{&quot;family&quot;:&quot;Seabloom&quot;,&quot;given&quot;:&quot;Eric W&quot;,&quot;parse-names&quot;:false,&quot;dropping-particle&quot;:&quot;&quot;,&quot;non-dropping-particle&quot;:&quot;&quot;},{&quot;family&quot;:&quot;Smith&quot;,&quot;given&quot;:&quot;Melinda D&quot;,&quot;parse-names&quot;:false,&quot;dropping-particle&quot;:&quot;&quot;,&quot;non-dropping-particle&quot;:&quot;&quot;}],&quot;container-title&quot;:&quot;Methods in Ecology and Evolution&quot;,&quot;container-title-short&quot;:&quot;Methods Ecol Evol&quot;,&quot;DOI&quot;:&quot;10.1111/2041-210X.12125&quot;,&quot;ISSN&quot;:&quot;2041210X&quot;,&quot;issued&quot;:{&quot;date-parts&quot;:[[2014]]},&quot;page&quot;:&quot;65-73&quot;,&quot;abstract&quot;:&quot;Summary: Advancing the field of ecology relies on understanding generalities and developing theories based on empirical and functional relationships that integrate across organismal to global spatial scales and span temporal scales. Significant advances in predicting responses of ecological communities to globally extensive anthropogenic perturbations, for example, require understanding the role of environmental context in determining outcomes, which in turn requires standardized experiments across sites and regions. Distributed collaborative experiments can lead to high-impact advances that would otherwise be unachievable. Here, we provide specific advice and considerations relevant to researchers interested in employing this emerging approach using as a case study our experience developing and running the Nutrient Network, a globally distributed experimental network (currently &gt;75 sites in 17 countries) that arose from a grassroots, cooperative research effort. We clarify the design, goals and function of the Nutrient Network as a model to empower others in the scientific community to employ distributed experiments to advance our predictive understanding of global-scale ecological trends and responses. Our experiences to date demonstrate that globally distributed experimental science need not be prohibitively expensive or time-consuming on a per capita basis and is not limited to senior scientists or countries where science is well funded. While distributed experiments are not a panacea for understanding ecological systems, they can substantially complement existing approaches. © 2013 British Ecological Society.&quot;,&quot;issue&quot;:&quot;1&quot;,&quot;volume&quot;:&quot;5&quot;},&quot;isTemporary&quot;:false}]},{&quot;citationID&quot;:&quot;MENDELEY_CITATION_c6a153c3-30da-4d4f-a764-cb0a902f1128&quot;,&quot;properties&quot;:{&quot;noteIndex&quot;:0},&quot;isEdited&quot;:false,&quot;manualOverride&quot;:{&quot;isManuallyOverridden&quot;:true,&quot;citeprocText&quot;:&quot;(Firn &lt;i&gt;et al.&lt;/i&gt;, 2019)&quot;,&quot;manualOverrideText&quot;:&quot;Firn et al. (2019)&quot;},&quot;citationTag&quot;:&quot;MENDELEY_CITATION_v3_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&quot;,&quot;citationItems&quot;:[{&quot;id&quot;:&quot;c6eb0ed5-0ab0-38a6-8800-c6d2b49098b0&quot;,&quot;itemData&quot;:{&quot;type&quot;:&quot;article-journal&quot;,&quot;id&quot;:&quot;c6eb0ed5-0ab0-38a6-8800-c6d2b49098b0&quot;,&quot;title&quot;:&quot;Leaf nutrients, not specific leaf area, are consistent indicators of elevated nutrient inputs&quot;,&quot;author&quot;:[{&quot;family&quot;:&quot;Firn&quot;,&quot;given&quot;:&quot;Jennifer&quot;,&quot;parse-names&quot;:false,&quot;dropping-particle&quot;:&quot;&quot;,&quot;non-dropping-particle&quot;:&quot;&quot;},{&quot;family&quot;:&quot;McGree&quot;,&quot;given&quot;:&quot;James M&quot;,&quot;parse-names&quot;:false,&quot;dropping-particle&quot;:&quot;&quot;,&quot;non-dropping-particle&quot;:&quot;&quot;},{&quot;family&quot;:&quot;Harvey&quot;,&quot;given&quot;:&quot;Eric&quot;,&quot;parse-names&quot;:false,&quot;dropping-particle&quot;:&quot;&quot;,&quot;non-dropping-particle&quot;:&quot;&quot;},{&quot;family&quot;:&quot;Flores-Moreno&quot;,&quot;given&quot;:&quot;Habacuc&quot;,&quot;parse-names&quot;:false,&quot;dropping-particle&quot;:&quot;&quot;,&quot;non-dropping-particle&quot;:&quot;&quot;},{&quot;family&quot;:&quot;Schütz&quot;,&quot;given&quot;:&quot;Martin&quot;,&quot;parse-names&quot;:false,&quot;dropping-particle&quot;:&quot;&quot;,&quot;non-dropping-particle&quot;:&quot;&quot;},{&quot;family&quot;:&quot;Buckley&quot;,&quot;given&quot;:&quot;Yvonne M&quot;,&quot;parse-names&quot;:false,&quot;dropping-particle&quot;:&quot;&quot;,&quot;non-dropping-particle&quot;:&quot;&quot;},{&quot;family&quot;:&quot;Borer&quot;,&quot;given&quot;:&quot;Elizabeth T&quot;,&quot;parse-names&quot;:false,&quot;dropping-particle&quot;:&quot;&quot;,&quot;non-dropping-particle&quot;:&quot;&quot;},{&quot;family&quot;:&quot;Seabloom&quot;,&quot;given&quot;:&quot;Eric W&quot;,&quot;parse-names&quot;:false,&quot;dropping-particle&quot;:&quot;&quot;,&quot;non-dropping-particle&quot;:&quot;&quot;},{&quot;family&quot;:&quot;Pierre&quot;,&quot;given&quot;:&quot;Kimberly J&quot;,&quot;parse-names&quot;:false,&quot;dropping-particle&quot;:&quot;&quot;,&quot;non-dropping-particle&quot;:&quot;La&quot;},{&quot;family&quot;:&quot;MacDougall&quot;,&quot;given&quot;:&quot;Andrew M&quot;,&quot;parse-names&quot;:false,&quot;dropping-particle&quot;:&quot;&quot;,&quot;non-dropping-particle&quot;:&quot;&quot;},{&quot;family&quot;:&quot;Prober&quot;,&quot;given&quot;:&quot;Suzanne M&quot;,&quot;parse-names&quot;:false,&quot;dropping-particle&quot;:&quot;&quot;,&quot;non-dropping-particle&quot;:&quot;&quot;},{&quot;family&quot;:&quot;Stevens&quot;,&quot;given&quot;:&quot;Carly J&quot;,&quot;parse-names&quot;:false,&quot;dropping-particle&quot;:&quot;&quot;,&quot;non-dropping-particle&quot;:&quot;&quot;},{&quot;family&quot;:&quot;Sullivan&quot;,&quot;given&quot;:&quot;Lauren L&quot;,&quot;parse-names&quot;:false,&quot;dropping-particle&quot;:&quot;&quot;,&quot;non-dropping-particle&quot;:&quot;&quot;},{&quot;family&quot;:&quot;Porter&quot;,&quot;given&quot;:&quot;Erica&quot;,&quot;parse-names&quot;:false,&quot;dropping-particle&quot;:&quot;&quot;,&quot;non-dropping-particle&quot;:&quot;&quot;},{&quot;family&quot;:&quot;Ladouceur&quot;,&quot;given&quot;:&quot;Emma&quot;,&quot;parse-names&quot;:false,&quot;dropping-particle&quot;:&quot;&quot;,&quot;non-dropping-particle&quot;:&quot;&quot;},{&quot;family&quot;:&quot;Allen&quot;,&quot;given&quot;:&quot;Charlotte&quot;,&quot;parse-names&quot;:false,&quot;dropping-particle&quot;:&quot;&quot;,&quot;non-dropping-particle&quot;:&quot;&quot;},{&quot;family&quot;:&quot;Moromizato&quot;,&quot;given&quot;:&quot;Karine H&quot;,&quot;parse-names&quot;:false,&quot;dropping-particle&quot;:&quot;&quot;,&quot;non-dropping-particle&quot;:&quot;&quot;},{&quot;family&quot;:&quot;Morgan&quot;,&quot;given&quot;:&quot;John W&quot;,&quot;parse-names&quot;:false,&quot;dropping-particle&quot;:&quot;&quot;,&quot;non-dropping-particle&quot;:&quot;&quot;},{&quot;family&quot;:&quot;Harpole&quot;,&quot;given&quot;:&quot;W Stanley&quot;,&quot;parse-names&quot;:false,&quot;dropping-particle&quot;:&quot;&quot;,&quot;non-dropping-particle&quot;:&quot;&quot;},{&quot;family&quot;:&quot;Hautier&quot;,&quot;given&quot;:&quot;Yann&quot;,&quot;parse-names&quot;:false,&quot;dropping-particle&quot;:&quot;&quot;,&quot;non-dropping-particle&quot;:&quot;&quot;},{&quot;family&quot;:&quot;Eisenhauer&quot;,&quot;given&quot;:&quot;Nico&quot;,&quot;parse-names&quot;:false,&quot;dropping-particle&quot;:&quot;&quot;,&quot;non-dropping-particle&quot;:&quot;&quot;},{&quot;family&quot;:&quot;Wright&quot;,&quot;given&quot;:&quot;Justin P&quot;,&quot;parse-names&quot;:false,&quot;dropping-particle&quot;:&quot;&quot;,&quot;non-dropping-particle&quot;:&quot;&quot;},{&quot;family&quot;:&quot;Adler&quot;,&quot;given&quot;:&quot;Peter B&quot;,&quot;parse-names&quot;:false,&quot;dropping-particle&quot;:&quot;&quot;,&quot;non-dropping-particle&quot;:&quot;&quot;},{&quot;family&quot;:&quot;Arnillas&quot;,&quot;given&quot;:&quot;Carlos Alberto&quot;,&quot;parse-names&quot;:false,&quot;dropping-particle&quot;:&quot;&quot;,&quot;non-dropping-particle&quot;:&quot;&quot;},{&quot;family&quot;:&quot;Bakker&quot;,&quot;given&quot;:&quot;Jonathan D&quot;,&quot;parse-names&quot;:false,&quot;dropping-particle&quot;:&quot;&quot;,&quot;non-dropping-particle&quot;:&quot;&quot;},{&quot;family&quot;:&quot;Biederman&quot;,&quot;given&quot;:&quot;Lori&quot;,&quot;parse-names&quot;:false,&quot;dropping-particle&quot;:&quot;&quot;,&quot;non-dropping-particle&quot;:&quot;&quot;},{&quot;family&quot;:&quot;Broadbent&quot;,&quot;given&quot;:&quot;Arthur A D&quot;,&quot;parse-names&quot;:false,&quot;dropping-particle&quot;:&quot;&quot;,&quot;non-dropping-particle&quot;:&quot;&quot;},{&quot;family&quot;:&quot;Brown&quot;,&quot;given&quot;:&quot;Cynthia S&quot;,&quot;parse-names&quot;:false,&quot;dropping-particle&quot;:&quot;&quot;,&quot;non-dropping-particle&quot;:&quot;&quot;},{&quot;family&quot;:&quot;Bugalho&quot;,&quot;given&quot;:&quot;Miguel N&quot;,&quot;parse-names&quot;:false,&quot;dropping-particle&quot;:&quot;&quot;,&quot;non-dropping-particle&quot;:&quot;&quot;},{&quot;family&quot;:&quot;Caldeira&quot;,&quot;given&quot;:&quot;Maria C&quot;,&quot;parse-names&quot;:false,&quot;dropping-particle&quot;:&quot;&quot;,&quot;non-dropping-particle&quot;:&quot;&quot;},{&quot;family&quot;:&quot;Cleland&quot;,&quot;given&quot;:&quot;Elsa E&quot;,&quot;parse-names&quot;:false,&quot;dropping-particle&quot;:&quot;&quot;,&quot;non-dropping-particle&quot;:&quot;&quot;},{&quot;family&quot;:&quot;Ebeling&quot;,&quot;given&quot;:&quot;Anne&quot;,&quot;parse-names&quot;:false,&quot;dropping-particle&quot;:&quot;&quot;,&quot;non-dropping-particle&quot;:&quot;&quot;},{&quot;family&quot;:&quot;Fay&quot;,&quot;given&quot;:&quot;Philip A&quot;,&quot;parse-names&quot;:false,&quot;dropping-particle&quot;:&quot;&quot;,&quot;non-dropping-particle&quot;:&quot;&quot;},{&quot;family&quot;:&quot;Hagenah&quot;,&quot;given&quot;:&quot;Nicole&quot;,&quot;parse-names&quot;:false,&quot;dropping-particle&quot;:&quot;&quot;,&quot;non-dropping-particle&quot;:&quot;&quot;},{&quot;family&quot;:&quot;Kleinhesselink&quot;,&quot;given&quot;:&quot;Andrew M&quot;,&quot;parse-names&quot;:false,&quot;dropping-particle&quot;:&quot;&quot;,&quot;non-dropping-particle&quot;:&quot;&quot;},{&quot;family&quot;:&quot;Mitchell&quot;,&quot;given&quot;:&quot;Rachel&quot;,&quot;parse-names&quot;:false,&quot;dropping-particle&quot;:&quot;&quot;,&quot;non-dropping-particle&quot;:&quot;&quot;},{&quot;family&quot;:&quot;Moore&quot;,&quot;given&quot;:&quot;Joslin L&quot;,&quot;parse-names&quot;:false,&quot;dropping-particle&quot;:&quot;&quot;,&quot;non-dropping-particle&quot;:&quot;&quot;},{&quot;family&quot;:&quot;Nogueira&quot;,&quot;given&quot;:&quot;Carla&quot;,&quot;parse-names&quot;:false,&quot;dropping-particle&quot;:&quot;&quot;,&quot;non-dropping-particle&quot;:&quot;&quot;},{&quot;family&quot;:&quot;Peri&quot;,&quot;given&quot;:&quot;Pablo Luis&quot;,&quot;parse-names&quot;:false,&quot;dropping-particle&quot;:&quot;&quot;,&quot;non-dropping-particle&quot;:&quot;&quot;},{&quot;family&quot;:&quot;Roscher&quot;,&quot;given&quot;:&quot;Christiane&quot;,&quot;parse-names&quot;:false,&quot;dropping-particle&quot;:&quot;&quot;,&quot;non-dropping-particle&quot;:&quot;&quot;},{&quot;family&quot;:&quot;Smith&quot;,&quot;given&quot;:&quot;Melinda D&quot;,&quot;parse-names&quot;:false,&quot;dropping-particle&quot;:&quot;&quot;,&quot;non-dropping-particle&quot;:&quot;&quot;},{&quot;family&quot;:&quot;Wragg&quot;,&quot;given&quot;:&quot;Peter D&quot;,&quot;parse-names&quot;:false,&quot;dropping-particle&quot;:&quot;&quot;,&quot;non-dropping-particle&quot;:&quot;&quot;},{&quot;family&quot;:&quot;Risch&quot;,&quot;given&quot;:&quot;Anita C&quot;,&quot;parse-names&quot;:false,&quot;dropping-particle&quot;:&quot;&quot;,&quot;non-dropping-particle&quot;:&quot;&quot;}],&quot;container-title&quot;:&quot;Nature Ecology &amp; Evolution&quot;,&quot;container-title-short&quot;:&quot;Nat Ecol Evol&quot;,&quot;DOI&quot;:&quot;10.1038/s41559-018-0790-1&quot;,&quot;ISSN&quot;:&quot;2397-334X&quot;,&quot;URL&quot;:&quot;https://www.nature.com/articles/s41559-018-0790-1&quot;,&quot;issued&quot;:{&quot;date-parts&quot;:[[2019,2,4]]},&quot;page&quot;:&quot;400-406&quot;,&quot;issue&quot;:&quot;3&quot;,&quot;volume&quot;:&quot;3&quot;},&quot;isTemporary&quot;:false}]},{&quot;citationID&quot;:&quot;MENDELEY_CITATION_e01835aa-e2b1-4692-a782-40feef45e4a4&quot;,&quot;properties&quot;:{&quot;noteIndex&quot;:0},&quot;isEdited&quot;:false,&quot;manualOverride&quot;:{&quot;isManuallyOverridden&quot;:true,&quot;citeprocText&quot;:&quot;(Cleland &lt;i&gt;et al.&lt;/i&gt;, 2019)&quot;,&quot;manualOverrideText&quot;:&quot;Cleland et al. (2019)&quot;},&quot;citationTag&quot;:&quot;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&quot;,&quot;citationItems&quot;:[{&quot;id&quot;:&quot;16dad6da-42e3-3b2e-ade4-7f9230e738ed&quot;,&quot;itemData&quot;:{&quot;type&quot;:&quot;article-journal&quot;,&quot;id&quot;:&quot;16dad6da-42e3-3b2e-ade4-7f9230e738ed&quot;,&quot;title&quot;:&quot;Belowground Biomass Response to Nutrient Enrichment Depends on Light Limitation Across Globally Distributed Grasslands&quot;,&quot;author&quot;:[{&quot;family&quot;:&quot;Cleland&quot;,&quot;given&quot;:&quot;Elsa E&quot;,&quot;parse-names&quot;:false,&quot;dropping-particle&quot;:&quot;&quot;,&quot;non-dropping-particle&quot;:&quot;&quot;},{&quot;family&quot;:&quot;Lind&quot;,&quot;given&quot;:&quot;Eric M&quot;,&quot;parse-names&quot;:false,&quot;dropping-particle&quot;:&quot;&quot;,&quot;non-dropping-particle&quot;:&quot;&quot;},{&quot;family&quot;:&quot;DeCrappeo&quot;,&quot;given&quot;:&quot;Nicole M&quot;,&quot;parse-names&quot;:false,&quot;dropping-particle&quot;:&quot;&quot;,&quot;non-dropping-particle&quot;:&quot;&quot;},{&quot;family&quot;:&quot;DeLorenze&quot;,&quot;given&quot;:&quot;Elizabeth&quot;,&quot;parse-names&quot;:false,&quot;dropping-particle&quot;:&quot;&quot;,&quot;non-dropping-particle&quot;:&quot;&quot;},{&quot;family&quot;:&quot;Wilkins&quot;,&quot;given&quot;:&quot;Rachel Abbott&quot;,&quot;parse-names&quot;:false,&quot;dropping-particle&quot;:&quot;&quot;,&quot;non-dropping-particle&quot;:&quot;&quot;},{&quot;family&quot;:&quot;Adler&quot;,&quot;given&quot;:&quot;Peter B&quot;,&quot;parse-names&quot;:false,&quot;dropping-particle&quot;:&quot;&quot;,&quot;non-dropping-particle&quot;:&quot;&quot;},{&quot;family&quot;:&quot;Bakker&quot;,&quot;given&quot;:&quot;Jonathan D&quot;,&quot;parse-names&quot;:false,&quot;dropping-particle&quot;:&quot;&quot;,&quot;non-dropping-particle&quot;:&quot;&quot;},{&quot;family&quot;:&quot;Brown&quot;,&quot;given&quot;:&quot;Cynthia S&quot;,&quot;parse-names&quot;:false,&quot;dropping-particle&quot;:&quot;&quot;,&quot;non-dropping-particle&quot;:&quot;&quot;},{&quot;family&quot;:&quot;Davies&quot;,&quot;given&quot;:&quot;Kendi F&quot;,&quot;parse-names&quot;:false,&quot;dropping-particle&quot;:&quot;&quot;,&quot;non-dropping-particle&quot;:&quot;&quot;},{&quot;family&quot;:&quot;Esch&quot;,&quot;given&quot;:&quot;Ellen&quot;,&quot;parse-names&quot;:false,&quot;dropping-particle&quot;:&quot;&quot;,&quot;non-dropping-particle&quot;:&quot;&quot;},{&quot;family&quot;:&quot;Firn&quot;,&quot;given&quot;:&quot;Jennifer&quot;,&quot;parse-names&quot;:false,&quot;dropping-particle&quot;:&quot;&quot;,&quot;non-dropping-particle&quot;:&quot;&quot;},{&quot;family&quot;:&quot;Gressard&quot;,&quot;given&quot;:&quot;Scott&quot;,&quot;parse-names&quot;:false,&quot;dropping-particle&quot;:&quot;&quot;,&quot;non-dropping-particle&quot;:&quot;&quot;},{&quot;family&quot;:&quot;Gruner&quot;,&quot;given&quot;:&quot;Daniel S&quot;,&quot;parse-names&quot;:false,&quot;dropping-particle&quot;:&quot;&quot;,&quot;non-dropping-particle&quot;:&quot;&quot;},{&quot;family&quot;:&quot;Hagenah&quot;,&quot;given&quot;:&quot;Nicole&quot;,&quot;parse-names&quot;:false,&quot;dropping-particle&quot;:&quot;&quot;,&quot;non-dropping-particle&quot;:&quot;&quot;},{&quot;family&quot;:&quot;Harpole&quot;,&quot;given&quot;:&quot;W. Stanley&quot;,&quot;parse-names&quot;:false,&quot;dropping-particle&quot;:&quot;&quot;,&quot;non-dropping-particle&quot;:&quot;&quot;},{&quot;family&quot;:&quot;Hautier&quot;,&quot;given&quot;:&quot;Yann&quot;,&quot;parse-names&quot;:false,&quot;dropping-particle&quot;:&quot;&quot;,&quot;non-dropping-particle&quot;:&quot;&quot;},{&quot;family&quot;:&quot;Hobbie&quot;,&quot;given&quot;:&quot;Sarah E&quot;,&quot;parse-names&quot;:false,&quot;dropping-particle&quot;:&quot;&quot;,&quot;non-dropping-particle&quot;:&quot;&quot;},{&quot;family&quot;:&quot;Hofmockel&quot;,&quot;given&quot;:&quot;Kirsten S&quot;,&quot;parse-names&quot;:false,&quot;dropping-particle&quot;:&quot;&quot;,&quot;non-dropping-particle&quot;:&quot;&quot;},{&quot;family&quot;:&quot;Kirkman&quot;,&quot;given&quot;:&quot;Kevin&quot;,&quot;parse-names&quot;:false,&quot;dropping-particle&quot;:&quot;&quot;,&quot;non-dropping-particle&quot;:&quot;&quot;},{&quot;family&quot;:&quot;Knops&quot;,&quot;given&quot;:&quot;Johannes&quot;,&quot;parse-names&quot;:false,&quot;dropping-particle&quot;:&quot;&quot;,&quot;non-dropping-particle&quot;:&quot;&quot;},{&quot;family&quot;:&quot;Kopp&quot;,&quot;given&quot;:&quot;Christopher W&quot;,&quot;parse-names&quot;:false,&quot;dropping-particle&quot;:&quot;&quot;,&quot;non-dropping-particle&quot;:&quot;&quot;},{&quot;family&quot;:&quot;Pierre&quot;,&quot;given&quot;:&quot;Kimberly J&quot;,&quot;parse-names&quot;:false,&quot;dropping-particle&quot;:&quot;&quot;,&quot;non-dropping-particle&quot;:&quot;La&quot;},{&quot;family&quot;:&quot;MacDougall&quot;,&quot;given&quot;:&quot;Andrew&quot;,&quot;parse-names&quot;:false,&quot;dropping-particle&quot;:&quot;&quot;,&quot;non-dropping-particle&quot;:&quot;&quot;},{&quot;family&quot;:&quot;McCulley&quot;,&quot;given&quot;:&quot;Rebecca L&quot;,&quot;parse-names&quot;:false,&quot;dropping-particle&quot;:&quot;&quot;,&quot;non-dropping-particle&quot;:&quot;&quot;},{&quot;family&quot;:&quot;Melbourne&quot;,&quot;given&quot;:&quot;Brett A&quot;,&quot;parse-names&quot;:false,&quot;dropping-particle&quot;:&quot;&quot;,&quot;non-dropping-particle&quot;:&quot;&quot;},{&quot;family&quot;:&quot;Moore&quot;,&quot;given&quot;:&quot;Joslin L&quot;,&quot;parse-names&quot;:false,&quot;dropping-particle&quot;:&quot;&quot;,&quot;non-dropping-particle&quot;:&quot;&quot;},{&quot;family&quot;:&quot;Prober&quot;,&quot;given&quot;:&quot;Suzanne M&quot;,&quot;parse-names&quot;:false,&quot;dropping-particle&quot;:&quot;&quot;,&quot;non-dropping-particle&quot;:&quot;&quot;},{&quot;family&quot;:&quot;Riggs&quot;,&quot;given&quot;:&quot;Charlotte&quot;,&quot;parse-names&quot;:false,&quot;dropping-particle&quot;:&quot;&quot;,&quot;non-dropping-particle&quot;:&quot;&quot;},{&quot;family&quot;:&quot;Risch&quot;,&quot;given&quot;:&quot;Anita C&quot;,&quot;parse-names&quot;:false,&quot;dropping-particle&quot;:&quot;&quot;,&quot;non-dropping-particle&quot;:&quot;&quot;},{&quot;family&quot;:&quot;Schuetz&quot;,&quot;given&quot;:&quot;Martin&quot;,&quot;parse-names&quot;:false,&quot;dropping-particle&quot;:&quot;&quot;,&quot;non-dropping-particle&quot;:&quot;&quot;},{&quot;family&quot;:&quot;Stevens&quot;,&quot;given&quot;:&quot;Carly&quot;,&quot;parse-names&quot;:false,&quot;dropping-particle&quot;:&quot;&quot;,&quot;non-dropping-particle&quot;:&quot;&quot;},{&quot;family&quot;:&quot;Wragg&quot;,&quot;given&quot;:&quot;Peter D&quot;,&quot;parse-names&quot;:false,&quot;dropping-particle&quot;:&quot;&quot;,&quot;non-dropping-particle&quot;:&quot;&quot;},{&quot;family&quot;:&quot;Wright&quot;,&quot;given&quot;:&quot;Justin&quot;,&quot;parse-names&quot;:false,&quot;dropping-particle&quot;:&quot;&quot;,&quot;non-dropping-particle&quot;:&quot;&quot;},{&quot;family&quot;:&quot;Borer&quot;,&quot;given&quot;:&quot;Elizabeth T&quot;,&quot;parse-names&quot;:false,&quot;dropping-particle&quot;:&quot;&quot;,&quot;non-dropping-particle&quot;:&quot;&quot;},{&quot;family&quot;:&quot;Seabloom&quot;,&quot;given&quot;:&quot;Eric W&quot;,&quot;parse-names&quot;:false,&quot;dropping-particle&quot;:&quot;&quot;,&quot;non-dropping-particle&quot;:&quot;&quot;}],&quot;container-title&quot;:&quot;Ecosystems&quot;,&quot;DOI&quot;:&quot;10.1007/s10021-019-00350-4&quot;,&quot;ISSN&quot;:&quot;14350629&quot;,&quot;URL&quot;:&quot;https://doi.org/10.1007/s10021-019-00350-4&quot;,&quot;issued&quot;:{&quot;date-parts&quot;:[[2019]]},&quot;page&quot;:&quot;1466-1477&quot;,&quot;abstract&quot;:&quot;Anthropogenic activities are increasing nutrient inputs to ecosystems worldwide, with consequences for global carbon and nutrient cycles. Recent meta-analyses show that aboveground primary production is often co-limited by multiple nutrients; however, little is known about how root production responds to changes in nutrient availability. At twenty-nine grassland sites on four continents, we quantified shallow root biomass responses to nitrogen (N), phosphorus (P) and potassium plus micronutrient enrichment and compared below- and aboveground responses. We hypothesized that optimal allocation theory would predict context dependence in root biomass responses to nutrient enrichment, given variation among sites in the resources limiting to plant growth (specifically light versus nutrients). Consistent with the predictions of optimal allocation theory, the proportion of total biomass belowground declined with N or P addition, due to increased biomass aboveground (for N and P) and decreased biomass belowground (N, particularly in sites with low canopy light penetration). Absolute root biomass increased with N addition where light was abundant at the soil surface, but declined in sites where the grassland canopy intercepted a large proportion of incoming light. These results demonstrate that belowground responses to changes in resource supply can differ strongly from aboveground responses, which could significantly modify predictions of future rates of nutrient cycling and carbon sequestration. Our results also highlight how optimal allocation theory developed for individual plants may help predict belowground biomass responses to nutrient enrichment at the ecosystem scale across wide climatic and environmental gradients.&quot;,&quot;publisher&quot;:&quot;Springer US&quot;,&quot;issue&quot;:&quot;7&quot;,&quot;volume&quot;:&quot;22&quot;,&quot;container-title-short&quot;:&quot;&quot;},&quot;isTemporary&quot;:false}]},{&quot;citationID&quot;:&quot;MENDELEY_CITATION_f13c2147-cea0-4eb1-9717-e949e20a9c2b&quot;,&quot;properties&quot;:{&quot;noteIndex&quot;:0},&quot;isEdited&quot;:false,&quot;manualOverride&quot;:{&quot;isManuallyOverridden&quot;:true,&quot;citeprocText&quot;:&quot;(Hersch-Green &lt;i&gt;et al.&lt;/i&gt;, 2024)&quot;,&quot;manualOverrideText&quot;:&quot;Hersch-Green et al. (2024)&quot;},&quot;citationTag&quot;:&quot;MENDELEY_CITATION_v3_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&quot;,&quot;citationItems&quot;:[{&quot;id&quot;:&quot;9a914c06-e445-38c7-9318-765f1c302242&quot;,&quot;itemData&quot;:{&quot;type&quot;:&quot;article-journal&quot;,&quot;id&quot;:&quot;9a914c06-e445-38c7-9318-765f1c302242&quot;,&quot;title&quot;:&quot;Mechanistic insights into plant community responses to environmental variables: genome size, cellular nutrient investments, and metabolic tradeoffs&quot;,&quot;author&quot;:[{&quot;family&quot;:&quot;Hersch-Green&quot;,&quot;given&quot;:&quot;Erika I&quot;,&quot;parse-names&quot;:false,&quot;dropping-particle&quot;:&quot;&quot;,&quot;non-dropping-particle&quot;:&quot;&quot;},{&quot;family&quot;:&quot;Fay&quot;,&quot;given&quot;:&quot;Philip A&quot;,&quot;parse-names&quot;:false,&quot;dropping-particle&quot;:&quot;&quot;,&quot;non-dropping-particle&quot;:&quot;&quot;},{&quot;family&quot;:&quot;Hass&quot;,&quot;given&quot;:&quot;Hailee B&quot;,&quot;parse-names&quot;:false,&quot;dropping-particle&quot;:&quot;&quot;,&quot;non-dropping-particle&quot;:&quot;&quot;},{&quot;family&quot;:&quot;Smith&quot;,&quot;given&quot;:&quot;Nicholas G&quot;,&quot;parse-names&quot;:false,&quot;dropping-particle&quot;:&quot;&quot;,&quot;non-dropping-particle&quot;:&quot;&quot;}],&quot;container-title&quot;:&quot;New Phytologist&quot;,&quot;DOI&quot;:&quot;10.1111/nph.20374&quot;,&quot;ISSN&quot;:&quot;14698137&quot;,&quot;issued&quot;:{&quot;date-parts&quot;:[[2024]]},&quot;abstract&quot;:&quot;Affecting biodiversity, plants with larger genome sizes (GS) may be restricted in nutrient-poor conditions. This pattern has been attributed to their greater cellular nitrogen (N) and phosphorus (P) investments and hypothesized nutrient–investment tradeoffs between cell synthesis and physiological attributes associated with growth. However, the influence of GS on cell size and functioning may also contribute to GS-dependent growth responses to nutrients. To test whether and how GS is associated with cellular nutrient, stomata, and/or physiological attributes, we examined &gt; 500 forbs and grasses from seven grassland sites conducting a long-term N and P fertilization experiment. Larger GS plants had increased cellular nutrient contents and larger, but fewer stomata than smaller GS plants. Larger GS grasses (but not forbs) also had lower photosynthetic rates and water-use efficiencies. However, nutrients had no direct effect on GS-dependent physiological attributes and GS-dependent physiological changes likely arise from how GS influences cells. At the driest sites, large GS grasses displayed high water-use efficiency mostly because transpiration was reduced relative to photosynthesis in these conditions. We suggest that climatic conditions and GS-associated cell traits that modify physiological responses, rather than resource–investment tradeoffs, largely explain GS-dependent growth responses to nutrients (especially for grasses).&quot;,&quot;container-title-short&quot;:&quot;&quot;},&quot;isTemporary&quot;:false}]},{&quot;citationID&quot;:&quot;MENDELEY_CITATION_2d028b02-2ef0-4ced-bdd6-b3a34d3faa78&quot;,&quot;properties&quot;:{&quot;noteIndex&quot;:0},&quot;isEdited&quot;:false,&quot;manualOverride&quot;:{&quot;isManuallyOverridden&quot;:false,&quot;citeprocText&quot;:&quot;(Liang &lt;i&gt;et al.&lt;/i&gt;, 2020)&quot;,&quot;manualOverrideText&quot;:&quot;&quot;},&quot;citationTag&quot;:&quot;MENDELEY_CITATION_v3_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&quot;,&quot;citationItems&quot;:[{&quot;id&quot;:&quot;c3e0823d-e853-3f32-8ea9-ca1f30e2286a&quot;,&quot;itemData&quot;:{&quot;type&quot;:&quot;article-journal&quot;,&quot;id&quot;:&quot;c3e0823d-e853-3f32-8ea9-ca1f30e2286a&quot;,&quot;title&quot;:&quot;Global response patterns of plant photosynthesis to nitrogen addition: A meta‐analysis&quot;,&quot;author&quot;:[{&quot;family&quot;:&quot;Liang&quot;,&quot;given&quot;:&quot;Xingyun&quot;,&quot;parse-names&quot;:false,&quot;dropping-particle&quot;:&quot;&quot;,&quot;non-dropping-particle&quot;:&quot;&quot;},{&quot;family&quot;:&quot;Zhang&quot;,&quot;given&quot;:&quot;Tong&quot;,&quot;parse-names&quot;:false,&quot;dropping-particle&quot;:&quot;&quot;,&quot;non-dropping-particle&quot;:&quot;&quot;},{&quot;family&quot;:&quot;Lu&quot;,&quot;given&quot;:&quot;Xiankai&quot;,&quot;parse-names&quot;:false,&quot;dropping-particle&quot;:&quot;&quot;,&quot;non-dropping-particle&quot;:&quot;&quot;},{&quot;family&quot;:&quot;Ellsworth&quot;,&quot;given&quot;:&quot;David S&quot;,&quot;parse-names&quot;:false,&quot;dropping-particle&quot;:&quot;&quot;,&quot;non-dropping-particle&quot;:&quot;&quot;},{&quot;family&quot;:&quot;BassiriRad&quot;,&quot;given&quot;:&quot;Hormoz&quot;,&quot;parse-names&quot;:false,&quot;dropping-particle&quot;:&quot;&quot;,&quot;non-dropping-particle&quot;:&quot;&quot;},{&quot;family&quot;:&quot;You&quot;,&quot;given&quot;:&quot;Chengming&quot;,&quot;parse-names&quot;:false,&quot;dropping-particle&quot;:&quot;&quot;,&quot;non-dropping-particle&quot;:&quot;&quot;},{&quot;family&quot;:&quot;Wang&quot;,&quot;given&quot;:&quot;Dong&quot;,&quot;parse-names&quot;:false,&quot;dropping-particle&quot;:&quot;&quot;,&quot;non-dropping-particle&quot;:&quot;&quot;},{&quot;family&quot;:&quot;He&quot;,&quot;given&quot;:&quot;Pengcheng&quot;,&quot;parse-names&quot;:false,&quot;dropping-particle&quot;:&quot;&quot;,&quot;non-dropping-particle&quot;:&quot;&quot;},{&quot;family&quot;:&quot;Deng&quot;,&quot;given&quot;:&quot;Qi&quot;,&quot;parse-names&quot;:false,&quot;dropping-particle&quot;:&quot;&quot;,&quot;non-dropping-particle&quot;:&quot;&quot;},{&quot;family&quot;:&quot;Liu&quot;,&quot;given&quot;:&quot;Hui&quot;,&quot;parse-names&quot;:false,&quot;dropping-particle&quot;:&quot;&quot;,&quot;non-dropping-particle&quot;:&quot;&quot;},{&quot;family&quot;:&quot;Mo&quot;,&quot;given&quot;:&quot;Jiangming&quot;,&quot;parse-names&quot;:false,&quot;dropping-particle&quot;:&quot;&quot;,&quot;non-dropping-particle&quot;:&quot;&quot;},{&quot;family&quot;:&quot;Ye&quot;,&quot;given&quot;:&quot;Qing&quot;,&quot;parse-names&quot;:false,&quot;dropping-particle&quot;:&quot;&quot;,&quot;non-dropping-particle&quot;:&quot;&quot;}],&quot;container-title&quot;:&quot;Global Change Biology&quot;,&quot;container-title-short&quot;:&quot;Glob Chang Biol&quot;,&quot;DOI&quot;:&quot;10.1111/gcb.15071&quot;,&quot;ISSN&quot;:&quot;1354-1013&quot;,&quot;URL&quot;:&quot;https://onlinelibrary.wiley.com/doi/10.1111/gcb.15071&quot;,&quot;issued&quot;:{&quot;date-parts&quot;:[[2020,6,8]]},&quot;page&quot;:&quot;3585-3600&quot;,&quot;abstract&quot;:&quot;A mechanistic understanding of plant photosynthetic response is needed to reliably predict changes in terrestrial carbon (C) gain under conditions of chronically elevated atmospheric nitrogen (N) deposition. Here, using 2,683 observations from 240 journal articles, we conducted a global meta-analysis to reveal effects of N addition on 14 photosynthesis-related traits and affecting moderators. We found that across 320 terrestrial plant species, leaf N was enhanced comparably on mass basis (Nmass , +18.4%) and area basis (Narea, +14.3%), with no changes in specific leaf area or leaf mass per area. Total leaf area (TLA) was increased significantly, as indicated by the in- creases in total leaf biomass (+46.5%), leaf area per plant (+29.7%), and leaf area index (LAI, +24.4%). To a lesser extent than for TLA, N addition significantly enhanced leaf photosynthetic rate per area (Aarea, +12.6%), stomatal conductance (gs, +7.5%), and transpiration rate (E, +10.5%). The responses of Aarea were positively related with that of gs, with no changes in instantaneous water-use efficiency and only slight in- creases in long-term water-use efficiency (+2.5%) inferred from 13C composition. The responses of traits depended on biological, experimental, and environmental moder- ators. As experimental duration and N load increased, the responses of LAI and Aarea diminished while that of E increased significantly. The observed patterns of increases in both TLA and E indicate that N deposition will increase the amount of water used by plants. Taken together, N deposition will enhance gross photosynthetic C gain of the terrestrial plants while increasing their water loss to the atmosphere, but the effects on C gain might diminish over time and that on plant water use would be am- plified if N deposition persists&quot;,&quot;issue&quot;:&quot;6&quot;,&quot;volume&quot;:&quot;26&quot;},&quot;isTemporary&quot;:false}]},{&quot;citationID&quot;:&quot;MENDELEY_CITATION_8fb7eee5-e485-4785-b680-1a45741183ed&quot;,&quot;properties&quot;:{&quot;noteIndex&quot;:0},&quot;isEdited&quot;:false,&quot;manualOverride&quot;:{&quot;isManuallyOverridden&quot;:false,&quot;citeprocText&quot;:&quot;(Pick &lt;i&gt;et al.&lt;/i&gt;, 2019)&quot;,&quot;manualOverrideText&quot;:&quot;&quot;},&quot;citationTag&quot;:&quot;MENDELEY_CITATION_v3_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&quot;,&quot;citationItems&quot;:[{&quot;id&quot;:&quot;97057484-2309-3559-a481-1af2a3d4d4e2&quot;,&quot;itemData&quot;:{&quot;type&quot;:&quot;article-journal&quot;,&quot;id&quot;:&quot;97057484-2309-3559-a481-1af2a3d4d4e2&quot;,&quot;title&quot;:&quot;Reproducible, flexible and high-throughput data extraction from primary literature: The metaDigitise r package&quot;,&quot;author&quot;:[{&quot;family&quot;:&quot;Pick&quot;,&quot;given&quot;:&quot;Joel L&quot;,&quot;parse-names&quot;:false,&quot;dropping-particle&quot;:&quot;&quot;,&quot;non-dropping-particle&quot;:&quot;&quot;},{&quot;family&quot;:&quot;Nakagawa&quot;,&quot;given&quot;:&quot;Shinichi&quot;,&quot;parse-names&quot;:false,&quot;dropping-particle&quot;:&quot;&quot;,&quot;non-dropping-particle&quot;:&quot;&quot;},{&quot;family&quot;:&quot;Noble&quot;,&quot;given&quot;:&quot;Daniel W A&quot;,&quot;parse-names&quot;:false,&quot;dropping-particle&quot;:&quot;&quot;,&quot;non-dropping-particle&quot;:&quot;&quot;}],&quot;container-title&quot;:&quot;Methods in Ecology and Evolution&quot;,&quot;container-title-short&quot;:&quot;Methods Ecol Evol&quot;,&quot;DOI&quot;:&quot;10.1111/2041-210X.13118&quot;,&quot;ISSN&quot;:&quot;2041210X&quot;,&quot;issued&quot;:{&quot;date-parts&quot;:[[2019]]},&quot;page&quot;:&quot;426-431&quot;,&quot;abstract&quot;:&quot;Research synthesis, such as comparative and meta-analyses, requires the extraction of effect sizes from primary literature, which are commonly calculated from descriptive statistics. However, the exact values of such statistics are commonly hidden in figures. Extracting descriptive statistics from figures can be a slow process that is not easily reproducible. Additionally, current software lacks an ability to incorporate important metadata (e.g. sample sizes, treatment/variable names) about experiments and is not integrated with other software to streamline analysis pipelines. Here we present the r package metaDigitise which extracts descriptive statistics such as means, standard deviations and correlations from four plot types: (a) mean/error plots (e.g. bar graphs with standard errors), (b) box plots, (c) scatter plots and (d) histograms. metaDigitise is user-friendly and easy to learn as it interactively guides the user through the data extraction process. Notably, it enables large-scale extraction by automatically loading image files, letting the user stop processing, edit and add to the resulting data-frame at any point. Digitised data can be easily re-plotted and checked, facilitating reproducible data extraction from plots with little inter-observer bias. We hope that by making the process of figure extraction more flexible and easy to conduct, it will improve the transparency and quality of meta-analyses in the future.&quot;,&quot;issue&quot;:&quot;3&quot;,&quot;volume&quot;:&quot;10&quot;},&quot;isTemporary&quot;:false}]},{&quot;citationID&quot;:&quot;MENDELEY_CITATION_ef9c274c-21af-4c52-bdfc-1eeebe3010b3&quot;,&quot;properties&quot;:{&quot;noteIndex&quot;:0},&quot;isEdited&quot;:false,&quot;manualOverride&quot;:{&quot;isManuallyOverridden&quot;:false,&quot;citeprocText&quot;:&quot;(Harris &lt;i&gt;et al.&lt;/i&gt;, 2020)&quot;,&quot;manualOverrideText&quot;:&quot;&quot;},&quot;citationTag&quot;:&quot;MENDELEY_CITATION_v3_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&quot;,&quot;citationItems&quot;:[{&quot;id&quot;:&quot;bf6c5424-9cc5-3a84-91ce-3469f9f79cf1&quot;,&quot;itemData&quot;:{&quot;type&quot;:&quot;article-journal&quot;,&quot;id&quot;:&quot;bf6c5424-9cc5-3a84-91ce-3469f9f79cf1&quot;,&quot;title&quot;:&quot;Version 4 of the CRU TS monthly high-resolution gridded multivariate climate dataset&quot;,&quot;author&quot;:[{&quot;family&quot;:&quot;Harris&quot;,&quot;given&quot;:&quot;Ian&quot;,&quot;parse-names&quot;:false,&quot;dropping-particle&quot;:&quot;&quot;,&quot;non-dropping-particle&quot;:&quot;&quot;},{&quot;family&quot;:&quot;Osborn&quot;,&quot;given&quot;:&quot;Timothy J.&quot;,&quot;parse-names&quot;:false,&quot;dropping-particle&quot;:&quot;&quot;,&quot;non-dropping-particle&quot;:&quot;&quot;},{&quot;family&quot;:&quot;Jones&quot;,&quot;given&quot;:&quot;Phil&quot;,&quot;parse-names&quot;:false,&quot;dropping-particle&quot;:&quot;&quot;,&quot;non-dropping-particle&quot;:&quot;&quot;},{&quot;family&quot;:&quot;Lister&quot;,&quot;given&quot;:&quot;David&quot;,&quot;parse-names&quot;:false,&quot;dropping-particle&quot;:&quot;&quot;,&quot;non-dropping-particle&quot;:&quot;&quot;}],&quot;container-title&quot;:&quot;Scientific Data&quot;,&quot;DOI&quot;:&quot;10.1038/s41597-020-0453-3&quot;,&quot;ISSN&quot;:&quot;20524463&quot;,&quot;PMID&quot;:&quot;32246091&quot;,&quot;issued&quot;:{&quot;date-parts&quot;:[[2020,12,1]]},&quot;abstract&quot;:&quot;CRU TS (Climatic Research Unit gridded Time Series) is a widely used climate dataset on a 0.5° latitude by 0.5° longitude grid over all land domains of the world except Antarctica. It is derived by the interpolation of monthly climate anomalies from extensive networks of weather station observations. Here we describe the construction of a major new version, CRU TS v4. It is updated to span 1901–2018 by the inclusion of additional station observations, and it will be updated annually. The interpolation process has been changed to use angular-distance weighting (ADW), and the production of secondary variables has been revised to better suit this approach. This implementation of ADW provides improved traceability between each gridded value and the input observations, and allows more informative diagnostics that dataset users can utilise to assess how dataset quality might vary geographically.&quot;,&quot;publisher&quot;:&quot;Nature Research&quot;,&quot;issue&quot;:&quot;1&quot;,&quot;volume&quot;:&quot;7&quot;,&quot;container-title-short&quot;:&quot;Sci Data&quot;},&quot;isTemporary&quot;:false}]},{&quot;citationID&quot;:&quot;MENDELEY_CITATION_b7ce0372-8e48-4734-b77f-8a5a58690df6&quot;,&quot;properties&quot;:{&quot;noteIndex&quot;:0},&quot;isEdited&quot;:false,&quot;manualOverride&quot;:{&quot;isManuallyOverridden&quot;:false,&quot;citeprocText&quot;:&quot;(Hijmans, 2010)&quot;,&quot;manualOverrideText&quot;:&quot;&quot;},&quot;citationTag&quot;:&quot;MENDELEY_CITATION_v3_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&quot;,&quot;citationItems&quot;:[{&quot;id&quot;:&quot;26fa4b05-97ba-343f-955e-80d667af2c98&quot;,&quot;itemData&quot;:{&quot;type&quot;:&quot;article&quot;,&quot;id&quot;:&quot;26fa4b05-97ba-343f-955e-80d667af2c98&quot;,&quot;title&quot;:&quot;raster: Geographic Data Analysis and Modeling&quot;,&quot;author&quot;:[{&quot;family&quot;:&quot;Hijmans&quot;,&quot;given&quot;:&quot;Robert J.&quot;,&quot;parse-names&quot;:false,&quot;dropping-particle&quot;:&quot;&quot;,&quot;non-dropping-particle&quot;:&quot;&quot;}],&quot;container-title&quot;:&quot;CRAN: Contributed Packages&quot;,&quot;DOI&quot;:&quot;10.32614/CRAN.package.raster&quot;,&quot;issued&quot;:{&quot;date-parts&quot;:[[2010,3,20]]},&quot;container-title-short&quot;:&quot;&quot;},&quot;isTemporary&quot;:false}]},{&quot;citationID&quot;:&quot;MENDELEY_CITATION_285e1f99-84a0-4e82-873f-0b886a0da803&quot;,&quot;properties&quot;:{&quot;noteIndex&quot;:0},&quot;isEdited&quot;:false,&quot;manualOverride&quot;:{&quot;isManuallyOverridden&quot;:false,&quot;citeprocText&quot;:&quot;(Soudzilovskaia &lt;i&gt;et al.&lt;/i&gt;, 2020)&quot;,&quot;manualOverrideText&quot;:&quot;&quot;},&quot;citationTag&quot;:&quot;MENDELEY_CITATION_v3_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&quot;,&quot;citationItems&quot;:[{&quot;id&quot;:&quot;de4de57d-6cd7-34e2-9c04-3711a18ed6af&quot;,&quot;itemData&quot;:{&quot;type&quot;:&quot;article-journal&quot;,&quot;id&quot;:&quot;de4de57d-6cd7-34e2-9c04-3711a18ed6af&quot;,&quot;title&quot;:&quot;FungalRoot: global online database of plant mycorrhizal associations&quot;,&quot;author&quot;:[{&quot;family&quot;:&quot;Soudzilovskaia&quot;,&quot;given&quot;:&quot;Nadejda A&quot;,&quot;parse-names&quot;:false,&quot;dropping-particle&quot;:&quot;&quot;,&quot;non-dropping-particle&quot;:&quot;&quot;},{&quot;family&quot;:&quot;Vaessen&quot;,&quot;given&quot;:&quot;Stijn&quot;,&quot;parse-names&quot;:false,&quot;dropping-particle&quot;:&quot;&quot;,&quot;non-dropping-particle&quot;:&quot;&quot;},{&quot;family&quot;:&quot;Barceló&quot;,&quot;given&quot;:&quot;Milagros&quot;,&quot;parse-names&quot;:false,&quot;dropping-particle&quot;:&quot;&quot;,&quot;non-dropping-particle&quot;:&quot;&quot;},{&quot;family&quot;:&quot;He&quot;,&quot;given&quot;:&quot;Jinhong&quot;,&quot;parse-names&quot;:false,&quot;dropping-particle&quot;:&quot;&quot;,&quot;non-dropping-particle&quot;:&quot;&quot;},{&quot;family&quot;:&quot;Rahimlou&quot;,&quot;given&quot;:&quot;Saleh&quot;,&quot;parse-names&quot;:false,&quot;dropping-particle&quot;:&quot;&quot;,&quot;non-dropping-particle&quot;:&quot;&quot;},{&quot;family&quot;:&quot;Abarenkov&quot;,&quot;given&quot;:&quot;Kessy&quot;,&quot;parse-names&quot;:false,&quot;dropping-particle&quot;:&quot;&quot;,&quot;non-dropping-particle&quot;:&quot;&quot;},{&quot;family&quot;:&quot;Brundrett&quot;,&quot;given&quot;:&quot;Mark C&quot;,&quot;parse-names&quot;:false,&quot;dropping-particle&quot;:&quot;&quot;,&quot;non-dropping-particle&quot;:&quot;&quot;},{&quot;family&quot;:&quot;Gomes&quot;,&quot;given&quot;:&quot;Sofia I F&quot;,&quot;parse-names&quot;:false,&quot;dropping-particle&quot;:&quot;&quot;,&quot;non-dropping-particle&quot;:&quot;&quot;},{&quot;family&quot;:&quot;Merckx&quot;,&quot;given&quot;:&quot;Vincent S F T&quot;,&quot;parse-names&quot;:false,&quot;dropping-particle&quot;:&quot;&quot;,&quot;non-dropping-particle&quot;:&quot;&quot;},{&quot;family&quot;:&quot;Tedersoo&quot;,&quot;given&quot;:&quot;Leho&quot;,&quot;parse-names&quot;:false,&quot;dropping-particle&quot;:&quot;&quot;,&quot;non-dropping-particle&quot;:&quot;&quot;}],&quot;container-title&quot;:&quot;New Phytologist&quot;,&quot;DOI&quot;:&quot;10.1111/nph.16569&quot;,&quot;ISSN&quot;:&quot;0028-646X&quot;,&quot;URL&quot;:&quot;http://doi.wiley.com/10.1111/nph.16569&quot;,&quot;issued&quot;:{&quot;date-parts&quot;:[[2020,8,20]]},&quot;page&quot;:&quot;955-966&quot;,&quot;issue&quot;:&quot;3&quot;,&quot;volume&quot;:&quot;227&quot;,&quot;container-title-short&quot;:&quot;&quot;},&quot;isTemporary&quot;:false}]},{&quot;citationID&quot;:&quot;MENDELEY_CITATION_e06dcde8-7a98-436e-ae74-ea44e1a44efd&quot;,&quot;properties&quot;:{&quot;noteIndex&quot;:0},&quot;isEdited&quot;:false,&quot;manualOverride&quot;:{&quot;isManuallyOverridden&quot;:false,&quot;citeprocText&quot;:&quot;(Yue &lt;i&gt;et al.&lt;/i&gt;, 2017)&quot;,&quot;manualOverrideText&quot;:&quot;&quot;},&quot;citationTag&quot;:&quot;MENDELEY_CITATION_v3_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&quot;,&quot;citationItems&quot;:[{&quot;id&quot;:&quot;8fc7f752-fb70-3548-8e58-e51b31ac7f8f&quot;,&quot;itemData&quot;:{&quot;type&quot;:&quot;article-journal&quot;,&quot;id&quot;:&quot;8fc7f752-fb70-3548-8e58-e51b31ac7f8f&quot;,&quot;title&quot;:&quot;Influence of multiple global change drivers on terrestrial carbon storage: additive effects are common&quot;,&quot;author&quot;:[{&quot;family&quot;:&quot;Yue&quot;,&quot;given&quot;:&quot;Kai&quot;,&quot;parse-names&quot;:false,&quot;dropping-particle&quot;:&quot;&quot;,&quot;non-dropping-particle&quot;:&quot;&quot;},{&quot;family&quot;:&quot;Fornara&quot;,&quot;given&quot;:&quot;Dario A.&quot;,&quot;parse-names&quot;:false,&quot;dropping-particle&quot;:&quot;&quot;,&quot;non-dropping-particle&quot;:&quot;&quot;},{&quot;family&quot;:&quot;Yang&quot;,&quot;given&quot;:&quot;Wanqin&quot;,&quot;parse-names&quot;:false,&quot;dropping-particle&quot;:&quot;&quot;,&quot;non-dropping-particle&quot;:&quot;&quot;},{&quot;family&quot;:&quot;Peng&quot;,&quot;given&quot;:&quot;Yan&quot;,&quot;parse-names&quot;:false,&quot;dropping-particle&quot;:&quot;&quot;,&quot;non-dropping-particle&quot;:&quot;&quot;},{&quot;family&quot;:&quot;Peng&quot;,&quot;given&quot;:&quot;Changhui&quot;,&quot;parse-names&quot;:false,&quot;dropping-particle&quot;:&quot;&quot;,&quot;non-dropping-particle&quot;:&quot;&quot;},{&quot;family&quot;:&quot;Liu&quot;,&quot;given&quot;:&quot;Zelin&quot;,&quot;parse-names&quot;:false,&quot;dropping-particle&quot;:&quot;&quot;,&quot;non-dropping-particle&quot;:&quot;&quot;},{&quot;family&quot;:&quot;Wu&quot;,&quot;given&quot;:&quot;Fuzhong&quot;,&quot;parse-names&quot;:false,&quot;dropping-particle&quot;:&quot;&quot;,&quot;non-dropping-particle&quot;:&quot;&quot;}],&quot;container-title&quot;:&quot;Ecology Letters&quot;,&quot;DOI&quot;:&quot;10.1111/ele.12767&quot;,&quot;ISSN&quot;:&quot;14610248&quot;,&quot;PMID&quot;:&quot;28370812&quot;,&quot;issued&quot;:{&quot;date-parts&quot;:[[2017]]},&quot;page&quot;:&quot;663-672&quot;,&quot;abstract&quot;:&quot;The interactive effects of multiple global change drivers on terrestrial carbon (C) storage remain poorly understood. Here, we synthesise data from 633 published studies to show how the interactive effects of multiple drivers are generally additive (i.e. not differing from the sum of their individual effects) rather than synergistic or antagonistic. We further show that (1) elevated CO2, warming, N addition, P addition and increased rainfall, all exerted positive individual effects on plant C pools at both single-plant and plant-community levels; (2) plant C pool responses to individual or combined effects of multiple drivers are seldom scale-dependent (i.e. not differing from single-plant to plant-community levels) and (3) soil and microbial biomass C pools are significantly less sensitive than plant C pools to individual or combined effects. We provide a quantitative basis for integrating additive effects of multiple global change drivers into future assessments of the C storage ability of terrestrial ecosystems.&quot;,&quot;issue&quot;:&quot;5&quot;,&quot;volume&quot;:&quot;20&quot;,&quot;container-title-short&quot;:&quot;Ecol Lett&quot;},&quot;isTemporary&quot;:false}]},{&quot;citationID&quot;:&quot;MENDELEY_CITATION_ae9f6cd2-88b6-4000-8b4b-e80496837bb8&quot;,&quot;properties&quot;:{&quot;noteIndex&quot;:0},&quot;isEdited&quot;:false,&quot;manualOverride&quot;:{&quot;isManuallyOverridden&quot;:false,&quot;citeprocText&quot;:&quot;(Yue &lt;i&gt;et al.&lt;/i&gt;, 2017; Ding &lt;i&gt;et al.&lt;/i&gt;, 2025)&quot;,&quot;manualOverrideText&quot;:&quot;&quot;},&quot;citationTag&quot;:&quot;MENDELEY_CITATION_v3_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&quot;,&quot;citationItems&quot;:[{&quot;id&quot;:&quot;8fc7f752-fb70-3548-8e58-e51b31ac7f8f&quot;,&quot;itemData&quot;:{&quot;type&quot;:&quot;article-journal&quot;,&quot;id&quot;:&quot;8fc7f752-fb70-3548-8e58-e51b31ac7f8f&quot;,&quot;title&quot;:&quot;Influence of multiple global change drivers on terrestrial carbon storage: additive effects are common&quot;,&quot;author&quot;:[{&quot;family&quot;:&quot;Yue&quot;,&quot;given&quot;:&quot;Kai&quot;,&quot;parse-names&quot;:false,&quot;dropping-particle&quot;:&quot;&quot;,&quot;non-dropping-particle&quot;:&quot;&quot;},{&quot;family&quot;:&quot;Fornara&quot;,&quot;given&quot;:&quot;Dario A.&quot;,&quot;parse-names&quot;:false,&quot;dropping-particle&quot;:&quot;&quot;,&quot;non-dropping-particle&quot;:&quot;&quot;},{&quot;family&quot;:&quot;Yang&quot;,&quot;given&quot;:&quot;Wanqin&quot;,&quot;parse-names&quot;:false,&quot;dropping-particle&quot;:&quot;&quot;,&quot;non-dropping-particle&quot;:&quot;&quot;},{&quot;family&quot;:&quot;Peng&quot;,&quot;given&quot;:&quot;Yan&quot;,&quot;parse-names&quot;:false,&quot;dropping-particle&quot;:&quot;&quot;,&quot;non-dropping-particle&quot;:&quot;&quot;},{&quot;family&quot;:&quot;Peng&quot;,&quot;given&quot;:&quot;Changhui&quot;,&quot;parse-names&quot;:false,&quot;dropping-particle&quot;:&quot;&quot;,&quot;non-dropping-particle&quot;:&quot;&quot;},{&quot;family&quot;:&quot;Liu&quot;,&quot;given&quot;:&quot;Zelin&quot;,&quot;parse-names&quot;:false,&quot;dropping-particle&quot;:&quot;&quot;,&quot;non-dropping-particle&quot;:&quot;&quot;},{&quot;family&quot;:&quot;Wu&quot;,&quot;given&quot;:&quot;Fuzhong&quot;,&quot;parse-names&quot;:false,&quot;dropping-particle&quot;:&quot;&quot;,&quot;non-dropping-particle&quot;:&quot;&quot;}],&quot;container-title&quot;:&quot;Ecology Letters&quot;,&quot;DOI&quot;:&quot;10.1111/ele.12767&quot;,&quot;ISSN&quot;:&quot;14610248&quot;,&quot;PMID&quot;:&quot;28370812&quot;,&quot;issued&quot;:{&quot;date-parts&quot;:[[2017]]},&quot;page&quot;:&quot;663-672&quot;,&quot;abstract&quot;:&quot;The interactive effects of multiple global change drivers on terrestrial carbon (C) storage remain poorly understood. Here, we synthesise data from 633 published studies to show how the interactive effects of multiple drivers are generally additive (i.e. not differing from the sum of their individual effects) rather than synergistic or antagonistic. We further show that (1) elevated CO2, warming, N addition, P addition and increased rainfall, all exerted positive individual effects on plant C pools at both single-plant and plant-community levels; (2) plant C pool responses to individual or combined effects of multiple drivers are seldom scale-dependent (i.e. not differing from single-plant to plant-community levels) and (3) soil and microbial biomass C pools are significantly less sensitive than plant C pools to individual or combined effects. We provide a quantitative basis for integrating additive effects of multiple global change drivers into future assessments of the C storage ability of terrestrial ecosystems.&quot;,&quot;issue&quot;:&quot;5&quot;,&quot;volume&quot;:&quot;20&quot;,&quot;container-title-short&quot;:&quot;Ecol Lett&quot;},&quot;isTemporary&quot;:false},{&quot;id&quot;:&quot;b3291df7-5148-3eaa-b01f-528ac601e962&quot;,&quot;itemData&quot;:{&quot;type&quot;:&quot;article-journal&quot;,&quot;id&quot;:&quot;b3291df7-5148-3eaa-b01f-528ac601e962&quot;,&quot;title&quot;:&quot;Additive Effects of Multiple Global Change Drivers on Terrestrial Nitrogen Cycling Worldwide&quot;,&quot;author&quot;:[{&quot;family&quot;:&quot;Ding&quot;,&quot;given&quot;:&quot;Bangjing&quot;,&quot;parse-names&quot;:false,&quot;dropping-particle&quot;:&quot;&quot;,&quot;non-dropping-particle&quot;:&quot;&quot;},{&quot;family&quot;:&quot;Xu&quot;,&quot;given&quot;:&quot;Di&quot;,&quot;parse-names&quot;:false,&quot;dropping-particle&quot;:&quot;&quot;,&quot;non-dropping-particle&quot;:&quot;&quot;},{&quot;family&quot;:&quot;Wang&quot;,&quot;given&quot;:&quot;Shuo&quot;,&quot;parse-names&quot;:false,&quot;dropping-particle&quot;:&quot;&quot;,&quot;non-dropping-particle&quot;:&quot;&quot;},{&quot;family&quot;:&quot;Liu&quot;,&quot;given&quot;:&quot;Wenzhi&quot;,&quot;parse-names&quot;:false,&quot;dropping-particle&quot;:&quot;&quot;,&quot;non-dropping-particle&quot;:&quot;&quot;},{&quot;family&quot;:&quot;Zhang&quot;,&quot;given&quot;:&quot;Quanfa&quot;,&quot;parse-names&quot;:false,&quot;dropping-particle&quot;:&quot;&quot;,&quot;non-dropping-particle&quot;:&quot;&quot;}],&quot;container-title&quot;:&quot;Global Change Biology&quot;,&quot;DOI&quot;:&quot;10.1111/gcb.70176&quot;,&quot;ISSN&quot;:&quot;1354-1013&quot;,&quot;URL&quot;:&quot;https://onlinelibrary.wiley.com/doi/10.1111/gcb.70176&quot;,&quot;issued&quot;:{&quot;date-parts&quot;:[[2025,4,3]]},&quot;page&quot;:&quot;1-16&quot;,&quot;abstract&quot;:&quot;Global change has dramatically altered the Earth's biogeochemical cycles. However, the interactive effects of multiple global change factors (GCFs) on terrestrial nitrogen (N) cycling worldwide remain unclear, limiting the ability to predict how future global change will affect the global N cycle. We conducted a meta‐analysis of 108 published articles to evaluate the main and interactive effects of elevated CO 2 , N addition, warming, and altered precipitation on soil N pools (NH 4 + , NO 3 − , and organic N) and transformation rates (N mineralization, nitrification, and denitrification) across terrestrial ecosystems. Results showed that single GCFs impacted the soil N cycle in different directions and magnitudes, with N addition and increased precipitation having the strongest positive effects on N pools and transformation rates, respectively. Moreover, the positive effects of N addition on the soil N cycle were generally enhanced when combined with other GCFs. Although the interactions of multiple GCFs were commonly additive (66.2%–83.3%), both synergistic (10.5%–15.1%) and antagonistic (2.8%–18.9%) effects were also observed. The types of treatment and ecosystem, geographic location, and climate all regulated the responses of soil N pools to GCFs to some degree, while only the types of treatment and ecosystem significantly affected the response of soil transformation rates to GCFs. These findings emphasize the importance of considering interactive effects among GCFs on terrestrial N cycling and highlight the necessity of incorporating these interactions into Earth system models for accurate predictions of N cycling responses to global changes.&quot;,&quot;issue&quot;:&quot;4&quot;,&quot;volume&quot;:&quot;31&quot;,&quot;container-title-short&quot;:&quot;Glob Chang Biol&quot;},&quot;isTemporary&quot;:false}]},{&quot;citationID&quot;:&quot;MENDELEY_CITATION_40f81e8a-0584-497e-bdd5-9c3af3b5dd82&quot;,&quot;properties&quot;:{&quot;noteIndex&quot;:0},&quot;isEdited&quot;:false,&quot;manualOverride&quot;:{&quot;isManuallyOverridden&quot;:false,&quot;citeprocText&quot;:&quot;(Viechtbauer, 2010)&quot;,&quot;manualOverrideText&quot;:&quot;&quot;},&quot;citationTag&quot;:&quot;MENDELEY_CITATION_v3_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&quot;,&quot;citationItems&quot;:[{&quot;id&quot;:&quot;15decc6c-a1bd-3aeb-86b7-5356d9902b3a&quot;,&quot;itemData&quot;:{&quot;type&quot;:&quot;article-journal&quot;,&quot;id&quot;:&quot;15decc6c-a1bd-3aeb-86b7-5356d9902b3a&quot;,&quot;title&quot;:&quot;Conducting Meta-Analyses in R with the metafor Package&quot;,&quot;author&quot;:[{&quot;family&quot;:&quot;Viechtbauer&quot;,&quot;given&quot;:&quot;Wolfgang&quot;,&quot;parse-names&quot;:false,&quot;dropping-particle&quot;:&quot;&quot;,&quot;non-dropping-particle&quot;:&quot;&quot;}],&quot;container-title&quot;:&quot;Journal of Statistical Software&quot;,&quot;container-title-short&quot;:&quot;J Stat Softw&quot;,&quot;DOI&quot;:&quot;10.18637/jss.v036.i03&quot;,&quot;ISSN&quot;:&quot;1548-7660&quot;,&quot;URL&quot;:&quot;http://www.jstatsoft.org/v36/i03/&quot;,&quot;issued&quot;:{&quot;date-parts&quot;:[[2010]]},&quot;page&quot;:&quot;1-48&quot;,&quot;abstract&quot;:&quot;The metafor package provides functions for conducting meta-analyses in R. The package includes functions for fitting the meta-analytic fixed- and random-effects models and allows for the inclusion of moderators variables (study-level covariates) in these models. Meta-regression analyses with continuous and categorical moderators can be conducted in this way. Functions for the Mantel-Haenszel and Peto's one-step method for metaanalyses of 2 × 2 table data are also available. Finally, the package provides various plot functions (for example, for forest, funnel, and radial plots) and functions for assessing the model fit, for obtaining case diagnostics, and for tests of publication bias.&quot;,&quot;issue&quot;:&quot;3&quot;,&quot;volume&quot;:&quot;36&quot;},&quot;isTemporary&quot;:false}]},{&quot;citationID&quot;:&quot;MENDELEY_CITATION_cc1a7e99-7635-4f6a-954b-ce740283731b&quot;,&quot;properties&quot;:{&quot;noteIndex&quot;:0,&quot;mode&quot;:&quot;composite&quot;},&quot;isEdited&quot;:false,&quot;manualOverride&quot;:{&quot;isManuallyOverridden&quot;:false,&quot;citeprocText&quot;:&quot;Yue et al. (2017)&quot;,&quot;manualOverrideText&quot;:&quot;&quot;},&quot;citationTag&quot;:&quot;MENDELEY_CITATION_v3_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&quot;,&quot;citationItems&quot;:[{&quot;id&quot;:&quot;8fc7f752-fb70-3548-8e58-e51b31ac7f8f&quot;,&quot;itemData&quot;:{&quot;type&quot;:&quot;article-journal&quot;,&quot;id&quot;:&quot;8fc7f752-fb70-3548-8e58-e51b31ac7f8f&quot;,&quot;title&quot;:&quot;Influence of multiple global change drivers on terrestrial carbon storage: additive effects are common&quot;,&quot;author&quot;:[{&quot;family&quot;:&quot;Yue&quot;,&quot;given&quot;:&quot;Kai&quot;,&quot;parse-names&quot;:false,&quot;dropping-particle&quot;:&quot;&quot;,&quot;non-dropping-particle&quot;:&quot;&quot;},{&quot;family&quot;:&quot;Fornara&quot;,&quot;given&quot;:&quot;Dario A.&quot;,&quot;parse-names&quot;:false,&quot;dropping-particle&quot;:&quot;&quot;,&quot;non-dropping-particle&quot;:&quot;&quot;},{&quot;family&quot;:&quot;Yang&quot;,&quot;given&quot;:&quot;Wanqin&quot;,&quot;parse-names&quot;:false,&quot;dropping-particle&quot;:&quot;&quot;,&quot;non-dropping-particle&quot;:&quot;&quot;},{&quot;family&quot;:&quot;Peng&quot;,&quot;given&quot;:&quot;Yan&quot;,&quot;parse-names&quot;:false,&quot;dropping-particle&quot;:&quot;&quot;,&quot;non-dropping-particle&quot;:&quot;&quot;},{&quot;family&quot;:&quot;Peng&quot;,&quot;given&quot;:&quot;Changhui&quot;,&quot;parse-names&quot;:false,&quot;dropping-particle&quot;:&quot;&quot;,&quot;non-dropping-particle&quot;:&quot;&quot;},{&quot;family&quot;:&quot;Liu&quot;,&quot;given&quot;:&quot;Zelin&quot;,&quot;parse-names&quot;:false,&quot;dropping-particle&quot;:&quot;&quot;,&quot;non-dropping-particle&quot;:&quot;&quot;},{&quot;family&quot;:&quot;Wu&quot;,&quot;given&quot;:&quot;Fuzhong&quot;,&quot;parse-names&quot;:false,&quot;dropping-particle&quot;:&quot;&quot;,&quot;non-dropping-particle&quot;:&quot;&quot;}],&quot;container-title&quot;:&quot;Ecology Letters&quot;,&quot;container-title-short&quot;:&quot;Ecol Lett&quot;,&quot;DOI&quot;:&quot;10.1111/ele.12767&quot;,&quot;ISSN&quot;:&quot;14610248&quot;,&quot;PMID&quot;:&quot;28370812&quot;,&quot;issued&quot;:{&quot;date-parts&quot;:[[2017]]},&quot;page&quot;:&quot;663-672&quot;,&quot;abstract&quot;:&quot;The interactive effects of multiple global change drivers on terrestrial carbon (C) storage remain poorly understood. Here, we synthesise data from 633 published studies to show how the interactive effects of multiple drivers are generally additive (i.e. not differing from the sum of their individual effects) rather than synergistic or antagonistic. We further show that (1) elevated CO2, warming, N addition, P addition and increased rainfall, all exerted positive individual effects on plant C pools at both single-plant and plant-community levels; (2) plant C pool responses to individual or combined effects of multiple drivers are seldom scale-dependent (i.e. not differing from single-plant to plant-community levels) and (3) soil and microbial biomass C pools are significantly less sensitive than plant C pools to individual or combined effects. We provide a quantitative basis for integrating additive effects of multiple global change drivers into future assessments of the C storage ability of terrestrial ecosystems.&quot;,&quot;issue&quot;:&quot;5&quot;,&quot;volume&quot;:&quot;20&quot;},&quot;isTemporary&quot;:false,&quot;displayAs&quot;:&quot;composite&quot;,&quot;suppress-author&quot;:false,&quot;composite&quot;:true,&quot;author-only&quot;:false}]},{&quot;citationID&quot;:&quot;MENDELEY_CITATION_2d8c159e-93cb-4169-b50f-10ca19bd50bb&quot;,&quot;properties&quot;:{&quot;noteIndex&quot;:0},&quot;isEdited&quot;:false,&quot;manualOverride&quot;:{&quot;isManuallyOverridden&quot;:false,&quot;citeprocText&quot;:&quot;(Stocker &lt;i&gt;et al.&lt;/i&gt;, 2025)&quot;,&quot;manualOverrideText&quot;:&quot;&quot;},&quot;citationTag&quot;:&quot;MENDELEY_CITATION_v3_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&quot;,&quot;citationItems&quot;:[{&quot;id&quot;:&quot;4fafcbe8-5e96-38e8-a5fb-39ce1f25f697&quot;,&quot;itemData&quot;:{&quot;type&quot;:&quot;article-journal&quot;,&quot;id&quot;:&quot;4fafcbe8-5e96-38e8-a5fb-39ce1f25f697&quot;,&quot;title&quot;:&quot;Empirical evidence and theoretical understanding of ecosystem carbon and nitrogen cycle interactions&quot;,&quot;author&quot;:[{&quot;family&quot;:&quot;Stocker&quot;,&quot;given&quot;:&quot;Benjamin D&quot;,&quot;parse-names&quot;:false,&quot;dropping-particle&quot;:&quot;&quot;,&quot;non-dropping-particle&quot;:&quot;&quot;},{&quot;family&quot;:&quot;Dong&quot;,&quot;given&quot;:&quot;Ning&quot;,&quot;parse-names&quot;:false,&quot;dropping-particle&quot;:&quot;&quot;,&quot;non-dropping-particle&quot;:&quot;&quot;},{&quot;family&quot;:&quot;Perkowski&quot;,&quot;given&quot;:&quot;Evan A&quot;,&quot;parse-names&quot;:false,&quot;dropping-particle&quot;:&quot;&quot;,&quot;non-dropping-particle&quot;:&quot;&quot;},{&quot;family&quot;:&quot;Schneider&quot;,&quot;given&quot;:&quot;Pascal D&quot;,&quot;parse-names&quot;:false,&quot;dropping-particle&quot;:&quot;&quot;,&quot;non-dropping-particle&quot;:&quot;&quot;},{&quot;family&quot;:&quot;Xu&quot;,&quot;given&quot;:&quot;Huiying&quot;,&quot;parse-names&quot;:false,&quot;dropping-particle&quot;:&quot;&quot;,&quot;non-dropping-particle&quot;:&quot;&quot;},{&quot;family&quot;:&quot;Boer&quot;,&quot;given&quot;:&quot;Hugo J&quot;,&quot;parse-names&quot;:false,&quot;dropping-particle&quot;:&quot;&quot;,&quot;non-dropping-particle&quot;:&quot;de&quot;},{&quot;family&quot;:&quot;Rebel&quot;,&quot;given&quot;:&quot;Karin T&quot;,&quot;parse-names&quot;:false,&quot;dropping-particle&quot;:&quot;&quot;,&quot;non-dropping-particle&quot;:&quot;&quot;},{&quot;family&quot;:&quot;Smith&quot;,&quot;given&quot;:&quot;Nicholas G&quot;,&quot;parse-names&quot;:false,&quot;dropping-particle&quot;:&quot;&quot;,&quot;non-dropping-particle&quot;:&quot;&quot;},{&quot;family&quot;:&quot;Sundert&quot;,&quot;given&quot;:&quot;Kevin&quot;,&quot;parse-names&quot;:false,&quot;dropping-particle&quot;:&quot;&quot;,&quot;non-dropping-particle&quot;:&quot;Van&quot;},{&quot;family&quot;:&quot;Wang&quot;,&quot;given&quot;:&quot;Han&quot;,&quot;parse-names&quot;:false,&quot;dropping-particle&quot;:&quot;&quot;,&quot;non-dropping-particle&quot;:&quot;&quot;},{&quot;family&quot;:&quot;Jones&quot;,&quot;given&quot;:&quot;Sarah E&quot;,&quot;parse-names&quot;:false,&quot;dropping-particle&quot;:&quot;&quot;,&quot;non-dropping-particle&quot;:&quot;&quot;},{&quot;family&quot;:&quot;Prentice&quot;,&quot;given&quot;:&quot;Iain Colin&quot;,&quot;parse-names&quot;:false,&quot;dropping-particle&quot;:&quot;&quot;,&quot;non-dropping-particle&quot;:&quot;&quot;},{&quot;family&quot;:&quot;Harrison&quot;,&quot;given&quot;:&quot;Sandy P&quot;,&quot;parse-names&quot;:false,&quot;dropping-particle&quot;:&quot;&quot;,&quot;non-dropping-particle&quot;:&quot;&quot;}],&quot;container-title&quot;:&quot;New Phytologist&quot;,&quot;DOI&quot;:&quot;10.1111/nph.20178&quot;,&quot;ISSN&quot;:&quot;0028-646X&quot;,&quot;URL&quot;:&quot;https://nph.onlinelibrary.wiley.com/doi/10.1111/nph.20178&quot;,&quot;issued&quot;:{&quot;date-parts&quot;:[[2025,1,23]]},&quot;page&quot;:&quot;49-68&quot;,&quot;abstract&quot;:&quot;Interactions between carbon (C) and nitrogen (N) cycles in terrestrial ecosystems are simulated in advanced vegetation models, yet methodologies vary widely, leading to divergent simulations of past land C balance trends. This underscores the need to reassess our understanding of ecosystem processes, given recent theoretical advancements and empirical data. We review current knowledge, emphasising evidence from experiments and trait data compilations for vegetation responses to CO 2 and N input, alongside theoretical and ecological principles for modelling. N fertilisation increases leaf N content but inconsistently enhances leaf‐level photosynthetic capacity. Whole‐plant responses include increased leaf area and biomass, with reduced root allocation and increased aboveground biomass. Elevated atmospheric CO 2 also boosts leaf area and biomass but intensifies belowground allocation, depleting soil N and likely reducing N losses. Global leaf traits data confirm these findings, indicating that soil N availability influences leaf N content more than photosynthetic capacity. A demonstration model based on the functional balance hypothesis accurately predicts responses to N and CO 2 fertilisation on tissue allocation, growth and biomass, offering a path to reduce uncertainty in global C cycle projections.&quot;,&quot;issue&quot;:&quot;1&quot;,&quot;volume&quot;:&quot;245&quot;,&quot;container-title-short&quot;:&quot;&quot;},&quot;isTemporary&quot;:false}]},{&quot;citationID&quot;:&quot;MENDELEY_CITATION_c4bc9f4d-674e-47e8-ad0b-4c67d56fe6e5&quot;,&quot;properties&quot;:{&quot;noteIndex&quot;:0},&quot;isEdited&quot;:false,&quot;manualOverride&quot;:{&quot;isManuallyOverridden&quot;:false,&quot;citeprocText&quot;:&quot;(Yue &lt;i&gt;et al.&lt;/i&gt;, 2017; Ding &lt;i&gt;et al.&lt;/i&gt;, 2025)&quot;,&quot;manualOverrideText&quot;:&quot;&quot;},&quot;citationTag&quot;:&quot;MENDELEY_CITATION_v3_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&quot;,&quot;citationItems&quot;:[{&quot;id&quot;:&quot;8fc7f752-fb70-3548-8e58-e51b31ac7f8f&quot;,&quot;itemData&quot;:{&quot;type&quot;:&quot;article-journal&quot;,&quot;id&quot;:&quot;8fc7f752-fb70-3548-8e58-e51b31ac7f8f&quot;,&quot;title&quot;:&quot;Influence of multiple global change drivers on terrestrial carbon storage: additive effects are common&quot;,&quot;author&quot;:[{&quot;family&quot;:&quot;Yue&quot;,&quot;given&quot;:&quot;Kai&quot;,&quot;parse-names&quot;:false,&quot;dropping-particle&quot;:&quot;&quot;,&quot;non-dropping-particle&quot;:&quot;&quot;},{&quot;family&quot;:&quot;Fornara&quot;,&quot;given&quot;:&quot;Dario A.&quot;,&quot;parse-names&quot;:false,&quot;dropping-particle&quot;:&quot;&quot;,&quot;non-dropping-particle&quot;:&quot;&quot;},{&quot;family&quot;:&quot;Yang&quot;,&quot;given&quot;:&quot;Wanqin&quot;,&quot;parse-names&quot;:false,&quot;dropping-particle&quot;:&quot;&quot;,&quot;non-dropping-particle&quot;:&quot;&quot;},{&quot;family&quot;:&quot;Peng&quot;,&quot;given&quot;:&quot;Yan&quot;,&quot;parse-names&quot;:false,&quot;dropping-particle&quot;:&quot;&quot;,&quot;non-dropping-particle&quot;:&quot;&quot;},{&quot;family&quot;:&quot;Peng&quot;,&quot;given&quot;:&quot;Changhui&quot;,&quot;parse-names&quot;:false,&quot;dropping-particle&quot;:&quot;&quot;,&quot;non-dropping-particle&quot;:&quot;&quot;},{&quot;family&quot;:&quot;Liu&quot;,&quot;given&quot;:&quot;Zelin&quot;,&quot;parse-names&quot;:false,&quot;dropping-particle&quot;:&quot;&quot;,&quot;non-dropping-particle&quot;:&quot;&quot;},{&quot;family&quot;:&quot;Wu&quot;,&quot;given&quot;:&quot;Fuzhong&quot;,&quot;parse-names&quot;:false,&quot;dropping-particle&quot;:&quot;&quot;,&quot;non-dropping-particle&quot;:&quot;&quot;}],&quot;container-title&quot;:&quot;Ecology Letters&quot;,&quot;container-title-short&quot;:&quot;Ecol Lett&quot;,&quot;DOI&quot;:&quot;10.1111/ele.12767&quot;,&quot;ISSN&quot;:&quot;14610248&quot;,&quot;PMID&quot;:&quot;28370812&quot;,&quot;issued&quot;:{&quot;date-parts&quot;:[[2017]]},&quot;page&quot;:&quot;663-672&quot;,&quot;abstract&quot;:&quot;The interactive effects of multiple global change drivers on terrestrial carbon (C) storage remain poorly understood. Here, we synthesise data from 633 published studies to show how the interactive effects of multiple drivers are generally additive (i.e. not differing from the sum of their individual effects) rather than synergistic or antagonistic. We further show that (1) elevated CO2, warming, N addition, P addition and increased rainfall, all exerted positive individual effects on plant C pools at both single-plant and plant-community levels; (2) plant C pool responses to individual or combined effects of multiple drivers are seldom scale-dependent (i.e. not differing from single-plant to plant-community levels) and (3) soil and microbial biomass C pools are significantly less sensitive than plant C pools to individual or combined effects. We provide a quantitative basis for integrating additive effects of multiple global change drivers into future assessments of the C storage ability of terrestrial ecosystems.&quot;,&quot;issue&quot;:&quot;5&quot;,&quot;volume&quot;:&quot;20&quot;},&quot;isTemporary&quot;:false},{&quot;id&quot;:&quot;b3291df7-5148-3eaa-b01f-528ac601e962&quot;,&quot;itemData&quot;:{&quot;type&quot;:&quot;article-journal&quot;,&quot;id&quot;:&quot;b3291df7-5148-3eaa-b01f-528ac601e962&quot;,&quot;title&quot;:&quot;Additive Effects of Multiple Global Change Drivers on Terrestrial Nitrogen Cycling Worldwide&quot;,&quot;author&quot;:[{&quot;family&quot;:&quot;Ding&quot;,&quot;given&quot;:&quot;Bangjing&quot;,&quot;parse-names&quot;:false,&quot;dropping-particle&quot;:&quot;&quot;,&quot;non-dropping-particle&quot;:&quot;&quot;},{&quot;family&quot;:&quot;Xu&quot;,&quot;given&quot;:&quot;Di&quot;,&quot;parse-names&quot;:false,&quot;dropping-particle&quot;:&quot;&quot;,&quot;non-dropping-particle&quot;:&quot;&quot;},{&quot;family&quot;:&quot;Wang&quot;,&quot;given&quot;:&quot;Shuo&quot;,&quot;parse-names&quot;:false,&quot;dropping-particle&quot;:&quot;&quot;,&quot;non-dropping-particle&quot;:&quot;&quot;},{&quot;family&quot;:&quot;Liu&quot;,&quot;given&quot;:&quot;Wenzhi&quot;,&quot;parse-names&quot;:false,&quot;dropping-particle&quot;:&quot;&quot;,&quot;non-dropping-particle&quot;:&quot;&quot;},{&quot;family&quot;:&quot;Zhang&quot;,&quot;given&quot;:&quot;Quanfa&quot;,&quot;parse-names&quot;:false,&quot;dropping-particle&quot;:&quot;&quot;,&quot;non-dropping-particle&quot;:&quot;&quot;}],&quot;container-title&quot;:&quot;Global Change Biology&quot;,&quot;container-title-short&quot;:&quot;Glob Chang Biol&quot;,&quot;DOI&quot;:&quot;10.1111/gcb.70176&quot;,&quot;ISSN&quot;:&quot;1354-1013&quot;,&quot;URL&quot;:&quot;https://onlinelibrary.wiley.com/doi/10.1111/gcb.70176&quot;,&quot;issued&quot;:{&quot;date-parts&quot;:[[2025,4,3]]},&quot;page&quot;:&quot;1-16&quot;,&quot;abstract&quot;:&quot;Global change has dramatically altered the Earth's biogeochemical cycles. However, the interactive effects of multiple global change factors (GCFs) on terrestrial nitrogen (N) cycling worldwide remain unclear, limiting the ability to predict how future global change will affect the global N cycle. We conducted a meta‐analysis of 108 published articles to evaluate the main and interactive effects of elevated CO 2 , N addition, warming, and altered precipitation on soil N pools (NH 4 + , NO 3 − , and organic N) and transformation rates (N mineralization, nitrification, and denitrification) across terrestrial ecosystems. Results showed that single GCFs impacted the soil N cycle in different directions and magnitudes, with N addition and increased precipitation having the strongest positive effects on N pools and transformation rates, respectively. Moreover, the positive effects of N addition on the soil N cycle were generally enhanced when combined with other GCFs. Although the interactions of multiple GCFs were commonly additive (66.2%–83.3%), both synergistic (10.5%–15.1%) and antagonistic (2.8%–18.9%) effects were also observed. The types of treatment and ecosystem, geographic location, and climate all regulated the responses of soil N pools to GCFs to some degree, while only the types of treatment and ecosystem significantly affected the response of soil transformation rates to GCFs. These findings emphasize the importance of considering interactive effects among GCFs on terrestrial N cycling and highlight the necessity of incorporating these interactions into Earth system models for accurate predictions of N cycling responses to global changes.&quot;,&quot;issue&quot;:&quot;4&quot;,&quot;volume&quot;:&quot;31&quot;},&quot;isTemporary&quot;:false}]},{&quot;citationID&quot;:&quot;MENDELEY_CITATION_4720c63a-2f88-4766-b958-cdd105f49fb6&quot;,&quot;properties&quot;:{&quot;noteIndex&quot;:0},&quot;isEdited&quot;:false,&quot;manualOverride&quot;:{&quot;isManuallyOverridden&quot;:false,&quot;citeprocText&quot;:&quot;(Smith &lt;i&gt;et al.&lt;/i&gt;, 2019, 2024; Harrison &lt;i&gt;et al.&lt;/i&gt;, 2021; Stocker &lt;i&gt;et al.&lt;/i&gt;, 2025; Perkowski &lt;i&gt;et al.&lt;/i&gt;, 2025)&quot;,&quot;manualOverrideText&quot;:&quot;&quot;},&quot;citationItems&quot;:[{&quot;id&quot;:&quot;5081dd4e-a983-3caf-8e44-d609a15f5796&quot;,&quot;itemData&quot;:{&quot;type&quot;:&quot;article-journal&quot;,&quot;id&quot;:&quot;5081dd4e-a983-3caf-8e44-d609a15f5796&quot;,&quot;title&quot;:&quot;Nitrogen demand, availability, and acquisition strategy control plant responses to elevated CO2&quot;,&quot;author&quot;:[{&quot;family&quot;:&quot;Perkowski&quot;,&quot;given&quot;:&quot;Evan A&quot;,&quot;parse-names&quot;:false,&quot;dropping-particle&quot;:&quot;&quot;,&quot;non-dropping-particle&quot;:&quot;&quot;},{&quot;family&quot;:&quot;Ezekannagha&quot;,&quot;given&quot;:&quot;Ezinwanne&quot;,&quot;parse-names&quot;:false,&quot;dropping-particle&quot;:&quot;&quot;,&quot;non-dropping-particle&quot;:&quot;&quot;},{&quot;family&quot;:&quot;Smith&quot;,&quot;given&quot;:&quot;Nicholas G&quot;,&quot;parse-names&quot;:false,&quot;dropping-particle&quot;:&quot;&quot;,&quot;non-dropping-particle&quot;:&quot;&quot;}],&quot;container-title&quot;:&quot;Journal of Experimental Botany&quot;,&quot;container-title-short&quot;:&quot;J Exp Bot&quot;,&quot;DOI&quot;:&quot;10.1093/jxb/eraf118&quot;,&quot;ISSN&quot;:&quot;0022-0957&quot;,&quot;URL&quot;:&quot;https://academic.oup.com/jxb/advance-article/doi/10.1093/jxb/eraf118/8082026&quot;,&quot;issued&quot;:{&quot;date-parts&quot;:[[2025,3,17]]},&quot;page&quot;:&quot;eraf118&quot;,&quot;abstract&quot;:&quot;Plants respond to increasing atmospheric CO2 concentrations by reducing leaf nitrogen content and photosynthetic capacity – patterns that correspond with increased net photosynthesis and growth. Despite the longstanding notion that nitrogen availability regulates these responses, eco-evolutionary optimality theory posits that leaf-level responses to elevated CO2 are driven by leaf nitrogen demand for building and maintaining photosynthetic enzymes and are independent of nitrogen availability. In this study, we examined leaf and whole-plant responses of Glycine max L. (Merr) subjected to full-factorial combinations of two CO2, two inoculation, and nine nitrogen fertilization treatments. Nitrogen fertilization and inoculation did not alter leaf photosynthetic responses to elevated CO2. Instead, elevated CO2 decreased the maximum rate of Rubisco carboxylation more strongly than it decreased the maximum rate of electron transport for RuBP regeneration, increasing net photosynthesis by allowing rate-limiting steps to approach optimal coordination. Increasing fertilization enhanced positive whole-plant responses to elevated CO2 due to increased belowground carbon allocation and nitrogen uptake. Inoculation with nitrogen-fixing bacteria did not influence plant responses to elevated CO2. These results reconcile the role of nitrogen availability on plant responses to elevated CO2, showing that leaf photosynthetic responses are regulated by leaf nitrogen demand while whole-plant responses are constrained by nitrogen availability.&quot;},&quot;isTemporary&quot;:false},{&quot;id&quot;:&quot;a682e987-1248-31db-8cf9-297b792f788b&quot;,&quot;itemData&quot;:{&quot;type&quot;:&quot;article-journal&quot;,&quot;id&quot;:&quot;a682e987-1248-31db-8cf9-297b792f788b&quot;,&quot;title&quot;:&quot;Global photosynthetic capacity is optimized to the environment&quot;,&quot;author&quot;:[{&quot;family&quot;:&quot;Smith&quot;,&quot;given&quot;:&quot;Nicholas G&quot;,&quot;parse-names&quot;:false,&quot;dropping-particle&quot;:&quot;&quot;,&quot;non-dropping-particle&quot;:&quot;&quot;},{&quot;family&quot;:&quot;Keenan&quot;,&quot;given&quot;:&quot;Trevor F&quot;,&quot;parse-names&quot;:false,&quot;dropping-particle&quot;:&quot;&quot;,&quot;non-dropping-particle&quot;:&quot;&quot;},{&quot;family&quot;:&quot;Prentice&quot;,&quot;given&quot;:&quot;Iain Colin&quot;,&quot;parse-names&quot;:false,&quot;dropping-particle&quot;:&quot;&quot;,&quot;non-dropping-particle&quot;:&quot;&quot;},{&quot;family&quot;:&quot;Wang&quot;,&quot;given&quot;:&quot;Han&quot;,&quot;parse-names&quot;:false,&quot;dropping-particle&quot;:&quot;&quot;,&quot;non-dropping-particle&quot;:&quot;&quot;},{&quot;family&quot;:&quot;Wright&quot;,&quot;given&quot;:&quot;Ian J&quot;,&quot;parse-names&quot;:false,&quot;dropping-particle&quot;:&quot;&quot;,&quot;non-dropping-particle&quot;:&quot;&quot;},{&quot;family&quot;:&quot;Niinemets&quot;,&quot;given&quot;:&quot;Ülo&quot;,&quot;parse-names&quot;:false,&quot;dropping-particle&quot;:&quot;&quot;,&quot;non-dropping-particle&quot;:&quot;&quot;},{&quot;family&quot;:&quot;Crous&quot;,&quot;given&quot;:&quot;Kristine Y&quot;,&quot;parse-names&quot;:false,&quot;dropping-particle&quot;:&quot;&quot;,&quot;non-dropping-particle&quot;:&quot;&quot;},{&quot;family&quot;:&quot;Domingues&quot;,&quot;given&quot;:&quot;Tomas F&quot;,&quot;parse-names&quot;:false,&quot;dropping-particle&quot;:&quot;&quot;,&quot;non-dropping-particle&quot;:&quot;&quot;},{&quot;family&quot;:&quot;Guerrieri&quot;,&quot;given&quot;:&quot;Rossella&quot;,&quot;parse-names&quot;:false,&quot;dropping-particle&quot;:&quot;&quot;,&quot;non-dropping-particle&quot;:&quot;&quot;},{&quot;family&quot;:&quot;Ishida&quot;,&quot;given&quot;:&quot;F Yoko&quot;,&quot;parse-names&quot;:false,&quot;dropping-particle&quot;:&quot;&quot;,&quot;non-dropping-particle&quot;:&quot;&quot;},{&quot;family&quot;:&quot;Kattge&quot;,&quot;given&quot;:&quot;Jens&quot;,&quot;parse-names&quot;:false,&quot;dropping-particle&quot;:&quot;&quot;,&quot;non-dropping-particle&quot;:&quot;&quot;},{&quot;family&quot;:&quot;Kruger&quot;,&quot;given&quot;:&quot;Eric L&quot;,&quot;parse-names&quot;:false,&quot;dropping-particle&quot;:&quot;&quot;,&quot;non-dropping-particle&quot;:&quot;&quot;},{&quot;family&quot;:&quot;Maire&quot;,&quot;given&quot;:&quot;Vincent&quot;,&quot;parse-names&quot;:false,&quot;dropping-particle&quot;:&quot;&quot;,&quot;non-dropping-particle&quot;:&quot;&quot;},{&quot;family&quot;:&quot;Rogers&quot;,&quot;given&quot;:&quot;Alistair&quot;,&quot;parse-names&quot;:false,&quot;dropping-particle&quot;:&quot;&quot;,&quot;non-dropping-particle&quot;:&quot;&quot;},{&quot;family&quot;:&quot;Serbin&quot;,&quot;given&quot;:&quot;Shawn P&quot;,&quot;parse-names&quot;:false,&quot;dropping-particle&quot;:&quot;&quot;,&quot;non-dropping-particle&quot;:&quot;&quot;},{&quot;family&quot;:&quot;Tarvainen&quot;,&quot;given&quot;:&quot;Lasse&quot;,&quot;parse-names&quot;:false,&quot;dropping-particle&quot;:&quot;&quot;,&quot;non-dropping-particle&quot;:&quot;&quot;},{&quot;family&quot;:&quot;Togashi&quot;,&quot;given&quot;:&quot;Henrique F&quot;,&quot;parse-names&quot;:false,&quot;dropping-particle&quot;:&quot;&quot;,&quot;non-dropping-particle&quot;:&quot;&quot;},{&quot;family&quot;:&quot;Townsend&quot;,&quot;given&quot;:&quot;Philip A&quot;,&quot;parse-names&quot;:false,&quot;dropping-particle&quot;:&quot;&quot;,&quot;non-dropping-particle&quot;:&quot;&quot;},{&quot;family&quot;:&quot;Wang&quot;,&quot;given&quot;:&quot;Meng&quot;,&quot;parse-names&quot;:false,&quot;dropping-particle&quot;:&quot;&quot;,&quot;non-dropping-particle&quot;:&quot;&quot;},{&quot;family&quot;:&quot;Weerasinghe&quot;,&quot;given&quot;:&quot;Lasantha K&quot;,&quot;parse-names&quot;:false,&quot;dropping-particle&quot;:&quot;&quot;,&quot;non-dropping-particle&quot;:&quot;&quot;},{&quot;family&quot;:&quot;Zhou&quot;,&quot;given&quot;:&quot;Shuang-Xi&quot;,&quot;parse-names&quot;:false,&quot;dropping-particle&quot;:&quot;&quot;,&quot;non-dropping-particle&quot;:&quot;&quot;}],&quot;container-title&quot;:&quot;Ecology Letters&quot;,&quot;container-title-short&quot;:&quot;Ecol Lett&quot;,&quot;DOI&quot;:&quot;10.1111/ele.13210&quot;,&quot;ISSN&quot;:&quot;1461-023X&quot;,&quot;URL&quot;:&quot;https://onlinelibrary.wiley.com/doi/10.1111/ele.13210&quot;,&quot;issued&quot;:{&quot;date-parts&quot;:[[2019,3,4]]},&quot;page&quot;:&quot;506-517&quot;,&quot;abstract&quot;:&quot;Earth system models (ESMs) use photosynthetic capacity, indexed by the maximum Rubisco car- boxylation rate (Vcmax), to simulate carbon assimilation and typically rely on empirical estimates, including an assumed dependence on leaf nitrogen determined from soil fertility. In contrast, new theory, based on biochemical coordination and co-optimization of carboxylation and water costs for photosynthesis, suggests that optimal Vcmax can be predicted from climate alone, irrespective of soil fertility. Here, we develop this theory and find it captures 64% of observed variability in a global, field-measured Vcmax dataset for C3 plants. Soil fertility indices explained substantially less variation (32%). These results indicate that environmentally regulated biophysical constraints and light availability are the first-order drivers of global photosynthetic capacity. Through acclimation and adaptation, plants efficiently utilize resources at the leaf level, thus maximizing potential resource use for growth and reproduction. Our theory offers a robust strategy for dynamically predicting photosynthetic capacity in ESMs.&quot;,&quot;issue&quot;:&quot;3&quot;,&quot;volume&quot;:&quot;22&quot;},&quot;isTemporary&quot;:false},{&quot;id&quot;:&quot;4fafcbe8-5e96-38e8-a5fb-39ce1f25f697&quot;,&quot;itemData&quot;:{&quot;type&quot;:&quot;article-journal&quot;,&quot;id&quot;:&quot;4fafcbe8-5e96-38e8-a5fb-39ce1f25f697&quot;,&quot;title&quot;:&quot;Empirical evidence and theoretical understanding of ecosystem carbon and nitrogen cycle interactions&quot;,&quot;author&quot;:[{&quot;family&quot;:&quot;Stocker&quot;,&quot;given&quot;:&quot;Benjamin D&quot;,&quot;parse-names&quot;:false,&quot;dropping-particle&quot;:&quot;&quot;,&quot;non-dropping-particle&quot;:&quot;&quot;},{&quot;family&quot;:&quot;Dong&quot;,&quot;given&quot;:&quot;Ning&quot;,&quot;parse-names&quot;:false,&quot;dropping-particle&quot;:&quot;&quot;,&quot;non-dropping-particle&quot;:&quot;&quot;},{&quot;family&quot;:&quot;Perkowski&quot;,&quot;given&quot;:&quot;Evan A&quot;,&quot;parse-names&quot;:false,&quot;dropping-particle&quot;:&quot;&quot;,&quot;non-dropping-particle&quot;:&quot;&quot;},{&quot;family&quot;:&quot;Schneider&quot;,&quot;given&quot;:&quot;Pascal D&quot;,&quot;parse-names&quot;:false,&quot;dropping-particle&quot;:&quot;&quot;,&quot;non-dropping-particle&quot;:&quot;&quot;},{&quot;family&quot;:&quot;Xu&quot;,&quot;given&quot;:&quot;Huiying&quot;,&quot;parse-names&quot;:false,&quot;dropping-particle&quot;:&quot;&quot;,&quot;non-dropping-particle&quot;:&quot;&quot;},{&quot;family&quot;:&quot;Boer&quot;,&quot;given&quot;:&quot;Hugo J&quot;,&quot;parse-names&quot;:false,&quot;dropping-particle&quot;:&quot;&quot;,&quot;non-dropping-particle&quot;:&quot;de&quot;},{&quot;family&quot;:&quot;Rebel&quot;,&quot;given&quot;:&quot;Karin T&quot;,&quot;parse-names&quot;:false,&quot;dropping-particle&quot;:&quot;&quot;,&quot;non-dropping-particle&quot;:&quot;&quot;},{&quot;family&quot;:&quot;Smith&quot;,&quot;given&quot;:&quot;Nicholas G&quot;,&quot;parse-names&quot;:false,&quot;dropping-particle&quot;:&quot;&quot;,&quot;non-dropping-particle&quot;:&quot;&quot;},{&quot;family&quot;:&quot;Sundert&quot;,&quot;given&quot;:&quot;Kevin&quot;,&quot;parse-names&quot;:false,&quot;dropping-particle&quot;:&quot;&quot;,&quot;non-dropping-particle&quot;:&quot;Van&quot;},{&quot;family&quot;:&quot;Wang&quot;,&quot;given&quot;:&quot;Han&quot;,&quot;parse-names&quot;:false,&quot;dropping-particle&quot;:&quot;&quot;,&quot;non-dropping-particle&quot;:&quot;&quot;},{&quot;family&quot;:&quot;Jones&quot;,&quot;given&quot;:&quot;Sarah E&quot;,&quot;parse-names&quot;:false,&quot;dropping-particle&quot;:&quot;&quot;,&quot;non-dropping-particle&quot;:&quot;&quot;},{&quot;family&quot;:&quot;Prentice&quot;,&quot;given&quot;:&quot;Iain Colin&quot;,&quot;parse-names&quot;:false,&quot;dropping-particle&quot;:&quot;&quot;,&quot;non-dropping-particle&quot;:&quot;&quot;},{&quot;family&quot;:&quot;Harrison&quot;,&quot;given&quot;:&quot;Sandy P&quot;,&quot;parse-names&quot;:false,&quot;dropping-particle&quot;:&quot;&quot;,&quot;non-dropping-particle&quot;:&quot;&quot;}],&quot;container-title&quot;:&quot;New Phytologist&quot;,&quot;DOI&quot;:&quot;10.1111/nph.20178&quot;,&quot;ISSN&quot;:&quot;0028-646X&quot;,&quot;URL&quot;:&quot;https://nph.onlinelibrary.wiley.com/doi/10.1111/nph.20178&quot;,&quot;issued&quot;:{&quot;date-parts&quot;:[[2025,1,23]]},&quot;page&quot;:&quot;49-68&quot;,&quot;abstract&quot;:&quot;Interactions between carbon (C) and nitrogen (N) cycles in terrestrial ecosystems are simulated in advanced vegetation models, yet methodologies vary widely, leading to divergent simulations of past land C balance trends. This underscores the need to reassess our understanding of ecosystem processes, given recent theoretical advancements and empirical data. We review current knowledge, emphasising evidence from experiments and trait data compilations for vegetation responses to CO 2 and N input, alongside theoretical and ecological principles for modelling. N fertilisation increases leaf N content but inconsistently enhances leaf‐level photosynthetic capacity. Whole‐plant responses include increased leaf area and biomass, with reduced root allocation and increased aboveground biomass. Elevated atmospheric CO 2 also boosts leaf area and biomass but intensifies belowground allocation, depleting soil N and likely reducing N losses. Global leaf traits data confirm these findings, indicating that soil N availability influences leaf N content more than photosynthetic capacity. A demonstration model based on the functional balance hypothesis accurately predicts responses to N and CO 2 fertilisation on tissue allocation, growth and biomass, offering a path to reduce uncertainty in global C cycle projections.&quot;,&quot;issue&quot;:&quot;1&quot;,&quot;volume&quot;:&quot;245&quot;,&quot;container-title-short&quot;:&quot;&quot;},&quot;isTemporary&quot;:false},{&quot;id&quot;:&quot;d81a043e-3119-388c-8aa6-ce4ee8dd697a&quot;,&quot;itemData&quot;:{&quot;type&quot;:&quot;article-journal&quot;,&quot;id&quot;:&quot;d81a043e-3119-388c-8aa6-ce4ee8dd697a&quot;,&quot;title&quot;:&quot;Eco-evolutionary optimality as a means to improve vegetation and land-surface models&quot;,&quot;author&quot;:[{&quot;family&quot;:&quot;Harrison&quot;,&quot;given&quot;:&quot;Sandy P&quot;,&quot;parse-names&quot;:false,&quot;dropping-particle&quot;:&quot;&quot;,&quot;non-dropping-particle&quot;:&quot;&quot;},{&quot;family&quot;:&quot;Cramer&quot;,&quot;given&quot;:&quot;Wolfgang&quot;,&quot;parse-names&quot;:false,&quot;dropping-particle&quot;:&quot;&quot;,&quot;non-dropping-particle&quot;:&quot;&quot;},{&quot;family&quot;:&quot;Franklin&quot;,&quot;given&quot;:&quot;Oskar&quot;,&quot;parse-names&quot;:false,&quot;dropping-particle&quot;:&quot;&quot;,&quot;non-dropping-particle&quot;:&quot;&quot;},{&quot;family&quot;:&quot;Prentice&quot;,&quot;given&quot;:&quot;Iain Colin&quot;,&quot;parse-names&quot;:false,&quot;dropping-particle&quot;:&quot;&quot;,&quot;non-dropping-particle&quot;:&quot;&quot;},{&quot;family&quot;:&quot;Wang&quot;,&quot;given&quot;:&quot;Han&quot;,&quot;parse-names&quot;:false,&quot;dropping-particle&quot;:&quot;&quot;,&quot;non-dropping-particle&quot;:&quot;&quot;},{&quot;family&quot;:&quot;Brännström&quot;,&quot;given&quot;:&quot;Åke&quot;,&quot;parse-names&quot;:false,&quot;dropping-particle&quot;:&quot;&quot;,&quot;non-dropping-particle&quot;:&quot;&quot;},{&quot;family&quot;:&quot;Boer&quot;,&quot;given&quot;:&quot;Hugo&quot;,&quot;parse-names&quot;:false,&quot;dropping-particle&quot;:&quot;&quot;,&quot;non-dropping-particle&quot;:&quot;de&quot;},{&quot;family&quot;:&quot;Dieckmann&quot;,&quot;given&quot;:&quot;Ulf&quot;,&quot;parse-names&quot;:false,&quot;dropping-particle&quot;:&quot;&quot;,&quot;non-dropping-particle&quot;:&quot;&quot;},{&quot;family&quot;:&quot;Joshi&quot;,&quot;given&quot;:&quot;Jaideep&quot;,&quot;parse-names&quot;:false,&quot;dropping-particle&quot;:&quot;&quot;,&quot;non-dropping-particle&quot;:&quot;&quot;},{&quot;family&quot;:&quot;Keenan&quot;,&quot;given&quot;:&quot;Trevor F&quot;,&quot;parse-names&quot;:false,&quot;dropping-particle&quot;:&quot;&quot;,&quot;non-dropping-particle&quot;:&quot;&quot;},{&quot;family&quot;:&quot;Lavergne&quot;,&quot;given&quot;:&quot;Aliénor&quot;,&quot;parse-names&quot;:false,&quot;dropping-particle&quot;:&quot;&quot;,&quot;non-dropping-particle&quot;:&quot;&quot;},{&quot;family&quot;:&quot;Manzoni&quot;,&quot;given&quot;:&quot;Stefano&quot;,&quot;parse-names&quot;:false,&quot;dropping-particle&quot;:&quot;&quot;,&quot;non-dropping-particle&quot;:&quot;&quot;},{&quot;family&quot;:&quot;Mengoli&quot;,&quot;given&quot;:&quot;Giulia&quot;,&quot;parse-names&quot;:false,&quot;dropping-particle&quot;:&quot;&quot;,&quot;non-dropping-particle&quot;:&quot;&quot;},{&quot;family&quot;:&quot;Morfopoulos&quot;,&quot;given&quot;:&quot;Catherine&quot;,&quot;parse-names&quot;:false,&quot;dropping-particle&quot;:&quot;&quot;,&quot;non-dropping-particle&quot;:&quot;&quot;},{&quot;family&quot;:&quot;Peñuelas&quot;,&quot;given&quot;:&quot;Josep&quot;,&quot;parse-names&quot;:false,&quot;dropping-particle&quot;:&quot;&quot;,&quot;non-dropping-particle&quot;:&quot;&quot;},{&quot;family&quot;:&quot;Pietsch&quot;,&quot;given&quot;:&quot;Stephan&quot;,&quot;parse-names&quot;:false,&quot;dropping-particle&quot;:&quot;&quot;,&quot;non-dropping-particle&quot;:&quot;&quot;},{&quot;family&quot;:&quot;Rebel&quot;,&quot;given&quot;:&quot;Karin T&quot;,&quot;parse-names&quot;:false,&quot;dropping-particle&quot;:&quot;&quot;,&quot;non-dropping-particle&quot;:&quot;&quot;},{&quot;family&quot;:&quot;Ryu&quot;,&quot;given&quot;:&quot;Youngryel&quot;,&quot;parse-names&quot;:false,&quot;dropping-particle&quot;:&quot;&quot;,&quot;non-dropping-particle&quot;:&quot;&quot;},{&quot;family&quot;:&quot;Smith&quot;,&quot;given&quot;:&quot;Nicholas G&quot;,&quot;parse-names&quot;:false,&quot;dropping-particle&quot;:&quot;&quot;,&quot;non-dropping-particle&quot;:&quot;&quot;},{&quot;family&quot;:&quot;Stocker&quot;,&quot;given&quot;:&quot;Benjamin D&quot;,&quot;parse-names&quot;:false,&quot;dropping-particle&quot;:&quot;&quot;,&quot;non-dropping-particle&quot;:&quot;&quot;},{&quot;family&quot;:&quot;Wright&quot;,&quot;given&quot;:&quot;Ian J&quot;,&quot;parse-names&quot;:false,&quot;dropping-particle&quot;:&quot;&quot;,&quot;non-dropping-particle&quot;:&quot;&quot;}],&quot;container-title&quot;:&quot;New Phytologist&quot;,&quot;DOI&quot;:&quot;10.1111/nph.17558&quot;,&quot;ISSN&quot;:&quot;14698137&quot;,&quot;PMID&quot;:&quot;34131932&quot;,&quot;issued&quot;:{&quot;date-parts&quot;:[[2021]]},&quot;page&quot;:&quot;2125-2141&quot;,&quot;abstract&quot;:&quot;Global vegetation and land-surface models embody interdisciplinary scientific understanding of the behaviour of plants and ecosystems, and are indispensable to project the impacts of environmental change on vegetation and the interactions between vegetation and climate. However, systematic errors and persistently large differences among carbon and water cycle projections by different models highlight the limitations of current process formulations. In this review, focusing on core plant functions in the terrestrial carbon and water cycles, we show how unifying hypotheses derived from eco-evolutionary optimality (EEO) principles can provide novel, parameter-sparse representations of plant and vegetation processes. We present case studies that demonstrate how EEO generates parsimonious representations of core, leaf-level processes that are individually testable and supported by evidence. EEO approaches to photosynthesis and primary production, dark respiration and stomatal behaviour are ripe for implementation in global models. EEO approaches to other important traits, including the leaf economics spectrum and applications of EEO at the community level are active research areas. Independently tested modules emerging from EEO studies could profitably be integrated into modelling frameworks that account for the multiple time scales on which plants and plant communities adjust to environmental change.&quot;,&quot;issue&quot;:&quot;6&quot;,&quot;volume&quot;:&quot;231&quot;,&quot;container-title-short&quot;:&quot;&quot;},&quot;isTemporary&quot;:false},{&quot;id&quot;:&quot;8f00795c-a39c-300d-b315-4aa53271153d&quot;,&quot;itemData&quot;:{&quot;type&quot;:&quot;article-journal&quot;,&quot;id&quot;:&quot;8f00795c-a39c-300d-b315-4aa53271153d&quot;,&quot;title&quot;:&quot;Acclimation of photosynthesis to CO&lt;sub&gt;2&lt;/sub&gt; increases ecosystem carbon storage due to leaf nitrogen savings&quot;,&quot;author&quot;:[{&quot;family&quot;:&quot;Smith&quot;,&quot;given&quot;:&quot;Nicholas G&quot;,&quot;parse-names&quot;:false,&quot;dropping-particle&quot;:&quot;&quot;,&quot;non-dropping-particle&quot;:&quot;&quot;},{&quot;family&quot;:&quot;Zhu&quot;,&quot;given&quot;:&quot;Qing&quot;,&quot;parse-names&quot;:false,&quot;dropping-particle&quot;:&quot;&quot;,&quot;non-dropping-particle&quot;:&quot;&quot;},{&quot;family&quot;:&quot;Keenan&quot;,&quot;given&quot;:&quot;Trevor F&quot;,&quot;parse-names&quot;:false,&quot;dropping-particle&quot;:&quot;&quot;,&quot;non-dropping-particle&quot;:&quot;&quot;},{&quot;family&quot;:&quot;Riley&quot;,&quot;given&quot;:&quot;William J&quot;,&quot;parse-names&quot;:false,&quot;dropping-particle&quot;:&quot;&quot;,&quot;non-dropping-particle&quot;:&quot;&quot;}],&quot;container-title&quot;:&quot;Global Change Biology&quot;,&quot;container-title-short&quot;:&quot;Glob Chang Biol&quot;,&quot;DOI&quot;:&quot;10.1111/gcb.17558&quot;,&quot;ISSN&quot;:&quot;13652486&quot;,&quot;issued&quot;:{&quot;date-parts&quot;:[[2024]]},&quot;page&quot;:&quot;1-10&quot;,&quot;abstract&quot;:&quot;Photosynthesis is the largest flux of carbon between the atmosphere and Earth's surface and is driven by enzymes that require nitrogen, namely, ribulose-1,5-bisphosphate (RuBisCO). Thus, photosynthesis is a key link between the terrestrial carbon and nitrogen cycle, and the representation of this link is critical for coupled carbon-nitrogen land surface models. Models and observations suggest that soil nitrogen availability can limit plant productivity increases under elevated CO2. Plants acclimate to elevated CO2 by downregulating RuBisCO and thus nitrogen in leaves, but this acclimation response is not currently included in land surface models. Acclimation of photosynthesis to CO2 can be simulated by the photosynthetic optimality theory in a way that matches observations. Here, we incorporated this theory into the land surface component of the Energy Exascale Earth System Model (ELM). We simulated land surface carbon and nitrogen processes under future elevated CO2 conditions to 2100 using the RCP8.5 high emission scenario. Our simulations showed that when photosynthetic acclimation is considered, photosynthesis increases under future conditions, but maximum RuBisCO carboxylation and thus photosynthetic nitrogen demand decline. We analyzed two simulations that differed as to whether the saved nitrogen could be used in other parts of the plant. The allocation of saved leaf nitrogen to other parts of the plant led to (1) a direct alleviation of plant nitrogen limitation through reduced leaf nitrogen requirements and (2) an indirect reduction in plant nitrogen limitation through an enhancement of root growth that led to increased plant nitrogen uptake. As a result, reallocation of saved leaf nitrogen increased ecosystem carbon stocks by 50.3% in 2100 as compared to a simulation without reallocation of saved leaf nitrogen. These results suggest that land surface models may overestimate future ecosystem nitrogen limitation if they do not incorporate leaf nitrogen savings resulting from photosynthetic acclimation to elevated CO2.&quot;,&quot;issue&quot;:&quot;11&quot;,&quot;volume&quot;:&quot;30&quot;},&quot;isTemporary&quot;:false}],&quot;citationTag&quot;:&quot;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&quot;},{&quot;citationID&quot;:&quot;MENDELEY_CITATION_9f041cd9-9825-4550-8325-e829a19da940&quot;,&quot;properties&quot;:{&quot;noteIndex&quot;:0},&quot;isEdited&quot;:false,&quot;manualOverride&quot;:{&quot;isManuallyOverridden&quot;:false,&quot;citeprocText&quot;:&quot;(Cheaib &lt;i&gt;et al.&lt;/i&gt;, 2025)&quot;,&quot;manualOverrideText&quot;:&quot;&quot;},&quot;citationTag&quot;:&quot;MENDELEY_CITATION_v3_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&quot;,&quot;citationItems&quot;:[{&quot;id&quot;:&quot;5a180149-1cf6-3c1a-ab00-3737287f6242&quot;,&quot;itemData&quot;:{&quot;type&quot;:&quot;article-journal&quot;,&quot;id&quot;:&quot;5a180149-1cf6-3c1a-ab00-3737287f6242&quot;,&quot;title&quot;:&quot;Soil Nitrogen Supply Exerts Largest Influence on Leaf Nitrogen in Environments with the Greatest Leaf Nitrogen Demand&quot;,&quot;author&quot;:[{&quot;family&quot;:&quot;Cheaib&quot;,&quot;given&quot;:&quot;Alissar&quot;,&quot;parse-names&quot;:false,&quot;dropping-particle&quot;:&quot;&quot;,&quot;non-dropping-particle&quot;:&quot;&quot;},{&quot;family&quot;:&quot;Waring&quot;,&quot;given&quot;:&quot;Elizabeth F&quot;,&quot;parse-names&quot;:false,&quot;dropping-particle&quot;:&quot;&quot;,&quot;non-dropping-particle&quot;:&quot;&quot;},{&quot;family&quot;:&quot;McNellis&quot;,&quot;given&quot;:&quot;Risa&quot;,&quot;parse-names&quot;:false,&quot;dropping-particle&quot;:&quot;&quot;,&quot;non-dropping-particle&quot;:&quot;&quot;},{&quot;family&quot;:&quot;Perkowski&quot;,&quot;given&quot;:&quot;Evan A&quot;,&quot;parse-names&quot;:false,&quot;dropping-particle&quot;:&quot;&quot;,&quot;non-dropping-particle&quot;:&quot;&quot;},{&quot;family&quot;:&quot;Martina&quot;,&quot;given&quot;:&quot;Jason P&quot;,&quot;parse-names&quot;:false,&quot;dropping-particle&quot;:&quot;&quot;,&quot;non-dropping-particle&quot;:&quot;&quot;},{&quot;family&quot;:&quot;Seabloom&quot;,&quot;given&quot;:&quot;Eric W&quot;,&quot;parse-names&quot;:false,&quot;dropping-particle&quot;:&quot;&quot;,&quot;non-dropping-particle&quot;:&quot;&quot;},{&quot;family&quot;:&quot;Borer&quot;,&quot;given&quot;:&quot;Elizabeth T&quot;,&quot;parse-names&quot;:false,&quot;dropping-particle&quot;:&quot;&quot;,&quot;non-dropping-particle&quot;:&quot;&quot;},{&quot;family&quot;:&quot;Wilfahrt&quot;,&quot;given&quot;:&quot;Peter A&quot;,&quot;parse-names&quot;:false,&quot;dropping-particle&quot;:&quot;&quot;,&quot;non-dropping-particle&quot;:&quot;&quot;},{&quot;family&quot;:&quot;Dong&quot;,&quot;given&quot;:&quot;Ning&quot;,&quot;parse-names&quot;:false,&quot;dropping-particle&quot;:&quot;&quot;,&quot;non-dropping-particle&quot;:&quot;&quot;},{&quot;family&quot;:&quot;Prentice&quot;,&quot;given&quot;:&quot;Iain Colin&quot;,&quot;parse-names&quot;:false,&quot;dropping-particle&quot;:&quot;&quot;,&quot;non-dropping-particle&quot;:&quot;&quot;},{&quot;family&quot;:&quot;Wright&quot;,&quot;given&quot;:&quot;Ian J&quot;,&quot;parse-names&quot;:false,&quot;dropping-particle&quot;:&quot;&quot;,&quot;non-dropping-particle&quot;:&quot;&quot;},{&quot;family&quot;:&quot;Power&quot;,&quot;given&quot;:&quot;Sally A&quot;,&quot;parse-names&quot;:false,&quot;dropping-particle&quot;:&quot;&quot;,&quot;non-dropping-particle&quot;:&quot;&quot;},{&quot;family&quot;:&quot;Hersch-Green&quot;,&quot;given&quot;:&quot;Erika I&quot;,&quot;parse-names&quot;:false,&quot;dropping-particle&quot;:&quot;&quot;,&quot;non-dropping-particle&quot;:&quot;&quot;},{&quot;family&quot;:&quot;Risch&quot;,&quot;given&quot;:&quot;Anita C&quot;,&quot;parse-names&quot;:false,&quot;dropping-particle&quot;:&quot;&quot;,&quot;non-dropping-particle&quot;:&quot;&quot;},{&quot;family&quot;:&quot;Caldeira&quot;,&quot;given&quot;:&quot;Maria C&quot;,&quot;parse-names&quot;:false,&quot;dropping-particle&quot;:&quot;&quot;,&quot;non-dropping-particle&quot;:&quot;&quot;},{&quot;family&quot;:&quot;Nogueira&quot;,&quot;given&quot;:&quot;Carla&quot;,&quot;parse-names&quot;:false,&quot;dropping-particle&quot;:&quot;&quot;,&quot;non-dropping-particle&quot;:&quot;&quot;},{&quot;family&quot;:&quot;Chen&quot;,&quot;given&quot;:&quot;Qingqing&quot;,&quot;parse-names&quot;:false,&quot;dropping-particle&quot;:&quot;&quot;,&quot;non-dropping-particle&quot;:&quot;&quot;},{&quot;family&quot;:&quot;Smith&quot;,&quot;given&quot;:&quot;Nicholas G&quot;,&quot;parse-names&quot;:false,&quot;dropping-particle&quot;:&quot;&quot;,&quot;non-dropping-particle&quot;:&quot;&quot;}],&quot;container-title&quot;:&quot;Ecology Letters&quot;,&quot;container-title-short&quot;:&quot;Ecol Lett&quot;,&quot;DOI&quot;:&quot;10.1111/ele.70015&quot;,&quot;ISSN&quot;:&quot;14610248&quot;,&quot;issued&quot;:{&quot;date-parts&quot;:[[2025]]},&quot;page&quot;:&quot;1-13&quot;,&quot;abstract&quot;:&quot;Accurately representing the relationships between nitrogen supply and photosynthesis is crucial for reliably predicting carbon–nitrogen cycle coupling in Earth System Models (ESMs). Most ESMs assume positive correlations amongst soil nitrogen supply, leaf nitrogen content, and photosynthetic capacity. However, leaf photosynthetic nitrogen demand may influence the leaf nitrogen response to soil nitrogen supply; thus, responses to nitrogen supply are expected to be the largest in environments where demand is the greatest. Using a nutrient addition experiment replicated across 26 sites spanning four continents, we demonstrated that climate variables were stronger predictors of leaf nitrogen content than soil nutrient supply. Leaf nitrogen increased more strongly with soil nitrogen supply in regions with the highest theoretical leaf nitrogen demand, increasing more in colder and drier environments than warmer and wetter environments. Thus, leaf nitrogen responses to nitrogen supply are primarily influenced by climatic gradients in photosynthetic nitrogen demand, an insight that could improve ESM predictions.&quot;,&quot;issue&quot;:&quot;1&quot;,&quot;volume&quot;:&quot;28&quot;},&quot;isTemporary&quot;:false}]},{&quot;citationID&quot;:&quot;MENDELEY_CITATION_82e0da8b-e730-4674-90a5-b4938c6f2f1b&quot;,&quot;properties&quot;:{&quot;noteIndex&quot;:0},&quot;isEdited&quot;:false,&quot;manualOverride&quot;:{&quot;isManuallyOverridden&quot;:false,&quot;citeprocText&quot;:&quot;(Waring &lt;i&gt;et al.&lt;/i&gt;, 2023; Cheaib &lt;i&gt;et al.&lt;/i&gt;, 2025; Perkowski &lt;i&gt;et al.&lt;/i&gt;, 2025)&quot;,&quot;manualOverrideText&quot;:&quot;&quot;},&quot;citationTag&quot;:&quot;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&quot;,&quot;citationItems&quot;:[{&quot;id&quot;:&quot;5a180149-1cf6-3c1a-ab00-3737287f6242&quot;,&quot;itemData&quot;:{&quot;type&quot;:&quot;article-journal&quot;,&quot;id&quot;:&quot;5a180149-1cf6-3c1a-ab00-3737287f6242&quot;,&quot;title&quot;:&quot;Soil Nitrogen Supply Exerts Largest Influence on Leaf Nitrogen in Environments with the Greatest Leaf Nitrogen Demand&quot;,&quot;author&quot;:[{&quot;family&quot;:&quot;Cheaib&quot;,&quot;given&quot;:&quot;Alissar&quot;,&quot;parse-names&quot;:false,&quot;dropping-particle&quot;:&quot;&quot;,&quot;non-dropping-particle&quot;:&quot;&quot;},{&quot;family&quot;:&quot;Waring&quot;,&quot;given&quot;:&quot;Elizabeth F&quot;,&quot;parse-names&quot;:false,&quot;dropping-particle&quot;:&quot;&quot;,&quot;non-dropping-particle&quot;:&quot;&quot;},{&quot;family&quot;:&quot;McNellis&quot;,&quot;given&quot;:&quot;Risa&quot;,&quot;parse-names&quot;:false,&quot;dropping-particle&quot;:&quot;&quot;,&quot;non-dropping-particle&quot;:&quot;&quot;},{&quot;family&quot;:&quot;Perkowski&quot;,&quot;given&quot;:&quot;Evan A&quot;,&quot;parse-names&quot;:false,&quot;dropping-particle&quot;:&quot;&quot;,&quot;non-dropping-particle&quot;:&quot;&quot;},{&quot;family&quot;:&quot;Martina&quot;,&quot;given&quot;:&quot;Jason P&quot;,&quot;parse-names&quot;:false,&quot;dropping-particle&quot;:&quot;&quot;,&quot;non-dropping-particle&quot;:&quot;&quot;},{&quot;family&quot;:&quot;Seabloom&quot;,&quot;given&quot;:&quot;Eric W&quot;,&quot;parse-names&quot;:false,&quot;dropping-particle&quot;:&quot;&quot;,&quot;non-dropping-particle&quot;:&quot;&quot;},{&quot;family&quot;:&quot;Borer&quot;,&quot;given&quot;:&quot;Elizabeth T&quot;,&quot;parse-names&quot;:false,&quot;dropping-particle&quot;:&quot;&quot;,&quot;non-dropping-particle&quot;:&quot;&quot;},{&quot;family&quot;:&quot;Wilfahrt&quot;,&quot;given&quot;:&quot;Peter A&quot;,&quot;parse-names&quot;:false,&quot;dropping-particle&quot;:&quot;&quot;,&quot;non-dropping-particle&quot;:&quot;&quot;},{&quot;family&quot;:&quot;Dong&quot;,&quot;given&quot;:&quot;Ning&quot;,&quot;parse-names&quot;:false,&quot;dropping-particle&quot;:&quot;&quot;,&quot;non-dropping-particle&quot;:&quot;&quot;},{&quot;family&quot;:&quot;Prentice&quot;,&quot;given&quot;:&quot;Iain Colin&quot;,&quot;parse-names&quot;:false,&quot;dropping-particle&quot;:&quot;&quot;,&quot;non-dropping-particle&quot;:&quot;&quot;},{&quot;family&quot;:&quot;Wright&quot;,&quot;given&quot;:&quot;Ian J&quot;,&quot;parse-names&quot;:false,&quot;dropping-particle&quot;:&quot;&quot;,&quot;non-dropping-particle&quot;:&quot;&quot;},{&quot;family&quot;:&quot;Power&quot;,&quot;given&quot;:&quot;Sally A&quot;,&quot;parse-names&quot;:false,&quot;dropping-particle&quot;:&quot;&quot;,&quot;non-dropping-particle&quot;:&quot;&quot;},{&quot;family&quot;:&quot;Hersch-Green&quot;,&quot;given&quot;:&quot;Erika I&quot;,&quot;parse-names&quot;:false,&quot;dropping-particle&quot;:&quot;&quot;,&quot;non-dropping-particle&quot;:&quot;&quot;},{&quot;family&quot;:&quot;Risch&quot;,&quot;given&quot;:&quot;Anita C&quot;,&quot;parse-names&quot;:false,&quot;dropping-particle&quot;:&quot;&quot;,&quot;non-dropping-particle&quot;:&quot;&quot;},{&quot;family&quot;:&quot;Caldeira&quot;,&quot;given&quot;:&quot;Maria C&quot;,&quot;parse-names&quot;:false,&quot;dropping-particle&quot;:&quot;&quot;,&quot;non-dropping-particle&quot;:&quot;&quot;},{&quot;family&quot;:&quot;Nogueira&quot;,&quot;given&quot;:&quot;Carla&quot;,&quot;parse-names&quot;:false,&quot;dropping-particle&quot;:&quot;&quot;,&quot;non-dropping-particle&quot;:&quot;&quot;},{&quot;family&quot;:&quot;Chen&quot;,&quot;given&quot;:&quot;Qingqing&quot;,&quot;parse-names&quot;:false,&quot;dropping-particle&quot;:&quot;&quot;,&quot;non-dropping-particle&quot;:&quot;&quot;},{&quot;family&quot;:&quot;Smith&quot;,&quot;given&quot;:&quot;Nicholas G&quot;,&quot;parse-names&quot;:false,&quot;dropping-particle&quot;:&quot;&quot;,&quot;non-dropping-particle&quot;:&quot;&quot;}],&quot;container-title&quot;:&quot;Ecology Letters&quot;,&quot;container-title-short&quot;:&quot;Ecol Lett&quot;,&quot;DOI&quot;:&quot;10.1111/ele.70015&quot;,&quot;ISSN&quot;:&quot;14610248&quot;,&quot;issued&quot;:{&quot;date-parts&quot;:[[2025]]},&quot;page&quot;:&quot;1-13&quot;,&quot;abstract&quot;:&quot;Accurately representing the relationships between nitrogen supply and photosynthesis is crucial for reliably predicting carbon–nitrogen cycle coupling in Earth System Models (ESMs). Most ESMs assume positive correlations amongst soil nitrogen supply, leaf nitrogen content, and photosynthetic capacity. However, leaf photosynthetic nitrogen demand may influence the leaf nitrogen response to soil nitrogen supply; thus, responses to nitrogen supply are expected to be the largest in environments where demand is the greatest. Using a nutrient addition experiment replicated across 26 sites spanning four continents, we demonstrated that climate variables were stronger predictors of leaf nitrogen content than soil nutrient supply. Leaf nitrogen increased more strongly with soil nitrogen supply in regions with the highest theoretical leaf nitrogen demand, increasing more in colder and drier environments than warmer and wetter environments. Thus, leaf nitrogen responses to nitrogen supply are primarily influenced by climatic gradients in photosynthetic nitrogen demand, an insight that could improve ESM predictions.&quot;,&quot;issue&quot;:&quot;1&quot;,&quot;volume&quot;:&quot;28&quot;},&quot;isTemporary&quot;:false},{&quot;id&quot;:&quot;5692dc5d-7158-37df-895b-2dd8482d85f0&quot;,&quot;itemData&quot;:{&quot;type&quot;:&quot;article-journal&quot;,&quot;id&quot;:&quot;5692dc5d-7158-37df-895b-2dd8482d85f0&quot;,&quot;title&quot;:&quot;Soil nitrogen fertilization reduces relative leaf nitrogen allocation to photosynthesis&quot;,&quot;author&quot;:[{&quot;family&quot;:&quot;Waring&quot;,&quot;given&quot;:&quot;Elizabeth F&quot;,&quot;parse-names&quot;:false,&quot;dropping-particle&quot;:&quot;&quot;,&quot;non-dropping-particle&quot;:&quot;&quot;},{&quot;family&quot;:&quot;Perkowski&quot;,&quot;given&quot;:&quot;Evan A&quot;,&quot;parse-names&quot;:false,&quot;dropping-particle&quot;:&quot;&quot;,&quot;non-dropping-particle&quot;:&quot;&quot;},{&quot;family&quot;:&quot;Smith&quot;,&quot;given&quot;:&quot;Nicholas G&quot;,&quot;parse-names&quot;:false,&quot;dropping-particle&quot;:&quot;&quot;,&quot;non-dropping-particle&quot;:&quot;&quot;}],&quot;container-title&quot;:&quot;Journal of Experimental Botany&quot;,&quot;container-title-short&quot;:&quot;J Exp Bot&quot;,&quot;DOI&quot;:&quot;10.1093/jxb/erad195&quot;,&quot;ISSN&quot;:&quot;14602431&quot;,&quot;issued&quot;:{&quot;date-parts&quot;:[[2023,9,13]]},&quot;page&quot;:&quot;5166-5180&quot;,&quot;abstract&quot;:&quot;The connection between soil nitrogen availability, leaf nitrogen, and photosynthetic capacity is not perfectly understood. Because these three components tend to be positively related over large spatial scales, some posit that soil nitrogen positively drives leaf nitrogen, which positively drives photosynthetic capacity. Alternatively, others posit that photosynthetic capacity is primarily driven by above-ground conditions. Here, we examined the physiological responses of a non-nitrogen-fixing plant (Gossypium hirsutum) and a nitrogen-fixing plant (Glycine max) in a fully factorial combination of light by soil nitrogen availability to help reconcile these competing hypotheses. Soil nitrogen stimulated leaf nitrogen in both species, but the relative proportion of leaf nitrogen used for photosynthetic processes was reduced under elevated soil nitrogen in all light availability treatments due to greater increases in leaf nitrogen content than chlorophyll and leaf biochemical process rates. Leaf nitrogen content and biochemical process rates in G. hirsutum were more responsive to changes in soil nitrogen than those in G. max, probably due to strong G. max investments in root nodulation under low soil nitrogen. Nonetheless, whole-plant growth was significantly enhanced by increased soil nitrogen in both species. Light availability consistently increased relative leaf nitrogen allocation to leaf photosynthesis and whole-plant growth, a pattern that was similar between species. These results suggest that the leaf nitrogen-photosynthesis relationship varies under different soil nitrogen levels and that these species preferentially allocated more nitrogen to plant growth and non-photosynthetic leaf processes, rather than photosynthesis, as soil nitrogen increased.&quot;,&quot;issue&quot;:&quot;17&quot;,&quot;volume&quot;:&quot;74&quot;},&quot;isTemporary&quot;:false},{&quot;id&quot;:&quot;5081dd4e-a983-3caf-8e44-d609a15f5796&quot;,&quot;itemData&quot;:{&quot;type&quot;:&quot;article-journal&quot;,&quot;id&quot;:&quot;5081dd4e-a983-3caf-8e44-d609a15f5796&quot;,&quot;title&quot;:&quot;Nitrogen demand, availability, and acquisition strategy control plant responses to elevated CO2&quot;,&quot;author&quot;:[{&quot;family&quot;:&quot;Perkowski&quot;,&quot;given&quot;:&quot;Evan A&quot;,&quot;parse-names&quot;:false,&quot;dropping-particle&quot;:&quot;&quot;,&quot;non-dropping-particle&quot;:&quot;&quot;},{&quot;family&quot;:&quot;Ezekannagha&quot;,&quot;given&quot;:&quot;Ezinwanne&quot;,&quot;parse-names&quot;:false,&quot;dropping-particle&quot;:&quot;&quot;,&quot;non-dropping-particle&quot;:&quot;&quot;},{&quot;family&quot;:&quot;Smith&quot;,&quot;given&quot;:&quot;Nicholas G&quot;,&quot;parse-names&quot;:false,&quot;dropping-particle&quot;:&quot;&quot;,&quot;non-dropping-particle&quot;:&quot;&quot;}],&quot;container-title&quot;:&quot;Journal of Experimental Botany&quot;,&quot;container-title-short&quot;:&quot;J Exp Bot&quot;,&quot;DOI&quot;:&quot;10.1093/jxb/eraf118&quot;,&quot;ISSN&quot;:&quot;0022-0957&quot;,&quot;URL&quot;:&quot;https://academic.oup.com/jxb/advance-article/doi/10.1093/jxb/eraf118/8082026&quot;,&quot;issued&quot;:{&quot;date-parts&quot;:[[2025,3,17]]},&quot;page&quot;:&quot;eraf118&quot;,&quot;abstract&quot;:&quot;Plants respond to increasing atmospheric CO2 concentrations by reducing leaf nitrogen content and photosynthetic capacity – patterns that correspond with increased net photosynthesis and growth. Despite the longstanding notion that nitrogen availability regulates these responses, eco-evolutionary optimality theory posits that leaf-level responses to elevated CO2 are driven by leaf nitrogen demand for building and maintaining photosynthetic enzymes and are independent of nitrogen availability. In this study, we examined leaf and whole-plant responses of Glycine max L. (Merr) subjected to full-factorial combinations of two CO2, two inoculation, and nine nitrogen fertilization treatments. Nitrogen fertilization and inoculation did not alter leaf photosynthetic responses to elevated CO2. Instead, elevated CO2 decreased the maximum rate of Rubisco carboxylation more strongly than it decreased the maximum rate of electron transport for RuBP regeneration, increasing net photosynthesis by allowing rate-limiting steps to approach optimal coordination. Increasing fertilization enhanced positive whole-plant responses to elevated CO2 due to increased belowground carbon allocation and nitrogen uptake. Inoculation with nitrogen-fixing bacteria did not influence plant responses to elevated CO2. These results reconcile the role of nitrogen availability on plant responses to elevated CO2, showing that leaf photosynthetic responses are regulated by leaf nitrogen demand while whole-plant responses are constrained by nitrogen availability.&quot;},&quot;isTemporary&quot;:false}]}]"/>
     <we:property name="MENDELEY_CITATIONS_LOCALE_CODE" value="&quot;en-GB&quot;"/>
     <we:property name="MENDELEY_CITATIONS_STYLE" value="{&quot;id&quot;:&quot;https://www.zotero.org/styles/new-phytologist&quot;,&quot;title&quot;:&quot;New Phytologist&quot;,&quot;format&quot;:&quot;author-date&quot;,&quot;defaultLocale&quot;:&quot;en-GB&quot;,&quot;isLocaleCodeValid&quot;:true}"/>
   </we:properties>

</xml_diff>

<commit_message>
add updated figs and incorporate worldClim data into dataset
</commit_message>
<xml_diff>
--- a/drafts/CNP_npMeta_ms_v0.1.docx
+++ b/drafts/CNP_npMeta_ms_v0.1.docx
@@ -80,7 +80,15 @@
         <w:t>3</w:t>
       </w:r>
       <w:r>
-        <w:t>, Alissar Cheaib</w:t>
+        <w:t xml:space="preserve">, </w:t>
+      </w:r>
+      <w:proofErr w:type="spellStart"/>
+      <w:r>
+        <w:t>Alissar</w:t>
+      </w:r>
+      <w:proofErr w:type="spellEnd"/>
+      <w:r>
+        <w:t xml:space="preserve"> Cheaib</w:t>
       </w:r>
       <w:r>
         <w:rPr>
@@ -224,8 +232,13 @@
       <w:r>
         <w:t xml:space="preserve">, </w:t>
       </w:r>
-      <w:r>
-        <w:t>Silwood Park Campus,</w:t>
+      <w:proofErr w:type="spellStart"/>
+      <w:r>
+        <w:t>Silwood</w:t>
+      </w:r>
+      <w:proofErr w:type="spellEnd"/>
+      <w:r>
+        <w:t xml:space="preserve"> Park Campus,</w:t>
       </w:r>
       <w:r>
         <w:t xml:space="preserve"> Ascot, UK</w:t>
@@ -464,19 +477,30 @@
         <w:t xml:space="preserve"> and</w:t>
       </w:r>
       <w:r>
-        <w:t xml:space="preserve"> phosphorus on net photosynthesis, photosynthetic capacity, leaf nutrient content, plant biomass accumulation, and biomass partitioning. Across experiments, nitrogen addition generally increased leaf nitrogen content on both a mass- and area-basis but did not change leaf phosphorus content, leading to an increase in the leaf nitrogen-to-phosphorus ratio. In contrast, phosphorus addition increased leaf phosphorus on a mass- and area-basis but did not change leaf nitrogen content, leading to a decrease in the leaf nitrogen-to-phosphorus ratio. We found no evidence that nitrogen or phosphorus addition influenced net photosynthesis apparent photosynthetic capacity</w:t>
-      </w:r>
-      <w:r>
-        <w:t>, or photosynthetic nitrogen and phosphorus use effiicencies. N</w:t>
-      </w:r>
-      <w:r>
-        <w:t xml:space="preserve">itrogen and phosphorus addition each increased aboveground biomass and did not alter belowground biomass, leading to a reduction in the root mass fraction and root-to-shoot ratio. </w:t>
-      </w:r>
-      <w:r>
-        <w:t xml:space="preserve">An analysis of interaction effect sizes indicated that the combined effects of nitrogen and phosphorus addition on leaf and whole-plant traits were primarily driven by additive interactions, indicating that these responses were generally the result of independent effects of each nutrient addition. </w:t>
-      </w:r>
-      <w:r>
-        <w:t>These findings show that nitrogen and phosphorus availability additively impact leaf chemistry and biomass but have no effect on leaf-level photosynthesis. In fact, null photosynthetic responses to nutrient additions are supportive of previous work showing that investment in photosynthesis is more strongly regulated by climatic factors that alter demand for soil resources (e.g., CO</w:t>
+        <w:t xml:space="preserve"> phosphorus on net photosynthesis, photosynthetic capacity, leaf nutrient content, plant biomass accumulation, and biomass partitioning. </w:t>
+      </w:r>
+      <w:r>
+        <w:t>Across experiments, nutrient addition played no role in shaping leaf-level photosynthetic parameters. These patterns were observed despite nitrogen addition increasing leaf nitrogen content, phosphorus addition increasing leaf phosphorus content, and both nutrient additions increasing aboveground biomass while decreasing the root mass fraction. T</w:t>
+      </w:r>
+      <w:r>
+        <w:t>he combined effects of nitrogen and phosphorus addition on leaf and whole-plant traits were primarily driven by additive interactions, indicating that combined responses to nitrogen and phosphorus addition were generally the result of independent effects of each nutrient addition.</w:t>
+      </w:r>
+      <w:r>
+        <w:t xml:space="preserve"> Additionally, we found some evidence for demand-driven effects of nutrient addition on plant traits, with leaf nitrogen content responses to nitrogen addition generally being strongest </w:t>
+      </w:r>
+      <w:r>
+        <w:t xml:space="preserve">in colder environments and </w:t>
+      </w:r>
+      <w:proofErr w:type="spellStart"/>
+      <w:r>
+        <w:t xml:space="preserve">leaf </w:t>
+      </w:r>
+      <w:proofErr w:type="spellEnd"/>
+      <w:r>
+        <w:t>phosphorus content responses to phosphorus addition generally being strongest in drier environments. Overall, t</w:t>
+      </w:r>
+      <w:r>
+        <w:t>hese findings show that nitrogen and phosphorus availability additively impact leaf chemistry and biomass but have no effect on leaf-level photosynthesis. In fact, null photosynthetic responses to nutrient additions are supportive of previous work showing that investment in photosynthesis is more strongly regulated by climatic factors that alter demand for soil resources (e.g., CO</w:t>
       </w:r>
       <w:r>
         <w:rPr>
@@ -527,7 +551,6 @@
         <w:spacing w:line="360" w:lineRule="auto"/>
       </w:pPr>
       <w:r>
-        <w:lastRenderedPageBreak/>
         <w:t>[N addition effects on leaf and whole-plant traits]</w:t>
       </w:r>
     </w:p>
@@ -649,7 +672,23 @@
               <w:rFonts w:eastAsia="Times New Roman"/>
               <w:color w:val="000000"/>
             </w:rPr>
-            <w:t xml:space="preserve">(Cheaib </w:t>
+            <w:t>(</w:t>
+          </w:r>
+          <w:proofErr w:type="spellStart"/>
+          <w:r>
+            <w:rPr>
+              <w:rFonts w:eastAsia="Times New Roman"/>
+              <w:color w:val="000000"/>
+            </w:rPr>
+            <w:t>Cheaib</w:t>
+          </w:r>
+          <w:proofErr w:type="spellEnd"/>
+          <w:r>
+            <w:rPr>
+              <w:rFonts w:eastAsia="Times New Roman"/>
+              <w:color w:val="000000"/>
+            </w:rPr>
+            <w:t xml:space="preserve"> </w:t>
           </w:r>
           <w:r>
             <w:rPr>
@@ -718,7 +757,6 @@
         <w:spacing w:line="360" w:lineRule="auto"/>
       </w:pPr>
       <w:r>
-        <w:lastRenderedPageBreak/>
         <w:t>N</w:t>
       </w:r>
       <w:r>
@@ -735,7 +773,11 @@
         <w:spacing w:line="360" w:lineRule="auto"/>
       </w:pPr>
       <w:r>
-        <w:t>The combined effects of nitrogen and phosphorus addition on leaf and whole-plant traits will be the sum of the corresponding individual effects of nitrogen and phosphorus addition. In other words, the combined effects of nitrogen and phosphorus addition will be the product of additive responses, not synergistic or antagonistic.</w:t>
+        <w:lastRenderedPageBreak/>
+        <w:t xml:space="preserve">The combined effects of nitrogen and phosphorus addition on leaf and whole-plant traits will be the sum of the corresponding individual effects of nitrogen and phosphorus addition. </w:t>
+      </w:r>
+      <w:r>
+        <w:t>That is, plant responses to nitrogen and phosphorus addition will be the product of additive responses.</w:t>
       </w:r>
     </w:p>
     <w:p>
@@ -811,7 +853,23 @@
               <w:rFonts w:eastAsia="Times New Roman"/>
               <w:color w:val="000000"/>
             </w:rPr>
-            <w:t xml:space="preserve">(Van Sundert </w:t>
+            <w:t xml:space="preserve">(Van </w:t>
+          </w:r>
+          <w:proofErr w:type="spellStart"/>
+          <w:r>
+            <w:rPr>
+              <w:rFonts w:eastAsia="Times New Roman"/>
+              <w:color w:val="000000"/>
+            </w:rPr>
+            <w:t>Sundert</w:t>
+          </w:r>
+          <w:proofErr w:type="spellEnd"/>
+          <w:r>
+            <w:rPr>
+              <w:rFonts w:eastAsia="Times New Roman"/>
+              <w:color w:val="000000"/>
+            </w:rPr>
+            <w:t xml:space="preserve"> </w:t>
           </w:r>
           <w:r>
             <w:rPr>
@@ -1073,11 +1131,19 @@
           </w:placeholder>
         </w:sdtPr>
         <w:sdtContent>
+          <w:proofErr w:type="spellStart"/>
           <w:r>
             <w:rPr>
               <w:color w:val="000000"/>
             </w:rPr>
-            <w:t>Firn et al. (2019)</w:t>
+            <w:t>Firn</w:t>
+          </w:r>
+          <w:proofErr w:type="spellEnd"/>
+          <w:r>
+            <w:rPr>
+              <w:color w:val="000000"/>
+            </w:rPr>
+            <w:t xml:space="preserve"> et al. (2019)</w:t>
           </w:r>
         </w:sdtContent>
       </w:sdt>
@@ -1188,14 +1254,28 @@
         <w:rPr>
           <w:color w:val="000000"/>
         </w:rPr>
-        <w:t xml:space="preserve">From this, we selected experiments that measured traits related to leaf photosynthesis (e.g., net photosynthesis photosynthetic capacity, stomatal conductance), leaf nutrient content (e.g., mass- or area-based </w:t>
+        <w:t xml:space="preserve">From this, we selected experiments that measured traits related to leaf photosynthesis (e.g., net photosynthesis photosynthetic capacity, stomatal conductance), leaf nutrient content (e.g., mass- or area-based leaf nitrogen content, mass- or area-based leaf phosphorus content), biomass (e.g., above-ground or belowground biomass), biomass partitioning (e.g., </w:t>
+      </w:r>
+      <w:proofErr w:type="spellStart"/>
+      <w:r>
+        <w:rPr>
+          <w:color w:val="000000"/>
+        </w:rPr>
+        <w:t>root:shoot</w:t>
+      </w:r>
+      <w:proofErr w:type="spellEnd"/>
+      <w:r>
+        <w:rPr>
+          <w:color w:val="000000"/>
+        </w:rPr>
+        <w:t xml:space="preserve"> ratio), or nutrient partitioning of the biomass (e.g., aboveground nitrogen biomass, aboveground phosphorus biomass). Finally, we </w:t>
       </w:r>
       <w:r>
         <w:rPr>
           <w:color w:val="000000"/>
         </w:rPr>
         <w:lastRenderedPageBreak/>
-        <w:t xml:space="preserve">leaf nitrogen content, mass- or area-based leaf phosphorus content), biomass (e.g., above-ground or belowground biomass), biomass partitioning (e.g., root:shoot ratio), or nutrient partitioning of the biomass (e.g., aboveground nitrogen biomass, aboveground phosphorus biomass). Finally, we selected experiments that included explicit explanations of treatment replication schemes to accurately calculate summary statistics. We first searched for studies that followed these guidelines using citations included in the MESI and Nutrient Network papers. To supplement these studies, we also created a search query in </w:t>
+        <w:t xml:space="preserve">selected experiments that included explicit explanations of treatment replication schemes to accurately calculate summary statistics. We first searched for studies that followed these guidelines using citations included in the MESI and Nutrient Network papers. To supplement these studies, we also created a search query in </w:t>
       </w:r>
       <w:r>
         <w:rPr>
@@ -1286,19 +1366,75 @@
         <w:rPr>
           <w:color w:val="000000"/>
         </w:rPr>
-        <w:t xml:space="preserve"> AND (fertiliz* OR addition)</w:t>
-      </w:r>
-      <w:r>
-        <w:rPr>
-          <w:color w:val="000000"/>
-        </w:rPr>
         <w:t xml:space="preserve"> AND (</w:t>
       </w:r>
-      <w:r>
-        <w:rPr>
-          <w:color w:val="000000"/>
-        </w:rPr>
-        <w:t>effect* OR respon* OR affect* OR impact* OR increas* OR decreas* OR alter* OR deposition OR enrich*</w:t>
+      <w:proofErr w:type="spellStart"/>
+      <w:r>
+        <w:rPr>
+          <w:color w:val="000000"/>
+        </w:rPr>
+        <w:t>fertiliz</w:t>
+      </w:r>
+      <w:proofErr w:type="spellEnd"/>
+      <w:r>
+        <w:rPr>
+          <w:color w:val="000000"/>
+        </w:rPr>
+        <w:t>* OR addition)</w:t>
+      </w:r>
+      <w:r>
+        <w:rPr>
+          <w:color w:val="000000"/>
+        </w:rPr>
+        <w:t xml:space="preserve"> AND (</w:t>
+      </w:r>
+      <w:r>
+        <w:rPr>
+          <w:color w:val="000000"/>
+        </w:rPr>
+        <w:t xml:space="preserve">effect* OR </w:t>
+      </w:r>
+      <w:proofErr w:type="spellStart"/>
+      <w:r>
+        <w:rPr>
+          <w:color w:val="000000"/>
+        </w:rPr>
+        <w:t>respon</w:t>
+      </w:r>
+      <w:proofErr w:type="spellEnd"/>
+      <w:r>
+        <w:rPr>
+          <w:color w:val="000000"/>
+        </w:rPr>
+        <w:t xml:space="preserve">* OR affect* OR impact* OR </w:t>
+      </w:r>
+      <w:proofErr w:type="spellStart"/>
+      <w:r>
+        <w:rPr>
+          <w:color w:val="000000"/>
+        </w:rPr>
+        <w:t>increas</w:t>
+      </w:r>
+      <w:proofErr w:type="spellEnd"/>
+      <w:r>
+        <w:rPr>
+          <w:color w:val="000000"/>
+        </w:rPr>
+        <w:t xml:space="preserve">* OR </w:t>
+      </w:r>
+      <w:proofErr w:type="spellStart"/>
+      <w:r>
+        <w:rPr>
+          <w:color w:val="000000"/>
+        </w:rPr>
+        <w:t>decreas</w:t>
+      </w:r>
+      <w:proofErr w:type="spellEnd"/>
+      <w:r>
+        <w:rPr>
+          <w:color w:val="000000"/>
+        </w:rPr>
+        <w:t>* OR alter* OR deposition OR enrich*</w:t>
       </w:r>
       <w:r>
         <w:rPr>
@@ -1322,7 +1458,21 @@
         <w:rPr>
           <w:color w:val="000000"/>
         </w:rPr>
-        <w:t xml:space="preserve">leaf nitrogen* OR leaf phosphorus* OR *use efficiency OR biomass OR mass fraction OR root:shoot OR LMA OR SLA OR chlorophyll </w:t>
+        <w:t xml:space="preserve">leaf nitrogen* OR leaf phosphorus* OR *use efficiency OR biomass OR mass fraction OR </w:t>
+      </w:r>
+      <w:proofErr w:type="spellStart"/>
+      <w:r>
+        <w:rPr>
+          <w:color w:val="000000"/>
+        </w:rPr>
+        <w:t>root:shoot</w:t>
+      </w:r>
+      <w:proofErr w:type="spellEnd"/>
+      <w:r>
+        <w:rPr>
+          <w:color w:val="000000"/>
+        </w:rPr>
+        <w:t xml:space="preserve"> OR LMA OR SLA OR chlorophyll </w:t>
       </w:r>
       <w:r>
         <w:rPr>
@@ -1455,14 +1605,21 @@
         <w:rPr>
           <w:color w:val="000000"/>
         </w:rPr>
-        <w:t xml:space="preserve">If studies did not include their data or provide summary statistics in tables, we digitized plots using information about treatment and sample replication information. Plots were digitized in R (version 4.4.2) using the ‘metadigitise’ </w:t>
-      </w:r>
-      <w:r>
-        <w:rPr>
-          <w:color w:val="000000"/>
-        </w:rPr>
-        <w:lastRenderedPageBreak/>
-        <w:t xml:space="preserve">package </w:t>
+        <w:t>If studies did not include their data or provide summary statistics in tables, we digitized plots using information about treatment and sample replication information. Plots were digitized in R (version 4.4.2) using the ‘</w:t>
+      </w:r>
+      <w:proofErr w:type="spellStart"/>
+      <w:r>
+        <w:rPr>
+          <w:color w:val="000000"/>
+        </w:rPr>
+        <w:t>metadigitise</w:t>
+      </w:r>
+      <w:proofErr w:type="spellEnd"/>
+      <w:r>
+        <w:rPr>
+          <w:color w:val="000000"/>
+        </w:rPr>
+        <w:t xml:space="preserve">’ package </w:t>
       </w:r>
       <w:sdt>
         <w:sdtPr>
@@ -1511,7 +1668,14 @@
         <w:rPr>
           <w:color w:val="000000"/>
         </w:rPr>
-        <w:t xml:space="preserve"> from 85 studies. Of these studies, </w:t>
+        <w:t xml:space="preserve"> from 85 studies. Of these </w:t>
+      </w:r>
+      <w:r>
+        <w:rPr>
+          <w:color w:val="000000"/>
+        </w:rPr>
+        <w:lastRenderedPageBreak/>
+        <w:t xml:space="preserve">studies, </w:t>
       </w:r>
       <w:r>
         <w:rPr>
@@ -1679,30 +1843,35 @@
       <w:r>
         <w:rPr>
           <w:color w:val="000000"/>
+          <w:highlight w:val="yellow"/>
         </w:rPr>
         <w:t xml:space="preserve">All field experiments reported site latitude and longitude coordinates. Using these coordinates, we extracted monthly climate data spanning 1901-2024 using the Climatic Research Unit Time Series </w:t>
       </w:r>
       <w:r>
         <w:rPr>
           <w:color w:val="000000"/>
+          <w:highlight w:val="yellow"/>
         </w:rPr>
         <w:t xml:space="preserve">gridded data </w:t>
       </w:r>
       <w:r>
         <w:rPr>
           <w:color w:val="000000"/>
+          <w:highlight w:val="yellow"/>
         </w:rPr>
         <w:t>product at a 0.5</w:t>
       </w:r>
       <w:r>
         <w:rPr>
           <w:color w:val="000000"/>
+          <w:highlight w:val="yellow"/>
         </w:rPr>
         <w:sym w:font="Symbol" w:char="F0B0"/>
       </w:r>
       <w:r>
         <w:rPr>
           <w:color w:val="000000"/>
+          <w:highlight w:val="yellow"/>
         </w:rPr>
         <w:t xml:space="preserve"> resolution (CRU TS v4.09; </w:t>
       </w:r>
@@ -1710,6 +1879,7 @@
         <w:sdtPr>
           <w:rPr>
             <w:color w:val="000000"/>
+            <w:highlight w:val="yellow"/>
           </w:rPr>
           <w:tag w:val="MENDELEY_CITATION_v3_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"/>
           <w:id w:val="-1462962333"/>
@@ -1722,6 +1892,7 @@
             <w:rPr>
               <w:rFonts w:eastAsia="Times New Roman"/>
               <w:color w:val="000000"/>
+              <w:highlight w:val="yellow"/>
             </w:rPr>
             <w:t xml:space="preserve">(Harris </w:t>
           </w:r>
@@ -1731,6 +1902,7 @@
               <w:i/>
               <w:iCs/>
               <w:color w:val="000000"/>
+              <w:highlight w:val="yellow"/>
             </w:rPr>
             <w:t>et al.</w:t>
           </w:r>
@@ -1738,6 +1910,7 @@
             <w:rPr>
               <w:rFonts w:eastAsia="Times New Roman"/>
               <w:color w:val="000000"/>
+              <w:highlight w:val="yellow"/>
             </w:rPr>
             <w:t>, 2020)</w:t>
           </w:r>
@@ -1746,12 +1919,14 @@
       <w:r>
         <w:rPr>
           <w:color w:val="000000"/>
+          <w:highlight w:val="yellow"/>
         </w:rPr>
         <w:t xml:space="preserve">. </w:t>
       </w:r>
       <w:r>
         <w:rPr>
           <w:color w:val="000000"/>
+          <w:highlight w:val="yellow"/>
         </w:rPr>
         <w:t xml:space="preserve">Data were extracted from the grid cell containing each site using the “extract” function in the “raster” R package </w:t>
       </w:r>
@@ -1759,6 +1934,7 @@
         <w:sdtPr>
           <w:rPr>
             <w:color w:val="000000"/>
+            <w:highlight w:val="yellow"/>
           </w:rPr>
           <w:tag w:val="MENDELEY_CITATION_v3_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"/>
           <w:id w:val="-1964573122"/>
@@ -1770,56 +1946,81 @@
           <w:r>
             <w:rPr>
               <w:color w:val="000000"/>
-            </w:rPr>
-            <w:t>(Hijmans, 2010)</w:t>
+              <w:highlight w:val="yellow"/>
+            </w:rPr>
+            <w:t>(</w:t>
+          </w:r>
+          <w:proofErr w:type="spellStart"/>
+          <w:r>
+            <w:rPr>
+              <w:color w:val="000000"/>
+              <w:highlight w:val="yellow"/>
+            </w:rPr>
+            <w:t>Hijmans</w:t>
+          </w:r>
+          <w:proofErr w:type="spellEnd"/>
+          <w:r>
+            <w:rPr>
+              <w:color w:val="000000"/>
+              <w:highlight w:val="yellow"/>
+            </w:rPr>
+            <w:t>, 2010)</w:t>
           </w:r>
         </w:sdtContent>
       </w:sdt>
       <w:r>
         <w:rPr>
           <w:color w:val="000000"/>
+          <w:highlight w:val="yellow"/>
         </w:rPr>
         <w:t>. Specifically, we extracted data for monthly</w:t>
       </w:r>
       <w:r>
         <w:rPr>
           <w:color w:val="000000"/>
+          <w:highlight w:val="yellow"/>
         </w:rPr>
         <w:t xml:space="preserve"> average temperature (</w:t>
       </w:r>
       <w:r>
         <w:rPr>
           <w:color w:val="000000"/>
+          <w:highlight w:val="yellow"/>
         </w:rPr>
         <w:sym w:font="Symbol" w:char="F0B0"/>
       </w:r>
       <w:r>
         <w:rPr>
           <w:color w:val="000000"/>
+          <w:highlight w:val="yellow"/>
         </w:rPr>
         <w:t>C),</w:t>
       </w:r>
       <w:r>
         <w:rPr>
           <w:color w:val="000000"/>
+          <w:highlight w:val="yellow"/>
         </w:rPr>
         <w:t xml:space="preserve"> </w:t>
       </w:r>
       <w:r>
         <w:rPr>
           <w:color w:val="000000"/>
+          <w:highlight w:val="yellow"/>
         </w:rPr>
         <w:t xml:space="preserve">total monthly </w:t>
       </w:r>
       <w:r>
         <w:rPr>
           <w:color w:val="000000"/>
+          <w:highlight w:val="yellow"/>
         </w:rPr>
         <w:t>precipitation (mm month</w:t>
       </w:r>
       <w:r>
         <w:rPr>
           <w:color w:val="000000"/>
+          <w:highlight w:val="yellow"/>
           <w:vertAlign w:val="superscript"/>
         </w:rPr>
         <w:t>-1</w:t>
@@ -1827,24 +2028,28 @@
       <w:r>
         <w:rPr>
           <w:color w:val="000000"/>
+          <w:highlight w:val="yellow"/>
         </w:rPr>
         <w:t xml:space="preserve">), </w:t>
       </w:r>
       <w:r>
         <w:rPr>
           <w:color w:val="000000"/>
+          <w:highlight w:val="yellow"/>
         </w:rPr>
         <w:t xml:space="preserve">and total monthly </w:t>
       </w:r>
       <w:r>
         <w:rPr>
           <w:color w:val="000000"/>
+          <w:highlight w:val="yellow"/>
         </w:rPr>
         <w:t>potential evapotranspiration (cm month</w:t>
       </w:r>
       <w:r>
         <w:rPr>
           <w:color w:val="000000"/>
+          <w:highlight w:val="yellow"/>
           <w:vertAlign w:val="superscript"/>
         </w:rPr>
         <w:t>-1</w:t>
@@ -1852,39 +2057,30 @@
       <w:r>
         <w:rPr>
           <w:color w:val="000000"/>
+          <w:highlight w:val="yellow"/>
         </w:rPr>
         <w:t>)</w:t>
       </w:r>
       <w:r>
         <w:rPr>
           <w:color w:val="000000"/>
+          <w:highlight w:val="yellow"/>
         </w:rPr>
         <w:t>. Mean annual temperature, precipitation, and potential evapotranspiration were calculated for each site by first calculating the mean temperature, total precipitation, and total potential evapotranspiration for each year separately, then calculating the average of these climatic variables across the 1901-2024 period. We used mean annual precipitation and mean annual potential evapotranspiration to calculate the mean annual aridity inde</w:t>
       </w:r>
       <w:r>
         <w:rPr>
           <w:color w:val="000000"/>
+          <w:highlight w:val="yellow"/>
         </w:rPr>
         <w:t>x (AI, unitless). Low AI values indicate more arid sites.</w:t>
       </w:r>
       <w:r>
         <w:rPr>
           <w:color w:val="000000"/>
-        </w:rPr>
-        <w:t xml:space="preserve"> Site climate data are reported in </w:t>
-      </w:r>
-      <w:r>
-        <w:rPr>
-          <w:color w:val="000000"/>
           <w:highlight w:val="yellow"/>
         </w:rPr>
-        <w:t>Table XX</w:t>
-      </w:r>
-      <w:r>
-        <w:rPr>
-          <w:color w:val="000000"/>
-        </w:rPr>
-        <w:t>.</w:t>
+        <w:t xml:space="preserve"> Site climate data are reported in Table XX.</w:t>
       </w:r>
     </w:p>
     <w:p>
@@ -1956,7 +2152,49 @@
         <w:rPr>
           <w:color w:val="000000"/>
         </w:rPr>
-        <w:t>-fixer or non-fixer), and mycorrhizal type (AM, EcM, dual AM-EcM, facultative AM, ErM, and non-mycorrhizal). N</w:t>
+        <w:t xml:space="preserve">-fixer or non-fixer), and mycorrhizal type (AM, </w:t>
+      </w:r>
+      <w:proofErr w:type="spellStart"/>
+      <w:r>
+        <w:rPr>
+          <w:color w:val="000000"/>
+        </w:rPr>
+        <w:t>EcM</w:t>
+      </w:r>
+      <w:proofErr w:type="spellEnd"/>
+      <w:r>
+        <w:rPr>
+          <w:color w:val="000000"/>
+        </w:rPr>
+        <w:t>, dual AM-</w:t>
+      </w:r>
+      <w:proofErr w:type="spellStart"/>
+      <w:r>
+        <w:rPr>
+          <w:color w:val="000000"/>
+        </w:rPr>
+        <w:t>EcM</w:t>
+      </w:r>
+      <w:proofErr w:type="spellEnd"/>
+      <w:r>
+        <w:rPr>
+          <w:color w:val="000000"/>
+        </w:rPr>
+        <w:t xml:space="preserve">, facultative AM, </w:t>
+      </w:r>
+      <w:proofErr w:type="spellStart"/>
+      <w:r>
+        <w:rPr>
+          <w:color w:val="000000"/>
+        </w:rPr>
+        <w:t>ErM</w:t>
+      </w:r>
+      <w:proofErr w:type="spellEnd"/>
+      <w:r>
+        <w:rPr>
+          <w:color w:val="000000"/>
+        </w:rPr>
+        <w:t>, and non-mycorrhizal). N</w:t>
       </w:r>
       <w:r>
         <w:rPr>
@@ -1983,7 +2221,21 @@
         <w:rPr>
           <w:color w:val="000000"/>
         </w:rPr>
-        <w:t xml:space="preserve"> family. Mycorrhizal type was assigned from the FungalRoot database using the genus of each species </w:t>
+        <w:t xml:space="preserve"> family. Mycorrhizal type was assigned from the </w:t>
+      </w:r>
+      <w:proofErr w:type="spellStart"/>
+      <w:r>
+        <w:rPr>
+          <w:color w:val="000000"/>
+        </w:rPr>
+        <w:t>FungalRoot</w:t>
+      </w:r>
+      <w:proofErr w:type="spellEnd"/>
+      <w:r>
+        <w:rPr>
+          <w:color w:val="000000"/>
+        </w:rPr>
+        <w:t xml:space="preserve"> database using the genus of each species </w:t>
       </w:r>
       <w:sdt>
         <w:sdtPr>
@@ -2002,7 +2254,23 @@
               <w:rFonts w:eastAsia="Times New Roman"/>
               <w:color w:val="000000"/>
             </w:rPr>
-            <w:t xml:space="preserve">(Soudzilovskaia </w:t>
+            <w:t>(</w:t>
+          </w:r>
+          <w:proofErr w:type="spellStart"/>
+          <w:r>
+            <w:rPr>
+              <w:rFonts w:eastAsia="Times New Roman"/>
+              <w:color w:val="000000"/>
+            </w:rPr>
+            <w:t>Soudzilovskaia</w:t>
+          </w:r>
+          <w:proofErr w:type="spellEnd"/>
+          <w:r>
+            <w:rPr>
+              <w:rFonts w:eastAsia="Times New Roman"/>
+              <w:color w:val="000000"/>
+            </w:rPr>
+            <w:t xml:space="preserve"> </w:t>
           </w:r>
           <w:r>
             <w:rPr>
@@ -2219,6 +2487,7 @@
         </w:rPr>
         <w:t xml:space="preserve"> </w:t>
       </w:r>
+      <w:proofErr w:type="spellStart"/>
       <w:r>
         <w:rPr>
           <w:i/>
@@ -2227,6 +2496,7 @@
         </w:rPr>
         <w:t>i</w:t>
       </w:r>
+      <w:proofErr w:type="spellEnd"/>
       <w:r>
         <w:rPr>
           <w:color w:val="000000"/>
@@ -2432,14 +2702,7 @@
                             <w:rFonts w:ascii="Cambria Math" w:hAnsi="Cambria Math"/>
                             <w:color w:val="000000"/>
                           </w:rPr>
-                          <m:t>t</m:t>
-                        </m:r>
-                        <m:r>
-                          <w:rPr>
-                            <w:rFonts w:ascii="Cambria Math" w:hAnsi="Cambria Math"/>
-                            <w:color w:val="000000"/>
-                          </w:rPr>
-                          <m:t>i</m:t>
+                          <m:t>ti</m:t>
                         </m:r>
                       </m:sub>
                     </m:sSub>
@@ -2484,14 +2747,7 @@
                             <w:rFonts w:ascii="Cambria Math" w:hAnsi="Cambria Math"/>
                             <w:color w:val="000000"/>
                           </w:rPr>
-                          <m:t>c</m:t>
-                        </m:r>
-                        <m:r>
-                          <w:rPr>
-                            <w:rFonts w:ascii="Cambria Math" w:hAnsi="Cambria Math"/>
-                            <w:color w:val="000000"/>
-                          </w:rPr>
-                          <m:t>i</m:t>
+                          <m:t>ci</m:t>
                         </m:r>
                       </m:sub>
                     </m:sSub>
@@ -2638,14 +2894,7 @@
                 <w:rFonts w:ascii="Cambria Math" w:hAnsi="Cambria Math"/>
                 <w:color w:val="000000"/>
               </w:rPr>
-              <m:t>t</m:t>
-            </m:r>
-            <m:r>
-              <w:rPr>
-                <w:rFonts w:ascii="Cambria Math" w:hAnsi="Cambria Math"/>
-                <w:color w:val="000000"/>
-              </w:rPr>
-              <m:t>i</m:t>
+              <m:t>ti</m:t>
             </m:r>
           </m:sub>
         </m:sSub>
@@ -2697,14 +2946,7 @@
                 <w:rFonts w:ascii="Cambria Math" w:hAnsi="Cambria Math"/>
                 <w:color w:val="000000"/>
               </w:rPr>
-              <m:t>c</m:t>
-            </m:r>
-            <m:r>
-              <w:rPr>
-                <w:rFonts w:ascii="Cambria Math" w:hAnsi="Cambria Math"/>
-                <w:color w:val="000000"/>
-              </w:rPr>
-              <m:t>i</m:t>
+              <m:t>ci</m:t>
             </m:r>
           </m:sub>
         </m:sSub>
@@ -3166,7 +3408,15 @@
           <w:rFonts w:eastAsiaTheme="minorEastAsia"/>
           <w:color w:val="000000"/>
         </w:rPr>
-        <w:t>Where ln RR</w:t>
+        <w:t xml:space="preserve">Where ln </w:t>
+      </w:r>
+      <w:proofErr w:type="spellStart"/>
+      <w:r>
+        <w:rPr>
+          <w:rFonts w:eastAsiaTheme="minorEastAsia"/>
+          <w:color w:val="000000"/>
+        </w:rPr>
+        <w:t>RR</w:t>
       </w:r>
       <w:r>
         <w:rPr>
@@ -3176,6 +3426,7 @@
         </w:rPr>
         <w:t>i</w:t>
       </w:r>
+      <w:proofErr w:type="spellEnd"/>
       <w:r>
         <w:rPr>
           <w:rFonts w:eastAsiaTheme="minorEastAsia"/>
@@ -3183,6 +3434,7 @@
         </w:rPr>
         <w:t xml:space="preserve"> is the log-response ratio of observation </w:t>
       </w:r>
+      <w:proofErr w:type="spellStart"/>
       <w:r>
         <w:rPr>
           <w:rFonts w:eastAsiaTheme="minorEastAsia"/>
@@ -3192,6 +3444,7 @@
         </w:rPr>
         <w:t>i</w:t>
       </w:r>
+      <w:proofErr w:type="spellEnd"/>
       <w:r>
         <w:rPr>
           <w:rFonts w:eastAsiaTheme="minorEastAsia"/>
@@ -3199,6 +3452,7 @@
         </w:rPr>
         <w:t xml:space="preserve"> given in (1), </w:t>
       </w:r>
+      <w:proofErr w:type="spellStart"/>
       <w:r>
         <w:rPr>
           <w:rFonts w:eastAsiaTheme="minorEastAsia"/>
@@ -3216,6 +3470,7 @@
         </w:rPr>
         <w:t>i</w:t>
       </w:r>
+      <w:proofErr w:type="spellEnd"/>
       <w:r>
         <w:rPr>
           <w:rFonts w:eastAsiaTheme="minorEastAsia"/>
@@ -3239,6 +3494,7 @@
         </w:rPr>
         <w:t xml:space="preserve"> is the total number of observations. </w:t>
       </w:r>
+      <w:proofErr w:type="spellStart"/>
       <w:r>
         <w:rPr>
           <w:rFonts w:eastAsiaTheme="minorEastAsia"/>
@@ -3256,6 +3512,7 @@
         </w:rPr>
         <w:t>i</w:t>
       </w:r>
+      <w:proofErr w:type="spellEnd"/>
       <w:r>
         <w:rPr>
           <w:rFonts w:eastAsiaTheme="minorEastAsia"/>
@@ -3287,6 +3544,7 @@
         </w:rPr>
         <w:t xml:space="preserve">) of observation </w:t>
       </w:r>
+      <w:proofErr w:type="spellStart"/>
       <w:r>
         <w:rPr>
           <w:rFonts w:eastAsiaTheme="minorEastAsia"/>
@@ -3296,6 +3554,7 @@
         </w:rPr>
         <w:t>i</w:t>
       </w:r>
+      <w:proofErr w:type="spellEnd"/>
       <w:r>
         <w:rPr>
           <w:rFonts w:eastAsiaTheme="minorEastAsia"/>
@@ -3303,6 +3562,7 @@
         </w:rPr>
         <w:t xml:space="preserve"> (that is, </w:t>
       </w:r>
+      <w:proofErr w:type="spellStart"/>
       <w:r>
         <w:rPr>
           <w:rFonts w:eastAsiaTheme="minorEastAsia"/>
@@ -3320,6 +3580,7 @@
         </w:rPr>
         <w:t>i</w:t>
       </w:r>
+      <w:proofErr w:type="spellEnd"/>
       <w:r>
         <w:rPr>
           <w:rFonts w:eastAsiaTheme="minorEastAsia"/>
@@ -3923,6 +4184,7 @@
         </w:rPr>
         <w:t xml:space="preserve">Where </w:t>
       </w:r>
+      <w:proofErr w:type="spellStart"/>
       <w:r>
         <w:rPr>
           <w:i/>
@@ -3938,12 +4200,14 @@
         </w:rPr>
         <w:t>t</w:t>
       </w:r>
+      <w:proofErr w:type="spellEnd"/>
       <w:r>
         <w:rPr>
           <w:color w:val="000000"/>
         </w:rPr>
         <w:t xml:space="preserve"> and </w:t>
       </w:r>
+      <w:proofErr w:type="spellStart"/>
       <w:r>
         <w:rPr>
           <w:i/>
@@ -3959,12 +4223,14 @@
         </w:rPr>
         <w:t>c</w:t>
       </w:r>
+      <w:proofErr w:type="spellEnd"/>
       <w:r>
         <w:rPr>
           <w:color w:val="000000"/>
         </w:rPr>
         <w:t xml:space="preserve"> are the standard deviations of the treatment and control groups, respectively, and </w:t>
       </w:r>
+      <w:proofErr w:type="spellStart"/>
       <w:r>
         <w:rPr>
           <w:i/>
@@ -3980,12 +4246,14 @@
         </w:rPr>
         <w:t>t</w:t>
       </w:r>
+      <w:proofErr w:type="spellEnd"/>
       <w:r>
         <w:rPr>
           <w:color w:val="000000"/>
         </w:rPr>
         <w:t xml:space="preserve"> and </w:t>
       </w:r>
+      <w:proofErr w:type="spellStart"/>
       <w:r>
         <w:rPr>
           <w:i/>
@@ -4001,6 +4269,7 @@
         </w:rPr>
         <w:t>c</w:t>
       </w:r>
+      <w:proofErr w:type="spellEnd"/>
       <w:r>
         <w:rPr>
           <w:color w:val="000000"/>
@@ -4125,6 +4394,7 @@
         </w:rPr>
         <w:t xml:space="preserve">. For each observation </w:t>
       </w:r>
+      <w:proofErr w:type="spellStart"/>
       <w:r>
         <w:rPr>
           <w:i/>
@@ -4133,6 +4403,7 @@
         </w:rPr>
         <w:t>i</w:t>
       </w:r>
+      <w:proofErr w:type="spellEnd"/>
       <w:r>
         <w:rPr>
           <w:color w:val="000000"/>
@@ -4175,6 +4446,7 @@
         </w:rPr>
         <w:t xml:space="preserve"> and P addition (</w:t>
       </w:r>
+      <w:proofErr w:type="spellStart"/>
       <w:r>
         <w:rPr>
           <w:color w:val="000000"/>
@@ -4195,6 +4467,7 @@
         </w:rPr>
         <w:t>Pi</w:t>
       </w:r>
+      <w:proofErr w:type="spellEnd"/>
       <w:r>
         <w:rPr>
           <w:color w:val="000000"/>
@@ -4350,14 +4623,7 @@
                         <w:rFonts w:ascii="Cambria Math" w:hAnsi="Cambria Math"/>
                         <w:color w:val="000000"/>
                       </w:rPr>
-                      <m:t>NP</m:t>
-                    </m:r>
-                    <m:r>
-                      <w:rPr>
-                        <w:rFonts w:ascii="Cambria Math" w:hAnsi="Cambria Math"/>
-                        <w:color w:val="000000"/>
-                      </w:rPr>
-                      <m:t>i</m:t>
+                      <m:t>NPi</m:t>
                     </m:r>
                   </m:sub>
                 </m:sSub>
@@ -4407,14 +4673,7 @@
                         <w:rFonts w:ascii="Cambria Math" w:hAnsi="Cambria Math"/>
                         <w:color w:val="000000"/>
                       </w:rPr>
-                      <m:t>c</m:t>
-                    </m:r>
-                    <m:r>
-                      <w:rPr>
-                        <w:rFonts w:ascii="Cambria Math" w:hAnsi="Cambria Math"/>
-                        <w:color w:val="000000"/>
-                      </w:rPr>
-                      <m:t>i</m:t>
+                      <m:t>ci</m:t>
                     </m:r>
                   </m:sub>
                 </m:sSub>
@@ -4477,14 +4736,7 @@
                         <w:rFonts w:ascii="Cambria Math" w:hAnsi="Cambria Math"/>
                         <w:color w:val="000000"/>
                       </w:rPr>
-                      <m:t>N</m:t>
-                    </m:r>
-                    <m:r>
-                      <w:rPr>
-                        <w:rFonts w:ascii="Cambria Math" w:hAnsi="Cambria Math"/>
-                        <w:color w:val="000000"/>
-                      </w:rPr>
-                      <m:t>i</m:t>
+                      <m:t>Ni</m:t>
                     </m:r>
                   </m:sub>
                 </m:sSub>
@@ -4534,14 +4786,7 @@
                         <w:rFonts w:ascii="Cambria Math" w:hAnsi="Cambria Math"/>
                         <w:color w:val="000000"/>
                       </w:rPr>
-                      <m:t>c</m:t>
-                    </m:r>
-                    <m:r>
-                      <w:rPr>
-                        <w:rFonts w:ascii="Cambria Math" w:hAnsi="Cambria Math"/>
-                        <w:color w:val="000000"/>
-                      </w:rPr>
-                      <m:t>i</m:t>
+                      <m:t>ci</m:t>
                     </m:r>
                   </m:sub>
                 </m:sSub>
@@ -4604,14 +4849,7 @@
                         <w:rFonts w:ascii="Cambria Math" w:hAnsi="Cambria Math"/>
                         <w:color w:val="000000"/>
                       </w:rPr>
-                      <m:t>P</m:t>
-                    </m:r>
-                    <m:r>
-                      <w:rPr>
-                        <w:rFonts w:ascii="Cambria Math" w:hAnsi="Cambria Math"/>
-                        <w:color w:val="000000"/>
-                      </w:rPr>
-                      <m:t>i</m:t>
+                      <m:t>Pi</m:t>
                     </m:r>
                   </m:sub>
                 </m:sSub>
@@ -4661,14 +4899,7 @@
                         <w:rFonts w:ascii="Cambria Math" w:hAnsi="Cambria Math"/>
                         <w:color w:val="000000"/>
                       </w:rPr>
-                      <m:t>c</m:t>
-                    </m:r>
-                    <m:r>
-                      <w:rPr>
-                        <w:rFonts w:ascii="Cambria Math" w:hAnsi="Cambria Math"/>
-                        <w:color w:val="000000"/>
-                      </w:rPr>
-                      <m:t>i</m:t>
+                      <m:t>ci</m:t>
                     </m:r>
                   </m:sub>
                 </m:sSub>
@@ -4878,14 +5109,7 @@
                 <w:rFonts w:ascii="Cambria Math" w:hAnsi="Cambria Math"/>
                 <w:color w:val="000000"/>
               </w:rPr>
-              <m:t>N</m:t>
-            </m:r>
-            <m:r>
-              <w:rPr>
-                <w:rFonts w:ascii="Cambria Math" w:hAnsi="Cambria Math"/>
-                <w:color w:val="000000"/>
-              </w:rPr>
-              <m:t>i</m:t>
+              <m:t>Ni</m:t>
             </m:r>
           </m:sub>
         </m:sSub>
@@ -4945,14 +5169,7 @@
                 <w:rFonts w:ascii="Cambria Math" w:hAnsi="Cambria Math"/>
                 <w:color w:val="000000"/>
               </w:rPr>
-              <m:t>P</m:t>
-            </m:r>
-            <m:r>
-              <w:rPr>
-                <w:rFonts w:ascii="Cambria Math" w:hAnsi="Cambria Math"/>
-                <w:color w:val="000000"/>
-              </w:rPr>
-              <m:t>i</m:t>
+              <m:t>Pi</m:t>
             </m:r>
           </m:sub>
         </m:sSub>
@@ -5012,14 +5229,7 @@
                 <w:rFonts w:ascii="Cambria Math" w:hAnsi="Cambria Math"/>
                 <w:color w:val="000000"/>
               </w:rPr>
-              <m:t>NP</m:t>
-            </m:r>
-            <m:r>
-              <w:rPr>
-                <w:rFonts w:ascii="Cambria Math" w:hAnsi="Cambria Math"/>
-                <w:color w:val="000000"/>
-              </w:rPr>
-              <m:t>i</m:t>
+              <m:t>NPi</m:t>
             </m:r>
           </m:sub>
         </m:sSub>
@@ -5080,14 +5290,7 @@
                 <w:rFonts w:ascii="Cambria Math" w:hAnsi="Cambria Math"/>
                 <w:color w:val="000000"/>
               </w:rPr>
-              <m:t>c</m:t>
-            </m:r>
-            <m:r>
-              <w:rPr>
-                <w:rFonts w:ascii="Cambria Math" w:hAnsi="Cambria Math"/>
-                <w:color w:val="000000"/>
-              </w:rPr>
-              <m:t>i</m:t>
+              <m:t>ci</m:t>
             </m:r>
           </m:sub>
         </m:sSub>
@@ -5128,6 +5331,7 @@
         </w:rPr>
         <w:t xml:space="preserve"> observation </w:t>
       </w:r>
+      <w:proofErr w:type="spellStart"/>
       <w:r>
         <w:rPr>
           <w:rFonts w:eastAsiaTheme="minorEastAsia"/>
@@ -5137,6 +5341,7 @@
         </w:rPr>
         <w:t>i</w:t>
       </w:r>
+      <w:proofErr w:type="spellEnd"/>
       <w:r>
         <w:rPr>
           <w:rFonts w:eastAsiaTheme="minorEastAsia"/>
@@ -5144,6 +5349,7 @@
         </w:rPr>
         <w:t xml:space="preserve">. </w:t>
       </w:r>
+      <w:proofErr w:type="spellStart"/>
       <w:r>
         <w:rPr>
           <w:rFonts w:eastAsiaTheme="minorEastAsia"/>
@@ -5169,6 +5375,7 @@
         </w:rPr>
         <w:t>_i</w:t>
       </w:r>
+      <w:proofErr w:type="spellEnd"/>
       <w:r>
         <w:rPr>
           <w:rFonts w:eastAsiaTheme="minorEastAsia"/>
@@ -5211,14 +5418,7 @@
                 <w:rFonts w:ascii="Cambria Math" w:eastAsiaTheme="minorEastAsia" w:hAnsi="Cambria Math"/>
                 <w:color w:val="000000"/>
               </w:rPr>
-              <m:t>int</m:t>
-            </m:r>
-            <m:r>
-              <w:rPr>
-                <w:rFonts w:ascii="Cambria Math" w:eastAsiaTheme="minorEastAsia" w:hAnsi="Cambria Math"/>
-                <w:color w:val="000000"/>
-              </w:rPr>
-              <m:t>_i</m:t>
+              <m:t>int_i</m:t>
             </m:r>
           </m:sub>
         </m:sSub>
@@ -5289,14 +5489,7 @@
                             <w:rFonts w:ascii="Cambria Math" w:eastAsiaTheme="minorEastAsia" w:hAnsi="Cambria Math"/>
                             <w:color w:val="000000"/>
                           </w:rPr>
-                          <m:t>c</m:t>
-                        </m:r>
-                        <m:r>
-                          <w:rPr>
-                            <w:rFonts w:ascii="Cambria Math" w:eastAsiaTheme="minorEastAsia" w:hAnsi="Cambria Math"/>
-                            <w:color w:val="000000"/>
-                          </w:rPr>
-                          <m:t>i</m:t>
+                          <m:t>ci</m:t>
                         </m:r>
                       </m:sub>
                     </m:sSub>
@@ -5352,14 +5545,7 @@
                             <w:rFonts w:ascii="Cambria Math" w:eastAsiaTheme="minorEastAsia" w:hAnsi="Cambria Math"/>
                             <w:color w:val="000000"/>
                           </w:rPr>
-                          <m:t>c</m:t>
-                        </m:r>
-                        <m:r>
-                          <w:rPr>
-                            <w:rFonts w:ascii="Cambria Math" w:eastAsiaTheme="minorEastAsia" w:hAnsi="Cambria Math"/>
-                            <w:color w:val="000000"/>
-                          </w:rPr>
-                          <m:t>i</m:t>
+                          <m:t>ci</m:t>
                         </m:r>
                       </m:sub>
                     </m:sSub>
@@ -5424,14 +5610,7 @@
                             <w:rFonts w:ascii="Cambria Math" w:eastAsiaTheme="minorEastAsia" w:hAnsi="Cambria Math"/>
                             <w:color w:val="000000"/>
                           </w:rPr>
-                          <m:t>n</m:t>
-                        </m:r>
-                        <m:r>
-                          <w:rPr>
-                            <w:rFonts w:ascii="Cambria Math" w:eastAsiaTheme="minorEastAsia" w:hAnsi="Cambria Math"/>
-                            <w:color w:val="000000"/>
-                          </w:rPr>
-                          <m:t>i</m:t>
+                          <m:t>ni</m:t>
                         </m:r>
                       </m:sub>
                     </m:sSub>
@@ -5487,14 +5666,7 @@
                             <w:rFonts w:ascii="Cambria Math" w:eastAsiaTheme="minorEastAsia" w:hAnsi="Cambria Math"/>
                             <w:color w:val="000000"/>
                           </w:rPr>
-                          <m:t>n</m:t>
-                        </m:r>
-                        <m:r>
-                          <w:rPr>
-                            <w:rFonts w:ascii="Cambria Math" w:eastAsiaTheme="minorEastAsia" w:hAnsi="Cambria Math"/>
-                            <w:color w:val="000000"/>
-                          </w:rPr>
-                          <m:t>i</m:t>
+                          <m:t>ni</m:t>
                         </m:r>
                       </m:sub>
                     </m:sSub>
@@ -5559,14 +5731,7 @@
                             <w:rFonts w:ascii="Cambria Math" w:eastAsiaTheme="minorEastAsia" w:hAnsi="Cambria Math"/>
                             <w:color w:val="000000"/>
                           </w:rPr>
-                          <m:t>p</m:t>
-                        </m:r>
-                        <m:r>
-                          <w:rPr>
-                            <w:rFonts w:ascii="Cambria Math" w:eastAsiaTheme="minorEastAsia" w:hAnsi="Cambria Math"/>
-                            <w:color w:val="000000"/>
-                          </w:rPr>
-                          <m:t>i</m:t>
+                          <m:t>pi</m:t>
                         </m:r>
                       </m:sub>
                     </m:sSub>
@@ -5622,14 +5787,7 @@
                             <w:rFonts w:ascii="Cambria Math" w:eastAsiaTheme="minorEastAsia" w:hAnsi="Cambria Math"/>
                             <w:color w:val="000000"/>
                           </w:rPr>
-                          <m:t>p</m:t>
-                        </m:r>
-                        <m:r>
-                          <w:rPr>
-                            <w:rFonts w:ascii="Cambria Math" w:eastAsiaTheme="minorEastAsia" w:hAnsi="Cambria Math"/>
-                            <w:color w:val="000000"/>
-                          </w:rPr>
-                          <m:t>i</m:t>
+                          <m:t>pi</m:t>
                         </m:r>
                       </m:sub>
                     </m:sSub>
@@ -5694,14 +5852,7 @@
                             <w:rFonts w:ascii="Cambria Math" w:eastAsiaTheme="minorEastAsia" w:hAnsi="Cambria Math"/>
                             <w:color w:val="000000"/>
                           </w:rPr>
-                          <m:t>np</m:t>
-                        </m:r>
-                        <m:r>
-                          <w:rPr>
-                            <w:rFonts w:ascii="Cambria Math" w:eastAsiaTheme="minorEastAsia" w:hAnsi="Cambria Math"/>
-                            <w:color w:val="000000"/>
-                          </w:rPr>
-                          <m:t>i</m:t>
+                          <m:t>npi</m:t>
                         </m:r>
                       </m:sub>
                     </m:sSub>
@@ -5757,14 +5908,7 @@
                             <w:rFonts w:ascii="Cambria Math" w:eastAsiaTheme="minorEastAsia" w:hAnsi="Cambria Math"/>
                             <w:color w:val="000000"/>
                           </w:rPr>
-                          <m:t>np</m:t>
-                        </m:r>
-                        <m:r>
-                          <w:rPr>
-                            <w:rFonts w:ascii="Cambria Math" w:eastAsiaTheme="minorEastAsia" w:hAnsi="Cambria Math"/>
-                            <w:color w:val="000000"/>
-                          </w:rPr>
-                          <m:t>i</m:t>
+                          <m:t>npi</m:t>
                         </m:r>
                       </m:sub>
                     </m:sSub>
@@ -5813,14 +5957,7 @@
                         <w:rFonts w:ascii="Cambria Math" w:eastAsiaTheme="minorEastAsia" w:hAnsi="Cambria Math"/>
                         <w:color w:val="000000"/>
                       </w:rPr>
-                      <m:t>c</m:t>
-                    </m:r>
-                    <m:r>
-                      <w:rPr>
-                        <w:rFonts w:ascii="Cambria Math" w:eastAsiaTheme="minorEastAsia" w:hAnsi="Cambria Math"/>
-                        <w:color w:val="000000"/>
-                      </w:rPr>
-                      <m:t>i</m:t>
+                      <m:t>ci</m:t>
                     </m:r>
                   </m:sub>
                 </m:sSub>
@@ -5856,14 +5993,7 @@
                         <w:rFonts w:ascii="Cambria Math" w:eastAsiaTheme="minorEastAsia" w:hAnsi="Cambria Math"/>
                         <w:color w:val="000000"/>
                       </w:rPr>
-                      <m:t>n</m:t>
-                    </m:r>
-                    <m:r>
-                      <w:rPr>
-                        <w:rFonts w:ascii="Cambria Math" w:eastAsiaTheme="minorEastAsia" w:hAnsi="Cambria Math"/>
-                        <w:color w:val="000000"/>
-                      </w:rPr>
-                      <m:t>i</m:t>
+                      <m:t>ni</m:t>
                     </m:r>
                   </m:sub>
                 </m:sSub>
@@ -5899,14 +6029,7 @@
                         <w:rFonts w:ascii="Cambria Math" w:eastAsiaTheme="minorEastAsia" w:hAnsi="Cambria Math"/>
                         <w:color w:val="000000"/>
                       </w:rPr>
-                      <m:t>p</m:t>
-                    </m:r>
-                    <m:r>
-                      <w:rPr>
-                        <w:rFonts w:ascii="Cambria Math" w:eastAsiaTheme="minorEastAsia" w:hAnsi="Cambria Math"/>
-                        <w:color w:val="000000"/>
-                      </w:rPr>
-                      <m:t>i</m:t>
+                      <m:t>pi</m:t>
                     </m:r>
                   </m:sub>
                 </m:sSub>
@@ -5942,14 +6065,7 @@
                         <w:rFonts w:ascii="Cambria Math" w:eastAsiaTheme="minorEastAsia" w:hAnsi="Cambria Math"/>
                         <w:color w:val="000000"/>
                       </w:rPr>
-                      <m:t>np</m:t>
-                    </m:r>
-                    <m:r>
-                      <w:rPr>
-                        <w:rFonts w:ascii="Cambria Math" w:eastAsiaTheme="minorEastAsia" w:hAnsi="Cambria Math"/>
-                        <w:color w:val="000000"/>
-                      </w:rPr>
-                      <m:t>i</m:t>
+                      <m:t>npi</m:t>
                     </m:r>
                   </m:sub>
                 </m:sSub>
@@ -6039,6 +6155,7 @@
         </w:rPr>
         <w:t xml:space="preserve">Where </w:t>
       </w:r>
+      <w:proofErr w:type="spellStart"/>
       <w:r>
         <w:rPr>
           <w:rFonts w:eastAsiaTheme="minorEastAsia"/>
@@ -6064,6 +6181,7 @@
         </w:rPr>
         <w:t>i</w:t>
       </w:r>
+      <w:proofErr w:type="spellEnd"/>
       <w:r>
         <w:rPr>
           <w:rFonts w:eastAsiaTheme="minorEastAsia"/>
@@ -6071,6 +6189,7 @@
         </w:rPr>
         <w:t xml:space="preserve">, </w:t>
       </w:r>
+      <w:proofErr w:type="spellStart"/>
       <w:r>
         <w:rPr>
           <w:rFonts w:eastAsiaTheme="minorEastAsia"/>
@@ -6096,6 +6215,7 @@
         </w:rPr>
         <w:t>i</w:t>
       </w:r>
+      <w:proofErr w:type="spellEnd"/>
       <w:r>
         <w:rPr>
           <w:rFonts w:eastAsiaTheme="minorEastAsia"/>
@@ -6103,6 +6223,7 @@
         </w:rPr>
         <w:t xml:space="preserve">, </w:t>
       </w:r>
+      <w:proofErr w:type="spellStart"/>
       <w:r>
         <w:rPr>
           <w:rFonts w:eastAsiaTheme="minorEastAsia"/>
@@ -6128,6 +6249,7 @@
         </w:rPr>
         <w:t>i</w:t>
       </w:r>
+      <w:proofErr w:type="spellEnd"/>
       <w:r>
         <w:rPr>
           <w:rFonts w:eastAsiaTheme="minorEastAsia"/>
@@ -6135,6 +6257,7 @@
         </w:rPr>
         <w:t xml:space="preserve">, and </w:t>
       </w:r>
+      <w:proofErr w:type="spellStart"/>
       <w:r>
         <w:rPr>
           <w:rFonts w:eastAsiaTheme="minorEastAsia"/>
@@ -6160,6 +6283,7 @@
         </w:rPr>
         <w:t>i</w:t>
       </w:r>
+      <w:proofErr w:type="spellEnd"/>
       <w:r>
         <w:rPr>
           <w:rFonts w:eastAsiaTheme="minorEastAsia"/>
@@ -6215,6 +6339,7 @@
         </w:rPr>
         <w:t xml:space="preserve">, </w:t>
       </w:r>
+      <w:proofErr w:type="spellStart"/>
       <w:r>
         <w:rPr>
           <w:rFonts w:eastAsiaTheme="minorEastAsia"/>
@@ -6240,6 +6365,7 @@
         </w:rPr>
         <w:t>i</w:t>
       </w:r>
+      <w:proofErr w:type="spellEnd"/>
       <w:r>
         <w:rPr>
           <w:rFonts w:eastAsiaTheme="minorEastAsia"/>
@@ -6247,6 +6373,7 @@
         </w:rPr>
         <w:t xml:space="preserve">, </w:t>
       </w:r>
+      <w:proofErr w:type="spellStart"/>
       <w:r>
         <w:rPr>
           <w:rFonts w:eastAsiaTheme="minorEastAsia"/>
@@ -6272,6 +6399,7 @@
         </w:rPr>
         <w:t>i</w:t>
       </w:r>
+      <w:proofErr w:type="spellEnd"/>
       <w:r>
         <w:rPr>
           <w:rFonts w:eastAsiaTheme="minorEastAsia"/>
@@ -6279,6 +6407,7 @@
         </w:rPr>
         <w:t xml:space="preserve">, and </w:t>
       </w:r>
+      <w:proofErr w:type="spellStart"/>
       <w:r>
         <w:rPr>
           <w:rFonts w:eastAsiaTheme="minorEastAsia"/>
@@ -6304,6 +6433,7 @@
         </w:rPr>
         <w:t>i</w:t>
       </w:r>
+      <w:proofErr w:type="spellEnd"/>
       <w:r>
         <w:rPr>
           <w:rFonts w:eastAsiaTheme="minorEastAsia"/>
@@ -6325,6 +6455,7 @@
         </w:rPr>
         <w:t xml:space="preserve">. In (6), </w:t>
       </w:r>
+      <w:proofErr w:type="spellStart"/>
       <w:r>
         <w:rPr>
           <w:rFonts w:eastAsiaTheme="minorEastAsia"/>
@@ -6350,6 +6481,7 @@
         </w:rPr>
         <w:t>_i</w:t>
       </w:r>
+      <w:proofErr w:type="spellEnd"/>
       <w:r>
         <w:rPr>
           <w:rFonts w:eastAsiaTheme="minorEastAsia"/>
@@ -6401,14 +6533,7 @@
                 <w:rFonts w:ascii="Cambria Math" w:eastAsiaTheme="minorEastAsia" w:hAnsi="Cambria Math"/>
                 <w:color w:val="000000"/>
               </w:rPr>
-              <m:t>int</m:t>
-            </m:r>
-            <m:r>
-              <w:rPr>
-                <w:rFonts w:ascii="Cambria Math" w:eastAsiaTheme="minorEastAsia" w:hAnsi="Cambria Math"/>
-                <w:color w:val="000000"/>
-              </w:rPr>
-              <m:t>_i</m:t>
+              <m:t>int_i</m:t>
             </m:r>
           </m:sub>
         </m:sSub>
@@ -6504,14 +6629,7 @@
                                 <w:rFonts w:ascii="Cambria Math" w:eastAsiaTheme="minorEastAsia" w:hAnsi="Cambria Math"/>
                                 <w:color w:val="000000"/>
                               </w:rPr>
-                              <m:t>c</m:t>
-                            </m:r>
-                            <m:r>
-                              <w:rPr>
-                                <w:rFonts w:ascii="Cambria Math" w:eastAsiaTheme="minorEastAsia" w:hAnsi="Cambria Math"/>
-                                <w:color w:val="000000"/>
-                              </w:rPr>
-                              <m:t>i</m:t>
+                              <m:t>ci</m:t>
                             </m:r>
                           </m:sub>
                         </m:sSub>
@@ -6529,14 +6647,7 @@
                             <w:rFonts w:ascii="Cambria Math" w:eastAsiaTheme="minorEastAsia" w:hAnsi="Cambria Math"/>
                             <w:color w:val="000000"/>
                           </w:rPr>
-                          <m:t>n</m:t>
-                        </m:r>
-                        <m:r>
-                          <w:rPr>
-                            <w:rFonts w:ascii="Cambria Math" w:eastAsiaTheme="minorEastAsia" w:hAnsi="Cambria Math"/>
-                            <w:color w:val="000000"/>
-                          </w:rPr>
-                          <m:t>i</m:t>
+                          <m:t>ni</m:t>
                         </m:r>
                       </m:sub>
                     </m:sSub>
@@ -6554,14 +6665,7 @@
                         <w:rFonts w:ascii="Cambria Math" w:eastAsiaTheme="minorEastAsia" w:hAnsi="Cambria Math"/>
                         <w:color w:val="000000"/>
                       </w:rPr>
-                      <m:t>p</m:t>
-                    </m:r>
-                    <m:r>
-                      <w:rPr>
-                        <w:rFonts w:ascii="Cambria Math" w:eastAsiaTheme="minorEastAsia" w:hAnsi="Cambria Math"/>
-                        <w:color w:val="000000"/>
-                      </w:rPr>
-                      <m:t>i</m:t>
+                      <m:t>pi</m:t>
                     </m:r>
                   </m:sub>
                 </m:sSub>
@@ -6597,14 +6701,7 @@
                         <w:rFonts w:ascii="Cambria Math" w:eastAsiaTheme="minorEastAsia" w:hAnsi="Cambria Math"/>
                         <w:color w:val="000000"/>
                       </w:rPr>
-                      <m:t>np</m:t>
-                    </m:r>
-                    <m:r>
-                      <w:rPr>
-                        <w:rFonts w:ascii="Cambria Math" w:eastAsiaTheme="minorEastAsia" w:hAnsi="Cambria Math"/>
-                        <w:color w:val="000000"/>
-                      </w:rPr>
-                      <m:t>i</m:t>
+                      <m:t>npi</m:t>
                     </m:r>
                   </m:sub>
                 </m:sSub>
@@ -7104,6 +7201,7 @@
         </w:rPr>
         <w:t xml:space="preserve">Where </w:t>
       </w:r>
+      <w:proofErr w:type="spellStart"/>
       <w:r>
         <w:rPr>
           <w:rFonts w:eastAsiaTheme="minorEastAsia"/>
@@ -7121,6 +7219,7 @@
         </w:rPr>
         <w:t>NPi</w:t>
       </w:r>
+      <w:proofErr w:type="spellEnd"/>
       <w:r>
         <w:rPr>
           <w:rFonts w:eastAsiaTheme="minorEastAsia"/>
@@ -7128,6 +7227,7 @@
         </w:rPr>
         <w:t xml:space="preserve"> is the interaction effect size of observation </w:t>
       </w:r>
+      <w:proofErr w:type="spellStart"/>
       <w:r>
         <w:rPr>
           <w:rFonts w:eastAsiaTheme="minorEastAsia"/>
@@ -7137,6 +7237,7 @@
         </w:rPr>
         <w:t>i</w:t>
       </w:r>
+      <w:proofErr w:type="spellEnd"/>
       <w:r>
         <w:rPr>
           <w:rFonts w:eastAsiaTheme="minorEastAsia"/>
@@ -7144,6 +7245,7 @@
         </w:rPr>
         <w:t xml:space="preserve"> given in (6), </w:t>
       </w:r>
+      <w:proofErr w:type="spellStart"/>
       <w:r>
         <w:rPr>
           <w:rFonts w:eastAsiaTheme="minorEastAsia"/>
@@ -7169,6 +7271,7 @@
         </w:rPr>
         <w:t>i</w:t>
       </w:r>
+      <w:proofErr w:type="spellEnd"/>
       <w:r>
         <w:rPr>
           <w:rFonts w:eastAsiaTheme="minorEastAsia"/>
@@ -7192,6 +7295,7 @@
         </w:rPr>
         <w:t xml:space="preserve"> represents the total number of observations. </w:t>
       </w:r>
+      <w:proofErr w:type="spellStart"/>
       <w:r>
         <w:rPr>
           <w:rFonts w:eastAsiaTheme="minorEastAsia"/>
@@ -7217,6 +7321,7 @@
         </w:rPr>
         <w:t>i</w:t>
       </w:r>
+      <w:proofErr w:type="spellEnd"/>
       <w:r>
         <w:rPr>
           <w:rFonts w:eastAsiaTheme="minorEastAsia"/>
@@ -7224,6 +7329,7 @@
         </w:rPr>
         <w:t xml:space="preserve"> was calculated as the inverse of the variance (</w:t>
       </w:r>
+      <w:proofErr w:type="spellStart"/>
       <w:r>
         <w:rPr>
           <w:rFonts w:eastAsiaTheme="minorEastAsia"/>
@@ -7241,6 +7347,7 @@
         </w:rPr>
         <w:t>NPi</w:t>
       </w:r>
+      <w:proofErr w:type="spellEnd"/>
       <w:r>
         <w:rPr>
           <w:rFonts w:eastAsiaTheme="minorEastAsia"/>
@@ -7248,6 +7355,7 @@
         </w:rPr>
         <w:t xml:space="preserve">) of observation </w:t>
       </w:r>
+      <w:proofErr w:type="spellStart"/>
       <w:r>
         <w:rPr>
           <w:rFonts w:eastAsiaTheme="minorEastAsia"/>
@@ -7257,6 +7365,7 @@
         </w:rPr>
         <w:t>i</w:t>
       </w:r>
+      <w:proofErr w:type="spellEnd"/>
       <w:r>
         <w:rPr>
           <w:rFonts w:eastAsiaTheme="minorEastAsia"/>
@@ -7264,6 +7373,7 @@
         </w:rPr>
         <w:t xml:space="preserve"> (that is, </w:t>
       </w:r>
+      <w:proofErr w:type="spellStart"/>
       <w:r>
         <w:rPr>
           <w:rFonts w:eastAsiaTheme="minorEastAsia"/>
@@ -7289,6 +7399,7 @@
         </w:rPr>
         <w:t>i</w:t>
       </w:r>
+      <w:proofErr w:type="spellEnd"/>
       <w:r>
         <w:rPr>
           <w:rFonts w:eastAsiaTheme="minorEastAsia"/>
@@ -7296,6 +7407,7 @@
         </w:rPr>
         <w:t xml:space="preserve"> = 1 / </w:t>
       </w:r>
+      <w:proofErr w:type="spellStart"/>
       <w:r>
         <w:rPr>
           <w:rFonts w:eastAsiaTheme="minorEastAsia"/>
@@ -7313,6 +7425,7 @@
         </w:rPr>
         <w:t>NPi</w:t>
       </w:r>
+      <w:proofErr w:type="spellEnd"/>
       <w:r>
         <w:rPr>
           <w:rFonts w:eastAsiaTheme="minorEastAsia"/>
@@ -7320,6 +7433,7 @@
         </w:rPr>
         <w:t xml:space="preserve">). </w:t>
       </w:r>
+      <w:proofErr w:type="spellStart"/>
       <w:r>
         <w:rPr>
           <w:rFonts w:eastAsiaTheme="minorEastAsia"/>
@@ -7337,6 +7451,7 @@
         </w:rPr>
         <w:t>NPi</w:t>
       </w:r>
+      <w:proofErr w:type="spellEnd"/>
       <w:r>
         <w:rPr>
           <w:rFonts w:eastAsiaTheme="minorEastAsia"/>
@@ -8070,6 +8185,7 @@
         </w:rPr>
         <w:t xml:space="preserve"> We created a fourth model for each trait to assess the interactive effect of N and P addition using </w:t>
       </w:r>
+      <w:proofErr w:type="spellStart"/>
       <w:r>
         <w:rPr>
           <w:rFonts w:eastAsiaTheme="minorEastAsia"/>
@@ -8087,12 +8203,29 @@
         </w:rPr>
         <w:t>NPi</w:t>
       </w:r>
-      <w:r>
-        <w:rPr>
-          <w:rFonts w:eastAsiaTheme="minorEastAsia"/>
-          <w:color w:val="000000"/>
-        </w:rPr>
-        <w:t xml:space="preserve"> values and their associated variances and weights. In all cases, we built mixed-effects meta-regression models using the ‘rma.mv’ function in the ‘metafor’ R package </w:t>
+      <w:proofErr w:type="spellEnd"/>
+      <w:r>
+        <w:rPr>
+          <w:rFonts w:eastAsiaTheme="minorEastAsia"/>
+          <w:color w:val="000000"/>
+        </w:rPr>
+        <w:t xml:space="preserve"> values and their associated variances and weights. In all cases, we built mixed-effects meta-regression models using the ‘rma.mv’ function in the ‘</w:t>
+      </w:r>
+      <w:proofErr w:type="spellStart"/>
+      <w:r>
+        <w:rPr>
+          <w:rFonts w:eastAsiaTheme="minorEastAsia"/>
+          <w:color w:val="000000"/>
+        </w:rPr>
+        <w:t>metafor</w:t>
+      </w:r>
+      <w:proofErr w:type="spellEnd"/>
+      <w:r>
+        <w:rPr>
+          <w:rFonts w:eastAsiaTheme="minorEastAsia"/>
+          <w:color w:val="000000"/>
+        </w:rPr>
+        <w:t xml:space="preserve">’ R package </w:t>
       </w:r>
       <w:sdt>
         <w:sdtPr>
@@ -8112,7 +8245,23 @@
               <w:rFonts w:eastAsiaTheme="minorEastAsia"/>
               <w:color w:val="000000"/>
             </w:rPr>
-            <w:t>(Viechtbauer, 2010)</w:t>
+            <w:t>(</w:t>
+          </w:r>
+          <w:proofErr w:type="spellStart"/>
+          <w:r>
+            <w:rPr>
+              <w:rFonts w:eastAsiaTheme="minorEastAsia"/>
+              <w:color w:val="000000"/>
+            </w:rPr>
+            <w:t>Viechtbauer</w:t>
+          </w:r>
+          <w:proofErr w:type="spellEnd"/>
+          <w:r>
+            <w:rPr>
+              <w:rFonts w:eastAsiaTheme="minorEastAsia"/>
+              <w:color w:val="000000"/>
+            </w:rPr>
+            <w:t>, 2010)</w:t>
           </w:r>
         </w:sdtContent>
       </w:sdt>
@@ -8385,6 +8534,7 @@
         </w:rPr>
         <w:t xml:space="preserve">and </w:t>
       </w:r>
+      <w:proofErr w:type="spellStart"/>
       <w:r>
         <w:rPr>
           <w:rFonts w:eastAsiaTheme="minorEastAsia"/>
@@ -8402,6 +8552,7 @@
         </w:rPr>
         <w:t>mass</w:t>
       </w:r>
+      <w:proofErr w:type="spellEnd"/>
       <w:r>
         <w:rPr>
           <w:rFonts w:eastAsiaTheme="minorEastAsia"/>
@@ -8509,6 +8660,7 @@
         </w:rPr>
         <w:t xml:space="preserve"> and did not influence </w:t>
       </w:r>
+      <w:proofErr w:type="spellStart"/>
       <w:r>
         <w:rPr>
           <w:rFonts w:eastAsiaTheme="minorEastAsia"/>
@@ -8526,6 +8678,7 @@
         </w:rPr>
         <w:t>area</w:t>
       </w:r>
+      <w:proofErr w:type="spellEnd"/>
       <w:r>
         <w:rPr>
           <w:rFonts w:eastAsiaTheme="minorEastAsia"/>
@@ -8649,6 +8802,7 @@
         </w:rPr>
         <w:t xml:space="preserve">, but increased </w:t>
       </w:r>
+      <w:proofErr w:type="spellStart"/>
       <w:r>
         <w:rPr>
           <w:rFonts w:eastAsiaTheme="minorEastAsia"/>
@@ -8666,6 +8820,7 @@
         </w:rPr>
         <w:t>mass</w:t>
       </w:r>
+      <w:proofErr w:type="spellEnd"/>
       <w:r>
         <w:rPr>
           <w:rFonts w:eastAsiaTheme="minorEastAsia"/>
@@ -8674,6 +8829,7 @@
         </w:rPr>
         <w:t xml:space="preserve"> and </w:t>
       </w:r>
+      <w:proofErr w:type="spellStart"/>
       <w:r>
         <w:rPr>
           <w:rFonts w:eastAsiaTheme="minorEastAsia"/>
@@ -8691,6 +8847,7 @@
         </w:rPr>
         <w:t>area</w:t>
       </w:r>
+      <w:proofErr w:type="spellEnd"/>
       <w:r>
         <w:rPr>
           <w:rFonts w:eastAsiaTheme="minorEastAsia"/>
@@ -8836,6 +8993,7 @@
         </w:rPr>
         <w:t xml:space="preserve">, </w:t>
       </w:r>
+      <w:proofErr w:type="spellStart"/>
       <w:r>
         <w:rPr>
           <w:rFonts w:eastAsiaTheme="minorEastAsia"/>
@@ -8853,6 +9011,7 @@
         </w:rPr>
         <w:t>mass</w:t>
       </w:r>
+      <w:proofErr w:type="spellEnd"/>
       <w:r>
         <w:rPr>
           <w:rFonts w:eastAsiaTheme="minorEastAsia"/>
@@ -8860,6 +9019,7 @@
         </w:rPr>
         <w:t xml:space="preserve">, </w:t>
       </w:r>
+      <w:proofErr w:type="spellStart"/>
       <w:r>
         <w:rPr>
           <w:rFonts w:eastAsiaTheme="minorEastAsia"/>
@@ -8877,6 +9037,7 @@
         </w:rPr>
         <w:t>area</w:t>
       </w:r>
+      <w:proofErr w:type="spellEnd"/>
       <w:r>
         <w:rPr>
           <w:rFonts w:eastAsiaTheme="minorEastAsia"/>
@@ -8965,6 +9126,7 @@
         </w:rPr>
         <w:t xml:space="preserve">, </w:t>
       </w:r>
+      <w:proofErr w:type="spellStart"/>
       <w:r>
         <w:rPr>
           <w:rFonts w:eastAsiaTheme="minorEastAsia"/>
@@ -8982,6 +9144,7 @@
         </w:rPr>
         <w:t>mass</w:t>
       </w:r>
+      <w:proofErr w:type="spellEnd"/>
       <w:r>
         <w:rPr>
           <w:rFonts w:eastAsiaTheme="minorEastAsia"/>
@@ -8989,6 +9152,7 @@
         </w:rPr>
         <w:t xml:space="preserve">, and </w:t>
       </w:r>
+      <w:proofErr w:type="spellStart"/>
       <w:r>
         <w:rPr>
           <w:rFonts w:eastAsiaTheme="minorEastAsia"/>
@@ -9006,6 +9170,7 @@
         </w:rPr>
         <w:t>area</w:t>
       </w:r>
+      <w:proofErr w:type="spellEnd"/>
       <w:r>
         <w:rPr>
           <w:rFonts w:eastAsiaTheme="minorEastAsia"/>
@@ -9221,7 +9386,15 @@
           <w:iCs/>
           <w:color w:val="000000"/>
         </w:rPr>
-        <w:t xml:space="preserve">, or photosynthetic nitrogen- and phosphorus-use efficiencies </w:t>
+        <w:t>, or photosynthetic nitrogen- and phosphorus-use efficiencies (</w:t>
+      </w:r>
+      <w:r>
+        <w:rPr>
+          <w:rFonts w:eastAsiaTheme="minorEastAsia"/>
+          <w:color w:val="000000"/>
+          <w:highlight w:val="yellow"/>
+        </w:rPr>
+        <w:t>Table X; Fig. X</w:t>
       </w:r>
       <w:r>
         <w:rPr>
@@ -9229,23 +9402,24 @@
           <w:iCs/>
           <w:color w:val="000000"/>
         </w:rPr>
-        <w:t>(</w:t>
-      </w:r>
-      <w:r>
-        <w:rPr>
-          <w:rFonts w:eastAsiaTheme="minorEastAsia"/>
-          <w:color w:val="000000"/>
-          <w:highlight w:val="yellow"/>
-        </w:rPr>
-        <w:t>Table X; Fig. X</w:t>
+        <w:t xml:space="preserve">). Similarly, phosphorus addition did not significantly modify </w:t>
+      </w:r>
+      <w:r>
+        <w:rPr>
+          <w:rFonts w:eastAsiaTheme="minorEastAsia"/>
+          <w:i/>
+          <w:color w:val="000000"/>
+        </w:rPr>
+        <w:t>A</w:t>
       </w:r>
       <w:r>
         <w:rPr>
           <w:rFonts w:eastAsiaTheme="minorEastAsia"/>
           <w:iCs/>
           <w:color w:val="000000"/>
-        </w:rPr>
-        <w:t>).</w:t>
+          <w:vertAlign w:val="subscript"/>
+        </w:rPr>
+        <w:t>sat</w:t>
       </w:r>
       <w:r>
         <w:rPr>
@@ -9253,7 +9427,7 @@
           <w:iCs/>
           <w:color w:val="000000"/>
         </w:rPr>
-        <w:t xml:space="preserve"> Similarly, phosphorus addition did not significantly modify </w:t>
+        <w:t xml:space="preserve">, </w:t>
       </w:r>
       <w:r>
         <w:rPr>
@@ -9261,7 +9435,7 @@
           <w:i/>
           <w:color w:val="000000"/>
         </w:rPr>
-        <w:t>A</w:t>
+        <w:t>V</w:t>
       </w:r>
       <w:r>
         <w:rPr>
@@ -9270,7 +9444,7 @@
           <w:color w:val="000000"/>
           <w:vertAlign w:val="subscript"/>
         </w:rPr>
-        <w:t>sat</w:t>
+        <w:t>cmax</w:t>
       </w:r>
       <w:r>
         <w:rPr>
@@ -9278,40 +9452,7 @@
           <w:iCs/>
           <w:color w:val="000000"/>
         </w:rPr>
-        <w:t xml:space="preserve">, </w:t>
-      </w:r>
-      <w:r>
-        <w:rPr>
-          <w:rFonts w:eastAsiaTheme="minorEastAsia"/>
-          <w:i/>
-          <w:color w:val="000000"/>
-        </w:rPr>
-        <w:t>V</w:t>
-      </w:r>
-      <w:r>
-        <w:rPr>
-          <w:rFonts w:eastAsiaTheme="minorEastAsia"/>
-          <w:iCs/>
-          <w:color w:val="000000"/>
-          <w:vertAlign w:val="subscript"/>
-        </w:rPr>
-        <w:t>cmax</w:t>
-      </w:r>
-      <w:r>
-        <w:rPr>
-          <w:rFonts w:eastAsiaTheme="minorEastAsia"/>
-          <w:iCs/>
-          <w:color w:val="000000"/>
-        </w:rPr>
-        <w:t>, or photosynthetic nitrogen- and phosphorus-use efficiencies</w:t>
-      </w:r>
-      <w:r>
-        <w:rPr>
-          <w:rFonts w:eastAsiaTheme="minorEastAsia"/>
-          <w:iCs/>
-          <w:color w:val="000000"/>
-        </w:rPr>
-        <w:t xml:space="preserve">, but did slightly increase </w:t>
+        <w:t xml:space="preserve">, or photosynthetic nitrogen- and phosphorus-use efficiencies, but did slightly increase </w:t>
       </w:r>
       <w:r>
         <w:rPr>
@@ -9529,14 +9670,23 @@
           <w:rFonts w:eastAsiaTheme="minorEastAsia"/>
           <w:color w:val="000000"/>
         </w:rPr>
-        <w:t xml:space="preserve">Aboveground biomass, aboveground nitrogen standing stock, and aboveground phosphorus standing stock each increased with N addition, while root mass fraction and the root:shoot ratio each decreased </w:t>
-      </w:r>
-      <w:r>
-        <w:rPr>
-          <w:rFonts w:eastAsiaTheme="minorEastAsia"/>
-          <w:color w:val="000000"/>
-        </w:rPr>
-        <w:t>(</w:t>
+        <w:t xml:space="preserve">Aboveground biomass, aboveground nitrogen standing stock, and aboveground phosphorus standing stock each increased with N addition, while root mass fraction and the </w:t>
+      </w:r>
+      <w:proofErr w:type="spellStart"/>
+      <w:r>
+        <w:rPr>
+          <w:rFonts w:eastAsiaTheme="minorEastAsia"/>
+          <w:color w:val="000000"/>
+        </w:rPr>
+        <w:t>root:shoot</w:t>
+      </w:r>
+      <w:proofErr w:type="spellEnd"/>
+      <w:r>
+        <w:rPr>
+          <w:rFonts w:eastAsiaTheme="minorEastAsia"/>
+          <w:color w:val="000000"/>
+        </w:rPr>
+        <w:t xml:space="preserve"> ratio each decreased (</w:t>
       </w:r>
       <w:r>
         <w:rPr>
@@ -9551,6 +9701,52 @@
           <w:rFonts w:eastAsiaTheme="minorEastAsia"/>
           <w:color w:val="000000"/>
         </w:rPr>
+        <w:t xml:space="preserve">). Total biomass and belowground biomass were both unaffected by nitrogen addition. Phosphorus addition increased total biomass, aboveground biomass, and aboveground phosphorus standing stock while decreasing the </w:t>
+      </w:r>
+      <w:proofErr w:type="spellStart"/>
+      <w:r>
+        <w:rPr>
+          <w:rFonts w:eastAsiaTheme="minorEastAsia"/>
+          <w:color w:val="000000"/>
+        </w:rPr>
+        <w:t>root:shoot</w:t>
+      </w:r>
+      <w:proofErr w:type="spellEnd"/>
+      <w:r>
+        <w:rPr>
+          <w:rFonts w:eastAsiaTheme="minorEastAsia"/>
+          <w:color w:val="000000"/>
+        </w:rPr>
+        <w:t xml:space="preserve"> ratio (</w:t>
+      </w:r>
+      <w:r>
+        <w:rPr>
+          <w:rFonts w:eastAsiaTheme="minorEastAsia"/>
+          <w:color w:val="000000"/>
+          <w:highlight w:val="yellow"/>
+        </w:rPr>
+        <w:t>Table X; Fig. X</w:t>
+      </w:r>
+      <w:r>
+        <w:rPr>
+          <w:rFonts w:eastAsiaTheme="minorEastAsia"/>
+          <w:color w:val="000000"/>
+        </w:rPr>
+        <w:t>). Phosphorus addition had no effect on aboveground nitrogen standing stock, belowground biomass, or the root mass fraction (</w:t>
+      </w:r>
+      <w:r>
+        <w:rPr>
+          <w:rFonts w:eastAsiaTheme="minorEastAsia"/>
+          <w:color w:val="000000"/>
+          <w:highlight w:val="yellow"/>
+        </w:rPr>
+        <w:t>Table X; Fig. X</w:t>
+      </w:r>
+      <w:r>
+        <w:rPr>
+          <w:rFonts w:eastAsiaTheme="minorEastAsia"/>
+          <w:color w:val="000000"/>
+        </w:rPr>
         <w:t>).</w:t>
       </w:r>
       <w:r>
@@ -9558,14 +9754,37 @@
           <w:rFonts w:eastAsiaTheme="minorEastAsia"/>
           <w:color w:val="000000"/>
         </w:rPr>
-        <w:t xml:space="preserve"> Total biomass and belowground biomass were both unaffected by nitrogen addition. Phosphorus addition increased total biomass, aboveground biomass, and aboveground phosphorus standing stock while decreasing the root:shoot ratio </w:t>
-      </w:r>
-      <w:r>
-        <w:rPr>
-          <w:rFonts w:eastAsiaTheme="minorEastAsia"/>
-          <w:color w:val="000000"/>
-        </w:rPr>
-        <w:t>(</w:t>
+        <w:t xml:space="preserve"> </w:t>
+      </w:r>
+      <w:r>
+        <w:rPr>
+          <w:rFonts w:eastAsiaTheme="minorEastAsia"/>
+          <w:color w:val="000000"/>
+        </w:rPr>
+        <w:t>The addition of nitrogen and phosphorus together yielded a</w:t>
+      </w:r>
+      <w:r>
+        <w:rPr>
+          <w:rFonts w:eastAsiaTheme="minorEastAsia"/>
+          <w:color w:val="000000"/>
+        </w:rPr>
+        <w:t xml:space="preserve">n increase in total biomass, aboveground biomass, aboveground nitrogen and phosphorus standing stocks paired with a decrease in the root mass fraction and </w:t>
+      </w:r>
+      <w:proofErr w:type="spellStart"/>
+      <w:r>
+        <w:rPr>
+          <w:rFonts w:eastAsiaTheme="minorEastAsia"/>
+          <w:color w:val="000000"/>
+        </w:rPr>
+        <w:t>root:shoot</w:t>
+      </w:r>
+      <w:proofErr w:type="spellEnd"/>
+      <w:r>
+        <w:rPr>
+          <w:rFonts w:eastAsiaTheme="minorEastAsia"/>
+          <w:color w:val="000000"/>
+        </w:rPr>
+        <w:t xml:space="preserve"> ratio (</w:t>
       </w:r>
       <w:r>
         <w:rPr>
@@ -9580,93 +9799,7 @@
           <w:rFonts w:eastAsiaTheme="minorEastAsia"/>
           <w:color w:val="000000"/>
         </w:rPr>
-        <w:t>).</w:t>
-      </w:r>
-      <w:r>
-        <w:rPr>
-          <w:rFonts w:eastAsiaTheme="minorEastAsia"/>
-          <w:color w:val="000000"/>
-        </w:rPr>
-        <w:t xml:space="preserve"> Phosphorus addition had no effect on aboveground nitrogen standing stock, belowground biomass, or the root mass fraction </w:t>
-      </w:r>
-      <w:r>
-        <w:rPr>
-          <w:rFonts w:eastAsiaTheme="minorEastAsia"/>
-          <w:color w:val="000000"/>
-        </w:rPr>
-        <w:t>(</w:t>
-      </w:r>
-      <w:r>
-        <w:rPr>
-          <w:rFonts w:eastAsiaTheme="minorEastAsia"/>
-          <w:color w:val="000000"/>
-          <w:highlight w:val="yellow"/>
-        </w:rPr>
-        <w:t>Table X; Fig. X</w:t>
-      </w:r>
-      <w:r>
-        <w:rPr>
-          <w:rFonts w:eastAsiaTheme="minorEastAsia"/>
-          <w:color w:val="000000"/>
-        </w:rPr>
-        <w:t>).</w:t>
-      </w:r>
-      <w:r>
-        <w:rPr>
-          <w:rFonts w:eastAsiaTheme="minorEastAsia"/>
-          <w:color w:val="000000"/>
-        </w:rPr>
-        <w:t xml:space="preserve"> </w:t>
-      </w:r>
-      <w:r>
-        <w:rPr>
-          <w:rFonts w:eastAsiaTheme="minorEastAsia"/>
-          <w:color w:val="000000"/>
-        </w:rPr>
-        <w:t>The addition of nitrogen and phosphorus together yielded a</w:t>
-      </w:r>
-      <w:r>
-        <w:rPr>
-          <w:rFonts w:eastAsiaTheme="minorEastAsia"/>
-          <w:color w:val="000000"/>
-        </w:rPr>
-        <w:t>n increase in</w:t>
-      </w:r>
-      <w:r>
-        <w:rPr>
-          <w:rFonts w:eastAsiaTheme="minorEastAsia"/>
-          <w:color w:val="000000"/>
-        </w:rPr>
-        <w:t xml:space="preserve"> total biomass, aboveground biomass, aboveground nitrogen and phosphorus standing stocks paired with a decrease in the root mass fraction and root:shoot ratio </w:t>
-      </w:r>
-      <w:r>
-        <w:rPr>
-          <w:rFonts w:eastAsiaTheme="minorEastAsia"/>
-          <w:color w:val="000000"/>
-        </w:rPr>
-        <w:t>(</w:t>
-      </w:r>
-      <w:r>
-        <w:rPr>
-          <w:rFonts w:eastAsiaTheme="minorEastAsia"/>
-          <w:color w:val="000000"/>
-          <w:highlight w:val="yellow"/>
-        </w:rPr>
-        <w:t>Table X; Fig. X</w:t>
-      </w:r>
-      <w:r>
-        <w:rPr>
-          <w:rFonts w:eastAsiaTheme="minorEastAsia"/>
-          <w:color w:val="000000"/>
-        </w:rPr>
-        <w:t>).</w:t>
-      </w:r>
-      <w:r>
-        <w:rPr>
-          <w:rFonts w:eastAsiaTheme="minorEastAsia"/>
-          <w:color w:val="000000"/>
-        </w:rPr>
-        <w:t xml:space="preserve"> There was no effect of nitrogen and phosphorus addition together on belowground biomass. Interaction effect sizes suggested that biomass responses to nitrogen and phosphorus addition together were largely the product of additive interaction. </w:t>
+        <w:t xml:space="preserve">). There was no effect of nitrogen and phosphorus addition together on belowground biomass. Interaction effect sizes suggested that biomass responses to nitrogen and phosphorus addition together were largely the product of additive interaction. </w:t>
       </w:r>
       <w:r>
         <w:rPr>
@@ -10038,7 +10171,23 @@
           <w:rFonts w:eastAsiaTheme="minorEastAsia"/>
           <w:color w:val="000000"/>
         </w:rPr>
-        <w:t xml:space="preserve">In general, leaf nutrient and biomass responses to N and P additions were stronger in magnitude than photosynthetic responses. N addition had no role in shaping photosynthetic traits, while P addition weakly increased </w:t>
+        <w:t xml:space="preserve">In general, leaf nutrient and biomass responses to N and P additions were stronger in magnitude than photosynthetic responses. </w:t>
+      </w:r>
+      <w:proofErr w:type="spellStart"/>
+      <w:r>
+        <w:rPr>
+          <w:rFonts w:eastAsiaTheme="minorEastAsia"/>
+          <w:color w:val="000000"/>
+        </w:rPr>
+        <w:t>N</w:t>
+      </w:r>
+      <w:proofErr w:type="spellEnd"/>
+      <w:r>
+        <w:rPr>
+          <w:rFonts w:eastAsiaTheme="minorEastAsia"/>
+          <w:color w:val="000000"/>
+        </w:rPr>
+        <w:t xml:space="preserve"> addition had no role in shaping photosynthetic traits, while P addition weakly increased </w:t>
       </w:r>
       <w:r>
         <w:rPr>
@@ -10228,56 +10377,7 @@
           <w:rFonts w:eastAsiaTheme="minorEastAsia"/>
           <w:color w:val="000000"/>
         </w:rPr>
-        <w:t xml:space="preserve">Unfortunately, we </w:t>
-      </w:r>
-      <w:r>
-        <w:rPr>
-          <w:rFonts w:eastAsiaTheme="minorEastAsia"/>
-          <w:color w:val="000000"/>
-        </w:rPr>
-        <w:t>could not</w:t>
-      </w:r>
-      <w:r>
-        <w:rPr>
-          <w:rFonts w:eastAsiaTheme="minorEastAsia"/>
-          <w:color w:val="000000"/>
-        </w:rPr>
-        <w:t xml:space="preserve"> investigate the role of climate in modulating photosynthetic responses to nitrogen and phosphorus addition</w:t>
-      </w:r>
-      <w:r>
-        <w:rPr>
-          <w:rFonts w:eastAsiaTheme="minorEastAsia"/>
-          <w:color w:val="000000"/>
-        </w:rPr>
-        <w:t>. This limitation was</w:t>
-      </w:r>
-      <w:r>
-        <w:rPr>
-          <w:rFonts w:eastAsiaTheme="minorEastAsia"/>
-          <w:color w:val="000000"/>
-        </w:rPr>
-        <w:t xml:space="preserve"> due to the limited number of full-factorial nitrogen and phosphorus experiments</w:t>
-      </w:r>
-      <w:r>
-        <w:rPr>
-          <w:rFonts w:eastAsiaTheme="minorEastAsia"/>
-          <w:color w:val="000000"/>
-        </w:rPr>
-        <w:t xml:space="preserve"> that are conducted</w:t>
-      </w:r>
-      <w:r>
-        <w:rPr>
-          <w:rFonts w:eastAsiaTheme="minorEastAsia"/>
-          <w:color w:val="000000"/>
-        </w:rPr>
-        <w:t xml:space="preserve"> in the field</w:t>
-      </w:r>
-      <w:r>
-        <w:rPr>
-          <w:rFonts w:eastAsiaTheme="minorEastAsia"/>
-          <w:color w:val="000000"/>
-        </w:rPr>
-        <w:t xml:space="preserve">, representing a clear future area of needed research and key knowledge gap that remains in our understanding of how photosynthetic processes respond to nutrient additions. </w:t>
+        <w:t xml:space="preserve">Unfortunately, we could not investigate the role of climate in modulating photosynthetic responses to nitrogen and phosphorus addition. This limitation was due to the limited number of full-factorial nitrogen and phosphorus experiments that are conducted in the field, representing a clear future area of needed research and key knowledge gap that remains in our understanding of how photosynthetic processes respond to nutrient additions. </w:t>
       </w:r>
       <w:r>
         <w:rPr>
@@ -10304,7 +10404,23 @@
               <w:rFonts w:eastAsia="Times New Roman"/>
               <w:color w:val="000000"/>
             </w:rPr>
-            <w:t xml:space="preserve">(Cheaib </w:t>
+            <w:t>(</w:t>
+          </w:r>
+          <w:proofErr w:type="spellStart"/>
+          <w:r>
+            <w:rPr>
+              <w:rFonts w:eastAsia="Times New Roman"/>
+              <w:color w:val="000000"/>
+            </w:rPr>
+            <w:t>Cheaib</w:t>
+          </w:r>
+          <w:proofErr w:type="spellEnd"/>
+          <w:r>
+            <w:rPr>
+              <w:rFonts w:eastAsia="Times New Roman"/>
+              <w:color w:val="000000"/>
+            </w:rPr>
+            <w:t xml:space="preserve"> </w:t>
           </w:r>
           <w:r>
             <w:rPr>
@@ -10365,7 +10481,23 @@
               <w:rFonts w:eastAsia="Times New Roman"/>
               <w:color w:val="000000"/>
             </w:rPr>
-            <w:t xml:space="preserve">, 2023; Cheaib </w:t>
+            <w:t xml:space="preserve">, 2023; </w:t>
+          </w:r>
+          <w:proofErr w:type="spellStart"/>
+          <w:r>
+            <w:rPr>
+              <w:rFonts w:eastAsia="Times New Roman"/>
+              <w:color w:val="000000"/>
+            </w:rPr>
+            <w:t>Cheaib</w:t>
+          </w:r>
+          <w:proofErr w:type="spellEnd"/>
+          <w:r>
+            <w:rPr>
+              <w:rFonts w:eastAsia="Times New Roman"/>
+              <w:color w:val="000000"/>
+            </w:rPr>
+            <w:t xml:space="preserve"> </w:t>
           </w:r>
           <w:r>
             <w:rPr>
@@ -10586,13 +10718,23 @@
               <w:rFonts w:eastAsia="Times New Roman"/>
             </w:rPr>
           </w:pPr>
+          <w:proofErr w:type="spellStart"/>
           <w:r>
             <w:rPr>
               <w:rFonts w:eastAsia="Times New Roman"/>
               <w:b/>
               <w:bCs/>
             </w:rPr>
-            <w:t xml:space="preserve">Cheaib A, Waring EF, McNellis R, Perkowski EA, Martina JP, Seabloom EW, Borer ET, Wilfahrt PA, Dong N, Prentice IC, </w:t>
+            <w:t>Cheaib</w:t>
+          </w:r>
+          <w:proofErr w:type="spellEnd"/>
+          <w:r>
+            <w:rPr>
+              <w:rFonts w:eastAsia="Times New Roman"/>
+              <w:b/>
+              <w:bCs/>
+            </w:rPr>
+            <w:t xml:space="preserve"> A, Waring EF, McNellis R, Perkowski EA, Martina JP, Seabloom EW, Borer ET, Wilfahrt PA, Dong N, Prentice IC, </w:t>
           </w:r>
           <w:r>
             <w:rPr>
@@ -10667,7 +10809,43 @@
               <w:bCs/>
             </w:rPr>
             <w:lastRenderedPageBreak/>
-            <w:t xml:space="preserve">Cleland EE, Lind EM, DeCrappeo NM, DeLorenze E, Wilkins RA, Adler PB, Bakker JD, Brown CS, Davies KF, Esch E, </w:t>
+            <w:t xml:space="preserve">Cleland EE, Lind EM, </w:t>
+          </w:r>
+          <w:proofErr w:type="spellStart"/>
+          <w:r>
+            <w:rPr>
+              <w:rFonts w:eastAsia="Times New Roman"/>
+              <w:b/>
+              <w:bCs/>
+            </w:rPr>
+            <w:t>DeCrappeo</w:t>
+          </w:r>
+          <w:proofErr w:type="spellEnd"/>
+          <w:r>
+            <w:rPr>
+              <w:rFonts w:eastAsia="Times New Roman"/>
+              <w:b/>
+              <w:bCs/>
+            </w:rPr>
+            <w:t xml:space="preserve"> NM, </w:t>
+          </w:r>
+          <w:proofErr w:type="spellStart"/>
+          <w:r>
+            <w:rPr>
+              <w:rFonts w:eastAsia="Times New Roman"/>
+              <w:b/>
+              <w:bCs/>
+            </w:rPr>
+            <w:t>DeLorenze</w:t>
+          </w:r>
+          <w:proofErr w:type="spellEnd"/>
+          <w:r>
+            <w:rPr>
+              <w:rFonts w:eastAsia="Times New Roman"/>
+              <w:b/>
+              <w:bCs/>
+            </w:rPr>
+            <w:t xml:space="preserve"> E, Wilkins RA, Adler PB, Bakker JD, Brown CS, Davies KF, Esch E, </w:t>
           </w:r>
           <w:r>
             <w:rPr>
@@ -10799,13 +10977,23 @@
               <w:rFonts w:eastAsia="Times New Roman"/>
             </w:rPr>
           </w:pPr>
+          <w:proofErr w:type="spellStart"/>
           <w:r>
             <w:rPr>
               <w:rFonts w:eastAsia="Times New Roman"/>
               <w:b/>
               <w:bCs/>
             </w:rPr>
-            <w:t xml:space="preserve">Firn J, McGree JM, Harvey E, Flores-Moreno H, Schütz M, Buckley YM, Borer ET, Seabloom EW, La Pierre KJ, MacDougall AM, </w:t>
+            <w:t>Firn</w:t>
+          </w:r>
+          <w:proofErr w:type="spellEnd"/>
+          <w:r>
+            <w:rPr>
+              <w:rFonts w:eastAsia="Times New Roman"/>
+              <w:b/>
+              <w:bCs/>
+            </w:rPr>
+            <w:t xml:space="preserve"> J, McGree JM, Harvey E, Flores-Moreno H, Schütz M, Buckley YM, Borer ET, Seabloom EW, La Pierre KJ, MacDougall AM, </w:t>
           </w:r>
           <w:r>
             <w:rPr>
@@ -11061,13 +11249,23 @@
               <w:rFonts w:eastAsia="Times New Roman"/>
             </w:rPr>
           </w:pPr>
+          <w:proofErr w:type="spellStart"/>
           <w:r>
             <w:rPr>
               <w:rFonts w:eastAsia="Times New Roman"/>
               <w:b/>
               <w:bCs/>
             </w:rPr>
-            <w:t>Hijmans RJ</w:t>
+            <w:t>Hijmans</w:t>
+          </w:r>
+          <w:proofErr w:type="spellEnd"/>
+          <w:r>
+            <w:rPr>
+              <w:rFonts w:eastAsia="Times New Roman"/>
+              <w:b/>
+              <w:bCs/>
+            </w:rPr>
+            <w:t xml:space="preserve"> RJ</w:t>
           </w:r>
           <w:r>
             <w:rPr>
@@ -11117,7 +11315,25 @@
               <w:b/>
               <w:bCs/>
             </w:rPr>
-            <w:t xml:space="preserve">Liang X, Zhang T, Lu X, Ellsworth DS, BassiriRad H, You C, Wang D, He P, Deng Q, Liu H, </w:t>
+            <w:t xml:space="preserve">Liang X, Zhang T, Lu X, Ellsworth DS, </w:t>
+          </w:r>
+          <w:proofErr w:type="spellStart"/>
+          <w:r>
+            <w:rPr>
+              <w:rFonts w:eastAsia="Times New Roman"/>
+              <w:b/>
+              <w:bCs/>
+            </w:rPr>
+            <w:t>BassiriRad</w:t>
+          </w:r>
+          <w:proofErr w:type="spellEnd"/>
+          <w:r>
+            <w:rPr>
+              <w:rFonts w:eastAsia="Times New Roman"/>
+              <w:b/>
+              <w:bCs/>
+            </w:rPr>
+            <w:t xml:space="preserve"> H, You C, Wang D, He P, Deng Q, Liu H, </w:t>
           </w:r>
           <w:r>
             <w:rPr>
@@ -11261,7 +11477,21 @@
             <w:rPr>
               <w:rFonts w:eastAsia="Times New Roman"/>
             </w:rPr>
-            <w:t xml:space="preserve">. Reproducible, flexible and high-throughput data extraction from primary literature: The metaDigitise r package. </w:t>
+            <w:t xml:space="preserve">. Reproducible, flexible and high-throughput data extraction from primary literature: The </w:t>
+          </w:r>
+          <w:proofErr w:type="spellStart"/>
+          <w:r>
+            <w:rPr>
+              <w:rFonts w:eastAsia="Times New Roman"/>
+            </w:rPr>
+            <w:t>metaDigitise</w:t>
+          </w:r>
+          <w:proofErr w:type="spellEnd"/>
+          <w:r>
+            <w:rPr>
+              <w:rFonts w:eastAsia="Times New Roman"/>
+            </w:rPr>
+            <w:t xml:space="preserve"> r package. </w:t>
           </w:r>
           <w:r>
             <w:rPr>
@@ -11450,33 +11680,111 @@
               <w:rFonts w:eastAsia="Times New Roman"/>
             </w:rPr>
           </w:pPr>
+          <w:proofErr w:type="spellStart"/>
           <w:r>
             <w:rPr>
               <w:rFonts w:eastAsia="Times New Roman"/>
               <w:b/>
               <w:bCs/>
             </w:rPr>
-            <w:t>Soudzilovskaia NA, Vaessen S, Barceló M, He J, Rahimlou S, Abarenkov K, Brundrett MC, Gomes SIF, Merckx VSFT, Tedersoo L</w:t>
-          </w:r>
-          <w:r>
-            <w:rPr>
-              <w:rFonts w:eastAsia="Times New Roman"/>
-            </w:rPr>
-            <w:t xml:space="preserve">. </w:t>
-          </w:r>
+            <w:t>Soudzilovskaia</w:t>
+          </w:r>
+          <w:proofErr w:type="spellEnd"/>
           <w:r>
             <w:rPr>
               <w:rFonts w:eastAsia="Times New Roman"/>
               <w:b/>
               <w:bCs/>
             </w:rPr>
+            <w:t xml:space="preserve"> NA, Vaessen S, Barceló M, He J, </w:t>
+          </w:r>
+          <w:proofErr w:type="spellStart"/>
+          <w:r>
+            <w:rPr>
+              <w:rFonts w:eastAsia="Times New Roman"/>
+              <w:b/>
+              <w:bCs/>
+            </w:rPr>
+            <w:t>Rahimlou</w:t>
+          </w:r>
+          <w:proofErr w:type="spellEnd"/>
+          <w:r>
+            <w:rPr>
+              <w:rFonts w:eastAsia="Times New Roman"/>
+              <w:b/>
+              <w:bCs/>
+            </w:rPr>
+            <w:t xml:space="preserve"> S, </w:t>
+          </w:r>
+          <w:proofErr w:type="spellStart"/>
+          <w:r>
+            <w:rPr>
+              <w:rFonts w:eastAsia="Times New Roman"/>
+              <w:b/>
+              <w:bCs/>
+            </w:rPr>
+            <w:t>Abarenkov</w:t>
+          </w:r>
+          <w:proofErr w:type="spellEnd"/>
+          <w:r>
+            <w:rPr>
+              <w:rFonts w:eastAsia="Times New Roman"/>
+              <w:b/>
+              <w:bCs/>
+            </w:rPr>
+            <w:t xml:space="preserve"> K, Brundrett MC, Gomes SIF, Merckx VSFT, </w:t>
+          </w:r>
+          <w:proofErr w:type="spellStart"/>
+          <w:r>
+            <w:rPr>
+              <w:rFonts w:eastAsia="Times New Roman"/>
+              <w:b/>
+              <w:bCs/>
+            </w:rPr>
+            <w:t>Tedersoo</w:t>
+          </w:r>
+          <w:proofErr w:type="spellEnd"/>
+          <w:r>
+            <w:rPr>
+              <w:rFonts w:eastAsia="Times New Roman"/>
+              <w:b/>
+              <w:bCs/>
+            </w:rPr>
+            <w:t xml:space="preserve"> L</w:t>
+          </w:r>
+          <w:r>
+            <w:rPr>
+              <w:rFonts w:eastAsia="Times New Roman"/>
+            </w:rPr>
+            <w:t xml:space="preserve">. </w:t>
+          </w:r>
+          <w:r>
+            <w:rPr>
+              <w:rFonts w:eastAsia="Times New Roman"/>
+              <w:b/>
+              <w:bCs/>
+            </w:rPr>
             <w:t>2020</w:t>
           </w:r>
           <w:r>
             <w:rPr>
               <w:rFonts w:eastAsia="Times New Roman"/>
             </w:rPr>
-            <w:t xml:space="preserve">. FungalRoot: global online database of plant mycorrhizal associations. </w:t>
+            <w:t xml:space="preserve">. </w:t>
+          </w:r>
+          <w:proofErr w:type="spellStart"/>
+          <w:r>
+            <w:rPr>
+              <w:rFonts w:eastAsia="Times New Roman"/>
+            </w:rPr>
+            <w:t>FungalRoot</w:t>
+          </w:r>
+          <w:proofErr w:type="spellEnd"/>
+          <w:r>
+            <w:rPr>
+              <w:rFonts w:eastAsia="Times New Roman"/>
+            </w:rPr>
+            <w:t xml:space="preserve">: global online database of plant mycorrhizal associations. </w:t>
           </w:r>
           <w:r>
             <w:rPr>
@@ -11520,7 +11828,25 @@
               <w:b/>
               <w:bCs/>
             </w:rPr>
-            <w:t xml:space="preserve">Stocker BD, Dong N, Perkowski EA, Schneider PD, Xu H, de Boer HJ, Rebel KT, Smith NG, Van Sundert K, Wang H, </w:t>
+            <w:t xml:space="preserve">Stocker BD, Dong N, Perkowski EA, Schneider PD, Xu H, de Boer HJ, Rebel KT, Smith NG, Van </w:t>
+          </w:r>
+          <w:proofErr w:type="spellStart"/>
+          <w:r>
+            <w:rPr>
+              <w:rFonts w:eastAsia="Times New Roman"/>
+              <w:b/>
+              <w:bCs/>
+            </w:rPr>
+            <w:t>Sundert</w:t>
+          </w:r>
+          <w:proofErr w:type="spellEnd"/>
+          <w:r>
+            <w:rPr>
+              <w:rFonts w:eastAsia="Times New Roman"/>
+              <w:b/>
+              <w:bCs/>
+            </w:rPr>
+            <w:t xml:space="preserve"> K, Wang H, </w:t>
           </w:r>
           <w:r>
             <w:rPr>
@@ -11594,7 +11920,25 @@
               <w:b/>
               <w:bCs/>
             </w:rPr>
-            <w:t xml:space="preserve">Van Sundert K, Leuzinger S, Bader MKF, Chang SX, De Kauwe MG, Dukes JS, Langley JA, Ma Z, Mariën B, Reynaert S, </w:t>
+            <w:t xml:space="preserve">Van </w:t>
+          </w:r>
+          <w:proofErr w:type="spellStart"/>
+          <w:r>
+            <w:rPr>
+              <w:rFonts w:eastAsia="Times New Roman"/>
+              <w:b/>
+              <w:bCs/>
+            </w:rPr>
+            <w:t>Sundert</w:t>
+          </w:r>
+          <w:proofErr w:type="spellEnd"/>
+          <w:r>
+            <w:rPr>
+              <w:rFonts w:eastAsia="Times New Roman"/>
+              <w:b/>
+              <w:bCs/>
+            </w:rPr>
+            <w:t xml:space="preserve"> K, Leuzinger S, Bader MKF, Chang SX, De Kauwe MG, Dukes JS, Langley JA, Ma Z, Mariën B, Reynaert S, </w:t>
           </w:r>
           <w:r>
             <w:rPr>
@@ -11662,6 +12006,7 @@
               <w:rFonts w:eastAsia="Times New Roman"/>
             </w:rPr>
           </w:pPr>
+          <w:proofErr w:type="spellStart"/>
           <w:r>
             <w:rPr>
               <w:rFonts w:eastAsia="Times New Roman"/>
@@ -11669,27 +12014,50 @@
               <w:bCs/>
             </w:rPr>
             <w:lastRenderedPageBreak/>
-            <w:t>Viechtbauer W</w:t>
-          </w:r>
-          <w:r>
-            <w:rPr>
-              <w:rFonts w:eastAsia="Times New Roman"/>
-            </w:rPr>
-            <w:t xml:space="preserve">. </w:t>
-          </w:r>
+            <w:t>Viechtbauer</w:t>
+          </w:r>
+          <w:proofErr w:type="spellEnd"/>
           <w:r>
             <w:rPr>
               <w:rFonts w:eastAsia="Times New Roman"/>
               <w:b/>
               <w:bCs/>
             </w:rPr>
+            <w:t xml:space="preserve"> W</w:t>
+          </w:r>
+          <w:r>
+            <w:rPr>
+              <w:rFonts w:eastAsia="Times New Roman"/>
+            </w:rPr>
+            <w:t xml:space="preserve">. </w:t>
+          </w:r>
+          <w:r>
+            <w:rPr>
+              <w:rFonts w:eastAsia="Times New Roman"/>
+              <w:b/>
+              <w:bCs/>
+            </w:rPr>
             <w:t>2010</w:t>
           </w:r>
           <w:r>
             <w:rPr>
               <w:rFonts w:eastAsia="Times New Roman"/>
             </w:rPr>
-            <w:t xml:space="preserve">. Conducting Meta-Analyses in R with the metafor Package. </w:t>
+            <w:t xml:space="preserve">. Conducting Meta-Analyses in R with the </w:t>
+          </w:r>
+          <w:proofErr w:type="spellStart"/>
+          <w:r>
+            <w:rPr>
+              <w:rFonts w:eastAsia="Times New Roman"/>
+            </w:rPr>
+            <w:t>metafor</w:t>
+          </w:r>
+          <w:proofErr w:type="spellEnd"/>
+          <w:r>
+            <w:rPr>
+              <w:rFonts w:eastAsia="Times New Roman"/>
+            </w:rPr>
+            <w:t xml:space="preserve"> Package. </w:t>
           </w:r>
           <w:r>
             <w:rPr>
@@ -13299,6 +13667,7 @@
     <w:rsid w:val="00032AA3"/>
     <w:rsid w:val="00033A27"/>
     <w:rsid w:val="00091F5B"/>
+    <w:rsid w:val="000C0DBC"/>
     <w:rsid w:val="00106EDA"/>
     <w:rsid w:val="00136C62"/>
     <w:rsid w:val="001E5640"/>
@@ -13313,6 +13682,7 @@
     <w:rsid w:val="00615AF0"/>
     <w:rsid w:val="00654655"/>
     <w:rsid w:val="00665975"/>
+    <w:rsid w:val="00682152"/>
     <w:rsid w:val="00740F2B"/>
     <w:rsid w:val="007E48CB"/>
     <w:rsid w:val="007E6A34"/>

</xml_diff>

<commit_message>
add details about meta analysis climate data
</commit_message>
<xml_diff>
--- a/drafts/CNP_npMeta_ms_v0.1.docx
+++ b/drafts/CNP_npMeta_ms_v0.1.docx
@@ -480,24 +480,10 @@
         <w:t xml:space="preserve"> phosphorus on net photosynthesis, photosynthetic capacity, leaf nutrient content, plant biomass accumulation, and biomass partitioning. </w:t>
       </w:r>
       <w:r>
-        <w:t>Across experiments, nutrient addition played no role in shaping leaf-level photosynthetic parameters. These patterns were observed despite nitrogen addition increasing leaf nitrogen content, phosphorus addition increasing leaf phosphorus content, and both nutrient additions increasing aboveground biomass while decreasing the root mass fraction. T</w:t>
-      </w:r>
-      <w:r>
-        <w:t>he combined effects of nitrogen and phosphorus addition on leaf and whole-plant traits were primarily driven by additive interactions, indicating that combined responses to nitrogen and phosphorus addition were generally the result of independent effects of each nutrient addition.</w:t>
-      </w:r>
-      <w:r>
-        <w:t xml:space="preserve"> Additionally, we found some evidence for demand-driven effects of nutrient addition on plant traits, with leaf nitrogen content responses to nitrogen addition generally being strongest </w:t>
-      </w:r>
-      <w:r>
-        <w:t xml:space="preserve">in colder environments and </w:t>
-      </w:r>
-      <w:proofErr w:type="spellStart"/>
-      <w:r>
-        <w:t xml:space="preserve">leaf </w:t>
-      </w:r>
-      <w:proofErr w:type="spellEnd"/>
-      <w:r>
-        <w:t>phosphorus content responses to phosphorus addition generally being strongest in drier environments. Overall, t</w:t>
+        <w:t xml:space="preserve">Across experiments, nutrient addition played no role in shaping leaf-level photosynthetic parameters. These patterns were observed despite nitrogen addition increasing leaf nitrogen content, phosphorus addition increasing leaf phosphorus content, and both nutrient additions increasing aboveground biomass while decreasing the root mass fraction. The combined effects of nitrogen and phosphorus addition on leaf and whole-plant traits were primarily driven by additive interactions, indicating that combined responses to nitrogen and phosphorus addition were generally the result of independent effects of each nutrient addition. Additionally, we found some evidence for demand-driven effects of nutrient addition on plant traits, with leaf nitrogen content responses to nitrogen addition generally being strongest </w:t>
+      </w:r>
+      <w:r>
+        <w:t>in colder environments and leaf phosphorus content responses to phosphorus addition generally being strongest in drier environments. Overall, t</w:t>
       </w:r>
       <w:r>
         <w:t>hese findings show that nitrogen and phosphorus availability additively impact leaf chemistry and biomass but have no effect on leaf-level photosynthesis. In fact, null photosynthetic responses to nutrient additions are supportive of previous work showing that investment in photosynthesis is more strongly regulated by climatic factors that alter demand for soil resources (e.g., CO</w:t>
@@ -660,7 +646,7 @@
           <w:rPr>
             <w:color w:val="000000"/>
           </w:rPr>
-          <w:tag w:val="MENDELEY_CITATION_v3_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"/>
+          <w:tag w:val="MENDELEY_CITATION_v3_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"/>
           <w:id w:val="-1677953970"/>
           <w:placeholder>
             <w:docPart w:val="DefaultPlaceholder_-1854013440"/>
@@ -1254,7 +1240,19 @@
         <w:rPr>
           <w:color w:val="000000"/>
         </w:rPr>
-        <w:t xml:space="preserve">From this, we selected experiments that measured traits related to leaf photosynthesis (e.g., net photosynthesis photosynthetic capacity, stomatal conductance), leaf nutrient content (e.g., mass- or area-based leaf nitrogen content, mass- or area-based leaf phosphorus content), biomass (e.g., above-ground or belowground biomass), biomass partitioning (e.g., </w:t>
+        <w:t xml:space="preserve">From this, we selected experiments that measured traits related to leaf photosynthesis (e.g., net photosynthesis </w:t>
+      </w:r>
+      <w:r>
+        <w:rPr>
+          <w:color w:val="000000"/>
+        </w:rPr>
+        <w:t>maximum rates of Rubisco carboxylation and electron transport for RuBP regeneration</w:t>
+      </w:r>
+      <w:r>
+        <w:rPr>
+          <w:color w:val="000000"/>
+        </w:rPr>
+        <w:t xml:space="preserve">), leaf nutrient content (e.g., mass- or area-based leaf nitrogen content, mass- or area-based leaf phosphorus content), biomass (e.g., above-ground or belowground biomass), biomass partitioning (e.g., </w:t>
       </w:r>
       <w:proofErr w:type="spellStart"/>
       <w:r>
@@ -1268,14 +1266,38 @@
         <w:rPr>
           <w:color w:val="000000"/>
         </w:rPr>
-        <w:t xml:space="preserve"> ratio), or nutrient partitioning of the biomass (e.g., aboveground nitrogen biomass, aboveground phosphorus biomass). Finally, we </w:t>
+        <w:t xml:space="preserve"> ratio), or nutrient partitioning of the biomass (e.g., aboveground </w:t>
       </w:r>
       <w:r>
         <w:rPr>
           <w:color w:val="000000"/>
         </w:rPr>
         <w:lastRenderedPageBreak/>
-        <w:t xml:space="preserve">selected experiments that included explicit explanations of treatment replication schemes to accurately calculate summary statistics. We first searched for studies that followed these guidelines using citations included in the MESI and Nutrient Network papers. To supplement these studies, we also created a search query in </w:t>
+        <w:t xml:space="preserve">nitrogen </w:t>
+      </w:r>
+      <w:r>
+        <w:rPr>
+          <w:color w:val="000000"/>
+        </w:rPr>
+        <w:t>standing stock</w:t>
+      </w:r>
+      <w:r>
+        <w:rPr>
+          <w:color w:val="000000"/>
+        </w:rPr>
+        <w:t xml:space="preserve">, aboveground phosphorus </w:t>
+      </w:r>
+      <w:r>
+        <w:rPr>
+          <w:color w:val="000000"/>
+        </w:rPr>
+        <w:t>standing stock</w:t>
+      </w:r>
+      <w:r>
+        <w:rPr>
+          <w:color w:val="000000"/>
+        </w:rPr>
+        <w:t xml:space="preserve">). Finally, we selected experiments that included explicit explanations of treatment replication schemes to accurately calculate summary statistics. We first searched for studies that followed these guidelines using citations included in the MESI and Nutrient Network papers. To supplement these studies, we also created a search query in </w:t>
       </w:r>
       <w:r>
         <w:rPr>
@@ -1560,26 +1582,6 @@
         </w:rPr>
         <w:t xml:space="preserve"> standard deviation per trait per nutrient fertilization treatment per experimental site was considered one observation. </w:t>
       </w:r>
-      <w:r>
-        <w:rPr>
-          <w:color w:val="000000"/>
-        </w:rPr>
-        <w:t xml:space="preserve">Additional analyses are included in the </w:t>
-      </w:r>
-      <w:r>
-        <w:rPr>
-          <w:i/>
-          <w:iCs/>
-          <w:color w:val="000000"/>
-        </w:rPr>
-        <w:t>Supplement</w:t>
-      </w:r>
-      <w:r>
-        <w:rPr>
-          <w:color w:val="000000"/>
-        </w:rPr>
-        <w:t xml:space="preserve"> to isolate the effects of species- versus treatment-level responses.</w:t>
-      </w:r>
     </w:p>
     <w:p>
       <w:pPr>
@@ -1668,20 +1670,20 @@
         <w:rPr>
           <w:color w:val="000000"/>
         </w:rPr>
-        <w:t xml:space="preserve"> from 85 studies. Of these </w:t>
+        <w:t xml:space="preserve"> from 85 studies. Of these studies, </w:t>
+      </w:r>
+      <w:r>
+        <w:rPr>
+          <w:color w:val="000000"/>
+        </w:rPr>
+        <w:t xml:space="preserve">78 were field manipulation experiments, 6 were greenhouse manipulation experiments, and 1 was a growth chamber experiment. Of the field manipulation experiments, 166 </w:t>
       </w:r>
       <w:r>
         <w:rPr>
           <w:color w:val="000000"/>
         </w:rPr>
         <w:lastRenderedPageBreak/>
-        <w:t xml:space="preserve">studies, </w:t>
-      </w:r>
-      <w:r>
-        <w:rPr>
-          <w:color w:val="000000"/>
-        </w:rPr>
-        <w:t>78 were field manipulation experiments, 6 were greenhouse manipulation experiments, and 1 was a growth chamber experiment. Of the field manipulation experiments, 166 independent sites were represented, spanning a broad global gradient and diverse array of biome types (Table S1; Fig. 1</w:t>
+        <w:t>independent sites were represented, spanning a broad global gradient and diverse array of biome types (Table S1; Fig. 1</w:t>
       </w:r>
       <w:r>
         <w:rPr>
@@ -1693,7 +1695,19 @@
         <w:rPr>
           <w:color w:val="000000"/>
         </w:rPr>
-        <w:t>). The dataset also includes 170 species from 54 families, representing diverse growth forms, growth durations, nutrient acquisition strategy, and photosynthetic pathway.</w:t>
+        <w:t xml:space="preserve">). The dataset also includes </w:t>
+      </w:r>
+      <w:r>
+        <w:rPr>
+          <w:color w:val="000000"/>
+        </w:rPr>
+        <w:t xml:space="preserve">data comprising </w:t>
+      </w:r>
+      <w:r>
+        <w:rPr>
+          <w:color w:val="000000"/>
+        </w:rPr>
+        <w:t>170 species from 54 families, representing diverse growth forms, growth durations, nutrient acquisition strategy, and photosynthetic pathway.</w:t>
       </w:r>
     </w:p>
     <w:p>
@@ -1843,46 +1857,22 @@
       <w:r>
         <w:rPr>
           <w:color w:val="000000"/>
-          <w:highlight w:val="yellow"/>
-        </w:rPr>
-        <w:t xml:space="preserve">All field experiments reported site latitude and longitude coordinates. Using these coordinates, we extracted monthly climate data spanning 1901-2024 using the Climatic Research Unit Time Series </w:t>
-      </w:r>
-      <w:r>
-        <w:rPr>
-          <w:color w:val="000000"/>
-          <w:highlight w:val="yellow"/>
-        </w:rPr>
-        <w:t xml:space="preserve">gridded data </w:t>
-      </w:r>
-      <w:r>
-        <w:rPr>
-          <w:color w:val="000000"/>
-          <w:highlight w:val="yellow"/>
-        </w:rPr>
-        <w:t>product at a 0.5</w:t>
-      </w:r>
-      <w:r>
-        <w:rPr>
-          <w:color w:val="000000"/>
-          <w:highlight w:val="yellow"/>
-        </w:rPr>
-        <w:sym w:font="Symbol" w:char="F0B0"/>
-      </w:r>
-      <w:r>
-        <w:rPr>
-          <w:color w:val="000000"/>
-          <w:highlight w:val="yellow"/>
-        </w:rPr>
-        <w:t xml:space="preserve"> resolution (CRU TS v4.09; </w:t>
+        </w:rPr>
+        <w:t>All</w:t>
+      </w:r>
+      <w:r>
+        <w:rPr>
+          <w:color w:val="000000"/>
+        </w:rPr>
+        <w:t xml:space="preserve"> field experiments reported site latitude and longitude coordinates. Using these coordinates, we extracted mean monthly climate data spanning 1970-2000 using the Climatic Research Unit Time Series v4.09 (CRU TS v4.09) gridded data product </w:t>
       </w:r>
       <w:sdt>
         <w:sdtPr>
           <w:rPr>
             <w:color w:val="000000"/>
-            <w:highlight w:val="yellow"/>
           </w:rPr>
-          <w:tag w:val="MENDELEY_CITATION_v3_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"/>
-          <w:id w:val="-1462962333"/>
+          <w:tag w:val="MENDELEY_CITATION_v3_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"/>
+          <w:id w:val="164285026"/>
           <w:placeholder>
             <w:docPart w:val="DefaultPlaceholder_-1854013440"/>
           </w:placeholder>
@@ -1892,7 +1882,6 @@
             <w:rPr>
               <w:rFonts w:eastAsia="Times New Roman"/>
               <w:color w:val="000000"/>
-              <w:highlight w:val="yellow"/>
             </w:rPr>
             <w:t xml:space="preserve">(Harris </w:t>
           </w:r>
@@ -1902,7 +1891,6 @@
               <w:i/>
               <w:iCs/>
               <w:color w:val="000000"/>
-              <w:highlight w:val="yellow"/>
             </w:rPr>
             <w:t>et al.</w:t>
           </w:r>
@@ -1910,7 +1898,6 @@
             <w:rPr>
               <w:rFonts w:eastAsia="Times New Roman"/>
               <w:color w:val="000000"/>
-              <w:highlight w:val="yellow"/>
             </w:rPr>
             <w:t>, 2020)</w:t>
           </w:r>
@@ -1919,22 +1906,160 @@
       <w:r>
         <w:rPr>
           <w:color w:val="000000"/>
-          <w:highlight w:val="yellow"/>
-        </w:rPr>
-        <w:t xml:space="preserve">. </w:t>
-      </w:r>
-      <w:r>
-        <w:rPr>
-          <w:color w:val="000000"/>
-          <w:highlight w:val="yellow"/>
-        </w:rPr>
-        <w:t xml:space="preserve">Data were extracted from the grid cell containing each site using the “extract” function in the “raster” R package </w:t>
+        </w:rPr>
+        <w:t xml:space="preserve"> downscaled to a </w:t>
+      </w:r>
+      <w:r>
+        <w:rPr>
+          <w:color w:val="000000"/>
+        </w:rPr>
+        <w:t>30 arc-second</w:t>
+      </w:r>
+      <w:r>
+        <w:rPr>
+          <w:color w:val="000000"/>
+        </w:rPr>
+        <w:t xml:space="preserve"> spatial resolution with </w:t>
+      </w:r>
+      <w:proofErr w:type="spellStart"/>
+      <w:r>
+        <w:rPr>
+          <w:color w:val="000000"/>
+        </w:rPr>
+        <w:t>WorldClim</w:t>
+      </w:r>
+      <w:proofErr w:type="spellEnd"/>
+      <w:r>
+        <w:rPr>
+          <w:color w:val="000000"/>
+        </w:rPr>
+        <w:t xml:space="preserve"> 2.1 </w:t>
       </w:r>
       <w:sdt>
         <w:sdtPr>
           <w:rPr>
             <w:color w:val="000000"/>
-            <w:highlight w:val="yellow"/>
+          </w:rPr>
+          <w:tag w:val="MENDELEY_CITATION_v3_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"/>
+          <w:id w:val="-999889651"/>
+          <w:placeholder>
+            <w:docPart w:val="DefaultPlaceholder_-1854013440"/>
+          </w:placeholder>
+        </w:sdtPr>
+        <w:sdtContent>
+          <w:r>
+            <w:rPr>
+              <w:rFonts w:eastAsia="Times New Roman"/>
+              <w:color w:val="000000"/>
+            </w:rPr>
+            <w:t xml:space="preserve">(Fick &amp; </w:t>
+          </w:r>
+          <w:proofErr w:type="spellStart"/>
+          <w:r>
+            <w:rPr>
+              <w:rFonts w:eastAsia="Times New Roman"/>
+              <w:color w:val="000000"/>
+            </w:rPr>
+            <w:t>Hijmans</w:t>
+          </w:r>
+          <w:proofErr w:type="spellEnd"/>
+          <w:r>
+            <w:rPr>
+              <w:rFonts w:eastAsia="Times New Roman"/>
+              <w:color w:val="000000"/>
+            </w:rPr>
+            <w:t>, 2017)</w:t>
+          </w:r>
+        </w:sdtContent>
+      </w:sdt>
+      <w:r>
+        <w:rPr>
+          <w:color w:val="000000"/>
+        </w:rPr>
+        <w:t>.</w:t>
+      </w:r>
+      <w:r>
+        <w:rPr>
+          <w:color w:val="000000"/>
+        </w:rPr>
+        <w:t xml:space="preserve"> </w:t>
+      </w:r>
+      <w:r>
+        <w:rPr>
+          <w:color w:val="000000"/>
+        </w:rPr>
+        <w:t>Mean monthly tempera</w:t>
+      </w:r>
+      <w:r>
+        <w:rPr>
+          <w:color w:val="000000"/>
+        </w:rPr>
+        <w:t xml:space="preserve">ture </w:t>
+      </w:r>
+      <w:r>
+        <w:rPr>
+          <w:color w:val="000000"/>
+        </w:rPr>
+        <w:t>(</w:t>
+      </w:r>
+      <w:r>
+        <w:rPr>
+          <w:color w:val="000000"/>
+        </w:rPr>
+        <w:sym w:font="Symbol" w:char="F0B0"/>
+      </w:r>
+      <w:r>
+        <w:rPr>
+          <w:color w:val="000000"/>
+        </w:rPr>
+        <w:t xml:space="preserve">C), </w:t>
+      </w:r>
+      <w:r>
+        <w:rPr>
+          <w:color w:val="000000"/>
+        </w:rPr>
+        <w:t>mean</w:t>
+      </w:r>
+      <w:r>
+        <w:rPr>
+          <w:color w:val="000000"/>
+        </w:rPr>
+        <w:t xml:space="preserve"> monthly precipitation (mm),</w:t>
+      </w:r>
+      <w:r>
+        <w:rPr>
+          <w:color w:val="000000"/>
+        </w:rPr>
+        <w:t xml:space="preserve"> </w:t>
+      </w:r>
+      <w:r>
+        <w:rPr>
+          <w:color w:val="000000"/>
+        </w:rPr>
+        <w:t>mean daily solar radiation</w:t>
+      </w:r>
+      <w:r>
+        <w:rPr>
+          <w:color w:val="000000"/>
+        </w:rPr>
+        <w:t>, and the aridity index</w:t>
+      </w:r>
+      <w:r>
+        <w:rPr>
+          <w:color w:val="000000"/>
+        </w:rPr>
+        <w:t xml:space="preserve"> were extracted from the grid cell containing each site using the “extract” function in the “raster” R </w:t>
+      </w:r>
+      <w:r>
+        <w:rPr>
+          <w:color w:val="000000"/>
+        </w:rPr>
+        <w:t xml:space="preserve">package </w:t>
+      </w:r>
+      <w:sdt>
+        <w:sdtPr>
+          <w:rPr>
+            <w:color w:val="000000"/>
           </w:rPr>
           <w:tag w:val="MENDELEY_CITATION_v3_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"/>
           <w:id w:val="-1964573122"/>
@@ -1946,7 +2071,6 @@
           <w:r>
             <w:rPr>
               <w:color w:val="000000"/>
-              <w:highlight w:val="yellow"/>
             </w:rPr>
             <w:t>(</w:t>
           </w:r>
@@ -1954,7 +2078,6 @@
           <w:r>
             <w:rPr>
               <w:color w:val="000000"/>
-              <w:highlight w:val="yellow"/>
             </w:rPr>
             <w:t>Hijmans</w:t>
           </w:r>
@@ -1962,7 +2085,6 @@
           <w:r>
             <w:rPr>
               <w:color w:val="000000"/>
-              <w:highlight w:val="yellow"/>
             </w:rPr>
             <w:t>, 2010)</w:t>
           </w:r>
@@ -1971,121 +2093,144 @@
       <w:r>
         <w:rPr>
           <w:color w:val="000000"/>
-          <w:highlight w:val="yellow"/>
-        </w:rPr>
-        <w:t>. Specifically, we extracted data for monthly</w:t>
-      </w:r>
-      <w:r>
-        <w:rPr>
-          <w:color w:val="000000"/>
-          <w:highlight w:val="yellow"/>
-        </w:rPr>
-        <w:t xml:space="preserve"> average temperature (</w:t>
-      </w:r>
-      <w:r>
-        <w:rPr>
-          <w:color w:val="000000"/>
-          <w:highlight w:val="yellow"/>
-        </w:rPr>
-        <w:sym w:font="Symbol" w:char="F0B0"/>
-      </w:r>
-      <w:r>
-        <w:rPr>
-          <w:color w:val="000000"/>
-          <w:highlight w:val="yellow"/>
-        </w:rPr>
-        <w:t>C),</w:t>
-      </w:r>
-      <w:r>
-        <w:rPr>
-          <w:color w:val="000000"/>
-          <w:highlight w:val="yellow"/>
+        </w:rPr>
+        <w:t xml:space="preserve">. </w:t>
+      </w:r>
+      <w:r>
+        <w:rPr>
+          <w:color w:val="000000"/>
+        </w:rPr>
+        <w:t>Solar radiation values (from kJ m</w:t>
+      </w:r>
+      <w:r>
+        <w:rPr>
+          <w:color w:val="000000"/>
+          <w:vertAlign w:val="superscript"/>
+        </w:rPr>
+        <w:t>-2</w:t>
+      </w:r>
+      <w:r>
+        <w:rPr>
+          <w:color w:val="000000"/>
+        </w:rPr>
+        <w:t xml:space="preserve"> day</w:t>
+      </w:r>
+      <w:r>
+        <w:rPr>
+          <w:color w:val="000000"/>
+          <w:vertAlign w:val="superscript"/>
+        </w:rPr>
+        <w:t>-1</w:t>
+      </w:r>
+      <w:r>
+        <w:rPr>
+          <w:color w:val="000000"/>
+        </w:rPr>
+        <w:t>) were converted to photosynthetically active radiation (</w:t>
+      </w:r>
+      <w:r>
+        <w:rPr>
+          <w:color w:val="000000"/>
+          <w:lang w:val="el-GR"/>
+        </w:rPr>
+        <w:t>μ</w:t>
+      </w:r>
+      <w:r>
+        <w:rPr>
+          <w:color w:val="000000"/>
+        </w:rPr>
+        <w:t>mol m</w:t>
+      </w:r>
+      <w:r>
+        <w:rPr>
+          <w:color w:val="000000"/>
+          <w:vertAlign w:val="superscript"/>
+        </w:rPr>
+        <w:t>-2</w:t>
+      </w:r>
+      <w:r>
+        <w:rPr>
+          <w:color w:val="000000"/>
+        </w:rPr>
+        <w:t xml:space="preserve"> s</w:t>
+      </w:r>
+      <w:r>
+        <w:rPr>
+          <w:color w:val="000000"/>
+          <w:vertAlign w:val="superscript"/>
+        </w:rPr>
+        <w:t>-1</w:t>
+      </w:r>
+      <w:r>
+        <w:rPr>
+          <w:color w:val="000000"/>
+        </w:rPr>
+        <w:t xml:space="preserve">) assuming a conversion factor of 2.1 </w:t>
+      </w:r>
+      <w:r>
+        <w:rPr>
+          <w:color w:val="000000"/>
+          <w:lang w:val="el-GR"/>
+        </w:rPr>
+        <w:t>μ</w:t>
+      </w:r>
+      <w:r>
+        <w:rPr>
+          <w:color w:val="000000"/>
+        </w:rPr>
+        <w:t>mol m</w:t>
+      </w:r>
+      <w:r>
+        <w:rPr>
+          <w:color w:val="000000"/>
+          <w:vertAlign w:val="superscript"/>
+        </w:rPr>
+        <w:t>-2</w:t>
+      </w:r>
+      <w:r>
+        <w:rPr>
+          <w:color w:val="000000"/>
+        </w:rPr>
+        <w:t xml:space="preserve"> s</w:t>
+      </w:r>
+      <w:r>
+        <w:rPr>
+          <w:color w:val="000000"/>
+          <w:vertAlign w:val="superscript"/>
+        </w:rPr>
+        <w:t>-1</w:t>
+      </w:r>
+      <w:r>
+        <w:rPr>
+          <w:color w:val="000000"/>
+          <w:vertAlign w:val="subscript"/>
         </w:rPr>
         <w:t xml:space="preserve"> </w:t>
       </w:r>
       <w:r>
         <w:rPr>
           <w:color w:val="000000"/>
-          <w:highlight w:val="yellow"/>
-        </w:rPr>
-        <w:t xml:space="preserve">total monthly </w:t>
-      </w:r>
-      <w:r>
-        <w:rPr>
-          <w:color w:val="000000"/>
-          <w:highlight w:val="yellow"/>
-        </w:rPr>
-        <w:t>precipitation (mm month</w:t>
-      </w:r>
-      <w:r>
-        <w:rPr>
-          <w:color w:val="000000"/>
-          <w:highlight w:val="yellow"/>
+        </w:rPr>
+        <w:t>per unit W m</w:t>
+      </w:r>
+      <w:r>
+        <w:rPr>
+          <w:color w:val="000000"/>
           <w:vertAlign w:val="superscript"/>
         </w:rPr>
-        <w:t>-1</w:t>
-      </w:r>
-      <w:r>
-        <w:rPr>
-          <w:color w:val="000000"/>
-          <w:highlight w:val="yellow"/>
-        </w:rPr>
-        <w:t xml:space="preserve">), </w:t>
-      </w:r>
-      <w:r>
-        <w:rPr>
-          <w:color w:val="000000"/>
-          <w:highlight w:val="yellow"/>
-        </w:rPr>
-        <w:t xml:space="preserve">and total monthly </w:t>
-      </w:r>
-      <w:r>
-        <w:rPr>
-          <w:color w:val="000000"/>
-          <w:highlight w:val="yellow"/>
-        </w:rPr>
-        <w:t>potential evapotranspiration (cm month</w:t>
-      </w:r>
-      <w:r>
-        <w:rPr>
-          <w:color w:val="000000"/>
-          <w:highlight w:val="yellow"/>
-          <w:vertAlign w:val="superscript"/>
-        </w:rPr>
-        <w:t>-1</w:t>
-      </w:r>
-      <w:r>
-        <w:rPr>
-          <w:color w:val="000000"/>
-          <w:highlight w:val="yellow"/>
-        </w:rPr>
-        <w:t>)</w:t>
-      </w:r>
-      <w:r>
-        <w:rPr>
-          <w:color w:val="000000"/>
-          <w:highlight w:val="yellow"/>
-        </w:rPr>
-        <w:t>. Mean annual temperature, precipitation, and potential evapotranspiration were calculated for each site by first calculating the mean temperature, total precipitation, and total potential evapotranspiration for each year separately, then calculating the average of these climatic variables across the 1901-2024 period. We used mean annual precipitation and mean annual potential evapotranspiration to calculate the mean annual aridity inde</w:t>
-      </w:r>
-      <w:r>
-        <w:rPr>
-          <w:color w:val="000000"/>
-          <w:highlight w:val="yellow"/>
-        </w:rPr>
-        <w:t>x (AI, unitless). Low AI values indicate more arid sites.</w:t>
-      </w:r>
-      <w:r>
-        <w:rPr>
-          <w:color w:val="000000"/>
-          <w:highlight w:val="yellow"/>
-        </w:rPr>
-        <w:t xml:space="preserve"> Site climate data are reported in Table XX.</w:t>
+        <w:t>-2</w:t>
+      </w:r>
+      <w:r>
+        <w:rPr>
+          <w:color w:val="000000"/>
+        </w:rPr>
+        <w:t>.</w:t>
       </w:r>
     </w:p>
     <w:p>
       <w:pPr>
         <w:spacing w:line="360" w:lineRule="auto"/>
+        <w:ind w:firstLine="720"/>
         <w:rPr>
           <w:color w:val="000000"/>
         </w:rPr>
@@ -2094,8 +2239,119 @@
         <w:rPr>
           <w:color w:val="000000"/>
         </w:rPr>
-        <w:tab/>
-      </w:r>
+        <w:t xml:space="preserve">We also extracted aridity index estimates from the same time period (1970-2000) and spatial resolution (30 arc-seconds) using a complementary gridded data product </w:t>
+      </w:r>
+      <w:sdt>
+        <w:sdtPr>
+          <w:rPr>
+            <w:color w:val="000000"/>
+          </w:rPr>
+          <w:tag w:val="MENDELEY_CITATION_v3_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"/>
+          <w:id w:val="-2002265119"/>
+          <w:placeholder>
+            <w:docPart w:val="787F036973039E4FB807C9328D5EF9EB"/>
+          </w:placeholder>
+        </w:sdtPr>
+        <w:sdtContent>
+          <w:r>
+            <w:rPr>
+              <w:rFonts w:eastAsia="Times New Roman"/>
+              <w:color w:val="000000"/>
+            </w:rPr>
+            <w:t xml:space="preserve">(Zomer </w:t>
+          </w:r>
+          <w:r>
+            <w:rPr>
+              <w:rFonts w:eastAsia="Times New Roman"/>
+              <w:i/>
+              <w:iCs/>
+              <w:color w:val="000000"/>
+            </w:rPr>
+            <w:t>et al.</w:t>
+          </w:r>
+          <w:r>
+            <w:rPr>
+              <w:rFonts w:eastAsia="Times New Roman"/>
+              <w:color w:val="000000"/>
+            </w:rPr>
+            <w:t>, 2022)</w:t>
+          </w:r>
+        </w:sdtContent>
+      </w:sdt>
+      <w:r>
+        <w:rPr>
+          <w:color w:val="000000"/>
+        </w:rPr>
+        <w:t xml:space="preserve">. This aridity index product uses the </w:t>
+      </w:r>
+      <w:proofErr w:type="spellStart"/>
+      <w:r>
+        <w:rPr>
+          <w:color w:val="000000"/>
+        </w:rPr>
+        <w:t>WorldClim</w:t>
+      </w:r>
+      <w:proofErr w:type="spellEnd"/>
+      <w:r>
+        <w:rPr>
+          <w:color w:val="000000"/>
+        </w:rPr>
+        <w:t xml:space="preserve"> 2.1 </w:t>
+      </w:r>
+      <w:r>
+        <w:rPr>
+          <w:color w:val="000000"/>
+        </w:rPr>
+        <w:t xml:space="preserve">data </w:t>
+      </w:r>
+      <w:r>
+        <w:rPr>
+          <w:color w:val="000000"/>
+        </w:rPr>
+        <w:t>product to calculate aridity as a function of precipitation per unit potential evapotranspiration, where potential evapotranspiration is estimated using the Penman-Monteith approach.</w:t>
+      </w:r>
+      <w:r>
+        <w:rPr>
+          <w:color w:val="000000"/>
+        </w:rPr>
+        <w:t xml:space="preserve"> Aridity indices that approach zero indicate increasingly dry sites with minimal precipitation or </w:t>
+      </w:r>
+      <w:proofErr w:type="gramStart"/>
+      <w:r>
+        <w:rPr>
+          <w:color w:val="000000"/>
+        </w:rPr>
+        <w:t>high water</w:t>
+      </w:r>
+      <w:proofErr w:type="gramEnd"/>
+      <w:r>
+        <w:rPr>
+          <w:color w:val="000000"/>
+        </w:rPr>
+        <w:t xml:space="preserve"> loss. All site climate data are reported in Table </w:t>
+      </w:r>
+      <w:r>
+        <w:rPr>
+          <w:color w:val="000000"/>
+          <w:highlight w:val="yellow"/>
+        </w:rPr>
+        <w:t>XX</w:t>
+      </w:r>
+      <w:r>
+        <w:rPr>
+          <w:color w:val="000000"/>
+        </w:rPr>
+        <w:t>.</w:t>
+      </w:r>
+    </w:p>
+    <w:p>
+      <w:pPr>
+        <w:spacing w:line="360" w:lineRule="auto"/>
+        <w:ind w:firstLine="720"/>
+        <w:rPr>
+          <w:color w:val="000000"/>
+        </w:rPr>
+      </w:pPr>
       <w:r>
         <w:rPr>
           <w:color w:val="000000"/>
@@ -2851,7 +3107,6 @@
           <w:rFonts w:eastAsiaTheme="minorEastAsia"/>
           <w:color w:val="000000"/>
         </w:rPr>
-        <w:lastRenderedPageBreak/>
         <w:t xml:space="preserve">Where </w:t>
       </w:r>
       <m:oMath>
@@ -6153,6 +6408,7 @@
           <w:rFonts w:eastAsiaTheme="minorEastAsia"/>
           <w:color w:val="000000"/>
         </w:rPr>
+        <w:lastRenderedPageBreak/>
         <w:t xml:space="preserve">Where </w:t>
       </w:r>
       <w:proofErr w:type="spellStart"/>
@@ -8291,7 +8547,15 @@
           <w:rFonts w:eastAsiaTheme="minorEastAsia"/>
           <w:color w:val="000000"/>
         </w:rPr>
-        <w:t xml:space="preserve"> and species identity moderator variables (growth form, growth duration, photosynthetic pathway, N</w:t>
+        <w:t xml:space="preserve"> and species </w:t>
+      </w:r>
+      <w:r>
+        <w:rPr>
+          <w:rFonts w:eastAsiaTheme="minorEastAsia"/>
+          <w:color w:val="000000"/>
+        </w:rPr>
+        <w:lastRenderedPageBreak/>
+        <w:t>identity moderator variables (growth form, growth duration, photosynthetic pathway, N</w:t>
       </w:r>
       <w:r>
         <w:rPr>
@@ -8352,7 +8616,7 @@
             <w:rFonts w:eastAsiaTheme="minorEastAsia"/>
             <w:color w:val="000000"/>
           </w:rPr>
-          <w:tag w:val="MENDELEY_CITATION_v3_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"/>
+          <w:tag w:val="MENDELEY_CITATION_v3_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"/>
           <w:id w:val="-1932350994"/>
           <w:placeholder>
             <w:docPart w:val="DefaultPlaceholder_-1854013440"/>
@@ -8373,15 +8637,7 @@
           <w:rFonts w:eastAsiaTheme="minorEastAsia"/>
           <w:color w:val="000000"/>
         </w:rPr>
-        <w:t xml:space="preserve">, null interaction effects (i.e. the 95% confidence intervals overlapped with zero) were classified as </w:t>
-      </w:r>
-      <w:r>
-        <w:rPr>
-          <w:rFonts w:eastAsiaTheme="minorEastAsia"/>
-          <w:color w:val="000000"/>
-        </w:rPr>
-        <w:lastRenderedPageBreak/>
-        <w:t>additive effects, where the combined effect of N and P addition</w:t>
+        <w:t>, null interaction effects (i.e. the 95% confidence intervals overlapped with zero) were classified as additive effects, where the combined effect of N and P addition</w:t>
       </w:r>
       <w:r>
         <w:rPr>
@@ -9207,7 +9463,16 @@
           <w:iCs/>
           <w:color w:val="000000"/>
         </w:rPr>
-        <w:t>, indicating a stronger negative effect of N and P addition in combination than would be predicted through the sum of the individual effects of N and P addition</w:t>
+        <w:t xml:space="preserve">, indicating a stronger negative </w:t>
+      </w:r>
+      <w:r>
+        <w:rPr>
+          <w:rFonts w:eastAsiaTheme="minorEastAsia"/>
+          <w:iCs/>
+          <w:color w:val="000000"/>
+        </w:rPr>
+        <w:lastRenderedPageBreak/>
+        <w:t>effect of N and P addition in combination than would be predicted through the sum of the individual effects of N and P addition</w:t>
       </w:r>
       <w:r>
         <w:rPr>
@@ -9855,7 +10120,16 @@
           <w:iCs/>
           <w:color w:val="000000"/>
         </w:rPr>
-        <w:t xml:space="preserve"> effect of N and P addition in combination</w:t>
+        <w:t xml:space="preserve"> effect of </w:t>
+      </w:r>
+      <w:r>
+        <w:rPr>
+          <w:rFonts w:eastAsiaTheme="minorEastAsia"/>
+          <w:iCs/>
+          <w:color w:val="000000"/>
+        </w:rPr>
+        <w:lastRenderedPageBreak/>
+        <w:t>N and P addition in combination</w:t>
       </w:r>
       <w:r>
         <w:rPr>
@@ -9946,7 +10220,6 @@
           <w:rFonts w:eastAsiaTheme="minorEastAsia"/>
           <w:color w:val="000000"/>
         </w:rPr>
-        <w:lastRenderedPageBreak/>
         <w:t>Here, we conducted a global meta-analysis to determine the effects of N, P, and the combined effect of N and P on a series of plant functional traits ranging from leaf morphological and chemical traits to whole-plant biomass. We used this approach to understand general effects of N and P addition</w:t>
       </w:r>
       <w:r>
@@ -10021,7 +10294,7 @@
             <w:rFonts w:eastAsiaTheme="minorEastAsia"/>
             <w:color w:val="000000"/>
           </w:rPr>
-          <w:tag w:val="MENDELEY_CITATION_v3_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"/>
+          <w:tag w:val="MENDELEY_CITATION_v3_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"/>
           <w:id w:val="-2054677441"/>
           <w:placeholder>
             <w:docPart w:val="DefaultPlaceholder_-1854013440"/>
@@ -10187,7 +10460,15 @@
           <w:rFonts w:eastAsiaTheme="minorEastAsia"/>
           <w:color w:val="000000"/>
         </w:rPr>
-        <w:t xml:space="preserve"> addition had no role in shaping photosynthetic traits, while P addition weakly increased </w:t>
+        <w:t xml:space="preserve"> addition had no role in shaping photosynthetic traits, while P </w:t>
+      </w:r>
+      <w:r>
+        <w:rPr>
+          <w:rFonts w:eastAsiaTheme="minorEastAsia"/>
+          <w:color w:val="000000"/>
+        </w:rPr>
+        <w:lastRenderedPageBreak/>
+        <w:t xml:space="preserve">addition weakly increased </w:t>
       </w:r>
       <w:r>
         <w:rPr>
@@ -10218,15 +10499,7 @@
           <w:rFonts w:eastAsiaTheme="minorEastAsia"/>
           <w:color w:val="000000"/>
         </w:rPr>
-        <w:t xml:space="preserve">Previous work has demonstrated that investment in photosynthetic enzymes is largely determined as a function of demand for soil resources, where demand to build and maintain photosynthetic enzymes </w:t>
-      </w:r>
-      <w:r>
-        <w:rPr>
-          <w:rFonts w:eastAsiaTheme="minorEastAsia"/>
-          <w:color w:val="000000"/>
-        </w:rPr>
-        <w:lastRenderedPageBreak/>
-        <w:t xml:space="preserve">determines nutrient allocation to photosynthetic enzymes </w:t>
+        <w:t xml:space="preserve">Previous work has demonstrated that investment in photosynthetic enzymes is largely determined as a function of demand for soil resources, where demand to build and maintain photosynthetic enzymes determines nutrient allocation to photosynthetic enzymes </w:t>
       </w:r>
       <w:sdt>
         <w:sdtPr>
@@ -10234,7 +10507,7 @@
             <w:rFonts w:eastAsiaTheme="minorEastAsia"/>
             <w:color w:val="000000"/>
           </w:rPr>
-          <w:tag w:val="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"/>
+          <w:tag w:val="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"/>
           <w:id w:val="1292718973"/>
           <w:placeholder>
             <w:docPart w:val="DefaultPlaceholder_-1854013440"/>
@@ -10392,7 +10665,7 @@
             <w:rFonts w:eastAsiaTheme="minorEastAsia"/>
             <w:color w:val="000000"/>
           </w:rPr>
-          <w:tag w:val="MENDELEY_CITATION_v3_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"/>
+          <w:tag w:val="MENDELEY_CITATION_v3_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"/>
           <w:id w:val="-1736775588"/>
           <w:placeholder>
             <w:docPart w:val="DefaultPlaceholder_-1854013440"/>
@@ -10453,7 +10726,7 @@
             <w:rFonts w:eastAsiaTheme="minorEastAsia"/>
             <w:color w:val="000000"/>
           </w:rPr>
-          <w:tag w:val="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"/>
+          <w:tag w:val="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"/>
           <w:id w:val="-2070491740"/>
           <w:placeholder>
             <w:docPart w:val="DefaultPlaceholder_-1854013440"/>
@@ -10583,7 +10856,7 @@
       <w:sdtContent>
         <w:p>
           <w:pPr>
-            <w:divId w:val="248586479"/>
+            <w:divId w:val="310445015"/>
             <w:rPr>
               <w:rFonts w:eastAsia="Times New Roman"/>
               <w:kern w:val="0"/>
@@ -10649,7 +10922,7 @@
         </w:p>
         <w:p>
           <w:pPr>
-            <w:divId w:val="1651401797"/>
+            <w:divId w:val="55012119"/>
             <w:rPr>
               <w:rFonts w:eastAsia="Times New Roman"/>
             </w:rPr>
@@ -10713,7 +10986,7 @@
         </w:p>
         <w:p>
           <w:pPr>
-            <w:divId w:val="180240990"/>
+            <w:divId w:val="732893750"/>
             <w:rPr>
               <w:rFonts w:eastAsia="Times New Roman"/>
             </w:rPr>
@@ -10725,6 +10998,7 @@
               <w:b/>
               <w:bCs/>
             </w:rPr>
+            <w:lastRenderedPageBreak/>
             <w:t>Cheaib</w:t>
           </w:r>
           <w:proofErr w:type="spellEnd"/>
@@ -10797,7 +11071,7 @@
         </w:p>
         <w:p>
           <w:pPr>
-            <w:divId w:val="2085949031"/>
+            <w:divId w:val="1101991176"/>
             <w:rPr>
               <w:rFonts w:eastAsia="Times New Roman"/>
             </w:rPr>
@@ -10808,7 +11082,6 @@
               <w:b/>
               <w:bCs/>
             </w:rPr>
-            <w:lastRenderedPageBreak/>
             <w:t xml:space="preserve">Cleland EE, Lind EM, </w:t>
           </w:r>
           <w:proofErr w:type="spellStart"/>
@@ -10908,7 +11181,7 @@
         </w:p>
         <w:p>
           <w:pPr>
-            <w:divId w:val="1879974020"/>
+            <w:divId w:val="1302466946"/>
             <w:rPr>
               <w:rFonts w:eastAsia="Times New Roman"/>
             </w:rPr>
@@ -10972,7 +11245,103 @@
         </w:p>
         <w:p>
           <w:pPr>
-            <w:divId w:val="1253129011"/>
+            <w:divId w:val="783311815"/>
+            <w:rPr>
+              <w:rFonts w:eastAsia="Times New Roman"/>
+            </w:rPr>
+          </w:pPr>
+          <w:r>
+            <w:rPr>
+              <w:rFonts w:eastAsia="Times New Roman"/>
+              <w:b/>
+              <w:bCs/>
+            </w:rPr>
+            <w:t xml:space="preserve">Fick SE, </w:t>
+          </w:r>
+          <w:proofErr w:type="spellStart"/>
+          <w:r>
+            <w:rPr>
+              <w:rFonts w:eastAsia="Times New Roman"/>
+              <w:b/>
+              <w:bCs/>
+            </w:rPr>
+            <w:t>Hijmans</w:t>
+          </w:r>
+          <w:proofErr w:type="spellEnd"/>
+          <w:r>
+            <w:rPr>
+              <w:rFonts w:eastAsia="Times New Roman"/>
+              <w:b/>
+              <w:bCs/>
+            </w:rPr>
+            <w:t xml:space="preserve"> RJ</w:t>
+          </w:r>
+          <w:r>
+            <w:rPr>
+              <w:rFonts w:eastAsia="Times New Roman"/>
+            </w:rPr>
+            <w:t xml:space="preserve">. </w:t>
+          </w:r>
+          <w:r>
+            <w:rPr>
+              <w:rFonts w:eastAsia="Times New Roman"/>
+              <w:b/>
+              <w:bCs/>
+            </w:rPr>
+            <w:t>2017</w:t>
+          </w:r>
+          <w:r>
+            <w:rPr>
+              <w:rFonts w:eastAsia="Times New Roman"/>
+            </w:rPr>
+            <w:t xml:space="preserve">. </w:t>
+          </w:r>
+          <w:proofErr w:type="spellStart"/>
+          <w:r>
+            <w:rPr>
+              <w:rFonts w:eastAsia="Times New Roman"/>
+            </w:rPr>
+            <w:t>WorldClim</w:t>
+          </w:r>
+          <w:proofErr w:type="spellEnd"/>
+          <w:r>
+            <w:rPr>
+              <w:rFonts w:eastAsia="Times New Roman"/>
+            </w:rPr>
+            <w:t xml:space="preserve"> 2: new 1‐km spatial resolution climate surfaces for global land areas. </w:t>
+          </w:r>
+          <w:r>
+            <w:rPr>
+              <w:rFonts w:eastAsia="Times New Roman"/>
+              <w:i/>
+              <w:iCs/>
+            </w:rPr>
+            <w:t>International Journal of Climatology</w:t>
+          </w:r>
+          <w:r>
+            <w:rPr>
+              <w:rFonts w:eastAsia="Times New Roman"/>
+            </w:rPr>
+            <w:t xml:space="preserve"> </w:t>
+          </w:r>
+          <w:r>
+            <w:rPr>
+              <w:rFonts w:eastAsia="Times New Roman"/>
+              <w:b/>
+              <w:bCs/>
+            </w:rPr>
+            <w:t>37</w:t>
+          </w:r>
+          <w:r>
+            <w:rPr>
+              <w:rFonts w:eastAsia="Times New Roman"/>
+            </w:rPr>
+            <w:t>: 4302–4315.</w:t>
+          </w:r>
+        </w:p>
+        <w:p>
+          <w:pPr>
+            <w:divId w:val="861938930"/>
             <w:rPr>
               <w:rFonts w:eastAsia="Times New Roman"/>
             </w:rPr>
@@ -11056,7 +11425,7 @@
         </w:p>
         <w:p>
           <w:pPr>
-            <w:divId w:val="2054426035"/>
+            <w:divId w:val="261500020"/>
             <w:rPr>
               <w:rFonts w:eastAsia="Times New Roman"/>
             </w:rPr>
@@ -11120,7 +11489,7 @@
         </w:p>
         <w:p>
           <w:pPr>
-            <w:divId w:val="1778527870"/>
+            <w:divId w:val="1980185130"/>
             <w:rPr>
               <w:rFonts w:eastAsia="Times New Roman"/>
             </w:rPr>
@@ -11194,7 +11563,7 @@
         </w:p>
         <w:p>
           <w:pPr>
-            <w:divId w:val="612248654"/>
+            <w:divId w:val="604970021"/>
             <w:rPr>
               <w:rFonts w:eastAsia="Times New Roman"/>
             </w:rPr>
@@ -11244,7 +11613,7 @@
         </w:p>
         <w:p>
           <w:pPr>
-            <w:divId w:val="706762222"/>
+            <w:divId w:val="891425311"/>
             <w:rPr>
               <w:rFonts w:eastAsia="Times New Roman"/>
             </w:rPr>
@@ -11304,7 +11673,7 @@
         </w:p>
         <w:p>
           <w:pPr>
-            <w:divId w:val="1925988494"/>
+            <w:divId w:val="1721247865"/>
             <w:rPr>
               <w:rFonts w:eastAsia="Times New Roman"/>
             </w:rPr>
@@ -11396,7 +11765,7 @@
         </w:p>
         <w:p>
           <w:pPr>
-            <w:divId w:val="2128153688"/>
+            <w:divId w:val="452940149"/>
             <w:rPr>
               <w:rFonts w:eastAsia="Times New Roman"/>
             </w:rPr>
@@ -11446,7 +11815,7 @@
         </w:p>
         <w:p>
           <w:pPr>
-            <w:divId w:val="1965966068"/>
+            <w:divId w:val="646126826"/>
             <w:rPr>
               <w:rFonts w:eastAsia="Times New Roman"/>
             </w:rPr>
@@ -11524,7 +11893,7 @@
         </w:p>
         <w:p>
           <w:pPr>
-            <w:divId w:val="84036194"/>
+            <w:divId w:val="1440760197"/>
             <w:rPr>
               <w:rFonts w:eastAsia="Times New Roman"/>
             </w:rPr>
@@ -11598,7 +11967,7 @@
         </w:p>
         <w:p>
           <w:pPr>
-            <w:divId w:val="417557079"/>
+            <w:divId w:val="1203447398"/>
             <w:rPr>
               <w:rFonts w:eastAsia="Times New Roman"/>
             </w:rPr>
@@ -11675,7 +12044,7 @@
         </w:p>
         <w:p>
           <w:pPr>
-            <w:divId w:val="743259783"/>
+            <w:divId w:val="1862473292"/>
             <w:rPr>
               <w:rFonts w:eastAsia="Times New Roman"/>
             </w:rPr>
@@ -11817,7 +12186,7 @@
         </w:p>
         <w:p>
           <w:pPr>
-            <w:divId w:val="913047847"/>
+            <w:divId w:val="1612931018"/>
             <w:rPr>
               <w:rFonts w:eastAsia="Times New Roman"/>
             </w:rPr>
@@ -11828,6 +12197,7 @@
               <w:b/>
               <w:bCs/>
             </w:rPr>
+            <w:lastRenderedPageBreak/>
             <w:t xml:space="preserve">Stocker BD, Dong N, Perkowski EA, Schneider PD, Xu H, de Boer HJ, Rebel KT, Smith NG, Van </w:t>
           </w:r>
           <w:proofErr w:type="spellStart"/>
@@ -11909,7 +12279,7 @@
         </w:p>
         <w:p>
           <w:pPr>
-            <w:divId w:val="1764719997"/>
+            <w:divId w:val="664552483"/>
             <w:rPr>
               <w:rFonts w:eastAsia="Times New Roman"/>
             </w:rPr>
@@ -12001,7 +12371,7 @@
         </w:p>
         <w:p>
           <w:pPr>
-            <w:divId w:val="1220630551"/>
+            <w:divId w:val="792135517"/>
             <w:rPr>
               <w:rFonts w:eastAsia="Times New Roman"/>
             </w:rPr>
@@ -12013,7 +12383,6 @@
               <w:b/>
               <w:bCs/>
             </w:rPr>
-            <w:lastRenderedPageBreak/>
             <w:t>Viechtbauer</w:t>
           </w:r>
           <w:proofErr w:type="spellEnd"/>
@@ -12090,7 +12459,7 @@
         </w:p>
         <w:p>
           <w:pPr>
-            <w:divId w:val="1770738717"/>
+            <w:divId w:val="1398549201"/>
             <w:rPr>
               <w:rFonts w:eastAsia="Times New Roman"/>
             </w:rPr>
@@ -12154,7 +12523,7 @@
         </w:p>
         <w:p>
           <w:pPr>
-            <w:divId w:val="1569417533"/>
+            <w:divId w:val="1370031766"/>
             <w:rPr>
               <w:rFonts w:eastAsia="Times New Roman"/>
             </w:rPr>
@@ -12214,6 +12583,70 @@
               <w:rFonts w:eastAsia="Times New Roman"/>
             </w:rPr>
             <w:t>: 663–672.</w:t>
+          </w:r>
+        </w:p>
+        <w:p>
+          <w:pPr>
+            <w:divId w:val="523786250"/>
+            <w:rPr>
+              <w:rFonts w:eastAsia="Times New Roman"/>
+            </w:rPr>
+          </w:pPr>
+          <w:r>
+            <w:rPr>
+              <w:rFonts w:eastAsia="Times New Roman"/>
+              <w:b/>
+              <w:bCs/>
+            </w:rPr>
+            <w:t>Zomer RJ, Xu J, Trabucco A</w:t>
+          </w:r>
+          <w:r>
+            <w:rPr>
+              <w:rFonts w:eastAsia="Times New Roman"/>
+            </w:rPr>
+            <w:t xml:space="preserve">. </w:t>
+          </w:r>
+          <w:r>
+            <w:rPr>
+              <w:rFonts w:eastAsia="Times New Roman"/>
+              <w:b/>
+              <w:bCs/>
+            </w:rPr>
+            <w:t>2022</w:t>
+          </w:r>
+          <w:r>
+            <w:rPr>
+              <w:rFonts w:eastAsia="Times New Roman"/>
+            </w:rPr>
+            <w:t xml:space="preserve">. Version 3 of the Global Aridity Index and Potential Evapotranspiration Database. </w:t>
+          </w:r>
+          <w:r>
+            <w:rPr>
+              <w:rFonts w:eastAsia="Times New Roman"/>
+              <w:i/>
+              <w:iCs/>
+            </w:rPr>
+            <w:t>Scientific Data</w:t>
+          </w:r>
+          <w:r>
+            <w:rPr>
+              <w:rFonts w:eastAsia="Times New Roman"/>
+            </w:rPr>
+            <w:t xml:space="preserve"> </w:t>
+          </w:r>
+          <w:r>
+            <w:rPr>
+              <w:rFonts w:eastAsia="Times New Roman"/>
+              <w:b/>
+              <w:bCs/>
+            </w:rPr>
+            <w:t>9</w:t>
+          </w:r>
+          <w:r>
+            <w:rPr>
+              <w:rFonts w:eastAsia="Times New Roman"/>
+            </w:rPr>
+            <w:t>: 409.</w:t>
           </w:r>
         </w:p>
         <w:p>
@@ -13603,6 +14036,35 @@
         </w:p>
       </w:docPartBody>
     </w:docPart>
+    <w:docPart>
+      <w:docPartPr>
+        <w:name w:val="787F036973039E4FB807C9328D5EF9EB"/>
+        <w:category>
+          <w:name w:val="General"/>
+          <w:gallery w:val="placeholder"/>
+        </w:category>
+        <w:types>
+          <w:type w:val="bbPlcHdr"/>
+        </w:types>
+        <w:behaviors>
+          <w:behavior w:val="content"/>
+        </w:behaviors>
+        <w:guid w:val="{0149C67F-BE4E-BD48-9514-46B5B57FEB5F}"/>
+      </w:docPartPr>
+      <w:docPartBody>
+        <w:p>
+          <w:pPr>
+            <w:pStyle w:val="787F036973039E4FB807C9328D5EF9EB"/>
+          </w:pPr>
+          <w:r>
+            <w:rPr>
+              <w:rStyle w:val="PlaceholderText"/>
+            </w:rPr>
+            <w:t>Click or tap here to enter text.</w:t>
+          </w:r>
+        </w:p>
+      </w:docPartBody>
+    </w:docPart>
   </w:docParts>
 </w:glossaryDocument>
 </file>
@@ -13687,8 +14149,10 @@
     <w:rsid w:val="007E48CB"/>
     <w:rsid w:val="007E6A34"/>
     <w:rsid w:val="0080463F"/>
+    <w:rsid w:val="008276D9"/>
     <w:rsid w:val="00855235"/>
     <w:rsid w:val="008B1650"/>
+    <w:rsid w:val="00BB743E"/>
     <w:rsid w:val="00C7496E"/>
     <w:rsid w:val="00D23DB9"/>
     <w:rsid w:val="00D81D61"/>
@@ -14151,7 +14615,7 @@
     <w:basedOn w:val="DefaultParagraphFont"/>
     <w:uiPriority w:val="99"/>
     <w:semiHidden/>
-    <w:rsid w:val="00D23DB9"/>
+    <w:rsid w:val="00BB743E"/>
     <w:rPr>
       <w:color w:val="666666"/>
     </w:rPr>
@@ -14167,6 +14631,10 @@
   <w:style w:type="paragraph" w:customStyle="1" w:styleId="C0B3A075052CBC4B843F988436460077">
     <w:name w:val="C0B3A075052CBC4B843F988436460077"/>
     <w:rsid w:val="00D23DB9"/>
+  </w:style>
+  <w:style w:type="paragraph" w:customStyle="1" w:styleId="787F036973039E4FB807C9328D5EF9EB">
+    <w:name w:val="787F036973039E4FB807C9328D5EF9EB"/>
+    <w:rsid w:val="00BB743E"/>
   </w:style>
 </w:styles>
 </file>
@@ -14488,7 +14956,7 @@
     <we:reference id="wa104382081" version="1.55.1.0" store="" storeType="OMEX"/>
   </we:alternateReferences>
   <we:properties>
-    <we:property name="MENDELEY_CITATIONS" value="[{&quot;citationID&quot;:&quot;MENDELEY_CITATION_86689e6a-824e-40c6-94b3-325a8a2d8401&quot;,&quot;properties&quot;:{&quot;noteIndex&quot;:0},&quot;isEdited&quot;:false,&quot;manualOverride&quot;:{&quot;isManuallyOverridden&quot;:false,&quot;citeprocText&quot;:&quot;(Cheaib &lt;i&gt;et al.&lt;/i&gt;, 2025)&quot;,&quot;manualOverrideText&quot;:&quot;&quot;},&quot;citationTag&quot;:&quot;MENDELEY_CITATION_v3_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&quot;,&quot;citationItems&quot;:[{&quot;id&quot;:&quot;5a180149-1cf6-3c1a-ab00-3737287f6242&quot;,&quot;itemData&quot;:{&quot;type&quot;:&quot;article-journal&quot;,&quot;id&quot;:&quot;5a180149-1cf6-3c1a-ab00-3737287f6242&quot;,&quot;title&quot;:&quot;Soil Nitrogen Supply Exerts Largest Influence on Leaf Nitrogen in Environments with the Greatest Leaf Nitrogen Demand&quot;,&quot;author&quot;:[{&quot;family&quot;:&quot;Cheaib&quot;,&quot;given&quot;:&quot;Alissar&quot;,&quot;parse-names&quot;:false,&quot;dropping-particle&quot;:&quot;&quot;,&quot;non-dropping-particle&quot;:&quot;&quot;},{&quot;family&quot;:&quot;Waring&quot;,&quot;given&quot;:&quot;Elizabeth F&quot;,&quot;parse-names&quot;:false,&quot;dropping-particle&quot;:&quot;&quot;,&quot;non-dropping-particle&quot;:&quot;&quot;},{&quot;family&quot;:&quot;McNellis&quot;,&quot;given&quot;:&quot;Risa&quot;,&quot;parse-names&quot;:false,&quot;dropping-particle&quot;:&quot;&quot;,&quot;non-dropping-particle&quot;:&quot;&quot;},{&quot;family&quot;:&quot;Perkowski&quot;,&quot;given&quot;:&quot;Evan A&quot;,&quot;parse-names&quot;:false,&quot;dropping-particle&quot;:&quot;&quot;,&quot;non-dropping-particle&quot;:&quot;&quot;},{&quot;family&quot;:&quot;Martina&quot;,&quot;given&quot;:&quot;Jason P&quot;,&quot;parse-names&quot;:false,&quot;dropping-particle&quot;:&quot;&quot;,&quot;non-dropping-particle&quot;:&quot;&quot;},{&quot;family&quot;:&quot;Seabloom&quot;,&quot;given&quot;:&quot;Eric W&quot;,&quot;parse-names&quot;:false,&quot;dropping-particle&quot;:&quot;&quot;,&quot;non-dropping-particle&quot;:&quot;&quot;},{&quot;family&quot;:&quot;Borer&quot;,&quot;given&quot;:&quot;Elizabeth T&quot;,&quot;parse-names&quot;:false,&quot;dropping-particle&quot;:&quot;&quot;,&quot;non-dropping-particle&quot;:&quot;&quot;},{&quot;family&quot;:&quot;Wilfahrt&quot;,&quot;given&quot;:&quot;Peter A&quot;,&quot;parse-names&quot;:false,&quot;dropping-particle&quot;:&quot;&quot;,&quot;non-dropping-particle&quot;:&quot;&quot;},{&quot;family&quot;:&quot;Dong&quot;,&quot;given&quot;:&quot;Ning&quot;,&quot;parse-names&quot;:false,&quot;dropping-particle&quot;:&quot;&quot;,&quot;non-dropping-particle&quot;:&quot;&quot;},{&quot;family&quot;:&quot;Prentice&quot;,&quot;given&quot;:&quot;Iain Colin&quot;,&quot;parse-names&quot;:false,&quot;dropping-particle&quot;:&quot;&quot;,&quot;non-dropping-particle&quot;:&quot;&quot;},{&quot;family&quot;:&quot;Wright&quot;,&quot;given&quot;:&quot;Ian J&quot;,&quot;parse-names&quot;:false,&quot;dropping-particle&quot;:&quot;&quot;,&quot;non-dropping-particle&quot;:&quot;&quot;},{&quot;family&quot;:&quot;Power&quot;,&quot;given&quot;:&quot;Sally A&quot;,&quot;parse-names&quot;:false,&quot;dropping-particle&quot;:&quot;&quot;,&quot;non-dropping-particle&quot;:&quot;&quot;},{&quot;family&quot;:&quot;Hersch-Green&quot;,&quot;given&quot;:&quot;Erika I&quot;,&quot;parse-names&quot;:false,&quot;dropping-particle&quot;:&quot;&quot;,&quot;non-dropping-particle&quot;:&quot;&quot;},{&quot;family&quot;:&quot;Risch&quot;,&quot;given&quot;:&quot;Anita C&quot;,&quot;parse-names&quot;:false,&quot;dropping-particle&quot;:&quot;&quot;,&quot;non-dropping-particle&quot;:&quot;&quot;},{&quot;family&quot;:&quot;Caldeira&quot;,&quot;given&quot;:&quot;Maria C&quot;,&quot;parse-names&quot;:false,&quot;dropping-particle&quot;:&quot;&quot;,&quot;non-dropping-particle&quot;:&quot;&quot;},{&quot;family&quot;:&quot;Nogueira&quot;,&quot;given&quot;:&quot;Carla&quot;,&quot;parse-names&quot;:false,&quot;dropping-particle&quot;:&quot;&quot;,&quot;non-dropping-particle&quot;:&quot;&quot;},{&quot;family&quot;:&quot;Chen&quot;,&quot;given&quot;:&quot;Qingqing&quot;,&quot;parse-names&quot;:false,&quot;dropping-particle&quot;:&quot;&quot;,&quot;non-dropping-particle&quot;:&quot;&quot;},{&quot;family&quot;:&quot;Smith&quot;,&quot;given&quot;:&quot;Nicholas G&quot;,&quot;parse-names&quot;:false,&quot;dropping-particle&quot;:&quot;&quot;,&quot;non-dropping-particle&quot;:&quot;&quot;}],&quot;container-title&quot;:&quot;Ecology Letters&quot;,&quot;container-title-short&quot;:&quot;Ecol Lett&quot;,&quot;DOI&quot;:&quot;10.1111/ele.70015&quot;,&quot;ISSN&quot;:&quot;14610248&quot;,&quot;issued&quot;:{&quot;date-parts&quot;:[[2025]]},&quot;page&quot;:&quot;1-13&quot;,&quot;abstract&quot;:&quot;Accurately representing the relationships between nitrogen supply and photosynthesis is crucial for reliably predicting carbon–nitrogen cycle coupling in Earth System Models (ESMs). Most ESMs assume positive correlations amongst soil nitrogen supply, leaf nitrogen content, and photosynthetic capacity. However, leaf photosynthetic nitrogen demand may influence the leaf nitrogen response to soil nitrogen supply; thus, responses to nitrogen supply are expected to be the largest in environments where demand is the greatest. Using a nutrient addition experiment replicated across 26 sites spanning four continents, we demonstrated that climate variables were stronger predictors of leaf nitrogen content than soil nutrient supply. Leaf nitrogen increased more strongly with soil nitrogen supply in regions with the highest theoretical leaf nitrogen demand, increasing more in colder and drier environments than warmer and wetter environments. Thus, leaf nitrogen responses to nitrogen supply are primarily influenced by climatic gradients in photosynthetic nitrogen demand, an insight that could improve ESM predictions.&quot;,&quot;issue&quot;:&quot;1&quot;,&quot;volume&quot;:&quot;28&quot;},&quot;isTemporary&quot;:false}]},{&quot;citationID&quot;:&quot;MENDELEY_CITATION_580b71b0-9ddf-46bc-a7c5-d995812bca50&quot;,&quot;properties&quot;:{&quot;noteIndex&quot;:0},&quot;isEdited&quot;:false,&quot;manualOverride&quot;:{&quot;isManuallyOverridden&quot;:false,&quot;citeprocText&quot;:&quot;(Van Sundert &lt;i&gt;et al.&lt;/i&gt;, 2023)&quot;,&quot;manualOverrideText&quot;:&quot;&quot;},&quot;citationTag&quot;:&quot;MENDELEY_CITATION_v3_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&quot;,&quot;citationItems&quot;:[{&quot;id&quot;:&quot;ddb3fa1d-f730-3370-a34d-ee661fcc7c85&quot;,&quot;itemData&quot;:{&quot;type&quot;:&quot;article-journal&quot;,&quot;id&quot;:&quot;ddb3fa1d-f730-3370-a34d-ee661fcc7c85&quot;,&quot;title&quot;:&quot;When things get MESI: The Manipulation Experiments Synthesis Initiative—A coordinated effort to synthesize terrestrial global change experiments&quot;,&quot;author&quot;:[{&quot;family&quot;:&quot;Sundert&quot;,&quot;given&quot;:&quot;Kevin&quot;,&quot;parse-names&quot;:false,&quot;dropping-particle&quot;:&quot;&quot;,&quot;non-dropping-particle&quot;:&quot;Van&quot;},{&quot;family&quot;:&quot;Leuzinger&quot;,&quot;given&quot;:&quot;Sebastian&quot;,&quot;parse-names&quot;:false,&quot;dropping-particle&quot;:&quot;&quot;,&quot;non-dropping-particle&quot;:&quot;&quot;},{&quot;family&quot;:&quot;Bader&quot;,&quot;given&quot;:&quot;Martin Karl Friedrich&quot;,&quot;parse-names&quot;:false,&quot;dropping-particle&quot;:&quot;&quot;,&quot;non-dropping-particle&quot;:&quot;&quot;},{&quot;family&quot;:&quot;Chang&quot;,&quot;given&quot;:&quot;Scott X&quot;,&quot;parse-names&quot;:false,&quot;dropping-particle&quot;:&quot;&quot;,&quot;non-dropping-particle&quot;:&quot;&quot;},{&quot;family&quot;:&quot;Kauwe&quot;,&quot;given&quot;:&quot;Martin G&quot;,&quot;parse-names&quot;:false,&quot;dropping-particle&quot;:&quot;&quot;,&quot;non-dropping-particle&quot;:&quot;De&quot;},{&quot;family&quot;:&quot;Dukes&quot;,&quot;given&quot;:&quot;Jeffrey S&quot;,&quot;parse-names&quot;:false,&quot;dropping-particle&quot;:&quot;&quot;,&quot;non-dropping-particle&quot;:&quot;&quot;},{&quot;family&quot;:&quot;Langley&quot;,&quot;given&quot;:&quot;J Adam&quot;,&quot;parse-names&quot;:false,&quot;dropping-particle&quot;:&quot;&quot;,&quot;non-dropping-particle&quot;:&quot;&quot;},{&quot;family&quot;:&quot;Ma&quot;,&quot;given&quot;:&quot;Zilong&quot;,&quot;parse-names&quot;:false,&quot;dropping-particle&quot;:&quot;&quot;,&quot;non-dropping-particle&quot;:&quot;&quot;},{&quot;family&quot;:&quot;Mariën&quot;,&quot;given&quot;:&quot;Bertold&quot;,&quot;parse-names&quot;:false,&quot;dropping-particle&quot;:&quot;&quot;,&quot;non-dropping-particle&quot;:&quot;&quot;},{&quot;family&quot;:&quot;Reynaert&quot;,&quot;given&quot;:&quot;Simon&quot;,&quot;parse-names&quot;:false,&quot;dropping-particle&quot;:&quot;&quot;,&quot;non-dropping-particle&quot;:&quot;&quot;},{&quot;family&quot;:&quot;Ru&quot;,&quot;given&quot;:&quot;Jingyi&quot;,&quot;parse-names&quot;:false,&quot;dropping-particle&quot;:&quot;&quot;,&quot;non-dropping-particle&quot;:&quot;&quot;},{&quot;family&quot;:&quot;Song&quot;,&quot;given&quot;:&quot;Jian&quot;,&quot;parse-names&quot;:false,&quot;dropping-particle&quot;:&quot;&quot;,&quot;non-dropping-particle&quot;:&quot;&quot;},{&quot;family&quot;:&quot;Stocker&quot;,&quot;given&quot;:&quot;Benjamin D&quot;,&quot;parse-names&quot;:false,&quot;dropping-particle&quot;:&quot;&quot;,&quot;non-dropping-particle&quot;:&quot;&quot;},{&quot;family&quot;:&quot;Terrer&quot;,&quot;given&quot;:&quot;César&quot;,&quot;parse-names&quot;:false,&quot;dropping-particle&quot;:&quot;&quot;,&quot;non-dropping-particle&quot;:&quot;&quot;},{&quot;family&quot;:&quot;Thoresen&quot;,&quot;given&quot;:&quot;Joshua&quot;,&quot;parse-names&quot;:false,&quot;dropping-particle&quot;:&quot;&quot;,&quot;non-dropping-particle&quot;:&quot;&quot;},{&quot;family&quot;:&quot;Vanuytrecht&quot;,&quot;given&quot;:&quot;Eline&quot;,&quot;parse-names&quot;:false,&quot;dropping-particle&quot;:&quot;&quot;,&quot;non-dropping-particle&quot;:&quot;&quot;},{&quot;family&quot;:&quot;Wan&quot;,&quot;given&quot;:&quot;Shiqiang&quot;,&quot;parse-names&quot;:false,&quot;dropping-particle&quot;:&quot;&quot;,&quot;non-dropping-particle&quot;:&quot;&quot;},{&quot;family&quot;:&quot;Yue&quot;,&quot;given&quot;:&quot;Kai&quot;,&quot;parse-names&quot;:false,&quot;dropping-particle&quot;:&quot;&quot;,&quot;non-dropping-particle&quot;:&quot;&quot;},{&quot;family&quot;:&quot;Vicca&quot;,&quot;given&quot;:&quot;Sara&quot;,&quot;parse-names&quot;:false,&quot;dropping-particle&quot;:&quot;&quot;,&quot;non-dropping-particle&quot;:&quot;&quot;}],&quot;container-title&quot;:&quot;Global Change Biology&quot;,&quot;container-title-short&quot;:&quot;Glob Chang Biol&quot;,&quot;DOI&quot;:&quot;10.1111/gcb.16585&quot;,&quot;ISSN&quot;:&quot;13652486&quot;,&quot;issued&quot;:{&quot;date-parts&quot;:[[2023]]},&quot;page&quot;:&quot;1922-1938&quot;,&quot;abstract&quot;:&quot;Responses of the terrestrial biosphere to rapidly changing environmental conditions are a major source of uncertainty in climate projections. In an effort to reduce this uncertainty, a wide range of global change experiments have been conducted that mimic future conditions in terrestrial ecosystems, manipulating CO2, temperature, and nutrient and water availability. Syntheses of results across experiments provide a more general sense of ecosystem responses to global change, and help to discern the influence of background conditions such as climate and vegetation type in determining global change responses. Several independent syntheses of published data have yielded distinct databases for specific objectives. Such parallel, uncoordinated initiatives carry the risk of producing redundant data collection efforts and have led to contrasting outcomes without clarifying the underlying reason for divergence. These problems could be avoided by creating a publicly available, updatable, curated database. Here, we report on a global effort to collect and curate 57,089 treatment responses across 3644 manipulation experiments at 1145 sites, simulating elevated CO2, warming, nutrient addition, and precipitation changes. In the resulting Manipulation Experiments Synthesis Initiative (MESI) database, effects of experimental global change drivers on carbon and nutrient cycles are included, as well as ancillary data such as background climate, vegetation type, treatment magnitude, duration, and, unique to our database, measured soil properties. Our analysis of the database indicates that most experiments are short term (one or few growing seasons), conducted in the USA, Europe, or China, and that the most abundantly reported variable is aboveground biomass. We provide the most comprehensive multifactor global change database to date, enabling the research community to tackle open research questions, vital to global policymaking. The MESI database, freely accessible at doi.org/10.5281/zenodo.7153253, opens new avenues for model evaluation and synthesis-based understanding of how global change affects terrestrial biomes. We welcome contributions to the database on GitHub.&quot;,&quot;issue&quot;:&quot;7&quot;,&quot;volume&quot;:&quot;29&quot;},&quot;isTemporary&quot;:false}]},{&quot;citationID&quot;:&quot;MENDELEY_CITATION_615e78d7-7396-46e0-926d-c457a0371f19&quot;,&quot;properties&quot;:{&quot;noteIndex&quot;:0},&quot;isEdited&quot;:false,&quot;manualOverride&quot;:{&quot;isManuallyOverridden&quot;:false,&quot;citeprocText&quot;:&quot;(Augustine &lt;i&gt;et al.&lt;/i&gt;, 2024)&quot;,&quot;manualOverrideText&quot;:&quot;&quot;},&quot;citationTag&quot;:&quot;MENDELEY_CITATION_v3_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&quot;,&quot;citationItems&quot;:[{&quot;id&quot;:&quot;aec9e912-6980-381f-bd90-3bd8f35e9368&quot;,&quot;itemData&quot;:{&quot;type&quot;:&quot;article-journal&quot;,&quot;id&quot;:&quot;aec9e912-6980-381f-bd90-3bd8f35e9368&quot;,&quot;title&quot;:&quot;Improper data practices erode the quality of global ecological databases and impede the progress of ecological research&quot;,&quot;author&quot;:[{&quot;family&quot;:&quot;Augustine&quot;,&quot;given&quot;:&quot;Steven P.&quot;,&quot;parse-names&quot;:false,&quot;dropping-particle&quot;:&quot;&quot;,&quot;non-dropping-particle&quot;:&quot;&quot;},{&quot;family&quot;:&quot;Bailey-Marren&quot;,&quot;given&quot;:&quot;Isaac&quot;,&quot;parse-names&quot;:false,&quot;dropping-particle&quot;:&quot;&quot;,&quot;non-dropping-particle&quot;:&quot;&quot;},{&quot;family&quot;:&quot;Charton&quot;,&quot;given&quot;:&quot;Katherine T.&quot;,&quot;parse-names&quot;:false,&quot;dropping-particle&quot;:&quot;&quot;,&quot;non-dropping-particle&quot;:&quot;&quot;},{&quot;family&quot;:&quot;Kiel&quot;,&quot;given&quot;:&quot;Nathan G.&quot;,&quot;parse-names&quot;:false,&quot;dropping-particle&quot;:&quot;&quot;,&quot;non-dropping-particle&quot;:&quot;&quot;},{&quot;family&quot;:&quot;Peyton&quot;,&quot;given&quot;:&quot;Michael S.&quot;,&quot;parse-names&quot;:false,&quot;dropping-particle&quot;:&quot;&quot;,&quot;non-dropping-particle&quot;:&quot;&quot;}],&quot;container-title&quot;:&quot;Global Change Biology&quot;,&quot;container-title-short&quot;:&quot;Glob Chang Biol&quot;,&quot;DOI&quot;:&quot;10.1111/gcb.17116&quot;,&quot;ISSN&quot;:&quot;13652486&quot;,&quot;PMID&quot;:&quot;38273575&quot;,&quot;issued&quot;:{&quot;date-parts&quot;:[[2024]]},&quot;page&quot;:&quot;1-11&quot;,&quot;abstract&quot;:&quot;The scientific community has entered an era of big data. However, with big data comes big responsibilities, and best practices for how data are contributed to databases have not kept pace with the collection, aggregation, and analysis of big data. Here, we rigorously assess the quantity of data for specific leaf area (SLA) available within the largest and most frequently used global plant trait database, the TRY Plant Trait Database, exploring how much of the data were applicable (i.e., original, representative, logical, and comparable) and traceable (i.e., published, cited, and consistent). Over three-quarters of the SLA data in TRY either lacked applicability or traceability, leaving only 22.9% of the original data usable compared with the 64.9% typically deemed usable by standard data cleaning protocols. The remaining usable data differed markedly from the original for many species, which led to altered interpretation of ecological analyses. Though the data we consider here make up only 4.5% of SLA data within TRY, similar issues of applicability and traceability likely apply to SLA data for other species as well as other commonly measured, uploaded, and downloaded plant traits. We end with suggested steps forward for global ecological databases, including suggestions for both uploaders to and curators of databases with the hope that, through addressing the issues raised here, we can increase data quality and integrity within the ecological community.&quot;,&quot;issue&quot;:&quot;1&quot;,&quot;volume&quot;:&quot;30&quot;},&quot;isTemporary&quot;:false}]},{&quot;citationID&quot;:&quot;MENDELEY_CITATION_aa60e678-d0d6-42bb-8f95-17e0ef98b4d0&quot;,&quot;properties&quot;:{&quot;noteIndex&quot;:0},&quot;isEdited&quot;:false,&quot;manualOverride&quot;:{&quot;isManuallyOverridden&quot;:false,&quot;citeprocText&quot;:&quot;(Borer &lt;i&gt;et al.&lt;/i&gt;, 2014)&quot;,&quot;manualOverrideText&quot;:&quot;&quot;},&quot;citationTag&quot;:&quot;MENDELEY_CITATION_v3_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&quot;,&quot;citationItems&quot;:[{&quot;id&quot;:&quot;e199ce7b-5579-322c-9d78-cdc140184312&quot;,&quot;itemData&quot;:{&quot;type&quot;:&quot;article-journal&quot;,&quot;id&quot;:&quot;e199ce7b-5579-322c-9d78-cdc140184312&quot;,&quot;title&quot;:&quot;Finding generality in ecology: A model for globally distributed experiments&quot;,&quot;author&quot;:[{&quot;family&quot;:&quot;Borer&quot;,&quot;given&quot;:&quot;Elizabeth T&quot;,&quot;parse-names&quot;:false,&quot;dropping-particle&quot;:&quot;&quot;,&quot;non-dropping-particle&quot;:&quot;&quot;},{&quot;family&quot;:&quot;Harpole&quot;,&quot;given&quot;:&quot;W Stanley&quot;,&quot;parse-names&quot;:false,&quot;dropping-particle&quot;:&quot;&quot;,&quot;non-dropping-particle&quot;:&quot;&quot;},{&quot;family&quot;:&quot;Adler&quot;,&quot;given&quot;:&quot;Peter B&quot;,&quot;parse-names&quot;:false,&quot;dropping-particle&quot;:&quot;&quot;,&quot;non-dropping-particle&quot;:&quot;&quot;},{&quot;family&quot;:&quot;Lind&quot;,&quot;given&quot;:&quot;Eric M&quot;,&quot;parse-names&quot;:false,&quot;dropping-particle&quot;:&quot;&quot;,&quot;non-dropping-particle&quot;:&quot;&quot;},{&quot;family&quot;:&quot;Orrock&quot;,&quot;given&quot;:&quot;John L&quot;,&quot;parse-names&quot;:false,&quot;dropping-particle&quot;:&quot;&quot;,&quot;non-dropping-particle&quot;:&quot;&quot;},{&quot;family&quot;:&quot;Seabloom&quot;,&quot;given&quot;:&quot;Eric W&quot;,&quot;parse-names&quot;:false,&quot;dropping-particle&quot;:&quot;&quot;,&quot;non-dropping-particle&quot;:&quot;&quot;},{&quot;family&quot;:&quot;Smith&quot;,&quot;given&quot;:&quot;Melinda D&quot;,&quot;parse-names&quot;:false,&quot;dropping-particle&quot;:&quot;&quot;,&quot;non-dropping-particle&quot;:&quot;&quot;}],&quot;container-title&quot;:&quot;Methods in Ecology and Evolution&quot;,&quot;container-title-short&quot;:&quot;Methods Ecol Evol&quot;,&quot;DOI&quot;:&quot;10.1111/2041-210X.12125&quot;,&quot;ISSN&quot;:&quot;2041210X&quot;,&quot;issued&quot;:{&quot;date-parts&quot;:[[2014]]},&quot;page&quot;:&quot;65-73&quot;,&quot;abstract&quot;:&quot;Summary: Advancing the field of ecology relies on understanding generalities and developing theories based on empirical and functional relationships that integrate across organismal to global spatial scales and span temporal scales. Significant advances in predicting responses of ecological communities to globally extensive anthropogenic perturbations, for example, require understanding the role of environmental context in determining outcomes, which in turn requires standardized experiments across sites and regions. Distributed collaborative experiments can lead to high-impact advances that would otherwise be unachievable. Here, we provide specific advice and considerations relevant to researchers interested in employing this emerging approach using as a case study our experience developing and running the Nutrient Network, a globally distributed experimental network (currently &gt;75 sites in 17 countries) that arose from a grassroots, cooperative research effort. We clarify the design, goals and function of the Nutrient Network as a model to empower others in the scientific community to employ distributed experiments to advance our predictive understanding of global-scale ecological trends and responses. Our experiences to date demonstrate that globally distributed experimental science need not be prohibitively expensive or time-consuming on a per capita basis and is not limited to senior scientists or countries where science is well funded. While distributed experiments are not a panacea for understanding ecological systems, they can substantially complement existing approaches. © 2013 British Ecological Society.&quot;,&quot;issue&quot;:&quot;1&quot;,&quot;volume&quot;:&quot;5&quot;},&quot;isTemporary&quot;:false}]},{&quot;citationID&quot;:&quot;MENDELEY_CITATION_c6a153c3-30da-4d4f-a764-cb0a902f1128&quot;,&quot;properties&quot;:{&quot;noteIndex&quot;:0},&quot;isEdited&quot;:false,&quot;manualOverride&quot;:{&quot;isManuallyOverridden&quot;:true,&quot;citeprocText&quot;:&quot;(Firn &lt;i&gt;et al.&lt;/i&gt;, 2019)&quot;,&quot;manualOverrideText&quot;:&quot;Firn et al. (2019)&quot;},&quot;citationTag&quot;:&quot;MENDELEY_CITATION_v3_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&quot;,&quot;citationItems&quot;:[{&quot;id&quot;:&quot;c6eb0ed5-0ab0-38a6-8800-c6d2b49098b0&quot;,&quot;itemData&quot;:{&quot;type&quot;:&quot;article-journal&quot;,&quot;id&quot;:&quot;c6eb0ed5-0ab0-38a6-8800-c6d2b49098b0&quot;,&quot;title&quot;:&quot;Leaf nutrients, not specific leaf area, are consistent indicators of elevated nutrient inputs&quot;,&quot;author&quot;:[{&quot;family&quot;:&quot;Firn&quot;,&quot;given&quot;:&quot;Jennifer&quot;,&quot;parse-names&quot;:false,&quot;dropping-particle&quot;:&quot;&quot;,&quot;non-dropping-particle&quot;:&quot;&quot;},{&quot;family&quot;:&quot;McGree&quot;,&quot;given&quot;:&quot;James M&quot;,&quot;parse-names&quot;:false,&quot;dropping-particle&quot;:&quot;&quot;,&quot;non-dropping-particle&quot;:&quot;&quot;},{&quot;family&quot;:&quot;Harvey&quot;,&quot;given&quot;:&quot;Eric&quot;,&quot;parse-names&quot;:false,&quot;dropping-particle&quot;:&quot;&quot;,&quot;non-dropping-particle&quot;:&quot;&quot;},{&quot;family&quot;:&quot;Flores-Moreno&quot;,&quot;given&quot;:&quot;Habacuc&quot;,&quot;parse-names&quot;:false,&quot;dropping-particle&quot;:&quot;&quot;,&quot;non-dropping-particle&quot;:&quot;&quot;},{&quot;family&quot;:&quot;Schütz&quot;,&quot;given&quot;:&quot;Martin&quot;,&quot;parse-names&quot;:false,&quot;dropping-particle&quot;:&quot;&quot;,&quot;non-dropping-particle&quot;:&quot;&quot;},{&quot;family&quot;:&quot;Buckley&quot;,&quot;given&quot;:&quot;Yvonne M&quot;,&quot;parse-names&quot;:false,&quot;dropping-particle&quot;:&quot;&quot;,&quot;non-dropping-particle&quot;:&quot;&quot;},{&quot;family&quot;:&quot;Borer&quot;,&quot;given&quot;:&quot;Elizabeth T&quot;,&quot;parse-names&quot;:false,&quot;dropping-particle&quot;:&quot;&quot;,&quot;non-dropping-particle&quot;:&quot;&quot;},{&quot;family&quot;:&quot;Seabloom&quot;,&quot;given&quot;:&quot;Eric W&quot;,&quot;parse-names&quot;:false,&quot;dropping-particle&quot;:&quot;&quot;,&quot;non-dropping-particle&quot;:&quot;&quot;},{&quot;family&quot;:&quot;Pierre&quot;,&quot;given&quot;:&quot;Kimberly J&quot;,&quot;parse-names&quot;:false,&quot;dropping-particle&quot;:&quot;&quot;,&quot;non-dropping-particle&quot;:&quot;La&quot;},{&quot;family&quot;:&quot;MacDougall&quot;,&quot;given&quot;:&quot;Andrew M&quot;,&quot;parse-names&quot;:false,&quot;dropping-particle&quot;:&quot;&quot;,&quot;non-dropping-particle&quot;:&quot;&quot;},{&quot;family&quot;:&quot;Prober&quot;,&quot;given&quot;:&quot;Suzanne M&quot;,&quot;parse-names&quot;:false,&quot;dropping-particle&quot;:&quot;&quot;,&quot;non-dropping-particle&quot;:&quot;&quot;},{&quot;family&quot;:&quot;Stevens&quot;,&quot;given&quot;:&quot;Carly J&quot;,&quot;parse-names&quot;:false,&quot;dropping-particle&quot;:&quot;&quot;,&quot;non-dropping-particle&quot;:&quot;&quot;},{&quot;family&quot;:&quot;Sullivan&quot;,&quot;given&quot;:&quot;Lauren L&quot;,&quot;parse-names&quot;:false,&quot;dropping-particle&quot;:&quot;&quot;,&quot;non-dropping-particle&quot;:&quot;&quot;},{&quot;family&quot;:&quot;Porter&quot;,&quot;given&quot;:&quot;Erica&quot;,&quot;parse-names&quot;:false,&quot;dropping-particle&quot;:&quot;&quot;,&quot;non-dropping-particle&quot;:&quot;&quot;},{&quot;family&quot;:&quot;Ladouceur&quot;,&quot;given&quot;:&quot;Emma&quot;,&quot;parse-names&quot;:false,&quot;dropping-particle&quot;:&quot;&quot;,&quot;non-dropping-particle&quot;:&quot;&quot;},{&quot;family&quot;:&quot;Allen&quot;,&quot;given&quot;:&quot;Charlotte&quot;,&quot;parse-names&quot;:false,&quot;dropping-particle&quot;:&quot;&quot;,&quot;non-dropping-particle&quot;:&quot;&quot;},{&quot;family&quot;:&quot;Moromizato&quot;,&quot;given&quot;:&quot;Karine H&quot;,&quot;parse-names&quot;:false,&quot;dropping-particle&quot;:&quot;&quot;,&quot;non-dropping-particle&quot;:&quot;&quot;},{&quot;family&quot;:&quot;Morgan&quot;,&quot;given&quot;:&quot;John W&quot;,&quot;parse-names&quot;:false,&quot;dropping-particle&quot;:&quot;&quot;,&quot;non-dropping-particle&quot;:&quot;&quot;},{&quot;family&quot;:&quot;Harpole&quot;,&quot;given&quot;:&quot;W Stanley&quot;,&quot;parse-names&quot;:false,&quot;dropping-particle&quot;:&quot;&quot;,&quot;non-dropping-particle&quot;:&quot;&quot;},{&quot;family&quot;:&quot;Hautier&quot;,&quot;given&quot;:&quot;Yann&quot;,&quot;parse-names&quot;:false,&quot;dropping-particle&quot;:&quot;&quot;,&quot;non-dropping-particle&quot;:&quot;&quot;},{&quot;family&quot;:&quot;Eisenhauer&quot;,&quot;given&quot;:&quot;Nico&quot;,&quot;parse-names&quot;:false,&quot;dropping-particle&quot;:&quot;&quot;,&quot;non-dropping-particle&quot;:&quot;&quot;},{&quot;family&quot;:&quot;Wright&quot;,&quot;given&quot;:&quot;Justin P&quot;,&quot;parse-names&quot;:false,&quot;dropping-particle&quot;:&quot;&quot;,&quot;non-dropping-particle&quot;:&quot;&quot;},{&quot;family&quot;:&quot;Adler&quot;,&quot;given&quot;:&quot;Peter B&quot;,&quot;parse-names&quot;:false,&quot;dropping-particle&quot;:&quot;&quot;,&quot;non-dropping-particle&quot;:&quot;&quot;},{&quot;family&quot;:&quot;Arnillas&quot;,&quot;given&quot;:&quot;Carlos Alberto&quot;,&quot;parse-names&quot;:false,&quot;dropping-particle&quot;:&quot;&quot;,&quot;non-dropping-particle&quot;:&quot;&quot;},{&quot;family&quot;:&quot;Bakker&quot;,&quot;given&quot;:&quot;Jonathan D&quot;,&quot;parse-names&quot;:false,&quot;dropping-particle&quot;:&quot;&quot;,&quot;non-dropping-particle&quot;:&quot;&quot;},{&quot;family&quot;:&quot;Biederman&quot;,&quot;given&quot;:&quot;Lori&quot;,&quot;parse-names&quot;:false,&quot;dropping-particle&quot;:&quot;&quot;,&quot;non-dropping-particle&quot;:&quot;&quot;},{&quot;family&quot;:&quot;Broadbent&quot;,&quot;given&quot;:&quot;Arthur A D&quot;,&quot;parse-names&quot;:false,&quot;dropping-particle&quot;:&quot;&quot;,&quot;non-dropping-particle&quot;:&quot;&quot;},{&quot;family&quot;:&quot;Brown&quot;,&quot;given&quot;:&quot;Cynthia S&quot;,&quot;parse-names&quot;:false,&quot;dropping-particle&quot;:&quot;&quot;,&quot;non-dropping-particle&quot;:&quot;&quot;},{&quot;family&quot;:&quot;Bugalho&quot;,&quot;given&quot;:&quot;Miguel N&quot;,&quot;parse-names&quot;:false,&quot;dropping-particle&quot;:&quot;&quot;,&quot;non-dropping-particle&quot;:&quot;&quot;},{&quot;family&quot;:&quot;Caldeira&quot;,&quot;given&quot;:&quot;Maria C&quot;,&quot;parse-names&quot;:false,&quot;dropping-particle&quot;:&quot;&quot;,&quot;non-dropping-particle&quot;:&quot;&quot;},{&quot;family&quot;:&quot;Cleland&quot;,&quot;given&quot;:&quot;Elsa E&quot;,&quot;parse-names&quot;:false,&quot;dropping-particle&quot;:&quot;&quot;,&quot;non-dropping-particle&quot;:&quot;&quot;},{&quot;family&quot;:&quot;Ebeling&quot;,&quot;given&quot;:&quot;Anne&quot;,&quot;parse-names&quot;:false,&quot;dropping-particle&quot;:&quot;&quot;,&quot;non-dropping-particle&quot;:&quot;&quot;},{&quot;family&quot;:&quot;Fay&quot;,&quot;given&quot;:&quot;Philip A&quot;,&quot;parse-names&quot;:false,&quot;dropping-particle&quot;:&quot;&quot;,&quot;non-dropping-particle&quot;:&quot;&quot;},{&quot;family&quot;:&quot;Hagenah&quot;,&quot;given&quot;:&quot;Nicole&quot;,&quot;parse-names&quot;:false,&quot;dropping-particle&quot;:&quot;&quot;,&quot;non-dropping-particle&quot;:&quot;&quot;},{&quot;family&quot;:&quot;Kleinhesselink&quot;,&quot;given&quot;:&quot;Andrew M&quot;,&quot;parse-names&quot;:false,&quot;dropping-particle&quot;:&quot;&quot;,&quot;non-dropping-particle&quot;:&quot;&quot;},{&quot;family&quot;:&quot;Mitchell&quot;,&quot;given&quot;:&quot;Rachel&quot;,&quot;parse-names&quot;:false,&quot;dropping-particle&quot;:&quot;&quot;,&quot;non-dropping-particle&quot;:&quot;&quot;},{&quot;family&quot;:&quot;Moore&quot;,&quot;given&quot;:&quot;Joslin L&quot;,&quot;parse-names&quot;:false,&quot;dropping-particle&quot;:&quot;&quot;,&quot;non-dropping-particle&quot;:&quot;&quot;},{&quot;family&quot;:&quot;Nogueira&quot;,&quot;given&quot;:&quot;Carla&quot;,&quot;parse-names&quot;:false,&quot;dropping-particle&quot;:&quot;&quot;,&quot;non-dropping-particle&quot;:&quot;&quot;},{&quot;family&quot;:&quot;Peri&quot;,&quot;given&quot;:&quot;Pablo Luis&quot;,&quot;parse-names&quot;:false,&quot;dropping-particle&quot;:&quot;&quot;,&quot;non-dropping-particle&quot;:&quot;&quot;},{&quot;family&quot;:&quot;Roscher&quot;,&quot;given&quot;:&quot;Christiane&quot;,&quot;parse-names&quot;:false,&quot;dropping-particle&quot;:&quot;&quot;,&quot;non-dropping-particle&quot;:&quot;&quot;},{&quot;family&quot;:&quot;Smith&quot;,&quot;given&quot;:&quot;Melinda D&quot;,&quot;parse-names&quot;:false,&quot;dropping-particle&quot;:&quot;&quot;,&quot;non-dropping-particle&quot;:&quot;&quot;},{&quot;family&quot;:&quot;Wragg&quot;,&quot;given&quot;:&quot;Peter D&quot;,&quot;parse-names&quot;:false,&quot;dropping-particle&quot;:&quot;&quot;,&quot;non-dropping-particle&quot;:&quot;&quot;},{&quot;family&quot;:&quot;Risch&quot;,&quot;given&quot;:&quot;Anita C&quot;,&quot;parse-names&quot;:false,&quot;dropping-particle&quot;:&quot;&quot;,&quot;non-dropping-particle&quot;:&quot;&quot;}],&quot;container-title&quot;:&quot;Nature Ecology &amp; Evolution&quot;,&quot;container-title-short&quot;:&quot;Nat Ecol Evol&quot;,&quot;DOI&quot;:&quot;10.1038/s41559-018-0790-1&quot;,&quot;ISSN&quot;:&quot;2397-334X&quot;,&quot;URL&quot;:&quot;https://www.nature.com/articles/s41559-018-0790-1&quot;,&quot;issued&quot;:{&quot;date-parts&quot;:[[2019,2,4]]},&quot;page&quot;:&quot;400-406&quot;,&quot;issue&quot;:&quot;3&quot;,&quot;volume&quot;:&quot;3&quot;},&quot;isTemporary&quot;:false}]},{&quot;citationID&quot;:&quot;MENDELEY_CITATION_e01835aa-e2b1-4692-a782-40feef45e4a4&quot;,&quot;properties&quot;:{&quot;noteIndex&quot;:0},&quot;isEdited&quot;:false,&quot;manualOverride&quot;:{&quot;isManuallyOverridden&quot;:true,&quot;citeprocText&quot;:&quot;(Cleland &lt;i&gt;et al.&lt;/i&gt;, 2019)&quot;,&quot;manualOverrideText&quot;:&quot;Cleland et al. (2019)&quot;},&quot;citationTag&quot;:&quot;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&quot;,&quot;citationItems&quot;:[{&quot;id&quot;:&quot;16dad6da-42e3-3b2e-ade4-7f9230e738ed&quot;,&quot;itemData&quot;:{&quot;type&quot;:&quot;article-journal&quot;,&quot;id&quot;:&quot;16dad6da-42e3-3b2e-ade4-7f9230e738ed&quot;,&quot;title&quot;:&quot;Belowground Biomass Response to Nutrient Enrichment Depends on Light Limitation Across Globally Distributed Grasslands&quot;,&quot;author&quot;:[{&quot;family&quot;:&quot;Cleland&quot;,&quot;given&quot;:&quot;Elsa E&quot;,&quot;parse-names&quot;:false,&quot;dropping-particle&quot;:&quot;&quot;,&quot;non-dropping-particle&quot;:&quot;&quot;},{&quot;family&quot;:&quot;Lind&quot;,&quot;given&quot;:&quot;Eric M&quot;,&quot;parse-names&quot;:false,&quot;dropping-particle&quot;:&quot;&quot;,&quot;non-dropping-particle&quot;:&quot;&quot;},{&quot;family&quot;:&quot;DeCrappeo&quot;,&quot;given&quot;:&quot;Nicole M&quot;,&quot;parse-names&quot;:false,&quot;dropping-particle&quot;:&quot;&quot;,&quot;non-dropping-particle&quot;:&quot;&quot;},{&quot;family&quot;:&quot;DeLorenze&quot;,&quot;given&quot;:&quot;Elizabeth&quot;,&quot;parse-names&quot;:false,&quot;dropping-particle&quot;:&quot;&quot;,&quot;non-dropping-particle&quot;:&quot;&quot;},{&quot;family&quot;:&quot;Wilkins&quot;,&quot;given&quot;:&quot;Rachel Abbott&quot;,&quot;parse-names&quot;:false,&quot;dropping-particle&quot;:&quot;&quot;,&quot;non-dropping-particle&quot;:&quot;&quot;},{&quot;family&quot;:&quot;Adler&quot;,&quot;given&quot;:&quot;Peter B&quot;,&quot;parse-names&quot;:false,&quot;dropping-particle&quot;:&quot;&quot;,&quot;non-dropping-particle&quot;:&quot;&quot;},{&quot;family&quot;:&quot;Bakker&quot;,&quot;given&quot;:&quot;Jonathan D&quot;,&quot;parse-names&quot;:false,&quot;dropping-particle&quot;:&quot;&quot;,&quot;non-dropping-particle&quot;:&quot;&quot;},{&quot;family&quot;:&quot;Brown&quot;,&quot;given&quot;:&quot;Cynthia S&quot;,&quot;parse-names&quot;:false,&quot;dropping-particle&quot;:&quot;&quot;,&quot;non-dropping-particle&quot;:&quot;&quot;},{&quot;family&quot;:&quot;Davies&quot;,&quot;given&quot;:&quot;Kendi F&quot;,&quot;parse-names&quot;:false,&quot;dropping-particle&quot;:&quot;&quot;,&quot;non-dropping-particle&quot;:&quot;&quot;},{&quot;family&quot;:&quot;Esch&quot;,&quot;given&quot;:&quot;Ellen&quot;,&quot;parse-names&quot;:false,&quot;dropping-particle&quot;:&quot;&quot;,&quot;non-dropping-particle&quot;:&quot;&quot;},{&quot;family&quot;:&quot;Firn&quot;,&quot;given&quot;:&quot;Jennifer&quot;,&quot;parse-names&quot;:false,&quot;dropping-particle&quot;:&quot;&quot;,&quot;non-dropping-particle&quot;:&quot;&quot;},{&quot;family&quot;:&quot;Gressard&quot;,&quot;given&quot;:&quot;Scott&quot;,&quot;parse-names&quot;:false,&quot;dropping-particle&quot;:&quot;&quot;,&quot;non-dropping-particle&quot;:&quot;&quot;},{&quot;family&quot;:&quot;Gruner&quot;,&quot;given&quot;:&quot;Daniel S&quot;,&quot;parse-names&quot;:false,&quot;dropping-particle&quot;:&quot;&quot;,&quot;non-dropping-particle&quot;:&quot;&quot;},{&quot;family&quot;:&quot;Hagenah&quot;,&quot;given&quot;:&quot;Nicole&quot;,&quot;parse-names&quot;:false,&quot;dropping-particle&quot;:&quot;&quot;,&quot;non-dropping-particle&quot;:&quot;&quot;},{&quot;family&quot;:&quot;Harpole&quot;,&quot;given&quot;:&quot;W. Stanley&quot;,&quot;parse-names&quot;:false,&quot;dropping-particle&quot;:&quot;&quot;,&quot;non-dropping-particle&quot;:&quot;&quot;},{&quot;family&quot;:&quot;Hautier&quot;,&quot;given&quot;:&quot;Yann&quot;,&quot;parse-names&quot;:false,&quot;dropping-particle&quot;:&quot;&quot;,&quot;non-dropping-particle&quot;:&quot;&quot;},{&quot;family&quot;:&quot;Hobbie&quot;,&quot;given&quot;:&quot;Sarah E&quot;,&quot;parse-names&quot;:false,&quot;dropping-particle&quot;:&quot;&quot;,&quot;non-dropping-particle&quot;:&quot;&quot;},{&quot;family&quot;:&quot;Hofmockel&quot;,&quot;given&quot;:&quot;Kirsten S&quot;,&quot;parse-names&quot;:false,&quot;dropping-particle&quot;:&quot;&quot;,&quot;non-dropping-particle&quot;:&quot;&quot;},{&quot;family&quot;:&quot;Kirkman&quot;,&quot;given&quot;:&quot;Kevin&quot;,&quot;parse-names&quot;:false,&quot;dropping-particle&quot;:&quot;&quot;,&quot;non-dropping-particle&quot;:&quot;&quot;},{&quot;family&quot;:&quot;Knops&quot;,&quot;given&quot;:&quot;Johannes&quot;,&quot;parse-names&quot;:false,&quot;dropping-particle&quot;:&quot;&quot;,&quot;non-dropping-particle&quot;:&quot;&quot;},{&quot;family&quot;:&quot;Kopp&quot;,&quot;given&quot;:&quot;Christopher W&quot;,&quot;parse-names&quot;:false,&quot;dropping-particle&quot;:&quot;&quot;,&quot;non-dropping-particle&quot;:&quot;&quot;},{&quot;family&quot;:&quot;Pierre&quot;,&quot;given&quot;:&quot;Kimberly J&quot;,&quot;parse-names&quot;:false,&quot;dropping-particle&quot;:&quot;&quot;,&quot;non-dropping-particle&quot;:&quot;La&quot;},{&quot;family&quot;:&quot;MacDougall&quot;,&quot;given&quot;:&quot;Andrew&quot;,&quot;parse-names&quot;:false,&quot;dropping-particle&quot;:&quot;&quot;,&quot;non-dropping-particle&quot;:&quot;&quot;},{&quot;family&quot;:&quot;McCulley&quot;,&quot;given&quot;:&quot;Rebecca L&quot;,&quot;parse-names&quot;:false,&quot;dropping-particle&quot;:&quot;&quot;,&quot;non-dropping-particle&quot;:&quot;&quot;},{&quot;family&quot;:&quot;Melbourne&quot;,&quot;given&quot;:&quot;Brett A&quot;,&quot;parse-names&quot;:false,&quot;dropping-particle&quot;:&quot;&quot;,&quot;non-dropping-particle&quot;:&quot;&quot;},{&quot;family&quot;:&quot;Moore&quot;,&quot;given&quot;:&quot;Joslin L&quot;,&quot;parse-names&quot;:false,&quot;dropping-particle&quot;:&quot;&quot;,&quot;non-dropping-particle&quot;:&quot;&quot;},{&quot;family&quot;:&quot;Prober&quot;,&quot;given&quot;:&quot;Suzanne M&quot;,&quot;parse-names&quot;:false,&quot;dropping-particle&quot;:&quot;&quot;,&quot;non-dropping-particle&quot;:&quot;&quot;},{&quot;family&quot;:&quot;Riggs&quot;,&quot;given&quot;:&quot;Charlotte&quot;,&quot;parse-names&quot;:false,&quot;dropping-particle&quot;:&quot;&quot;,&quot;non-dropping-particle&quot;:&quot;&quot;},{&quot;family&quot;:&quot;Risch&quot;,&quot;given&quot;:&quot;Anita C&quot;,&quot;parse-names&quot;:false,&quot;dropping-particle&quot;:&quot;&quot;,&quot;non-dropping-particle&quot;:&quot;&quot;},{&quot;family&quot;:&quot;Schuetz&quot;,&quot;given&quot;:&quot;Martin&quot;,&quot;parse-names&quot;:false,&quot;dropping-particle&quot;:&quot;&quot;,&quot;non-dropping-particle&quot;:&quot;&quot;},{&quot;family&quot;:&quot;Stevens&quot;,&quot;given&quot;:&quot;Carly&quot;,&quot;parse-names&quot;:false,&quot;dropping-particle&quot;:&quot;&quot;,&quot;non-dropping-particle&quot;:&quot;&quot;},{&quot;family&quot;:&quot;Wragg&quot;,&quot;given&quot;:&quot;Peter D&quot;,&quot;parse-names&quot;:false,&quot;dropping-particle&quot;:&quot;&quot;,&quot;non-dropping-particle&quot;:&quot;&quot;},{&quot;family&quot;:&quot;Wright&quot;,&quot;given&quot;:&quot;Justin&quot;,&quot;parse-names&quot;:false,&quot;dropping-particle&quot;:&quot;&quot;,&quot;non-dropping-particle&quot;:&quot;&quot;},{&quot;family&quot;:&quot;Borer&quot;,&quot;given&quot;:&quot;Elizabeth T&quot;,&quot;parse-names&quot;:false,&quot;dropping-particle&quot;:&quot;&quot;,&quot;non-dropping-particle&quot;:&quot;&quot;},{&quot;family&quot;:&quot;Seabloom&quot;,&quot;given&quot;:&quot;Eric W&quot;,&quot;parse-names&quot;:false,&quot;dropping-particle&quot;:&quot;&quot;,&quot;non-dropping-particle&quot;:&quot;&quot;}],&quot;container-title&quot;:&quot;Ecosystems&quot;,&quot;DOI&quot;:&quot;10.1007/s10021-019-00350-4&quot;,&quot;ISSN&quot;:&quot;14350629&quot;,&quot;URL&quot;:&quot;https://doi.org/10.1007/s10021-019-00350-4&quot;,&quot;issued&quot;:{&quot;date-parts&quot;:[[2019]]},&quot;page&quot;:&quot;1466-1477&quot;,&quot;abstract&quot;:&quot;Anthropogenic activities are increasing nutrient inputs to ecosystems worldwide, with consequences for global carbon and nutrient cycles. Recent meta-analyses show that aboveground primary production is often co-limited by multiple nutrients; however, little is known about how root production responds to changes in nutrient availability. At twenty-nine grassland sites on four continents, we quantified shallow root biomass responses to nitrogen (N), phosphorus (P) and potassium plus micronutrient enrichment and compared below- and aboveground responses. We hypothesized that optimal allocation theory would predict context dependence in root biomass responses to nutrient enrichment, given variation among sites in the resources limiting to plant growth (specifically light versus nutrients). Consistent with the predictions of optimal allocation theory, the proportion of total biomass belowground declined with N or P addition, due to increased biomass aboveground (for N and P) and decreased biomass belowground (N, particularly in sites with low canopy light penetration). Absolute root biomass increased with N addition where light was abundant at the soil surface, but declined in sites where the grassland canopy intercepted a large proportion of incoming light. These results demonstrate that belowground responses to changes in resource supply can differ strongly from aboveground responses, which could significantly modify predictions of future rates of nutrient cycling and carbon sequestration. Our results also highlight how optimal allocation theory developed for individual plants may help predict belowground biomass responses to nutrient enrichment at the ecosystem scale across wide climatic and environmental gradients.&quot;,&quot;publisher&quot;:&quot;Springer US&quot;,&quot;issue&quot;:&quot;7&quot;,&quot;volume&quot;:&quot;22&quot;,&quot;container-title-short&quot;:&quot;&quot;},&quot;isTemporary&quot;:false}]},{&quot;citationID&quot;:&quot;MENDELEY_CITATION_f13c2147-cea0-4eb1-9717-e949e20a9c2b&quot;,&quot;properties&quot;:{&quot;noteIndex&quot;:0},&quot;isEdited&quot;:false,&quot;manualOverride&quot;:{&quot;isManuallyOverridden&quot;:true,&quot;citeprocText&quot;:&quot;(Hersch-Green &lt;i&gt;et al.&lt;/i&gt;, 2024)&quot;,&quot;manualOverrideText&quot;:&quot;Hersch-Green et al. (2024)&quot;},&quot;citationTag&quot;:&quot;MENDELEY_CITATION_v3_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&quot;,&quot;citationItems&quot;:[{&quot;id&quot;:&quot;9a914c06-e445-38c7-9318-765f1c302242&quot;,&quot;itemData&quot;:{&quot;type&quot;:&quot;article-journal&quot;,&quot;id&quot;:&quot;9a914c06-e445-38c7-9318-765f1c302242&quot;,&quot;title&quot;:&quot;Mechanistic insights into plant community responses to environmental variables: genome size, cellular nutrient investments, and metabolic tradeoffs&quot;,&quot;author&quot;:[{&quot;family&quot;:&quot;Hersch-Green&quot;,&quot;given&quot;:&quot;Erika I&quot;,&quot;parse-names&quot;:false,&quot;dropping-particle&quot;:&quot;&quot;,&quot;non-dropping-particle&quot;:&quot;&quot;},{&quot;family&quot;:&quot;Fay&quot;,&quot;given&quot;:&quot;Philip A&quot;,&quot;parse-names&quot;:false,&quot;dropping-particle&quot;:&quot;&quot;,&quot;non-dropping-particle&quot;:&quot;&quot;},{&quot;family&quot;:&quot;Hass&quot;,&quot;given&quot;:&quot;Hailee B&quot;,&quot;parse-names&quot;:false,&quot;dropping-particle&quot;:&quot;&quot;,&quot;non-dropping-particle&quot;:&quot;&quot;},{&quot;family&quot;:&quot;Smith&quot;,&quot;given&quot;:&quot;Nicholas G&quot;,&quot;parse-names&quot;:false,&quot;dropping-particle&quot;:&quot;&quot;,&quot;non-dropping-particle&quot;:&quot;&quot;}],&quot;container-title&quot;:&quot;New Phytologist&quot;,&quot;DOI&quot;:&quot;10.1111/nph.20374&quot;,&quot;ISSN&quot;:&quot;14698137&quot;,&quot;issued&quot;:{&quot;date-parts&quot;:[[2024]]},&quot;abstract&quot;:&quot;Affecting biodiversity, plants with larger genome sizes (GS) may be restricted in nutrient-poor conditions. This pattern has been attributed to their greater cellular nitrogen (N) and phosphorus (P) investments and hypothesized nutrient–investment tradeoffs between cell synthesis and physiological attributes associated with growth. However, the influence of GS on cell size and functioning may also contribute to GS-dependent growth responses to nutrients. To test whether and how GS is associated with cellular nutrient, stomata, and/or physiological attributes, we examined &gt; 500 forbs and grasses from seven grassland sites conducting a long-term N and P fertilization experiment. Larger GS plants had increased cellular nutrient contents and larger, but fewer stomata than smaller GS plants. Larger GS grasses (but not forbs) also had lower photosynthetic rates and water-use efficiencies. However, nutrients had no direct effect on GS-dependent physiological attributes and GS-dependent physiological changes likely arise from how GS influences cells. At the driest sites, large GS grasses displayed high water-use efficiency mostly because transpiration was reduced relative to photosynthesis in these conditions. We suggest that climatic conditions and GS-associated cell traits that modify physiological responses, rather than resource–investment tradeoffs, largely explain GS-dependent growth responses to nutrients (especially for grasses).&quot;,&quot;container-title-short&quot;:&quot;&quot;},&quot;isTemporary&quot;:false}]},{&quot;citationID&quot;:&quot;MENDELEY_CITATION_2d028b02-2ef0-4ced-bdd6-b3a34d3faa78&quot;,&quot;properties&quot;:{&quot;noteIndex&quot;:0},&quot;isEdited&quot;:false,&quot;manualOverride&quot;:{&quot;isManuallyOverridden&quot;:false,&quot;citeprocText&quot;:&quot;(Liang &lt;i&gt;et al.&lt;/i&gt;, 2020)&quot;,&quot;manualOverrideText&quot;:&quot;&quot;},&quot;citationTag&quot;:&quot;MENDELEY_CITATION_v3_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&quot;,&quot;citationItems&quot;:[{&quot;id&quot;:&quot;c3e0823d-e853-3f32-8ea9-ca1f30e2286a&quot;,&quot;itemData&quot;:{&quot;type&quot;:&quot;article-journal&quot;,&quot;id&quot;:&quot;c3e0823d-e853-3f32-8ea9-ca1f30e2286a&quot;,&quot;title&quot;:&quot;Global response patterns of plant photosynthesis to nitrogen addition: A meta‐analysis&quot;,&quot;author&quot;:[{&quot;family&quot;:&quot;Liang&quot;,&quot;given&quot;:&quot;Xingyun&quot;,&quot;parse-names&quot;:false,&quot;dropping-particle&quot;:&quot;&quot;,&quot;non-dropping-particle&quot;:&quot;&quot;},{&quot;family&quot;:&quot;Zhang&quot;,&quot;given&quot;:&quot;Tong&quot;,&quot;parse-names&quot;:false,&quot;dropping-particle&quot;:&quot;&quot;,&quot;non-dropping-particle&quot;:&quot;&quot;},{&quot;family&quot;:&quot;Lu&quot;,&quot;given&quot;:&quot;Xiankai&quot;,&quot;parse-names&quot;:false,&quot;dropping-particle&quot;:&quot;&quot;,&quot;non-dropping-particle&quot;:&quot;&quot;},{&quot;family&quot;:&quot;Ellsworth&quot;,&quot;given&quot;:&quot;David S&quot;,&quot;parse-names&quot;:false,&quot;dropping-particle&quot;:&quot;&quot;,&quot;non-dropping-particle&quot;:&quot;&quot;},{&quot;family&quot;:&quot;BassiriRad&quot;,&quot;given&quot;:&quot;Hormoz&quot;,&quot;parse-names&quot;:false,&quot;dropping-particle&quot;:&quot;&quot;,&quot;non-dropping-particle&quot;:&quot;&quot;},{&quot;family&quot;:&quot;You&quot;,&quot;given&quot;:&quot;Chengming&quot;,&quot;parse-names&quot;:false,&quot;dropping-particle&quot;:&quot;&quot;,&quot;non-dropping-particle&quot;:&quot;&quot;},{&quot;family&quot;:&quot;Wang&quot;,&quot;given&quot;:&quot;Dong&quot;,&quot;parse-names&quot;:false,&quot;dropping-particle&quot;:&quot;&quot;,&quot;non-dropping-particle&quot;:&quot;&quot;},{&quot;family&quot;:&quot;He&quot;,&quot;given&quot;:&quot;Pengcheng&quot;,&quot;parse-names&quot;:false,&quot;dropping-particle&quot;:&quot;&quot;,&quot;non-dropping-particle&quot;:&quot;&quot;},{&quot;family&quot;:&quot;Deng&quot;,&quot;given&quot;:&quot;Qi&quot;,&quot;parse-names&quot;:false,&quot;dropping-particle&quot;:&quot;&quot;,&quot;non-dropping-particle&quot;:&quot;&quot;},{&quot;family&quot;:&quot;Liu&quot;,&quot;given&quot;:&quot;Hui&quot;,&quot;parse-names&quot;:false,&quot;dropping-particle&quot;:&quot;&quot;,&quot;non-dropping-particle&quot;:&quot;&quot;},{&quot;family&quot;:&quot;Mo&quot;,&quot;given&quot;:&quot;Jiangming&quot;,&quot;parse-names&quot;:false,&quot;dropping-particle&quot;:&quot;&quot;,&quot;non-dropping-particle&quot;:&quot;&quot;},{&quot;family&quot;:&quot;Ye&quot;,&quot;given&quot;:&quot;Qing&quot;,&quot;parse-names&quot;:false,&quot;dropping-particle&quot;:&quot;&quot;,&quot;non-dropping-particle&quot;:&quot;&quot;}],&quot;container-title&quot;:&quot;Global Change Biology&quot;,&quot;container-title-short&quot;:&quot;Glob Chang Biol&quot;,&quot;DOI&quot;:&quot;10.1111/gcb.15071&quot;,&quot;ISSN&quot;:&quot;1354-1013&quot;,&quot;URL&quot;:&quot;https://onlinelibrary.wiley.com/doi/10.1111/gcb.15071&quot;,&quot;issued&quot;:{&quot;date-parts&quot;:[[2020,6,8]]},&quot;page&quot;:&quot;3585-3600&quot;,&quot;abstract&quot;:&quot;A mechanistic understanding of plant photosynthetic response is needed to reliably predict changes in terrestrial carbon (C) gain under conditions of chronically elevated atmospheric nitrogen (N) deposition. Here, using 2,683 observations from 240 journal articles, we conducted a global meta-analysis to reveal effects of N addition on 14 photosynthesis-related traits and affecting moderators. We found that across 320 terrestrial plant species, leaf N was enhanced comparably on mass basis (Nmass , +18.4%) and area basis (Narea, +14.3%), with no changes in specific leaf area or leaf mass per area. Total leaf area (TLA) was increased significantly, as indicated by the in- creases in total leaf biomass (+46.5%), leaf area per plant (+29.7%), and leaf area index (LAI, +24.4%). To a lesser extent than for TLA, N addition significantly enhanced leaf photosynthetic rate per area (Aarea, +12.6%), stomatal conductance (gs, +7.5%), and transpiration rate (E, +10.5%). The responses of Aarea were positively related with that of gs, with no changes in instantaneous water-use efficiency and only slight in- creases in long-term water-use efficiency (+2.5%) inferred from 13C composition. The responses of traits depended on biological, experimental, and environmental moder- ators. As experimental duration and N load increased, the responses of LAI and Aarea diminished while that of E increased significantly. The observed patterns of increases in both TLA and E indicate that N deposition will increase the amount of water used by plants. Taken together, N deposition will enhance gross photosynthetic C gain of the terrestrial plants while increasing their water loss to the atmosphere, but the effects on C gain might diminish over time and that on plant water use would be am- plified if N deposition persists&quot;,&quot;issue&quot;:&quot;6&quot;,&quot;volume&quot;:&quot;26&quot;},&quot;isTemporary&quot;:false}]},{&quot;citationID&quot;:&quot;MENDELEY_CITATION_8fb7eee5-e485-4785-b680-1a45741183ed&quot;,&quot;properties&quot;:{&quot;noteIndex&quot;:0},&quot;isEdited&quot;:false,&quot;manualOverride&quot;:{&quot;isManuallyOverridden&quot;:false,&quot;citeprocText&quot;:&quot;(Pick &lt;i&gt;et al.&lt;/i&gt;, 2019)&quot;,&quot;manualOverrideText&quot;:&quot;&quot;},&quot;citationTag&quot;:&quot;MENDELEY_CITATION_v3_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&quot;,&quot;citationItems&quot;:[{&quot;id&quot;:&quot;97057484-2309-3559-a481-1af2a3d4d4e2&quot;,&quot;itemData&quot;:{&quot;type&quot;:&quot;article-journal&quot;,&quot;id&quot;:&quot;97057484-2309-3559-a481-1af2a3d4d4e2&quot;,&quot;title&quot;:&quot;Reproducible, flexible and high-throughput data extraction from primary literature: The metaDigitise r package&quot;,&quot;author&quot;:[{&quot;family&quot;:&quot;Pick&quot;,&quot;given&quot;:&quot;Joel L&quot;,&quot;parse-names&quot;:false,&quot;dropping-particle&quot;:&quot;&quot;,&quot;non-dropping-particle&quot;:&quot;&quot;},{&quot;family&quot;:&quot;Nakagawa&quot;,&quot;given&quot;:&quot;Shinichi&quot;,&quot;parse-names&quot;:false,&quot;dropping-particle&quot;:&quot;&quot;,&quot;non-dropping-particle&quot;:&quot;&quot;},{&quot;family&quot;:&quot;Noble&quot;,&quot;given&quot;:&quot;Daniel W A&quot;,&quot;parse-names&quot;:false,&quot;dropping-particle&quot;:&quot;&quot;,&quot;non-dropping-particle&quot;:&quot;&quot;}],&quot;container-title&quot;:&quot;Methods in Ecology and Evolution&quot;,&quot;container-title-short&quot;:&quot;Methods Ecol Evol&quot;,&quot;DOI&quot;:&quot;10.1111/2041-210X.13118&quot;,&quot;ISSN&quot;:&quot;2041210X&quot;,&quot;issued&quot;:{&quot;date-parts&quot;:[[2019]]},&quot;page&quot;:&quot;426-431&quot;,&quot;abstract&quot;:&quot;Research synthesis, such as comparative and meta-analyses, requires the extraction of effect sizes from primary literature, which are commonly calculated from descriptive statistics. However, the exact values of such statistics are commonly hidden in figures. Extracting descriptive statistics from figures can be a slow process that is not easily reproducible. Additionally, current software lacks an ability to incorporate important metadata (e.g. sample sizes, treatment/variable names) about experiments and is not integrated with other software to streamline analysis pipelines. Here we present the r package metaDigitise which extracts descriptive statistics such as means, standard deviations and correlations from four plot types: (a) mean/error plots (e.g. bar graphs with standard errors), (b) box plots, (c) scatter plots and (d) histograms. metaDigitise is user-friendly and easy to learn as it interactively guides the user through the data extraction process. Notably, it enables large-scale extraction by automatically loading image files, letting the user stop processing, edit and add to the resulting data-frame at any point. Digitised data can be easily re-plotted and checked, facilitating reproducible data extraction from plots with little inter-observer bias. We hope that by making the process of figure extraction more flexible and easy to conduct, it will improve the transparency and quality of meta-analyses in the future.&quot;,&quot;issue&quot;:&quot;3&quot;,&quot;volume&quot;:&quot;10&quot;},&quot;isTemporary&quot;:false}]},{&quot;citationID&quot;:&quot;MENDELEY_CITATION_ef9c274c-21af-4c52-bdfc-1eeebe3010b3&quot;,&quot;properties&quot;:{&quot;noteIndex&quot;:0},&quot;isEdited&quot;:false,&quot;manualOverride&quot;:{&quot;isManuallyOverridden&quot;:false,&quot;citeprocText&quot;:&quot;(Harris &lt;i&gt;et al.&lt;/i&gt;, 2020)&quot;,&quot;manualOverrideText&quot;:&quot;&quot;},&quot;citationTag&quot;:&quot;MENDELEY_CITATION_v3_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&quot;,&quot;citationItems&quot;:[{&quot;id&quot;:&quot;bf6c5424-9cc5-3a84-91ce-3469f9f79cf1&quot;,&quot;itemData&quot;:{&quot;type&quot;:&quot;article-journal&quot;,&quot;id&quot;:&quot;bf6c5424-9cc5-3a84-91ce-3469f9f79cf1&quot;,&quot;title&quot;:&quot;Version 4 of the CRU TS monthly high-resolution gridded multivariate climate dataset&quot;,&quot;author&quot;:[{&quot;family&quot;:&quot;Harris&quot;,&quot;given&quot;:&quot;Ian&quot;,&quot;parse-names&quot;:false,&quot;dropping-particle&quot;:&quot;&quot;,&quot;non-dropping-particle&quot;:&quot;&quot;},{&quot;family&quot;:&quot;Osborn&quot;,&quot;given&quot;:&quot;Timothy J.&quot;,&quot;parse-names&quot;:false,&quot;dropping-particle&quot;:&quot;&quot;,&quot;non-dropping-particle&quot;:&quot;&quot;},{&quot;family&quot;:&quot;Jones&quot;,&quot;given&quot;:&quot;Phil&quot;,&quot;parse-names&quot;:false,&quot;dropping-particle&quot;:&quot;&quot;,&quot;non-dropping-particle&quot;:&quot;&quot;},{&quot;family&quot;:&quot;Lister&quot;,&quot;given&quot;:&quot;David&quot;,&quot;parse-names&quot;:false,&quot;dropping-particle&quot;:&quot;&quot;,&quot;non-dropping-particle&quot;:&quot;&quot;}],&quot;container-title&quot;:&quot;Scientific Data&quot;,&quot;DOI&quot;:&quot;10.1038/s41597-020-0453-3&quot;,&quot;ISSN&quot;:&quot;20524463&quot;,&quot;PMID&quot;:&quot;32246091&quot;,&quot;issued&quot;:{&quot;date-parts&quot;:[[2020,12,1]]},&quot;abstract&quot;:&quot;CRU TS (Climatic Research Unit gridded Time Series) is a widely used climate dataset on a 0.5° latitude by 0.5° longitude grid over all land domains of the world except Antarctica. It is derived by the interpolation of monthly climate anomalies from extensive networks of weather station observations. Here we describe the construction of a major new version, CRU TS v4. It is updated to span 1901–2018 by the inclusion of additional station observations, and it will be updated annually. The interpolation process has been changed to use angular-distance weighting (ADW), and the production of secondary variables has been revised to better suit this approach. This implementation of ADW provides improved traceability between each gridded value and the input observations, and allows more informative diagnostics that dataset users can utilise to assess how dataset quality might vary geographically.&quot;,&quot;publisher&quot;:&quot;Nature Research&quot;,&quot;issue&quot;:&quot;1&quot;,&quot;volume&quot;:&quot;7&quot;,&quot;container-title-short&quot;:&quot;Sci Data&quot;},&quot;isTemporary&quot;:false}]},{&quot;citationID&quot;:&quot;MENDELEY_CITATION_b7ce0372-8e48-4734-b77f-8a5a58690df6&quot;,&quot;properties&quot;:{&quot;noteIndex&quot;:0},&quot;isEdited&quot;:false,&quot;manualOverride&quot;:{&quot;isManuallyOverridden&quot;:false,&quot;citeprocText&quot;:&quot;(Hijmans, 2010)&quot;,&quot;manualOverrideText&quot;:&quot;&quot;},&quot;citationTag&quot;:&quot;MENDELEY_CITATION_v3_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&quot;,&quot;citationItems&quot;:[{&quot;id&quot;:&quot;26fa4b05-97ba-343f-955e-80d667af2c98&quot;,&quot;itemData&quot;:{&quot;type&quot;:&quot;article&quot;,&quot;id&quot;:&quot;26fa4b05-97ba-343f-955e-80d667af2c98&quot;,&quot;title&quot;:&quot;raster: Geographic Data Analysis and Modeling&quot;,&quot;author&quot;:[{&quot;family&quot;:&quot;Hijmans&quot;,&quot;given&quot;:&quot;Robert J.&quot;,&quot;parse-names&quot;:false,&quot;dropping-particle&quot;:&quot;&quot;,&quot;non-dropping-particle&quot;:&quot;&quot;}],&quot;container-title&quot;:&quot;CRAN: Contributed Packages&quot;,&quot;DOI&quot;:&quot;10.32614/CRAN.package.raster&quot;,&quot;issued&quot;:{&quot;date-parts&quot;:[[2010,3,20]]},&quot;container-title-short&quot;:&quot;&quot;},&quot;isTemporary&quot;:false}]},{&quot;citationID&quot;:&quot;MENDELEY_CITATION_285e1f99-84a0-4e82-873f-0b886a0da803&quot;,&quot;properties&quot;:{&quot;noteIndex&quot;:0},&quot;isEdited&quot;:false,&quot;manualOverride&quot;:{&quot;isManuallyOverridden&quot;:false,&quot;citeprocText&quot;:&quot;(Soudzilovskaia &lt;i&gt;et al.&lt;/i&gt;, 2020)&quot;,&quot;manualOverrideText&quot;:&quot;&quot;},&quot;citationTag&quot;:&quot;MENDELEY_CITATION_v3_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&quot;,&quot;citationItems&quot;:[{&quot;id&quot;:&quot;de4de57d-6cd7-34e2-9c04-3711a18ed6af&quot;,&quot;itemData&quot;:{&quot;type&quot;:&quot;article-journal&quot;,&quot;id&quot;:&quot;de4de57d-6cd7-34e2-9c04-3711a18ed6af&quot;,&quot;title&quot;:&quot;FungalRoot: global online database of plant mycorrhizal associations&quot;,&quot;author&quot;:[{&quot;family&quot;:&quot;Soudzilovskaia&quot;,&quot;given&quot;:&quot;Nadejda A&quot;,&quot;parse-names&quot;:false,&quot;dropping-particle&quot;:&quot;&quot;,&quot;non-dropping-particle&quot;:&quot;&quot;},{&quot;family&quot;:&quot;Vaessen&quot;,&quot;given&quot;:&quot;Stijn&quot;,&quot;parse-names&quot;:false,&quot;dropping-particle&quot;:&quot;&quot;,&quot;non-dropping-particle&quot;:&quot;&quot;},{&quot;family&quot;:&quot;Barceló&quot;,&quot;given&quot;:&quot;Milagros&quot;,&quot;parse-names&quot;:false,&quot;dropping-particle&quot;:&quot;&quot;,&quot;non-dropping-particle&quot;:&quot;&quot;},{&quot;family&quot;:&quot;He&quot;,&quot;given&quot;:&quot;Jinhong&quot;,&quot;parse-names&quot;:false,&quot;dropping-particle&quot;:&quot;&quot;,&quot;non-dropping-particle&quot;:&quot;&quot;},{&quot;family&quot;:&quot;Rahimlou&quot;,&quot;given&quot;:&quot;Saleh&quot;,&quot;parse-names&quot;:false,&quot;dropping-particle&quot;:&quot;&quot;,&quot;non-dropping-particle&quot;:&quot;&quot;},{&quot;family&quot;:&quot;Abarenkov&quot;,&quot;given&quot;:&quot;Kessy&quot;,&quot;parse-names&quot;:false,&quot;dropping-particle&quot;:&quot;&quot;,&quot;non-dropping-particle&quot;:&quot;&quot;},{&quot;family&quot;:&quot;Brundrett&quot;,&quot;given&quot;:&quot;Mark C&quot;,&quot;parse-names&quot;:false,&quot;dropping-particle&quot;:&quot;&quot;,&quot;non-dropping-particle&quot;:&quot;&quot;},{&quot;family&quot;:&quot;Gomes&quot;,&quot;given&quot;:&quot;Sofia I F&quot;,&quot;parse-names&quot;:false,&quot;dropping-particle&quot;:&quot;&quot;,&quot;non-dropping-particle&quot;:&quot;&quot;},{&quot;family&quot;:&quot;Merckx&quot;,&quot;given&quot;:&quot;Vincent S F T&quot;,&quot;parse-names&quot;:false,&quot;dropping-particle&quot;:&quot;&quot;,&quot;non-dropping-particle&quot;:&quot;&quot;},{&quot;family&quot;:&quot;Tedersoo&quot;,&quot;given&quot;:&quot;Leho&quot;,&quot;parse-names&quot;:false,&quot;dropping-particle&quot;:&quot;&quot;,&quot;non-dropping-particle&quot;:&quot;&quot;}],&quot;container-title&quot;:&quot;New Phytologist&quot;,&quot;DOI&quot;:&quot;10.1111/nph.16569&quot;,&quot;ISSN&quot;:&quot;0028-646X&quot;,&quot;URL&quot;:&quot;http://doi.wiley.com/10.1111/nph.16569&quot;,&quot;issued&quot;:{&quot;date-parts&quot;:[[2020,8,20]]},&quot;page&quot;:&quot;955-966&quot;,&quot;issue&quot;:&quot;3&quot;,&quot;volume&quot;:&quot;227&quot;,&quot;container-title-short&quot;:&quot;&quot;},&quot;isTemporary&quot;:false}]},{&quot;citationID&quot;:&quot;MENDELEY_CITATION_e06dcde8-7a98-436e-ae74-ea44e1a44efd&quot;,&quot;properties&quot;:{&quot;noteIndex&quot;:0},&quot;isEdited&quot;:false,&quot;manualOverride&quot;:{&quot;isManuallyOverridden&quot;:false,&quot;citeprocText&quot;:&quot;(Yue &lt;i&gt;et al.&lt;/i&gt;, 2017)&quot;,&quot;manualOverrideText&quot;:&quot;&quot;},&quot;citationTag&quot;:&quot;MENDELEY_CITATION_v3_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&quot;,&quot;citationItems&quot;:[{&quot;id&quot;:&quot;8fc7f752-fb70-3548-8e58-e51b31ac7f8f&quot;,&quot;itemData&quot;:{&quot;type&quot;:&quot;article-journal&quot;,&quot;id&quot;:&quot;8fc7f752-fb70-3548-8e58-e51b31ac7f8f&quot;,&quot;title&quot;:&quot;Influence of multiple global change drivers on terrestrial carbon storage: additive effects are common&quot;,&quot;author&quot;:[{&quot;family&quot;:&quot;Yue&quot;,&quot;given&quot;:&quot;Kai&quot;,&quot;parse-names&quot;:false,&quot;dropping-particle&quot;:&quot;&quot;,&quot;non-dropping-particle&quot;:&quot;&quot;},{&quot;family&quot;:&quot;Fornara&quot;,&quot;given&quot;:&quot;Dario A.&quot;,&quot;parse-names&quot;:false,&quot;dropping-particle&quot;:&quot;&quot;,&quot;non-dropping-particle&quot;:&quot;&quot;},{&quot;family&quot;:&quot;Yang&quot;,&quot;given&quot;:&quot;Wanqin&quot;,&quot;parse-names&quot;:false,&quot;dropping-particle&quot;:&quot;&quot;,&quot;non-dropping-particle&quot;:&quot;&quot;},{&quot;family&quot;:&quot;Peng&quot;,&quot;given&quot;:&quot;Yan&quot;,&quot;parse-names&quot;:false,&quot;dropping-particle&quot;:&quot;&quot;,&quot;non-dropping-particle&quot;:&quot;&quot;},{&quot;family&quot;:&quot;Peng&quot;,&quot;given&quot;:&quot;Changhui&quot;,&quot;parse-names&quot;:false,&quot;dropping-particle&quot;:&quot;&quot;,&quot;non-dropping-particle&quot;:&quot;&quot;},{&quot;family&quot;:&quot;Liu&quot;,&quot;given&quot;:&quot;Zelin&quot;,&quot;parse-names&quot;:false,&quot;dropping-particle&quot;:&quot;&quot;,&quot;non-dropping-particle&quot;:&quot;&quot;},{&quot;family&quot;:&quot;Wu&quot;,&quot;given&quot;:&quot;Fuzhong&quot;,&quot;parse-names&quot;:false,&quot;dropping-particle&quot;:&quot;&quot;,&quot;non-dropping-particle&quot;:&quot;&quot;}],&quot;container-title&quot;:&quot;Ecology Letters&quot;,&quot;DOI&quot;:&quot;10.1111/ele.12767&quot;,&quot;ISSN&quot;:&quot;14610248&quot;,&quot;PMID&quot;:&quot;28370812&quot;,&quot;issued&quot;:{&quot;date-parts&quot;:[[2017]]},&quot;page&quot;:&quot;663-672&quot;,&quot;abstract&quot;:&quot;The interactive effects of multiple global change drivers on terrestrial carbon (C) storage remain poorly understood. Here, we synthesise data from 633 published studies to show how the interactive effects of multiple drivers are generally additive (i.e. not differing from the sum of their individual effects) rather than synergistic or antagonistic. We further show that (1) elevated CO2, warming, N addition, P addition and increased rainfall, all exerted positive individual effects on plant C pools at both single-plant and plant-community levels; (2) plant C pool responses to individual or combined effects of multiple drivers are seldom scale-dependent (i.e. not differing from single-plant to plant-community levels) and (3) soil and microbial biomass C pools are significantly less sensitive than plant C pools to individual or combined effects. We provide a quantitative basis for integrating additive effects of multiple global change drivers into future assessments of the C storage ability of terrestrial ecosystems.&quot;,&quot;issue&quot;:&quot;5&quot;,&quot;volume&quot;:&quot;20&quot;,&quot;container-title-short&quot;:&quot;Ecol Lett&quot;},&quot;isTemporary&quot;:false}]},{&quot;citationID&quot;:&quot;MENDELEY_CITATION_ae9f6cd2-88b6-4000-8b4b-e80496837bb8&quot;,&quot;properties&quot;:{&quot;noteIndex&quot;:0},&quot;isEdited&quot;:false,&quot;manualOverride&quot;:{&quot;isManuallyOverridden&quot;:false,&quot;citeprocText&quot;:&quot;(Yue &lt;i&gt;et al.&lt;/i&gt;, 2017; Ding &lt;i&gt;et al.&lt;/i&gt;, 2025)&quot;,&quot;manualOverrideText&quot;:&quot;&quot;},&quot;citationTag&quot;:&quot;MENDELEY_CITATION_v3_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&quot;,&quot;citationItems&quot;:[{&quot;id&quot;:&quot;8fc7f752-fb70-3548-8e58-e51b31ac7f8f&quot;,&quot;itemData&quot;:{&quot;type&quot;:&quot;article-journal&quot;,&quot;id&quot;:&quot;8fc7f752-fb70-3548-8e58-e51b31ac7f8f&quot;,&quot;title&quot;:&quot;Influence of multiple global change drivers on terrestrial carbon storage: additive effects are common&quot;,&quot;author&quot;:[{&quot;family&quot;:&quot;Yue&quot;,&quot;given&quot;:&quot;Kai&quot;,&quot;parse-names&quot;:false,&quot;dropping-particle&quot;:&quot;&quot;,&quot;non-dropping-particle&quot;:&quot;&quot;},{&quot;family&quot;:&quot;Fornara&quot;,&quot;given&quot;:&quot;Dario A.&quot;,&quot;parse-names&quot;:false,&quot;dropping-particle&quot;:&quot;&quot;,&quot;non-dropping-particle&quot;:&quot;&quot;},{&quot;family&quot;:&quot;Yang&quot;,&quot;given&quot;:&quot;Wanqin&quot;,&quot;parse-names&quot;:false,&quot;dropping-particle&quot;:&quot;&quot;,&quot;non-dropping-particle&quot;:&quot;&quot;},{&quot;family&quot;:&quot;Peng&quot;,&quot;given&quot;:&quot;Yan&quot;,&quot;parse-names&quot;:false,&quot;dropping-particle&quot;:&quot;&quot;,&quot;non-dropping-particle&quot;:&quot;&quot;},{&quot;family&quot;:&quot;Peng&quot;,&quot;given&quot;:&quot;Changhui&quot;,&quot;parse-names&quot;:false,&quot;dropping-particle&quot;:&quot;&quot;,&quot;non-dropping-particle&quot;:&quot;&quot;},{&quot;family&quot;:&quot;Liu&quot;,&quot;given&quot;:&quot;Zelin&quot;,&quot;parse-names&quot;:false,&quot;dropping-particle&quot;:&quot;&quot;,&quot;non-dropping-particle&quot;:&quot;&quot;},{&quot;family&quot;:&quot;Wu&quot;,&quot;given&quot;:&quot;Fuzhong&quot;,&quot;parse-names&quot;:false,&quot;dropping-particle&quot;:&quot;&quot;,&quot;non-dropping-particle&quot;:&quot;&quot;}],&quot;container-title&quot;:&quot;Ecology Letters&quot;,&quot;DOI&quot;:&quot;10.1111/ele.12767&quot;,&quot;ISSN&quot;:&quot;14610248&quot;,&quot;PMID&quot;:&quot;28370812&quot;,&quot;issued&quot;:{&quot;date-parts&quot;:[[2017]]},&quot;page&quot;:&quot;663-672&quot;,&quot;abstract&quot;:&quot;The interactive effects of multiple global change drivers on terrestrial carbon (C) storage remain poorly understood. Here, we synthesise data from 633 published studies to show how the interactive effects of multiple drivers are generally additive (i.e. not differing from the sum of their individual effects) rather than synergistic or antagonistic. We further show that (1) elevated CO2, warming, N addition, P addition and increased rainfall, all exerted positive individual effects on plant C pools at both single-plant and plant-community levels; (2) plant C pool responses to individual or combined effects of multiple drivers are seldom scale-dependent (i.e. not differing from single-plant to plant-community levels) and (3) soil and microbial biomass C pools are significantly less sensitive than plant C pools to individual or combined effects. We provide a quantitative basis for integrating additive effects of multiple global change drivers into future assessments of the C storage ability of terrestrial ecosystems.&quot;,&quot;issue&quot;:&quot;5&quot;,&quot;volume&quot;:&quot;20&quot;,&quot;container-title-short&quot;:&quot;Ecol Lett&quot;},&quot;isTemporary&quot;:false},{&quot;id&quot;:&quot;b3291df7-5148-3eaa-b01f-528ac601e962&quot;,&quot;itemData&quot;:{&quot;type&quot;:&quot;article-journal&quot;,&quot;id&quot;:&quot;b3291df7-5148-3eaa-b01f-528ac601e962&quot;,&quot;title&quot;:&quot;Additive Effects of Multiple Global Change Drivers on Terrestrial Nitrogen Cycling Worldwide&quot;,&quot;author&quot;:[{&quot;family&quot;:&quot;Ding&quot;,&quot;given&quot;:&quot;Bangjing&quot;,&quot;parse-names&quot;:false,&quot;dropping-particle&quot;:&quot;&quot;,&quot;non-dropping-particle&quot;:&quot;&quot;},{&quot;family&quot;:&quot;Xu&quot;,&quot;given&quot;:&quot;Di&quot;,&quot;parse-names&quot;:false,&quot;dropping-particle&quot;:&quot;&quot;,&quot;non-dropping-particle&quot;:&quot;&quot;},{&quot;family&quot;:&quot;Wang&quot;,&quot;given&quot;:&quot;Shuo&quot;,&quot;parse-names&quot;:false,&quot;dropping-particle&quot;:&quot;&quot;,&quot;non-dropping-particle&quot;:&quot;&quot;},{&quot;family&quot;:&quot;Liu&quot;,&quot;given&quot;:&quot;Wenzhi&quot;,&quot;parse-names&quot;:false,&quot;dropping-particle&quot;:&quot;&quot;,&quot;non-dropping-particle&quot;:&quot;&quot;},{&quot;family&quot;:&quot;Zhang&quot;,&quot;given&quot;:&quot;Quanfa&quot;,&quot;parse-names&quot;:false,&quot;dropping-particle&quot;:&quot;&quot;,&quot;non-dropping-particle&quot;:&quot;&quot;}],&quot;container-title&quot;:&quot;Global Change Biology&quot;,&quot;DOI&quot;:&quot;10.1111/gcb.70176&quot;,&quot;ISSN&quot;:&quot;1354-1013&quot;,&quot;URL&quot;:&quot;https://onlinelibrary.wiley.com/doi/10.1111/gcb.70176&quot;,&quot;issued&quot;:{&quot;date-parts&quot;:[[2025,4,3]]},&quot;page&quot;:&quot;1-16&quot;,&quot;abstract&quot;:&quot;Global change has dramatically altered the Earth's biogeochemical cycles. However, the interactive effects of multiple global change factors (GCFs) on terrestrial nitrogen (N) cycling worldwide remain unclear, limiting the ability to predict how future global change will affect the global N cycle. We conducted a meta‐analysis of 108 published articles to evaluate the main and interactive effects of elevated CO 2 , N addition, warming, and altered precipitation on soil N pools (NH 4 + , NO 3 − , and organic N) and transformation rates (N mineralization, nitrification, and denitrification) across terrestrial ecosystems. Results showed that single GCFs impacted the soil N cycle in different directions and magnitudes, with N addition and increased precipitation having the strongest positive effects on N pools and transformation rates, respectively. Moreover, the positive effects of N addition on the soil N cycle were generally enhanced when combined with other GCFs. Although the interactions of multiple GCFs were commonly additive (66.2%–83.3%), both synergistic (10.5%–15.1%) and antagonistic (2.8%–18.9%) effects were also observed. The types of treatment and ecosystem, geographic location, and climate all regulated the responses of soil N pools to GCFs to some degree, while only the types of treatment and ecosystem significantly affected the response of soil transformation rates to GCFs. These findings emphasize the importance of considering interactive effects among GCFs on terrestrial N cycling and highlight the necessity of incorporating these interactions into Earth system models for accurate predictions of N cycling responses to global changes.&quot;,&quot;issue&quot;:&quot;4&quot;,&quot;volume&quot;:&quot;31&quot;,&quot;container-title-short&quot;:&quot;Glob Chang Biol&quot;},&quot;isTemporary&quot;:false}]},{&quot;citationID&quot;:&quot;MENDELEY_CITATION_40f81e8a-0584-497e-bdd5-9c3af3b5dd82&quot;,&quot;properties&quot;:{&quot;noteIndex&quot;:0},&quot;isEdited&quot;:false,&quot;manualOverride&quot;:{&quot;isManuallyOverridden&quot;:false,&quot;citeprocText&quot;:&quot;(Viechtbauer, 2010)&quot;,&quot;manualOverrideText&quot;:&quot;&quot;},&quot;citationTag&quot;:&quot;MENDELEY_CITATION_v3_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&quot;,&quot;citationItems&quot;:[{&quot;id&quot;:&quot;15decc6c-a1bd-3aeb-86b7-5356d9902b3a&quot;,&quot;itemData&quot;:{&quot;type&quot;:&quot;article-journal&quot;,&quot;id&quot;:&quot;15decc6c-a1bd-3aeb-86b7-5356d9902b3a&quot;,&quot;title&quot;:&quot;Conducting Meta-Analyses in R with the metafor Package&quot;,&quot;author&quot;:[{&quot;family&quot;:&quot;Viechtbauer&quot;,&quot;given&quot;:&quot;Wolfgang&quot;,&quot;parse-names&quot;:false,&quot;dropping-particle&quot;:&quot;&quot;,&quot;non-dropping-particle&quot;:&quot;&quot;}],&quot;container-title&quot;:&quot;Journal of Statistical Software&quot;,&quot;container-title-short&quot;:&quot;J Stat Softw&quot;,&quot;DOI&quot;:&quot;10.18637/jss.v036.i03&quot;,&quot;ISSN&quot;:&quot;1548-7660&quot;,&quot;URL&quot;:&quot;http://www.jstatsoft.org/v36/i03/&quot;,&quot;issued&quot;:{&quot;date-parts&quot;:[[2010]]},&quot;page&quot;:&quot;1-48&quot;,&quot;abstract&quot;:&quot;The metafor package provides functions for conducting meta-analyses in R. The package includes functions for fitting the meta-analytic fixed- and random-effects models and allows for the inclusion of moderators variables (study-level covariates) in these models. Meta-regression analyses with continuous and categorical moderators can be conducted in this way. Functions for the Mantel-Haenszel and Peto's one-step method for metaanalyses of 2 × 2 table data are also available. Finally, the package provides various plot functions (for example, for forest, funnel, and radial plots) and functions for assessing the model fit, for obtaining case diagnostics, and for tests of publication bias.&quot;,&quot;issue&quot;:&quot;3&quot;,&quot;volume&quot;:&quot;36&quot;},&quot;isTemporary&quot;:false}]},{&quot;citationID&quot;:&quot;MENDELEY_CITATION_cc1a7e99-7635-4f6a-954b-ce740283731b&quot;,&quot;properties&quot;:{&quot;noteIndex&quot;:0,&quot;mode&quot;:&quot;composite&quot;},&quot;isEdited&quot;:false,&quot;manualOverride&quot;:{&quot;isManuallyOverridden&quot;:false,&quot;citeprocText&quot;:&quot;Yue et al. (2017)&quot;,&quot;manualOverrideText&quot;:&quot;&quot;},&quot;citationTag&quot;:&quot;MENDELEY_CITATION_v3_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&quot;,&quot;citationItems&quot;:[{&quot;id&quot;:&quot;8fc7f752-fb70-3548-8e58-e51b31ac7f8f&quot;,&quot;itemData&quot;:{&quot;type&quot;:&quot;article-journal&quot;,&quot;id&quot;:&quot;8fc7f752-fb70-3548-8e58-e51b31ac7f8f&quot;,&quot;title&quot;:&quot;Influence of multiple global change drivers on terrestrial carbon storage: additive effects are common&quot;,&quot;author&quot;:[{&quot;family&quot;:&quot;Yue&quot;,&quot;given&quot;:&quot;Kai&quot;,&quot;parse-names&quot;:false,&quot;dropping-particle&quot;:&quot;&quot;,&quot;non-dropping-particle&quot;:&quot;&quot;},{&quot;family&quot;:&quot;Fornara&quot;,&quot;given&quot;:&quot;Dario A.&quot;,&quot;parse-names&quot;:false,&quot;dropping-particle&quot;:&quot;&quot;,&quot;non-dropping-particle&quot;:&quot;&quot;},{&quot;family&quot;:&quot;Yang&quot;,&quot;given&quot;:&quot;Wanqin&quot;,&quot;parse-names&quot;:false,&quot;dropping-particle&quot;:&quot;&quot;,&quot;non-dropping-particle&quot;:&quot;&quot;},{&quot;family&quot;:&quot;Peng&quot;,&quot;given&quot;:&quot;Yan&quot;,&quot;parse-names&quot;:false,&quot;dropping-particle&quot;:&quot;&quot;,&quot;non-dropping-particle&quot;:&quot;&quot;},{&quot;family&quot;:&quot;Peng&quot;,&quot;given&quot;:&quot;Changhui&quot;,&quot;parse-names&quot;:false,&quot;dropping-particle&quot;:&quot;&quot;,&quot;non-dropping-particle&quot;:&quot;&quot;},{&quot;family&quot;:&quot;Liu&quot;,&quot;given&quot;:&quot;Zelin&quot;,&quot;parse-names&quot;:false,&quot;dropping-particle&quot;:&quot;&quot;,&quot;non-dropping-particle&quot;:&quot;&quot;},{&quot;family&quot;:&quot;Wu&quot;,&quot;given&quot;:&quot;Fuzhong&quot;,&quot;parse-names&quot;:false,&quot;dropping-particle&quot;:&quot;&quot;,&quot;non-dropping-particle&quot;:&quot;&quot;}],&quot;container-title&quot;:&quot;Ecology Letters&quot;,&quot;container-title-short&quot;:&quot;Ecol Lett&quot;,&quot;DOI&quot;:&quot;10.1111/ele.12767&quot;,&quot;ISSN&quot;:&quot;14610248&quot;,&quot;PMID&quot;:&quot;28370812&quot;,&quot;issued&quot;:{&quot;date-parts&quot;:[[2017]]},&quot;page&quot;:&quot;663-672&quot;,&quot;abstract&quot;:&quot;The interactive effects of multiple global change drivers on terrestrial carbon (C) storage remain poorly understood. Here, we synthesise data from 633 published studies to show how the interactive effects of multiple drivers are generally additive (i.e. not differing from the sum of their individual effects) rather than synergistic or antagonistic. We further show that (1) elevated CO2, warming, N addition, P addition and increased rainfall, all exerted positive individual effects on plant C pools at both single-plant and plant-community levels; (2) plant C pool responses to individual or combined effects of multiple drivers are seldom scale-dependent (i.e. not differing from single-plant to plant-community levels) and (3) soil and microbial biomass C pools are significantly less sensitive than plant C pools to individual or combined effects. We provide a quantitative basis for integrating additive effects of multiple global change drivers into future assessments of the C storage ability of terrestrial ecosystems.&quot;,&quot;issue&quot;:&quot;5&quot;,&quot;volume&quot;:&quot;20&quot;},&quot;isTemporary&quot;:false,&quot;displayAs&quot;:&quot;composite&quot;,&quot;suppress-author&quot;:false,&quot;composite&quot;:true,&quot;author-only&quot;:false}]},{&quot;citationID&quot;:&quot;MENDELEY_CITATION_2d8c159e-93cb-4169-b50f-10ca19bd50bb&quot;,&quot;properties&quot;:{&quot;noteIndex&quot;:0},&quot;isEdited&quot;:false,&quot;manualOverride&quot;:{&quot;isManuallyOverridden&quot;:false,&quot;citeprocText&quot;:&quot;(Stocker &lt;i&gt;et al.&lt;/i&gt;, 2025)&quot;,&quot;manualOverrideText&quot;:&quot;&quot;},&quot;citationTag&quot;:&quot;MENDELEY_CITATION_v3_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&quot;,&quot;citationItems&quot;:[{&quot;id&quot;:&quot;4fafcbe8-5e96-38e8-a5fb-39ce1f25f697&quot;,&quot;itemData&quot;:{&quot;type&quot;:&quot;article-journal&quot;,&quot;id&quot;:&quot;4fafcbe8-5e96-38e8-a5fb-39ce1f25f697&quot;,&quot;title&quot;:&quot;Empirical evidence and theoretical understanding of ecosystem carbon and nitrogen cycle interactions&quot;,&quot;author&quot;:[{&quot;family&quot;:&quot;Stocker&quot;,&quot;given&quot;:&quot;Benjamin D&quot;,&quot;parse-names&quot;:false,&quot;dropping-particle&quot;:&quot;&quot;,&quot;non-dropping-particle&quot;:&quot;&quot;},{&quot;family&quot;:&quot;Dong&quot;,&quot;given&quot;:&quot;Ning&quot;,&quot;parse-names&quot;:false,&quot;dropping-particle&quot;:&quot;&quot;,&quot;non-dropping-particle&quot;:&quot;&quot;},{&quot;family&quot;:&quot;Perkowski&quot;,&quot;given&quot;:&quot;Evan A&quot;,&quot;parse-names&quot;:false,&quot;dropping-particle&quot;:&quot;&quot;,&quot;non-dropping-particle&quot;:&quot;&quot;},{&quot;family&quot;:&quot;Schneider&quot;,&quot;given&quot;:&quot;Pascal D&quot;,&quot;parse-names&quot;:false,&quot;dropping-particle&quot;:&quot;&quot;,&quot;non-dropping-particle&quot;:&quot;&quot;},{&quot;family&quot;:&quot;Xu&quot;,&quot;given&quot;:&quot;Huiying&quot;,&quot;parse-names&quot;:false,&quot;dropping-particle&quot;:&quot;&quot;,&quot;non-dropping-particle&quot;:&quot;&quot;},{&quot;family&quot;:&quot;Boer&quot;,&quot;given&quot;:&quot;Hugo J&quot;,&quot;parse-names&quot;:false,&quot;dropping-particle&quot;:&quot;&quot;,&quot;non-dropping-particle&quot;:&quot;de&quot;},{&quot;family&quot;:&quot;Rebel&quot;,&quot;given&quot;:&quot;Karin T&quot;,&quot;parse-names&quot;:false,&quot;dropping-particle&quot;:&quot;&quot;,&quot;non-dropping-particle&quot;:&quot;&quot;},{&quot;family&quot;:&quot;Smith&quot;,&quot;given&quot;:&quot;Nicholas G&quot;,&quot;parse-names&quot;:false,&quot;dropping-particle&quot;:&quot;&quot;,&quot;non-dropping-particle&quot;:&quot;&quot;},{&quot;family&quot;:&quot;Sundert&quot;,&quot;given&quot;:&quot;Kevin&quot;,&quot;parse-names&quot;:false,&quot;dropping-particle&quot;:&quot;&quot;,&quot;non-dropping-particle&quot;:&quot;Van&quot;},{&quot;family&quot;:&quot;Wang&quot;,&quot;given&quot;:&quot;Han&quot;,&quot;parse-names&quot;:false,&quot;dropping-particle&quot;:&quot;&quot;,&quot;non-dropping-particle&quot;:&quot;&quot;},{&quot;family&quot;:&quot;Jones&quot;,&quot;given&quot;:&quot;Sarah E&quot;,&quot;parse-names&quot;:false,&quot;dropping-particle&quot;:&quot;&quot;,&quot;non-dropping-particle&quot;:&quot;&quot;},{&quot;family&quot;:&quot;Prentice&quot;,&quot;given&quot;:&quot;Iain Colin&quot;,&quot;parse-names&quot;:false,&quot;dropping-particle&quot;:&quot;&quot;,&quot;non-dropping-particle&quot;:&quot;&quot;},{&quot;family&quot;:&quot;Harrison&quot;,&quot;given&quot;:&quot;Sandy P&quot;,&quot;parse-names&quot;:false,&quot;dropping-particle&quot;:&quot;&quot;,&quot;non-dropping-particle&quot;:&quot;&quot;}],&quot;container-title&quot;:&quot;New Phytologist&quot;,&quot;DOI&quot;:&quot;10.1111/nph.20178&quot;,&quot;ISSN&quot;:&quot;0028-646X&quot;,&quot;URL&quot;:&quot;https://nph.onlinelibrary.wiley.com/doi/10.1111/nph.20178&quot;,&quot;issued&quot;:{&quot;date-parts&quot;:[[2025,1,23]]},&quot;page&quot;:&quot;49-68&quot;,&quot;abstract&quot;:&quot;Interactions between carbon (C) and nitrogen (N) cycles in terrestrial ecosystems are simulated in advanced vegetation models, yet methodologies vary widely, leading to divergent simulations of past land C balance trends. This underscores the need to reassess our understanding of ecosystem processes, given recent theoretical advancements and empirical data. We review current knowledge, emphasising evidence from experiments and trait data compilations for vegetation responses to CO 2 and N input, alongside theoretical and ecological principles for modelling. N fertilisation increases leaf N content but inconsistently enhances leaf‐level photosynthetic capacity. Whole‐plant responses include increased leaf area and biomass, with reduced root allocation and increased aboveground biomass. Elevated atmospheric CO 2 also boosts leaf area and biomass but intensifies belowground allocation, depleting soil N and likely reducing N losses. Global leaf traits data confirm these findings, indicating that soil N availability influences leaf N content more than photosynthetic capacity. A demonstration model based on the functional balance hypothesis accurately predicts responses to N and CO 2 fertilisation on tissue allocation, growth and biomass, offering a path to reduce uncertainty in global C cycle projections.&quot;,&quot;issue&quot;:&quot;1&quot;,&quot;volume&quot;:&quot;245&quot;,&quot;container-title-short&quot;:&quot;&quot;},&quot;isTemporary&quot;:false}]},{&quot;citationID&quot;:&quot;MENDELEY_CITATION_c4bc9f4d-674e-47e8-ad0b-4c67d56fe6e5&quot;,&quot;properties&quot;:{&quot;noteIndex&quot;:0},&quot;isEdited&quot;:false,&quot;manualOverride&quot;:{&quot;isManuallyOverridden&quot;:false,&quot;citeprocText&quot;:&quot;(Yue &lt;i&gt;et al.&lt;/i&gt;, 2017; Ding &lt;i&gt;et al.&lt;/i&gt;, 2025)&quot;,&quot;manualOverrideText&quot;:&quot;&quot;},&quot;citationTag&quot;:&quot;MENDELEY_CITATION_v3_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&quot;,&quot;citationItems&quot;:[{&quot;id&quot;:&quot;8fc7f752-fb70-3548-8e58-e51b31ac7f8f&quot;,&quot;itemData&quot;:{&quot;type&quot;:&quot;article-journal&quot;,&quot;id&quot;:&quot;8fc7f752-fb70-3548-8e58-e51b31ac7f8f&quot;,&quot;title&quot;:&quot;Influence of multiple global change drivers on terrestrial carbon storage: additive effects are common&quot;,&quot;author&quot;:[{&quot;family&quot;:&quot;Yue&quot;,&quot;given&quot;:&quot;Kai&quot;,&quot;parse-names&quot;:false,&quot;dropping-particle&quot;:&quot;&quot;,&quot;non-dropping-particle&quot;:&quot;&quot;},{&quot;family&quot;:&quot;Fornara&quot;,&quot;given&quot;:&quot;Dario A.&quot;,&quot;parse-names&quot;:false,&quot;dropping-particle&quot;:&quot;&quot;,&quot;non-dropping-particle&quot;:&quot;&quot;},{&quot;family&quot;:&quot;Yang&quot;,&quot;given&quot;:&quot;Wanqin&quot;,&quot;parse-names&quot;:false,&quot;dropping-particle&quot;:&quot;&quot;,&quot;non-dropping-particle&quot;:&quot;&quot;},{&quot;family&quot;:&quot;Peng&quot;,&quot;given&quot;:&quot;Yan&quot;,&quot;parse-names&quot;:false,&quot;dropping-particle&quot;:&quot;&quot;,&quot;non-dropping-particle&quot;:&quot;&quot;},{&quot;family&quot;:&quot;Peng&quot;,&quot;given&quot;:&quot;Changhui&quot;,&quot;parse-names&quot;:false,&quot;dropping-particle&quot;:&quot;&quot;,&quot;non-dropping-particle&quot;:&quot;&quot;},{&quot;family&quot;:&quot;Liu&quot;,&quot;given&quot;:&quot;Zelin&quot;,&quot;parse-names&quot;:false,&quot;dropping-particle&quot;:&quot;&quot;,&quot;non-dropping-particle&quot;:&quot;&quot;},{&quot;family&quot;:&quot;Wu&quot;,&quot;given&quot;:&quot;Fuzhong&quot;,&quot;parse-names&quot;:false,&quot;dropping-particle&quot;:&quot;&quot;,&quot;non-dropping-particle&quot;:&quot;&quot;}],&quot;container-title&quot;:&quot;Ecology Letters&quot;,&quot;container-title-short&quot;:&quot;Ecol Lett&quot;,&quot;DOI&quot;:&quot;10.1111/ele.12767&quot;,&quot;ISSN&quot;:&quot;14610248&quot;,&quot;PMID&quot;:&quot;28370812&quot;,&quot;issued&quot;:{&quot;date-parts&quot;:[[2017]]},&quot;page&quot;:&quot;663-672&quot;,&quot;abstract&quot;:&quot;The interactive effects of multiple global change drivers on terrestrial carbon (C) storage remain poorly understood. Here, we synthesise data from 633 published studies to show how the interactive effects of multiple drivers are generally additive (i.e. not differing from the sum of their individual effects) rather than synergistic or antagonistic. We further show that (1) elevated CO2, warming, N addition, P addition and increased rainfall, all exerted positive individual effects on plant C pools at both single-plant and plant-community levels; (2) plant C pool responses to individual or combined effects of multiple drivers are seldom scale-dependent (i.e. not differing from single-plant to plant-community levels) and (3) soil and microbial biomass C pools are significantly less sensitive than plant C pools to individual or combined effects. We provide a quantitative basis for integrating additive effects of multiple global change drivers into future assessments of the C storage ability of terrestrial ecosystems.&quot;,&quot;issue&quot;:&quot;5&quot;,&quot;volume&quot;:&quot;20&quot;},&quot;isTemporary&quot;:false},{&quot;id&quot;:&quot;b3291df7-5148-3eaa-b01f-528ac601e962&quot;,&quot;itemData&quot;:{&quot;type&quot;:&quot;article-journal&quot;,&quot;id&quot;:&quot;b3291df7-5148-3eaa-b01f-528ac601e962&quot;,&quot;title&quot;:&quot;Additive Effects of Multiple Global Change Drivers on Terrestrial Nitrogen Cycling Worldwide&quot;,&quot;author&quot;:[{&quot;family&quot;:&quot;Ding&quot;,&quot;given&quot;:&quot;Bangjing&quot;,&quot;parse-names&quot;:false,&quot;dropping-particle&quot;:&quot;&quot;,&quot;non-dropping-particle&quot;:&quot;&quot;},{&quot;family&quot;:&quot;Xu&quot;,&quot;given&quot;:&quot;Di&quot;,&quot;parse-names&quot;:false,&quot;dropping-particle&quot;:&quot;&quot;,&quot;non-dropping-particle&quot;:&quot;&quot;},{&quot;family&quot;:&quot;Wang&quot;,&quot;given&quot;:&quot;Shuo&quot;,&quot;parse-names&quot;:false,&quot;dropping-particle&quot;:&quot;&quot;,&quot;non-dropping-particle&quot;:&quot;&quot;},{&quot;family&quot;:&quot;Liu&quot;,&quot;given&quot;:&quot;Wenzhi&quot;,&quot;parse-names&quot;:false,&quot;dropping-particle&quot;:&quot;&quot;,&quot;non-dropping-particle&quot;:&quot;&quot;},{&quot;family&quot;:&quot;Zhang&quot;,&quot;given&quot;:&quot;Quanfa&quot;,&quot;parse-names&quot;:false,&quot;dropping-particle&quot;:&quot;&quot;,&quot;non-dropping-particle&quot;:&quot;&quot;}],&quot;container-title&quot;:&quot;Global Change Biology&quot;,&quot;container-title-short&quot;:&quot;Glob Chang Biol&quot;,&quot;DOI&quot;:&quot;10.1111/gcb.70176&quot;,&quot;ISSN&quot;:&quot;1354-1013&quot;,&quot;URL&quot;:&quot;https://onlinelibrary.wiley.com/doi/10.1111/gcb.70176&quot;,&quot;issued&quot;:{&quot;date-parts&quot;:[[2025,4,3]]},&quot;page&quot;:&quot;1-16&quot;,&quot;abstract&quot;:&quot;Global change has dramatically altered the Earth's biogeochemical cycles. However, the interactive effects of multiple global change factors (GCFs) on terrestrial nitrogen (N) cycling worldwide remain unclear, limiting the ability to predict how future global change will affect the global N cycle. We conducted a meta‐analysis of 108 published articles to evaluate the main and interactive effects of elevated CO 2 , N addition, warming, and altered precipitation on soil N pools (NH 4 + , NO 3 − , and organic N) and transformation rates (N mineralization, nitrification, and denitrification) across terrestrial ecosystems. Results showed that single GCFs impacted the soil N cycle in different directions and magnitudes, with N addition and increased precipitation having the strongest positive effects on N pools and transformation rates, respectively. Moreover, the positive effects of N addition on the soil N cycle were generally enhanced when combined with other GCFs. Although the interactions of multiple GCFs were commonly additive (66.2%–83.3%), both synergistic (10.5%–15.1%) and antagonistic (2.8%–18.9%) effects were also observed. The types of treatment and ecosystem, geographic location, and climate all regulated the responses of soil N pools to GCFs to some degree, while only the types of treatment and ecosystem significantly affected the response of soil transformation rates to GCFs. These findings emphasize the importance of considering interactive effects among GCFs on terrestrial N cycling and highlight the necessity of incorporating these interactions into Earth system models for accurate predictions of N cycling responses to global changes.&quot;,&quot;issue&quot;:&quot;4&quot;,&quot;volume&quot;:&quot;31&quot;},&quot;isTemporary&quot;:false}]},{&quot;citationID&quot;:&quot;MENDELEY_CITATION_4720c63a-2f88-4766-b958-cdd105f49fb6&quot;,&quot;properties&quot;:{&quot;noteIndex&quot;:0},&quot;isEdited&quot;:false,&quot;manualOverride&quot;:{&quot;isManuallyOverridden&quot;:false,&quot;citeprocText&quot;:&quot;(Smith &lt;i&gt;et al.&lt;/i&gt;, 2019, 2024; Harrison &lt;i&gt;et al.&lt;/i&gt;, 2021; Stocker &lt;i&gt;et al.&lt;/i&gt;, 2025; Perkowski &lt;i&gt;et al.&lt;/i&gt;, 2025)&quot;,&quot;manualOverrideText&quot;:&quot;&quot;},&quot;citationItems&quot;:[{&quot;id&quot;:&quot;5081dd4e-a983-3caf-8e44-d609a15f5796&quot;,&quot;itemData&quot;:{&quot;type&quot;:&quot;article-journal&quot;,&quot;id&quot;:&quot;5081dd4e-a983-3caf-8e44-d609a15f5796&quot;,&quot;title&quot;:&quot;Nitrogen demand, availability, and acquisition strategy control plant responses to elevated CO2&quot;,&quot;author&quot;:[{&quot;family&quot;:&quot;Perkowski&quot;,&quot;given&quot;:&quot;Evan A&quot;,&quot;parse-names&quot;:false,&quot;dropping-particle&quot;:&quot;&quot;,&quot;non-dropping-particle&quot;:&quot;&quot;},{&quot;family&quot;:&quot;Ezekannagha&quot;,&quot;given&quot;:&quot;Ezinwanne&quot;,&quot;parse-names&quot;:false,&quot;dropping-particle&quot;:&quot;&quot;,&quot;non-dropping-particle&quot;:&quot;&quot;},{&quot;family&quot;:&quot;Smith&quot;,&quot;given&quot;:&quot;Nicholas G&quot;,&quot;parse-names&quot;:false,&quot;dropping-particle&quot;:&quot;&quot;,&quot;non-dropping-particle&quot;:&quot;&quot;}],&quot;container-title&quot;:&quot;Journal of Experimental Botany&quot;,&quot;container-title-short&quot;:&quot;J Exp Bot&quot;,&quot;DOI&quot;:&quot;10.1093/jxb/eraf118&quot;,&quot;ISSN&quot;:&quot;0022-0957&quot;,&quot;URL&quot;:&quot;https://academic.oup.com/jxb/advance-article/doi/10.1093/jxb/eraf118/8082026&quot;,&quot;issued&quot;:{&quot;date-parts&quot;:[[2025,3,17]]},&quot;page&quot;:&quot;eraf118&quot;,&quot;abstract&quot;:&quot;Plants respond to increasing atmospheric CO2 concentrations by reducing leaf nitrogen content and photosynthetic capacity – patterns that correspond with increased net photosynthesis and growth. Despite the longstanding notion that nitrogen availability regulates these responses, eco-evolutionary optimality theory posits that leaf-level responses to elevated CO2 are driven by leaf nitrogen demand for building and maintaining photosynthetic enzymes and are independent of nitrogen availability. In this study, we examined leaf and whole-plant responses of Glycine max L. (Merr) subjected to full-factorial combinations of two CO2, two inoculation, and nine nitrogen fertilization treatments. Nitrogen fertilization and inoculation did not alter leaf photosynthetic responses to elevated CO2. Instead, elevated CO2 decreased the maximum rate of Rubisco carboxylation more strongly than it decreased the maximum rate of electron transport for RuBP regeneration, increasing net photosynthesis by allowing rate-limiting steps to approach optimal coordination. Increasing fertilization enhanced positive whole-plant responses to elevated CO2 due to increased belowground carbon allocation and nitrogen uptake. Inoculation with nitrogen-fixing bacteria did not influence plant responses to elevated CO2. These results reconcile the role of nitrogen availability on plant responses to elevated CO2, showing that leaf photosynthetic responses are regulated by leaf nitrogen demand while whole-plant responses are constrained by nitrogen availability.&quot;},&quot;isTemporary&quot;:false},{&quot;id&quot;:&quot;a682e987-1248-31db-8cf9-297b792f788b&quot;,&quot;itemData&quot;:{&quot;type&quot;:&quot;article-journal&quot;,&quot;id&quot;:&quot;a682e987-1248-31db-8cf9-297b792f788b&quot;,&quot;title&quot;:&quot;Global photosynthetic capacity is optimized to the environment&quot;,&quot;author&quot;:[{&quot;family&quot;:&quot;Smith&quot;,&quot;given&quot;:&quot;Nicholas G&quot;,&quot;parse-names&quot;:false,&quot;dropping-particle&quot;:&quot;&quot;,&quot;non-dropping-particle&quot;:&quot;&quot;},{&quot;family&quot;:&quot;Keenan&quot;,&quot;given&quot;:&quot;Trevor F&quot;,&quot;parse-names&quot;:false,&quot;dropping-particle&quot;:&quot;&quot;,&quot;non-dropping-particle&quot;:&quot;&quot;},{&quot;family&quot;:&quot;Prentice&quot;,&quot;given&quot;:&quot;Iain Colin&quot;,&quot;parse-names&quot;:false,&quot;dropping-particle&quot;:&quot;&quot;,&quot;non-dropping-particle&quot;:&quot;&quot;},{&quot;family&quot;:&quot;Wang&quot;,&quot;given&quot;:&quot;Han&quot;,&quot;parse-names&quot;:false,&quot;dropping-particle&quot;:&quot;&quot;,&quot;non-dropping-particle&quot;:&quot;&quot;},{&quot;family&quot;:&quot;Wright&quot;,&quot;given&quot;:&quot;Ian J&quot;,&quot;parse-names&quot;:false,&quot;dropping-particle&quot;:&quot;&quot;,&quot;non-dropping-particle&quot;:&quot;&quot;},{&quot;family&quot;:&quot;Niinemets&quot;,&quot;given&quot;:&quot;Ülo&quot;,&quot;parse-names&quot;:false,&quot;dropping-particle&quot;:&quot;&quot;,&quot;non-dropping-particle&quot;:&quot;&quot;},{&quot;family&quot;:&quot;Crous&quot;,&quot;given&quot;:&quot;Kristine Y&quot;,&quot;parse-names&quot;:false,&quot;dropping-particle&quot;:&quot;&quot;,&quot;non-dropping-particle&quot;:&quot;&quot;},{&quot;family&quot;:&quot;Domingues&quot;,&quot;given&quot;:&quot;Tomas F&quot;,&quot;parse-names&quot;:false,&quot;dropping-particle&quot;:&quot;&quot;,&quot;non-dropping-particle&quot;:&quot;&quot;},{&quot;family&quot;:&quot;Guerrieri&quot;,&quot;given&quot;:&quot;Rossella&quot;,&quot;parse-names&quot;:false,&quot;dropping-particle&quot;:&quot;&quot;,&quot;non-dropping-particle&quot;:&quot;&quot;},{&quot;family&quot;:&quot;Ishida&quot;,&quot;given&quot;:&quot;F Yoko&quot;,&quot;parse-names&quot;:false,&quot;dropping-particle&quot;:&quot;&quot;,&quot;non-dropping-particle&quot;:&quot;&quot;},{&quot;family&quot;:&quot;Kattge&quot;,&quot;given&quot;:&quot;Jens&quot;,&quot;parse-names&quot;:false,&quot;dropping-particle&quot;:&quot;&quot;,&quot;non-dropping-particle&quot;:&quot;&quot;},{&quot;family&quot;:&quot;Kruger&quot;,&quot;given&quot;:&quot;Eric L&quot;,&quot;parse-names&quot;:false,&quot;dropping-particle&quot;:&quot;&quot;,&quot;non-dropping-particle&quot;:&quot;&quot;},{&quot;family&quot;:&quot;Maire&quot;,&quot;given&quot;:&quot;Vincent&quot;,&quot;parse-names&quot;:false,&quot;dropping-particle&quot;:&quot;&quot;,&quot;non-dropping-particle&quot;:&quot;&quot;},{&quot;family&quot;:&quot;Rogers&quot;,&quot;given&quot;:&quot;Alistair&quot;,&quot;parse-names&quot;:false,&quot;dropping-particle&quot;:&quot;&quot;,&quot;non-dropping-particle&quot;:&quot;&quot;},{&quot;family&quot;:&quot;Serbin&quot;,&quot;given&quot;:&quot;Shawn P&quot;,&quot;parse-names&quot;:false,&quot;dropping-particle&quot;:&quot;&quot;,&quot;non-dropping-particle&quot;:&quot;&quot;},{&quot;family&quot;:&quot;Tarvainen&quot;,&quot;given&quot;:&quot;Lasse&quot;,&quot;parse-names&quot;:false,&quot;dropping-particle&quot;:&quot;&quot;,&quot;non-dropping-particle&quot;:&quot;&quot;},{&quot;family&quot;:&quot;Togashi&quot;,&quot;given&quot;:&quot;Henrique F&quot;,&quot;parse-names&quot;:false,&quot;dropping-particle&quot;:&quot;&quot;,&quot;non-dropping-particle&quot;:&quot;&quot;},{&quot;family&quot;:&quot;Townsend&quot;,&quot;given&quot;:&quot;Philip A&quot;,&quot;parse-names&quot;:false,&quot;dropping-particle&quot;:&quot;&quot;,&quot;non-dropping-particle&quot;:&quot;&quot;},{&quot;family&quot;:&quot;Wang&quot;,&quot;given&quot;:&quot;Meng&quot;,&quot;parse-names&quot;:false,&quot;dropping-particle&quot;:&quot;&quot;,&quot;non-dropping-particle&quot;:&quot;&quot;},{&quot;family&quot;:&quot;Weerasinghe&quot;,&quot;given&quot;:&quot;Lasantha K&quot;,&quot;parse-names&quot;:false,&quot;dropping-particle&quot;:&quot;&quot;,&quot;non-dropping-particle&quot;:&quot;&quot;},{&quot;family&quot;:&quot;Zhou&quot;,&quot;given&quot;:&quot;Shuang-Xi&quot;,&quot;parse-names&quot;:false,&quot;dropping-particle&quot;:&quot;&quot;,&quot;non-dropping-particle&quot;:&quot;&quot;}],&quot;container-title&quot;:&quot;Ecology Letters&quot;,&quot;container-title-short&quot;:&quot;Ecol Lett&quot;,&quot;DOI&quot;:&quot;10.1111/ele.13210&quot;,&quot;ISSN&quot;:&quot;1461-023X&quot;,&quot;URL&quot;:&quot;https://onlinelibrary.wiley.com/doi/10.1111/ele.13210&quot;,&quot;issued&quot;:{&quot;date-parts&quot;:[[2019,3,4]]},&quot;page&quot;:&quot;506-517&quot;,&quot;abstract&quot;:&quot;Earth system models (ESMs) use photosynthetic capacity, indexed by the maximum Rubisco car- boxylation rate (Vcmax), to simulate carbon assimilation and typically rely on empirical estimates, including an assumed dependence on leaf nitrogen determined from soil fertility. In contrast, new theory, based on biochemical coordination and co-optimization of carboxylation and water costs for photosynthesis, suggests that optimal Vcmax can be predicted from climate alone, irrespective of soil fertility. Here, we develop this theory and find it captures 64% of observed variability in a global, field-measured Vcmax dataset for C3 plants. Soil fertility indices explained substantially less variation (32%). These results indicate that environmentally regulated biophysical constraints and light availability are the first-order drivers of global photosynthetic capacity. Through acclimation and adaptation, plants efficiently utilize resources at the leaf level, thus maximizing potential resource use for growth and reproduction. Our theory offers a robust strategy for dynamically predicting photosynthetic capacity in ESMs.&quot;,&quot;issue&quot;:&quot;3&quot;,&quot;volume&quot;:&quot;22&quot;},&quot;isTemporary&quot;:false},{&quot;id&quot;:&quot;4fafcbe8-5e96-38e8-a5fb-39ce1f25f697&quot;,&quot;itemData&quot;:{&quot;type&quot;:&quot;article-journal&quot;,&quot;id&quot;:&quot;4fafcbe8-5e96-38e8-a5fb-39ce1f25f697&quot;,&quot;title&quot;:&quot;Empirical evidence and theoretical understanding of ecosystem carbon and nitrogen cycle interactions&quot;,&quot;author&quot;:[{&quot;family&quot;:&quot;Stocker&quot;,&quot;given&quot;:&quot;Benjamin D&quot;,&quot;parse-names&quot;:false,&quot;dropping-particle&quot;:&quot;&quot;,&quot;non-dropping-particle&quot;:&quot;&quot;},{&quot;family&quot;:&quot;Dong&quot;,&quot;given&quot;:&quot;Ning&quot;,&quot;parse-names&quot;:false,&quot;dropping-particle&quot;:&quot;&quot;,&quot;non-dropping-particle&quot;:&quot;&quot;},{&quot;family&quot;:&quot;Perkowski&quot;,&quot;given&quot;:&quot;Evan A&quot;,&quot;parse-names&quot;:false,&quot;dropping-particle&quot;:&quot;&quot;,&quot;non-dropping-particle&quot;:&quot;&quot;},{&quot;family&quot;:&quot;Schneider&quot;,&quot;given&quot;:&quot;Pascal D&quot;,&quot;parse-names&quot;:false,&quot;dropping-particle&quot;:&quot;&quot;,&quot;non-dropping-particle&quot;:&quot;&quot;},{&quot;family&quot;:&quot;Xu&quot;,&quot;given&quot;:&quot;Huiying&quot;,&quot;parse-names&quot;:false,&quot;dropping-particle&quot;:&quot;&quot;,&quot;non-dropping-particle&quot;:&quot;&quot;},{&quot;family&quot;:&quot;Boer&quot;,&quot;given&quot;:&quot;Hugo J&quot;,&quot;parse-names&quot;:false,&quot;dropping-particle&quot;:&quot;&quot;,&quot;non-dropping-particle&quot;:&quot;de&quot;},{&quot;family&quot;:&quot;Rebel&quot;,&quot;given&quot;:&quot;Karin T&quot;,&quot;parse-names&quot;:false,&quot;dropping-particle&quot;:&quot;&quot;,&quot;non-dropping-particle&quot;:&quot;&quot;},{&quot;family&quot;:&quot;Smith&quot;,&quot;given&quot;:&quot;Nicholas G&quot;,&quot;parse-names&quot;:false,&quot;dropping-particle&quot;:&quot;&quot;,&quot;non-dropping-particle&quot;:&quot;&quot;},{&quot;family&quot;:&quot;Sundert&quot;,&quot;given&quot;:&quot;Kevin&quot;,&quot;parse-names&quot;:false,&quot;dropping-particle&quot;:&quot;&quot;,&quot;non-dropping-particle&quot;:&quot;Van&quot;},{&quot;family&quot;:&quot;Wang&quot;,&quot;given&quot;:&quot;Han&quot;,&quot;parse-names&quot;:false,&quot;dropping-particle&quot;:&quot;&quot;,&quot;non-dropping-particle&quot;:&quot;&quot;},{&quot;family&quot;:&quot;Jones&quot;,&quot;given&quot;:&quot;Sarah E&quot;,&quot;parse-names&quot;:false,&quot;dropping-particle&quot;:&quot;&quot;,&quot;non-dropping-particle&quot;:&quot;&quot;},{&quot;family&quot;:&quot;Prentice&quot;,&quot;given&quot;:&quot;Iain Colin&quot;,&quot;parse-names&quot;:false,&quot;dropping-particle&quot;:&quot;&quot;,&quot;non-dropping-particle&quot;:&quot;&quot;},{&quot;family&quot;:&quot;Harrison&quot;,&quot;given&quot;:&quot;Sandy P&quot;,&quot;parse-names&quot;:false,&quot;dropping-particle&quot;:&quot;&quot;,&quot;non-dropping-particle&quot;:&quot;&quot;}],&quot;container-title&quot;:&quot;New Phytologist&quot;,&quot;DOI&quot;:&quot;10.1111/nph.20178&quot;,&quot;ISSN&quot;:&quot;0028-646X&quot;,&quot;URL&quot;:&quot;https://nph.onlinelibrary.wiley.com/doi/10.1111/nph.20178&quot;,&quot;issued&quot;:{&quot;date-parts&quot;:[[2025,1,23]]},&quot;page&quot;:&quot;49-68&quot;,&quot;abstract&quot;:&quot;Interactions between carbon (C) and nitrogen (N) cycles in terrestrial ecosystems are simulated in advanced vegetation models, yet methodologies vary widely, leading to divergent simulations of past land C balance trends. This underscores the need to reassess our understanding of ecosystem processes, given recent theoretical advancements and empirical data. We review current knowledge, emphasising evidence from experiments and trait data compilations for vegetation responses to CO 2 and N input, alongside theoretical and ecological principles for modelling. N fertilisation increases leaf N content but inconsistently enhances leaf‐level photosynthetic capacity. Whole‐plant responses include increased leaf area and biomass, with reduced root allocation and increased aboveground biomass. Elevated atmospheric CO 2 also boosts leaf area and biomass but intensifies belowground allocation, depleting soil N and likely reducing N losses. Global leaf traits data confirm these findings, indicating that soil N availability influences leaf N content more than photosynthetic capacity. A demonstration model based on the functional balance hypothesis accurately predicts responses to N and CO 2 fertilisation on tissue allocation, growth and biomass, offering a path to reduce uncertainty in global C cycle projections.&quot;,&quot;issue&quot;:&quot;1&quot;,&quot;volume&quot;:&quot;245&quot;,&quot;container-title-short&quot;:&quot;&quot;},&quot;isTemporary&quot;:false},{&quot;id&quot;:&quot;d81a043e-3119-388c-8aa6-ce4ee8dd697a&quot;,&quot;itemData&quot;:{&quot;type&quot;:&quot;article-journal&quot;,&quot;id&quot;:&quot;d81a043e-3119-388c-8aa6-ce4ee8dd697a&quot;,&quot;title&quot;:&quot;Eco-evolutionary optimality as a means to improve vegetation and land-surface models&quot;,&quot;author&quot;:[{&quot;family&quot;:&quot;Harrison&quot;,&quot;given&quot;:&quot;Sandy P&quot;,&quot;parse-names&quot;:false,&quot;dropping-particle&quot;:&quot;&quot;,&quot;non-dropping-particle&quot;:&quot;&quot;},{&quot;family&quot;:&quot;Cramer&quot;,&quot;given&quot;:&quot;Wolfgang&quot;,&quot;parse-names&quot;:false,&quot;dropping-particle&quot;:&quot;&quot;,&quot;non-dropping-particle&quot;:&quot;&quot;},{&quot;family&quot;:&quot;Franklin&quot;,&quot;given&quot;:&quot;Oskar&quot;,&quot;parse-names&quot;:false,&quot;dropping-particle&quot;:&quot;&quot;,&quot;non-dropping-particle&quot;:&quot;&quot;},{&quot;family&quot;:&quot;Prentice&quot;,&quot;given&quot;:&quot;Iain Colin&quot;,&quot;parse-names&quot;:false,&quot;dropping-particle&quot;:&quot;&quot;,&quot;non-dropping-particle&quot;:&quot;&quot;},{&quot;family&quot;:&quot;Wang&quot;,&quot;given&quot;:&quot;Han&quot;,&quot;parse-names&quot;:false,&quot;dropping-particle&quot;:&quot;&quot;,&quot;non-dropping-particle&quot;:&quot;&quot;},{&quot;family&quot;:&quot;Brännström&quot;,&quot;given&quot;:&quot;Åke&quot;,&quot;parse-names&quot;:false,&quot;dropping-particle&quot;:&quot;&quot;,&quot;non-dropping-particle&quot;:&quot;&quot;},{&quot;family&quot;:&quot;Boer&quot;,&quot;given&quot;:&quot;Hugo&quot;,&quot;parse-names&quot;:false,&quot;dropping-particle&quot;:&quot;&quot;,&quot;non-dropping-particle&quot;:&quot;de&quot;},{&quot;family&quot;:&quot;Dieckmann&quot;,&quot;given&quot;:&quot;Ulf&quot;,&quot;parse-names&quot;:false,&quot;dropping-particle&quot;:&quot;&quot;,&quot;non-dropping-particle&quot;:&quot;&quot;},{&quot;family&quot;:&quot;Joshi&quot;,&quot;given&quot;:&quot;Jaideep&quot;,&quot;parse-names&quot;:false,&quot;dropping-particle&quot;:&quot;&quot;,&quot;non-dropping-particle&quot;:&quot;&quot;},{&quot;family&quot;:&quot;Keenan&quot;,&quot;given&quot;:&quot;Trevor F&quot;,&quot;parse-names&quot;:false,&quot;dropping-particle&quot;:&quot;&quot;,&quot;non-dropping-particle&quot;:&quot;&quot;},{&quot;family&quot;:&quot;Lavergne&quot;,&quot;given&quot;:&quot;Aliénor&quot;,&quot;parse-names&quot;:false,&quot;dropping-particle&quot;:&quot;&quot;,&quot;non-dropping-particle&quot;:&quot;&quot;},{&quot;family&quot;:&quot;Manzoni&quot;,&quot;given&quot;:&quot;Stefano&quot;,&quot;parse-names&quot;:false,&quot;dropping-particle&quot;:&quot;&quot;,&quot;non-dropping-particle&quot;:&quot;&quot;},{&quot;family&quot;:&quot;Mengoli&quot;,&quot;given&quot;:&quot;Giulia&quot;,&quot;parse-names&quot;:false,&quot;dropping-particle&quot;:&quot;&quot;,&quot;non-dropping-particle&quot;:&quot;&quot;},{&quot;family&quot;:&quot;Morfopoulos&quot;,&quot;given&quot;:&quot;Catherine&quot;,&quot;parse-names&quot;:false,&quot;dropping-particle&quot;:&quot;&quot;,&quot;non-dropping-particle&quot;:&quot;&quot;},{&quot;family&quot;:&quot;Peñuelas&quot;,&quot;given&quot;:&quot;Josep&quot;,&quot;parse-names&quot;:false,&quot;dropping-particle&quot;:&quot;&quot;,&quot;non-dropping-particle&quot;:&quot;&quot;},{&quot;family&quot;:&quot;Pietsch&quot;,&quot;given&quot;:&quot;Stephan&quot;,&quot;parse-names&quot;:false,&quot;dropping-particle&quot;:&quot;&quot;,&quot;non-dropping-particle&quot;:&quot;&quot;},{&quot;family&quot;:&quot;Rebel&quot;,&quot;given&quot;:&quot;Karin T&quot;,&quot;parse-names&quot;:false,&quot;dropping-particle&quot;:&quot;&quot;,&quot;non-dropping-particle&quot;:&quot;&quot;},{&quot;family&quot;:&quot;Ryu&quot;,&quot;given&quot;:&quot;Youngryel&quot;,&quot;parse-names&quot;:false,&quot;dropping-particle&quot;:&quot;&quot;,&quot;non-dropping-particle&quot;:&quot;&quot;},{&quot;family&quot;:&quot;Smith&quot;,&quot;given&quot;:&quot;Nicholas G&quot;,&quot;parse-names&quot;:false,&quot;dropping-particle&quot;:&quot;&quot;,&quot;non-dropping-particle&quot;:&quot;&quot;},{&quot;family&quot;:&quot;Stocker&quot;,&quot;given&quot;:&quot;Benjamin D&quot;,&quot;parse-names&quot;:false,&quot;dropping-particle&quot;:&quot;&quot;,&quot;non-dropping-particle&quot;:&quot;&quot;},{&quot;family&quot;:&quot;Wright&quot;,&quot;given&quot;:&quot;Ian J&quot;,&quot;parse-names&quot;:false,&quot;dropping-particle&quot;:&quot;&quot;,&quot;non-dropping-particle&quot;:&quot;&quot;}],&quot;container-title&quot;:&quot;New Phytologist&quot;,&quot;DOI&quot;:&quot;10.1111/nph.17558&quot;,&quot;ISSN&quot;:&quot;14698137&quot;,&quot;PMID&quot;:&quot;34131932&quot;,&quot;issued&quot;:{&quot;date-parts&quot;:[[2021]]},&quot;page&quot;:&quot;2125-2141&quot;,&quot;abstract&quot;:&quot;Global vegetation and land-surface models embody interdisciplinary scientific understanding of the behaviour of plants and ecosystems, and are indispensable to project the impacts of environmental change on vegetation and the interactions between vegetation and climate. However, systematic errors and persistently large differences among carbon and water cycle projections by different models highlight the limitations of current process formulations. In this review, focusing on core plant functions in the terrestrial carbon and water cycles, we show how unifying hypotheses derived from eco-evolutionary optimality (EEO) principles can provide novel, parameter-sparse representations of plant and vegetation processes. We present case studies that demonstrate how EEO generates parsimonious representations of core, leaf-level processes that are individually testable and supported by evidence. EEO approaches to photosynthesis and primary production, dark respiration and stomatal behaviour are ripe for implementation in global models. EEO approaches to other important traits, including the leaf economics spectrum and applications of EEO at the community level are active research areas. Independently tested modules emerging from EEO studies could profitably be integrated into modelling frameworks that account for the multiple time scales on which plants and plant communities adjust to environmental change.&quot;,&quot;issue&quot;:&quot;6&quot;,&quot;volume&quot;:&quot;231&quot;,&quot;container-title-short&quot;:&quot;&quot;},&quot;isTemporary&quot;:false},{&quot;id&quot;:&quot;8f00795c-a39c-300d-b315-4aa53271153d&quot;,&quot;itemData&quot;:{&quot;type&quot;:&quot;article-journal&quot;,&quot;id&quot;:&quot;8f00795c-a39c-300d-b315-4aa53271153d&quot;,&quot;title&quot;:&quot;Acclimation of photosynthesis to CO&lt;sub&gt;2&lt;/sub&gt; increases ecosystem carbon storage due to leaf nitrogen savings&quot;,&quot;author&quot;:[{&quot;family&quot;:&quot;Smith&quot;,&quot;given&quot;:&quot;Nicholas G&quot;,&quot;parse-names&quot;:false,&quot;dropping-particle&quot;:&quot;&quot;,&quot;non-dropping-particle&quot;:&quot;&quot;},{&quot;family&quot;:&quot;Zhu&quot;,&quot;given&quot;:&quot;Qing&quot;,&quot;parse-names&quot;:false,&quot;dropping-particle&quot;:&quot;&quot;,&quot;non-dropping-particle&quot;:&quot;&quot;},{&quot;family&quot;:&quot;Keenan&quot;,&quot;given&quot;:&quot;Trevor F&quot;,&quot;parse-names&quot;:false,&quot;dropping-particle&quot;:&quot;&quot;,&quot;non-dropping-particle&quot;:&quot;&quot;},{&quot;family&quot;:&quot;Riley&quot;,&quot;given&quot;:&quot;William J&quot;,&quot;parse-names&quot;:false,&quot;dropping-particle&quot;:&quot;&quot;,&quot;non-dropping-particle&quot;:&quot;&quot;}],&quot;container-title&quot;:&quot;Global Change Biology&quot;,&quot;container-title-short&quot;:&quot;Glob Chang Biol&quot;,&quot;DOI&quot;:&quot;10.1111/gcb.17558&quot;,&quot;ISSN&quot;:&quot;13652486&quot;,&quot;issued&quot;:{&quot;date-parts&quot;:[[2024]]},&quot;page&quot;:&quot;1-10&quot;,&quot;abstract&quot;:&quot;Photosynthesis is the largest flux of carbon between the atmosphere and Earth's surface and is driven by enzymes that require nitrogen, namely, ribulose-1,5-bisphosphate (RuBisCO). Thus, photosynthesis is a key link between the terrestrial carbon and nitrogen cycle, and the representation of this link is critical for coupled carbon-nitrogen land surface models. Models and observations suggest that soil nitrogen availability can limit plant productivity increases under elevated CO2. Plants acclimate to elevated CO2 by downregulating RuBisCO and thus nitrogen in leaves, but this acclimation response is not currently included in land surface models. Acclimation of photosynthesis to CO2 can be simulated by the photosynthetic optimality theory in a way that matches observations. Here, we incorporated this theory into the land surface component of the Energy Exascale Earth System Model (ELM). We simulated land surface carbon and nitrogen processes under future elevated CO2 conditions to 2100 using the RCP8.5 high emission scenario. Our simulations showed that when photosynthetic acclimation is considered, photosynthesis increases under future conditions, but maximum RuBisCO carboxylation and thus photosynthetic nitrogen demand decline. We analyzed two simulations that differed as to whether the saved nitrogen could be used in other parts of the plant. The allocation of saved leaf nitrogen to other parts of the plant led to (1) a direct alleviation of plant nitrogen limitation through reduced leaf nitrogen requirements and (2) an indirect reduction in plant nitrogen limitation through an enhancement of root growth that led to increased plant nitrogen uptake. As a result, reallocation of saved leaf nitrogen increased ecosystem carbon stocks by 50.3% in 2100 as compared to a simulation without reallocation of saved leaf nitrogen. These results suggest that land surface models may overestimate future ecosystem nitrogen limitation if they do not incorporate leaf nitrogen savings resulting from photosynthetic acclimation to elevated CO2.&quot;,&quot;issue&quot;:&quot;11&quot;,&quot;volume&quot;:&quot;30&quot;},&quot;isTemporary&quot;:false}],&quot;citationTag&quot;:&quot;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&quot;},{&quot;citationID&quot;:&quot;MENDELEY_CITATION_9f041cd9-9825-4550-8325-e829a19da940&quot;,&quot;properties&quot;:{&quot;noteIndex&quot;:0},&quot;isEdited&quot;:false,&quot;manualOverride&quot;:{&quot;isManuallyOverridden&quot;:false,&quot;citeprocText&quot;:&quot;(Cheaib &lt;i&gt;et al.&lt;/i&gt;, 2025)&quot;,&quot;manualOverrideText&quot;:&quot;&quot;},&quot;citationTag&quot;:&quot;MENDELEY_CITATION_v3_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&quot;,&quot;citationItems&quot;:[{&quot;id&quot;:&quot;5a180149-1cf6-3c1a-ab00-3737287f6242&quot;,&quot;itemData&quot;:{&quot;type&quot;:&quot;article-journal&quot;,&quot;id&quot;:&quot;5a180149-1cf6-3c1a-ab00-3737287f6242&quot;,&quot;title&quot;:&quot;Soil Nitrogen Supply Exerts Largest Influence on Leaf Nitrogen in Environments with the Greatest Leaf Nitrogen Demand&quot;,&quot;author&quot;:[{&quot;family&quot;:&quot;Cheaib&quot;,&quot;given&quot;:&quot;Alissar&quot;,&quot;parse-names&quot;:false,&quot;dropping-particle&quot;:&quot;&quot;,&quot;non-dropping-particle&quot;:&quot;&quot;},{&quot;family&quot;:&quot;Waring&quot;,&quot;given&quot;:&quot;Elizabeth F&quot;,&quot;parse-names&quot;:false,&quot;dropping-particle&quot;:&quot;&quot;,&quot;non-dropping-particle&quot;:&quot;&quot;},{&quot;family&quot;:&quot;McNellis&quot;,&quot;given&quot;:&quot;Risa&quot;,&quot;parse-names&quot;:false,&quot;dropping-particle&quot;:&quot;&quot;,&quot;non-dropping-particle&quot;:&quot;&quot;},{&quot;family&quot;:&quot;Perkowski&quot;,&quot;given&quot;:&quot;Evan A&quot;,&quot;parse-names&quot;:false,&quot;dropping-particle&quot;:&quot;&quot;,&quot;non-dropping-particle&quot;:&quot;&quot;},{&quot;family&quot;:&quot;Martina&quot;,&quot;given&quot;:&quot;Jason P&quot;,&quot;parse-names&quot;:false,&quot;dropping-particle&quot;:&quot;&quot;,&quot;non-dropping-particle&quot;:&quot;&quot;},{&quot;family&quot;:&quot;Seabloom&quot;,&quot;given&quot;:&quot;Eric W&quot;,&quot;parse-names&quot;:false,&quot;dropping-particle&quot;:&quot;&quot;,&quot;non-dropping-particle&quot;:&quot;&quot;},{&quot;family&quot;:&quot;Borer&quot;,&quot;given&quot;:&quot;Elizabeth T&quot;,&quot;parse-names&quot;:false,&quot;dropping-particle&quot;:&quot;&quot;,&quot;non-dropping-particle&quot;:&quot;&quot;},{&quot;family&quot;:&quot;Wilfahrt&quot;,&quot;given&quot;:&quot;Peter A&quot;,&quot;parse-names&quot;:false,&quot;dropping-particle&quot;:&quot;&quot;,&quot;non-dropping-particle&quot;:&quot;&quot;},{&quot;family&quot;:&quot;Dong&quot;,&quot;given&quot;:&quot;Ning&quot;,&quot;parse-names&quot;:false,&quot;dropping-particle&quot;:&quot;&quot;,&quot;non-dropping-particle&quot;:&quot;&quot;},{&quot;family&quot;:&quot;Prentice&quot;,&quot;given&quot;:&quot;Iain Colin&quot;,&quot;parse-names&quot;:false,&quot;dropping-particle&quot;:&quot;&quot;,&quot;non-dropping-particle&quot;:&quot;&quot;},{&quot;family&quot;:&quot;Wright&quot;,&quot;given&quot;:&quot;Ian J&quot;,&quot;parse-names&quot;:false,&quot;dropping-particle&quot;:&quot;&quot;,&quot;non-dropping-particle&quot;:&quot;&quot;},{&quot;family&quot;:&quot;Power&quot;,&quot;given&quot;:&quot;Sally A&quot;,&quot;parse-names&quot;:false,&quot;dropping-particle&quot;:&quot;&quot;,&quot;non-dropping-particle&quot;:&quot;&quot;},{&quot;family&quot;:&quot;Hersch-Green&quot;,&quot;given&quot;:&quot;Erika I&quot;,&quot;parse-names&quot;:false,&quot;dropping-particle&quot;:&quot;&quot;,&quot;non-dropping-particle&quot;:&quot;&quot;},{&quot;family&quot;:&quot;Risch&quot;,&quot;given&quot;:&quot;Anita C&quot;,&quot;parse-names&quot;:false,&quot;dropping-particle&quot;:&quot;&quot;,&quot;non-dropping-particle&quot;:&quot;&quot;},{&quot;family&quot;:&quot;Caldeira&quot;,&quot;given&quot;:&quot;Maria C&quot;,&quot;parse-names&quot;:false,&quot;dropping-particle&quot;:&quot;&quot;,&quot;non-dropping-particle&quot;:&quot;&quot;},{&quot;family&quot;:&quot;Nogueira&quot;,&quot;given&quot;:&quot;Carla&quot;,&quot;parse-names&quot;:false,&quot;dropping-particle&quot;:&quot;&quot;,&quot;non-dropping-particle&quot;:&quot;&quot;},{&quot;family&quot;:&quot;Chen&quot;,&quot;given&quot;:&quot;Qingqing&quot;,&quot;parse-names&quot;:false,&quot;dropping-particle&quot;:&quot;&quot;,&quot;non-dropping-particle&quot;:&quot;&quot;},{&quot;family&quot;:&quot;Smith&quot;,&quot;given&quot;:&quot;Nicholas G&quot;,&quot;parse-names&quot;:false,&quot;dropping-particle&quot;:&quot;&quot;,&quot;non-dropping-particle&quot;:&quot;&quot;}],&quot;container-title&quot;:&quot;Ecology Letters&quot;,&quot;container-title-short&quot;:&quot;Ecol Lett&quot;,&quot;DOI&quot;:&quot;10.1111/ele.70015&quot;,&quot;ISSN&quot;:&quot;14610248&quot;,&quot;issued&quot;:{&quot;date-parts&quot;:[[2025]]},&quot;page&quot;:&quot;1-13&quot;,&quot;abstract&quot;:&quot;Accurately representing the relationships between nitrogen supply and photosynthesis is crucial for reliably predicting carbon–nitrogen cycle coupling in Earth System Models (ESMs). Most ESMs assume positive correlations amongst soil nitrogen supply, leaf nitrogen content, and photosynthetic capacity. However, leaf photosynthetic nitrogen demand may influence the leaf nitrogen response to soil nitrogen supply; thus, responses to nitrogen supply are expected to be the largest in environments where demand is the greatest. Using a nutrient addition experiment replicated across 26 sites spanning four continents, we demonstrated that climate variables were stronger predictors of leaf nitrogen content than soil nutrient supply. Leaf nitrogen increased more strongly with soil nitrogen supply in regions with the highest theoretical leaf nitrogen demand, increasing more in colder and drier environments than warmer and wetter environments. Thus, leaf nitrogen responses to nitrogen supply are primarily influenced by climatic gradients in photosynthetic nitrogen demand, an insight that could improve ESM predictions.&quot;,&quot;issue&quot;:&quot;1&quot;,&quot;volume&quot;:&quot;28&quot;},&quot;isTemporary&quot;:false}]},{&quot;citationID&quot;:&quot;MENDELEY_CITATION_82e0da8b-e730-4674-90a5-b4938c6f2f1b&quot;,&quot;properties&quot;:{&quot;noteIndex&quot;:0},&quot;isEdited&quot;:false,&quot;manualOverride&quot;:{&quot;isManuallyOverridden&quot;:false,&quot;citeprocText&quot;:&quot;(Waring &lt;i&gt;et al.&lt;/i&gt;, 2023; Cheaib &lt;i&gt;et al.&lt;/i&gt;, 2025; Perkowski &lt;i&gt;et al.&lt;/i&gt;, 2025)&quot;,&quot;manualOverrideText&quot;:&quot;&quot;},&quot;citationTag&quot;:&quot;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&quot;,&quot;citationItems&quot;:[{&quot;id&quot;:&quot;5a180149-1cf6-3c1a-ab00-3737287f6242&quot;,&quot;itemData&quot;:{&quot;type&quot;:&quot;article-journal&quot;,&quot;id&quot;:&quot;5a180149-1cf6-3c1a-ab00-3737287f6242&quot;,&quot;title&quot;:&quot;Soil Nitrogen Supply Exerts Largest Influence on Leaf Nitrogen in Environments with the Greatest Leaf Nitrogen Demand&quot;,&quot;author&quot;:[{&quot;family&quot;:&quot;Cheaib&quot;,&quot;given&quot;:&quot;Alissar&quot;,&quot;parse-names&quot;:false,&quot;dropping-particle&quot;:&quot;&quot;,&quot;non-dropping-particle&quot;:&quot;&quot;},{&quot;family&quot;:&quot;Waring&quot;,&quot;given&quot;:&quot;Elizabeth F&quot;,&quot;parse-names&quot;:false,&quot;dropping-particle&quot;:&quot;&quot;,&quot;non-dropping-particle&quot;:&quot;&quot;},{&quot;family&quot;:&quot;McNellis&quot;,&quot;given&quot;:&quot;Risa&quot;,&quot;parse-names&quot;:false,&quot;dropping-particle&quot;:&quot;&quot;,&quot;non-dropping-particle&quot;:&quot;&quot;},{&quot;family&quot;:&quot;Perkowski&quot;,&quot;given&quot;:&quot;Evan A&quot;,&quot;parse-names&quot;:false,&quot;dropping-particle&quot;:&quot;&quot;,&quot;non-dropping-particle&quot;:&quot;&quot;},{&quot;family&quot;:&quot;Martina&quot;,&quot;given&quot;:&quot;Jason P&quot;,&quot;parse-names&quot;:false,&quot;dropping-particle&quot;:&quot;&quot;,&quot;non-dropping-particle&quot;:&quot;&quot;},{&quot;family&quot;:&quot;Seabloom&quot;,&quot;given&quot;:&quot;Eric W&quot;,&quot;parse-names&quot;:false,&quot;dropping-particle&quot;:&quot;&quot;,&quot;non-dropping-particle&quot;:&quot;&quot;},{&quot;family&quot;:&quot;Borer&quot;,&quot;given&quot;:&quot;Elizabeth T&quot;,&quot;parse-names&quot;:false,&quot;dropping-particle&quot;:&quot;&quot;,&quot;non-dropping-particle&quot;:&quot;&quot;},{&quot;family&quot;:&quot;Wilfahrt&quot;,&quot;given&quot;:&quot;Peter A&quot;,&quot;parse-names&quot;:false,&quot;dropping-particle&quot;:&quot;&quot;,&quot;non-dropping-particle&quot;:&quot;&quot;},{&quot;family&quot;:&quot;Dong&quot;,&quot;given&quot;:&quot;Ning&quot;,&quot;parse-names&quot;:false,&quot;dropping-particle&quot;:&quot;&quot;,&quot;non-dropping-particle&quot;:&quot;&quot;},{&quot;family&quot;:&quot;Prentice&quot;,&quot;given&quot;:&quot;Iain Colin&quot;,&quot;parse-names&quot;:false,&quot;dropping-particle&quot;:&quot;&quot;,&quot;non-dropping-particle&quot;:&quot;&quot;},{&quot;family&quot;:&quot;Wright&quot;,&quot;given&quot;:&quot;Ian J&quot;,&quot;parse-names&quot;:false,&quot;dropping-particle&quot;:&quot;&quot;,&quot;non-dropping-particle&quot;:&quot;&quot;},{&quot;family&quot;:&quot;Power&quot;,&quot;given&quot;:&quot;Sally A&quot;,&quot;parse-names&quot;:false,&quot;dropping-particle&quot;:&quot;&quot;,&quot;non-dropping-particle&quot;:&quot;&quot;},{&quot;family&quot;:&quot;Hersch-Green&quot;,&quot;given&quot;:&quot;Erika I&quot;,&quot;parse-names&quot;:false,&quot;dropping-particle&quot;:&quot;&quot;,&quot;non-dropping-particle&quot;:&quot;&quot;},{&quot;family&quot;:&quot;Risch&quot;,&quot;given&quot;:&quot;Anita C&quot;,&quot;parse-names&quot;:false,&quot;dropping-particle&quot;:&quot;&quot;,&quot;non-dropping-particle&quot;:&quot;&quot;},{&quot;family&quot;:&quot;Caldeira&quot;,&quot;given&quot;:&quot;Maria C&quot;,&quot;parse-names&quot;:false,&quot;dropping-particle&quot;:&quot;&quot;,&quot;non-dropping-particle&quot;:&quot;&quot;},{&quot;family&quot;:&quot;Nogueira&quot;,&quot;given&quot;:&quot;Carla&quot;,&quot;parse-names&quot;:false,&quot;dropping-particle&quot;:&quot;&quot;,&quot;non-dropping-particle&quot;:&quot;&quot;},{&quot;family&quot;:&quot;Chen&quot;,&quot;given&quot;:&quot;Qingqing&quot;,&quot;parse-names&quot;:false,&quot;dropping-particle&quot;:&quot;&quot;,&quot;non-dropping-particle&quot;:&quot;&quot;},{&quot;family&quot;:&quot;Smith&quot;,&quot;given&quot;:&quot;Nicholas G&quot;,&quot;parse-names&quot;:false,&quot;dropping-particle&quot;:&quot;&quot;,&quot;non-dropping-particle&quot;:&quot;&quot;}],&quot;container-title&quot;:&quot;Ecology Letters&quot;,&quot;container-title-short&quot;:&quot;Ecol Lett&quot;,&quot;DOI&quot;:&quot;10.1111/ele.70015&quot;,&quot;ISSN&quot;:&quot;14610248&quot;,&quot;issued&quot;:{&quot;date-parts&quot;:[[2025]]},&quot;page&quot;:&quot;1-13&quot;,&quot;abstract&quot;:&quot;Accurately representing the relationships between nitrogen supply and photosynthesis is crucial for reliably predicting carbon–nitrogen cycle coupling in Earth System Models (ESMs). Most ESMs assume positive correlations amongst soil nitrogen supply, leaf nitrogen content, and photosynthetic capacity. However, leaf photosynthetic nitrogen demand may influence the leaf nitrogen response to soil nitrogen supply; thus, responses to nitrogen supply are expected to be the largest in environments where demand is the greatest. Using a nutrient addition experiment replicated across 26 sites spanning four continents, we demonstrated that climate variables were stronger predictors of leaf nitrogen content than soil nutrient supply. Leaf nitrogen increased more strongly with soil nitrogen supply in regions with the highest theoretical leaf nitrogen demand, increasing more in colder and drier environments than warmer and wetter environments. Thus, leaf nitrogen responses to nitrogen supply are primarily influenced by climatic gradients in photosynthetic nitrogen demand, an insight that could improve ESM predictions.&quot;,&quot;issue&quot;:&quot;1&quot;,&quot;volume&quot;:&quot;28&quot;},&quot;isTemporary&quot;:false},{&quot;id&quot;:&quot;5692dc5d-7158-37df-895b-2dd8482d85f0&quot;,&quot;itemData&quot;:{&quot;type&quot;:&quot;article-journal&quot;,&quot;id&quot;:&quot;5692dc5d-7158-37df-895b-2dd8482d85f0&quot;,&quot;title&quot;:&quot;Soil nitrogen fertilization reduces relative leaf nitrogen allocation to photosynthesis&quot;,&quot;author&quot;:[{&quot;family&quot;:&quot;Waring&quot;,&quot;given&quot;:&quot;Elizabeth F&quot;,&quot;parse-names&quot;:false,&quot;dropping-particle&quot;:&quot;&quot;,&quot;non-dropping-particle&quot;:&quot;&quot;},{&quot;family&quot;:&quot;Perkowski&quot;,&quot;given&quot;:&quot;Evan A&quot;,&quot;parse-names&quot;:false,&quot;dropping-particle&quot;:&quot;&quot;,&quot;non-dropping-particle&quot;:&quot;&quot;},{&quot;family&quot;:&quot;Smith&quot;,&quot;given&quot;:&quot;Nicholas G&quot;,&quot;parse-names&quot;:false,&quot;dropping-particle&quot;:&quot;&quot;,&quot;non-dropping-particle&quot;:&quot;&quot;}],&quot;container-title&quot;:&quot;Journal of Experimental Botany&quot;,&quot;container-title-short&quot;:&quot;J Exp Bot&quot;,&quot;DOI&quot;:&quot;10.1093/jxb/erad195&quot;,&quot;ISSN&quot;:&quot;14602431&quot;,&quot;issued&quot;:{&quot;date-parts&quot;:[[2023,9,13]]},&quot;page&quot;:&quot;5166-5180&quot;,&quot;abstract&quot;:&quot;The connection between soil nitrogen availability, leaf nitrogen, and photosynthetic capacity is not perfectly understood. Because these three components tend to be positively related over large spatial scales, some posit that soil nitrogen positively drives leaf nitrogen, which positively drives photosynthetic capacity. Alternatively, others posit that photosynthetic capacity is primarily driven by above-ground conditions. Here, we examined the physiological responses of a non-nitrogen-fixing plant (Gossypium hirsutum) and a nitrogen-fixing plant (Glycine max) in a fully factorial combination of light by soil nitrogen availability to help reconcile these competing hypotheses. Soil nitrogen stimulated leaf nitrogen in both species, but the relative proportion of leaf nitrogen used for photosynthetic processes was reduced under elevated soil nitrogen in all light availability treatments due to greater increases in leaf nitrogen content than chlorophyll and leaf biochemical process rates. Leaf nitrogen content and biochemical process rates in G. hirsutum were more responsive to changes in soil nitrogen than those in G. max, probably due to strong G. max investments in root nodulation under low soil nitrogen. Nonetheless, whole-plant growth was significantly enhanced by increased soil nitrogen in both species. Light availability consistently increased relative leaf nitrogen allocation to leaf photosynthesis and whole-plant growth, a pattern that was similar between species. These results suggest that the leaf nitrogen-photosynthesis relationship varies under different soil nitrogen levels and that these species preferentially allocated more nitrogen to plant growth and non-photosynthetic leaf processes, rather than photosynthesis, as soil nitrogen increased.&quot;,&quot;issue&quot;:&quot;17&quot;,&quot;volume&quot;:&quot;74&quot;},&quot;isTemporary&quot;:false},{&quot;id&quot;:&quot;5081dd4e-a983-3caf-8e44-d609a15f5796&quot;,&quot;itemData&quot;:{&quot;type&quot;:&quot;article-journal&quot;,&quot;id&quot;:&quot;5081dd4e-a983-3caf-8e44-d609a15f5796&quot;,&quot;title&quot;:&quot;Nitrogen demand, availability, and acquisition strategy control plant responses to elevated CO2&quot;,&quot;author&quot;:[{&quot;family&quot;:&quot;Perkowski&quot;,&quot;given&quot;:&quot;Evan A&quot;,&quot;parse-names&quot;:false,&quot;dropping-particle&quot;:&quot;&quot;,&quot;non-dropping-particle&quot;:&quot;&quot;},{&quot;family&quot;:&quot;Ezekannagha&quot;,&quot;given&quot;:&quot;Ezinwanne&quot;,&quot;parse-names&quot;:false,&quot;dropping-particle&quot;:&quot;&quot;,&quot;non-dropping-particle&quot;:&quot;&quot;},{&quot;family&quot;:&quot;Smith&quot;,&quot;given&quot;:&quot;Nicholas G&quot;,&quot;parse-names&quot;:false,&quot;dropping-particle&quot;:&quot;&quot;,&quot;non-dropping-particle&quot;:&quot;&quot;}],&quot;container-title&quot;:&quot;Journal of Experimental Botany&quot;,&quot;container-tit